<commit_message>
volume control fix and battery level checker
</commit_message>
<xml_diff>
--- a/doc/HolaSoftwareGuide.docx
+++ b/doc/HolaSoftwareGuide.docx
@@ -247,6 +247,18 @@
       </w:pPr>
       <w:r>
         <w:t>12/7/2017: Added volume control</w:t>
+      </w:r>
+    </w:p>
+    <w:p>
+      <w:pPr>
+        <w:pStyle w:val="ListParagraph"/>
+        <w:numPr>
+          <w:ilvl w:val="0"/>
+          <w:numId w:val="27"/>
+        </w:numPr>
+      </w:pPr>
+      <w:r>
+        <w:t>12/15/2017: Added battery checker</w:t>
       </w:r>
     </w:p>
     <w:p>
@@ -365,6 +377,7 @@
         </w:rPr>
       </w:pPr>
       <w:r>
+        <w:lastRenderedPageBreak/>
         <w:t xml:space="preserve">XTEA Python: </w:t>
       </w:r>
       <w:hyperlink r:id="rId11" w:history="1">
@@ -385,7 +398,6 @@
     </w:p>
     <w:p>
       <w:r>
-        <w:lastRenderedPageBreak/>
         <w:t>particle.py</w:t>
       </w:r>
       <w:r>
@@ -817,7 +829,6 @@
           <w:color w:val="000000"/>
           <w:lang w:eastAsia="nl-BE"/>
         </w:rPr>
-        <w:lastRenderedPageBreak/>
         <w:t>SX1509</w:t>
       </w:r>
       <w:r>
@@ -862,7 +873,7 @@
           <w:color w:val="000000"/>
           <w:lang w:eastAsia="nl-BE"/>
         </w:rPr>
-        <w:t>1 = Buddy 0 button</w:t>
+        <w:t>0 = Battery check button</w:t>
       </w:r>
     </w:p>
     <w:p>
@@ -880,7 +891,7 @@
           <w:color w:val="000000"/>
           <w:lang w:eastAsia="nl-BE"/>
         </w:rPr>
-        <w:t>2 = Buddy 1 button</w:t>
+        <w:t>1 = Buddy 0 button</w:t>
       </w:r>
     </w:p>
     <w:p>
@@ -898,7 +909,7 @@
           <w:color w:val="000000"/>
           <w:lang w:eastAsia="nl-BE"/>
         </w:rPr>
-        <w:t>3 = Buddy 2 button</w:t>
+        <w:t>2 = Buddy 1 button</w:t>
       </w:r>
     </w:p>
     <w:p>
@@ -916,7 +927,7 @@
           <w:color w:val="000000"/>
           <w:lang w:eastAsia="nl-BE"/>
         </w:rPr>
-        <w:t>4 = Buddy 0 LED</w:t>
+        <w:t>3 = Buddy 2 button</w:t>
       </w:r>
     </w:p>
     <w:p>
@@ -934,7 +945,7 @@
           <w:color w:val="000000"/>
           <w:lang w:eastAsia="nl-BE"/>
         </w:rPr>
-        <w:t>5 = Buddy 1 LED</w:t>
+        <w:t>4 = Buddy 0 LED</w:t>
       </w:r>
     </w:p>
     <w:p>
@@ -952,7 +963,7 @@
           <w:color w:val="000000"/>
           <w:lang w:eastAsia="nl-BE"/>
         </w:rPr>
-        <w:t>6 = Buddy 2 LED</w:t>
+        <w:t>5 = Buddy 1 LED</w:t>
       </w:r>
     </w:p>
     <w:p>
@@ -970,7 +981,7 @@
           <w:color w:val="000000"/>
           <w:lang w:eastAsia="nl-BE"/>
         </w:rPr>
-        <w:t>8 = Vol.Dec.</w:t>
+        <w:t>6 = Buddy 2 LED</w:t>
       </w:r>
     </w:p>
     <w:p>
@@ -988,7 +999,7 @@
           <w:color w:val="000000"/>
           <w:lang w:eastAsia="nl-BE"/>
         </w:rPr>
-        <w:t>9 = Vol.Inc.</w:t>
+        <w:t>8 = Vol.Dec.</w:t>
       </w:r>
     </w:p>
     <w:p>
@@ -1006,7 +1017,7 @@
           <w:color w:val="000000"/>
           <w:lang w:eastAsia="nl-BE"/>
         </w:rPr>
-        <w:t>10 = LED Bar 0</w:t>
+        <w:t>9 = Vol.Inc.</w:t>
       </w:r>
     </w:p>
     <w:p>
@@ -1024,7 +1035,7 @@
           <w:color w:val="000000"/>
           <w:lang w:eastAsia="nl-BE"/>
         </w:rPr>
-        <w:t>11 = LED Bar 1</w:t>
+        <w:t>10 = LED Bar 0</w:t>
       </w:r>
     </w:p>
     <w:p>
@@ -1042,7 +1053,7 @@
           <w:color w:val="000000"/>
           <w:lang w:eastAsia="nl-BE"/>
         </w:rPr>
-        <w:t>12 = LED Bar 2</w:t>
+        <w:t>11 = LED Bar 1</w:t>
       </w:r>
     </w:p>
     <w:p>
@@ -1060,7 +1071,7 @@
           <w:color w:val="000000"/>
           <w:lang w:eastAsia="nl-BE"/>
         </w:rPr>
-        <w:t>13 = LED Bar 3</w:t>
+        <w:t>12 = LED Bar 2</w:t>
       </w:r>
     </w:p>
     <w:p>
@@ -1078,7 +1089,7 @@
           <w:color w:val="000000"/>
           <w:lang w:eastAsia="nl-BE"/>
         </w:rPr>
-        <w:t>14 = LED Bar 4</w:t>
+        <w:t>13 = LED Bar 3</w:t>
       </w:r>
     </w:p>
     <w:p>
@@ -1090,6 +1101,14 @@
           <w:lang w:eastAsia="nl-BE"/>
         </w:rPr>
       </w:pPr>
+      <w:r>
+        <w:rPr>
+          <w:rFonts w:ascii="Calibri" w:eastAsia="Times New Roman" w:hAnsi="Calibri" w:cs="Calibri"/>
+          <w:color w:val="000000"/>
+          <w:lang w:eastAsia="nl-BE"/>
+        </w:rPr>
+        <w:t>14 = LED Bar 4</w:t>
+      </w:r>
     </w:p>
     <w:p>
       <w:pPr>
@@ -1103,6 +1122,16 @@
     </w:p>
     <w:p>
       <w:pPr>
+        <w:spacing w:after="0" w:line="240" w:lineRule="auto"/>
+        <w:rPr>
+          <w:rFonts w:ascii="Calibri" w:eastAsia="Times New Roman" w:hAnsi="Calibri" w:cs="Calibri"/>
+          <w:color w:val="000000"/>
+          <w:lang w:eastAsia="nl-BE"/>
+        </w:rPr>
+      </w:pPr>
+    </w:p>
+    <w:p>
+      <w:pPr>
         <w:pStyle w:val="Heading1"/>
       </w:pPr>
       <w:r>
@@ -1299,12 +1328,11 @@
           <w:noProof/>
           <w:lang w:val="nl-BE" w:eastAsia="nl-BE"/>
         </w:rPr>
-        <w:lastRenderedPageBreak/>
         <w:drawing>
           <wp:inline distT="0" distB="0" distL="0" distR="0">
-            <wp:extent cx="5943600" cy="5255394"/>
-            <wp:effectExtent l="0" t="0" r="0" b="2540"/>
-            <wp:docPr id="8" name="Picture 8" descr="https://yuml.me/e995c7b1.png"/>
+            <wp:extent cx="5943600" cy="5856010"/>
+            <wp:effectExtent l="0" t="0" r="0" b="0"/>
+            <wp:docPr id="3" name="Picture 3" descr="https://yuml.me/0b2ef7d3.png"/>
             <wp:cNvGraphicFramePr>
               <a:graphicFrameLocks xmlns:a="http://schemas.openxmlformats.org/drawingml/2006/main" noChangeAspect="1"/>
             </wp:cNvGraphicFramePr>
@@ -1312,7 +1340,7 @@
               <a:graphicData uri="http://schemas.openxmlformats.org/drawingml/2006/picture">
                 <pic:pic xmlns:pic="http://schemas.openxmlformats.org/drawingml/2006/picture">
                   <pic:nvPicPr>
-                    <pic:cNvPr id="0" name="usecaseImg" descr="https://yuml.me/e995c7b1.png"/>
+                    <pic:cNvPr id="0" name="usecaseImg" descr="https://yuml.me/0b2ef7d3.png"/>
                     <pic:cNvPicPr>
                       <a:picLocks noChangeAspect="1" noChangeArrowheads="1"/>
                     </pic:cNvPicPr>
@@ -1333,7 +1361,7 @@
                   <pic:spPr bwMode="auto">
                     <a:xfrm>
                       <a:off x="0" y="0"/>
-                      <a:ext cx="5943600" cy="5255394"/>
+                      <a:ext cx="5943600" cy="5856010"/>
                     </a:xfrm>
                     <a:prstGeom prst="rect">
                       <a:avLst/>
@@ -1349,6 +1377,27 @@
           </wp:inline>
         </w:drawing>
       </w:r>
+    </w:p>
+    <w:p/>
+    <w:p/>
+    <w:p>
+      <w:pPr>
+        <w:pStyle w:val="Heading2"/>
+      </w:pPr>
+      <w:r>
+        <w:t>Intercom_</w:t>
+      </w:r>
+      <w:r>
+        <w:t>Root</w:t>
+      </w:r>
+    </w:p>
+    <w:p/>
+    <w:p>
+      <w:r>
+        <w:t>Intercom_Root is the root of the Intercom object tree.</w:t>
+      </w:r>
+    </w:p>
+    <w:p>
       <w:r>
         <w:rPr>
           <w:noProof/>
@@ -1357,9 +1406,9 @@
         <w:lastRenderedPageBreak/>
         <w:drawing>
           <wp:inline distT="0" distB="0" distL="0" distR="0">
-            <wp:extent cx="5943600" cy="4661034"/>
-            <wp:effectExtent l="0" t="0" r="0" b="6350"/>
-            <wp:docPr id="1" name="Picture 1" descr="https://yuml.me/29538bac.png"/>
+            <wp:extent cx="4594860" cy="5676900"/>
+            <wp:effectExtent l="0" t="0" r="0" b="0"/>
+            <wp:docPr id="44" name="Picture 44" descr="https://yuml.me/e6c09b3b.png"/>
             <wp:cNvGraphicFramePr>
               <a:graphicFrameLocks xmlns:a="http://schemas.openxmlformats.org/drawingml/2006/main" noChangeAspect="1"/>
             </wp:cNvGraphicFramePr>
@@ -1367,7 +1416,7 @@
               <a:graphicData uri="http://schemas.openxmlformats.org/drawingml/2006/picture">
                 <pic:pic xmlns:pic="http://schemas.openxmlformats.org/drawingml/2006/picture">
                   <pic:nvPicPr>
-                    <pic:cNvPr id="0" name="usecaseImg" descr="https://yuml.me/29538bac.png"/>
+                    <pic:cNvPr id="0" name="usecaseImg" descr="https://yuml.me/e6c09b3b.png"/>
                     <pic:cNvPicPr>
                       <a:picLocks noChangeAspect="1" noChangeArrowheads="1"/>
                     </pic:cNvPicPr>
@@ -1388,83 +1437,7 @@
                   <pic:spPr bwMode="auto">
                     <a:xfrm>
                       <a:off x="0" y="0"/>
-                      <a:ext cx="5943600" cy="4661034"/>
-                    </a:xfrm>
-                    <a:prstGeom prst="rect">
-                      <a:avLst/>
-                    </a:prstGeom>
-                    <a:noFill/>
-                    <a:ln>
-                      <a:noFill/>
-                    </a:ln>
-                  </pic:spPr>
-                </pic:pic>
-              </a:graphicData>
-            </a:graphic>
-          </wp:inline>
-        </w:drawing>
-      </w:r>
-    </w:p>
-    <w:p/>
-    <w:p/>
-    <w:p>
-      <w:pPr>
-        <w:pStyle w:val="Heading2"/>
-      </w:pPr>
-      <w:r>
-        <w:t>Intercom_</w:t>
-      </w:r>
-      <w:r>
-        <w:t>Root</w:t>
-      </w:r>
-    </w:p>
-    <w:p/>
-    <w:p>
-      <w:r>
-        <w:t>Intercom_Root is the root of the Intercom object tree.</w:t>
-      </w:r>
-    </w:p>
-    <w:p>
-      <w:r>
-        <w:rPr>
-          <w:noProof/>
-          <w:lang w:val="nl-BE" w:eastAsia="nl-BE"/>
-        </w:rPr>
-        <w:lastRenderedPageBreak/>
-        <w:drawing>
-          <wp:inline distT="0" distB="0" distL="0" distR="0">
-            <wp:extent cx="4594860" cy="4953000"/>
-            <wp:effectExtent l="0" t="0" r="0" b="0"/>
-            <wp:docPr id="28" name="Picture 28" descr="https://yuml.me/a4f7c33b.png"/>
-            <wp:cNvGraphicFramePr>
-              <a:graphicFrameLocks xmlns:a="http://schemas.openxmlformats.org/drawingml/2006/main" noChangeAspect="1"/>
-            </wp:cNvGraphicFramePr>
-            <a:graphic xmlns:a="http://schemas.openxmlformats.org/drawingml/2006/main">
-              <a:graphicData uri="http://schemas.openxmlformats.org/drawingml/2006/picture">
-                <pic:pic xmlns:pic="http://schemas.openxmlformats.org/drawingml/2006/picture">
-                  <pic:nvPicPr>
-                    <pic:cNvPr id="0" name="usecaseImg" descr="https://yuml.me/a4f7c33b.png"/>
-                    <pic:cNvPicPr>
-                      <a:picLocks noChangeAspect="1" noChangeArrowheads="1"/>
-                    </pic:cNvPicPr>
-                  </pic:nvPicPr>
-                  <pic:blipFill>
-                    <a:blip r:embed="rId14">
-                      <a:extLst>
-                        <a:ext uri="{28A0092B-C50C-407E-A947-70E740481C1C}">
-                          <a14:useLocalDpi xmlns:a14="http://schemas.microsoft.com/office/drawing/2010/main" val="0"/>
-                        </a:ext>
-                      </a:extLst>
-                    </a:blip>
-                    <a:srcRect/>
-                    <a:stretch>
-                      <a:fillRect/>
-                    </a:stretch>
-                  </pic:blipFill>
-                  <pic:spPr bwMode="auto">
-                    <a:xfrm>
-                      <a:off x="0" y="0"/>
-                      <a:ext cx="4594860" cy="4953000"/>
+                      <a:ext cx="4594860" cy="5676900"/>
                     </a:xfrm>
                     <a:prstGeom prst="rect">
                       <a:avLst/>
@@ -1533,7 +1506,7 @@
                     </pic:cNvPicPr>
                   </pic:nvPicPr>
                   <pic:blipFill>
-                    <a:blip r:embed="rId15">
+                    <a:blip r:embed="rId14">
                       <a:extLst>
                         <a:ext uri="{28A0092B-C50C-407E-A947-70E740481C1C}">
                           <a14:useLocalDpi xmlns:a14="http://schemas.microsoft.com/office/drawing/2010/main" val="0"/>
@@ -1617,7 +1590,7 @@
                     </pic:cNvPicPr>
                   </pic:nvPicPr>
                   <pic:blipFill>
-                    <a:blip r:embed="rId16">
+                    <a:blip r:embed="rId15">
                       <a:extLst>
                         <a:ext uri="{28A0092B-C50C-407E-A947-70E740481C1C}">
                           <a14:useLocalDpi xmlns:a14="http://schemas.microsoft.com/office/drawing/2010/main" val="0"/>
@@ -1702,7 +1675,7 @@
                     </pic:cNvPicPr>
                   </pic:nvPicPr>
                   <pic:blipFill>
-                    <a:blip r:embed="rId17">
+                    <a:blip r:embed="rId16">
                       <a:extLst>
                         <a:ext uri="{28A0092B-C50C-407E-A947-70E740481C1C}">
                           <a14:useLocalDpi xmlns:a14="http://schemas.microsoft.com/office/drawing/2010/main" val="0"/>
@@ -1794,7 +1767,7 @@
                     </pic:cNvPicPr>
                   </pic:nvPicPr>
                   <pic:blipFill>
-                    <a:blip r:embed="rId18">
+                    <a:blip r:embed="rId17">
                       <a:extLst>
                         <a:ext uri="{28A0092B-C50C-407E-A947-70E740481C1C}">
                           <a14:useLocalDpi xmlns:a14="http://schemas.microsoft.com/office/drawing/2010/main" val="0"/>
@@ -1837,15 +1810,21 @@
     <w:p/>
     <w:p>
       <w:r>
+        <w:t>Manages volume control buttons and led bar.</w:t>
+      </w:r>
+    </w:p>
+    <w:p/>
+    <w:p>
+      <w:r>
         <w:rPr>
           <w:noProof/>
           <w:lang w:val="nl-BE" w:eastAsia="nl-BE"/>
         </w:rPr>
         <w:drawing>
           <wp:inline distT="0" distB="0" distL="0" distR="0">
-            <wp:extent cx="5288280" cy="2049780"/>
-            <wp:effectExtent l="0" t="0" r="7620" b="7620"/>
-            <wp:docPr id="35" name="Picture 35" descr="https://yuml.me/d4e6e3b8.png"/>
+            <wp:extent cx="5943600" cy="1578310"/>
+            <wp:effectExtent l="0" t="0" r="0" b="3175"/>
+            <wp:docPr id="49" name="Picture 49" descr="https://yuml.me/42c85934.png"/>
             <wp:cNvGraphicFramePr>
               <a:graphicFrameLocks xmlns:a="http://schemas.openxmlformats.org/drawingml/2006/main" noChangeAspect="1"/>
             </wp:cNvGraphicFramePr>
@@ -1853,7 +1832,80 @@
               <a:graphicData uri="http://schemas.openxmlformats.org/drawingml/2006/picture">
                 <pic:pic xmlns:pic="http://schemas.openxmlformats.org/drawingml/2006/picture">
                   <pic:nvPicPr>
-                    <pic:cNvPr id="0" name="usecaseImg" descr="https://yuml.me/d4e6e3b8.png"/>
+                    <pic:cNvPr id="0" name="usecaseImg" descr="https://yuml.me/42c85934.png"/>
+                    <pic:cNvPicPr>
+                      <a:picLocks noChangeAspect="1" noChangeArrowheads="1"/>
+                    </pic:cNvPicPr>
+                  </pic:nvPicPr>
+                  <pic:blipFill>
+                    <a:blip r:embed="rId18">
+                      <a:extLst>
+                        <a:ext uri="{28A0092B-C50C-407E-A947-70E740481C1C}">
+                          <a14:useLocalDpi xmlns:a14="http://schemas.microsoft.com/office/drawing/2010/main" val="0"/>
+                        </a:ext>
+                      </a:extLst>
+                    </a:blip>
+                    <a:srcRect/>
+                    <a:stretch>
+                      <a:fillRect/>
+                    </a:stretch>
+                  </pic:blipFill>
+                  <pic:spPr bwMode="auto">
+                    <a:xfrm>
+                      <a:off x="0" y="0"/>
+                      <a:ext cx="5943600" cy="1578310"/>
+                    </a:xfrm>
+                    <a:prstGeom prst="rect">
+                      <a:avLst/>
+                    </a:prstGeom>
+                    <a:noFill/>
+                    <a:ln>
+                      <a:noFill/>
+                    </a:ln>
+                  </pic:spPr>
+                </pic:pic>
+              </a:graphicData>
+            </a:graphic>
+          </wp:inline>
+        </w:drawing>
+      </w:r>
+    </w:p>
+    <w:p>
+      <w:pPr>
+        <w:pStyle w:val="Heading2"/>
+      </w:pPr>
+      <w:r>
+        <w:t>Battery Checker</w:t>
+      </w:r>
+    </w:p>
+    <w:p/>
+    <w:p>
+      <w:r>
+        <w:t>Manages battery check button and led bar.</w:t>
+      </w:r>
+      <w:bookmarkStart w:id="0" w:name="_GoBack"/>
+      <w:bookmarkEnd w:id="0"/>
+    </w:p>
+    <w:p>
+      <w:r>
+        <w:rPr>
+          <w:noProof/>
+          <w:lang w:val="nl-BE" w:eastAsia="nl-BE"/>
+        </w:rPr>
+        <w:lastRenderedPageBreak/>
+        <w:drawing>
+          <wp:inline distT="0" distB="0" distL="0" distR="0">
+            <wp:extent cx="5943600" cy="1578310"/>
+            <wp:effectExtent l="0" t="0" r="0" b="3175"/>
+            <wp:docPr id="58" name="Picture 58" descr="https://yuml.me/a88f4a1d.png"/>
+            <wp:cNvGraphicFramePr>
+              <a:graphicFrameLocks xmlns:a="http://schemas.openxmlformats.org/drawingml/2006/main" noChangeAspect="1"/>
+            </wp:cNvGraphicFramePr>
+            <a:graphic xmlns:a="http://schemas.openxmlformats.org/drawingml/2006/main">
+              <a:graphicData uri="http://schemas.openxmlformats.org/drawingml/2006/picture">
+                <pic:pic xmlns:pic="http://schemas.openxmlformats.org/drawingml/2006/picture">
+                  <pic:nvPicPr>
+                    <pic:cNvPr id="0" name="usecaseImg" descr="https://yuml.me/a88f4a1d.png"/>
                     <pic:cNvPicPr>
                       <a:picLocks noChangeAspect="1" noChangeArrowheads="1"/>
                     </pic:cNvPicPr>
@@ -1874,7 +1926,7 @@
                   <pic:spPr bwMode="auto">
                     <a:xfrm>
                       <a:off x="0" y="0"/>
-                      <a:ext cx="5288280" cy="2049780"/>
+                      <a:ext cx="5943600" cy="1578310"/>
                     </a:xfrm>
                     <a:prstGeom prst="rect">
                       <a:avLst/>
@@ -1890,8 +1942,6 @@
           </wp:inline>
         </w:drawing>
       </w:r>
-      <w:bookmarkStart w:id="0" w:name="_GoBack"/>
-      <w:bookmarkEnd w:id="0"/>
     </w:p>
     <w:p>
       <w:pPr>
@@ -1914,7 +1964,6 @@
           <w:noProof/>
           <w:lang w:val="nl-BE" w:eastAsia="nl-BE"/>
         </w:rPr>
-        <w:lastRenderedPageBreak/>
         <w:drawing>
           <wp:inline distT="0" distB="0" distL="0" distR="0" wp14:anchorId="4D0C4707" wp14:editId="6B0DAF35">
             <wp:extent cx="4983480" cy="3665220"/>
@@ -1998,6 +2047,7 @@
           <w:noProof/>
           <w:lang w:val="nl-BE" w:eastAsia="nl-BE"/>
         </w:rPr>
+        <w:lastRenderedPageBreak/>
         <w:drawing>
           <wp:inline distT="0" distB="0" distL="0" distR="0">
             <wp:extent cx="4861560" cy="2049780"/>
@@ -2064,7 +2114,6 @@
     </w:p>
     <w:p>
       <w:r>
-        <w:lastRenderedPageBreak/>
         <w:t>All mess</w:t>
       </w:r>
       <w:r>
@@ -2087,6 +2136,7 @@
           <w:noProof/>
           <w:lang w:val="nl-BE" w:eastAsia="nl-BE"/>
         </w:rPr>
+        <w:lastRenderedPageBreak/>
         <w:drawing>
           <wp:inline distT="0" distB="0" distL="0" distR="0">
             <wp:extent cx="4030980" cy="6233160"/>
@@ -2153,7 +2203,6 @@
     <w:p/>
     <w:p>
       <w:r>
-        <w:lastRenderedPageBreak/>
         <w:t>Intercom_CloudAPI represents the API toward the cloud/Hola App.</w:t>
       </w:r>
     </w:p>
@@ -2172,6 +2221,7 @@
           <w:noProof/>
           <w:lang w:val="nl-BE" w:eastAsia="nl-BE"/>
         </w:rPr>
+        <w:lastRenderedPageBreak/>
         <w:drawing>
           <wp:inline distT="0" distB="0" distL="0" distR="0">
             <wp:extent cx="5943600" cy="5173666"/>
@@ -5793,7 +5843,7 @@
           <w:rPr>
             <w:noProof/>
           </w:rPr>
-          <w:t>10</w:t>
+          <w:t>8</w:t>
         </w:r>
         <w:r>
           <w:rPr>

</xml_diff>

<commit_message>
Multiple fixes and improvements. See description
- Added COMM_START/STOP+ACK messages
- Incoming communication (COMM_START) enables recording and ratetuning.
- Further stablized buddy listening FSM
- Added sequence number to voice_data message to track lost
communication and stuff circular buffer.
- Tweaked rate tuning params.
- Intercom_Outgoing API and FSM to allow multiple requesters to enable
recording.
- Using codec patch 2.01
</commit_message>
<xml_diff>
--- a/doc/HolaSoftwareGuide.docx
+++ b/doc/HolaSoftwareGuide.docx
@@ -6,8 +6,13 @@
       <w:pPr>
         <w:pStyle w:val="Title"/>
       </w:pPr>
-      <w:r>
-        <w:t>Hola Intercom Software Guide</w:t>
+      <w:proofErr w:type="spellStart"/>
+      <w:r>
+        <w:t>Hola</w:t>
+      </w:r>
+      <w:proofErr w:type="spellEnd"/>
+      <w:r>
+        <w:t xml:space="preserve"> Intercom Software Guide</w:t>
       </w:r>
     </w:p>
     <w:p>
@@ -48,8 +53,21 @@
         </w:numPr>
       </w:pPr>
       <w:r>
-        <w:t>09/18/2017: Added buddy_id to cloud api</w:t>
-      </w:r>
+        <w:t xml:space="preserve">09/18/2017: Added </w:t>
+      </w:r>
+      <w:proofErr w:type="spellStart"/>
+      <w:r>
+        <w:t>buddy_id</w:t>
+      </w:r>
+      <w:proofErr w:type="spellEnd"/>
+      <w:r>
+        <w:t xml:space="preserve"> to cloud </w:t>
+      </w:r>
+      <w:proofErr w:type="spellStart"/>
+      <w:r>
+        <w:t>api</w:t>
+      </w:r>
+      <w:proofErr w:type="spellEnd"/>
     </w:p>
     <w:p>
       <w:pPr>
@@ -102,8 +120,13 @@
         <w:t xml:space="preserve"> messages</w:t>
       </w:r>
       <w:r>
-        <w:t xml:space="preserve"> and cloud_api</w:t>
-      </w:r>
+        <w:t xml:space="preserve"> and </w:t>
+      </w:r>
+      <w:proofErr w:type="spellStart"/>
+      <w:r>
+        <w:t>cloud_api</w:t>
+      </w:r>
+      <w:proofErr w:type="spellEnd"/>
     </w:p>
     <w:p>
       <w:pPr>
@@ -132,7 +155,15 @@
         </w:numPr>
       </w:pPr>
       <w:r>
-        <w:t>10/30/2017: Added restarted parameter to i_am message</w:t>
+        <w:t xml:space="preserve">10/30/2017: Added restarted parameter to </w:t>
+      </w:r>
+      <w:proofErr w:type="spellStart"/>
+      <w:r>
+        <w:t>i_am</w:t>
+      </w:r>
+      <w:proofErr w:type="spellEnd"/>
+      <w:r>
+        <w:t xml:space="preserve"> message</w:t>
       </w:r>
     </w:p>
     <w:p>
@@ -144,10 +175,35 @@
         </w:numPr>
       </w:pPr>
       <w:r>
-        <w:t>10/31/2017: Added battery_lvl to cloud api</w:t>
-      </w:r>
-      <w:r>
-        <w:t>. Cloud api now ticks.</w:t>
+        <w:t xml:space="preserve">10/31/2017: Added </w:t>
+      </w:r>
+      <w:proofErr w:type="spellStart"/>
+      <w:r>
+        <w:t>battery_lvl</w:t>
+      </w:r>
+      <w:proofErr w:type="spellEnd"/>
+      <w:r>
+        <w:t xml:space="preserve"> to cloud </w:t>
+      </w:r>
+      <w:proofErr w:type="spellStart"/>
+      <w:proofErr w:type="gramStart"/>
+      <w:r>
+        <w:t>api</w:t>
+      </w:r>
+      <w:proofErr w:type="spellEnd"/>
+      <w:proofErr w:type="gramEnd"/>
+      <w:r>
+        <w:t xml:space="preserve">. Cloud </w:t>
+      </w:r>
+      <w:proofErr w:type="spellStart"/>
+      <w:proofErr w:type="gramStart"/>
+      <w:r>
+        <w:t>api</w:t>
+      </w:r>
+      <w:proofErr w:type="spellEnd"/>
+      <w:proofErr w:type="gramEnd"/>
+      <w:r>
+        <w:t xml:space="preserve"> now ticks.</w:t>
       </w:r>
     </w:p>
     <w:p>
@@ -219,7 +275,15 @@
         </w:numPr>
       </w:pPr>
       <w:r>
-        <w:t>11/28/2017: Plf_TickerBase class introduced</w:t>
+        <w:t xml:space="preserve">11/28/2017: </w:t>
+      </w:r>
+      <w:proofErr w:type="spellStart"/>
+      <w:r>
+        <w:t>Plf_TickerBase</w:t>
+      </w:r>
+      <w:proofErr w:type="spellEnd"/>
+      <w:r>
+        <w:t xml:space="preserve"> class introduced</w:t>
       </w:r>
     </w:p>
     <w:p>
@@ -234,7 +298,15 @@
         <w:t>11/29/2017</w:t>
       </w:r>
       <w:r>
-        <w:t>: Added Trace&amp;Debug section</w:t>
+        <w:t xml:space="preserve">: Added </w:t>
+      </w:r>
+      <w:proofErr w:type="spellStart"/>
+      <w:r>
+        <w:t>Trace&amp;Debug</w:t>
+      </w:r>
+      <w:proofErr w:type="spellEnd"/>
+      <w:r>
+        <w:t xml:space="preserve"> section</w:t>
       </w:r>
     </w:p>
     <w:p>
@@ -259,6 +331,125 @@
       </w:pPr>
       <w:r>
         <w:t>12/15/2017: Added battery checker</w:t>
+      </w:r>
+    </w:p>
+    <w:p>
+      <w:pPr>
+        <w:pStyle w:val="ListParagraph"/>
+        <w:numPr>
+          <w:ilvl w:val="0"/>
+          <w:numId w:val="27"/>
+        </w:numPr>
+      </w:pPr>
+      <w:r>
+        <w:t xml:space="preserve">1/4/2018: Added </w:t>
+      </w:r>
+      <w:proofErr w:type="spellStart"/>
+      <w:r>
+        <w:t>ratetune</w:t>
+      </w:r>
+      <w:proofErr w:type="spellEnd"/>
+      <w:r>
+        <w:t xml:space="preserve"> print group</w:t>
+      </w:r>
+      <w:r>
+        <w:t xml:space="preserve">. </w:t>
+      </w:r>
+      <w:proofErr w:type="spellStart"/>
+      <w:r>
+        <w:t>Intercom_Incoming</w:t>
+      </w:r>
+      <w:proofErr w:type="spellEnd"/>
+      <w:r>
+        <w:t xml:space="preserve"> is now a Ticker class.</w:t>
+      </w:r>
+    </w:p>
+    <w:p>
+      <w:pPr>
+        <w:pStyle w:val="ListParagraph"/>
+        <w:numPr>
+          <w:ilvl w:val="0"/>
+          <w:numId w:val="27"/>
+        </w:numPr>
+      </w:pPr>
+      <w:r>
+        <w:t xml:space="preserve">1/9/2018: Added </w:t>
+      </w:r>
+      <w:proofErr w:type="gramStart"/>
+      <w:r>
+        <w:t>stuff(</w:t>
+      </w:r>
+      <w:proofErr w:type="gramEnd"/>
+      <w:r>
+        <w:t xml:space="preserve">) method to </w:t>
+      </w:r>
+      <w:proofErr w:type="spellStart"/>
+      <w:r>
+        <w:t>circularBuffer</w:t>
+      </w:r>
+      <w:proofErr w:type="spellEnd"/>
+      <w:r>
+        <w:t>.</w:t>
+      </w:r>
+    </w:p>
+    <w:p>
+      <w:pPr>
+        <w:pStyle w:val="ListParagraph"/>
+        <w:numPr>
+          <w:ilvl w:val="0"/>
+          <w:numId w:val="27"/>
+        </w:numPr>
+      </w:pPr>
+      <w:r>
+        <w:t>1/9/2018: Added COMM_START/STOP+ACK messages</w:t>
+      </w:r>
+    </w:p>
+    <w:p>
+      <w:pPr>
+        <w:pStyle w:val="ListParagraph"/>
+        <w:numPr>
+          <w:ilvl w:val="0"/>
+          <w:numId w:val="27"/>
+        </w:numPr>
+      </w:pPr>
+      <w:r>
+        <w:t xml:space="preserve">1/9/2018: Added </w:t>
+      </w:r>
+      <w:proofErr w:type="spellStart"/>
+      <w:r>
+        <w:t>recordRequest</w:t>
+      </w:r>
+      <w:proofErr w:type="spellEnd"/>
+      <w:r>
+        <w:t xml:space="preserve"> to </w:t>
+      </w:r>
+      <w:proofErr w:type="spellStart"/>
+      <w:r>
+        <w:t>Intercom_Outgoing</w:t>
+      </w:r>
+      <w:proofErr w:type="spellEnd"/>
+      <w:r>
+        <w:t xml:space="preserve">. Renamed </w:t>
+      </w:r>
+      <w:proofErr w:type="gramStart"/>
+      <w:r>
+        <w:t>transfer(</w:t>
+      </w:r>
+      <w:proofErr w:type="gramEnd"/>
+      <w:r>
+        <w:t>) method to run().</w:t>
+      </w:r>
+    </w:p>
+    <w:p>
+      <w:pPr>
+        <w:pStyle w:val="ListParagraph"/>
+        <w:numPr>
+          <w:ilvl w:val="0"/>
+          <w:numId w:val="27"/>
+        </w:numPr>
+      </w:pPr>
+      <w:r>
+        <w:t>1/9/2018: Added codec patch version</w:t>
       </w:r>
     </w:p>
     <w:p>
@@ -295,12 +486,29 @@
     <w:p/>
     <w:p>
       <w:r>
+        <w:t>VS1063 codec patch 2.01:</w:t>
+      </w:r>
+    </w:p>
+    <w:p>
+      <w:hyperlink r:id="rId8" w:history="1">
+        <w:r>
+          <w:rPr>
+            <w:rStyle w:val="Hyperlink"/>
+          </w:rPr>
+          <w:t>http://www.vlsi.fi/en/support/software/vs10xxpatches.html</w:t>
+        </w:r>
+      </w:hyperlink>
+    </w:p>
+    <w:p/>
+    <w:p>
+      <w:r>
+        <w:lastRenderedPageBreak/>
         <w:t>SparkFun_MAX17043_Particle_Library</w:t>
       </w:r>
       <w:r>
         <w:t xml:space="preserve">: </w:t>
       </w:r>
-      <w:hyperlink r:id="rId8" w:history="1">
+      <w:hyperlink r:id="rId9" w:history="1">
         <w:r>
           <w:rPr>
             <w:rStyle w:val="Hyperlink"/>
@@ -324,7 +532,7 @@
       <w:pPr>
         <w:contextualSpacing/>
       </w:pPr>
-      <w:hyperlink r:id="rId9" w:history="1">
+      <w:hyperlink r:id="rId10" w:history="1">
         <w:r>
           <w:rPr>
             <w:rStyle w:val="Hyperlink"/>
@@ -345,7 +553,7 @@
       <w:r>
         <w:t xml:space="preserve">: </w:t>
       </w:r>
-      <w:hyperlink r:id="rId10" w:history="1">
+      <w:hyperlink r:id="rId11" w:history="1">
         <w:r>
           <w:rPr>
             <w:rStyle w:val="Hyperlink"/>
@@ -377,10 +585,9 @@
         </w:rPr>
       </w:pPr>
       <w:r>
-        <w:lastRenderedPageBreak/>
         <w:t xml:space="preserve">XTEA Python: </w:t>
       </w:r>
-      <w:hyperlink r:id="rId11" w:history="1">
+      <w:hyperlink r:id="rId12" w:history="1">
         <w:r>
           <w:rPr>
             <w:rStyle w:val="Hyperlink"/>
@@ -424,9 +631,11 @@
           <w:numId w:val="28"/>
         </w:numPr>
       </w:pPr>
+      <w:proofErr w:type="spellStart"/>
       <w:r>
         <w:t>Dateutil</w:t>
       </w:r>
+      <w:proofErr w:type="spellEnd"/>
     </w:p>
     <w:p>
       <w:pPr>
@@ -448,12 +657,14 @@
           <w:numId w:val="28"/>
         </w:numPr>
       </w:pPr>
+      <w:proofErr w:type="spellStart"/>
       <w:r>
         <w:t>pex</w:t>
       </w:r>
       <w:r>
         <w:t>pect</w:t>
       </w:r>
+      <w:proofErr w:type="spellEnd"/>
     </w:p>
     <w:p/>
     <w:p>
@@ -466,27 +677,61 @@
     </w:p>
     <w:p/>
     <w:p>
-      <w:r>
-        <w:t>particle call Intercom1 en</w:t>
+      <w:proofErr w:type="gramStart"/>
+      <w:r>
+        <w:t>particle</w:t>
+      </w:r>
+      <w:proofErr w:type="gramEnd"/>
+      <w:r>
+        <w:t xml:space="preserve"> call Intercom1 </w:t>
+      </w:r>
+      <w:proofErr w:type="spellStart"/>
+      <w:r>
+        <w:t>en</w:t>
       </w:r>
       <w:r>
         <w:t>|dis</w:t>
       </w:r>
       <w:r>
-        <w:t>_prntgrp messages</w:t>
-      </w:r>
-      <w:r>
-        <w:t>/stats/default</w:t>
-      </w:r>
-    </w:p>
-    <w:p>
-      <w:r>
-        <w:t>particle serial monitor COM3/COM4</w:t>
-      </w:r>
-    </w:p>
-    <w:p>
-      <w:r>
-        <w:t xml:space="preserve">python </w:t>
+        <w:t>_prntgrp</w:t>
+      </w:r>
+      <w:proofErr w:type="spellEnd"/>
+      <w:r>
+        <w:t xml:space="preserve"> messages</w:t>
+      </w:r>
+      <w:r>
+        <w:t>/stats/</w:t>
+      </w:r>
+      <w:proofErr w:type="spellStart"/>
+      <w:r>
+        <w:t>ratetune</w:t>
+      </w:r>
+      <w:proofErr w:type="spellEnd"/>
+      <w:r>
+        <w:t>/</w:t>
+      </w:r>
+      <w:r>
+        <w:t>default</w:t>
+      </w:r>
+    </w:p>
+    <w:p>
+      <w:proofErr w:type="gramStart"/>
+      <w:r>
+        <w:t>particle</w:t>
+      </w:r>
+      <w:proofErr w:type="gramEnd"/>
+      <w:r>
+        <w:t xml:space="preserve"> serial monitor COM3/COM4</w:t>
+      </w:r>
+    </w:p>
+    <w:p>
+      <w:proofErr w:type="gramStart"/>
+      <w:r>
+        <w:t>python</w:t>
+      </w:r>
+      <w:proofErr w:type="gramEnd"/>
+      <w:r>
+        <w:t xml:space="preserve"> </w:t>
       </w:r>
       <w:r>
         <w:t>build.py --device Intercom1/Intercom2/all [--flash]</w:t>
@@ -508,13 +753,74 @@
       </w:r>
     </w:p>
     <w:p>
-      <w:r>
-        <w:t>python manuf_config.py [-h,--help] [-c,--skip_claim] [-f,--skip_flash] [-i,--image_filename &lt;image_filename&gt;]</w:t>
-      </w:r>
-    </w:p>
-    <w:p>
-      <w:r>
-        <w:t xml:space="preserve">        Finds and claims connected devices, sets up Wifi, flashes reference fw image and configures name, buddy name and secret key.</w:t>
+      <w:proofErr w:type="gramStart"/>
+      <w:r>
+        <w:t>python</w:t>
+      </w:r>
+      <w:proofErr w:type="gramEnd"/>
+      <w:r>
+        <w:t xml:space="preserve"> manuf_config.py [-h,--help] [-c,--</w:t>
+      </w:r>
+      <w:proofErr w:type="spellStart"/>
+      <w:r>
+        <w:t>skip_claim</w:t>
+      </w:r>
+      <w:proofErr w:type="spellEnd"/>
+      <w:r>
+        <w:t>] [-f,--</w:t>
+      </w:r>
+      <w:proofErr w:type="spellStart"/>
+      <w:r>
+        <w:t>skip_flash</w:t>
+      </w:r>
+      <w:proofErr w:type="spellEnd"/>
+      <w:r>
+        <w:t>] [-</w:t>
+      </w:r>
+      <w:proofErr w:type="spellStart"/>
+      <w:r>
+        <w:t>i</w:t>
+      </w:r>
+      <w:proofErr w:type="spellEnd"/>
+      <w:r>
+        <w:t>,--</w:t>
+      </w:r>
+      <w:proofErr w:type="spellStart"/>
+      <w:r>
+        <w:t>image_filename</w:t>
+      </w:r>
+      <w:proofErr w:type="spellEnd"/>
+      <w:r>
+        <w:t xml:space="preserve"> &lt;</w:t>
+      </w:r>
+      <w:proofErr w:type="spellStart"/>
+      <w:r>
+        <w:t>image_filename</w:t>
+      </w:r>
+      <w:proofErr w:type="spellEnd"/>
+      <w:r>
+        <w:t>&gt;]</w:t>
+      </w:r>
+    </w:p>
+    <w:p>
+      <w:r>
+        <w:t xml:space="preserve">        Finds and claims connected devices, sets up </w:t>
+      </w:r>
+      <w:proofErr w:type="spellStart"/>
+      <w:r>
+        <w:t>Wifi</w:t>
+      </w:r>
+      <w:proofErr w:type="spellEnd"/>
+      <w:r>
+        <w:t xml:space="preserve">, flashes reference </w:t>
+      </w:r>
+      <w:proofErr w:type="spellStart"/>
+      <w:r>
+        <w:t>fw</w:t>
+      </w:r>
+      <w:proofErr w:type="spellEnd"/>
+      <w:r>
+        <w:t xml:space="preserve"> image and configures name, buddy name and secret key.</w:t>
       </w:r>
     </w:p>
     <w:p/>
@@ -611,6 +917,7 @@
           <w:color w:val="000000"/>
           <w:lang w:eastAsia="nl-BE"/>
         </w:rPr>
+        <w:lastRenderedPageBreak/>
         <w:t>A5 = SI to codec</w:t>
       </w:r>
     </w:p>
@@ -665,25 +972,25 @@
           <w:color w:val="000000"/>
           <w:lang w:eastAsia="nl-BE"/>
         </w:rPr>
-        <w:t>A2 = xDCS to codec</w:t>
-      </w:r>
-    </w:p>
-    <w:p>
-      <w:pPr>
-        <w:spacing w:after="0" w:line="240" w:lineRule="auto"/>
+        <w:t xml:space="preserve">A2 = </w:t>
+      </w:r>
+      <w:proofErr w:type="spellStart"/>
+      <w:r>
         <w:rPr>
           <w:rFonts w:ascii="Calibri" w:eastAsia="Times New Roman" w:hAnsi="Calibri" w:cs="Calibri"/>
           <w:color w:val="000000"/>
           <w:lang w:eastAsia="nl-BE"/>
         </w:rPr>
-      </w:pPr>
+        <w:t>xDCS</w:t>
+      </w:r>
+      <w:proofErr w:type="spellEnd"/>
       <w:r>
         <w:rPr>
           <w:rFonts w:ascii="Calibri" w:eastAsia="Times New Roman" w:hAnsi="Calibri" w:cs="Calibri"/>
           <w:color w:val="000000"/>
           <w:lang w:eastAsia="nl-BE"/>
         </w:rPr>
-        <w:t>A1 = xRESET to codec</w:t>
+        <w:t xml:space="preserve"> to codec</w:t>
       </w:r>
     </w:p>
     <w:p>
@@ -701,25 +1008,25 @@
           <w:color w:val="000000"/>
           <w:lang w:eastAsia="nl-BE"/>
         </w:rPr>
-        <w:t>A0 = DREQ to codec</w:t>
-      </w:r>
-    </w:p>
-    <w:p>
-      <w:pPr>
-        <w:spacing w:after="0" w:line="240" w:lineRule="auto"/>
+        <w:t xml:space="preserve">A1 = </w:t>
+      </w:r>
+      <w:proofErr w:type="spellStart"/>
+      <w:r>
         <w:rPr>
           <w:rFonts w:ascii="Calibri" w:eastAsia="Times New Roman" w:hAnsi="Calibri" w:cs="Calibri"/>
           <w:color w:val="000000"/>
           <w:lang w:eastAsia="nl-BE"/>
         </w:rPr>
-      </w:pPr>
+        <w:t>xRESET</w:t>
+      </w:r>
+      <w:proofErr w:type="spellEnd"/>
       <w:r>
         <w:rPr>
           <w:rFonts w:ascii="Calibri" w:eastAsia="Times New Roman" w:hAnsi="Calibri" w:cs="Calibri"/>
           <w:color w:val="000000"/>
           <w:lang w:eastAsia="nl-BE"/>
         </w:rPr>
-        <w:t>DAC = xCS to codec</w:t>
+        <w:t xml:space="preserve"> to codec</w:t>
       </w:r>
     </w:p>
     <w:p>
@@ -737,7 +1044,7 @@
           <w:color w:val="000000"/>
           <w:lang w:eastAsia="nl-BE"/>
         </w:rPr>
-        <w:t>D0 = SDA to MAX17043 fuel gauge IC and to sx1509 i/o expander</w:t>
+        <w:t>A0 = DREQ to codec</w:t>
       </w:r>
     </w:p>
     <w:p>
@@ -755,25 +1062,25 @@
           <w:color w:val="000000"/>
           <w:lang w:eastAsia="nl-BE"/>
         </w:rPr>
-        <w:t>D1 = SCL to MAX17043 fuel gauge IC and to sx1509 i/o expander</w:t>
-      </w:r>
-    </w:p>
-    <w:p>
-      <w:pPr>
-        <w:spacing w:after="0" w:line="240" w:lineRule="auto"/>
+        <w:t xml:space="preserve">DAC = </w:t>
+      </w:r>
+      <w:proofErr w:type="spellStart"/>
+      <w:r>
         <w:rPr>
           <w:rFonts w:ascii="Calibri" w:eastAsia="Times New Roman" w:hAnsi="Calibri" w:cs="Calibri"/>
           <w:color w:val="000000"/>
           <w:lang w:eastAsia="nl-BE"/>
         </w:rPr>
-      </w:pPr>
+        <w:t>xCS</w:t>
+      </w:r>
+      <w:proofErr w:type="spellEnd"/>
       <w:r>
         <w:rPr>
           <w:rFonts w:ascii="Calibri" w:eastAsia="Times New Roman" w:hAnsi="Calibri" w:cs="Calibri"/>
           <w:color w:val="000000"/>
           <w:lang w:eastAsia="nl-BE"/>
         </w:rPr>
-        <w:t>D2 = xRST to sx1509 i/o expander</w:t>
+        <w:t xml:space="preserve"> to codec</w:t>
       </w:r>
     </w:p>
     <w:p>
@@ -791,28 +1098,26 @@
           <w:color w:val="000000"/>
           <w:lang w:eastAsia="nl-BE"/>
         </w:rPr>
-        <w:t> </w:t>
-      </w:r>
-    </w:p>
-    <w:p>
-      <w:pPr>
-        <w:spacing w:after="0" w:line="240" w:lineRule="auto"/>
+        <w:t xml:space="preserve">D0 = SDA to MAX17043 fuel gauge IC and to sx1509 </w:t>
+      </w:r>
+      <w:proofErr w:type="gramStart"/>
+      <w:r>
         <w:rPr>
           <w:rFonts w:ascii="Calibri" w:eastAsia="Times New Roman" w:hAnsi="Calibri" w:cs="Calibri"/>
           <w:color w:val="000000"/>
           <w:lang w:eastAsia="nl-BE"/>
         </w:rPr>
-      </w:pPr>
-    </w:p>
-    <w:p>
-      <w:pPr>
-        <w:spacing w:after="0" w:line="240" w:lineRule="auto"/>
+        <w:t>i/o</w:t>
+      </w:r>
+      <w:proofErr w:type="gramEnd"/>
+      <w:r>
         <w:rPr>
           <w:rFonts w:ascii="Calibri" w:eastAsia="Times New Roman" w:hAnsi="Calibri" w:cs="Calibri"/>
           <w:color w:val="000000"/>
           <w:lang w:eastAsia="nl-BE"/>
         </w:rPr>
-      </w:pPr>
+        <w:t xml:space="preserve"> expander</w:t>
+      </w:r>
     </w:p>
     <w:p>
       <w:pPr>
@@ -829,23 +1134,25 @@
           <w:color w:val="000000"/>
           <w:lang w:eastAsia="nl-BE"/>
         </w:rPr>
-        <w:t>SX1509</w:t>
-      </w:r>
+        <w:t xml:space="preserve">D1 = SCL to MAX17043 fuel gauge IC and to sx1509 </w:t>
+      </w:r>
+      <w:proofErr w:type="gramStart"/>
       <w:r>
         <w:rPr>
           <w:rFonts w:ascii="Calibri" w:eastAsia="Times New Roman" w:hAnsi="Calibri" w:cs="Calibri"/>
           <w:color w:val="000000"/>
           <w:lang w:eastAsia="nl-BE"/>
         </w:rPr>
-        <w:t xml:space="preserve"> I/O Expander pin assignments</w:t>
-      </w:r>
+        <w:t>i/o</w:t>
+      </w:r>
+      <w:proofErr w:type="gramEnd"/>
       <w:r>
         <w:rPr>
           <w:rFonts w:ascii="Calibri" w:eastAsia="Times New Roman" w:hAnsi="Calibri" w:cs="Calibri"/>
           <w:color w:val="000000"/>
           <w:lang w:eastAsia="nl-BE"/>
         </w:rPr>
-        <w:t>:</w:t>
+        <w:t xml:space="preserve"> expander</w:t>
       </w:r>
     </w:p>
     <w:p>
@@ -857,78 +1164,78 @@
           <w:lang w:eastAsia="nl-BE"/>
         </w:rPr>
       </w:pPr>
-    </w:p>
-    <w:p>
-      <w:pPr>
-        <w:spacing w:after="0" w:line="240" w:lineRule="auto"/>
+      <w:r>
         <w:rPr>
           <w:rFonts w:ascii="Calibri" w:eastAsia="Times New Roman" w:hAnsi="Calibri" w:cs="Calibri"/>
           <w:color w:val="000000"/>
           <w:lang w:eastAsia="nl-BE"/>
         </w:rPr>
-      </w:pPr>
+        <w:t xml:space="preserve">D2 = </w:t>
+      </w:r>
+      <w:proofErr w:type="spellStart"/>
       <w:r>
         <w:rPr>
           <w:rFonts w:ascii="Calibri" w:eastAsia="Times New Roman" w:hAnsi="Calibri" w:cs="Calibri"/>
           <w:color w:val="000000"/>
           <w:lang w:eastAsia="nl-BE"/>
         </w:rPr>
-        <w:t>0 = Battery check button</w:t>
-      </w:r>
-    </w:p>
-    <w:p>
-      <w:pPr>
-        <w:spacing w:after="0" w:line="240" w:lineRule="auto"/>
+        <w:t>xRST</w:t>
+      </w:r>
+      <w:proofErr w:type="spellEnd"/>
+      <w:r>
         <w:rPr>
           <w:rFonts w:ascii="Calibri" w:eastAsia="Times New Roman" w:hAnsi="Calibri" w:cs="Calibri"/>
           <w:color w:val="000000"/>
           <w:lang w:eastAsia="nl-BE"/>
         </w:rPr>
-      </w:pPr>
+        <w:t xml:space="preserve"> to sx1509 </w:t>
+      </w:r>
+      <w:proofErr w:type="gramStart"/>
       <w:r>
         <w:rPr>
           <w:rFonts w:ascii="Calibri" w:eastAsia="Times New Roman" w:hAnsi="Calibri" w:cs="Calibri"/>
           <w:color w:val="000000"/>
           <w:lang w:eastAsia="nl-BE"/>
         </w:rPr>
-        <w:t>1 = Buddy 0 button</w:t>
-      </w:r>
-    </w:p>
-    <w:p>
-      <w:pPr>
-        <w:spacing w:after="0" w:line="240" w:lineRule="auto"/>
+        <w:t>i/o</w:t>
+      </w:r>
+      <w:proofErr w:type="gramEnd"/>
+      <w:r>
         <w:rPr>
           <w:rFonts w:ascii="Calibri" w:eastAsia="Times New Roman" w:hAnsi="Calibri" w:cs="Calibri"/>
           <w:color w:val="000000"/>
           <w:lang w:eastAsia="nl-BE"/>
         </w:rPr>
-      </w:pPr>
-      <w:r>
+        <w:t xml:space="preserve"> expander</w:t>
+      </w:r>
+    </w:p>
+    <w:p>
+      <w:pPr>
+        <w:spacing w:after="0" w:line="240" w:lineRule="auto"/>
         <w:rPr>
           <w:rFonts w:ascii="Calibri" w:eastAsia="Times New Roman" w:hAnsi="Calibri" w:cs="Calibri"/>
           <w:color w:val="000000"/>
           <w:lang w:eastAsia="nl-BE"/>
         </w:rPr>
-        <w:t>2 = Buddy 1 button</w:t>
-      </w:r>
-    </w:p>
-    <w:p>
-      <w:pPr>
-        <w:spacing w:after="0" w:line="240" w:lineRule="auto"/>
+      </w:pPr>
+      <w:r>
         <w:rPr>
           <w:rFonts w:ascii="Calibri" w:eastAsia="Times New Roman" w:hAnsi="Calibri" w:cs="Calibri"/>
           <w:color w:val="000000"/>
           <w:lang w:eastAsia="nl-BE"/>
         </w:rPr>
-      </w:pPr>
-      <w:r>
+        <w:t> </w:t>
+      </w:r>
+    </w:p>
+    <w:p>
+      <w:pPr>
+        <w:spacing w:after="0" w:line="240" w:lineRule="auto"/>
         <w:rPr>
           <w:rFonts w:ascii="Calibri" w:eastAsia="Times New Roman" w:hAnsi="Calibri" w:cs="Calibri"/>
           <w:color w:val="000000"/>
           <w:lang w:eastAsia="nl-BE"/>
         </w:rPr>
-        <w:t>3 = Buddy 2 button</w:t>
-      </w:r>
+      </w:pPr>
     </w:p>
     <w:p>
       <w:pPr>
@@ -939,50 +1246,50 @@
           <w:lang w:eastAsia="nl-BE"/>
         </w:rPr>
       </w:pPr>
-      <w:r>
+    </w:p>
+    <w:p>
+      <w:pPr>
+        <w:spacing w:after="0" w:line="240" w:lineRule="auto"/>
         <w:rPr>
           <w:rFonts w:ascii="Calibri" w:eastAsia="Times New Roman" w:hAnsi="Calibri" w:cs="Calibri"/>
           <w:color w:val="000000"/>
           <w:lang w:eastAsia="nl-BE"/>
         </w:rPr>
-        <w:t>4 = Buddy 0 LED</w:t>
-      </w:r>
-    </w:p>
-    <w:p>
-      <w:pPr>
-        <w:spacing w:after="0" w:line="240" w:lineRule="auto"/>
+      </w:pPr>
+      <w:r>
         <w:rPr>
           <w:rFonts w:ascii="Calibri" w:eastAsia="Times New Roman" w:hAnsi="Calibri" w:cs="Calibri"/>
           <w:color w:val="000000"/>
           <w:lang w:eastAsia="nl-BE"/>
         </w:rPr>
-      </w:pPr>
+        <w:t>SX1509</w:t>
+      </w:r>
       <w:r>
         <w:rPr>
           <w:rFonts w:ascii="Calibri" w:eastAsia="Times New Roman" w:hAnsi="Calibri" w:cs="Calibri"/>
           <w:color w:val="000000"/>
           <w:lang w:eastAsia="nl-BE"/>
         </w:rPr>
-        <w:t>5 = Buddy 1 LED</w:t>
-      </w:r>
-    </w:p>
-    <w:p>
-      <w:pPr>
-        <w:spacing w:after="0" w:line="240" w:lineRule="auto"/>
+        <w:t xml:space="preserve"> I/O Expander pin assignments</w:t>
+      </w:r>
+      <w:r>
         <w:rPr>
           <w:rFonts w:ascii="Calibri" w:eastAsia="Times New Roman" w:hAnsi="Calibri" w:cs="Calibri"/>
           <w:color w:val="000000"/>
           <w:lang w:eastAsia="nl-BE"/>
         </w:rPr>
-      </w:pPr>
-      <w:r>
+        <w:t>:</w:t>
+      </w:r>
+    </w:p>
+    <w:p>
+      <w:pPr>
+        <w:spacing w:after="0" w:line="240" w:lineRule="auto"/>
         <w:rPr>
           <w:rFonts w:ascii="Calibri" w:eastAsia="Times New Roman" w:hAnsi="Calibri" w:cs="Calibri"/>
           <w:color w:val="000000"/>
           <w:lang w:eastAsia="nl-BE"/>
         </w:rPr>
-        <w:t>6 = Buddy 2 LED</w:t>
-      </w:r>
+      </w:pPr>
     </w:p>
     <w:p>
       <w:pPr>
@@ -999,7 +1306,7 @@
           <w:color w:val="000000"/>
           <w:lang w:eastAsia="nl-BE"/>
         </w:rPr>
-        <w:t>8 = Vol.Dec.</w:t>
+        <w:t>0 = Battery check button</w:t>
       </w:r>
     </w:p>
     <w:p>
@@ -1017,7 +1324,169 @@
           <w:color w:val="000000"/>
           <w:lang w:eastAsia="nl-BE"/>
         </w:rPr>
-        <w:t>9 = Vol.Inc.</w:t>
+        <w:t>1 = Buddy 0 button</w:t>
+      </w:r>
+    </w:p>
+    <w:p>
+      <w:pPr>
+        <w:spacing w:after="0" w:line="240" w:lineRule="auto"/>
+        <w:rPr>
+          <w:rFonts w:ascii="Calibri" w:eastAsia="Times New Roman" w:hAnsi="Calibri" w:cs="Calibri"/>
+          <w:color w:val="000000"/>
+          <w:lang w:eastAsia="nl-BE"/>
+        </w:rPr>
+      </w:pPr>
+      <w:r>
+        <w:rPr>
+          <w:rFonts w:ascii="Calibri" w:eastAsia="Times New Roman" w:hAnsi="Calibri" w:cs="Calibri"/>
+          <w:color w:val="000000"/>
+          <w:lang w:eastAsia="nl-BE"/>
+        </w:rPr>
+        <w:t>2 = Buddy 1 button</w:t>
+      </w:r>
+    </w:p>
+    <w:p>
+      <w:pPr>
+        <w:spacing w:after="0" w:line="240" w:lineRule="auto"/>
+        <w:rPr>
+          <w:rFonts w:ascii="Calibri" w:eastAsia="Times New Roman" w:hAnsi="Calibri" w:cs="Calibri"/>
+          <w:color w:val="000000"/>
+          <w:lang w:eastAsia="nl-BE"/>
+        </w:rPr>
+      </w:pPr>
+      <w:r>
+        <w:rPr>
+          <w:rFonts w:ascii="Calibri" w:eastAsia="Times New Roman" w:hAnsi="Calibri" w:cs="Calibri"/>
+          <w:color w:val="000000"/>
+          <w:lang w:eastAsia="nl-BE"/>
+        </w:rPr>
+        <w:t>3 = Buddy 2 button</w:t>
+      </w:r>
+    </w:p>
+    <w:p>
+      <w:pPr>
+        <w:spacing w:after="0" w:line="240" w:lineRule="auto"/>
+        <w:rPr>
+          <w:rFonts w:ascii="Calibri" w:eastAsia="Times New Roman" w:hAnsi="Calibri" w:cs="Calibri"/>
+          <w:color w:val="000000"/>
+          <w:lang w:eastAsia="nl-BE"/>
+        </w:rPr>
+      </w:pPr>
+      <w:r>
+        <w:rPr>
+          <w:rFonts w:ascii="Calibri" w:eastAsia="Times New Roman" w:hAnsi="Calibri" w:cs="Calibri"/>
+          <w:color w:val="000000"/>
+          <w:lang w:eastAsia="nl-BE"/>
+        </w:rPr>
+        <w:t>4 = Buddy 0 LED</w:t>
+      </w:r>
+    </w:p>
+    <w:p>
+      <w:pPr>
+        <w:spacing w:after="0" w:line="240" w:lineRule="auto"/>
+        <w:rPr>
+          <w:rFonts w:ascii="Calibri" w:eastAsia="Times New Roman" w:hAnsi="Calibri" w:cs="Calibri"/>
+          <w:color w:val="000000"/>
+          <w:lang w:eastAsia="nl-BE"/>
+        </w:rPr>
+      </w:pPr>
+      <w:r>
+        <w:rPr>
+          <w:rFonts w:ascii="Calibri" w:eastAsia="Times New Roman" w:hAnsi="Calibri" w:cs="Calibri"/>
+          <w:color w:val="000000"/>
+          <w:lang w:eastAsia="nl-BE"/>
+        </w:rPr>
+        <w:t>5 = Buddy 1 LED</w:t>
+      </w:r>
+    </w:p>
+    <w:p>
+      <w:pPr>
+        <w:spacing w:after="0" w:line="240" w:lineRule="auto"/>
+        <w:rPr>
+          <w:rFonts w:ascii="Calibri" w:eastAsia="Times New Roman" w:hAnsi="Calibri" w:cs="Calibri"/>
+          <w:color w:val="000000"/>
+          <w:lang w:eastAsia="nl-BE"/>
+        </w:rPr>
+      </w:pPr>
+      <w:r>
+        <w:rPr>
+          <w:rFonts w:ascii="Calibri" w:eastAsia="Times New Roman" w:hAnsi="Calibri" w:cs="Calibri"/>
+          <w:color w:val="000000"/>
+          <w:lang w:eastAsia="nl-BE"/>
+        </w:rPr>
+        <w:t>6 = Buddy 2 LED</w:t>
+      </w:r>
+    </w:p>
+    <w:p>
+      <w:pPr>
+        <w:spacing w:after="0" w:line="240" w:lineRule="auto"/>
+        <w:rPr>
+          <w:rFonts w:ascii="Calibri" w:eastAsia="Times New Roman" w:hAnsi="Calibri" w:cs="Calibri"/>
+          <w:color w:val="000000"/>
+          <w:lang w:eastAsia="nl-BE"/>
+        </w:rPr>
+      </w:pPr>
+      <w:r>
+        <w:rPr>
+          <w:rFonts w:ascii="Calibri" w:eastAsia="Times New Roman" w:hAnsi="Calibri" w:cs="Calibri"/>
+          <w:color w:val="000000"/>
+          <w:lang w:eastAsia="nl-BE"/>
+        </w:rPr>
+        <w:t xml:space="preserve">8 = </w:t>
+      </w:r>
+      <w:proofErr w:type="spellStart"/>
+      <w:r>
+        <w:rPr>
+          <w:rFonts w:ascii="Calibri" w:eastAsia="Times New Roman" w:hAnsi="Calibri" w:cs="Calibri"/>
+          <w:color w:val="000000"/>
+          <w:lang w:eastAsia="nl-BE"/>
+        </w:rPr>
+        <w:t>Vol.Dec</w:t>
+      </w:r>
+      <w:proofErr w:type="spellEnd"/>
+      <w:r>
+        <w:rPr>
+          <w:rFonts w:ascii="Calibri" w:eastAsia="Times New Roman" w:hAnsi="Calibri" w:cs="Calibri"/>
+          <w:color w:val="000000"/>
+          <w:lang w:eastAsia="nl-BE"/>
+        </w:rPr>
+        <w:t>.</w:t>
+      </w:r>
+    </w:p>
+    <w:p>
+      <w:pPr>
+        <w:spacing w:after="0" w:line="240" w:lineRule="auto"/>
+        <w:rPr>
+          <w:rFonts w:ascii="Calibri" w:eastAsia="Times New Roman" w:hAnsi="Calibri" w:cs="Calibri"/>
+          <w:color w:val="000000"/>
+          <w:lang w:eastAsia="nl-BE"/>
+        </w:rPr>
+      </w:pPr>
+      <w:r>
+        <w:rPr>
+          <w:rFonts w:ascii="Calibri" w:eastAsia="Times New Roman" w:hAnsi="Calibri" w:cs="Calibri"/>
+          <w:color w:val="000000"/>
+          <w:lang w:eastAsia="nl-BE"/>
+        </w:rPr>
+        <w:t xml:space="preserve">9 = </w:t>
+      </w:r>
+      <w:proofErr w:type="spellStart"/>
+      <w:r>
+        <w:rPr>
+          <w:rFonts w:ascii="Calibri" w:eastAsia="Times New Roman" w:hAnsi="Calibri" w:cs="Calibri"/>
+          <w:color w:val="000000"/>
+          <w:lang w:eastAsia="nl-BE"/>
+        </w:rPr>
+        <w:t>Vol.Inc</w:t>
+      </w:r>
+      <w:proofErr w:type="spellEnd"/>
+      <w:r>
+        <w:rPr>
+          <w:rFonts w:ascii="Calibri" w:eastAsia="Times New Roman" w:hAnsi="Calibri" w:cs="Calibri"/>
+          <w:color w:val="000000"/>
+          <w:lang w:eastAsia="nl-BE"/>
+        </w:rPr>
+        <w:t>.</w:t>
       </w:r>
     </w:p>
     <w:p>
@@ -1150,9 +1619,11 @@
           <w:numId w:val="29"/>
         </w:numPr>
       </w:pPr>
+      <w:proofErr w:type="spellStart"/>
       <w:r>
         <w:t>CamelCase</w:t>
       </w:r>
+      <w:proofErr w:type="spellEnd"/>
     </w:p>
     <w:p>
       <w:pPr>
@@ -1175,8 +1646,13 @@
         </w:numPr>
       </w:pPr>
       <w:r>
-        <w:t>Functions and variables start with lowercase, e.g. topIndex</w:t>
-      </w:r>
+        <w:t xml:space="preserve">Functions and variables start with lowercase, e.g. </w:t>
+      </w:r>
+      <w:proofErr w:type="spellStart"/>
+      <w:r>
+        <w:t>topIndex</w:t>
+      </w:r>
+      <w:proofErr w:type="spellEnd"/>
     </w:p>
     <w:p>
       <w:pPr>
@@ -1186,9 +1662,19 @@
           <w:numId w:val="29"/>
         </w:numPr>
       </w:pPr>
-      <w:r>
-        <w:t>Typedefs end with _t, e.g. RegisterEntry_t</w:t>
-      </w:r>
+      <w:proofErr w:type="spellStart"/>
+      <w:r>
+        <w:t>Typedefs</w:t>
+      </w:r>
+      <w:proofErr w:type="spellEnd"/>
+      <w:r>
+        <w:t xml:space="preserve"> end with _t, e.g. </w:t>
+      </w:r>
+      <w:proofErr w:type="spellStart"/>
+      <w:r>
+        <w:t>RegisterEntry_t</w:t>
+      </w:r>
+      <w:proofErr w:type="spellEnd"/>
     </w:p>
     <w:p>
       <w:pPr>
@@ -1211,8 +1697,13 @@
         </w:numPr>
       </w:pPr>
       <w:r>
-        <w:t>Private members have leading underscore, e.g. _registryp</w:t>
-      </w:r>
+        <w:t>Private members have leading underscore, e.g. _</w:t>
+      </w:r>
+      <w:proofErr w:type="spellStart"/>
+      <w:r>
+        <w:t>registryp</w:t>
+      </w:r>
+      <w:proofErr w:type="spellEnd"/>
     </w:p>
     <w:p>
       <w:pPr>
@@ -1235,8 +1726,21 @@
         </w:numPr>
       </w:pPr>
       <w:r>
-        <w:t>‘Namespace’-like prefixes are separated with an underscore, e.g. Intercom_Outgoing, intercom_outgoing</w:t>
-      </w:r>
+        <w:t xml:space="preserve">‘Namespace’-like prefixes are separated with an underscore, e.g. </w:t>
+      </w:r>
+      <w:proofErr w:type="spellStart"/>
+      <w:r>
+        <w:t>Intercom_Outgoing</w:t>
+      </w:r>
+      <w:proofErr w:type="spellEnd"/>
+      <w:r>
+        <w:t xml:space="preserve">, </w:t>
+      </w:r>
+      <w:proofErr w:type="spellStart"/>
+      <w:r>
+        <w:t>intercom_outgoing</w:t>
+      </w:r>
+      <w:proofErr w:type="spellEnd"/>
     </w:p>
     <w:p>
       <w:pPr>
@@ -1271,6 +1775,7 @@
         </w:numPr>
       </w:pPr>
       <w:r>
+        <w:lastRenderedPageBreak/>
         <w:t>When interacting with 3</w:t>
       </w:r>
       <w:r>
@@ -1318,7 +1823,6 @@
         <w:pStyle w:val="Heading2"/>
       </w:pPr>
       <w:r>
-        <w:lastRenderedPageBreak/>
         <w:t>Ownership</w:t>
       </w:r>
     </w:p>
@@ -1346,7 +1850,7 @@
                     </pic:cNvPicPr>
                   </pic:nvPicPr>
                   <pic:blipFill>
-                    <a:blip r:embed="rId12">
+                    <a:blip r:embed="rId13">
                       <a:extLst>
                         <a:ext uri="{28A0092B-C50C-407E-A947-70E740481C1C}">
                           <a14:useLocalDpi xmlns:a14="http://schemas.microsoft.com/office/drawing/2010/main" val="0"/>
@@ -1384,17 +1888,25 @@
       <w:pPr>
         <w:pStyle w:val="Heading2"/>
       </w:pPr>
-      <w:r>
+      <w:proofErr w:type="spellStart"/>
+      <w:r>
+        <w:lastRenderedPageBreak/>
         <w:t>Intercom_</w:t>
       </w:r>
       <w:r>
         <w:t>Root</w:t>
       </w:r>
+      <w:proofErr w:type="spellEnd"/>
     </w:p>
     <w:p/>
     <w:p>
-      <w:r>
-        <w:t>Intercom_Root is the root of the Intercom object tree.</w:t>
+      <w:proofErr w:type="spellStart"/>
+      <w:r>
+        <w:t>Intercom_Root</w:t>
+      </w:r>
+      <w:proofErr w:type="spellEnd"/>
+      <w:r>
+        <w:t xml:space="preserve"> is the root of the Intercom object tree.</w:t>
       </w:r>
     </w:p>
     <w:p>
@@ -1403,12 +1915,11 @@
           <w:noProof/>
           <w:lang w:val="nl-BE" w:eastAsia="nl-BE"/>
         </w:rPr>
-        <w:lastRenderedPageBreak/>
         <w:drawing>
           <wp:inline distT="0" distB="0" distL="0" distR="0">
             <wp:extent cx="4594860" cy="5676900"/>
             <wp:effectExtent l="0" t="0" r="0" b="0"/>
-            <wp:docPr id="44" name="Picture 44" descr="https://yuml.me/e6c09b3b.png"/>
+            <wp:docPr id="8" name="Picture 8" descr="https://yuml.me/c296f51a.png"/>
             <wp:cNvGraphicFramePr>
               <a:graphicFrameLocks xmlns:a="http://schemas.openxmlformats.org/drawingml/2006/main" noChangeAspect="1"/>
             </wp:cNvGraphicFramePr>
@@ -1416,13 +1927,13 @@
               <a:graphicData uri="http://schemas.openxmlformats.org/drawingml/2006/picture">
                 <pic:pic xmlns:pic="http://schemas.openxmlformats.org/drawingml/2006/picture">
                   <pic:nvPicPr>
-                    <pic:cNvPr id="0" name="usecaseImg" descr="https://yuml.me/e6c09b3b.png"/>
+                    <pic:cNvPr id="0" name="usecaseImg" descr="https://yuml.me/c296f51a.png"/>
                     <pic:cNvPicPr>
                       <a:picLocks noChangeAspect="1" noChangeArrowheads="1"/>
                     </pic:cNvPicPr>
                   </pic:nvPicPr>
                   <pic:blipFill>
-                    <a:blip r:embed="rId13">
+                    <a:blip r:embed="rId14">
                       <a:extLst>
                         <a:ext uri="{28A0092B-C50C-407E-A947-70E740481C1C}">
                           <a14:useLocalDpi xmlns:a14="http://schemas.microsoft.com/office/drawing/2010/main" val="0"/>
@@ -1468,17 +1979,32 @@
       <w:pPr>
         <w:pStyle w:val="Heading2"/>
       </w:pPr>
+      <w:proofErr w:type="spellStart"/>
       <w:r>
         <w:t>Intercom_</w:t>
       </w:r>
       <w:r>
         <w:t>Incoming</w:t>
       </w:r>
+      <w:proofErr w:type="spellEnd"/>
     </w:p>
     <w:p/>
     <w:p>
-      <w:r>
-        <w:t>Intercom_Incoming is in charge of the incoming datapath logic.</w:t>
+      <w:proofErr w:type="spellStart"/>
+      <w:r>
+        <w:t>Intercom_Incoming</w:t>
+      </w:r>
+      <w:proofErr w:type="spellEnd"/>
+      <w:r>
+        <w:t xml:space="preserve"> is in charge of the incoming </w:t>
+      </w:r>
+      <w:proofErr w:type="spellStart"/>
+      <w:r>
+        <w:t>datapath</w:t>
+      </w:r>
+      <w:proofErr w:type="spellEnd"/>
+      <w:r>
+        <w:t xml:space="preserve"> logic.</w:t>
       </w:r>
     </w:p>
     <w:p>
@@ -1490,9 +2016,9 @@
         <w:lastRenderedPageBreak/>
         <w:drawing>
           <wp:inline distT="0" distB="0" distL="0" distR="0">
-            <wp:extent cx="4907280" cy="3581400"/>
-            <wp:effectExtent l="0" t="0" r="7620" b="0"/>
-            <wp:docPr id="6" name="Picture 6" descr="https://yuml.me/634b0922.png"/>
+            <wp:extent cx="5943600" cy="3797985"/>
+            <wp:effectExtent l="0" t="0" r="0" b="0"/>
+            <wp:docPr id="28" name="Picture 28" descr="https://yuml.me/549bca77.png"/>
             <wp:cNvGraphicFramePr>
               <a:graphicFrameLocks xmlns:a="http://schemas.openxmlformats.org/drawingml/2006/main" noChangeAspect="1"/>
             </wp:cNvGraphicFramePr>
@@ -1500,91 +2026,7 @@
               <a:graphicData uri="http://schemas.openxmlformats.org/drawingml/2006/picture">
                 <pic:pic xmlns:pic="http://schemas.openxmlformats.org/drawingml/2006/picture">
                   <pic:nvPicPr>
-                    <pic:cNvPr id="0" name="usecaseImg" descr="https://yuml.me/634b0922.png"/>
-                    <pic:cNvPicPr>
-                      <a:picLocks noChangeAspect="1" noChangeArrowheads="1"/>
-                    </pic:cNvPicPr>
-                  </pic:nvPicPr>
-                  <pic:blipFill>
-                    <a:blip r:embed="rId14">
-                      <a:extLst>
-                        <a:ext uri="{28A0092B-C50C-407E-A947-70E740481C1C}">
-                          <a14:useLocalDpi xmlns:a14="http://schemas.microsoft.com/office/drawing/2010/main" val="0"/>
-                        </a:ext>
-                      </a:extLst>
-                    </a:blip>
-                    <a:srcRect/>
-                    <a:stretch>
-                      <a:fillRect/>
-                    </a:stretch>
-                  </pic:blipFill>
-                  <pic:spPr bwMode="auto">
-                    <a:xfrm>
-                      <a:off x="0" y="0"/>
-                      <a:ext cx="4907280" cy="3581400"/>
-                    </a:xfrm>
-                    <a:prstGeom prst="rect">
-                      <a:avLst/>
-                    </a:prstGeom>
-                    <a:noFill/>
-                    <a:ln>
-                      <a:noFill/>
-                    </a:ln>
-                  </pic:spPr>
-                </pic:pic>
-              </a:graphicData>
-            </a:graphic>
-          </wp:inline>
-        </w:drawing>
-      </w:r>
-    </w:p>
-    <w:p>
-      <w:pPr>
-        <w:pStyle w:val="Heading2"/>
-        <w:numPr>
-          <w:ilvl w:val="0"/>
-          <w:numId w:val="0"/>
-        </w:numPr>
-        <w:ind w:left="576"/>
-      </w:pPr>
-    </w:p>
-    <w:p>
-      <w:pPr>
-        <w:pStyle w:val="Heading2"/>
-      </w:pPr>
-      <w:r>
-        <w:t>Intercom Outgoing</w:t>
-      </w:r>
-    </w:p>
-    <w:p/>
-    <w:p>
-      <w:r>
-        <w:t>Intercom_Outgoing is in charge of the outgoing datapath logic.</w:t>
-      </w:r>
-    </w:p>
-    <w:p/>
-    <w:p>
-      <w:pPr>
-        <w:jc w:val="center"/>
-      </w:pPr>
-      <w:r>
-        <w:rPr>
-          <w:noProof/>
-          <w:lang w:val="nl-BE" w:eastAsia="nl-BE"/>
-        </w:rPr>
-        <w:drawing>
-          <wp:inline distT="0" distB="0" distL="0" distR="0">
-            <wp:extent cx="3947160" cy="2141220"/>
-            <wp:effectExtent l="0" t="0" r="0" b="0"/>
-            <wp:docPr id="7" name="Picture 7" descr="https://yuml.me/cdbd611b.png"/>
-            <wp:cNvGraphicFramePr>
-              <a:graphicFrameLocks xmlns:a="http://schemas.openxmlformats.org/drawingml/2006/main" noChangeAspect="1"/>
-            </wp:cNvGraphicFramePr>
-            <a:graphic xmlns:a="http://schemas.openxmlformats.org/drawingml/2006/main">
-              <a:graphicData uri="http://schemas.openxmlformats.org/drawingml/2006/picture">
-                <pic:pic xmlns:pic="http://schemas.openxmlformats.org/drawingml/2006/picture">
-                  <pic:nvPicPr>
-                    <pic:cNvPr id="0" name="usecaseImg" descr="https://yuml.me/cdbd611b.png"/>
+                    <pic:cNvPr id="0" name="usecaseImg" descr="https://yuml.me/549bca77.png"/>
                     <pic:cNvPicPr>
                       <a:picLocks noChangeAspect="1" noChangeArrowheads="1"/>
                     </pic:cNvPicPr>
@@ -1605,7 +2047,7 @@
                   <pic:spPr bwMode="auto">
                     <a:xfrm>
                       <a:off x="0" y="0"/>
-                      <a:ext cx="3947160" cy="2141220"/>
+                      <a:ext cx="5943600" cy="3797985"/>
                     </a:xfrm>
                     <a:prstGeom prst="rect">
                       <a:avLst/>
@@ -1629,6 +2071,103 @@
           <w:ilvl w:val="0"/>
           <w:numId w:val="0"/>
         </w:numPr>
+        <w:ind w:left="576"/>
+      </w:pPr>
+    </w:p>
+    <w:p>
+      <w:pPr>
+        <w:pStyle w:val="Heading2"/>
+      </w:pPr>
+      <w:r>
+        <w:t>Intercom Outgoing</w:t>
+      </w:r>
+    </w:p>
+    <w:p/>
+    <w:p>
+      <w:proofErr w:type="spellStart"/>
+      <w:r>
+        <w:t>Intercom_Outgoing</w:t>
+      </w:r>
+      <w:proofErr w:type="spellEnd"/>
+      <w:r>
+        <w:t xml:space="preserve"> is in charge of the outgoing </w:t>
+      </w:r>
+      <w:proofErr w:type="spellStart"/>
+      <w:r>
+        <w:t>datapath</w:t>
+      </w:r>
+      <w:proofErr w:type="spellEnd"/>
+      <w:r>
+        <w:t xml:space="preserve"> logic.</w:t>
+      </w:r>
+    </w:p>
+    <w:p/>
+    <w:p>
+      <w:pPr>
+        <w:jc w:val="center"/>
+      </w:pPr>
+      <w:r>
+        <w:rPr>
+          <w:noProof/>
+          <w:lang w:val="nl-BE" w:eastAsia="nl-BE"/>
+        </w:rPr>
+        <w:drawing>
+          <wp:inline distT="0" distB="0" distL="0" distR="0">
+            <wp:extent cx="3954780" cy="2240280"/>
+            <wp:effectExtent l="0" t="0" r="7620" b="7620"/>
+            <wp:docPr id="35" name="Picture 35" descr="https://yuml.me/4e8dc57e.png"/>
+            <wp:cNvGraphicFramePr>
+              <a:graphicFrameLocks xmlns:a="http://schemas.openxmlformats.org/drawingml/2006/main" noChangeAspect="1"/>
+            </wp:cNvGraphicFramePr>
+            <a:graphic xmlns:a="http://schemas.openxmlformats.org/drawingml/2006/main">
+              <a:graphicData uri="http://schemas.openxmlformats.org/drawingml/2006/picture">
+                <pic:pic xmlns:pic="http://schemas.openxmlformats.org/drawingml/2006/picture">
+                  <pic:nvPicPr>
+                    <pic:cNvPr id="0" name="usecaseImg" descr="https://yuml.me/4e8dc57e.png"/>
+                    <pic:cNvPicPr>
+                      <a:picLocks noChangeAspect="1" noChangeArrowheads="1"/>
+                    </pic:cNvPicPr>
+                  </pic:nvPicPr>
+                  <pic:blipFill>
+                    <a:blip r:embed="rId16">
+                      <a:extLst>
+                        <a:ext uri="{28A0092B-C50C-407E-A947-70E740481C1C}">
+                          <a14:useLocalDpi xmlns:a14="http://schemas.microsoft.com/office/drawing/2010/main" val="0"/>
+                        </a:ext>
+                      </a:extLst>
+                    </a:blip>
+                    <a:srcRect/>
+                    <a:stretch>
+                      <a:fillRect/>
+                    </a:stretch>
+                  </pic:blipFill>
+                  <pic:spPr bwMode="auto">
+                    <a:xfrm>
+                      <a:off x="0" y="0"/>
+                      <a:ext cx="3954780" cy="2240280"/>
+                    </a:xfrm>
+                    <a:prstGeom prst="rect">
+                      <a:avLst/>
+                    </a:prstGeom>
+                    <a:noFill/>
+                    <a:ln>
+                      <a:noFill/>
+                    </a:ln>
+                  </pic:spPr>
+                </pic:pic>
+              </a:graphicData>
+            </a:graphic>
+          </wp:inline>
+        </w:drawing>
+      </w:r>
+    </w:p>
+    <w:p>
+      <w:pPr>
+        <w:pStyle w:val="Heading2"/>
+        <w:numPr>
+          <w:ilvl w:val="0"/>
+          <w:numId w:val="0"/>
+        </w:numPr>
         <w:ind w:left="576" w:hanging="576"/>
       </w:pPr>
     </w:p>
@@ -1636,18 +2175,24 @@
       <w:pPr>
         <w:pStyle w:val="Heading2"/>
       </w:pPr>
+      <w:proofErr w:type="spellStart"/>
       <w:r>
         <w:t>Intercom_</w:t>
       </w:r>
       <w:r>
         <w:t>Controller</w:t>
       </w:r>
+      <w:proofErr w:type="spellEnd"/>
     </w:p>
     <w:p/>
     <w:p>
-      <w:r>
-        <w:lastRenderedPageBreak/>
-        <w:t>Intercom_Controller handles the control plane logic that is not Buddy specific.</w:t>
+      <w:proofErr w:type="spellStart"/>
+      <w:r>
+        <w:t>Intercom_Controller</w:t>
+      </w:r>
+      <w:proofErr w:type="spellEnd"/>
+      <w:r>
+        <w:t xml:space="preserve"> handles the control plane logic that is not Buddy specific.</w:t>
       </w:r>
     </w:p>
     <w:p/>
@@ -1675,7 +2220,7 @@
                     </pic:cNvPicPr>
                   </pic:nvPicPr>
                   <pic:blipFill>
-                    <a:blip r:embed="rId16">
+                    <a:blip r:embed="rId17">
                       <a:extLst>
                         <a:ext uri="{28A0092B-C50C-407E-A947-70E740481C1C}">
                           <a14:useLocalDpi xmlns:a14="http://schemas.microsoft.com/office/drawing/2010/main" val="0"/>
@@ -1721,17 +2266,24 @@
       <w:pPr>
         <w:pStyle w:val="Heading2"/>
       </w:pPr>
+      <w:proofErr w:type="spellStart"/>
       <w:r>
         <w:t>Intercom_</w:t>
       </w:r>
       <w:r>
         <w:t>Buddy</w:t>
       </w:r>
+      <w:proofErr w:type="spellEnd"/>
     </w:p>
     <w:p/>
     <w:p>
-      <w:r>
-        <w:t>Intercom_Buddy handles all buddy related control plane logic and user I/O.</w:t>
+      <w:proofErr w:type="spellStart"/>
+      <w:r>
+        <w:t>Intercom_Buddy</w:t>
+      </w:r>
+      <w:proofErr w:type="spellEnd"/>
+      <w:r>
+        <w:t xml:space="preserve"> handles all buddy related control plane logic and user I/O.</w:t>
       </w:r>
     </w:p>
     <w:p>
@@ -1751,9 +2303,9 @@
         <w:lastRenderedPageBreak/>
         <w:drawing>
           <wp:inline distT="0" distB="0" distL="0" distR="0">
-            <wp:extent cx="5943600" cy="3328656"/>
-            <wp:effectExtent l="0" t="0" r="0" b="5715"/>
-            <wp:docPr id="9" name="Picture 9" descr="https://yuml.me/8539ecdf.png"/>
+            <wp:extent cx="7731153" cy="3324047"/>
+            <wp:effectExtent l="0" t="0" r="0" b="0"/>
+            <wp:docPr id="60" name="Picture 60" descr="https://yuml.me/778a3820.png"/>
             <wp:cNvGraphicFramePr>
               <a:graphicFrameLocks xmlns:a="http://schemas.openxmlformats.org/drawingml/2006/main" noChangeAspect="1"/>
             </wp:cNvGraphicFramePr>
@@ -1761,78 +2313,7 @@
               <a:graphicData uri="http://schemas.openxmlformats.org/drawingml/2006/picture">
                 <pic:pic xmlns:pic="http://schemas.openxmlformats.org/drawingml/2006/picture">
                   <pic:nvPicPr>
-                    <pic:cNvPr id="0" name="usecaseImg" descr="https://yuml.me/8539ecdf.png"/>
-                    <pic:cNvPicPr>
-                      <a:picLocks noChangeAspect="1" noChangeArrowheads="1"/>
-                    </pic:cNvPicPr>
-                  </pic:nvPicPr>
-                  <pic:blipFill>
-                    <a:blip r:embed="rId17">
-                      <a:extLst>
-                        <a:ext uri="{28A0092B-C50C-407E-A947-70E740481C1C}">
-                          <a14:useLocalDpi xmlns:a14="http://schemas.microsoft.com/office/drawing/2010/main" val="0"/>
-                        </a:ext>
-                      </a:extLst>
-                    </a:blip>
-                    <a:srcRect/>
-                    <a:stretch>
-                      <a:fillRect/>
-                    </a:stretch>
-                  </pic:blipFill>
-                  <pic:spPr bwMode="auto">
-                    <a:xfrm>
-                      <a:off x="0" y="0"/>
-                      <a:ext cx="5943600" cy="3328656"/>
-                    </a:xfrm>
-                    <a:prstGeom prst="rect">
-                      <a:avLst/>
-                    </a:prstGeom>
-                    <a:noFill/>
-                    <a:ln>
-                      <a:noFill/>
-                    </a:ln>
-                  </pic:spPr>
-                </pic:pic>
-              </a:graphicData>
-            </a:graphic>
-          </wp:inline>
-        </w:drawing>
-      </w:r>
-    </w:p>
-    <w:p>
-      <w:pPr>
-        <w:pStyle w:val="Heading2"/>
-      </w:pPr>
-      <w:r>
-        <w:t>Volume Control</w:t>
-      </w:r>
-    </w:p>
-    <w:p/>
-    <w:p>
-      <w:r>
-        <w:t>Manages volume control buttons and led bar.</w:t>
-      </w:r>
-    </w:p>
-    <w:p/>
-    <w:p>
-      <w:r>
-        <w:rPr>
-          <w:noProof/>
-          <w:lang w:val="nl-BE" w:eastAsia="nl-BE"/>
-        </w:rPr>
-        <w:drawing>
-          <wp:inline distT="0" distB="0" distL="0" distR="0">
-            <wp:extent cx="5943600" cy="1578310"/>
-            <wp:effectExtent l="0" t="0" r="0" b="3175"/>
-            <wp:docPr id="49" name="Picture 49" descr="https://yuml.me/42c85934.png"/>
-            <wp:cNvGraphicFramePr>
-              <a:graphicFrameLocks xmlns:a="http://schemas.openxmlformats.org/drawingml/2006/main" noChangeAspect="1"/>
-            </wp:cNvGraphicFramePr>
-            <a:graphic xmlns:a="http://schemas.openxmlformats.org/drawingml/2006/main">
-              <a:graphicData uri="http://schemas.openxmlformats.org/drawingml/2006/picture">
-                <pic:pic xmlns:pic="http://schemas.openxmlformats.org/drawingml/2006/picture">
-                  <pic:nvPicPr>
-                    <pic:cNvPr id="0" name="usecaseImg" descr="https://yuml.me/42c85934.png"/>
+                    <pic:cNvPr id="0" name="usecaseImg" descr="https://yuml.me/778a3820.png"/>
                     <pic:cNvPicPr>
                       <a:picLocks noChangeAspect="1" noChangeArrowheads="1"/>
                     </pic:cNvPicPr>
@@ -1853,7 +2334,7 @@
                   <pic:spPr bwMode="auto">
                     <a:xfrm>
                       <a:off x="0" y="0"/>
-                      <a:ext cx="5943600" cy="1578310"/>
+                      <a:ext cx="7789446" cy="3349110"/>
                     </a:xfrm>
                     <a:prstGeom prst="rect">
                       <a:avLst/>
@@ -1873,31 +2354,39 @@
     <w:p>
       <w:pPr>
         <w:pStyle w:val="Heading2"/>
-      </w:pPr>
-      <w:r>
-        <w:t>Battery Checker</w:t>
+        <w:numPr>
+          <w:ilvl w:val="0"/>
+          <w:numId w:val="0"/>
+        </w:numPr>
+        <w:ind w:left="576"/>
+      </w:pPr>
+    </w:p>
+    <w:p>
+      <w:pPr>
+        <w:pStyle w:val="Heading2"/>
+      </w:pPr>
+      <w:r>
+        <w:t>Volume Control</w:t>
       </w:r>
     </w:p>
     <w:p/>
     <w:p>
       <w:r>
-        <w:t>Manages battery check button and led bar.</w:t>
-      </w:r>
-      <w:bookmarkStart w:id="0" w:name="_GoBack"/>
-      <w:bookmarkEnd w:id="0"/>
-    </w:p>
+        <w:t>Manages volume control buttons and led bar.</w:t>
+      </w:r>
+    </w:p>
+    <w:p/>
     <w:p>
       <w:r>
         <w:rPr>
           <w:noProof/>
           <w:lang w:val="nl-BE" w:eastAsia="nl-BE"/>
         </w:rPr>
-        <w:lastRenderedPageBreak/>
         <w:drawing>
           <wp:inline distT="0" distB="0" distL="0" distR="0">
             <wp:extent cx="5943600" cy="1578310"/>
             <wp:effectExtent l="0" t="0" r="0" b="3175"/>
-            <wp:docPr id="58" name="Picture 58" descr="https://yuml.me/a88f4a1d.png"/>
+            <wp:docPr id="49" name="Picture 49" descr="https://yuml.me/42c85934.png"/>
             <wp:cNvGraphicFramePr>
               <a:graphicFrameLocks xmlns:a="http://schemas.openxmlformats.org/drawingml/2006/main" noChangeAspect="1"/>
             </wp:cNvGraphicFramePr>
@@ -1905,7 +2394,7 @@
               <a:graphicData uri="http://schemas.openxmlformats.org/drawingml/2006/picture">
                 <pic:pic xmlns:pic="http://schemas.openxmlformats.org/drawingml/2006/picture">
                   <pic:nvPicPr>
-                    <pic:cNvPr id="0" name="usecaseImg" descr="https://yuml.me/a88f4a1d.png"/>
+                    <pic:cNvPr id="0" name="usecaseImg" descr="https://yuml.me/42c85934.png"/>
                     <pic:cNvPicPr>
                       <a:picLocks noChangeAspect="1" noChangeArrowheads="1"/>
                     </pic:cNvPicPr>
@@ -1948,6 +2437,77 @@
         <w:pStyle w:val="Heading2"/>
       </w:pPr>
       <w:r>
+        <w:t>Battery Checker</w:t>
+      </w:r>
+    </w:p>
+    <w:p/>
+    <w:p>
+      <w:r>
+        <w:t>Manages battery check button and led bar.</w:t>
+      </w:r>
+    </w:p>
+    <w:p>
+      <w:r>
+        <w:rPr>
+          <w:noProof/>
+          <w:lang w:val="nl-BE" w:eastAsia="nl-BE"/>
+        </w:rPr>
+        <w:lastRenderedPageBreak/>
+        <w:drawing>
+          <wp:inline distT="0" distB="0" distL="0" distR="0">
+            <wp:extent cx="5943600" cy="1578310"/>
+            <wp:effectExtent l="0" t="0" r="0" b="3175"/>
+            <wp:docPr id="58" name="Picture 58" descr="https://yuml.me/a88f4a1d.png"/>
+            <wp:cNvGraphicFramePr>
+              <a:graphicFrameLocks xmlns:a="http://schemas.openxmlformats.org/drawingml/2006/main" noChangeAspect="1"/>
+            </wp:cNvGraphicFramePr>
+            <a:graphic xmlns:a="http://schemas.openxmlformats.org/drawingml/2006/main">
+              <a:graphicData uri="http://schemas.openxmlformats.org/drawingml/2006/picture">
+                <pic:pic xmlns:pic="http://schemas.openxmlformats.org/drawingml/2006/picture">
+                  <pic:nvPicPr>
+                    <pic:cNvPr id="0" name="usecaseImg" descr="https://yuml.me/a88f4a1d.png"/>
+                    <pic:cNvPicPr>
+                      <a:picLocks noChangeAspect="1" noChangeArrowheads="1"/>
+                    </pic:cNvPicPr>
+                  </pic:nvPicPr>
+                  <pic:blipFill>
+                    <a:blip r:embed="rId20">
+                      <a:extLst>
+                        <a:ext uri="{28A0092B-C50C-407E-A947-70E740481C1C}">
+                          <a14:useLocalDpi xmlns:a14="http://schemas.microsoft.com/office/drawing/2010/main" val="0"/>
+                        </a:ext>
+                      </a:extLst>
+                    </a:blip>
+                    <a:srcRect/>
+                    <a:stretch>
+                      <a:fillRect/>
+                    </a:stretch>
+                  </pic:blipFill>
+                  <pic:spPr bwMode="auto">
+                    <a:xfrm>
+                      <a:off x="0" y="0"/>
+                      <a:ext cx="5943600" cy="1578310"/>
+                    </a:xfrm>
+                    <a:prstGeom prst="rect">
+                      <a:avLst/>
+                    </a:prstGeom>
+                    <a:noFill/>
+                    <a:ln>
+                      <a:noFill/>
+                    </a:ln>
+                  </pic:spPr>
+                </pic:pic>
+              </a:graphicData>
+            </a:graphic>
+          </wp:inline>
+        </w:drawing>
+      </w:r>
+    </w:p>
+    <w:p>
+      <w:pPr>
+        <w:pStyle w:val="Heading2"/>
+      </w:pPr>
+      <w:r>
         <w:t>Codec</w:t>
       </w:r>
     </w:p>
@@ -1982,7 +2542,7 @@
                     </pic:cNvPicPr>
                   </pic:nvPicPr>
                   <pic:blipFill>
-                    <a:blip r:embed="rId20">
+                    <a:blip r:embed="rId21">
                       <a:extLst>
                         <a:ext uri="{28A0092B-C50C-407E-A947-70E740481C1C}">
                           <a14:useLocalDpi xmlns:a14="http://schemas.microsoft.com/office/drawing/2010/main" val="0"/>
@@ -2066,7 +2626,7 @@
                     </pic:cNvPicPr>
                   </pic:nvPicPr>
                   <pic:blipFill>
-                    <a:blip r:embed="rId21">
+                    <a:blip r:embed="rId22">
                       <a:extLst>
                         <a:ext uri="{28A0092B-C50C-407E-A947-70E740481C1C}">
                           <a14:useLocalDpi xmlns:a14="http://schemas.microsoft.com/office/drawing/2010/main" val="0"/>
@@ -2101,6 +2661,16 @@
     <w:p>
       <w:pPr>
         <w:pStyle w:val="Heading2"/>
+        <w:numPr>
+          <w:ilvl w:val="0"/>
+          <w:numId w:val="0"/>
+        </w:numPr>
+        <w:ind w:left="576"/>
+      </w:pPr>
+    </w:p>
+    <w:p>
+      <w:pPr>
+        <w:pStyle w:val="Heading2"/>
       </w:pPr>
       <w:r>
         <w:t>Messages</w:t>
@@ -2114,10 +2684,19 @@
     </w:p>
     <w:p>
       <w:r>
+        <w:lastRenderedPageBreak/>
         <w:t>All mess</w:t>
       </w:r>
       <w:r>
-        <w:t xml:space="preserve">ages except i_am </w:t>
+        <w:t xml:space="preserve">ages except </w:t>
+      </w:r>
+      <w:proofErr w:type="spellStart"/>
+      <w:r>
+        <w:t>i_am</w:t>
+      </w:r>
+      <w:proofErr w:type="spellEnd"/>
+      <w:r>
+        <w:t xml:space="preserve"> </w:t>
       </w:r>
       <w:r>
         <w:t>are encrypted using XTEA block cipher.</w:t>
@@ -2125,12 +2704,8 @@
       <w:r>
         <w:t xml:space="preserve"> The secret key is configured into the device at manufacturing time. </w:t>
       </w:r>
-    </w:p>
-    <w:p/>
-    <w:p>
-      <w:pPr>
-        <w:jc w:val="center"/>
-      </w:pPr>
+      <w:bookmarkStart w:id="0" w:name="_GoBack"/>
+      <w:bookmarkEnd w:id="0"/>
       <w:r>
         <w:rPr>
           <w:noProof/>
@@ -2139,9 +2714,9 @@
         <w:lastRenderedPageBreak/>
         <w:drawing>
           <wp:inline distT="0" distB="0" distL="0" distR="0">
-            <wp:extent cx="4030980" cy="6233160"/>
-            <wp:effectExtent l="0" t="0" r="7620" b="0"/>
-            <wp:docPr id="5" name="Picture 5" descr="https://yuml.me/0035c092.png"/>
+            <wp:extent cx="3951418" cy="8923020"/>
+            <wp:effectExtent l="0" t="0" r="0" b="0"/>
+            <wp:docPr id="61" name="Picture 61" descr="https://yuml.me/d75d3ec9.png"/>
             <wp:cNvGraphicFramePr>
               <a:graphicFrameLocks xmlns:a="http://schemas.openxmlformats.org/drawingml/2006/main" noChangeAspect="1"/>
             </wp:cNvGraphicFramePr>
@@ -2149,13 +2724,13 @@
               <a:graphicData uri="http://schemas.openxmlformats.org/drawingml/2006/picture">
                 <pic:pic xmlns:pic="http://schemas.openxmlformats.org/drawingml/2006/picture">
                   <pic:nvPicPr>
-                    <pic:cNvPr id="0" name="usecaseImg" descr="https://yuml.me/0035c092.png"/>
+                    <pic:cNvPr id="0" name="usecaseImg" descr="https://yuml.me/d75d3ec9.png"/>
                     <pic:cNvPicPr>
                       <a:picLocks noChangeAspect="1" noChangeArrowheads="1"/>
                     </pic:cNvPicPr>
                   </pic:nvPicPr>
                   <pic:blipFill>
-                    <a:blip r:embed="rId22">
+                    <a:blip r:embed="rId23">
                       <a:extLst>
                         <a:ext uri="{28A0092B-C50C-407E-A947-70E740481C1C}">
                           <a14:useLocalDpi xmlns:a14="http://schemas.microsoft.com/office/drawing/2010/main" val="0"/>
@@ -2170,7 +2745,7 @@
                   <pic:spPr bwMode="auto">
                     <a:xfrm>
                       <a:off x="0" y="0"/>
-                      <a:ext cx="4030980" cy="6233160"/>
+                      <a:ext cx="3956673" cy="8934886"/>
                     </a:xfrm>
                     <a:prstGeom prst="rect">
                       <a:avLst/>
@@ -2193,17 +2768,32 @@
       <w:pPr>
         <w:pStyle w:val="Heading2"/>
       </w:pPr>
+      <w:proofErr w:type="spellStart"/>
       <w:r>
         <w:t>Intercom_Cloud</w:t>
       </w:r>
       <w:r>
         <w:t>API</w:t>
       </w:r>
+      <w:proofErr w:type="spellEnd"/>
     </w:p>
     <w:p/>
     <w:p>
-      <w:r>
-        <w:t>Intercom_CloudAPI represents the API toward the cloud/Hola App.</w:t>
+      <w:proofErr w:type="spellStart"/>
+      <w:r>
+        <w:t>Intercom_CloudAPI</w:t>
+      </w:r>
+      <w:proofErr w:type="spellEnd"/>
+      <w:r>
+        <w:t xml:space="preserve"> represents the API toward the cloud/</w:t>
+      </w:r>
+      <w:proofErr w:type="spellStart"/>
+      <w:r>
+        <w:t>Hola</w:t>
+      </w:r>
+      <w:proofErr w:type="spellEnd"/>
+      <w:r>
+        <w:t xml:space="preserve"> App.</w:t>
       </w:r>
     </w:p>
     <w:p/>
@@ -2221,7 +2811,6 @@
           <w:noProof/>
           <w:lang w:val="nl-BE" w:eastAsia="nl-BE"/>
         </w:rPr>
-        <w:lastRenderedPageBreak/>
         <w:drawing>
           <wp:inline distT="0" distB="0" distL="0" distR="0">
             <wp:extent cx="5943600" cy="5173666"/>
@@ -2240,7 +2829,7 @@
                     </pic:cNvPicPr>
                   </pic:nvPicPr>
                   <pic:blipFill>
-                    <a:blip r:embed="rId23">
+                    <a:blip r:embed="rId24">
                       <a:extLst>
                         <a:ext uri="{28A0092B-C50C-407E-A947-70E740481C1C}">
                           <a14:useLocalDpi xmlns:a14="http://schemas.microsoft.com/office/drawing/2010/main" val="0"/>
@@ -2281,17 +2870,33 @@
       <w:pPr>
         <w:pStyle w:val="Heading2"/>
       </w:pPr>
+      <w:proofErr w:type="spellStart"/>
       <w:r>
         <w:t>Intercom_ButtonsAnd</w:t>
       </w:r>
       <w:r>
         <w:t>Leds</w:t>
       </w:r>
+      <w:proofErr w:type="spellEnd"/>
     </w:p>
     <w:p/>
     <w:p>
-      <w:r>
-        <w:t>Intercom_ButtonsAndLeds encapsulates interaction with buttons and leds. Uses the SX1509 I/O extender library.</w:t>
+      <w:proofErr w:type="spellStart"/>
+      <w:r>
+        <w:lastRenderedPageBreak/>
+        <w:t>Intercom_ButtonsAndLeds</w:t>
+      </w:r>
+      <w:proofErr w:type="spellEnd"/>
+      <w:r>
+        <w:t xml:space="preserve"> encapsulates interaction with buttons and </w:t>
+      </w:r>
+      <w:proofErr w:type="spellStart"/>
+      <w:r>
+        <w:t>leds</w:t>
+      </w:r>
+      <w:proofErr w:type="spellEnd"/>
+      <w:r>
+        <w:t>. Uses the SX1509 I/O extender library.</w:t>
       </w:r>
     </w:p>
     <w:p/>
@@ -2301,7 +2906,6 @@
           <w:noProof/>
           <w:lang w:val="nl-BE" w:eastAsia="nl-BE"/>
         </w:rPr>
-        <w:lastRenderedPageBreak/>
         <w:drawing>
           <wp:inline distT="0" distB="0" distL="0" distR="0">
             <wp:extent cx="5943600" cy="1356539"/>
@@ -2320,7 +2924,7 @@
                     </pic:cNvPicPr>
                   </pic:nvPicPr>
                   <pic:blipFill>
-                    <a:blip r:embed="rId24">
+                    <a:blip r:embed="rId25">
                       <a:extLst>
                         <a:ext uri="{28A0092B-C50C-407E-A947-70E740481C1C}">
                           <a14:useLocalDpi xmlns:a14="http://schemas.microsoft.com/office/drawing/2010/main" val="0"/>
@@ -2379,7 +2983,31 @@
         </w:numPr>
       </w:pPr>
       <w:r>
-        <w:t>Tracing: plf_utils.h has a Trace print API (PLF_PRINT) with printgroups that can be enabled/disabled via the cloudAPI.</w:t>
+        <w:t xml:space="preserve">Tracing: </w:t>
+      </w:r>
+      <w:proofErr w:type="spellStart"/>
+      <w:r>
+        <w:t>plf_utils.h</w:t>
+      </w:r>
+      <w:proofErr w:type="spellEnd"/>
+      <w:r>
+        <w:t xml:space="preserve"> has a Trace print API (PLF_PRINT) with </w:t>
+      </w:r>
+      <w:proofErr w:type="spellStart"/>
+      <w:r>
+        <w:t>printgroups</w:t>
+      </w:r>
+      <w:proofErr w:type="spellEnd"/>
+      <w:r>
+        <w:t xml:space="preserve"> that can be enabled/disabled via the </w:t>
+      </w:r>
+      <w:proofErr w:type="spellStart"/>
+      <w:r>
+        <w:t>cloudAPI</w:t>
+      </w:r>
+      <w:proofErr w:type="spellEnd"/>
+      <w:r>
+        <w:t>.</w:t>
       </w:r>
     </w:p>
     <w:p>
@@ -2391,8 +3019,21 @@
         </w:numPr>
       </w:pPr>
       <w:r>
-        <w:t>Asserts: plf_assert in plf_utils.h</w:t>
-      </w:r>
+        <w:t xml:space="preserve">Asserts: </w:t>
+      </w:r>
+      <w:proofErr w:type="spellStart"/>
+      <w:r>
+        <w:t>plf_assert</w:t>
+      </w:r>
+      <w:proofErr w:type="spellEnd"/>
+      <w:r>
+        <w:t xml:space="preserve"> in </w:t>
+      </w:r>
+      <w:proofErr w:type="spellStart"/>
+      <w:r>
+        <w:t>plf_utils.h</w:t>
+      </w:r>
+      <w:proofErr w:type="spellEnd"/>
     </w:p>
     <w:p>
       <w:pPr>
@@ -2403,7 +3044,15 @@
         </w:numPr>
       </w:pPr>
       <w:r>
-        <w:t>Error return codes: Each module has a unique MODULE_ID to be used as a base for error return codes (e.g. return –(MODULE_ID+1)).</w:t>
+        <w:t xml:space="preserve">Error return codes: Each module has a unique MODULE_ID to be used as a base for error return codes (e.g. return </w:t>
+      </w:r>
+      <w:proofErr w:type="gramStart"/>
+      <w:r>
+        <w:t>–(</w:t>
+      </w:r>
+      <w:proofErr w:type="gramEnd"/>
+      <w:r>
+        <w:t>MODULE_ID+1)).</w:t>
       </w:r>
     </w:p>
     <w:p>
@@ -2415,8 +3064,13 @@
         </w:numPr>
       </w:pPr>
       <w:r>
-        <w:t>Event Counting: See plf_even_counter.h</w:t>
-      </w:r>
+        <w:t xml:space="preserve">Event Counting: See </w:t>
+      </w:r>
+      <w:proofErr w:type="spellStart"/>
+      <w:r>
+        <w:t>plf_even_counter.h</w:t>
+      </w:r>
+      <w:proofErr w:type="spellEnd"/>
     </w:p>
     <w:p/>
     <w:p>
@@ -2489,8 +3143,29 @@
     </w:p>
     <w:p/>
     <w:p>
-      <w:r>
-        <w:t>Message_Handler is the central object. Intercom_name_to_id table and interom_id_to_intercom table are used for Intercom name to id mapping and looking up corresponding Intercom objects.</w:t>
+      <w:proofErr w:type="spellStart"/>
+      <w:r>
+        <w:t>Message_Handler</w:t>
+      </w:r>
+      <w:proofErr w:type="spellEnd"/>
+      <w:r>
+        <w:t xml:space="preserve"> is the central object. </w:t>
+      </w:r>
+      <w:proofErr w:type="spellStart"/>
+      <w:r>
+        <w:t>Intercom_name_to_id</w:t>
+      </w:r>
+      <w:proofErr w:type="spellEnd"/>
+      <w:r>
+        <w:t xml:space="preserve"> table and </w:t>
+      </w:r>
+      <w:proofErr w:type="spellStart"/>
+      <w:r>
+        <w:t>interom_id_to_intercom</w:t>
+      </w:r>
+      <w:proofErr w:type="spellEnd"/>
+      <w:r>
+        <w:t xml:space="preserve"> table are used for Intercom name to id mapping and looking up corresponding Intercom objects.</w:t>
       </w:r>
     </w:p>
     <w:p>
@@ -2574,9 +3249,19 @@
                               <w:pPr>
                                 <w:jc w:val="center"/>
                               </w:pPr>
+                              <w:proofErr w:type="spellStart"/>
                               <w:r>
-                                <w:t>msg_id -&gt; msg_handler_fun</w:t>
+                                <w:t>msg_id</w:t>
                               </w:r>
+                              <w:proofErr w:type="spellEnd"/>
+                              <w:r>
+                                <w:t xml:space="preserve"> -&gt; </w:t>
+                              </w:r>
+                              <w:proofErr w:type="spellStart"/>
+                              <w:r>
+                                <w:t>msg_handler_fun</w:t>
+                              </w:r>
+                              <w:proofErr w:type="spellEnd"/>
                             </w:p>
                           </w:txbxContent>
                         </wps:txbx>
@@ -2627,12 +3312,14 @@
                                   <w:b/>
                                 </w:rPr>
                               </w:pPr>
+                              <w:proofErr w:type="spellStart"/>
                               <w:r>
                                 <w:rPr>
                                   <w:b/>
                                 </w:rPr>
                                 <w:t>Intercom_name_to_id_table</w:t>
                               </w:r>
+                              <w:proofErr w:type="spellEnd"/>
                             </w:p>
                             <w:p>
                               <w:pPr>
@@ -2643,9 +3330,19 @@
                               <w:pPr>
                                 <w:jc w:val="center"/>
                               </w:pPr>
+                              <w:proofErr w:type="spellStart"/>
                               <w:r>
-                                <w:t>Intercom_name -&gt; intercom_id</w:t>
+                                <w:t>Intercom_name</w:t>
                               </w:r>
+                              <w:proofErr w:type="spellEnd"/>
+                              <w:r>
+                                <w:t xml:space="preserve"> -&gt; </w:t>
+                              </w:r>
+                              <w:proofErr w:type="spellStart"/>
+                              <w:r>
+                                <w:t>intercom_id</w:t>
+                              </w:r>
+                              <w:proofErr w:type="spellEnd"/>
                             </w:p>
                           </w:txbxContent>
                         </wps:txbx>
@@ -2696,12 +3393,14 @@
                                   <w:b/>
                                 </w:rPr>
                               </w:pPr>
+                              <w:proofErr w:type="spellStart"/>
                               <w:r>
                                 <w:rPr>
                                   <w:b/>
                                 </w:rPr>
                                 <w:t>Intercom_id_to_intercom_table</w:t>
                               </w:r>
+                              <w:proofErr w:type="spellEnd"/>
                             </w:p>
                             <w:p>
                               <w:pPr>
@@ -2712,8 +3411,13 @@
                               <w:pPr>
                                 <w:jc w:val="center"/>
                               </w:pPr>
+                              <w:proofErr w:type="spellStart"/>
                               <w:r>
-                                <w:t>Intercom_id -&gt; intercom</w:t>
+                                <w:t>Intercom_id</w:t>
+                              </w:r>
+                              <w:proofErr w:type="spellEnd"/>
+                              <w:r>
+                                <w:t xml:space="preserve"> -&gt; intercom</w:t>
                               </w:r>
                             </w:p>
                           </w:txbxContent>
@@ -2799,12 +3503,14 @@
                                   <w:b/>
                                 </w:rPr>
                               </w:pPr>
+                              <w:proofErr w:type="spellStart"/>
                               <w:r>
                                 <w:rPr>
                                   <w:b/>
                                 </w:rPr>
                                 <w:t>Message_Handler</w:t>
                               </w:r>
+                              <w:proofErr w:type="spellEnd"/>
                             </w:p>
                             <w:p>
                               <w:pPr>
@@ -2813,12 +3519,14 @@
                                   <w:b/>
                                 </w:rPr>
                               </w:pPr>
+                              <w:proofErr w:type="gramStart"/>
                               <w:r>
                                 <w:rPr>
                                   <w:b/>
                                 </w:rPr>
                                 <w:t>Send()</w:t>
                               </w:r>
+                              <w:proofErr w:type="gramEnd"/>
                             </w:p>
                             <w:p>
                               <w:pPr>
@@ -2827,12 +3535,14 @@
                                   <w:b/>
                                 </w:rPr>
                               </w:pPr>
+                              <w:proofErr w:type="gramStart"/>
                               <w:r>
                                 <w:rPr>
                                   <w:b/>
                                 </w:rPr>
                                 <w:t>Receive()</w:t>
                               </w:r>
+                              <w:proofErr w:type="gramEnd"/>
                             </w:p>
                           </w:txbxContent>
                         </wps:txbx>
@@ -2914,9 +3624,11 @@
                               <w:pPr>
                                 <w:jc w:val="center"/>
                               </w:pPr>
+                              <w:proofErr w:type="gramStart"/>
                               <w:r>
                                 <w:t>socket</w:t>
                               </w:r>
+                              <w:proofErr w:type="gramEnd"/>
                             </w:p>
                           </w:txbxContent>
                         </wps:txbx>
@@ -3015,12 +3727,22 @@
                                   <w:b/>
                                 </w:rPr>
                               </w:pPr>
+                              <w:proofErr w:type="spellStart"/>
+                              <w:proofErr w:type="gramStart"/>
                               <w:r>
                                 <w:rPr>
                                   <w:b/>
                                 </w:rPr>
-                                <w:t>sendTo()</w:t>
+                                <w:t>sendTo</w:t>
                               </w:r>
+                              <w:proofErr w:type="spellEnd"/>
+                              <w:r>
+                                <w:rPr>
+                                  <w:b/>
+                                </w:rPr>
+                                <w:t>()</w:t>
+                              </w:r>
+                              <w:proofErr w:type="gramEnd"/>
                             </w:p>
                             <w:p>
                               <w:pPr>
@@ -3029,6 +3751,8 @@
                                   <w:b/>
                                 </w:rPr>
                               </w:pPr>
+                              <w:proofErr w:type="spellStart"/>
+                              <w:proofErr w:type="gramStart"/>
                               <w:r>
                                 <w:rPr>
                                   <w:b/>
@@ -3039,8 +3763,16 @@
                                 <w:rPr>
                                   <w:b/>
                                 </w:rPr>
-                                <w:t>Buddy()</w:t>
+                                <w:t>Buddy</w:t>
                               </w:r>
+                              <w:proofErr w:type="spellEnd"/>
+                              <w:r>
+                                <w:rPr>
+                                  <w:b/>
+                                </w:rPr>
+                                <w:t>()</w:t>
+                              </w:r>
+                              <w:proofErr w:type="gramEnd"/>
                             </w:p>
                             <w:p>
                               <w:pPr>
@@ -3049,12 +3781,22 @@
                                   <w:b/>
                                 </w:rPr>
                               </w:pPr>
+                              <w:proofErr w:type="spellStart"/>
+                              <w:proofErr w:type="gramStart"/>
                               <w:r>
                                 <w:rPr>
                                   <w:b/>
                                 </w:rPr>
-                                <w:t>getEncoderCryptoCodec()</w:t>
+                                <w:t>getEncoderCryptoCodec</w:t>
                               </w:r>
+                              <w:proofErr w:type="spellEnd"/>
+                              <w:r>
+                                <w:rPr>
+                                  <w:b/>
+                                </w:rPr>
+                                <w:t>()</w:t>
+                              </w:r>
+                              <w:proofErr w:type="gramEnd"/>
                             </w:p>
                             <w:p>
                               <w:pPr>
@@ -3063,12 +3805,16 @@
                                   <w:b/>
                                 </w:rPr>
                               </w:pPr>
+                              <w:proofErr w:type="spellStart"/>
+                              <w:proofErr w:type="gramStart"/>
                               <w:r>
                                 <w:rPr>
                                   <w:b/>
                                 </w:rPr>
                                 <w:t>getDecoderCryptoCodec</w:t>
                               </w:r>
+                              <w:proofErr w:type="spellEnd"/>
+                              <w:proofErr w:type="gramEnd"/>
                             </w:p>
                             <w:p>
                               <w:pPr>
@@ -3236,9 +3982,11 @@
                               <w:pPr>
                                 <w:jc w:val="center"/>
                               </w:pPr>
+                              <w:proofErr w:type="spellStart"/>
                               <w:r>
                                 <w:t>Msg_voice_data_handler</w:t>
                               </w:r>
+                              <w:proofErr w:type="spellEnd"/>
                             </w:p>
                           </w:txbxContent>
                         </wps:txbx>
@@ -3285,6 +4033,7 @@
                                 <w:spacing w:before="0" w:beforeAutospacing="0" w:after="160" w:afterAutospacing="0" w:line="256" w:lineRule="auto"/>
                                 <w:jc w:val="center"/>
                               </w:pPr>
+                              <w:proofErr w:type="spellStart"/>
                               <w:r>
                                 <w:rPr>
                                   <w:rFonts w:eastAsia="STKaiti" w:cs="Tahoma"/>
@@ -3292,7 +4041,17 @@
                                   <w:szCs w:val="22"/>
                                   <w:lang w:val="en-US"/>
                                 </w:rPr>
-                                <w:t>Msg_i_am_</w:t>
+                                <w:t>Msg_i_am</w:t>
+                              </w:r>
+                              <w:proofErr w:type="spellEnd"/>
+                              <w:r>
+                                <w:rPr>
+                                  <w:rFonts w:eastAsia="STKaiti" w:cs="Tahoma"/>
+                                  <w:sz w:val="22"/>
+                                  <w:szCs w:val="22"/>
+                                  <w:lang w:val="en-US"/>
+                                </w:rPr>
+                                <w:t>_</w:t>
                               </w:r>
                               <w:r>
                                 <w:rPr>
@@ -3350,6 +4109,7 @@
                                 <w:spacing w:before="0" w:beforeAutospacing="0" w:after="160" w:afterAutospacing="0" w:line="254" w:lineRule="auto"/>
                                 <w:jc w:val="center"/>
                               </w:pPr>
+                              <w:proofErr w:type="spellStart"/>
                               <w:r>
                                 <w:rPr>
                                   <w:rFonts w:eastAsia="STKaiti" w:cs="Tahoma"/>
@@ -3357,7 +4117,17 @@
                                   <w:szCs w:val="22"/>
                                   <w:lang w:val="en-US"/>
                                 </w:rPr>
-                                <w:t>Msg_who_is_</w:t>
+                                <w:t>Msg_who_is</w:t>
+                              </w:r>
+                              <w:proofErr w:type="spellEnd"/>
+                              <w:r>
+                                <w:rPr>
+                                  <w:rFonts w:eastAsia="STKaiti" w:cs="Tahoma"/>
+                                  <w:sz w:val="22"/>
+                                  <w:szCs w:val="22"/>
+                                  <w:lang w:val="en-US"/>
+                                </w:rPr>
+                                <w:t>_</w:t>
                               </w:r>
                               <w:r>
                                 <w:rPr>
@@ -3415,6 +4185,7 @@
                                 <w:spacing w:before="0" w:beforeAutospacing="0" w:after="160" w:afterAutospacing="0" w:line="252" w:lineRule="auto"/>
                                 <w:jc w:val="center"/>
                               </w:pPr>
+                              <w:proofErr w:type="spellStart"/>
                               <w:r>
                                 <w:rPr>
                                   <w:rFonts w:eastAsia="STKaiti" w:cs="Tahoma"/>
@@ -3431,7 +4202,17 @@
                                   <w:szCs w:val="22"/>
                                   <w:lang w:val="en-US"/>
                                 </w:rPr>
-                                <w:t>_buddy_</w:t>
+                                <w:t>_buddy</w:t>
+                              </w:r>
+                              <w:proofErr w:type="spellEnd"/>
+                              <w:r>
+                                <w:rPr>
+                                  <w:rFonts w:eastAsia="STKaiti" w:cs="Tahoma"/>
+                                  <w:sz w:val="22"/>
+                                  <w:szCs w:val="22"/>
+                                  <w:lang w:val="en-US"/>
+                                </w:rPr>
+                                <w:t>_</w:t>
                               </w:r>
                               <w:r>
                                 <w:rPr>
@@ -3651,6 +4432,7 @@
                                   </w14:textFill>
                                 </w:rPr>
                               </w:pPr>
+                              <w:proofErr w:type="gramStart"/>
                               <w:r>
                                 <w:rPr>
                                   <w:color w:val="000000"/>
@@ -3664,6 +4446,7 @@
                                 </w:rPr>
                                 <w:t>1..1</w:t>
                               </w:r>
+                              <w:proofErr w:type="gramEnd"/>
                             </w:p>
                           </w:txbxContent>
                         </wps:txbx>
@@ -3716,6 +4499,7 @@
                                 <w:pStyle w:val="NormalWeb"/>
                                 <w:spacing w:before="0" w:beforeAutospacing="0" w:after="160" w:afterAutospacing="0" w:line="256" w:lineRule="auto"/>
                               </w:pPr>
+                              <w:proofErr w:type="gramStart"/>
                               <w:r>
                                 <w:rPr>
                                   <w:rFonts w:eastAsia="STKaiti" w:cs="Tahoma"/>
@@ -3731,7 +4515,25 @@
                                     </w14:solidFill>
                                   </w14:textFill>
                                 </w:rPr>
-                                <w:t>n..1</w:t>
+                                <w:t>n</w:t>
+                              </w:r>
+                              <w:proofErr w:type="gramEnd"/>
+                              <w:r>
+                                <w:rPr>
+                                  <w:rFonts w:eastAsia="STKaiti" w:cs="Tahoma"/>
+                                  <w:color w:val="000000"/>
+                                  <w:sz w:val="22"/>
+                                  <w:szCs w:val="22"/>
+                                  <w:lang w:val="en-US"/>
+                                  <w14:textFill>
+                                    <w14:solidFill>
+                                      <w14:srgbClr w14:val="000000">
+                                        <w14:alpha w14:val="50000"/>
+                                      </w14:srgbClr>
+                                    </w14:solidFill>
+                                  </w14:textFill>
+                                </w:rPr>
+                                <w:t>..1</w:t>
                               </w:r>
                             </w:p>
                           </w:txbxContent>
@@ -3785,6 +4587,7 @@
                                 <w:pStyle w:val="NormalWeb"/>
                                 <w:spacing w:before="0" w:beforeAutospacing="0" w:after="160" w:afterAutospacing="0" w:line="256" w:lineRule="auto"/>
                               </w:pPr>
+                              <w:proofErr w:type="gramStart"/>
                               <w:r>
                                 <w:rPr>
                                   <w:rFonts w:eastAsia="STKaiti" w:cs="Tahoma"/>
@@ -3802,6 +4605,7 @@
                                 </w:rPr>
                                 <w:t>1..1</w:t>
                               </w:r>
+                              <w:proofErr w:type="gramEnd"/>
                             </w:p>
                           </w:txbxContent>
                         </wps:txbx>
@@ -4162,6 +4966,7 @@
                                 <w:spacing w:before="0" w:beforeAutospacing="0" w:after="160" w:afterAutospacing="0" w:line="256" w:lineRule="auto"/>
                                 <w:jc w:val="center"/>
                               </w:pPr>
+                              <w:proofErr w:type="spellStart"/>
                               <w:r>
                                 <w:rPr>
                                   <w:rFonts w:eastAsia="STKaiti" w:cs="Tahoma"/>
@@ -4171,6 +4976,7 @@
                                 </w:rPr>
                                 <w:t>Msg_echo_request_data_handler</w:t>
                               </w:r>
+                              <w:proofErr w:type="spellEnd"/>
                             </w:p>
                           </w:txbxContent>
                         </wps:txbx>
@@ -4217,6 +5023,7 @@
                                 <w:spacing w:before="0" w:beforeAutospacing="0" w:after="160" w:afterAutospacing="0" w:line="254" w:lineRule="auto"/>
                                 <w:jc w:val="center"/>
                               </w:pPr>
+                              <w:proofErr w:type="spellStart"/>
                               <w:r>
                                 <w:rPr>
                                   <w:rFonts w:eastAsia="STKaiti" w:cs="Tahoma"/>
@@ -4226,6 +5033,7 @@
                                 </w:rPr>
                                 <w:t>Msg_echo_reply_data_handler</w:t>
                               </w:r>
+                              <w:proofErr w:type="spellEnd"/>
                             </w:p>
                           </w:txbxContent>
                         </wps:txbx>
@@ -4504,9 +5312,19 @@
                         <w:pPr>
                           <w:jc w:val="center"/>
                         </w:pPr>
+                        <w:proofErr w:type="spellStart"/>
                         <w:r>
-                          <w:t>msg_id -&gt; msg_handler_fun</w:t>
+                          <w:t>msg_id</w:t>
                         </w:r>
+                        <w:proofErr w:type="spellEnd"/>
+                        <w:r>
+                          <w:t xml:space="preserve"> -&gt; </w:t>
+                        </w:r>
+                        <w:proofErr w:type="spellStart"/>
+                        <w:r>
+                          <w:t>msg_handler_fun</w:t>
+                        </w:r>
+                        <w:proofErr w:type="spellEnd"/>
                       </w:p>
                     </w:txbxContent>
                   </v:textbox>
@@ -4521,12 +5339,14 @@
                             <w:b/>
                           </w:rPr>
                         </w:pPr>
+                        <w:proofErr w:type="spellStart"/>
                         <w:r>
                           <w:rPr>
                             <w:b/>
                           </w:rPr>
                           <w:t>Intercom_name_to_id_table</w:t>
                         </w:r>
+                        <w:proofErr w:type="spellEnd"/>
                       </w:p>
                       <w:p>
                         <w:pPr>
@@ -4537,9 +5357,19 @@
                         <w:pPr>
                           <w:jc w:val="center"/>
                         </w:pPr>
+                        <w:proofErr w:type="spellStart"/>
                         <w:r>
-                          <w:t>Intercom_name -&gt; intercom_id</w:t>
+                          <w:t>Intercom_name</w:t>
                         </w:r>
+                        <w:proofErr w:type="spellEnd"/>
+                        <w:r>
+                          <w:t xml:space="preserve"> -&gt; </w:t>
+                        </w:r>
+                        <w:proofErr w:type="spellStart"/>
+                        <w:r>
+                          <w:t>intercom_id</w:t>
+                        </w:r>
+                        <w:proofErr w:type="spellEnd"/>
                       </w:p>
                     </w:txbxContent>
                   </v:textbox>
@@ -4554,12 +5384,14 @@
                             <w:b/>
                           </w:rPr>
                         </w:pPr>
+                        <w:proofErr w:type="spellStart"/>
                         <w:r>
                           <w:rPr>
                             <w:b/>
                           </w:rPr>
                           <w:t>Intercom_id_to_intercom_table</w:t>
                         </w:r>
+                        <w:proofErr w:type="spellEnd"/>
                       </w:p>
                       <w:p>
                         <w:pPr>
@@ -4570,8 +5402,13 @@
                         <w:pPr>
                           <w:jc w:val="center"/>
                         </w:pPr>
+                        <w:proofErr w:type="spellStart"/>
                         <w:r>
-                          <w:t>Intercom_id -&gt; intercom</w:t>
+                          <w:t>Intercom_id</w:t>
+                        </w:r>
+                        <w:proofErr w:type="spellEnd"/>
+                        <w:r>
+                          <w:t xml:space="preserve"> -&gt; intercom</w:t>
                         </w:r>
                       </w:p>
                     </w:txbxContent>
@@ -4594,12 +5431,14 @@
                             <w:b/>
                           </w:rPr>
                         </w:pPr>
+                        <w:proofErr w:type="spellStart"/>
                         <w:r>
                           <w:rPr>
                             <w:b/>
                           </w:rPr>
                           <w:t>Message_Handler</w:t>
                         </w:r>
+                        <w:proofErr w:type="spellEnd"/>
                       </w:p>
                       <w:p>
                         <w:pPr>
@@ -4608,12 +5447,14 @@
                             <w:b/>
                           </w:rPr>
                         </w:pPr>
+                        <w:proofErr w:type="gramStart"/>
                         <w:r>
                           <w:rPr>
                             <w:b/>
                           </w:rPr>
                           <w:t>Send()</w:t>
                         </w:r>
+                        <w:proofErr w:type="gramEnd"/>
                       </w:p>
                       <w:p>
                         <w:pPr>
@@ -4622,12 +5463,14 @@
                             <w:b/>
                           </w:rPr>
                         </w:pPr>
+                        <w:proofErr w:type="gramStart"/>
                         <w:r>
                           <w:rPr>
                             <w:b/>
                           </w:rPr>
                           <w:t>Receive()</w:t>
                         </w:r>
+                        <w:proofErr w:type="gramEnd"/>
                       </w:p>
                     </w:txbxContent>
                   </v:textbox>
@@ -4642,9 +5485,11 @@
                         <w:pPr>
                           <w:jc w:val="center"/>
                         </w:pPr>
+                        <w:proofErr w:type="gramStart"/>
                         <w:r>
                           <w:t>socket</w:t>
                         </w:r>
+                        <w:proofErr w:type="gramEnd"/>
                       </w:p>
                     </w:txbxContent>
                   </v:textbox>
@@ -4676,12 +5521,22 @@
                             <w:b/>
                           </w:rPr>
                         </w:pPr>
+                        <w:proofErr w:type="spellStart"/>
+                        <w:proofErr w:type="gramStart"/>
                         <w:r>
                           <w:rPr>
                             <w:b/>
                           </w:rPr>
-                          <w:t>sendTo()</w:t>
+                          <w:t>sendTo</w:t>
                         </w:r>
+                        <w:proofErr w:type="spellEnd"/>
+                        <w:r>
+                          <w:rPr>
+                            <w:b/>
+                          </w:rPr>
+                          <w:t>()</w:t>
+                        </w:r>
+                        <w:proofErr w:type="gramEnd"/>
                       </w:p>
                       <w:p>
                         <w:pPr>
@@ -4690,6 +5545,8 @@
                             <w:b/>
                           </w:rPr>
                         </w:pPr>
+                        <w:proofErr w:type="spellStart"/>
+                        <w:proofErr w:type="gramStart"/>
                         <w:r>
                           <w:rPr>
                             <w:b/>
@@ -4700,8 +5557,16 @@
                           <w:rPr>
                             <w:b/>
                           </w:rPr>
-                          <w:t>Buddy()</w:t>
+                          <w:t>Buddy</w:t>
                         </w:r>
+                        <w:proofErr w:type="spellEnd"/>
+                        <w:r>
+                          <w:rPr>
+                            <w:b/>
+                          </w:rPr>
+                          <w:t>()</w:t>
+                        </w:r>
+                        <w:proofErr w:type="gramEnd"/>
                       </w:p>
                       <w:p>
                         <w:pPr>
@@ -4710,12 +5575,22 @@
                             <w:b/>
                           </w:rPr>
                         </w:pPr>
+                        <w:proofErr w:type="spellStart"/>
+                        <w:proofErr w:type="gramStart"/>
                         <w:r>
                           <w:rPr>
                             <w:b/>
                           </w:rPr>
-                          <w:t>getEncoderCryptoCodec()</w:t>
+                          <w:t>getEncoderCryptoCodec</w:t>
                         </w:r>
+                        <w:proofErr w:type="spellEnd"/>
+                        <w:r>
+                          <w:rPr>
+                            <w:b/>
+                          </w:rPr>
+                          <w:t>()</w:t>
+                        </w:r>
+                        <w:proofErr w:type="gramEnd"/>
                       </w:p>
                       <w:p>
                         <w:pPr>
@@ -4724,12 +5599,16 @@
                             <w:b/>
                           </w:rPr>
                         </w:pPr>
+                        <w:proofErr w:type="spellStart"/>
+                        <w:proofErr w:type="gramStart"/>
                         <w:r>
                           <w:rPr>
                             <w:b/>
                           </w:rPr>
                           <w:t>getDecoderCryptoCodec</w:t>
                         </w:r>
+                        <w:proofErr w:type="spellEnd"/>
+                        <w:proofErr w:type="gramEnd"/>
                       </w:p>
                       <w:p>
                         <w:pPr>
@@ -4766,9 +5645,11 @@
                         <w:pPr>
                           <w:jc w:val="center"/>
                         </w:pPr>
+                        <w:proofErr w:type="spellStart"/>
                         <w:r>
                           <w:t>Msg_voice_data_handler</w:t>
                         </w:r>
+                        <w:proofErr w:type="spellEnd"/>
                       </w:p>
                     </w:txbxContent>
                   </v:textbox>
@@ -4782,6 +5663,7 @@
                           <w:spacing w:before="0" w:beforeAutospacing="0" w:after="160" w:afterAutospacing="0" w:line="256" w:lineRule="auto"/>
                           <w:jc w:val="center"/>
                         </w:pPr>
+                        <w:proofErr w:type="spellStart"/>
                         <w:r>
                           <w:rPr>
                             <w:rFonts w:eastAsia="STKaiti" w:cs="Tahoma"/>
@@ -4789,7 +5671,17 @@
                             <w:szCs w:val="22"/>
                             <w:lang w:val="en-US"/>
                           </w:rPr>
-                          <w:t>Msg_i_am_</w:t>
+                          <w:t>Msg_i_am</w:t>
+                        </w:r>
+                        <w:proofErr w:type="spellEnd"/>
+                        <w:r>
+                          <w:rPr>
+                            <w:rFonts w:eastAsia="STKaiti" w:cs="Tahoma"/>
+                            <w:sz w:val="22"/>
+                            <w:szCs w:val="22"/>
+                            <w:lang w:val="en-US"/>
+                          </w:rPr>
+                          <w:t>_</w:t>
                         </w:r>
                         <w:r>
                           <w:rPr>
@@ -4814,6 +5706,7 @@
                           <w:spacing w:before="0" w:beforeAutospacing="0" w:after="160" w:afterAutospacing="0" w:line="254" w:lineRule="auto"/>
                           <w:jc w:val="center"/>
                         </w:pPr>
+                        <w:proofErr w:type="spellStart"/>
                         <w:r>
                           <w:rPr>
                             <w:rFonts w:eastAsia="STKaiti" w:cs="Tahoma"/>
@@ -4821,7 +5714,17 @@
                             <w:szCs w:val="22"/>
                             <w:lang w:val="en-US"/>
                           </w:rPr>
-                          <w:t>Msg_who_is_</w:t>
+                          <w:t>Msg_who_is</w:t>
+                        </w:r>
+                        <w:proofErr w:type="spellEnd"/>
+                        <w:r>
+                          <w:rPr>
+                            <w:rFonts w:eastAsia="STKaiti" w:cs="Tahoma"/>
+                            <w:sz w:val="22"/>
+                            <w:szCs w:val="22"/>
+                            <w:lang w:val="en-US"/>
+                          </w:rPr>
+                          <w:t>_</w:t>
                         </w:r>
                         <w:r>
                           <w:rPr>
@@ -4846,6 +5749,7 @@
                           <w:spacing w:before="0" w:beforeAutospacing="0" w:after="160" w:afterAutospacing="0" w:line="252" w:lineRule="auto"/>
                           <w:jc w:val="center"/>
                         </w:pPr>
+                        <w:proofErr w:type="spellStart"/>
                         <w:r>
                           <w:rPr>
                             <w:rFonts w:eastAsia="STKaiti" w:cs="Tahoma"/>
@@ -4862,7 +5766,17 @@
                             <w:szCs w:val="22"/>
                             <w:lang w:val="en-US"/>
                           </w:rPr>
-                          <w:t>_buddy_</w:t>
+                          <w:t>_buddy</w:t>
+                        </w:r>
+                        <w:proofErr w:type="spellEnd"/>
+                        <w:r>
+                          <w:rPr>
+                            <w:rFonts w:eastAsia="STKaiti" w:cs="Tahoma"/>
+                            <w:sz w:val="22"/>
+                            <w:szCs w:val="22"/>
+                            <w:lang w:val="en-US"/>
+                          </w:rPr>
+                          <w:t>_</w:t>
                         </w:r>
                         <w:r>
                           <w:rPr>
@@ -4911,6 +5825,7 @@
                             </w14:textFill>
                           </w:rPr>
                         </w:pPr>
+                        <w:proofErr w:type="gramStart"/>
                         <w:r>
                           <w:rPr>
                             <w:color w:val="000000"/>
@@ -4924,6 +5839,7 @@
                           </w:rPr>
                           <w:t>1..1</w:t>
                         </w:r>
+                        <w:proofErr w:type="gramEnd"/>
                       </w:p>
                     </w:txbxContent>
                   </v:textbox>
@@ -4937,6 +5853,7 @@
                           <w:pStyle w:val="NormalWeb"/>
                           <w:spacing w:before="0" w:beforeAutospacing="0" w:after="160" w:afterAutospacing="0" w:line="256" w:lineRule="auto"/>
                         </w:pPr>
+                        <w:proofErr w:type="gramStart"/>
                         <w:r>
                           <w:rPr>
                             <w:rFonts w:eastAsia="STKaiti" w:cs="Tahoma"/>
@@ -4952,7 +5869,25 @@
                               </w14:solidFill>
                             </w14:textFill>
                           </w:rPr>
-                          <w:t>n..1</w:t>
+                          <w:t>n</w:t>
+                        </w:r>
+                        <w:proofErr w:type="gramEnd"/>
+                        <w:r>
+                          <w:rPr>
+                            <w:rFonts w:eastAsia="STKaiti" w:cs="Tahoma"/>
+                            <w:color w:val="000000"/>
+                            <w:sz w:val="22"/>
+                            <w:szCs w:val="22"/>
+                            <w:lang w:val="en-US"/>
+                            <w14:textFill>
+                              <w14:solidFill>
+                                <w14:srgbClr w14:val="000000">
+                                  <w14:alpha w14:val="50000"/>
+                                </w14:srgbClr>
+                              </w14:solidFill>
+                            </w14:textFill>
+                          </w:rPr>
+                          <w:t>..1</w:t>
                         </w:r>
                       </w:p>
                     </w:txbxContent>
@@ -4967,6 +5902,7 @@
                           <w:pStyle w:val="NormalWeb"/>
                           <w:spacing w:before="0" w:beforeAutospacing="0" w:after="160" w:afterAutospacing="0" w:line="256" w:lineRule="auto"/>
                         </w:pPr>
+                        <w:proofErr w:type="gramStart"/>
                         <w:r>
                           <w:rPr>
                             <w:rFonts w:eastAsia="STKaiti" w:cs="Tahoma"/>
@@ -4984,6 +5920,7 @@
                           </w:rPr>
                           <w:t>1..1</w:t>
                         </w:r>
+                        <w:proofErr w:type="gramEnd"/>
                       </w:p>
                     </w:txbxContent>
                   </v:textbox>
@@ -5024,6 +5961,7 @@
                           <w:spacing w:before="0" w:beforeAutospacing="0" w:after="160" w:afterAutospacing="0" w:line="256" w:lineRule="auto"/>
                           <w:jc w:val="center"/>
                         </w:pPr>
+                        <w:proofErr w:type="spellStart"/>
                         <w:r>
                           <w:rPr>
                             <w:rFonts w:eastAsia="STKaiti" w:cs="Tahoma"/>
@@ -5033,6 +5971,7 @@
                           </w:rPr>
                           <w:t>Msg_echo_request_data_handler</w:t>
                         </w:r>
+                        <w:proofErr w:type="spellEnd"/>
                       </w:p>
                     </w:txbxContent>
                   </v:textbox>
@@ -5046,6 +5985,7 @@
                           <w:spacing w:before="0" w:beforeAutospacing="0" w:after="160" w:afterAutospacing="0" w:line="254" w:lineRule="auto"/>
                           <w:jc w:val="center"/>
                         </w:pPr>
+                        <w:proofErr w:type="spellStart"/>
                         <w:r>
                           <w:rPr>
                             <w:rFonts w:eastAsia="STKaiti" w:cs="Tahoma"/>
@@ -5055,6 +5995,7 @@
                           </w:rPr>
                           <w:t>Msg_echo_reply_data_handler</w:t>
                         </w:r>
+                        <w:proofErr w:type="spellEnd"/>
                       </w:p>
                     </w:txbxContent>
                   </v:textbox>
@@ -5163,12 +6104,14 @@
                               <w:pPr>
                                 <w:jc w:val="center"/>
                               </w:pPr>
+                              <w:proofErr w:type="spellStart"/>
                               <w:r>
                                 <w:rPr>
                                   <w:b/>
                                 </w:rPr>
                                 <w:t>Credentials.json</w:t>
                               </w:r>
+                              <w:proofErr w:type="spellEnd"/>
                             </w:p>
                           </w:txbxContent>
                         </wps:txbx>
@@ -5216,12 +6159,14 @@
                               <w:pPr>
                                 <w:jc w:val="center"/>
                               </w:pPr>
+                              <w:proofErr w:type="spellStart"/>
                               <w:r>
                                 <w:rPr>
                                   <w:b/>
                                 </w:rPr>
                                 <w:t>Name_key.json</w:t>
                               </w:r>
+                              <w:proofErr w:type="spellEnd"/>
                             </w:p>
                           </w:txbxContent>
                         </wps:txbx>
@@ -5646,12 +6591,14 @@
                         <w:pPr>
                           <w:jc w:val="center"/>
                         </w:pPr>
+                        <w:proofErr w:type="spellStart"/>
                         <w:r>
                           <w:rPr>
                             <w:b/>
                           </w:rPr>
                           <w:t>Credentials.json</w:t>
                         </w:r>
+                        <w:proofErr w:type="spellEnd"/>
                       </w:p>
                     </w:txbxContent>
                   </v:textbox>
@@ -5663,12 +6610,14 @@
                         <w:pPr>
                           <w:jc w:val="center"/>
                         </w:pPr>
+                        <w:proofErr w:type="spellStart"/>
                         <w:r>
                           <w:rPr>
                             <w:b/>
                           </w:rPr>
                           <w:t>Name_key.json</w:t>
                         </w:r>
+                        <w:proofErr w:type="spellEnd"/>
                       </w:p>
                     </w:txbxContent>
                   </v:textbox>
@@ -5774,7 +6723,7 @@
       </w:r>
     </w:p>
     <w:sectPr>
-      <w:footerReference w:type="default" r:id="rId25"/>
+      <w:footerReference w:type="default" r:id="rId26"/>
       <w:pgSz w:w="12240" w:h="15840"/>
       <w:pgMar w:top="1440" w:right="1440" w:bottom="1440" w:left="1440" w:header="720" w:footer="720" w:gutter="0"/>
       <w:cols w:space="720"/>
@@ -5843,7 +6792,7 @@
           <w:rPr>
             <w:noProof/>
           </w:rPr>
-          <w:t>8</w:t>
+          <w:t>16</w:t>
         </w:r>
         <w:r>
           <w:rPr>

</xml_diff>

<commit_message>
Added FSMs to documentation
</commit_message>
<xml_diff>
--- a/doc/HolaSoftwareGuide.docx
+++ b/doc/HolaSoftwareGuide.docx
@@ -450,6 +450,18 @@
       </w:pPr>
       <w:r>
         <w:t>1/9/2018: Added codec patch version</w:t>
+      </w:r>
+    </w:p>
+    <w:p>
+      <w:pPr>
+        <w:pStyle w:val="ListParagraph"/>
+        <w:numPr>
+          <w:ilvl w:val="0"/>
+          <w:numId w:val="27"/>
+        </w:numPr>
+      </w:pPr>
+      <w:r>
+        <w:t>1/11/2018: Added FSM diagrams</w:t>
       </w:r>
     </w:p>
     <w:p>
@@ -486,11 +498,28 @@
     <w:p/>
     <w:p>
       <w:r>
+        <w:t xml:space="preserve">Draw.io: </w:t>
+      </w:r>
+    </w:p>
+    <w:p>
+      <w:hyperlink r:id="rId8" w:history="1">
+        <w:r>
+          <w:rPr>
+            <w:rStyle w:val="Hyperlink"/>
+          </w:rPr>
+          <w:t>https://www.draw.io/</w:t>
+        </w:r>
+      </w:hyperlink>
+    </w:p>
+    <w:p/>
+    <w:p>
+      <w:r>
+        <w:lastRenderedPageBreak/>
         <w:t>VS1063 codec patch 2.01:</w:t>
       </w:r>
     </w:p>
     <w:p>
-      <w:hyperlink r:id="rId8" w:history="1">
+      <w:hyperlink r:id="rId9" w:history="1">
         <w:r>
           <w:rPr>
             <w:rStyle w:val="Hyperlink"/>
@@ -502,13 +531,12 @@
     <w:p/>
     <w:p>
       <w:r>
-        <w:lastRenderedPageBreak/>
         <w:t>SparkFun_MAX17043_Particle_Library</w:t>
       </w:r>
       <w:r>
         <w:t xml:space="preserve">: </w:t>
       </w:r>
-      <w:hyperlink r:id="rId9" w:history="1">
+      <w:hyperlink r:id="rId10" w:history="1">
         <w:r>
           <w:rPr>
             <w:rStyle w:val="Hyperlink"/>
@@ -532,7 +560,7 @@
       <w:pPr>
         <w:contextualSpacing/>
       </w:pPr>
-      <w:hyperlink r:id="rId10" w:history="1">
+      <w:hyperlink r:id="rId11" w:history="1">
         <w:r>
           <w:rPr>
             <w:rStyle w:val="Hyperlink"/>
@@ -553,7 +581,7 @@
       <w:r>
         <w:t xml:space="preserve">: </w:t>
       </w:r>
-      <w:hyperlink r:id="rId11" w:history="1">
+      <w:hyperlink r:id="rId12" w:history="1">
         <w:r>
           <w:rPr>
             <w:rStyle w:val="Hyperlink"/>
@@ -587,7 +615,7 @@
       <w:r>
         <w:t xml:space="preserve">XTEA Python: </w:t>
       </w:r>
-      <w:hyperlink r:id="rId12" w:history="1">
+      <w:hyperlink r:id="rId13" w:history="1">
         <w:r>
           <w:rPr>
             <w:rStyle w:val="Hyperlink"/>
@@ -829,6 +857,7 @@
         <w:pStyle w:val="Heading1"/>
       </w:pPr>
       <w:r>
+        <w:lastRenderedPageBreak/>
         <w:t>Pin Assignments</w:t>
       </w:r>
     </w:p>
@@ -917,7 +946,6 @@
           <w:color w:val="000000"/>
           <w:lang w:eastAsia="nl-BE"/>
         </w:rPr>
-        <w:lastRenderedPageBreak/>
         <w:t>A5 = SI to codec</w:t>
       </w:r>
     </w:p>
@@ -1714,6 +1742,7 @@
         </w:numPr>
       </w:pPr>
       <w:r>
+        <w:lastRenderedPageBreak/>
         <w:t>#defines are all caps and underscores, e.g. MAX_KEY_VAL</w:t>
       </w:r>
     </w:p>
@@ -1775,7 +1804,6 @@
         </w:numPr>
       </w:pPr>
       <w:r>
-        <w:lastRenderedPageBreak/>
         <w:t>When interacting with 3</w:t>
       </w:r>
       <w:r>
@@ -1823,6 +1851,7 @@
         <w:pStyle w:val="Heading2"/>
       </w:pPr>
       <w:r>
+        <w:lastRenderedPageBreak/>
         <w:t>Ownership</w:t>
       </w:r>
     </w:p>
@@ -1850,7 +1879,7 @@
                     </pic:cNvPicPr>
                   </pic:nvPicPr>
                   <pic:blipFill>
-                    <a:blip r:embed="rId13">
+                    <a:blip r:embed="rId14">
                       <a:extLst>
                         <a:ext uri="{28A0092B-C50C-407E-A947-70E740481C1C}">
                           <a14:useLocalDpi xmlns:a14="http://schemas.microsoft.com/office/drawing/2010/main" val="0"/>
@@ -1890,7 +1919,6 @@
       </w:pPr>
       <w:proofErr w:type="spellStart"/>
       <w:r>
-        <w:lastRenderedPageBreak/>
         <w:t>Intercom_</w:t>
       </w:r>
       <w:r>
@@ -1915,6 +1943,7 @@
           <w:noProof/>
           <w:lang w:val="nl-BE" w:eastAsia="nl-BE"/>
         </w:rPr>
+        <w:lastRenderedPageBreak/>
         <w:drawing>
           <wp:inline distT="0" distB="0" distL="0" distR="0">
             <wp:extent cx="4594860" cy="5676900"/>
@@ -1933,7 +1962,7 @@
                     </pic:cNvPicPr>
                   </pic:nvPicPr>
                   <pic:blipFill>
-                    <a:blip r:embed="rId14">
+                    <a:blip r:embed="rId15">
                       <a:extLst>
                         <a:ext uri="{28A0092B-C50C-407E-A947-70E740481C1C}">
                           <a14:useLocalDpi xmlns:a14="http://schemas.microsoft.com/office/drawing/2010/main" val="0"/>
@@ -2032,7 +2061,7 @@
                     </pic:cNvPicPr>
                   </pic:nvPicPr>
                   <pic:blipFill>
-                    <a:blip r:embed="rId15">
+                    <a:blip r:embed="rId16">
                       <a:extLst>
                         <a:ext uri="{28A0092B-C50C-407E-A947-70E740481C1C}">
                           <a14:useLocalDpi xmlns:a14="http://schemas.microsoft.com/office/drawing/2010/main" val="0"/>
@@ -2072,38 +2101,6 @@
           <w:numId w:val="0"/>
         </w:numPr>
         <w:ind w:left="576"/>
-      </w:pPr>
-    </w:p>
-    <w:p>
-      <w:pPr>
-        <w:pStyle w:val="Heading2"/>
-      </w:pPr>
-      <w:r>
-        <w:t>Intercom Outgoing</w:t>
-      </w:r>
-    </w:p>
-    <w:p/>
-    <w:p>
-      <w:proofErr w:type="spellStart"/>
-      <w:r>
-        <w:t>Intercom_Outgoing</w:t>
-      </w:r>
-      <w:proofErr w:type="spellEnd"/>
-      <w:r>
-        <w:t xml:space="preserve"> is in charge of the outgoing </w:t>
-      </w:r>
-      <w:proofErr w:type="spellStart"/>
-      <w:r>
-        <w:t>datapath</w:t>
-      </w:r>
-      <w:proofErr w:type="spellEnd"/>
-      <w:r>
-        <w:t xml:space="preserve"> logic.</w:t>
-      </w:r>
-    </w:p>
-    <w:p/>
-    <w:p>
-      <w:pPr>
         <w:jc w:val="center"/>
       </w:pPr>
       <w:r>
@@ -2111,6 +2108,97 @@
           <w:noProof/>
           <w:lang w:val="nl-BE" w:eastAsia="nl-BE"/>
         </w:rPr>
+        <w:drawing>
+          <wp:inline distT="0" distB="0" distL="0" distR="0">
+            <wp:extent cx="4514850" cy="2514600"/>
+            <wp:effectExtent l="0" t="0" r="0" b="0"/>
+            <wp:docPr id="97" name="Picture 97"/>
+            <wp:cNvGraphicFramePr>
+              <a:graphicFrameLocks xmlns:a="http://schemas.openxmlformats.org/drawingml/2006/main" noChangeAspect="1"/>
+            </wp:cNvGraphicFramePr>
+            <a:graphic xmlns:a="http://schemas.openxmlformats.org/drawingml/2006/main">
+              <a:graphicData uri="http://schemas.openxmlformats.org/drawingml/2006/picture">
+                <pic:pic xmlns:pic="http://schemas.openxmlformats.org/drawingml/2006/picture">
+                  <pic:nvPicPr>
+                    <pic:cNvPr id="97" name="intercom_incomingFSM.png"/>
+                    <pic:cNvPicPr/>
+                  </pic:nvPicPr>
+                  <pic:blipFill>
+                    <a:blip r:embed="rId17">
+                      <a:extLst>
+                        <a:ext uri="{28A0092B-C50C-407E-A947-70E740481C1C}">
+                          <a14:useLocalDpi xmlns:a14="http://schemas.microsoft.com/office/drawing/2010/main" val="0"/>
+                        </a:ext>
+                      </a:extLst>
+                    </a:blip>
+                    <a:stretch>
+                      <a:fillRect/>
+                    </a:stretch>
+                  </pic:blipFill>
+                  <pic:spPr>
+                    <a:xfrm>
+                      <a:off x="0" y="0"/>
+                      <a:ext cx="4514850" cy="2514600"/>
+                    </a:xfrm>
+                    <a:prstGeom prst="rect">
+                      <a:avLst/>
+                    </a:prstGeom>
+                  </pic:spPr>
+                </pic:pic>
+              </a:graphicData>
+            </a:graphic>
+          </wp:inline>
+        </w:drawing>
+      </w:r>
+    </w:p>
+    <w:p>
+      <w:pPr>
+        <w:pStyle w:val="Heading2"/>
+        <w:numPr>
+          <w:ilvl w:val="0"/>
+          <w:numId w:val="0"/>
+        </w:numPr>
+        <w:ind w:left="576"/>
+      </w:pPr>
+    </w:p>
+    <w:p>
+      <w:pPr>
+        <w:pStyle w:val="Heading2"/>
+      </w:pPr>
+      <w:r>
+        <w:t>Intercom Outgoing</w:t>
+      </w:r>
+    </w:p>
+    <w:p/>
+    <w:p>
+      <w:proofErr w:type="spellStart"/>
+      <w:r>
+        <w:t>Intercom_Outgoing</w:t>
+      </w:r>
+      <w:proofErr w:type="spellEnd"/>
+      <w:r>
+        <w:t xml:space="preserve"> is in charge of the outgoing </w:t>
+      </w:r>
+      <w:proofErr w:type="spellStart"/>
+      <w:r>
+        <w:t>datapath</w:t>
+      </w:r>
+      <w:proofErr w:type="spellEnd"/>
+      <w:r>
+        <w:t xml:space="preserve"> logic.</w:t>
+      </w:r>
+    </w:p>
+    <w:p/>
+    <w:p>
+      <w:pPr>
+        <w:jc w:val="center"/>
+      </w:pPr>
+      <w:r>
+        <w:rPr>
+          <w:noProof/>
+          <w:lang w:val="nl-BE" w:eastAsia="nl-BE"/>
+        </w:rPr>
+        <w:lastRenderedPageBreak/>
         <w:drawing>
           <wp:inline distT="0" distB="0" distL="0" distR="0">
             <wp:extent cx="3954780" cy="2240280"/>
@@ -2129,7 +2217,7 @@
                     </pic:cNvPicPr>
                   </pic:nvPicPr>
                   <pic:blipFill>
-                    <a:blip r:embed="rId16">
+                    <a:blip r:embed="rId18">
                       <a:extLst>
                         <a:ext uri="{28A0092B-C50C-407E-A947-70E740481C1C}">
                           <a14:useLocalDpi xmlns:a14="http://schemas.microsoft.com/office/drawing/2010/main" val="0"/>
@@ -2169,39 +2257,88 @@
           <w:numId w:val="0"/>
         </w:numPr>
         <w:ind w:left="576" w:hanging="576"/>
-      </w:pPr>
-    </w:p>
-    <w:p>
-      <w:pPr>
-        <w:pStyle w:val="Heading2"/>
-      </w:pPr>
-      <w:proofErr w:type="spellStart"/>
-      <w:r>
-        <w:t>Intercom_</w:t>
-      </w:r>
-      <w:r>
-        <w:t>Controller</w:t>
-      </w:r>
-      <w:proofErr w:type="spellEnd"/>
-    </w:p>
-    <w:p/>
-    <w:p>
-      <w:proofErr w:type="spellStart"/>
-      <w:r>
-        <w:t>Intercom_Controller</w:t>
-      </w:r>
-      <w:proofErr w:type="spellEnd"/>
-      <w:r>
-        <w:t xml:space="preserve"> handles the control plane logic that is not Buddy specific.</w:t>
-      </w:r>
-    </w:p>
-    <w:p/>
-    <w:p>
+        <w:jc w:val="center"/>
+      </w:pPr>
       <w:r>
         <w:rPr>
           <w:noProof/>
           <w:lang w:val="nl-BE" w:eastAsia="nl-BE"/>
         </w:rPr>
+        <w:drawing>
+          <wp:inline distT="0" distB="0" distL="0" distR="0">
+            <wp:extent cx="2495550" cy="2705100"/>
+            <wp:effectExtent l="0" t="0" r="0" b="0"/>
+            <wp:docPr id="96" name="Picture 96"/>
+            <wp:cNvGraphicFramePr>
+              <a:graphicFrameLocks xmlns:a="http://schemas.openxmlformats.org/drawingml/2006/main" noChangeAspect="1"/>
+            </wp:cNvGraphicFramePr>
+            <a:graphic xmlns:a="http://schemas.openxmlformats.org/drawingml/2006/main">
+              <a:graphicData uri="http://schemas.openxmlformats.org/drawingml/2006/picture">
+                <pic:pic xmlns:pic="http://schemas.openxmlformats.org/drawingml/2006/picture">
+                  <pic:nvPicPr>
+                    <pic:cNvPr id="96" name="intercom_outgoingFSM.png"/>
+                    <pic:cNvPicPr/>
+                  </pic:nvPicPr>
+                  <pic:blipFill>
+                    <a:blip r:embed="rId19">
+                      <a:extLst>
+                        <a:ext uri="{28A0092B-C50C-407E-A947-70E740481C1C}">
+                          <a14:useLocalDpi xmlns:a14="http://schemas.microsoft.com/office/drawing/2010/main" val="0"/>
+                        </a:ext>
+                      </a:extLst>
+                    </a:blip>
+                    <a:stretch>
+                      <a:fillRect/>
+                    </a:stretch>
+                  </pic:blipFill>
+                  <pic:spPr>
+                    <a:xfrm>
+                      <a:off x="0" y="0"/>
+                      <a:ext cx="2495550" cy="2705100"/>
+                    </a:xfrm>
+                    <a:prstGeom prst="rect">
+                      <a:avLst/>
+                    </a:prstGeom>
+                  </pic:spPr>
+                </pic:pic>
+              </a:graphicData>
+            </a:graphic>
+          </wp:inline>
+        </w:drawing>
+      </w:r>
+    </w:p>
+    <w:p>
+      <w:pPr>
+        <w:pStyle w:val="Heading2"/>
+      </w:pPr>
+      <w:proofErr w:type="spellStart"/>
+      <w:r>
+        <w:t>Intercom_</w:t>
+      </w:r>
+      <w:r>
+        <w:t>Controller</w:t>
+      </w:r>
+      <w:proofErr w:type="spellEnd"/>
+    </w:p>
+    <w:p/>
+    <w:p>
+      <w:proofErr w:type="spellStart"/>
+      <w:r>
+        <w:t>Intercom_Controller</w:t>
+      </w:r>
+      <w:proofErr w:type="spellEnd"/>
+      <w:r>
+        <w:t xml:space="preserve"> handles the control plane logic that is not Buddy specific.</w:t>
+      </w:r>
+    </w:p>
+    <w:p/>
+    <w:p>
+      <w:r>
+        <w:rPr>
+          <w:noProof/>
+          <w:lang w:val="nl-BE" w:eastAsia="nl-BE"/>
+        </w:rPr>
+        <w:lastRenderedPageBreak/>
         <w:drawing>
           <wp:inline distT="0" distB="0" distL="0" distR="0">
             <wp:extent cx="5943600" cy="3665591"/>
@@ -2220,7 +2357,7 @@
                     </pic:cNvPicPr>
                   </pic:nvPicPr>
                   <pic:blipFill>
-                    <a:blip r:embed="rId17">
+                    <a:blip r:embed="rId20">
                       <a:extLst>
                         <a:ext uri="{28A0092B-C50C-407E-A947-70E740481C1C}">
                           <a14:useLocalDpi xmlns:a14="http://schemas.microsoft.com/office/drawing/2010/main" val="0"/>
@@ -2260,7 +2397,55 @@
           <w:numId w:val="0"/>
         </w:numPr>
         <w:ind w:left="576"/>
-      </w:pPr>
+        <w:jc w:val="center"/>
+      </w:pPr>
+      <w:r>
+        <w:rPr>
+          <w:noProof/>
+          <w:lang w:val="nl-BE" w:eastAsia="nl-BE"/>
+        </w:rPr>
+        <w:drawing>
+          <wp:inline distT="0" distB="0" distL="0" distR="0">
+            <wp:extent cx="2076450" cy="2800350"/>
+            <wp:effectExtent l="0" t="0" r="0" b="0"/>
+            <wp:docPr id="98" name="Picture 98"/>
+            <wp:cNvGraphicFramePr>
+              <a:graphicFrameLocks xmlns:a="http://schemas.openxmlformats.org/drawingml/2006/main" noChangeAspect="1"/>
+            </wp:cNvGraphicFramePr>
+            <a:graphic xmlns:a="http://schemas.openxmlformats.org/drawingml/2006/main">
+              <a:graphicData uri="http://schemas.openxmlformats.org/drawingml/2006/picture">
+                <pic:pic xmlns:pic="http://schemas.openxmlformats.org/drawingml/2006/picture">
+                  <pic:nvPicPr>
+                    <pic:cNvPr id="98" name="intercom_controllerFSM.png"/>
+                    <pic:cNvPicPr/>
+                  </pic:nvPicPr>
+                  <pic:blipFill>
+                    <a:blip r:embed="rId21">
+                      <a:extLst>
+                        <a:ext uri="{28A0092B-C50C-407E-A947-70E740481C1C}">
+                          <a14:useLocalDpi xmlns:a14="http://schemas.microsoft.com/office/drawing/2010/main" val="0"/>
+                        </a:ext>
+                      </a:extLst>
+                    </a:blip>
+                    <a:stretch>
+                      <a:fillRect/>
+                    </a:stretch>
+                  </pic:blipFill>
+                  <pic:spPr>
+                    <a:xfrm>
+                      <a:off x="0" y="0"/>
+                      <a:ext cx="2076450" cy="2800350"/>
+                    </a:xfrm>
+                    <a:prstGeom prst="rect">
+                      <a:avLst/>
+                    </a:prstGeom>
+                  </pic:spPr>
+                </pic:pic>
+              </a:graphicData>
+            </a:graphic>
+          </wp:inline>
+        </w:drawing>
+      </w:r>
     </w:p>
     <w:p>
       <w:pPr>
@@ -2319,7 +2504,7 @@
                     </pic:cNvPicPr>
                   </pic:nvPicPr>
                   <pic:blipFill>
-                    <a:blip r:embed="rId18">
+                    <a:blip r:embed="rId22">
                       <a:extLst>
                         <a:ext uri="{28A0092B-C50C-407E-A947-70E740481C1C}">
                           <a14:useLocalDpi xmlns:a14="http://schemas.microsoft.com/office/drawing/2010/main" val="0"/>
@@ -2360,6 +2545,112 @@
         </w:numPr>
         <w:ind w:left="576"/>
       </w:pPr>
+      <w:r>
+        <w:rPr>
+          <w:noProof/>
+          <w:lang w:val="nl-BE" w:eastAsia="nl-BE"/>
+        </w:rPr>
+        <w:drawing>
+          <wp:inline distT="0" distB="0" distL="0" distR="0">
+            <wp:extent cx="5133975" cy="2505075"/>
+            <wp:effectExtent l="0" t="0" r="9525" b="9525"/>
+            <wp:docPr id="100" name="Picture 100"/>
+            <wp:cNvGraphicFramePr>
+              <a:graphicFrameLocks xmlns:a="http://schemas.openxmlformats.org/drawingml/2006/main" noChangeAspect="1"/>
+            </wp:cNvGraphicFramePr>
+            <a:graphic xmlns:a="http://schemas.openxmlformats.org/drawingml/2006/main">
+              <a:graphicData uri="http://schemas.openxmlformats.org/drawingml/2006/picture">
+                <pic:pic xmlns:pic="http://schemas.openxmlformats.org/drawingml/2006/picture">
+                  <pic:nvPicPr>
+                    <pic:cNvPr id="100" name="intercom_buddyListening.png"/>
+                    <pic:cNvPicPr/>
+                  </pic:nvPicPr>
+                  <pic:blipFill>
+                    <a:blip r:embed="rId23">
+                      <a:extLst>
+                        <a:ext uri="{28A0092B-C50C-407E-A947-70E740481C1C}">
+                          <a14:useLocalDpi xmlns:a14="http://schemas.microsoft.com/office/drawing/2010/main" val="0"/>
+                        </a:ext>
+                      </a:extLst>
+                    </a:blip>
+                    <a:stretch>
+                      <a:fillRect/>
+                    </a:stretch>
+                  </pic:blipFill>
+                  <pic:spPr>
+                    <a:xfrm>
+                      <a:off x="0" y="0"/>
+                      <a:ext cx="5133975" cy="2505075"/>
+                    </a:xfrm>
+                    <a:prstGeom prst="rect">
+                      <a:avLst/>
+                    </a:prstGeom>
+                  </pic:spPr>
+                </pic:pic>
+              </a:graphicData>
+            </a:graphic>
+          </wp:inline>
+        </w:drawing>
+      </w:r>
+    </w:p>
+    <w:p>
+      <w:pPr>
+        <w:pStyle w:val="Heading2"/>
+        <w:numPr>
+          <w:ilvl w:val="0"/>
+          <w:numId w:val="0"/>
+        </w:numPr>
+        <w:ind w:left="576"/>
+        <w:jc w:val="center"/>
+      </w:pPr>
+      <w:r>
+        <w:rPr>
+          <w:noProof/>
+          <w:lang w:val="nl-BE" w:eastAsia="nl-BE"/>
+        </w:rPr>
+        <w:lastRenderedPageBreak/>
+        <w:drawing>
+          <wp:inline distT="0" distB="0" distL="0" distR="0">
+            <wp:extent cx="3571875" cy="2800350"/>
+            <wp:effectExtent l="0" t="0" r="9525" b="0"/>
+            <wp:docPr id="99" name="Picture 99"/>
+            <wp:cNvGraphicFramePr>
+              <a:graphicFrameLocks xmlns:a="http://schemas.openxmlformats.org/drawingml/2006/main" noChangeAspect="1"/>
+            </wp:cNvGraphicFramePr>
+            <a:graphic xmlns:a="http://schemas.openxmlformats.org/drawingml/2006/main">
+              <a:graphicData uri="http://schemas.openxmlformats.org/drawingml/2006/picture">
+                <pic:pic xmlns:pic="http://schemas.openxmlformats.org/drawingml/2006/picture">
+                  <pic:nvPicPr>
+                    <pic:cNvPr id="99" name="intercom_buddyButton.png"/>
+                    <pic:cNvPicPr/>
+                  </pic:nvPicPr>
+                  <pic:blipFill>
+                    <a:blip r:embed="rId24">
+                      <a:extLst>
+                        <a:ext uri="{28A0092B-C50C-407E-A947-70E740481C1C}">
+                          <a14:useLocalDpi xmlns:a14="http://schemas.microsoft.com/office/drawing/2010/main" val="0"/>
+                        </a:ext>
+                      </a:extLst>
+                    </a:blip>
+                    <a:stretch>
+                      <a:fillRect/>
+                    </a:stretch>
+                  </pic:blipFill>
+                  <pic:spPr>
+                    <a:xfrm>
+                      <a:off x="0" y="0"/>
+                      <a:ext cx="3571875" cy="2800350"/>
+                    </a:xfrm>
+                    <a:prstGeom prst="rect">
+                      <a:avLst/>
+                    </a:prstGeom>
+                  </pic:spPr>
+                </pic:pic>
+              </a:graphicData>
+            </a:graphic>
+          </wp:inline>
+        </w:drawing>
+      </w:r>
     </w:p>
     <w:p>
       <w:pPr>
@@ -2400,7 +2691,7 @@
                     </pic:cNvPicPr>
                   </pic:nvPicPr>
                   <pic:blipFill>
-                    <a:blip r:embed="rId19">
+                    <a:blip r:embed="rId25">
                       <a:extLst>
                         <a:ext uri="{28A0092B-C50C-407E-A947-70E740481C1C}">
                           <a14:useLocalDpi xmlns:a14="http://schemas.microsoft.com/office/drawing/2010/main" val="0"/>
@@ -2435,24 +2726,92 @@
     <w:p>
       <w:pPr>
         <w:pStyle w:val="Heading2"/>
-      </w:pPr>
-      <w:r>
-        <w:t>Battery Checker</w:t>
-      </w:r>
-    </w:p>
-    <w:p/>
-    <w:p>
-      <w:r>
-        <w:t>Manages battery check button and led bar.</w:t>
-      </w:r>
-    </w:p>
-    <w:p>
+        <w:numPr>
+          <w:ilvl w:val="0"/>
+          <w:numId w:val="0"/>
+        </w:numPr>
+        <w:ind w:left="576"/>
+        <w:jc w:val="center"/>
+      </w:pPr>
       <w:r>
         <w:rPr>
           <w:noProof/>
           <w:lang w:val="nl-BE" w:eastAsia="nl-BE"/>
         </w:rPr>
         <w:lastRenderedPageBreak/>
+        <w:drawing>
+          <wp:inline distT="0" distB="0" distL="0" distR="0">
+            <wp:extent cx="3686175" cy="2419350"/>
+            <wp:effectExtent l="0" t="0" r="9525" b="0"/>
+            <wp:docPr id="63" name="Picture 63"/>
+            <wp:cNvGraphicFramePr>
+              <a:graphicFrameLocks xmlns:a="http://schemas.openxmlformats.org/drawingml/2006/main" noChangeAspect="1"/>
+            </wp:cNvGraphicFramePr>
+            <a:graphic xmlns:a="http://schemas.openxmlformats.org/drawingml/2006/main">
+              <a:graphicData uri="http://schemas.openxmlformats.org/drawingml/2006/picture">
+                <pic:pic xmlns:pic="http://schemas.openxmlformats.org/drawingml/2006/picture">
+                  <pic:nvPicPr>
+                    <pic:cNvPr id="63" name="intercom_volumeControl.png"/>
+                    <pic:cNvPicPr/>
+                  </pic:nvPicPr>
+                  <pic:blipFill>
+                    <a:blip r:embed="rId26">
+                      <a:extLst>
+                        <a:ext uri="{28A0092B-C50C-407E-A947-70E740481C1C}">
+                          <a14:useLocalDpi xmlns:a14="http://schemas.microsoft.com/office/drawing/2010/main" val="0"/>
+                        </a:ext>
+                      </a:extLst>
+                    </a:blip>
+                    <a:stretch>
+                      <a:fillRect/>
+                    </a:stretch>
+                  </pic:blipFill>
+                  <pic:spPr>
+                    <a:xfrm>
+                      <a:off x="0" y="0"/>
+                      <a:ext cx="3686175" cy="2419350"/>
+                    </a:xfrm>
+                    <a:prstGeom prst="rect">
+                      <a:avLst/>
+                    </a:prstGeom>
+                  </pic:spPr>
+                </pic:pic>
+              </a:graphicData>
+            </a:graphic>
+          </wp:inline>
+        </w:drawing>
+      </w:r>
+    </w:p>
+    <w:p>
+      <w:pPr>
+        <w:pStyle w:val="Heading2"/>
+        <w:numPr>
+          <w:ilvl w:val="0"/>
+          <w:numId w:val="0"/>
+        </w:numPr>
+        <w:ind w:left="576"/>
+      </w:pPr>
+    </w:p>
+    <w:p>
+      <w:pPr>
+        <w:pStyle w:val="Heading2"/>
+      </w:pPr>
+      <w:r>
+        <w:t>Battery Checker</w:t>
+      </w:r>
+    </w:p>
+    <w:p/>
+    <w:p>
+      <w:r>
+        <w:t>Manages battery check button and led bar.</w:t>
+      </w:r>
+    </w:p>
+    <w:p>
+      <w:r>
+        <w:rPr>
+          <w:noProof/>
+          <w:lang w:val="nl-BE" w:eastAsia="nl-BE"/>
+        </w:rPr>
         <w:drawing>
           <wp:inline distT="0" distB="0" distL="0" distR="0">
             <wp:extent cx="5943600" cy="1578310"/>
@@ -2471,7 +2830,7 @@
                     </pic:cNvPicPr>
                   </pic:nvPicPr>
                   <pic:blipFill>
-                    <a:blip r:embed="rId20">
+                    <a:blip r:embed="rId27">
                       <a:extLst>
                         <a:ext uri="{28A0092B-C50C-407E-A947-70E740481C1C}">
                           <a14:useLocalDpi xmlns:a14="http://schemas.microsoft.com/office/drawing/2010/main" val="0"/>
@@ -2505,6 +2864,67 @@
     </w:p>
     <w:p>
       <w:pPr>
+        <w:pStyle w:val="Heading3"/>
+        <w:numPr>
+          <w:ilvl w:val="0"/>
+          <w:numId w:val="0"/>
+        </w:numPr>
+      </w:pPr>
+    </w:p>
+    <w:p>
+      <w:pPr>
+        <w:jc w:val="center"/>
+      </w:pPr>
+      <w:r>
+        <w:rPr>
+          <w:noProof/>
+          <w:lang w:val="nl-BE" w:eastAsia="nl-BE"/>
+        </w:rPr>
+        <w:drawing>
+          <wp:inline distT="0" distB="0" distL="0" distR="0">
+            <wp:extent cx="2657475" cy="2800350"/>
+            <wp:effectExtent l="0" t="0" r="9525" b="0"/>
+            <wp:docPr id="101" name="Picture 101"/>
+            <wp:cNvGraphicFramePr>
+              <a:graphicFrameLocks xmlns:a="http://schemas.openxmlformats.org/drawingml/2006/main" noChangeAspect="1"/>
+            </wp:cNvGraphicFramePr>
+            <a:graphic xmlns:a="http://schemas.openxmlformats.org/drawingml/2006/main">
+              <a:graphicData uri="http://schemas.openxmlformats.org/drawingml/2006/picture">
+                <pic:pic xmlns:pic="http://schemas.openxmlformats.org/drawingml/2006/picture">
+                  <pic:nvPicPr>
+                    <pic:cNvPr id="101" name="intercom_batteryChecker.png"/>
+                    <pic:cNvPicPr/>
+                  </pic:nvPicPr>
+                  <pic:blipFill>
+                    <a:blip r:embed="rId28">
+                      <a:extLst>
+                        <a:ext uri="{28A0092B-C50C-407E-A947-70E740481C1C}">
+                          <a14:useLocalDpi xmlns:a14="http://schemas.microsoft.com/office/drawing/2010/main" val="0"/>
+                        </a:ext>
+                      </a:extLst>
+                    </a:blip>
+                    <a:stretch>
+                      <a:fillRect/>
+                    </a:stretch>
+                  </pic:blipFill>
+                  <pic:spPr>
+                    <a:xfrm>
+                      <a:off x="0" y="0"/>
+                      <a:ext cx="2657475" cy="2800350"/>
+                    </a:xfrm>
+                    <a:prstGeom prst="rect">
+                      <a:avLst/>
+                    </a:prstGeom>
+                  </pic:spPr>
+                </pic:pic>
+              </a:graphicData>
+            </a:graphic>
+          </wp:inline>
+        </w:drawing>
+      </w:r>
+    </w:p>
+    <w:p>
+      <w:pPr>
         <w:pStyle w:val="Heading2"/>
       </w:pPr>
       <w:r>
@@ -2542,7 +2962,7 @@
                     </pic:cNvPicPr>
                   </pic:nvPicPr>
                   <pic:blipFill>
-                    <a:blip r:embed="rId21">
+                    <a:blip r:embed="rId29">
                       <a:extLst>
                         <a:ext uri="{28A0092B-C50C-407E-A947-70E740481C1C}">
                           <a14:useLocalDpi xmlns:a14="http://schemas.microsoft.com/office/drawing/2010/main" val="0"/>
@@ -2580,6 +3000,7 @@
         <w:pStyle w:val="Heading2"/>
       </w:pPr>
       <w:r>
+        <w:lastRenderedPageBreak/>
         <w:t xml:space="preserve">Intercom </w:t>
       </w:r>
       <w:r>
@@ -2607,7 +3028,6 @@
           <w:noProof/>
           <w:lang w:val="nl-BE" w:eastAsia="nl-BE"/>
         </w:rPr>
-        <w:lastRenderedPageBreak/>
         <w:drawing>
           <wp:inline distT="0" distB="0" distL="0" distR="0">
             <wp:extent cx="4861560" cy="2049780"/>
@@ -2626,7 +3046,7 @@
                     </pic:cNvPicPr>
                   </pic:nvPicPr>
                   <pic:blipFill>
-                    <a:blip r:embed="rId22">
+                    <a:blip r:embed="rId30">
                       <a:extLst>
                         <a:ext uri="{28A0092B-C50C-407E-A947-70E740481C1C}">
                           <a14:useLocalDpi xmlns:a14="http://schemas.microsoft.com/office/drawing/2010/main" val="0"/>
@@ -2704,8 +3124,6 @@
       <w:r>
         <w:t xml:space="preserve"> The secret key is configured into the device at manufacturing time. </w:t>
       </w:r>
-      <w:bookmarkStart w:id="0" w:name="_GoBack"/>
-      <w:bookmarkEnd w:id="0"/>
       <w:r>
         <w:rPr>
           <w:noProof/>
@@ -2730,7 +3148,7 @@
                     </pic:cNvPicPr>
                   </pic:nvPicPr>
                   <pic:blipFill>
-                    <a:blip r:embed="rId23">
+                    <a:blip r:embed="rId31">
                       <a:extLst>
                         <a:ext uri="{28A0092B-C50C-407E-A947-70E740481C1C}">
                           <a14:useLocalDpi xmlns:a14="http://schemas.microsoft.com/office/drawing/2010/main" val="0"/>
@@ -2829,7 +3247,7 @@
                     </pic:cNvPicPr>
                   </pic:nvPicPr>
                   <pic:blipFill>
-                    <a:blip r:embed="rId24">
+                    <a:blip r:embed="rId32">
                       <a:extLst>
                         <a:ext uri="{28A0092B-C50C-407E-A947-70E740481C1C}">
                           <a14:useLocalDpi xmlns:a14="http://schemas.microsoft.com/office/drawing/2010/main" val="0"/>
@@ -2924,7 +3342,7 @@
                     </pic:cNvPicPr>
                   </pic:nvPicPr>
                   <pic:blipFill>
-                    <a:blip r:embed="rId25">
+                    <a:blip r:embed="rId33">
                       <a:extLst>
                         <a:ext uri="{28A0092B-C50C-407E-A947-70E740481C1C}">
                           <a14:useLocalDpi xmlns:a14="http://schemas.microsoft.com/office/drawing/2010/main" val="0"/>
@@ -6721,9 +7139,11 @@
           </mc:Fallback>
         </mc:AlternateContent>
       </w:r>
+      <w:bookmarkStart w:id="0" w:name="_GoBack"/>
+      <w:bookmarkEnd w:id="0"/>
     </w:p>
     <w:sectPr>
-      <w:footerReference w:type="default" r:id="rId26"/>
+      <w:footerReference w:type="default" r:id="rId34"/>
       <w:pgSz w:w="12240" w:h="15840"/>
       <w:pgMar w:top="1440" w:right="1440" w:bottom="1440" w:left="1440" w:header="720" w:footer="720" w:gutter="0"/>
       <w:cols w:space="720"/>
@@ -6792,7 +7212,7 @@
           <w:rPr>
             <w:noProof/>
           </w:rPr>
-          <w:t>16</w:t>
+          <w:t>20</w:t>
         </w:r>
         <w:r>
           <w:rPr>
@@ -8909,7 +9329,6 @@
     <w:link w:val="Heading3Char"/>
     <w:autoRedefine/>
     <w:uiPriority w:val="9"/>
-    <w:semiHidden/>
     <w:unhideWhenUsed/>
     <w:qFormat/>
     <w:rsid w:val="00B66857"/>

</xml_diff>

<commit_message>
Added LevelChecker and WifiLevelChecker
</commit_message>
<xml_diff>
--- a/doc/HolaSoftwareGuide.docx
+++ b/doc/HolaSoftwareGuide.docx
@@ -19,9 +19,11 @@
       <w:pPr>
         <w:pStyle w:val="Heading1"/>
       </w:pPr>
+      <w:bookmarkStart w:id="0" w:name="_Toc503790835"/>
       <w:r>
         <w:t>Revision History</w:t>
       </w:r>
+      <w:bookmarkEnd w:id="0"/>
     </w:p>
     <w:p>
       <w:pPr>
@@ -466,15 +468,2223 @@
     </w:p>
     <w:p>
       <w:pPr>
+        <w:pStyle w:val="ListParagraph"/>
+        <w:numPr>
+          <w:ilvl w:val="0"/>
+          <w:numId w:val="27"/>
+        </w:numPr>
+      </w:pPr>
+      <w:r>
+        <w:t xml:space="preserve">1/15/2018: Replaced </w:t>
+      </w:r>
+      <w:proofErr w:type="spellStart"/>
+      <w:r>
+        <w:t>BatteryChecker</w:t>
+      </w:r>
+      <w:proofErr w:type="spellEnd"/>
+      <w:r>
+        <w:t xml:space="preserve"> section with </w:t>
+      </w:r>
+      <w:proofErr w:type="spellStart"/>
+      <w:r>
+        <w:t>LevelChecker</w:t>
+      </w:r>
+      <w:proofErr w:type="spellEnd"/>
+      <w:r>
+        <w:t xml:space="preserve"> section</w:t>
+      </w:r>
+      <w:r>
+        <w:t xml:space="preserve">. Added </w:t>
+      </w:r>
+      <w:proofErr w:type="spellStart"/>
+      <w:r>
+        <w:t>WifiChecker</w:t>
+      </w:r>
+      <w:proofErr w:type="spellEnd"/>
+      <w:r>
+        <w:t>.</w:t>
+      </w:r>
+    </w:p>
+    <w:p>
+      <w:pPr>
+        <w:pStyle w:val="ListParagraph"/>
+        <w:numPr>
+          <w:ilvl w:val="0"/>
+          <w:numId w:val="27"/>
+        </w:numPr>
+      </w:pPr>
+      <w:r>
+        <w:t>1/15/2018: Added Table of Contents</w:t>
+      </w:r>
+    </w:p>
+    <w:p>
+      <w:r>
+        <w:br w:type="page"/>
+      </w:r>
+    </w:p>
+    <w:p/>
+    <w:sdt>
+      <w:sdtPr>
+        <w:id w:val="-1751181305"/>
+        <w:docPartObj>
+          <w:docPartGallery w:val="Table of Contents"/>
+          <w:docPartUnique/>
+        </w:docPartObj>
+      </w:sdtPr>
+      <w:sdtEndPr>
+        <w:rPr>
+          <w:rFonts w:asciiTheme="minorHAnsi" w:eastAsiaTheme="minorEastAsia" w:hAnsiTheme="minorHAnsi" w:cstheme="minorBidi"/>
+          <w:noProof/>
+          <w:sz w:val="22"/>
+          <w:szCs w:val="22"/>
+        </w:rPr>
+      </w:sdtEndPr>
+      <w:sdtContent>
+        <w:p>
+          <w:pPr>
+            <w:pStyle w:val="TOCHeading"/>
+          </w:pPr>
+          <w:r>
+            <w:t>Table of Contents</w:t>
+          </w:r>
+        </w:p>
+        <w:p>
+          <w:pPr>
+            <w:pStyle w:val="TOC1"/>
+            <w:tabs>
+              <w:tab w:val="left" w:pos="440"/>
+              <w:tab w:val="right" w:leader="dot" w:pos="9350"/>
+            </w:tabs>
+            <w:rPr>
+              <w:noProof/>
+              <w:lang w:val="nl-BE" w:eastAsia="nl-BE"/>
+            </w:rPr>
+          </w:pPr>
+          <w:r>
+            <w:fldChar w:fldCharType="begin"/>
+          </w:r>
+          <w:r>
+            <w:instrText xml:space="preserve"> TOC \o "1-3" \h \z \u </w:instrText>
+          </w:r>
+          <w:r>
+            <w:fldChar w:fldCharType="separate"/>
+          </w:r>
+          <w:hyperlink w:anchor="_Toc503790835" w:history="1">
+            <w:r>
+              <w:rPr>
+                <w:rStyle w:val="Hyperlink"/>
+                <w:noProof/>
+              </w:rPr>
+              <w:t>1</w:t>
+            </w:r>
+            <w:r>
+              <w:rPr>
+                <w:noProof/>
+                <w:lang w:val="nl-BE" w:eastAsia="nl-BE"/>
+              </w:rPr>
+              <w:tab/>
+            </w:r>
+            <w:r>
+              <w:rPr>
+                <w:rStyle w:val="Hyperlink"/>
+                <w:noProof/>
+              </w:rPr>
+              <w:t>Revision History</w:t>
+            </w:r>
+            <w:r>
+              <w:rPr>
+                <w:noProof/>
+                <w:webHidden/>
+              </w:rPr>
+              <w:tab/>
+            </w:r>
+            <w:r>
+              <w:rPr>
+                <w:noProof/>
+                <w:webHidden/>
+              </w:rPr>
+              <w:fldChar w:fldCharType="begin"/>
+            </w:r>
+            <w:r>
+              <w:rPr>
+                <w:noProof/>
+                <w:webHidden/>
+              </w:rPr>
+              <w:instrText xml:space="preserve"> PAGEREF _Toc503790835 \h </w:instrText>
+            </w:r>
+            <w:r>
+              <w:rPr>
+                <w:noProof/>
+                <w:webHidden/>
+              </w:rPr>
+            </w:r>
+            <w:r>
+              <w:rPr>
+                <w:noProof/>
+                <w:webHidden/>
+              </w:rPr>
+              <w:fldChar w:fldCharType="separate"/>
+            </w:r>
+            <w:r>
+              <w:rPr>
+                <w:noProof/>
+                <w:webHidden/>
+              </w:rPr>
+              <w:t>1</w:t>
+            </w:r>
+            <w:r>
+              <w:rPr>
+                <w:noProof/>
+                <w:webHidden/>
+              </w:rPr>
+              <w:fldChar w:fldCharType="end"/>
+            </w:r>
+          </w:hyperlink>
+        </w:p>
+        <w:p>
+          <w:pPr>
+            <w:pStyle w:val="TOC1"/>
+            <w:tabs>
+              <w:tab w:val="left" w:pos="440"/>
+              <w:tab w:val="right" w:leader="dot" w:pos="9350"/>
+            </w:tabs>
+            <w:rPr>
+              <w:noProof/>
+              <w:lang w:val="nl-BE" w:eastAsia="nl-BE"/>
+            </w:rPr>
+          </w:pPr>
+          <w:hyperlink w:anchor="_Toc503790836" w:history="1">
+            <w:r>
+              <w:rPr>
+                <w:rStyle w:val="Hyperlink"/>
+                <w:noProof/>
+              </w:rPr>
+              <w:t>2</w:t>
+            </w:r>
+            <w:r>
+              <w:rPr>
+                <w:noProof/>
+                <w:lang w:val="nl-BE" w:eastAsia="nl-BE"/>
+              </w:rPr>
+              <w:tab/>
+            </w:r>
+            <w:r>
+              <w:rPr>
+                <w:rStyle w:val="Hyperlink"/>
+                <w:noProof/>
+              </w:rPr>
+              <w:t>Table Of Contents</w:t>
+            </w:r>
+            <w:r>
+              <w:rPr>
+                <w:noProof/>
+                <w:webHidden/>
+              </w:rPr>
+              <w:tab/>
+            </w:r>
+            <w:r>
+              <w:rPr>
+                <w:noProof/>
+                <w:webHidden/>
+              </w:rPr>
+              <w:fldChar w:fldCharType="begin"/>
+            </w:r>
+            <w:r>
+              <w:rPr>
+                <w:noProof/>
+                <w:webHidden/>
+              </w:rPr>
+              <w:instrText xml:space="preserve"> PAGEREF _Toc503790836 \h </w:instrText>
+            </w:r>
+            <w:r>
+              <w:rPr>
+                <w:noProof/>
+                <w:webHidden/>
+              </w:rPr>
+            </w:r>
+            <w:r>
+              <w:rPr>
+                <w:noProof/>
+                <w:webHidden/>
+              </w:rPr>
+              <w:fldChar w:fldCharType="separate"/>
+            </w:r>
+            <w:r>
+              <w:rPr>
+                <w:noProof/>
+                <w:webHidden/>
+              </w:rPr>
+              <w:t>1</w:t>
+            </w:r>
+            <w:r>
+              <w:rPr>
+                <w:noProof/>
+                <w:webHidden/>
+              </w:rPr>
+              <w:fldChar w:fldCharType="end"/>
+            </w:r>
+          </w:hyperlink>
+        </w:p>
+        <w:p>
+          <w:pPr>
+            <w:pStyle w:val="TOC1"/>
+            <w:tabs>
+              <w:tab w:val="left" w:pos="440"/>
+              <w:tab w:val="right" w:leader="dot" w:pos="9350"/>
+            </w:tabs>
+            <w:rPr>
+              <w:noProof/>
+              <w:lang w:val="nl-BE" w:eastAsia="nl-BE"/>
+            </w:rPr>
+          </w:pPr>
+          <w:hyperlink w:anchor="_Toc503790837" w:history="1">
+            <w:r>
+              <w:rPr>
+                <w:rStyle w:val="Hyperlink"/>
+                <w:noProof/>
+              </w:rPr>
+              <w:t>4</w:t>
+            </w:r>
+            <w:r>
+              <w:rPr>
+                <w:noProof/>
+                <w:lang w:val="nl-BE" w:eastAsia="nl-BE"/>
+              </w:rPr>
+              <w:tab/>
+            </w:r>
+            <w:r>
+              <w:rPr>
+                <w:rStyle w:val="Hyperlink"/>
+                <w:noProof/>
+              </w:rPr>
+              <w:t>Version Control</w:t>
+            </w:r>
+            <w:r>
+              <w:rPr>
+                <w:noProof/>
+                <w:webHidden/>
+              </w:rPr>
+              <w:tab/>
+            </w:r>
+            <w:r>
+              <w:rPr>
+                <w:noProof/>
+                <w:webHidden/>
+              </w:rPr>
+              <w:fldChar w:fldCharType="begin"/>
+            </w:r>
+            <w:r>
+              <w:rPr>
+                <w:noProof/>
+                <w:webHidden/>
+              </w:rPr>
+              <w:instrText xml:space="preserve"> PAGEREF _Toc503790837 \h </w:instrText>
+            </w:r>
+            <w:r>
+              <w:rPr>
+                <w:noProof/>
+                <w:webHidden/>
+              </w:rPr>
+            </w:r>
+            <w:r>
+              <w:rPr>
+                <w:noProof/>
+                <w:webHidden/>
+              </w:rPr>
+              <w:fldChar w:fldCharType="separate"/>
+            </w:r>
+            <w:r>
+              <w:rPr>
+                <w:noProof/>
+                <w:webHidden/>
+              </w:rPr>
+              <w:t>1</w:t>
+            </w:r>
+            <w:r>
+              <w:rPr>
+                <w:noProof/>
+                <w:webHidden/>
+              </w:rPr>
+              <w:fldChar w:fldCharType="end"/>
+            </w:r>
+          </w:hyperlink>
+        </w:p>
+        <w:p>
+          <w:pPr>
+            <w:pStyle w:val="TOC1"/>
+            <w:tabs>
+              <w:tab w:val="left" w:pos="440"/>
+              <w:tab w:val="right" w:leader="dot" w:pos="9350"/>
+            </w:tabs>
+            <w:rPr>
+              <w:noProof/>
+              <w:lang w:val="nl-BE" w:eastAsia="nl-BE"/>
+            </w:rPr>
+          </w:pPr>
+          <w:hyperlink w:anchor="_Toc503790838" w:history="1">
+            <w:r>
+              <w:rPr>
+                <w:rStyle w:val="Hyperlink"/>
+                <w:noProof/>
+              </w:rPr>
+              <w:t>5</w:t>
+            </w:r>
+            <w:r>
+              <w:rPr>
+                <w:noProof/>
+                <w:lang w:val="nl-BE" w:eastAsia="nl-BE"/>
+              </w:rPr>
+              <w:tab/>
+            </w:r>
+            <w:r>
+              <w:rPr>
+                <w:rStyle w:val="Hyperlink"/>
+                <w:noProof/>
+              </w:rPr>
+              <w:t>Third Party Components</w:t>
+            </w:r>
+            <w:r>
+              <w:rPr>
+                <w:noProof/>
+                <w:webHidden/>
+              </w:rPr>
+              <w:tab/>
+            </w:r>
+            <w:r>
+              <w:rPr>
+                <w:noProof/>
+                <w:webHidden/>
+              </w:rPr>
+              <w:fldChar w:fldCharType="begin"/>
+            </w:r>
+            <w:r>
+              <w:rPr>
+                <w:noProof/>
+                <w:webHidden/>
+              </w:rPr>
+              <w:instrText xml:space="preserve"> PAGEREF _Toc503790838 \h </w:instrText>
+            </w:r>
+            <w:r>
+              <w:rPr>
+                <w:noProof/>
+                <w:webHidden/>
+              </w:rPr>
+            </w:r>
+            <w:r>
+              <w:rPr>
+                <w:noProof/>
+                <w:webHidden/>
+              </w:rPr>
+              <w:fldChar w:fldCharType="separate"/>
+            </w:r>
+            <w:r>
+              <w:rPr>
+                <w:noProof/>
+                <w:webHidden/>
+              </w:rPr>
+              <w:t>2</w:t>
+            </w:r>
+            <w:r>
+              <w:rPr>
+                <w:noProof/>
+                <w:webHidden/>
+              </w:rPr>
+              <w:fldChar w:fldCharType="end"/>
+            </w:r>
+          </w:hyperlink>
+        </w:p>
+        <w:p>
+          <w:pPr>
+            <w:pStyle w:val="TOC1"/>
+            <w:tabs>
+              <w:tab w:val="left" w:pos="440"/>
+              <w:tab w:val="right" w:leader="dot" w:pos="9350"/>
+            </w:tabs>
+            <w:rPr>
+              <w:noProof/>
+              <w:lang w:val="nl-BE" w:eastAsia="nl-BE"/>
+            </w:rPr>
+          </w:pPr>
+          <w:hyperlink w:anchor="_Toc503790839" w:history="1">
+            <w:r>
+              <w:rPr>
+                <w:rStyle w:val="Hyperlink"/>
+                <w:noProof/>
+              </w:rPr>
+              <w:t>6</w:t>
+            </w:r>
+            <w:r>
+              <w:rPr>
+                <w:noProof/>
+                <w:lang w:val="nl-BE" w:eastAsia="nl-BE"/>
+              </w:rPr>
+              <w:tab/>
+            </w:r>
+            <w:r>
+              <w:rPr>
+                <w:rStyle w:val="Hyperlink"/>
+                <w:noProof/>
+              </w:rPr>
+              <w:t>Shell Commands</w:t>
+            </w:r>
+            <w:r>
+              <w:rPr>
+                <w:noProof/>
+                <w:webHidden/>
+              </w:rPr>
+              <w:tab/>
+            </w:r>
+            <w:r>
+              <w:rPr>
+                <w:noProof/>
+                <w:webHidden/>
+              </w:rPr>
+              <w:fldChar w:fldCharType="begin"/>
+            </w:r>
+            <w:r>
+              <w:rPr>
+                <w:noProof/>
+                <w:webHidden/>
+              </w:rPr>
+              <w:instrText xml:space="preserve"> PAGEREF _Toc503790839 \h </w:instrText>
+            </w:r>
+            <w:r>
+              <w:rPr>
+                <w:noProof/>
+                <w:webHidden/>
+              </w:rPr>
+            </w:r>
+            <w:r>
+              <w:rPr>
+                <w:noProof/>
+                <w:webHidden/>
+              </w:rPr>
+              <w:fldChar w:fldCharType="separate"/>
+            </w:r>
+            <w:r>
+              <w:rPr>
+                <w:noProof/>
+                <w:webHidden/>
+              </w:rPr>
+              <w:t>2</w:t>
+            </w:r>
+            <w:r>
+              <w:rPr>
+                <w:noProof/>
+                <w:webHidden/>
+              </w:rPr>
+              <w:fldChar w:fldCharType="end"/>
+            </w:r>
+          </w:hyperlink>
+        </w:p>
+        <w:p>
+          <w:pPr>
+            <w:pStyle w:val="TOC1"/>
+            <w:tabs>
+              <w:tab w:val="left" w:pos="440"/>
+              <w:tab w:val="right" w:leader="dot" w:pos="9350"/>
+            </w:tabs>
+            <w:rPr>
+              <w:noProof/>
+              <w:lang w:val="nl-BE" w:eastAsia="nl-BE"/>
+            </w:rPr>
+          </w:pPr>
+          <w:hyperlink w:anchor="_Toc503790840" w:history="1">
+            <w:r>
+              <w:rPr>
+                <w:rStyle w:val="Hyperlink"/>
+                <w:noProof/>
+              </w:rPr>
+              <w:t>7</w:t>
+            </w:r>
+            <w:r>
+              <w:rPr>
+                <w:noProof/>
+                <w:lang w:val="nl-BE" w:eastAsia="nl-BE"/>
+              </w:rPr>
+              <w:tab/>
+            </w:r>
+            <w:r>
+              <w:rPr>
+                <w:rStyle w:val="Hyperlink"/>
+                <w:noProof/>
+              </w:rPr>
+              <w:t>Pin Assignments</w:t>
+            </w:r>
+            <w:r>
+              <w:rPr>
+                <w:noProof/>
+                <w:webHidden/>
+              </w:rPr>
+              <w:tab/>
+            </w:r>
+            <w:r>
+              <w:rPr>
+                <w:noProof/>
+                <w:webHidden/>
+              </w:rPr>
+              <w:fldChar w:fldCharType="begin"/>
+            </w:r>
+            <w:r>
+              <w:rPr>
+                <w:noProof/>
+                <w:webHidden/>
+              </w:rPr>
+              <w:instrText xml:space="preserve"> PAGEREF _Toc503790840 \h </w:instrText>
+            </w:r>
+            <w:r>
+              <w:rPr>
+                <w:noProof/>
+                <w:webHidden/>
+              </w:rPr>
+            </w:r>
+            <w:r>
+              <w:rPr>
+                <w:noProof/>
+                <w:webHidden/>
+              </w:rPr>
+              <w:fldChar w:fldCharType="separate"/>
+            </w:r>
+            <w:r>
+              <w:rPr>
+                <w:noProof/>
+                <w:webHidden/>
+              </w:rPr>
+              <w:t>3</w:t>
+            </w:r>
+            <w:r>
+              <w:rPr>
+                <w:noProof/>
+                <w:webHidden/>
+              </w:rPr>
+              <w:fldChar w:fldCharType="end"/>
+            </w:r>
+          </w:hyperlink>
+        </w:p>
+        <w:p>
+          <w:pPr>
+            <w:pStyle w:val="TOC1"/>
+            <w:tabs>
+              <w:tab w:val="left" w:pos="440"/>
+              <w:tab w:val="right" w:leader="dot" w:pos="9350"/>
+            </w:tabs>
+            <w:rPr>
+              <w:noProof/>
+              <w:lang w:val="nl-BE" w:eastAsia="nl-BE"/>
+            </w:rPr>
+          </w:pPr>
+          <w:hyperlink w:anchor="_Toc503790841" w:history="1">
+            <w:r>
+              <w:rPr>
+                <w:rStyle w:val="Hyperlink"/>
+                <w:noProof/>
+              </w:rPr>
+              <w:t>8</w:t>
+            </w:r>
+            <w:r>
+              <w:rPr>
+                <w:noProof/>
+                <w:lang w:val="nl-BE" w:eastAsia="nl-BE"/>
+              </w:rPr>
+              <w:tab/>
+            </w:r>
+            <w:r>
+              <w:rPr>
+                <w:rStyle w:val="Hyperlink"/>
+                <w:noProof/>
+              </w:rPr>
+              <w:t>Firmware Coding Convention</w:t>
+            </w:r>
+            <w:r>
+              <w:rPr>
+                <w:noProof/>
+                <w:webHidden/>
+              </w:rPr>
+              <w:tab/>
+            </w:r>
+            <w:r>
+              <w:rPr>
+                <w:noProof/>
+                <w:webHidden/>
+              </w:rPr>
+              <w:fldChar w:fldCharType="begin"/>
+            </w:r>
+            <w:r>
+              <w:rPr>
+                <w:noProof/>
+                <w:webHidden/>
+              </w:rPr>
+              <w:instrText xml:space="preserve"> PAGEREF _Toc503790841 \h </w:instrText>
+            </w:r>
+            <w:r>
+              <w:rPr>
+                <w:noProof/>
+                <w:webHidden/>
+              </w:rPr>
+            </w:r>
+            <w:r>
+              <w:rPr>
+                <w:noProof/>
+                <w:webHidden/>
+              </w:rPr>
+              <w:fldChar w:fldCharType="separate"/>
+            </w:r>
+            <w:r>
+              <w:rPr>
+                <w:noProof/>
+                <w:webHidden/>
+              </w:rPr>
+              <w:t>4</w:t>
+            </w:r>
+            <w:r>
+              <w:rPr>
+                <w:noProof/>
+                <w:webHidden/>
+              </w:rPr>
+              <w:fldChar w:fldCharType="end"/>
+            </w:r>
+          </w:hyperlink>
+        </w:p>
+        <w:p>
+          <w:pPr>
+            <w:pStyle w:val="TOC1"/>
+            <w:tabs>
+              <w:tab w:val="left" w:pos="440"/>
+              <w:tab w:val="right" w:leader="dot" w:pos="9350"/>
+            </w:tabs>
+            <w:rPr>
+              <w:noProof/>
+              <w:lang w:val="nl-BE" w:eastAsia="nl-BE"/>
+            </w:rPr>
+          </w:pPr>
+          <w:hyperlink w:anchor="_Toc503790842" w:history="1">
+            <w:r>
+              <w:rPr>
+                <w:rStyle w:val="Hyperlink"/>
+                <w:noProof/>
+              </w:rPr>
+              <w:t>9</w:t>
+            </w:r>
+            <w:r>
+              <w:rPr>
+                <w:noProof/>
+                <w:lang w:val="nl-BE" w:eastAsia="nl-BE"/>
+              </w:rPr>
+              <w:tab/>
+            </w:r>
+            <w:r>
+              <w:rPr>
+                <w:rStyle w:val="Hyperlink"/>
+                <w:noProof/>
+              </w:rPr>
+              <w:t>Firmware Design</w:t>
+            </w:r>
+            <w:r>
+              <w:rPr>
+                <w:noProof/>
+                <w:webHidden/>
+              </w:rPr>
+              <w:tab/>
+            </w:r>
+            <w:r>
+              <w:rPr>
+                <w:noProof/>
+                <w:webHidden/>
+              </w:rPr>
+              <w:fldChar w:fldCharType="begin"/>
+            </w:r>
+            <w:r>
+              <w:rPr>
+                <w:noProof/>
+                <w:webHidden/>
+              </w:rPr>
+              <w:instrText xml:space="preserve"> PAGEREF _Toc503790842 \h </w:instrText>
+            </w:r>
+            <w:r>
+              <w:rPr>
+                <w:noProof/>
+                <w:webHidden/>
+              </w:rPr>
+            </w:r>
+            <w:r>
+              <w:rPr>
+                <w:noProof/>
+                <w:webHidden/>
+              </w:rPr>
+              <w:fldChar w:fldCharType="separate"/>
+            </w:r>
+            <w:r>
+              <w:rPr>
+                <w:noProof/>
+                <w:webHidden/>
+              </w:rPr>
+              <w:t>4</w:t>
+            </w:r>
+            <w:r>
+              <w:rPr>
+                <w:noProof/>
+                <w:webHidden/>
+              </w:rPr>
+              <w:fldChar w:fldCharType="end"/>
+            </w:r>
+          </w:hyperlink>
+        </w:p>
+        <w:p>
+          <w:pPr>
+            <w:pStyle w:val="TOC2"/>
+            <w:tabs>
+              <w:tab w:val="left" w:pos="880"/>
+              <w:tab w:val="right" w:leader="dot" w:pos="9350"/>
+            </w:tabs>
+            <w:rPr>
+              <w:noProof/>
+              <w:lang w:val="nl-BE" w:eastAsia="nl-BE"/>
+            </w:rPr>
+          </w:pPr>
+          <w:hyperlink w:anchor="_Toc503790843" w:history="1">
+            <w:r>
+              <w:rPr>
+                <w:rStyle w:val="Hyperlink"/>
+                <w:noProof/>
+              </w:rPr>
+              <w:t>9.1</w:t>
+            </w:r>
+            <w:r>
+              <w:rPr>
+                <w:noProof/>
+                <w:lang w:val="nl-BE" w:eastAsia="nl-BE"/>
+              </w:rPr>
+              <w:tab/>
+            </w:r>
+            <w:r>
+              <w:rPr>
+                <w:rStyle w:val="Hyperlink"/>
+                <w:noProof/>
+              </w:rPr>
+              <w:t>Ownership</w:t>
+            </w:r>
+            <w:r>
+              <w:rPr>
+                <w:noProof/>
+                <w:webHidden/>
+              </w:rPr>
+              <w:tab/>
+            </w:r>
+            <w:r>
+              <w:rPr>
+                <w:noProof/>
+                <w:webHidden/>
+              </w:rPr>
+              <w:fldChar w:fldCharType="begin"/>
+            </w:r>
+            <w:r>
+              <w:rPr>
+                <w:noProof/>
+                <w:webHidden/>
+              </w:rPr>
+              <w:instrText xml:space="preserve"> PAGEREF _Toc503790843 \h </w:instrText>
+            </w:r>
+            <w:r>
+              <w:rPr>
+                <w:noProof/>
+                <w:webHidden/>
+              </w:rPr>
+            </w:r>
+            <w:r>
+              <w:rPr>
+                <w:noProof/>
+                <w:webHidden/>
+              </w:rPr>
+              <w:fldChar w:fldCharType="separate"/>
+            </w:r>
+            <w:r>
+              <w:rPr>
+                <w:noProof/>
+                <w:webHidden/>
+              </w:rPr>
+              <w:t>4</w:t>
+            </w:r>
+            <w:r>
+              <w:rPr>
+                <w:noProof/>
+                <w:webHidden/>
+              </w:rPr>
+              <w:fldChar w:fldCharType="end"/>
+            </w:r>
+          </w:hyperlink>
+        </w:p>
+        <w:p>
+          <w:pPr>
+            <w:pStyle w:val="TOC2"/>
+            <w:tabs>
+              <w:tab w:val="left" w:pos="880"/>
+              <w:tab w:val="right" w:leader="dot" w:pos="9350"/>
+            </w:tabs>
+            <w:rPr>
+              <w:noProof/>
+              <w:lang w:val="nl-BE" w:eastAsia="nl-BE"/>
+            </w:rPr>
+          </w:pPr>
+          <w:hyperlink w:anchor="_Toc503790844" w:history="1">
+            <w:r>
+              <w:rPr>
+                <w:rStyle w:val="Hyperlink"/>
+                <w:noProof/>
+              </w:rPr>
+              <w:t>9.2</w:t>
+            </w:r>
+            <w:r>
+              <w:rPr>
+                <w:noProof/>
+                <w:lang w:val="nl-BE" w:eastAsia="nl-BE"/>
+              </w:rPr>
+              <w:tab/>
+            </w:r>
+            <w:r>
+              <w:rPr>
+                <w:rStyle w:val="Hyperlink"/>
+                <w:noProof/>
+              </w:rPr>
+              <w:t>Intercom_Root</w:t>
+            </w:r>
+            <w:r>
+              <w:rPr>
+                <w:noProof/>
+                <w:webHidden/>
+              </w:rPr>
+              <w:tab/>
+            </w:r>
+            <w:r>
+              <w:rPr>
+                <w:noProof/>
+                <w:webHidden/>
+              </w:rPr>
+              <w:fldChar w:fldCharType="begin"/>
+            </w:r>
+            <w:r>
+              <w:rPr>
+                <w:noProof/>
+                <w:webHidden/>
+              </w:rPr>
+              <w:instrText xml:space="preserve"> PAGEREF _Toc503790844 \h </w:instrText>
+            </w:r>
+            <w:r>
+              <w:rPr>
+                <w:noProof/>
+                <w:webHidden/>
+              </w:rPr>
+            </w:r>
+            <w:r>
+              <w:rPr>
+                <w:noProof/>
+                <w:webHidden/>
+              </w:rPr>
+              <w:fldChar w:fldCharType="separate"/>
+            </w:r>
+            <w:r>
+              <w:rPr>
+                <w:noProof/>
+                <w:webHidden/>
+              </w:rPr>
+              <w:t>5</w:t>
+            </w:r>
+            <w:r>
+              <w:rPr>
+                <w:noProof/>
+                <w:webHidden/>
+              </w:rPr>
+              <w:fldChar w:fldCharType="end"/>
+            </w:r>
+          </w:hyperlink>
+        </w:p>
+        <w:p>
+          <w:pPr>
+            <w:pStyle w:val="TOC2"/>
+            <w:tabs>
+              <w:tab w:val="left" w:pos="880"/>
+              <w:tab w:val="right" w:leader="dot" w:pos="9350"/>
+            </w:tabs>
+            <w:rPr>
+              <w:noProof/>
+              <w:lang w:val="nl-BE" w:eastAsia="nl-BE"/>
+            </w:rPr>
+          </w:pPr>
+          <w:hyperlink w:anchor="_Toc503790845" w:history="1">
+            <w:r>
+              <w:rPr>
+                <w:rStyle w:val="Hyperlink"/>
+                <w:noProof/>
+              </w:rPr>
+              <w:t>9.3</w:t>
+            </w:r>
+            <w:r>
+              <w:rPr>
+                <w:noProof/>
+                <w:lang w:val="nl-BE" w:eastAsia="nl-BE"/>
+              </w:rPr>
+              <w:tab/>
+            </w:r>
+            <w:r>
+              <w:rPr>
+                <w:rStyle w:val="Hyperlink"/>
+                <w:noProof/>
+              </w:rPr>
+              <w:t>Intercom_Incoming</w:t>
+            </w:r>
+            <w:r>
+              <w:rPr>
+                <w:noProof/>
+                <w:webHidden/>
+              </w:rPr>
+              <w:tab/>
+            </w:r>
+            <w:r>
+              <w:rPr>
+                <w:noProof/>
+                <w:webHidden/>
+              </w:rPr>
+              <w:fldChar w:fldCharType="begin"/>
+            </w:r>
+            <w:r>
+              <w:rPr>
+                <w:noProof/>
+                <w:webHidden/>
+              </w:rPr>
+              <w:instrText xml:space="preserve"> PAGEREF _Toc503790845 \h </w:instrText>
+            </w:r>
+            <w:r>
+              <w:rPr>
+                <w:noProof/>
+                <w:webHidden/>
+              </w:rPr>
+            </w:r>
+            <w:r>
+              <w:rPr>
+                <w:noProof/>
+                <w:webHidden/>
+              </w:rPr>
+              <w:fldChar w:fldCharType="separate"/>
+            </w:r>
+            <w:r>
+              <w:rPr>
+                <w:noProof/>
+                <w:webHidden/>
+              </w:rPr>
+              <w:t>6</w:t>
+            </w:r>
+            <w:r>
+              <w:rPr>
+                <w:noProof/>
+                <w:webHidden/>
+              </w:rPr>
+              <w:fldChar w:fldCharType="end"/>
+            </w:r>
+          </w:hyperlink>
+        </w:p>
+        <w:p>
+          <w:pPr>
+            <w:pStyle w:val="TOC2"/>
+            <w:tabs>
+              <w:tab w:val="left" w:pos="880"/>
+              <w:tab w:val="right" w:leader="dot" w:pos="9350"/>
+            </w:tabs>
+            <w:rPr>
+              <w:noProof/>
+              <w:lang w:val="nl-BE" w:eastAsia="nl-BE"/>
+            </w:rPr>
+          </w:pPr>
+          <w:hyperlink w:anchor="_Toc503790846" w:history="1">
+            <w:r>
+              <w:rPr>
+                <w:rStyle w:val="Hyperlink"/>
+                <w:noProof/>
+              </w:rPr>
+              <w:t>9.4</w:t>
+            </w:r>
+            <w:r>
+              <w:rPr>
+                <w:noProof/>
+                <w:lang w:val="nl-BE" w:eastAsia="nl-BE"/>
+              </w:rPr>
+              <w:tab/>
+            </w:r>
+            <w:r>
+              <w:rPr>
+                <w:rStyle w:val="Hyperlink"/>
+                <w:noProof/>
+              </w:rPr>
+              <w:t>Intercom Outgoing</w:t>
+            </w:r>
+            <w:r>
+              <w:rPr>
+                <w:noProof/>
+                <w:webHidden/>
+              </w:rPr>
+              <w:tab/>
+            </w:r>
+            <w:r>
+              <w:rPr>
+                <w:noProof/>
+                <w:webHidden/>
+              </w:rPr>
+              <w:fldChar w:fldCharType="begin"/>
+            </w:r>
+            <w:r>
+              <w:rPr>
+                <w:noProof/>
+                <w:webHidden/>
+              </w:rPr>
+              <w:instrText xml:space="preserve"> PAGEREF _Toc503790846 \h </w:instrText>
+            </w:r>
+            <w:r>
+              <w:rPr>
+                <w:noProof/>
+                <w:webHidden/>
+              </w:rPr>
+            </w:r>
+            <w:r>
+              <w:rPr>
+                <w:noProof/>
+                <w:webHidden/>
+              </w:rPr>
+              <w:fldChar w:fldCharType="separate"/>
+            </w:r>
+            <w:r>
+              <w:rPr>
+                <w:noProof/>
+                <w:webHidden/>
+              </w:rPr>
+              <w:t>7</w:t>
+            </w:r>
+            <w:r>
+              <w:rPr>
+                <w:noProof/>
+                <w:webHidden/>
+              </w:rPr>
+              <w:fldChar w:fldCharType="end"/>
+            </w:r>
+          </w:hyperlink>
+        </w:p>
+        <w:p>
+          <w:pPr>
+            <w:pStyle w:val="TOC2"/>
+            <w:tabs>
+              <w:tab w:val="left" w:pos="880"/>
+              <w:tab w:val="right" w:leader="dot" w:pos="9350"/>
+            </w:tabs>
+            <w:rPr>
+              <w:noProof/>
+              <w:lang w:val="nl-BE" w:eastAsia="nl-BE"/>
+            </w:rPr>
+          </w:pPr>
+          <w:hyperlink w:anchor="_Toc503790847" w:history="1">
+            <w:r>
+              <w:rPr>
+                <w:rStyle w:val="Hyperlink"/>
+                <w:noProof/>
+              </w:rPr>
+              <w:t>9.5</w:t>
+            </w:r>
+            <w:r>
+              <w:rPr>
+                <w:noProof/>
+                <w:lang w:val="nl-BE" w:eastAsia="nl-BE"/>
+              </w:rPr>
+              <w:tab/>
+            </w:r>
+            <w:r>
+              <w:rPr>
+                <w:rStyle w:val="Hyperlink"/>
+                <w:noProof/>
+              </w:rPr>
+              <w:t>Intercom_Controller</w:t>
+            </w:r>
+            <w:r>
+              <w:rPr>
+                <w:noProof/>
+                <w:webHidden/>
+              </w:rPr>
+              <w:tab/>
+            </w:r>
+            <w:r>
+              <w:rPr>
+                <w:noProof/>
+                <w:webHidden/>
+              </w:rPr>
+              <w:fldChar w:fldCharType="begin"/>
+            </w:r>
+            <w:r>
+              <w:rPr>
+                <w:noProof/>
+                <w:webHidden/>
+              </w:rPr>
+              <w:instrText xml:space="preserve"> PAGEREF _Toc503790847 \h </w:instrText>
+            </w:r>
+            <w:r>
+              <w:rPr>
+                <w:noProof/>
+                <w:webHidden/>
+              </w:rPr>
+            </w:r>
+            <w:r>
+              <w:rPr>
+                <w:noProof/>
+                <w:webHidden/>
+              </w:rPr>
+              <w:fldChar w:fldCharType="separate"/>
+            </w:r>
+            <w:r>
+              <w:rPr>
+                <w:noProof/>
+                <w:webHidden/>
+              </w:rPr>
+              <w:t>8</w:t>
+            </w:r>
+            <w:r>
+              <w:rPr>
+                <w:noProof/>
+                <w:webHidden/>
+              </w:rPr>
+              <w:fldChar w:fldCharType="end"/>
+            </w:r>
+          </w:hyperlink>
+        </w:p>
+        <w:p>
+          <w:pPr>
+            <w:pStyle w:val="TOC2"/>
+            <w:tabs>
+              <w:tab w:val="left" w:pos="880"/>
+              <w:tab w:val="right" w:leader="dot" w:pos="9350"/>
+            </w:tabs>
+            <w:rPr>
+              <w:noProof/>
+              <w:lang w:val="nl-BE" w:eastAsia="nl-BE"/>
+            </w:rPr>
+          </w:pPr>
+          <w:hyperlink w:anchor="_Toc503790848" w:history="1">
+            <w:r>
+              <w:rPr>
+                <w:rStyle w:val="Hyperlink"/>
+                <w:noProof/>
+              </w:rPr>
+              <w:t>9.6</w:t>
+            </w:r>
+            <w:r>
+              <w:rPr>
+                <w:noProof/>
+                <w:lang w:val="nl-BE" w:eastAsia="nl-BE"/>
+              </w:rPr>
+              <w:tab/>
+            </w:r>
+            <w:r>
+              <w:rPr>
+                <w:rStyle w:val="Hyperlink"/>
+                <w:noProof/>
+              </w:rPr>
+              <w:t>Intercom_Buddy</w:t>
+            </w:r>
+            <w:r>
+              <w:rPr>
+                <w:noProof/>
+                <w:webHidden/>
+              </w:rPr>
+              <w:tab/>
+            </w:r>
+            <w:r>
+              <w:rPr>
+                <w:noProof/>
+                <w:webHidden/>
+              </w:rPr>
+              <w:fldChar w:fldCharType="begin"/>
+            </w:r>
+            <w:r>
+              <w:rPr>
+                <w:noProof/>
+                <w:webHidden/>
+              </w:rPr>
+              <w:instrText xml:space="preserve"> PAGEREF _Toc503790848 \h </w:instrText>
+            </w:r>
+            <w:r>
+              <w:rPr>
+                <w:noProof/>
+                <w:webHidden/>
+              </w:rPr>
+            </w:r>
+            <w:r>
+              <w:rPr>
+                <w:noProof/>
+                <w:webHidden/>
+              </w:rPr>
+              <w:fldChar w:fldCharType="separate"/>
+            </w:r>
+            <w:r>
+              <w:rPr>
+                <w:noProof/>
+                <w:webHidden/>
+              </w:rPr>
+              <w:t>9</w:t>
+            </w:r>
+            <w:r>
+              <w:rPr>
+                <w:noProof/>
+                <w:webHidden/>
+              </w:rPr>
+              <w:fldChar w:fldCharType="end"/>
+            </w:r>
+          </w:hyperlink>
+        </w:p>
+        <w:p>
+          <w:pPr>
+            <w:pStyle w:val="TOC2"/>
+            <w:tabs>
+              <w:tab w:val="left" w:pos="880"/>
+              <w:tab w:val="right" w:leader="dot" w:pos="9350"/>
+            </w:tabs>
+            <w:rPr>
+              <w:noProof/>
+              <w:lang w:val="nl-BE" w:eastAsia="nl-BE"/>
+            </w:rPr>
+          </w:pPr>
+          <w:hyperlink w:anchor="_Toc503790849" w:history="1">
+            <w:r>
+              <w:rPr>
+                <w:rStyle w:val="Hyperlink"/>
+                <w:noProof/>
+              </w:rPr>
+              <w:t>9.7</w:t>
+            </w:r>
+            <w:r>
+              <w:rPr>
+                <w:noProof/>
+                <w:lang w:val="nl-BE" w:eastAsia="nl-BE"/>
+              </w:rPr>
+              <w:tab/>
+            </w:r>
+            <w:r>
+              <w:rPr>
+                <w:rStyle w:val="Hyperlink"/>
+                <w:noProof/>
+              </w:rPr>
+              <w:t>Volume Control</w:t>
+            </w:r>
+            <w:r>
+              <w:rPr>
+                <w:noProof/>
+                <w:webHidden/>
+              </w:rPr>
+              <w:tab/>
+            </w:r>
+            <w:r>
+              <w:rPr>
+                <w:noProof/>
+                <w:webHidden/>
+              </w:rPr>
+              <w:fldChar w:fldCharType="begin"/>
+            </w:r>
+            <w:r>
+              <w:rPr>
+                <w:noProof/>
+                <w:webHidden/>
+              </w:rPr>
+              <w:instrText xml:space="preserve"> PAGEREF _Toc503790849 \h </w:instrText>
+            </w:r>
+            <w:r>
+              <w:rPr>
+                <w:noProof/>
+                <w:webHidden/>
+              </w:rPr>
+            </w:r>
+            <w:r>
+              <w:rPr>
+                <w:noProof/>
+                <w:webHidden/>
+              </w:rPr>
+              <w:fldChar w:fldCharType="separate"/>
+            </w:r>
+            <w:r>
+              <w:rPr>
+                <w:noProof/>
+                <w:webHidden/>
+              </w:rPr>
+              <w:t>11</w:t>
+            </w:r>
+            <w:r>
+              <w:rPr>
+                <w:noProof/>
+                <w:webHidden/>
+              </w:rPr>
+              <w:fldChar w:fldCharType="end"/>
+            </w:r>
+          </w:hyperlink>
+        </w:p>
+        <w:p>
+          <w:pPr>
+            <w:pStyle w:val="TOC2"/>
+            <w:tabs>
+              <w:tab w:val="left" w:pos="880"/>
+              <w:tab w:val="right" w:leader="dot" w:pos="9350"/>
+            </w:tabs>
+            <w:rPr>
+              <w:noProof/>
+              <w:lang w:val="nl-BE" w:eastAsia="nl-BE"/>
+            </w:rPr>
+          </w:pPr>
+          <w:hyperlink w:anchor="_Toc503790850" w:history="1">
+            <w:r>
+              <w:rPr>
+                <w:rStyle w:val="Hyperlink"/>
+                <w:noProof/>
+              </w:rPr>
+              <w:t>9.8</w:t>
+            </w:r>
+            <w:r>
+              <w:rPr>
+                <w:noProof/>
+                <w:lang w:val="nl-BE" w:eastAsia="nl-BE"/>
+              </w:rPr>
+              <w:tab/>
+            </w:r>
+            <w:r>
+              <w:rPr>
+                <w:rStyle w:val="Hyperlink"/>
+                <w:noProof/>
+              </w:rPr>
+              <w:t>Level Checkers</w:t>
+            </w:r>
+            <w:r>
+              <w:rPr>
+                <w:noProof/>
+                <w:webHidden/>
+              </w:rPr>
+              <w:tab/>
+            </w:r>
+            <w:r>
+              <w:rPr>
+                <w:noProof/>
+                <w:webHidden/>
+              </w:rPr>
+              <w:fldChar w:fldCharType="begin"/>
+            </w:r>
+            <w:r>
+              <w:rPr>
+                <w:noProof/>
+                <w:webHidden/>
+              </w:rPr>
+              <w:instrText xml:space="preserve"> PAGEREF _Toc503790850 \h </w:instrText>
+            </w:r>
+            <w:r>
+              <w:rPr>
+                <w:noProof/>
+                <w:webHidden/>
+              </w:rPr>
+            </w:r>
+            <w:r>
+              <w:rPr>
+                <w:noProof/>
+                <w:webHidden/>
+              </w:rPr>
+              <w:fldChar w:fldCharType="separate"/>
+            </w:r>
+            <w:r>
+              <w:rPr>
+                <w:noProof/>
+                <w:webHidden/>
+              </w:rPr>
+              <w:t>12</w:t>
+            </w:r>
+            <w:r>
+              <w:rPr>
+                <w:noProof/>
+                <w:webHidden/>
+              </w:rPr>
+              <w:fldChar w:fldCharType="end"/>
+            </w:r>
+          </w:hyperlink>
+        </w:p>
+        <w:p>
+          <w:pPr>
+            <w:pStyle w:val="TOC2"/>
+            <w:tabs>
+              <w:tab w:val="left" w:pos="880"/>
+              <w:tab w:val="right" w:leader="dot" w:pos="9350"/>
+            </w:tabs>
+            <w:rPr>
+              <w:noProof/>
+              <w:lang w:val="nl-BE" w:eastAsia="nl-BE"/>
+            </w:rPr>
+          </w:pPr>
+          <w:hyperlink w:anchor="_Toc503790851" w:history="1">
+            <w:r>
+              <w:rPr>
+                <w:rStyle w:val="Hyperlink"/>
+                <w:noProof/>
+              </w:rPr>
+              <w:t>9.9</w:t>
+            </w:r>
+            <w:r>
+              <w:rPr>
+                <w:noProof/>
+                <w:lang w:val="nl-BE" w:eastAsia="nl-BE"/>
+              </w:rPr>
+              <w:tab/>
+            </w:r>
+            <w:r>
+              <w:rPr>
+                <w:rStyle w:val="Hyperlink"/>
+                <w:noProof/>
+              </w:rPr>
+              <w:t>Codec</w:t>
+            </w:r>
+            <w:r>
+              <w:rPr>
+                <w:noProof/>
+                <w:webHidden/>
+              </w:rPr>
+              <w:tab/>
+            </w:r>
+            <w:r>
+              <w:rPr>
+                <w:noProof/>
+                <w:webHidden/>
+              </w:rPr>
+              <w:fldChar w:fldCharType="begin"/>
+            </w:r>
+            <w:r>
+              <w:rPr>
+                <w:noProof/>
+                <w:webHidden/>
+              </w:rPr>
+              <w:instrText xml:space="preserve"> PAGEREF _Toc503790851 \h </w:instrText>
+            </w:r>
+            <w:r>
+              <w:rPr>
+                <w:noProof/>
+                <w:webHidden/>
+              </w:rPr>
+            </w:r>
+            <w:r>
+              <w:rPr>
+                <w:noProof/>
+                <w:webHidden/>
+              </w:rPr>
+              <w:fldChar w:fldCharType="separate"/>
+            </w:r>
+            <w:r>
+              <w:rPr>
+                <w:noProof/>
+                <w:webHidden/>
+              </w:rPr>
+              <w:t>13</w:t>
+            </w:r>
+            <w:r>
+              <w:rPr>
+                <w:noProof/>
+                <w:webHidden/>
+              </w:rPr>
+              <w:fldChar w:fldCharType="end"/>
+            </w:r>
+          </w:hyperlink>
+        </w:p>
+        <w:p>
+          <w:pPr>
+            <w:pStyle w:val="TOC2"/>
+            <w:tabs>
+              <w:tab w:val="left" w:pos="880"/>
+              <w:tab w:val="right" w:leader="dot" w:pos="9350"/>
+            </w:tabs>
+            <w:rPr>
+              <w:noProof/>
+              <w:lang w:val="nl-BE" w:eastAsia="nl-BE"/>
+            </w:rPr>
+          </w:pPr>
+          <w:hyperlink w:anchor="_Toc503790852" w:history="1">
+            <w:r>
+              <w:rPr>
+                <w:rStyle w:val="Hyperlink"/>
+                <w:noProof/>
+              </w:rPr>
+              <w:t>9.10</w:t>
+            </w:r>
+            <w:r>
+              <w:rPr>
+                <w:noProof/>
+                <w:lang w:val="nl-BE" w:eastAsia="nl-BE"/>
+              </w:rPr>
+              <w:tab/>
+            </w:r>
+            <w:r>
+              <w:rPr>
+                <w:rStyle w:val="Hyperlink"/>
+                <w:noProof/>
+              </w:rPr>
+              <w:t>Intercom Message Handler</w:t>
+            </w:r>
+            <w:r>
+              <w:rPr>
+                <w:noProof/>
+                <w:webHidden/>
+              </w:rPr>
+              <w:tab/>
+            </w:r>
+            <w:r>
+              <w:rPr>
+                <w:noProof/>
+                <w:webHidden/>
+              </w:rPr>
+              <w:fldChar w:fldCharType="begin"/>
+            </w:r>
+            <w:r>
+              <w:rPr>
+                <w:noProof/>
+                <w:webHidden/>
+              </w:rPr>
+              <w:instrText xml:space="preserve"> PAGEREF _Toc503790852 \h </w:instrText>
+            </w:r>
+            <w:r>
+              <w:rPr>
+                <w:noProof/>
+                <w:webHidden/>
+              </w:rPr>
+            </w:r>
+            <w:r>
+              <w:rPr>
+                <w:noProof/>
+                <w:webHidden/>
+              </w:rPr>
+              <w:fldChar w:fldCharType="separate"/>
+            </w:r>
+            <w:r>
+              <w:rPr>
+                <w:noProof/>
+                <w:webHidden/>
+              </w:rPr>
+              <w:t>14</w:t>
+            </w:r>
+            <w:r>
+              <w:rPr>
+                <w:noProof/>
+                <w:webHidden/>
+              </w:rPr>
+              <w:fldChar w:fldCharType="end"/>
+            </w:r>
+          </w:hyperlink>
+        </w:p>
+        <w:p>
+          <w:pPr>
+            <w:pStyle w:val="TOC2"/>
+            <w:tabs>
+              <w:tab w:val="left" w:pos="880"/>
+              <w:tab w:val="right" w:leader="dot" w:pos="9350"/>
+            </w:tabs>
+            <w:rPr>
+              <w:noProof/>
+              <w:lang w:val="nl-BE" w:eastAsia="nl-BE"/>
+            </w:rPr>
+          </w:pPr>
+          <w:hyperlink w:anchor="_Toc503790853" w:history="1">
+            <w:r>
+              <w:rPr>
+                <w:rStyle w:val="Hyperlink"/>
+                <w:noProof/>
+              </w:rPr>
+              <w:t>9.11</w:t>
+            </w:r>
+            <w:r>
+              <w:rPr>
+                <w:noProof/>
+                <w:lang w:val="nl-BE" w:eastAsia="nl-BE"/>
+              </w:rPr>
+              <w:tab/>
+            </w:r>
+            <w:r>
+              <w:rPr>
+                <w:rStyle w:val="Hyperlink"/>
+                <w:noProof/>
+              </w:rPr>
+              <w:t>Messages</w:t>
+            </w:r>
+            <w:r>
+              <w:rPr>
+                <w:noProof/>
+                <w:webHidden/>
+              </w:rPr>
+              <w:tab/>
+            </w:r>
+            <w:r>
+              <w:rPr>
+                <w:noProof/>
+                <w:webHidden/>
+              </w:rPr>
+              <w:fldChar w:fldCharType="begin"/>
+            </w:r>
+            <w:r>
+              <w:rPr>
+                <w:noProof/>
+                <w:webHidden/>
+              </w:rPr>
+              <w:instrText xml:space="preserve"> PAGEREF _Toc503790853 \h </w:instrText>
+            </w:r>
+            <w:r>
+              <w:rPr>
+                <w:noProof/>
+                <w:webHidden/>
+              </w:rPr>
+            </w:r>
+            <w:r>
+              <w:rPr>
+                <w:noProof/>
+                <w:webHidden/>
+              </w:rPr>
+              <w:fldChar w:fldCharType="separate"/>
+            </w:r>
+            <w:r>
+              <w:rPr>
+                <w:noProof/>
+                <w:webHidden/>
+              </w:rPr>
+              <w:t>14</w:t>
+            </w:r>
+            <w:r>
+              <w:rPr>
+                <w:noProof/>
+                <w:webHidden/>
+              </w:rPr>
+              <w:fldChar w:fldCharType="end"/>
+            </w:r>
+          </w:hyperlink>
+        </w:p>
+        <w:p>
+          <w:pPr>
+            <w:pStyle w:val="TOC2"/>
+            <w:tabs>
+              <w:tab w:val="left" w:pos="880"/>
+              <w:tab w:val="right" w:leader="dot" w:pos="9350"/>
+            </w:tabs>
+            <w:rPr>
+              <w:noProof/>
+              <w:lang w:val="nl-BE" w:eastAsia="nl-BE"/>
+            </w:rPr>
+          </w:pPr>
+          <w:hyperlink w:anchor="_Toc503790854" w:history="1">
+            <w:r>
+              <w:rPr>
+                <w:rStyle w:val="Hyperlink"/>
+                <w:noProof/>
+              </w:rPr>
+              <w:t>9.12</w:t>
+            </w:r>
+            <w:r>
+              <w:rPr>
+                <w:noProof/>
+                <w:lang w:val="nl-BE" w:eastAsia="nl-BE"/>
+              </w:rPr>
+              <w:tab/>
+            </w:r>
+            <w:r>
+              <w:rPr>
+                <w:rStyle w:val="Hyperlink"/>
+                <w:noProof/>
+              </w:rPr>
+              <w:t>Intercom_CloudAPI</w:t>
+            </w:r>
+            <w:r>
+              <w:rPr>
+                <w:noProof/>
+                <w:webHidden/>
+              </w:rPr>
+              <w:tab/>
+            </w:r>
+            <w:r>
+              <w:rPr>
+                <w:noProof/>
+                <w:webHidden/>
+              </w:rPr>
+              <w:fldChar w:fldCharType="begin"/>
+            </w:r>
+            <w:r>
+              <w:rPr>
+                <w:noProof/>
+                <w:webHidden/>
+              </w:rPr>
+              <w:instrText xml:space="preserve"> PAGEREF _Toc503790854 \h </w:instrText>
+            </w:r>
+            <w:r>
+              <w:rPr>
+                <w:noProof/>
+                <w:webHidden/>
+              </w:rPr>
+            </w:r>
+            <w:r>
+              <w:rPr>
+                <w:noProof/>
+                <w:webHidden/>
+              </w:rPr>
+              <w:fldChar w:fldCharType="separate"/>
+            </w:r>
+            <w:r>
+              <w:rPr>
+                <w:noProof/>
+                <w:webHidden/>
+              </w:rPr>
+              <w:t>17</w:t>
+            </w:r>
+            <w:r>
+              <w:rPr>
+                <w:noProof/>
+                <w:webHidden/>
+              </w:rPr>
+              <w:fldChar w:fldCharType="end"/>
+            </w:r>
+          </w:hyperlink>
+        </w:p>
+        <w:p>
+          <w:pPr>
+            <w:pStyle w:val="TOC2"/>
+            <w:tabs>
+              <w:tab w:val="left" w:pos="880"/>
+              <w:tab w:val="right" w:leader="dot" w:pos="9350"/>
+            </w:tabs>
+            <w:rPr>
+              <w:noProof/>
+              <w:lang w:val="nl-BE" w:eastAsia="nl-BE"/>
+            </w:rPr>
+          </w:pPr>
+          <w:hyperlink w:anchor="_Toc503790855" w:history="1">
+            <w:r>
+              <w:rPr>
+                <w:rStyle w:val="Hyperlink"/>
+                <w:noProof/>
+              </w:rPr>
+              <w:t>9.13</w:t>
+            </w:r>
+            <w:r>
+              <w:rPr>
+                <w:noProof/>
+                <w:lang w:val="nl-BE" w:eastAsia="nl-BE"/>
+              </w:rPr>
+              <w:tab/>
+            </w:r>
+            <w:r>
+              <w:rPr>
+                <w:rStyle w:val="Hyperlink"/>
+                <w:noProof/>
+              </w:rPr>
+              <w:t>Intercom_ButtonsAndLeds</w:t>
+            </w:r>
+            <w:r>
+              <w:rPr>
+                <w:noProof/>
+                <w:webHidden/>
+              </w:rPr>
+              <w:tab/>
+            </w:r>
+            <w:r>
+              <w:rPr>
+                <w:noProof/>
+                <w:webHidden/>
+              </w:rPr>
+              <w:fldChar w:fldCharType="begin"/>
+            </w:r>
+            <w:r>
+              <w:rPr>
+                <w:noProof/>
+                <w:webHidden/>
+              </w:rPr>
+              <w:instrText xml:space="preserve"> PAGEREF _Toc503790855 \h </w:instrText>
+            </w:r>
+            <w:r>
+              <w:rPr>
+                <w:noProof/>
+                <w:webHidden/>
+              </w:rPr>
+            </w:r>
+            <w:r>
+              <w:rPr>
+                <w:noProof/>
+                <w:webHidden/>
+              </w:rPr>
+              <w:fldChar w:fldCharType="separate"/>
+            </w:r>
+            <w:r>
+              <w:rPr>
+                <w:noProof/>
+                <w:webHidden/>
+              </w:rPr>
+              <w:t>17</w:t>
+            </w:r>
+            <w:r>
+              <w:rPr>
+                <w:noProof/>
+                <w:webHidden/>
+              </w:rPr>
+              <w:fldChar w:fldCharType="end"/>
+            </w:r>
+          </w:hyperlink>
+        </w:p>
+        <w:p>
+          <w:pPr>
+            <w:pStyle w:val="TOC2"/>
+            <w:tabs>
+              <w:tab w:val="left" w:pos="880"/>
+              <w:tab w:val="right" w:leader="dot" w:pos="9350"/>
+            </w:tabs>
+            <w:rPr>
+              <w:noProof/>
+              <w:lang w:val="nl-BE" w:eastAsia="nl-BE"/>
+            </w:rPr>
+          </w:pPr>
+          <w:hyperlink w:anchor="_Toc503790856" w:history="1">
+            <w:r>
+              <w:rPr>
+                <w:rStyle w:val="Hyperlink"/>
+                <w:noProof/>
+              </w:rPr>
+              <w:t>9.14</w:t>
+            </w:r>
+            <w:r>
+              <w:rPr>
+                <w:noProof/>
+                <w:lang w:val="nl-BE" w:eastAsia="nl-BE"/>
+              </w:rPr>
+              <w:tab/>
+            </w:r>
+            <w:r>
+              <w:rPr>
+                <w:rStyle w:val="Hyperlink"/>
+                <w:noProof/>
+              </w:rPr>
+              <w:t>Trace &amp; Debug</w:t>
+            </w:r>
+            <w:r>
+              <w:rPr>
+                <w:noProof/>
+                <w:webHidden/>
+              </w:rPr>
+              <w:tab/>
+            </w:r>
+            <w:r>
+              <w:rPr>
+                <w:noProof/>
+                <w:webHidden/>
+              </w:rPr>
+              <w:fldChar w:fldCharType="begin"/>
+            </w:r>
+            <w:r>
+              <w:rPr>
+                <w:noProof/>
+                <w:webHidden/>
+              </w:rPr>
+              <w:instrText xml:space="preserve"> PAGEREF _Toc503790856 \h </w:instrText>
+            </w:r>
+            <w:r>
+              <w:rPr>
+                <w:noProof/>
+                <w:webHidden/>
+              </w:rPr>
+            </w:r>
+            <w:r>
+              <w:rPr>
+                <w:noProof/>
+                <w:webHidden/>
+              </w:rPr>
+              <w:fldChar w:fldCharType="separate"/>
+            </w:r>
+            <w:r>
+              <w:rPr>
+                <w:noProof/>
+                <w:webHidden/>
+              </w:rPr>
+              <w:t>18</w:t>
+            </w:r>
+            <w:r>
+              <w:rPr>
+                <w:noProof/>
+                <w:webHidden/>
+              </w:rPr>
+              <w:fldChar w:fldCharType="end"/>
+            </w:r>
+          </w:hyperlink>
+        </w:p>
+        <w:p>
+          <w:pPr>
+            <w:pStyle w:val="TOC1"/>
+            <w:tabs>
+              <w:tab w:val="left" w:pos="660"/>
+              <w:tab w:val="right" w:leader="dot" w:pos="9350"/>
+            </w:tabs>
+            <w:rPr>
+              <w:noProof/>
+              <w:lang w:val="nl-BE" w:eastAsia="nl-BE"/>
+            </w:rPr>
+          </w:pPr>
+          <w:hyperlink w:anchor="_Toc503790857" w:history="1">
+            <w:r>
+              <w:rPr>
+                <w:rStyle w:val="Hyperlink"/>
+                <w:noProof/>
+              </w:rPr>
+              <w:t>10</w:t>
+            </w:r>
+            <w:r>
+              <w:rPr>
+                <w:noProof/>
+                <w:lang w:val="nl-BE" w:eastAsia="nl-BE"/>
+              </w:rPr>
+              <w:tab/>
+            </w:r>
+            <w:r>
+              <w:rPr>
+                <w:rStyle w:val="Hyperlink"/>
+                <w:noProof/>
+              </w:rPr>
+              <w:t>Registry Keys</w:t>
+            </w:r>
+            <w:r>
+              <w:rPr>
+                <w:noProof/>
+                <w:webHidden/>
+              </w:rPr>
+              <w:tab/>
+            </w:r>
+            <w:r>
+              <w:rPr>
+                <w:noProof/>
+                <w:webHidden/>
+              </w:rPr>
+              <w:fldChar w:fldCharType="begin"/>
+            </w:r>
+            <w:r>
+              <w:rPr>
+                <w:noProof/>
+                <w:webHidden/>
+              </w:rPr>
+              <w:instrText xml:space="preserve"> PAGEREF _Toc503790857 \h </w:instrText>
+            </w:r>
+            <w:r>
+              <w:rPr>
+                <w:noProof/>
+                <w:webHidden/>
+              </w:rPr>
+            </w:r>
+            <w:r>
+              <w:rPr>
+                <w:noProof/>
+                <w:webHidden/>
+              </w:rPr>
+              <w:fldChar w:fldCharType="separate"/>
+            </w:r>
+            <w:r>
+              <w:rPr>
+                <w:noProof/>
+                <w:webHidden/>
+              </w:rPr>
+              <w:t>18</w:t>
+            </w:r>
+            <w:r>
+              <w:rPr>
+                <w:noProof/>
+                <w:webHidden/>
+              </w:rPr>
+              <w:fldChar w:fldCharType="end"/>
+            </w:r>
+          </w:hyperlink>
+        </w:p>
+        <w:p>
+          <w:pPr>
+            <w:pStyle w:val="TOC1"/>
+            <w:tabs>
+              <w:tab w:val="left" w:pos="660"/>
+              <w:tab w:val="right" w:leader="dot" w:pos="9350"/>
+            </w:tabs>
+            <w:rPr>
+              <w:noProof/>
+              <w:lang w:val="nl-BE" w:eastAsia="nl-BE"/>
+            </w:rPr>
+          </w:pPr>
+          <w:hyperlink w:anchor="_Toc503790858" w:history="1">
+            <w:r>
+              <w:rPr>
+                <w:rStyle w:val="Hyperlink"/>
+                <w:noProof/>
+              </w:rPr>
+              <w:t>11</w:t>
+            </w:r>
+            <w:r>
+              <w:rPr>
+                <w:noProof/>
+                <w:lang w:val="nl-BE" w:eastAsia="nl-BE"/>
+              </w:rPr>
+              <w:tab/>
+            </w:r>
+            <w:r>
+              <w:rPr>
+                <w:rStyle w:val="Hyperlink"/>
+                <w:noProof/>
+              </w:rPr>
+              <w:t>Server Side</w:t>
+            </w:r>
+            <w:r>
+              <w:rPr>
+                <w:noProof/>
+                <w:webHidden/>
+              </w:rPr>
+              <w:tab/>
+            </w:r>
+            <w:r>
+              <w:rPr>
+                <w:noProof/>
+                <w:webHidden/>
+              </w:rPr>
+              <w:fldChar w:fldCharType="begin"/>
+            </w:r>
+            <w:r>
+              <w:rPr>
+                <w:noProof/>
+                <w:webHidden/>
+              </w:rPr>
+              <w:instrText xml:space="preserve"> PAGEREF _Toc503790858 \h </w:instrText>
+            </w:r>
+            <w:r>
+              <w:rPr>
+                <w:noProof/>
+                <w:webHidden/>
+              </w:rPr>
+            </w:r>
+            <w:r>
+              <w:rPr>
+                <w:noProof/>
+                <w:webHidden/>
+              </w:rPr>
+              <w:fldChar w:fldCharType="separate"/>
+            </w:r>
+            <w:r>
+              <w:rPr>
+                <w:noProof/>
+                <w:webHidden/>
+              </w:rPr>
+              <w:t>18</w:t>
+            </w:r>
+            <w:r>
+              <w:rPr>
+                <w:noProof/>
+                <w:webHidden/>
+              </w:rPr>
+              <w:fldChar w:fldCharType="end"/>
+            </w:r>
+          </w:hyperlink>
+        </w:p>
+        <w:p>
+          <w:pPr>
+            <w:pStyle w:val="TOC1"/>
+            <w:tabs>
+              <w:tab w:val="left" w:pos="660"/>
+              <w:tab w:val="right" w:leader="dot" w:pos="9350"/>
+            </w:tabs>
+            <w:rPr>
+              <w:noProof/>
+              <w:lang w:val="nl-BE" w:eastAsia="nl-BE"/>
+            </w:rPr>
+          </w:pPr>
+          <w:hyperlink w:anchor="_Toc503790859" w:history="1">
+            <w:r>
+              <w:rPr>
+                <w:rStyle w:val="Hyperlink"/>
+                <w:noProof/>
+              </w:rPr>
+              <w:t>12</w:t>
+            </w:r>
+            <w:r>
+              <w:rPr>
+                <w:noProof/>
+                <w:lang w:val="nl-BE" w:eastAsia="nl-BE"/>
+              </w:rPr>
+              <w:tab/>
+            </w:r>
+            <w:r>
+              <w:rPr>
+                <w:rStyle w:val="Hyperlink"/>
+                <w:noProof/>
+              </w:rPr>
+              <w:t>Manuf_config.py</w:t>
+            </w:r>
+            <w:r>
+              <w:rPr>
+                <w:noProof/>
+                <w:webHidden/>
+              </w:rPr>
+              <w:tab/>
+            </w:r>
+            <w:r>
+              <w:rPr>
+                <w:noProof/>
+                <w:webHidden/>
+              </w:rPr>
+              <w:fldChar w:fldCharType="begin"/>
+            </w:r>
+            <w:r>
+              <w:rPr>
+                <w:noProof/>
+                <w:webHidden/>
+              </w:rPr>
+              <w:instrText xml:space="preserve"> PAGEREF _Toc503790859 \h </w:instrText>
+            </w:r>
+            <w:r>
+              <w:rPr>
+                <w:noProof/>
+                <w:webHidden/>
+              </w:rPr>
+            </w:r>
+            <w:r>
+              <w:rPr>
+                <w:noProof/>
+                <w:webHidden/>
+              </w:rPr>
+              <w:fldChar w:fldCharType="separate"/>
+            </w:r>
+            <w:r>
+              <w:rPr>
+                <w:noProof/>
+                <w:webHidden/>
+              </w:rPr>
+              <w:t>20</w:t>
+            </w:r>
+            <w:r>
+              <w:rPr>
+                <w:noProof/>
+                <w:webHidden/>
+              </w:rPr>
+              <w:fldChar w:fldCharType="end"/>
+            </w:r>
+          </w:hyperlink>
+        </w:p>
+        <w:p>
+          <w:r>
+            <w:rPr>
+              <w:b/>
+              <w:bCs/>
+              <w:noProof/>
+            </w:rPr>
+            <w:fldChar w:fldCharType="end"/>
+          </w:r>
+        </w:p>
+      </w:sdtContent>
+    </w:sdt>
+    <w:p/>
+    <w:p/>
+    <w:p>
+      <w:pPr>
         <w:pStyle w:val="Heading1"/>
       </w:pPr>
-      <w:r>
+      <w:bookmarkStart w:id="1" w:name="_Toc503790837"/>
+      <w:r>
+        <w:lastRenderedPageBreak/>
         <w:t>Version Control</w:t>
       </w:r>
+      <w:bookmarkEnd w:id="1"/>
     </w:p>
     <w:p/>
     <w:p>
-      <w:hyperlink r:id="rId7" w:history="1">
+      <w:hyperlink r:id="rId9" w:history="1">
         <w:r>
           <w:rPr>
             <w:rStyle w:val="Hyperlink"/>
@@ -488,12 +2698,14 @@
       <w:pPr>
         <w:pStyle w:val="Heading1"/>
       </w:pPr>
+      <w:bookmarkStart w:id="2" w:name="_Toc503790838"/>
       <w:r>
         <w:t xml:space="preserve">Third Party </w:t>
       </w:r>
       <w:r>
         <w:t>Components</w:t>
       </w:r>
+      <w:bookmarkEnd w:id="2"/>
     </w:p>
     <w:p/>
     <w:p>
@@ -502,7 +2714,7 @@
       </w:r>
     </w:p>
     <w:p>
-      <w:hyperlink r:id="rId8" w:history="1">
+      <w:hyperlink r:id="rId10" w:history="1">
         <w:r>
           <w:rPr>
             <w:rStyle w:val="Hyperlink"/>
@@ -514,12 +2726,11 @@
     <w:p/>
     <w:p>
       <w:r>
-        <w:lastRenderedPageBreak/>
         <w:t>VS1063 codec patch 2.01:</w:t>
       </w:r>
     </w:p>
     <w:p>
-      <w:hyperlink r:id="rId9" w:history="1">
+      <w:hyperlink r:id="rId11" w:history="1">
         <w:r>
           <w:rPr>
             <w:rStyle w:val="Hyperlink"/>
@@ -536,7 +2747,7 @@
       <w:r>
         <w:t xml:space="preserve">: </w:t>
       </w:r>
-      <w:hyperlink r:id="rId10" w:history="1">
+      <w:hyperlink r:id="rId12" w:history="1">
         <w:r>
           <w:rPr>
             <w:rStyle w:val="Hyperlink"/>
@@ -560,7 +2771,7 @@
       <w:pPr>
         <w:contextualSpacing/>
       </w:pPr>
-      <w:hyperlink r:id="rId11" w:history="1">
+      <w:hyperlink r:id="rId13" w:history="1">
         <w:r>
           <w:rPr>
             <w:rStyle w:val="Hyperlink"/>
@@ -581,7 +2792,7 @@
       <w:r>
         <w:t xml:space="preserve">: </w:t>
       </w:r>
-      <w:hyperlink r:id="rId12" w:history="1">
+      <w:hyperlink r:id="rId14" w:history="1">
         <w:r>
           <w:rPr>
             <w:rStyle w:val="Hyperlink"/>
@@ -615,7 +2826,7 @@
       <w:r>
         <w:t xml:space="preserve">XTEA Python: </w:t>
       </w:r>
-      <w:hyperlink r:id="rId13" w:history="1">
+      <w:hyperlink r:id="rId15" w:history="1">
         <w:r>
           <w:rPr>
             <w:rStyle w:val="Hyperlink"/>
@@ -694,14 +2905,21 @@
       </w:r>
       <w:proofErr w:type="spellEnd"/>
     </w:p>
+    <w:p>
+      <w:r>
+        <w:br w:type="page"/>
+      </w:r>
+    </w:p>
     <w:p/>
     <w:p>
       <w:pPr>
         <w:pStyle w:val="Heading1"/>
       </w:pPr>
+      <w:bookmarkStart w:id="3" w:name="_Toc503790839"/>
       <w:r>
         <w:t>Shell Commands</w:t>
       </w:r>
+      <w:bookmarkEnd w:id="3"/>
     </w:p>
     <w:p/>
     <w:p>
@@ -856,10 +3074,11 @@
       <w:pPr>
         <w:pStyle w:val="Heading1"/>
       </w:pPr>
-      <w:r>
-        <w:lastRenderedPageBreak/>
+      <w:bookmarkStart w:id="4" w:name="_Toc503790840"/>
+      <w:r>
         <w:t>Pin Assignments</w:t>
       </w:r>
+      <w:bookmarkEnd w:id="4"/>
     </w:p>
     <w:p>
       <w:pPr>
@@ -1424,6 +3643,7 @@
           <w:color w:val="000000"/>
           <w:lang w:eastAsia="nl-BE"/>
         </w:rPr>
+        <w:lastRenderedPageBreak/>
         <w:t>5 = Buddy 1 LED</w:t>
       </w:r>
     </w:p>
@@ -1460,6 +3680,42 @@
           <w:color w:val="000000"/>
           <w:lang w:eastAsia="nl-BE"/>
         </w:rPr>
+        <w:t xml:space="preserve">7 = </w:t>
+      </w:r>
+      <w:proofErr w:type="spellStart"/>
+      <w:r>
+        <w:rPr>
+          <w:rFonts w:ascii="Calibri" w:eastAsia="Times New Roman" w:hAnsi="Calibri" w:cs="Calibri"/>
+          <w:color w:val="000000"/>
+          <w:lang w:eastAsia="nl-BE"/>
+        </w:rPr>
+        <w:t>Wifi</w:t>
+      </w:r>
+      <w:proofErr w:type="spellEnd"/>
+      <w:r>
+        <w:rPr>
+          <w:rFonts w:ascii="Calibri" w:eastAsia="Times New Roman" w:hAnsi="Calibri" w:cs="Calibri"/>
+          <w:color w:val="000000"/>
+          <w:lang w:eastAsia="nl-BE"/>
+        </w:rPr>
+        <w:t xml:space="preserve"> check button</w:t>
+      </w:r>
+    </w:p>
+    <w:p>
+      <w:pPr>
+        <w:spacing w:after="0" w:line="240" w:lineRule="auto"/>
+        <w:rPr>
+          <w:rFonts w:ascii="Calibri" w:eastAsia="Times New Roman" w:hAnsi="Calibri" w:cs="Calibri"/>
+          <w:color w:val="000000"/>
+          <w:lang w:eastAsia="nl-BE"/>
+        </w:rPr>
+      </w:pPr>
+      <w:r>
+        <w:rPr>
+          <w:rFonts w:ascii="Calibri" w:eastAsia="Times New Roman" w:hAnsi="Calibri" w:cs="Calibri"/>
+          <w:color w:val="000000"/>
+          <w:lang w:eastAsia="nl-BE"/>
+        </w:rPr>
         <w:t xml:space="preserve">8 = </w:t>
       </w:r>
       <w:proofErr w:type="spellStart"/>
@@ -1631,12 +3887,14 @@
       <w:pPr>
         <w:pStyle w:val="Heading1"/>
       </w:pPr>
+      <w:bookmarkStart w:id="5" w:name="_Toc503790841"/>
       <w:r>
         <w:t xml:space="preserve">Firmware </w:t>
       </w:r>
       <w:r>
         <w:t>Coding Convention</w:t>
       </w:r>
+      <w:bookmarkEnd w:id="5"/>
     </w:p>
     <w:p/>
     <w:p>
@@ -1742,7 +4000,6 @@
         </w:numPr>
       </w:pPr>
       <w:r>
-        <w:lastRenderedPageBreak/>
         <w:t>#defines are all caps and underscores, e.g. MAX_KEY_VAL</w:t>
       </w:r>
     </w:p>
@@ -1827,6 +4084,20 @@
     </w:p>
     <w:p>
       <w:pPr>
+        <w:rPr>
+          <w:rFonts w:asciiTheme="majorHAnsi" w:eastAsiaTheme="majorEastAsia" w:hAnsiTheme="majorHAnsi" w:cstheme="majorBidi"/>
+          <w:b/>
+          <w:bCs/>
+          <w:sz w:val="40"/>
+          <w:szCs w:val="40"/>
+        </w:rPr>
+      </w:pPr>
+      <w:r>
+        <w:br w:type="page"/>
+      </w:r>
+    </w:p>
+    <w:p>
+      <w:pPr>
         <w:pStyle w:val="Heading1"/>
         <w:numPr>
           <w:ilvl w:val="0"/>
@@ -1838,21 +4109,55 @@
       <w:pPr>
         <w:pStyle w:val="Heading1"/>
       </w:pPr>
+      <w:bookmarkStart w:id="6" w:name="_Toc503790842"/>
       <w:r>
         <w:t>Firmware</w:t>
       </w:r>
       <w:r>
         <w:t xml:space="preserve"> Design</w:t>
       </w:r>
+      <w:bookmarkEnd w:id="6"/>
     </w:p>
     <w:p/>
     <w:p>
       <w:pPr>
         <w:pStyle w:val="Heading2"/>
       </w:pPr>
-      <w:r>
-        <w:lastRenderedPageBreak/>
+      <w:bookmarkStart w:id="7" w:name="_Toc503790843"/>
+      <w:r>
         <w:t>Ownership</w:t>
+      </w:r>
+      <w:bookmarkEnd w:id="7"/>
+    </w:p>
+    <w:p/>
+    <w:p/>
+    <w:p/>
+    <w:p/>
+    <w:p/>
+    <w:p>
+      <w:pPr>
+        <w:pStyle w:val="Heading2"/>
+      </w:pPr>
+      <w:bookmarkStart w:id="8" w:name="_Toc503790844"/>
+      <w:proofErr w:type="spellStart"/>
+      <w:r>
+        <w:t>Intercom_</w:t>
+      </w:r>
+      <w:r>
+        <w:t>Root</w:t>
+      </w:r>
+      <w:bookmarkEnd w:id="8"/>
+      <w:proofErr w:type="spellEnd"/>
+    </w:p>
+    <w:p/>
+    <w:p>
+      <w:proofErr w:type="spellStart"/>
+      <w:r>
+        <w:t>Intercom_Root</w:t>
+      </w:r>
+      <w:proofErr w:type="spellEnd"/>
+      <w:r>
+        <w:t xml:space="preserve"> is the root of the Intercom object tree.</w:t>
       </w:r>
     </w:p>
     <w:p>
@@ -1861,11 +4166,12 @@
           <w:noProof/>
           <w:lang w:val="nl-BE" w:eastAsia="nl-BE"/>
         </w:rPr>
+        <w:lastRenderedPageBreak/>
         <w:drawing>
           <wp:inline distT="0" distB="0" distL="0" distR="0">
-            <wp:extent cx="5943600" cy="5856010"/>
+            <wp:extent cx="4594860" cy="6408420"/>
             <wp:effectExtent l="0" t="0" r="0" b="0"/>
-            <wp:docPr id="3" name="Picture 3" descr="https://yuml.me/0b2ef7d3.png"/>
+            <wp:docPr id="138" name="Picture 138" descr="https://yuml.me/58a44855.png"/>
             <wp:cNvGraphicFramePr>
               <a:graphicFrameLocks xmlns:a="http://schemas.openxmlformats.org/drawingml/2006/main" noChangeAspect="1"/>
             </wp:cNvGraphicFramePr>
@@ -1873,13 +4179,13 @@
               <a:graphicData uri="http://schemas.openxmlformats.org/drawingml/2006/picture">
                 <pic:pic xmlns:pic="http://schemas.openxmlformats.org/drawingml/2006/picture">
                   <pic:nvPicPr>
-                    <pic:cNvPr id="0" name="usecaseImg" descr="https://yuml.me/0b2ef7d3.png"/>
+                    <pic:cNvPr id="0" name="usecaseImg" descr="https://yuml.me/58a44855.png"/>
                     <pic:cNvPicPr>
                       <a:picLocks noChangeAspect="1" noChangeArrowheads="1"/>
                     </pic:cNvPicPr>
                   </pic:nvPicPr>
                   <pic:blipFill>
-                    <a:blip r:embed="rId14">
+                    <a:blip r:embed="rId16">
                       <a:extLst>
                         <a:ext uri="{28A0092B-C50C-407E-A947-70E740481C1C}">
                           <a14:useLocalDpi xmlns:a14="http://schemas.microsoft.com/office/drawing/2010/main" val="0"/>
@@ -1894,7 +4200,7 @@
                   <pic:spPr bwMode="auto">
                     <a:xfrm>
                       <a:off x="0" y="0"/>
-                      <a:ext cx="5943600" cy="5856010"/>
+                      <a:ext cx="4594860" cy="6408420"/>
                     </a:xfrm>
                     <a:prstGeom prst="rect">
                       <a:avLst/>
@@ -1912,86 +4218,18 @@
       </w:r>
     </w:p>
     <w:p/>
-    <w:p/>
-    <w:p>
-      <w:pPr>
-        <w:pStyle w:val="Heading2"/>
-      </w:pPr>
-      <w:proofErr w:type="spellStart"/>
-      <w:r>
-        <w:t>Intercom_</w:t>
-      </w:r>
-      <w:r>
-        <w:t>Root</w:t>
-      </w:r>
-      <w:proofErr w:type="spellEnd"/>
-    </w:p>
-    <w:p/>
-    <w:p>
-      <w:proofErr w:type="spellStart"/>
-      <w:r>
-        <w:t>Intercom_Root</w:t>
-      </w:r>
-      <w:proofErr w:type="spellEnd"/>
-      <w:r>
-        <w:t xml:space="preserve"> is the root of the Intercom object tree.</w:t>
-      </w:r>
-    </w:p>
-    <w:p>
-      <w:r>
+    <w:p>
+      <w:pPr>
         <w:rPr>
-          <w:noProof/>
-          <w:lang w:val="nl-BE" w:eastAsia="nl-BE"/>
+          <w:rFonts w:asciiTheme="majorHAnsi" w:eastAsiaTheme="majorEastAsia" w:hAnsiTheme="majorHAnsi" w:cstheme="majorBidi"/>
+          <w:b/>
+          <w:bCs/>
+          <w:sz w:val="32"/>
+          <w:szCs w:val="32"/>
         </w:rPr>
-        <w:lastRenderedPageBreak/>
-        <w:drawing>
-          <wp:inline distT="0" distB="0" distL="0" distR="0">
-            <wp:extent cx="4594860" cy="5676900"/>
-            <wp:effectExtent l="0" t="0" r="0" b="0"/>
-            <wp:docPr id="8" name="Picture 8" descr="https://yuml.me/c296f51a.png"/>
-            <wp:cNvGraphicFramePr>
-              <a:graphicFrameLocks xmlns:a="http://schemas.openxmlformats.org/drawingml/2006/main" noChangeAspect="1"/>
-            </wp:cNvGraphicFramePr>
-            <a:graphic xmlns:a="http://schemas.openxmlformats.org/drawingml/2006/main">
-              <a:graphicData uri="http://schemas.openxmlformats.org/drawingml/2006/picture">
-                <pic:pic xmlns:pic="http://schemas.openxmlformats.org/drawingml/2006/picture">
-                  <pic:nvPicPr>
-                    <pic:cNvPr id="0" name="usecaseImg" descr="https://yuml.me/c296f51a.png"/>
-                    <pic:cNvPicPr>
-                      <a:picLocks noChangeAspect="1" noChangeArrowheads="1"/>
-                    </pic:cNvPicPr>
-                  </pic:nvPicPr>
-                  <pic:blipFill>
-                    <a:blip r:embed="rId15">
-                      <a:extLst>
-                        <a:ext uri="{28A0092B-C50C-407E-A947-70E740481C1C}">
-                          <a14:useLocalDpi xmlns:a14="http://schemas.microsoft.com/office/drawing/2010/main" val="0"/>
-                        </a:ext>
-                      </a:extLst>
-                    </a:blip>
-                    <a:srcRect/>
-                    <a:stretch>
-                      <a:fillRect/>
-                    </a:stretch>
-                  </pic:blipFill>
-                  <pic:spPr bwMode="auto">
-                    <a:xfrm>
-                      <a:off x="0" y="0"/>
-                      <a:ext cx="4594860" cy="5676900"/>
-                    </a:xfrm>
-                    <a:prstGeom prst="rect">
-                      <a:avLst/>
-                    </a:prstGeom>
-                    <a:noFill/>
-                    <a:ln>
-                      <a:noFill/>
-                    </a:ln>
-                  </pic:spPr>
-                </pic:pic>
-              </a:graphicData>
-            </a:graphic>
-          </wp:inline>
-        </w:drawing>
+      </w:pPr>
+      <w:r>
+        <w:br w:type="page"/>
       </w:r>
     </w:p>
     <w:p>
@@ -2004,10 +4242,12 @@
         <w:ind w:left="576"/>
       </w:pPr>
     </w:p>
+    <w:p/>
     <w:p>
       <w:pPr>
         <w:pStyle w:val="Heading2"/>
       </w:pPr>
+      <w:bookmarkStart w:id="9" w:name="_Toc503790845"/>
       <w:proofErr w:type="spellStart"/>
       <w:r>
         <w:t>Intercom_</w:t>
@@ -2015,6 +4255,7 @@
       <w:r>
         <w:t>Incoming</w:t>
       </w:r>
+      <w:bookmarkEnd w:id="9"/>
       <w:proofErr w:type="spellEnd"/>
     </w:p>
     <w:p/>
@@ -2042,7 +4283,6 @@
           <w:noProof/>
           <w:lang w:val="nl-BE" w:eastAsia="nl-BE"/>
         </w:rPr>
-        <w:lastRenderedPageBreak/>
         <w:drawing>
           <wp:inline distT="0" distB="0" distL="0" distR="0">
             <wp:extent cx="5943600" cy="3797985"/>
@@ -2061,7 +4301,7 @@
                     </pic:cNvPicPr>
                   </pic:nvPicPr>
                   <pic:blipFill>
-                    <a:blip r:embed="rId16">
+                    <a:blip r:embed="rId17">
                       <a:extLst>
                         <a:ext uri="{28A0092B-C50C-407E-A947-70E740481C1C}">
                           <a14:useLocalDpi xmlns:a14="http://schemas.microsoft.com/office/drawing/2010/main" val="0"/>
@@ -2093,14 +4333,9 @@
         </w:drawing>
       </w:r>
     </w:p>
-    <w:p>
-      <w:pPr>
-        <w:pStyle w:val="Heading2"/>
-        <w:numPr>
-          <w:ilvl w:val="0"/>
-          <w:numId w:val="0"/>
-        </w:numPr>
-        <w:ind w:left="576"/>
+    <w:p/>
+    <w:p>
+      <w:pPr>
         <w:jc w:val="center"/>
       </w:pPr>
       <w:r>
@@ -2124,7 +4359,7 @@
                     <pic:cNvPicPr/>
                   </pic:nvPicPr>
                   <pic:blipFill>
-                    <a:blip r:embed="rId17">
+                    <a:blip r:embed="rId18">
                       <a:extLst>
                         <a:ext uri="{28A0092B-C50C-407E-A947-70E740481C1C}">
                           <a14:useLocalDpi xmlns:a14="http://schemas.microsoft.com/office/drawing/2010/main" val="0"/>
@@ -2161,13 +4396,16 @@
         <w:ind w:left="576"/>
       </w:pPr>
     </w:p>
+    <w:p/>
     <w:p>
       <w:pPr>
         <w:pStyle w:val="Heading2"/>
       </w:pPr>
+      <w:bookmarkStart w:id="10" w:name="_Toc503790846"/>
       <w:r>
         <w:t>Intercom Outgoing</w:t>
       </w:r>
+      <w:bookmarkEnd w:id="10"/>
     </w:p>
     <w:p/>
     <w:p>
@@ -2198,7 +4436,6 @@
           <w:noProof/>
           <w:lang w:val="nl-BE" w:eastAsia="nl-BE"/>
         </w:rPr>
-        <w:lastRenderedPageBreak/>
         <w:drawing>
           <wp:inline distT="0" distB="0" distL="0" distR="0">
             <wp:extent cx="3954780" cy="2240280"/>
@@ -2217,7 +4454,7 @@
                     </pic:cNvPicPr>
                   </pic:nvPicPr>
                   <pic:blipFill>
-                    <a:blip r:embed="rId18">
+                    <a:blip r:embed="rId19">
                       <a:extLst>
                         <a:ext uri="{28A0092B-C50C-407E-A947-70E740481C1C}">
                           <a14:useLocalDpi xmlns:a14="http://schemas.microsoft.com/office/drawing/2010/main" val="0"/>
@@ -2251,12 +4488,11 @@
     </w:p>
     <w:p>
       <w:pPr>
-        <w:pStyle w:val="Heading2"/>
-        <w:numPr>
-          <w:ilvl w:val="0"/>
-          <w:numId w:val="0"/>
-        </w:numPr>
-        <w:ind w:left="576" w:hanging="576"/>
+        <w:jc w:val="center"/>
+      </w:pPr>
+    </w:p>
+    <w:p>
+      <w:pPr>
         <w:jc w:val="center"/>
       </w:pPr>
       <w:r>
@@ -2280,7 +4516,7 @@
                     <pic:cNvPicPr/>
                   </pic:nvPicPr>
                   <pic:blipFill>
-                    <a:blip r:embed="rId19">
+                    <a:blip r:embed="rId20">
                       <a:extLst>
                         <a:ext uri="{28A0092B-C50C-407E-A947-70E740481C1C}">
                           <a14:useLocalDpi xmlns:a14="http://schemas.microsoft.com/office/drawing/2010/main" val="0"/>
@@ -2308,9 +4544,16 @@
       </w:r>
     </w:p>
     <w:p>
+      <w:r>
+        <w:br w:type="page"/>
+      </w:r>
+    </w:p>
+    <w:p/>
+    <w:p>
       <w:pPr>
         <w:pStyle w:val="Heading2"/>
       </w:pPr>
+      <w:bookmarkStart w:id="11" w:name="_Toc503790847"/>
       <w:proofErr w:type="spellStart"/>
       <w:r>
         <w:t>Intercom_</w:t>
@@ -2318,6 +4561,7 @@
       <w:r>
         <w:t>Controller</w:t>
       </w:r>
+      <w:bookmarkEnd w:id="11"/>
       <w:proofErr w:type="spellEnd"/>
     </w:p>
     <w:p/>
@@ -2338,7 +4582,6 @@
           <w:noProof/>
           <w:lang w:val="nl-BE" w:eastAsia="nl-BE"/>
         </w:rPr>
-        <w:lastRenderedPageBreak/>
         <w:drawing>
           <wp:inline distT="0" distB="0" distL="0" distR="0">
             <wp:extent cx="5943600" cy="3665591"/>
@@ -2357,7 +4600,7 @@
                     </pic:cNvPicPr>
                   </pic:nvPicPr>
                   <pic:blipFill>
-                    <a:blip r:embed="rId20">
+                    <a:blip r:embed="rId21">
                       <a:extLst>
                         <a:ext uri="{28A0092B-C50C-407E-A947-70E740481C1C}">
                           <a14:useLocalDpi xmlns:a14="http://schemas.microsoft.com/office/drawing/2010/main" val="0"/>
@@ -2389,14 +4632,9 @@
         </w:drawing>
       </w:r>
     </w:p>
-    <w:p>
-      <w:pPr>
-        <w:pStyle w:val="Heading2"/>
-        <w:numPr>
-          <w:ilvl w:val="0"/>
-          <w:numId w:val="0"/>
-        </w:numPr>
-        <w:ind w:left="576"/>
+    <w:p/>
+    <w:p>
+      <w:pPr>
         <w:jc w:val="center"/>
       </w:pPr>
       <w:r>
@@ -2404,6 +4642,7 @@
           <w:noProof/>
           <w:lang w:val="nl-BE" w:eastAsia="nl-BE"/>
         </w:rPr>
+        <w:lastRenderedPageBreak/>
         <w:drawing>
           <wp:inline distT="0" distB="0" distL="0" distR="0">
             <wp:extent cx="2076450" cy="2800350"/>
@@ -2420,7 +4659,7 @@
                     <pic:cNvPicPr/>
                   </pic:nvPicPr>
                   <pic:blipFill>
-                    <a:blip r:embed="rId21">
+                    <a:blip r:embed="rId22">
                       <a:extLst>
                         <a:ext uri="{28A0092B-C50C-407E-A947-70E740481C1C}">
                           <a14:useLocalDpi xmlns:a14="http://schemas.microsoft.com/office/drawing/2010/main" val="0"/>
@@ -2447,10 +4686,12 @@
         </w:drawing>
       </w:r>
     </w:p>
+    <w:p/>
     <w:p>
       <w:pPr>
         <w:pStyle w:val="Heading2"/>
       </w:pPr>
+      <w:bookmarkStart w:id="12" w:name="_Toc503790848"/>
       <w:proofErr w:type="spellStart"/>
       <w:r>
         <w:t>Intercom_</w:t>
@@ -2458,6 +4699,7 @@
       <w:r>
         <w:t>Buddy</w:t>
       </w:r>
+      <w:bookmarkEnd w:id="12"/>
       <w:proofErr w:type="spellEnd"/>
     </w:p>
     <w:p/>
@@ -2473,11 +4715,6 @@
     </w:p>
     <w:p>
       <w:pPr>
-        <w:pStyle w:val="Heading2"/>
-        <w:numPr>
-          <w:ilvl w:val="0"/>
-          <w:numId w:val="0"/>
-        </w:numPr>
         <w:jc w:val="center"/>
       </w:pPr>
       <w:r>
@@ -2485,12 +4722,11 @@
           <w:noProof/>
           <w:lang w:val="nl-BE" w:eastAsia="nl-BE"/>
         </w:rPr>
-        <w:lastRenderedPageBreak/>
         <w:drawing>
           <wp:inline distT="0" distB="0" distL="0" distR="0">
-            <wp:extent cx="7731153" cy="3324047"/>
-            <wp:effectExtent l="0" t="0" r="0" b="0"/>
-            <wp:docPr id="60" name="Picture 60" descr="https://yuml.me/778a3820.png"/>
+            <wp:extent cx="7692687" cy="3307080"/>
+            <wp:effectExtent l="0" t="0" r="0" b="7620"/>
+            <wp:docPr id="139" name="Picture 139" descr="https://yuml.me/2dfa0e48.png"/>
             <wp:cNvGraphicFramePr>
               <a:graphicFrameLocks xmlns:a="http://schemas.openxmlformats.org/drawingml/2006/main" noChangeAspect="1"/>
             </wp:cNvGraphicFramePr>
@@ -2498,13 +4734,13 @@
               <a:graphicData uri="http://schemas.openxmlformats.org/drawingml/2006/picture">
                 <pic:pic xmlns:pic="http://schemas.openxmlformats.org/drawingml/2006/picture">
                   <pic:nvPicPr>
-                    <pic:cNvPr id="0" name="usecaseImg" descr="https://yuml.me/778a3820.png"/>
+                    <pic:cNvPr id="0" name="usecaseImg" descr="https://yuml.me/2dfa0e48.png"/>
                     <pic:cNvPicPr>
                       <a:picLocks noChangeAspect="1" noChangeArrowheads="1"/>
                     </pic:cNvPicPr>
                   </pic:nvPicPr>
                   <pic:blipFill>
-                    <a:blip r:embed="rId22">
+                    <a:blip r:embed="rId23">
                       <a:extLst>
                         <a:ext uri="{28A0092B-C50C-407E-A947-70E740481C1C}">
                           <a14:useLocalDpi xmlns:a14="http://schemas.microsoft.com/office/drawing/2010/main" val="0"/>
@@ -2519,7 +4755,7 @@
                   <pic:spPr bwMode="auto">
                     <a:xfrm>
                       <a:off x="0" y="0"/>
-                      <a:ext cx="7789446" cy="3349110"/>
+                      <a:ext cx="7700898" cy="3310610"/>
                     </a:xfrm>
                     <a:prstGeom prst="rect">
                       <a:avLst/>
@@ -2538,18 +4774,14 @@
     </w:p>
     <w:p>
       <w:pPr>
-        <w:pStyle w:val="Heading2"/>
-        <w:numPr>
-          <w:ilvl w:val="0"/>
-          <w:numId w:val="0"/>
-        </w:numPr>
-        <w:ind w:left="576"/>
+        <w:jc w:val="center"/>
       </w:pPr>
       <w:r>
         <w:rPr>
           <w:noProof/>
           <w:lang w:val="nl-BE" w:eastAsia="nl-BE"/>
         </w:rPr>
+        <w:lastRenderedPageBreak/>
         <w:drawing>
           <wp:inline distT="0" distB="0" distL="0" distR="0">
             <wp:extent cx="5133975" cy="2505075"/>
@@ -2566,7 +4798,7 @@
                     <pic:cNvPicPr/>
                   </pic:nvPicPr>
                   <pic:blipFill>
-                    <a:blip r:embed="rId23">
+                    <a:blip r:embed="rId24">
                       <a:extLst>
                         <a:ext uri="{28A0092B-C50C-407E-A947-70E740481C1C}">
                           <a14:useLocalDpi xmlns:a14="http://schemas.microsoft.com/office/drawing/2010/main" val="0"/>
@@ -2595,12 +4827,6 @@
     </w:p>
     <w:p>
       <w:pPr>
-        <w:pStyle w:val="Heading2"/>
-        <w:numPr>
-          <w:ilvl w:val="0"/>
-          <w:numId w:val="0"/>
-        </w:numPr>
-        <w:ind w:left="576"/>
         <w:jc w:val="center"/>
       </w:pPr>
       <w:r>
@@ -2608,7 +4834,6 @@
           <w:noProof/>
           <w:lang w:val="nl-BE" w:eastAsia="nl-BE"/>
         </w:rPr>
-        <w:lastRenderedPageBreak/>
         <w:drawing>
           <wp:inline distT="0" distB="0" distL="0" distR="0">
             <wp:extent cx="3571875" cy="2800350"/>
@@ -2625,7 +4850,7 @@
                     <pic:cNvPicPr/>
                   </pic:nvPicPr>
                   <pic:blipFill>
-                    <a:blip r:embed="rId24">
+                    <a:blip r:embed="rId25">
                       <a:extLst>
                         <a:ext uri="{28A0092B-C50C-407E-A947-70E740481C1C}">
                           <a14:useLocalDpi xmlns:a14="http://schemas.microsoft.com/office/drawing/2010/main" val="0"/>
@@ -2654,11 +4879,37 @@
     </w:p>
     <w:p>
       <w:pPr>
+        <w:rPr>
+          <w:rFonts w:asciiTheme="majorHAnsi" w:eastAsiaTheme="majorEastAsia" w:hAnsiTheme="majorHAnsi" w:cstheme="majorBidi"/>
+          <w:b/>
+          <w:bCs/>
+          <w:sz w:val="32"/>
+          <w:szCs w:val="32"/>
+        </w:rPr>
+      </w:pPr>
+      <w:bookmarkStart w:id="13" w:name="_Toc503790849"/>
+      <w:r>
+        <w:br w:type="page"/>
+      </w:r>
+    </w:p>
+    <w:p>
+      <w:pPr>
         <w:pStyle w:val="Heading2"/>
+        <w:numPr>
+          <w:ilvl w:val="0"/>
+          <w:numId w:val="0"/>
+        </w:numPr>
+        <w:ind w:left="576"/>
+      </w:pPr>
+    </w:p>
+    <w:p>
+      <w:pPr>
+        <w:pStyle w:val="Heading2"/>
       </w:pPr>
       <w:r>
         <w:t>Volume Control</w:t>
       </w:r>
+      <w:bookmarkEnd w:id="13"/>
     </w:p>
     <w:p/>
     <w:p>
@@ -2675,9 +4926,9 @@
         </w:rPr>
         <w:drawing>
           <wp:inline distT="0" distB="0" distL="0" distR="0">
-            <wp:extent cx="5943600" cy="1578310"/>
-            <wp:effectExtent l="0" t="0" r="0" b="3175"/>
-            <wp:docPr id="49" name="Picture 49" descr="https://yuml.me/42c85934.png"/>
+            <wp:extent cx="6169025" cy="1889760"/>
+            <wp:effectExtent l="0" t="0" r="3175" b="0"/>
+            <wp:docPr id="140" name="Picture 140" descr="https://yuml.me/59ea6995.png"/>
             <wp:cNvGraphicFramePr>
               <a:graphicFrameLocks xmlns:a="http://schemas.openxmlformats.org/drawingml/2006/main" noChangeAspect="1"/>
             </wp:cNvGraphicFramePr>
@@ -2685,13 +4936,13 @@
               <a:graphicData uri="http://schemas.openxmlformats.org/drawingml/2006/picture">
                 <pic:pic xmlns:pic="http://schemas.openxmlformats.org/drawingml/2006/picture">
                   <pic:nvPicPr>
-                    <pic:cNvPr id="0" name="usecaseImg" descr="https://yuml.me/42c85934.png"/>
+                    <pic:cNvPr id="0" name="usecaseImg" descr="https://yuml.me/59ea6995.png"/>
                     <pic:cNvPicPr>
                       <a:picLocks noChangeAspect="1" noChangeArrowheads="1"/>
                     </pic:cNvPicPr>
                   </pic:nvPicPr>
                   <pic:blipFill>
-                    <a:blip r:embed="rId25">
+                    <a:blip r:embed="rId26">
                       <a:extLst>
                         <a:ext uri="{28A0092B-C50C-407E-A947-70E740481C1C}">
                           <a14:useLocalDpi xmlns:a14="http://schemas.microsoft.com/office/drawing/2010/main" val="0"/>
@@ -2706,7 +4957,7 @@
                   <pic:spPr bwMode="auto">
                     <a:xfrm>
                       <a:off x="0" y="0"/>
-                      <a:ext cx="5943600" cy="1578310"/>
+                      <a:ext cx="6177930" cy="1892488"/>
                     </a:xfrm>
                     <a:prstGeom prst="rect">
                       <a:avLst/>
@@ -2723,14 +4974,9 @@
         </w:drawing>
       </w:r>
     </w:p>
-    <w:p>
-      <w:pPr>
-        <w:pStyle w:val="Heading2"/>
-        <w:numPr>
-          <w:ilvl w:val="0"/>
-          <w:numId w:val="0"/>
-        </w:numPr>
-        <w:ind w:left="576"/>
+    <w:p/>
+    <w:p>
+      <w:pPr>
         <w:jc w:val="center"/>
       </w:pPr>
       <w:r>
@@ -2738,7 +4984,6 @@
           <w:noProof/>
           <w:lang w:val="nl-BE" w:eastAsia="nl-BE"/>
         </w:rPr>
-        <w:lastRenderedPageBreak/>
         <w:drawing>
           <wp:inline distT="0" distB="0" distL="0" distR="0">
             <wp:extent cx="3686175" cy="2419350"/>
@@ -2755,7 +5000,7 @@
                     <pic:cNvPicPr/>
                   </pic:nvPicPr>
                   <pic:blipFill>
-                    <a:blip r:embed="rId26">
+                    <a:blip r:embed="rId27">
                       <a:extLst>
                         <a:ext uri="{28A0092B-C50C-407E-A947-70E740481C1C}">
                           <a14:useLocalDpi xmlns:a14="http://schemas.microsoft.com/office/drawing/2010/main" val="0"/>
@@ -2796,27 +5041,69 @@
       <w:pPr>
         <w:pStyle w:val="Heading2"/>
       </w:pPr>
-      <w:r>
-        <w:t>Battery Checker</w:t>
-      </w:r>
+      <w:bookmarkStart w:id="14" w:name="_Toc503790850"/>
+      <w:r>
+        <w:t>Level Checkers</w:t>
+      </w:r>
+      <w:bookmarkEnd w:id="14"/>
     </w:p>
     <w:p/>
     <w:p>
       <w:r>
-        <w:t>Manages battery check button and led bar.</w:t>
-      </w:r>
-    </w:p>
+        <w:t xml:space="preserve">Base class </w:t>
+      </w:r>
+      <w:proofErr w:type="spellStart"/>
+      <w:r>
+        <w:t>Intercom_LevelCheckerBase</w:t>
+      </w:r>
+      <w:proofErr w:type="spellEnd"/>
+      <w:r>
+        <w:t xml:space="preserve"> manages </w:t>
+      </w:r>
+      <w:r>
+        <w:t>check button and led bar.</w:t>
+      </w:r>
+      <w:r>
+        <w:t xml:space="preserve"> </w:t>
+      </w:r>
+      <w:proofErr w:type="spellStart"/>
+      <w:r>
+        <w:t>Intercom_WifiChecker</w:t>
+      </w:r>
+      <w:proofErr w:type="spellEnd"/>
+      <w:r>
+        <w:t xml:space="preserve"> and </w:t>
+      </w:r>
+      <w:proofErr w:type="spellStart"/>
+      <w:r>
+        <w:t>Intercom_BatteryChecker</w:t>
+      </w:r>
+      <w:proofErr w:type="spellEnd"/>
+      <w:r>
+        <w:t xml:space="preserve"> derive from this base class and implement respectively </w:t>
+      </w:r>
+      <w:proofErr w:type="spellStart"/>
+      <w:r>
+        <w:t>Wifi</w:t>
+      </w:r>
+      <w:proofErr w:type="spellEnd"/>
+      <w:r>
+        <w:t xml:space="preserve"> Level checking and Battery Level checking.</w:t>
+      </w:r>
+    </w:p>
+    <w:p/>
     <w:p>
       <w:r>
         <w:rPr>
           <w:noProof/>
           <w:lang w:val="nl-BE" w:eastAsia="nl-BE"/>
         </w:rPr>
+        <w:lastRenderedPageBreak/>
         <w:drawing>
           <wp:inline distT="0" distB="0" distL="0" distR="0">
-            <wp:extent cx="5943600" cy="1578310"/>
-            <wp:effectExtent l="0" t="0" r="0" b="3175"/>
-            <wp:docPr id="58" name="Picture 58" descr="https://yuml.me/a88f4a1d.png"/>
+            <wp:extent cx="5509260" cy="3474720"/>
+            <wp:effectExtent l="0" t="0" r="0" b="0"/>
+            <wp:docPr id="6" name="Picture 6" descr="https://yuml.me/5519ac6f.png"/>
             <wp:cNvGraphicFramePr>
               <a:graphicFrameLocks xmlns:a="http://schemas.openxmlformats.org/drawingml/2006/main" noChangeAspect="1"/>
             </wp:cNvGraphicFramePr>
@@ -2824,13 +5111,13 @@
               <a:graphicData uri="http://schemas.openxmlformats.org/drawingml/2006/picture">
                 <pic:pic xmlns:pic="http://schemas.openxmlformats.org/drawingml/2006/picture">
                   <pic:nvPicPr>
-                    <pic:cNvPr id="0" name="usecaseImg" descr="https://yuml.me/a88f4a1d.png"/>
+                    <pic:cNvPr id="0" name="usecaseImg" descr="https://yuml.me/5519ac6f.png"/>
                     <pic:cNvPicPr>
                       <a:picLocks noChangeAspect="1" noChangeArrowheads="1"/>
                     </pic:cNvPicPr>
                   </pic:nvPicPr>
                   <pic:blipFill>
-                    <a:blip r:embed="rId27">
+                    <a:blip r:embed="rId28">
                       <a:extLst>
                         <a:ext uri="{28A0092B-C50C-407E-A947-70E740481C1C}">
                           <a14:useLocalDpi xmlns:a14="http://schemas.microsoft.com/office/drawing/2010/main" val="0"/>
@@ -2845,7 +5132,7 @@
                   <pic:spPr bwMode="auto">
                     <a:xfrm>
                       <a:off x="0" y="0"/>
-                      <a:ext cx="5943600" cy="1578310"/>
+                      <a:ext cx="5509260" cy="3474720"/>
                     </a:xfrm>
                     <a:prstGeom prst="rect">
                       <a:avLst/>
@@ -2862,6 +5149,7 @@
         </w:drawing>
       </w:r>
     </w:p>
+    <w:p/>
     <w:p>
       <w:pPr>
         <w:pStyle w:val="Heading3"/>
@@ -2882,9 +5170,9 @@
         </w:rPr>
         <w:drawing>
           <wp:inline distT="0" distB="0" distL="0" distR="0">
-            <wp:extent cx="2657475" cy="2800350"/>
+            <wp:extent cx="3000375" cy="2800350"/>
             <wp:effectExtent l="0" t="0" r="9525" b="0"/>
-            <wp:docPr id="101" name="Picture 101"/>
+            <wp:docPr id="9" name="Picture 9"/>
             <wp:cNvGraphicFramePr>
               <a:graphicFrameLocks xmlns:a="http://schemas.openxmlformats.org/drawingml/2006/main" noChangeAspect="1"/>
             </wp:cNvGraphicFramePr>
@@ -2892,11 +5180,11 @@
               <a:graphicData uri="http://schemas.openxmlformats.org/drawingml/2006/picture">
                 <pic:pic xmlns:pic="http://schemas.openxmlformats.org/drawingml/2006/picture">
                   <pic:nvPicPr>
-                    <pic:cNvPr id="101" name="intercom_batteryChecker.png"/>
+                    <pic:cNvPr id="9" name="intercom_level_checker.png"/>
                     <pic:cNvPicPr/>
                   </pic:nvPicPr>
                   <pic:blipFill>
-                    <a:blip r:embed="rId28">
+                    <a:blip r:embed="rId29">
                       <a:extLst>
                         <a:ext uri="{28A0092B-C50C-407E-A947-70E740481C1C}">
                           <a14:useLocalDpi xmlns:a14="http://schemas.microsoft.com/office/drawing/2010/main" val="0"/>
@@ -2910,7 +5198,7 @@
                   <pic:spPr>
                     <a:xfrm>
                       <a:off x="0" y="0"/>
-                      <a:ext cx="2657475" cy="2800350"/>
+                      <a:ext cx="3000375" cy="2800350"/>
                     </a:xfrm>
                     <a:prstGeom prst="rect">
                       <a:avLst/>
@@ -2925,11 +5213,37 @@
     </w:p>
     <w:p>
       <w:pPr>
+        <w:rPr>
+          <w:rFonts w:asciiTheme="majorHAnsi" w:eastAsiaTheme="majorEastAsia" w:hAnsiTheme="majorHAnsi" w:cstheme="majorBidi"/>
+          <w:b/>
+          <w:bCs/>
+          <w:sz w:val="32"/>
+          <w:szCs w:val="32"/>
+        </w:rPr>
+      </w:pPr>
+      <w:bookmarkStart w:id="15" w:name="_Toc503790851"/>
+      <w:r>
+        <w:br w:type="page"/>
+      </w:r>
+    </w:p>
+    <w:p>
+      <w:pPr>
         <w:pStyle w:val="Heading2"/>
+        <w:numPr>
+          <w:ilvl w:val="0"/>
+          <w:numId w:val="0"/>
+        </w:numPr>
+        <w:ind w:left="576"/>
+      </w:pPr>
+    </w:p>
+    <w:p>
+      <w:pPr>
+        <w:pStyle w:val="Heading2"/>
       </w:pPr>
       <w:r>
         <w:t>Codec</w:t>
       </w:r>
+      <w:bookmarkEnd w:id="15"/>
     </w:p>
     <w:p/>
     <w:p>
@@ -2962,7 +5276,7 @@
                     </pic:cNvPicPr>
                   </pic:nvPicPr>
                   <pic:blipFill>
-                    <a:blip r:embed="rId29">
+                    <a:blip r:embed="rId30">
                       <a:extLst>
                         <a:ext uri="{28A0092B-C50C-407E-A947-70E740481C1C}">
                           <a14:useLocalDpi xmlns:a14="http://schemas.microsoft.com/office/drawing/2010/main" val="0"/>
@@ -2994,18 +5308,24 @@
         </w:drawing>
       </w:r>
     </w:p>
+    <w:p>
+      <w:r>
+        <w:br w:type="page"/>
+      </w:r>
+    </w:p>
     <w:p/>
     <w:p>
       <w:pPr>
         <w:pStyle w:val="Heading2"/>
       </w:pPr>
-      <w:r>
-        <w:lastRenderedPageBreak/>
+      <w:bookmarkStart w:id="16" w:name="_Toc503790852"/>
+      <w:r>
         <w:t xml:space="preserve">Intercom </w:t>
       </w:r>
       <w:r>
         <w:t>Message Handler</w:t>
       </w:r>
+      <w:bookmarkEnd w:id="16"/>
     </w:p>
     <w:p/>
     <w:p>
@@ -3016,11 +5336,6 @@
     <w:p/>
     <w:p>
       <w:pPr>
-        <w:pStyle w:val="Heading2"/>
-        <w:numPr>
-          <w:ilvl w:val="0"/>
-          <w:numId w:val="0"/>
-        </w:numPr>
         <w:jc w:val="center"/>
       </w:pPr>
       <w:r>
@@ -3046,7 +5361,7 @@
                     </pic:cNvPicPr>
                   </pic:nvPicPr>
                   <pic:blipFill>
-                    <a:blip r:embed="rId30">
+                    <a:blip r:embed="rId31">
                       <a:extLst>
                         <a:ext uri="{28A0092B-C50C-407E-A947-70E740481C1C}">
                           <a14:useLocalDpi xmlns:a14="http://schemas.microsoft.com/office/drawing/2010/main" val="0"/>
@@ -3080,6 +5395,20 @@
     </w:p>
     <w:p>
       <w:pPr>
+        <w:rPr>
+          <w:rFonts w:asciiTheme="majorHAnsi" w:eastAsiaTheme="majorEastAsia" w:hAnsiTheme="majorHAnsi" w:cstheme="majorBidi"/>
+          <w:b/>
+          <w:bCs/>
+          <w:sz w:val="32"/>
+          <w:szCs w:val="32"/>
+        </w:rPr>
+      </w:pPr>
+      <w:r>
+        <w:br w:type="page"/>
+      </w:r>
+    </w:p>
+    <w:p>
+      <w:pPr>
         <w:pStyle w:val="Heading2"/>
         <w:numPr>
           <w:ilvl w:val="0"/>
@@ -3092,23 +5421,16 @@
       <w:pPr>
         <w:pStyle w:val="Heading2"/>
       </w:pPr>
+      <w:bookmarkStart w:id="17" w:name="_Toc503790853"/>
       <w:r>
         <w:t>Messages</w:t>
       </w:r>
+      <w:bookmarkEnd w:id="17"/>
     </w:p>
     <w:p/>
     <w:p>
       <w:r>
-        <w:t>Note that the message channel is not considered reliable. Messages can get lost and the message protocols must be robust against occasional message loss.</w:t>
-      </w:r>
-    </w:p>
-    <w:p>
-      <w:r>
-        <w:lastRenderedPageBreak/>
-        <w:t>All mess</w:t>
-      </w:r>
-      <w:r>
-        <w:t xml:space="preserve">ages except </w:t>
+        <w:t xml:space="preserve">Note that the message channel is not considered reliable. Messages can get lost and the message protocols must be robust against occasional message loss. All messages except </w:t>
       </w:r>
       <w:proofErr w:type="spellStart"/>
       <w:r>
@@ -3116,14 +5438,13 @@
       </w:r>
       <w:proofErr w:type="spellEnd"/>
       <w:r>
-        <w:t xml:space="preserve"> </w:t>
-      </w:r>
-      <w:r>
-        <w:t>are encrypted using XTEA block cipher.</w:t>
-      </w:r>
-      <w:r>
-        <w:t xml:space="preserve"> The secret key is configured into the device at manufacturing time. </w:t>
-      </w:r>
+        <w:t xml:space="preserve"> are encrypted using XTEA block cipher. The secret key is configured into the device at manufacturing time.</w:t>
+      </w:r>
+    </w:p>
+    <w:p>
+      <w:pPr>
+        <w:jc w:val="center"/>
+      </w:pPr>
       <w:r>
         <w:rPr>
           <w:noProof/>
@@ -3148,7 +5469,7 @@
                     </pic:cNvPicPr>
                   </pic:nvPicPr>
                   <pic:blipFill>
-                    <a:blip r:embed="rId31">
+                    <a:blip r:embed="rId32">
                       <a:extLst>
                         <a:ext uri="{28A0092B-C50C-407E-A947-70E740481C1C}">
                           <a14:useLocalDpi xmlns:a14="http://schemas.microsoft.com/office/drawing/2010/main" val="0"/>
@@ -3186,6 +5507,7 @@
       <w:pPr>
         <w:pStyle w:val="Heading2"/>
       </w:pPr>
+      <w:bookmarkStart w:id="18" w:name="_Toc503790854"/>
       <w:proofErr w:type="spellStart"/>
       <w:r>
         <w:t>Intercom_Cloud</w:t>
@@ -3193,6 +5515,7 @@
       <w:r>
         <w:t>API</w:t>
       </w:r>
+      <w:bookmarkEnd w:id="18"/>
       <w:proofErr w:type="spellEnd"/>
     </w:p>
     <w:p/>
@@ -3221,9 +5544,6 @@
       </w:r>
     </w:p>
     <w:p>
-      <w:pPr>
-        <w:jc w:val="center"/>
-      </w:pPr>
       <w:r>
         <w:rPr>
           <w:noProof/>
@@ -3231,9 +5551,9 @@
         </w:rPr>
         <w:drawing>
           <wp:inline distT="0" distB="0" distL="0" distR="0">
-            <wp:extent cx="5943600" cy="5173666"/>
-            <wp:effectExtent l="0" t="0" r="0" b="8255"/>
-            <wp:docPr id="12" name="Picture 12" descr="https://yuml.me/8613ee81.png"/>
+            <wp:extent cx="6659880" cy="5346665"/>
+            <wp:effectExtent l="0" t="0" r="0" b="6985"/>
+            <wp:docPr id="141" name="Picture 141" descr="https://yuml.me/9a1c1735.png"/>
             <wp:cNvGraphicFramePr>
               <a:graphicFrameLocks xmlns:a="http://schemas.openxmlformats.org/drawingml/2006/main" noChangeAspect="1"/>
             </wp:cNvGraphicFramePr>
@@ -3241,102 +5561,7 @@
               <a:graphicData uri="http://schemas.openxmlformats.org/drawingml/2006/picture">
                 <pic:pic xmlns:pic="http://schemas.openxmlformats.org/drawingml/2006/picture">
                   <pic:nvPicPr>
-                    <pic:cNvPr id="0" name="usecaseImg" descr="https://yuml.me/8613ee81.png"/>
-                    <pic:cNvPicPr>
-                      <a:picLocks noChangeAspect="1" noChangeArrowheads="1"/>
-                    </pic:cNvPicPr>
-                  </pic:nvPicPr>
-                  <pic:blipFill>
-                    <a:blip r:embed="rId32">
-                      <a:extLst>
-                        <a:ext uri="{28A0092B-C50C-407E-A947-70E740481C1C}">
-                          <a14:useLocalDpi xmlns:a14="http://schemas.microsoft.com/office/drawing/2010/main" val="0"/>
-                        </a:ext>
-                      </a:extLst>
-                    </a:blip>
-                    <a:srcRect/>
-                    <a:stretch>
-                      <a:fillRect/>
-                    </a:stretch>
-                  </pic:blipFill>
-                  <pic:spPr bwMode="auto">
-                    <a:xfrm>
-                      <a:off x="0" y="0"/>
-                      <a:ext cx="5943600" cy="5173666"/>
-                    </a:xfrm>
-                    <a:prstGeom prst="rect">
-                      <a:avLst/>
-                    </a:prstGeom>
-                    <a:noFill/>
-                    <a:ln>
-                      <a:noFill/>
-                    </a:ln>
-                  </pic:spPr>
-                </pic:pic>
-              </a:graphicData>
-            </a:graphic>
-          </wp:inline>
-        </w:drawing>
-      </w:r>
-    </w:p>
-    <w:p>
-      <w:pPr>
-        <w:jc w:val="center"/>
-      </w:pPr>
-    </w:p>
-    <w:p>
-      <w:pPr>
-        <w:pStyle w:val="Heading2"/>
-      </w:pPr>
-      <w:proofErr w:type="spellStart"/>
-      <w:r>
-        <w:t>Intercom_ButtonsAnd</w:t>
-      </w:r>
-      <w:r>
-        <w:t>Leds</w:t>
-      </w:r>
-      <w:proofErr w:type="spellEnd"/>
-    </w:p>
-    <w:p/>
-    <w:p>
-      <w:proofErr w:type="spellStart"/>
-      <w:r>
-        <w:lastRenderedPageBreak/>
-        <w:t>Intercom_ButtonsAndLeds</w:t>
-      </w:r>
-      <w:proofErr w:type="spellEnd"/>
-      <w:r>
-        <w:t xml:space="preserve"> encapsulates interaction with buttons and </w:t>
-      </w:r>
-      <w:proofErr w:type="spellStart"/>
-      <w:r>
-        <w:t>leds</w:t>
-      </w:r>
-      <w:proofErr w:type="spellEnd"/>
-      <w:r>
-        <w:t>. Uses the SX1509 I/O extender library.</w:t>
-      </w:r>
-    </w:p>
-    <w:p/>
-    <w:p>
-      <w:r>
-        <w:rPr>
-          <w:noProof/>
-          <w:lang w:val="nl-BE" w:eastAsia="nl-BE"/>
-        </w:rPr>
-        <w:drawing>
-          <wp:inline distT="0" distB="0" distL="0" distR="0">
-            <wp:extent cx="5943600" cy="1356539"/>
-            <wp:effectExtent l="0" t="0" r="0" b="0"/>
-            <wp:docPr id="34" name="Picture 34" descr="https://yuml.me/63def17c.png"/>
-            <wp:cNvGraphicFramePr>
-              <a:graphicFrameLocks xmlns:a="http://schemas.openxmlformats.org/drawingml/2006/main" noChangeAspect="1"/>
-            </wp:cNvGraphicFramePr>
-            <a:graphic xmlns:a="http://schemas.openxmlformats.org/drawingml/2006/main">
-              <a:graphicData uri="http://schemas.openxmlformats.org/drawingml/2006/picture">
-                <pic:pic xmlns:pic="http://schemas.openxmlformats.org/drawingml/2006/picture">
-                  <pic:nvPicPr>
-                    <pic:cNvPr id="0" name="usecaseImg" descr="https://yuml.me/63def17c.png"/>
+                    <pic:cNvPr id="0" name="usecaseImg" descr="https://yuml.me/9a1c1735.png"/>
                     <pic:cNvPicPr>
                       <a:picLocks noChangeAspect="1" noChangeArrowheads="1"/>
                     </pic:cNvPicPr>
@@ -3357,7 +5582,7 @@
                   <pic:spPr bwMode="auto">
                     <a:xfrm>
                       <a:off x="0" y="0"/>
-                      <a:ext cx="5943600" cy="1356539"/>
+                      <a:ext cx="6671068" cy="5355647"/>
                     </a:xfrm>
                     <a:prstGeom prst="rect">
                       <a:avLst/>
@@ -3375,6 +5600,109 @@
       </w:r>
     </w:p>
     <w:p>
+      <w:r>
+        <w:br w:type="page"/>
+      </w:r>
+    </w:p>
+    <w:p>
+      <w:pPr>
+        <w:jc w:val="center"/>
+      </w:pPr>
+    </w:p>
+    <w:p>
+      <w:pPr>
+        <w:pStyle w:val="Heading2"/>
+      </w:pPr>
+      <w:bookmarkStart w:id="19" w:name="_Toc503790855"/>
+      <w:proofErr w:type="spellStart"/>
+      <w:r>
+        <w:t>Intercom_ButtonsAnd</w:t>
+      </w:r>
+      <w:r>
+        <w:t>Leds</w:t>
+      </w:r>
+      <w:bookmarkEnd w:id="19"/>
+      <w:proofErr w:type="spellEnd"/>
+    </w:p>
+    <w:p/>
+    <w:p>
+      <w:proofErr w:type="spellStart"/>
+      <w:r>
+        <w:t>Intercom_ButtonsAndLeds</w:t>
+      </w:r>
+      <w:proofErr w:type="spellEnd"/>
+      <w:r>
+        <w:t xml:space="preserve"> encapsulates interaction with buttons and </w:t>
+      </w:r>
+      <w:proofErr w:type="spellStart"/>
+      <w:r>
+        <w:t>leds</w:t>
+      </w:r>
+      <w:proofErr w:type="spellEnd"/>
+      <w:r>
+        <w:t>. Uses the SX1509 I/O extender library.</w:t>
+      </w:r>
+    </w:p>
+    <w:p/>
+    <w:p>
+      <w:r>
+        <w:rPr>
+          <w:noProof/>
+          <w:lang w:val="nl-BE" w:eastAsia="nl-BE"/>
+        </w:rPr>
+        <w:drawing>
+          <wp:inline distT="0" distB="0" distL="0" distR="0">
+            <wp:extent cx="5943600" cy="1258645"/>
+            <wp:effectExtent l="0" t="0" r="0" b="0"/>
+            <wp:docPr id="142" name="Picture 142" descr="https://yuml.me/4e017d7b.png"/>
+            <wp:cNvGraphicFramePr>
+              <a:graphicFrameLocks xmlns:a="http://schemas.openxmlformats.org/drawingml/2006/main" noChangeAspect="1"/>
+            </wp:cNvGraphicFramePr>
+            <a:graphic xmlns:a="http://schemas.openxmlformats.org/drawingml/2006/main">
+              <a:graphicData uri="http://schemas.openxmlformats.org/drawingml/2006/picture">
+                <pic:pic xmlns:pic="http://schemas.openxmlformats.org/drawingml/2006/picture">
+                  <pic:nvPicPr>
+                    <pic:cNvPr id="0" name="usecaseImg" descr="https://yuml.me/4e017d7b.png"/>
+                    <pic:cNvPicPr>
+                      <a:picLocks noChangeAspect="1" noChangeArrowheads="1"/>
+                    </pic:cNvPicPr>
+                  </pic:nvPicPr>
+                  <pic:blipFill>
+                    <a:blip r:embed="rId34">
+                      <a:extLst>
+                        <a:ext uri="{28A0092B-C50C-407E-A947-70E740481C1C}">
+                          <a14:useLocalDpi xmlns:a14="http://schemas.microsoft.com/office/drawing/2010/main" val="0"/>
+                        </a:ext>
+                      </a:extLst>
+                    </a:blip>
+                    <a:srcRect/>
+                    <a:stretch>
+                      <a:fillRect/>
+                    </a:stretch>
+                  </pic:blipFill>
+                  <pic:spPr bwMode="auto">
+                    <a:xfrm>
+                      <a:off x="0" y="0"/>
+                      <a:ext cx="5943600" cy="1258645"/>
+                    </a:xfrm>
+                    <a:prstGeom prst="rect">
+                      <a:avLst/>
+                    </a:prstGeom>
+                    <a:noFill/>
+                    <a:ln>
+                      <a:noFill/>
+                    </a:ln>
+                  </pic:spPr>
+                </pic:pic>
+              </a:graphicData>
+            </a:graphic>
+          </wp:inline>
+        </w:drawing>
+      </w:r>
+      <w:bookmarkStart w:id="20" w:name="_GoBack"/>
+      <w:bookmarkEnd w:id="20"/>
+    </w:p>
+    <w:p>
       <w:pPr>
         <w:pStyle w:val="Heading2"/>
         <w:numPr>
@@ -3388,9 +5716,11 @@
       <w:pPr>
         <w:pStyle w:val="Heading2"/>
       </w:pPr>
+      <w:bookmarkStart w:id="21" w:name="_Toc503790856"/>
       <w:r>
         <w:t>Trace &amp; Debug</w:t>
       </w:r>
+      <w:bookmarkEnd w:id="21"/>
     </w:p>
     <w:p>
       <w:pPr>
@@ -3495,12 +5825,14 @@
       <w:pPr>
         <w:pStyle w:val="Heading1"/>
       </w:pPr>
+      <w:bookmarkStart w:id="22" w:name="_Toc503790857"/>
       <w:r>
         <w:t>Registry K</w:t>
       </w:r>
       <w:r>
         <w:t>eys</w:t>
       </w:r>
+      <w:bookmarkEnd w:id="22"/>
     </w:p>
     <w:p/>
     <w:p>
@@ -3555,9 +5887,11 @@
       <w:pPr>
         <w:pStyle w:val="Heading1"/>
       </w:pPr>
+      <w:bookmarkStart w:id="23" w:name="_Toc503790858"/>
       <w:r>
         <w:t>Server Side</w:t>
       </w:r>
+      <w:bookmarkEnd w:id="23"/>
     </w:p>
     <w:p/>
     <w:p>
@@ -3600,7 +5934,6 @@
           <w:noProof/>
           <w:lang w:val="nl-BE" w:eastAsia="nl-BE"/>
         </w:rPr>
-        <w:lastRenderedPageBreak/>
         <mc:AlternateContent>
           <mc:Choice Requires="wpc">
             <w:drawing>
@@ -4175,13 +6508,7 @@
                                 <w:rPr>
                                   <w:b/>
                                 </w:rPr>
-                                <w:t>set</w:t>
-                              </w:r>
-                              <w:r>
-                                <w:rPr>
-                                  <w:b/>
-                                </w:rPr>
-                                <w:t>Buddy</w:t>
+                                <w:t>setBuddy</w:t>
                               </w:r>
                               <w:proofErr w:type="spellEnd"/>
                               <w:r>
@@ -4611,16 +6938,7 @@
                                   <w:szCs w:val="22"/>
                                   <w:lang w:val="en-US"/>
                                 </w:rPr>
-                                <w:t>Set</w:t>
-                              </w:r>
-                              <w:r>
-                                <w:rPr>
-                                  <w:rFonts w:eastAsia="STKaiti" w:cs="Tahoma"/>
-                                  <w:sz w:val="22"/>
-                                  <w:szCs w:val="22"/>
-                                  <w:lang w:val="en-US"/>
-                                </w:rPr>
-                                <w:t>_buddy</w:t>
+                                <w:t>Set_buddy</w:t>
                               </w:r>
                               <w:proofErr w:type="spellEnd"/>
                               <w:r>
@@ -5969,13 +8287,7 @@
                           <w:rPr>
                             <w:b/>
                           </w:rPr>
-                          <w:t>set</w:t>
-                        </w:r>
-                        <w:r>
-                          <w:rPr>
-                            <w:b/>
-                          </w:rPr>
-                          <w:t>Buddy</w:t>
+                          <w:t>setBuddy</w:t>
                         </w:r>
                         <w:proofErr w:type="spellEnd"/>
                         <w:r>
@@ -6175,16 +8487,7 @@
                             <w:szCs w:val="22"/>
                             <w:lang w:val="en-US"/>
                           </w:rPr>
-                          <w:t>Set</w:t>
-                        </w:r>
-                        <w:r>
-                          <w:rPr>
-                            <w:rFonts w:eastAsia="STKaiti" w:cs="Tahoma"/>
-                            <w:sz w:val="22"/>
-                            <w:szCs w:val="22"/>
-                            <w:lang w:val="en-US"/>
-                          </w:rPr>
-                          <w:t>_buddy</w:t>
+                          <w:t>Set_buddy</w:t>
                         </w:r>
                         <w:proofErr w:type="spellEnd"/>
                         <w:r>
@@ -6454,10 +8757,11 @@
       <w:pPr>
         <w:pStyle w:val="Heading1"/>
       </w:pPr>
-      <w:r>
-        <w:lastRenderedPageBreak/>
+      <w:bookmarkStart w:id="24" w:name="_Toc503790859"/>
+      <w:r>
         <w:t>Manuf_config.py</w:t>
       </w:r>
+      <w:bookmarkEnd w:id="24"/>
     </w:p>
     <w:p>
       <w:pPr>
@@ -7139,11 +9443,10 @@
           </mc:Fallback>
         </mc:AlternateContent>
       </w:r>
-      <w:bookmarkStart w:id="0" w:name="_GoBack"/>
-      <w:bookmarkEnd w:id="0"/>
     </w:p>
     <w:sectPr>
-      <w:footerReference w:type="default" r:id="rId34"/>
+      <w:headerReference w:type="default" r:id="rId35"/>
+      <w:footerReference w:type="default" r:id="rId36"/>
       <w:pgSz w:w="12240" w:h="15840"/>
       <w:pgMar w:top="1440" w:right="1440" w:bottom="1440" w:left="1440" w:header="720" w:footer="720" w:gutter="0"/>
       <w:cols w:space="720"/>
@@ -7249,6 +9552,106 @@
     </w:p>
   </w:footnote>
 </w:footnotes>
+</file>
+
+<file path=word/header1.xml><?xml version="1.0" encoding="utf-8"?>
+<w:hdr xmlns:wpc="http://schemas.microsoft.com/office/word/2010/wordprocessingCanvas" xmlns:mc="http://schemas.openxmlformats.org/markup-compatibility/2006" xmlns:o="urn:schemas-microsoft-com:office:office" xmlns:r="http://schemas.openxmlformats.org/officeDocument/2006/relationships" xmlns:m="http://schemas.openxmlformats.org/officeDocument/2006/math" xmlns:v="urn:schemas-microsoft-com:vml" xmlns:wp14="http://schemas.microsoft.com/office/word/2010/wordprocessingDrawing" xmlns:wp="http://schemas.openxmlformats.org/drawingml/2006/wordprocessingDrawing" xmlns:w10="urn:schemas-microsoft-com:office:word" xmlns:w="http://schemas.openxmlformats.org/wordprocessingml/2006/main" xmlns:w14="http://schemas.microsoft.com/office/word/2010/wordml" xmlns:w15="http://schemas.microsoft.com/office/word/2012/wordml" xmlns:wpg="http://schemas.microsoft.com/office/word/2010/wordprocessingGroup" xmlns:wpi="http://schemas.microsoft.com/office/word/2010/wordprocessingInk" xmlns:wne="http://schemas.microsoft.com/office/word/2006/wordml" xmlns:wps="http://schemas.microsoft.com/office/word/2010/wordprocessingShape" mc:Ignorable="w14 w15 wp14">
+  <w:p>
+    <w:pPr>
+      <w:pStyle w:val="Header"/>
+      <w:rPr>
+        <w:sz w:val="24"/>
+        <w:szCs w:val="24"/>
+      </w:rPr>
+    </w:pPr>
+    <w:sdt>
+      <w:sdtPr>
+        <w:rPr>
+          <w:rFonts w:asciiTheme="majorHAnsi" w:eastAsiaTheme="majorEastAsia" w:hAnsiTheme="majorHAnsi" w:cstheme="majorBidi"/>
+          <w:color w:val="1CADE4" w:themeColor="accent1"/>
+          <w:sz w:val="24"/>
+          <w:szCs w:val="24"/>
+        </w:rPr>
+        <w:alias w:val="Title"/>
+        <w:id w:val="78404852"/>
+        <w:placeholder>
+          <w:docPart w:val="CBD1C9EF7F02419C86E4E7D31F253927"/>
+        </w:placeholder>
+        <w:dataBinding w:prefixMappings="xmlns:ns0='http://schemas.openxmlformats.org/package/2006/metadata/core-properties' xmlns:ns1='http://purl.org/dc/elements/1.1/'" w:xpath="/ns0:coreProperties[1]/ns1:title[1]" w:storeItemID="{6C3C8BC8-F283-45AE-878A-BAB7291924A1}"/>
+        <w:text/>
+      </w:sdtPr>
+      <w:sdtContent>
+        <w:proofErr w:type="spellStart"/>
+        <w:r>
+          <w:rPr>
+            <w:rFonts w:asciiTheme="majorHAnsi" w:eastAsiaTheme="majorEastAsia" w:hAnsiTheme="majorHAnsi" w:cstheme="majorBidi"/>
+            <w:color w:val="1CADE4" w:themeColor="accent1"/>
+            <w:sz w:val="24"/>
+            <w:szCs w:val="24"/>
+          </w:rPr>
+          <w:t>Hola</w:t>
+        </w:r>
+        <w:proofErr w:type="spellEnd"/>
+        <w:r>
+          <w:rPr>
+            <w:rFonts w:asciiTheme="majorHAnsi" w:eastAsiaTheme="majorEastAsia" w:hAnsiTheme="majorHAnsi" w:cstheme="majorBidi"/>
+            <w:color w:val="1CADE4" w:themeColor="accent1"/>
+            <w:sz w:val="24"/>
+            <w:szCs w:val="24"/>
+          </w:rPr>
+          <w:t xml:space="preserve"> Intercom Software Guide</w:t>
+        </w:r>
+      </w:sdtContent>
+    </w:sdt>
+    <w:r>
+      <w:rPr>
+        <w:rFonts w:asciiTheme="majorHAnsi" w:eastAsiaTheme="majorEastAsia" w:hAnsiTheme="majorHAnsi" w:cstheme="majorBidi"/>
+        <w:color w:val="1CADE4" w:themeColor="accent1"/>
+        <w:sz w:val="24"/>
+        <w:szCs w:val="24"/>
+      </w:rPr>
+      <w:ptab w:relativeTo="margin" w:alignment="right" w:leader="none"/>
+    </w:r>
+    <w:sdt>
+      <w:sdtPr>
+        <w:rPr>
+          <w:rFonts w:asciiTheme="majorHAnsi" w:eastAsiaTheme="majorEastAsia" w:hAnsiTheme="majorHAnsi" w:cstheme="majorBidi"/>
+          <w:color w:val="1CADE4" w:themeColor="accent1"/>
+          <w:sz w:val="24"/>
+          <w:szCs w:val="24"/>
+        </w:rPr>
+        <w:alias w:val="Date"/>
+        <w:id w:val="78404859"/>
+        <w:placeholder>
+          <w:docPart w:val="1D1D6F56500441888BED1EF3537D7690"/>
+        </w:placeholder>
+        <w:dataBinding w:prefixMappings="xmlns:ns0='http://schemas.microsoft.com/office/2006/coverPageProps'" w:xpath="/ns0:CoverPageProperties[1]/ns0:PublishDate[1]" w:storeItemID="{55AF091B-3C7A-41E3-B477-F2FDAA23CFDA}"/>
+        <w:date w:fullDate="2018-01-15T00:00:00Z">
+          <w:dateFormat w:val="MMMM d, yyyy"/>
+          <w:lid w:val="en-US"/>
+          <w:storeMappedDataAs w:val="dateTime"/>
+          <w:calendar w:val="gregorian"/>
+        </w:date>
+      </w:sdtPr>
+      <w:sdtContent>
+        <w:r>
+          <w:rPr>
+            <w:rFonts w:asciiTheme="majorHAnsi" w:eastAsiaTheme="majorEastAsia" w:hAnsiTheme="majorHAnsi" w:cstheme="majorBidi"/>
+            <w:color w:val="1CADE4" w:themeColor="accent1"/>
+            <w:sz w:val="24"/>
+            <w:szCs w:val="24"/>
+          </w:rPr>
+          <w:t>January 15, 2018</w:t>
+        </w:r>
+      </w:sdtContent>
+    </w:sdt>
+  </w:p>
+  <w:p>
+    <w:pPr>
+      <w:pStyle w:val="Header"/>
+    </w:pPr>
+  </w:p>
+</w:hdr>
 </file>
 
 <file path=word/numbering.xml><?xml version="1.0" encoding="utf-8"?>
@@ -9816,7 +12219,6 @@
     <w:basedOn w:val="Heading1"/>
     <w:next w:val="Normal"/>
     <w:uiPriority w:val="39"/>
-    <w:semiHidden/>
     <w:unhideWhenUsed/>
     <w:qFormat/>
     <w:pPr>
@@ -10317,7 +12719,664 @@
       <w:contextualSpacing/>
     </w:pPr>
   </w:style>
+  <w:style w:type="paragraph" w:styleId="TOC1">
+    <w:name w:val="toc 1"/>
+    <w:basedOn w:val="Normal"/>
+    <w:next w:val="Normal"/>
+    <w:autoRedefine/>
+    <w:uiPriority w:val="39"/>
+    <w:unhideWhenUsed/>
+    <w:rsid w:val="00F95BFF"/>
+    <w:pPr>
+      <w:spacing w:after="100"/>
+    </w:pPr>
+  </w:style>
+  <w:style w:type="paragraph" w:styleId="TOC2">
+    <w:name w:val="toc 2"/>
+    <w:basedOn w:val="Normal"/>
+    <w:next w:val="Normal"/>
+    <w:autoRedefine/>
+    <w:uiPriority w:val="39"/>
+    <w:unhideWhenUsed/>
+    <w:rsid w:val="00F95BFF"/>
+    <w:pPr>
+      <w:spacing w:after="100"/>
+      <w:ind w:left="220"/>
+    </w:pPr>
+  </w:style>
 </w:styles>
+</file>
+
+<file path=word/glossary/document.xml><?xml version="1.0" encoding="utf-8"?>
+<w:glossaryDocument xmlns:wpc="http://schemas.microsoft.com/office/word/2010/wordprocessingCanvas" xmlns:mc="http://schemas.openxmlformats.org/markup-compatibility/2006" xmlns:o="urn:schemas-microsoft-com:office:office" xmlns:r="http://schemas.openxmlformats.org/officeDocument/2006/relationships" xmlns:m="http://schemas.openxmlformats.org/officeDocument/2006/math" xmlns:v="urn:schemas-microsoft-com:vml" xmlns:wp14="http://schemas.microsoft.com/office/word/2010/wordprocessingDrawing" xmlns:wp="http://schemas.openxmlformats.org/drawingml/2006/wordprocessingDrawing" xmlns:w10="urn:schemas-microsoft-com:office:word" xmlns:w="http://schemas.openxmlformats.org/wordprocessingml/2006/main" xmlns:w14="http://schemas.microsoft.com/office/word/2010/wordml" xmlns:w15="http://schemas.microsoft.com/office/word/2012/wordml" xmlns:wpg="http://schemas.microsoft.com/office/word/2010/wordprocessingGroup" xmlns:wpi="http://schemas.microsoft.com/office/word/2010/wordprocessingInk" xmlns:wne="http://schemas.microsoft.com/office/word/2006/wordml" xmlns:wps="http://schemas.microsoft.com/office/word/2010/wordprocessingShape" mc:Ignorable="w14 w15 wp14">
+  <w:docParts>
+    <w:docPart>
+      <w:docPartPr>
+        <w:name w:val="CBD1C9EF7F02419C86E4E7D31F253927"/>
+        <w:category>
+          <w:name w:val="General"/>
+          <w:gallery w:val="placeholder"/>
+        </w:category>
+        <w:types>
+          <w:type w:val="bbPlcHdr"/>
+        </w:types>
+        <w:behaviors>
+          <w:behavior w:val="content"/>
+        </w:behaviors>
+        <w:guid w:val="{0B90865D-B985-47E9-821A-9BBF2BAB9337}"/>
+      </w:docPartPr>
+      <w:docPartBody>
+        <w:p>
+          <w:pPr>
+            <w:pStyle w:val="CBD1C9EF7F02419C86E4E7D31F253927"/>
+          </w:pPr>
+          <w:r>
+            <w:rPr>
+              <w:rFonts w:asciiTheme="majorHAnsi" w:eastAsiaTheme="majorEastAsia" w:hAnsiTheme="majorHAnsi" w:cstheme="majorBidi"/>
+              <w:color w:val="5B9BD5" w:themeColor="accent1"/>
+              <w:sz w:val="27"/>
+              <w:szCs w:val="27"/>
+            </w:rPr>
+            <w:t>[Document title]</w:t>
+          </w:r>
+        </w:p>
+      </w:docPartBody>
+    </w:docPart>
+    <w:docPart>
+      <w:docPartPr>
+        <w:name w:val="1D1D6F56500441888BED1EF3537D7690"/>
+        <w:category>
+          <w:name w:val="General"/>
+          <w:gallery w:val="placeholder"/>
+        </w:category>
+        <w:types>
+          <w:type w:val="bbPlcHdr"/>
+        </w:types>
+        <w:behaviors>
+          <w:behavior w:val="content"/>
+        </w:behaviors>
+        <w:guid w:val="{F52C38B9-DC8A-46E3-8E13-B642A39CD43E}"/>
+      </w:docPartPr>
+      <w:docPartBody>
+        <w:p>
+          <w:pPr>
+            <w:pStyle w:val="1D1D6F56500441888BED1EF3537D7690"/>
+          </w:pPr>
+          <w:r>
+            <w:rPr>
+              <w:rFonts w:asciiTheme="majorHAnsi" w:eastAsiaTheme="majorEastAsia" w:hAnsiTheme="majorHAnsi" w:cstheme="majorBidi"/>
+              <w:color w:val="5B9BD5" w:themeColor="accent1"/>
+              <w:sz w:val="27"/>
+              <w:szCs w:val="27"/>
+            </w:rPr>
+            <w:t>[Date]</w:t>
+          </w:r>
+        </w:p>
+      </w:docPartBody>
+    </w:docPart>
+  </w:docParts>
+</w:glossaryDocument>
+</file>
+
+<file path=word/glossary/fontTable.xml><?xml version="1.0" encoding="utf-8"?>
+<w:fonts xmlns:mc="http://schemas.openxmlformats.org/markup-compatibility/2006" xmlns:r="http://schemas.openxmlformats.org/officeDocument/2006/relationships" xmlns:w="http://schemas.openxmlformats.org/wordprocessingml/2006/main" xmlns:w14="http://schemas.microsoft.com/office/word/2010/wordml" xmlns:w15="http://schemas.microsoft.com/office/word/2012/wordml" mc:Ignorable="w14 w15">
+  <w:font w:name="Symbol">
+    <w:panose1 w:val="05050102010706020507"/>
+    <w:charset w:val="02"/>
+    <w:family w:val="roman"/>
+    <w:pitch w:val="variable"/>
+    <w:sig w:usb0="00000000" w:usb1="10000000" w:usb2="00000000" w:usb3="00000000" w:csb0="80000000" w:csb1="00000000"/>
+  </w:font>
+  <w:font w:name="Times New Roman">
+    <w:panose1 w:val="02020603050405020304"/>
+    <w:charset w:val="00"/>
+    <w:family w:val="roman"/>
+    <w:pitch w:val="variable"/>
+    <w:sig w:usb0="E0002EFF" w:usb1="C000785B" w:usb2="00000009" w:usb3="00000000" w:csb0="000001FF" w:csb1="00000000"/>
+  </w:font>
+  <w:font w:name="Courier New">
+    <w:panose1 w:val="02070309020205020404"/>
+    <w:charset w:val="00"/>
+    <w:family w:val="modern"/>
+    <w:pitch w:val="fixed"/>
+    <w:sig w:usb0="E0002EFF" w:usb1="C0007843" w:usb2="00000009" w:usb3="00000000" w:csb0="000001FF" w:csb1="00000000"/>
+  </w:font>
+  <w:font w:name="Wingdings">
+    <w:panose1 w:val="05000000000000000000"/>
+    <w:charset w:val="02"/>
+    <w:family w:val="auto"/>
+    <w:pitch w:val="variable"/>
+    <w:sig w:usb0="00000000" w:usb1="10000000" w:usb2="00000000" w:usb3="00000000" w:csb0="80000000" w:csb1="00000000"/>
+  </w:font>
+  <w:font w:name="Candara">
+    <w:panose1 w:val="020E0502030303020204"/>
+    <w:charset w:val="00"/>
+    <w:family w:val="swiss"/>
+    <w:pitch w:val="variable"/>
+    <w:sig w:usb0="A00002EF" w:usb1="4000A44B" w:usb2="00000000" w:usb3="00000000" w:csb0="0000019F" w:csb1="00000000"/>
+  </w:font>
+  <w:font w:name="STKaiti">
+    <w:altName w:val="SimSun"/>
+    <w:panose1 w:val="00000000000000000000"/>
+    <w:charset w:val="86"/>
+    <w:family w:val="roman"/>
+    <w:notTrueType/>
+    <w:pitch w:val="default"/>
+  </w:font>
+  <w:font w:name="Tahoma">
+    <w:panose1 w:val="020B0604030504040204"/>
+    <w:charset w:val="00"/>
+    <w:family w:val="swiss"/>
+    <w:pitch w:val="variable"/>
+    <w:sig w:usb0="E1002EFF" w:usb1="C000605B" w:usb2="00000029" w:usb3="00000000" w:csb0="000101FF" w:csb1="00000000"/>
+  </w:font>
+  <w:font w:name="Segoe UI">
+    <w:panose1 w:val="020B0502040204020203"/>
+    <w:charset w:val="00"/>
+    <w:family w:val="swiss"/>
+    <w:pitch w:val="variable"/>
+    <w:sig w:usb0="E4002EFF" w:usb1="C000E47F" w:usb2="00000009" w:usb3="00000000" w:csb0="000001FF" w:csb1="00000000"/>
+  </w:font>
+  <w:font w:name="Consolas">
+    <w:panose1 w:val="020B0609020204030204"/>
+    <w:charset w:val="00"/>
+    <w:family w:val="modern"/>
+    <w:pitch w:val="fixed"/>
+    <w:sig w:usb0="E00006FF" w:usb1="0000FCFF" w:usb2="00000001" w:usb3="00000000" w:csb0="0000019F" w:csb1="00000000"/>
+  </w:font>
+  <w:font w:name="Calibri">
+    <w:panose1 w:val="020F0502020204030204"/>
+    <w:charset w:val="00"/>
+    <w:family w:val="swiss"/>
+    <w:pitch w:val="variable"/>
+    <w:sig w:usb0="E0002AFF" w:usb1="C000247B" w:usb2="00000009" w:usb3="00000000" w:csb0="000001FF" w:csb1="00000000"/>
+  </w:font>
+  <w:font w:name="Calibri Light">
+    <w:panose1 w:val="020F0302020204030204"/>
+    <w:charset w:val="00"/>
+    <w:family w:val="swiss"/>
+    <w:pitch w:val="variable"/>
+    <w:sig w:usb0="E0002AFF" w:usb1="C000247B" w:usb2="00000009" w:usb3="00000000" w:csb0="000001FF" w:csb1="00000000"/>
+  </w:font>
+</w:fonts>
+</file>
+
+<file path=word/glossary/settings.xml><?xml version="1.0" encoding="utf-8"?>
+<w:settings xmlns:mc="http://schemas.openxmlformats.org/markup-compatibility/2006" xmlns:o="urn:schemas-microsoft-com:office:office" xmlns:r="http://schemas.openxmlformats.org/officeDocument/2006/relationships" xmlns:m="http://schemas.openxmlformats.org/officeDocument/2006/math" xmlns:v="urn:schemas-microsoft-com:vml" xmlns:w10="urn:schemas-microsoft-com:office:word" xmlns:w="http://schemas.openxmlformats.org/wordprocessingml/2006/main" xmlns:w14="http://schemas.microsoft.com/office/word/2010/wordml" xmlns:w15="http://schemas.microsoft.com/office/word/2012/wordml" xmlns:sl="http://schemas.openxmlformats.org/schemaLibrary/2006/main" mc:Ignorable="w14 w15">
+  <w:view w:val="normal"/>
+  <w:defaultTabStop w:val="708"/>
+  <w:hyphenationZone w:val="425"/>
+  <w:characterSpacingControl w:val="doNotCompress"/>
+  <w:compat>
+    <w:useFELayout/>
+    <w:compatSetting w:name="compatibilityMode" w:uri="http://schemas.microsoft.com/office/word" w:val="15"/>
+    <w:compatSetting w:name="overrideTableStyleFontSizeAndJustification" w:uri="http://schemas.microsoft.com/office/word" w:val="1"/>
+    <w:compatSetting w:name="enableOpenTypeFeatures" w:uri="http://schemas.microsoft.com/office/word" w:val="1"/>
+    <w:compatSetting w:name="doNotFlipMirrorIndents" w:uri="http://schemas.microsoft.com/office/word" w:val="1"/>
+    <w:compatSetting w:name="differentiateMultirowTableHeaders" w:uri="http://schemas.microsoft.com/office/word" w:val="1"/>
+  </w:compat>
+  <w:rsids>
+    <w:rsidRoot w:val="00570C17"/>
+    <w:rsid w:val="00570C17"/>
+  </w:rsids>
+  <m:mathPr>
+    <m:mathFont m:val="Cambria Math"/>
+    <m:brkBin m:val="before"/>
+    <m:brkBinSub m:val="--"/>
+    <m:smallFrac m:val="0"/>
+    <m:dispDef/>
+    <m:lMargin m:val="0"/>
+    <m:rMargin m:val="0"/>
+    <m:defJc m:val="centerGroup"/>
+    <m:wrapIndent m:val="1440"/>
+    <m:intLim m:val="subSup"/>
+    <m:naryLim m:val="undOvr"/>
+  </m:mathPr>
+  <w:themeFontLang w:val="nl-BE"/>
+  <w:clrSchemeMapping w:bg1="light1" w:t1="dark1" w:bg2="light2" w:t2="dark2" w:accent1="accent1" w:accent2="accent2" w:accent3="accent3" w:accent4="accent4" w:accent5="accent5" w:accent6="accent6" w:hyperlink="hyperlink" w:followedHyperlink="followedHyperlink"/>
+  <w:decimalSymbol w:val="."/>
+  <w:listSeparator w:val=","/>
+  <w15:chartTrackingRefBased/>
+</w:settings>
+</file>
+
+<file path=word/glossary/styles.xml><?xml version="1.0" encoding="utf-8"?>
+<w:styles xmlns:mc="http://schemas.openxmlformats.org/markup-compatibility/2006" xmlns:r="http://schemas.openxmlformats.org/officeDocument/2006/relationships" xmlns:w="http://schemas.openxmlformats.org/wordprocessingml/2006/main" xmlns:w14="http://schemas.microsoft.com/office/word/2010/wordml" xmlns:w15="http://schemas.microsoft.com/office/word/2012/wordml" mc:Ignorable="w14 w15">
+  <w:docDefaults>
+    <w:rPrDefault>
+      <w:rPr>
+        <w:rFonts w:asciiTheme="minorHAnsi" w:eastAsiaTheme="minorEastAsia" w:hAnsiTheme="minorHAnsi" w:cstheme="minorBidi"/>
+        <w:sz w:val="22"/>
+        <w:szCs w:val="22"/>
+        <w:lang w:val="nl-BE" w:eastAsia="nl-BE" w:bidi="ar-SA"/>
+      </w:rPr>
+    </w:rPrDefault>
+    <w:pPrDefault>
+      <w:pPr>
+        <w:spacing w:after="160" w:line="259" w:lineRule="auto"/>
+      </w:pPr>
+    </w:pPrDefault>
+  </w:docDefaults>
+  <w:latentStyles w:defLockedState="0" w:defUIPriority="99" w:defSemiHidden="0" w:defUnhideWhenUsed="0" w:defQFormat="0" w:count="371">
+    <w:lsdException w:name="Normal" w:uiPriority="0" w:qFormat="1"/>
+    <w:lsdException w:name="heading 1" w:uiPriority="9" w:qFormat="1"/>
+    <w:lsdException w:name="heading 2" w:semiHidden="1" w:uiPriority="9" w:unhideWhenUsed="1" w:qFormat="1"/>
+    <w:lsdException w:name="heading 3" w:semiHidden="1" w:uiPriority="9" w:unhideWhenUsed="1" w:qFormat="1"/>
+    <w:lsdException w:name="heading 4" w:semiHidden="1" w:uiPriority="9" w:unhideWhenUsed="1" w:qFormat="1"/>
+    <w:lsdException w:name="heading 5" w:semiHidden="1" w:uiPriority="9" w:unhideWhenUsed="1" w:qFormat="1"/>
+    <w:lsdException w:name="heading 6" w:semiHidden="1" w:uiPriority="9" w:unhideWhenUsed="1" w:qFormat="1"/>
+    <w:lsdException w:name="heading 7" w:semiHidden="1" w:uiPriority="9" w:unhideWhenUsed="1" w:qFormat="1"/>
+    <w:lsdException w:name="heading 8" w:semiHidden="1" w:uiPriority="9" w:unhideWhenUsed="1" w:qFormat="1"/>
+    <w:lsdException w:name="heading 9" w:semiHidden="1" w:uiPriority="9" w:unhideWhenUsed="1" w:qFormat="1"/>
+    <w:lsdException w:name="index 1" w:semiHidden="1" w:unhideWhenUsed="1"/>
+    <w:lsdException w:name="index 2" w:semiHidden="1" w:unhideWhenUsed="1"/>
+    <w:lsdException w:name="index 3" w:semiHidden="1" w:unhideWhenUsed="1"/>
+    <w:lsdException w:name="index 4" w:semiHidden="1" w:unhideWhenUsed="1"/>
+    <w:lsdException w:name="index 5" w:semiHidden="1" w:unhideWhenUsed="1"/>
+    <w:lsdException w:name="index 6" w:semiHidden="1" w:unhideWhenUsed="1"/>
+    <w:lsdException w:name="index 7" w:semiHidden="1" w:unhideWhenUsed="1"/>
+    <w:lsdException w:name="index 8" w:semiHidden="1" w:unhideWhenUsed="1"/>
+    <w:lsdException w:name="index 9" w:semiHidden="1" w:unhideWhenUsed="1"/>
+    <w:lsdException w:name="toc 1" w:semiHidden="1" w:uiPriority="39" w:unhideWhenUsed="1"/>
+    <w:lsdException w:name="toc 2" w:semiHidden="1" w:uiPriority="39" w:unhideWhenUsed="1"/>
+    <w:lsdException w:name="toc 3" w:semiHidden="1" w:uiPriority="39" w:unhideWhenUsed="1"/>
+    <w:lsdException w:name="toc 4" w:semiHidden="1" w:uiPriority="39" w:unhideWhenUsed="1"/>
+    <w:lsdException w:name="toc 5" w:semiHidden="1" w:uiPriority="39" w:unhideWhenUsed="1"/>
+    <w:lsdException w:name="toc 6" w:semiHidden="1" w:uiPriority="39" w:unhideWhenUsed="1"/>
+    <w:lsdException w:name="toc 7" w:semiHidden="1" w:uiPriority="39" w:unhideWhenUsed="1"/>
+    <w:lsdException w:name="toc 8" w:semiHidden="1" w:uiPriority="39" w:unhideWhenUsed="1"/>
+    <w:lsdException w:name="toc 9" w:semiHidden="1" w:uiPriority="39" w:unhideWhenUsed="1"/>
+    <w:lsdException w:name="Normal Indent" w:semiHidden="1" w:unhideWhenUsed="1"/>
+    <w:lsdException w:name="footnote text" w:semiHidden="1" w:unhideWhenUsed="1"/>
+    <w:lsdException w:name="annotation text" w:semiHidden="1" w:unhideWhenUsed="1"/>
+    <w:lsdException w:name="header" w:semiHidden="1" w:unhideWhenUsed="1"/>
+    <w:lsdException w:name="footer" w:semiHidden="1" w:unhideWhenUsed="1"/>
+    <w:lsdException w:name="index heading" w:semiHidden="1" w:unhideWhenUsed="1"/>
+    <w:lsdException w:name="caption" w:semiHidden="1" w:uiPriority="35" w:unhideWhenUsed="1" w:qFormat="1"/>
+    <w:lsdException w:name="table of figures" w:semiHidden="1" w:unhideWhenUsed="1"/>
+    <w:lsdException w:name="envelope address" w:semiHidden="1" w:unhideWhenUsed="1"/>
+    <w:lsdException w:name="envelope return" w:semiHidden="1" w:unhideWhenUsed="1"/>
+    <w:lsdException w:name="footnote reference" w:semiHidden="1" w:unhideWhenUsed="1"/>
+    <w:lsdException w:name="annotation reference" w:semiHidden="1" w:unhideWhenUsed="1"/>
+    <w:lsdException w:name="line number" w:semiHidden="1" w:unhideWhenUsed="1"/>
+    <w:lsdException w:name="page number" w:semiHidden="1" w:unhideWhenUsed="1"/>
+    <w:lsdException w:name="endnote reference" w:semiHidden="1" w:unhideWhenUsed="1"/>
+    <w:lsdException w:name="endnote text" w:semiHidden="1" w:unhideWhenUsed="1"/>
+    <w:lsdException w:name="table of authorities" w:semiHidden="1" w:unhideWhenUsed="1"/>
+    <w:lsdException w:name="macro" w:semiHidden="1" w:unhideWhenUsed="1"/>
+    <w:lsdException w:name="toa heading" w:semiHidden="1" w:unhideWhenUsed="1"/>
+    <w:lsdException w:name="List" w:semiHidden="1" w:unhideWhenUsed="1"/>
+    <w:lsdException w:name="List Bullet" w:semiHidden="1" w:unhideWhenUsed="1"/>
+    <w:lsdException w:name="List Number" w:semiHidden="1" w:unhideWhenUsed="1"/>
+    <w:lsdException w:name="List 2" w:semiHidden="1" w:unhideWhenUsed="1"/>
+    <w:lsdException w:name="List 3" w:semiHidden="1" w:unhideWhenUsed="1"/>
+    <w:lsdException w:name="List 4" w:semiHidden="1" w:unhideWhenUsed="1"/>
+    <w:lsdException w:name="List 5" w:semiHidden="1" w:unhideWhenUsed="1"/>
+    <w:lsdException w:name="List Bullet 2" w:semiHidden="1" w:unhideWhenUsed="1"/>
+    <w:lsdException w:name="List Bullet 3" w:semiHidden="1" w:unhideWhenUsed="1"/>
+    <w:lsdException w:name="List Bullet 4" w:semiHidden="1" w:unhideWhenUsed="1"/>
+    <w:lsdException w:name="List Bullet 5" w:semiHidden="1" w:unhideWhenUsed="1"/>
+    <w:lsdException w:name="List Number 2" w:semiHidden="1" w:unhideWhenUsed="1"/>
+    <w:lsdException w:name="List Number 3" w:semiHidden="1" w:unhideWhenUsed="1"/>
+    <w:lsdException w:name="List Number 4" w:semiHidden="1" w:unhideWhenUsed="1"/>
+    <w:lsdException w:name="List Number 5" w:semiHidden="1" w:unhideWhenUsed="1"/>
+    <w:lsdException w:name="Title" w:uiPriority="10" w:qFormat="1"/>
+    <w:lsdException w:name="Closing" w:semiHidden="1" w:unhideWhenUsed="1"/>
+    <w:lsdException w:name="Signature" w:semiHidden="1" w:unhideWhenUsed="1"/>
+    <w:lsdException w:name="Default Paragraph Font" w:semiHidden="1" w:uiPriority="1" w:unhideWhenUsed="1"/>
+    <w:lsdException w:name="Body Text" w:semiHidden="1" w:unhideWhenUsed="1"/>
+    <w:lsdException w:name="Body Text Indent" w:semiHidden="1" w:unhideWhenUsed="1"/>
+    <w:lsdException w:name="List Continue" w:semiHidden="1" w:unhideWhenUsed="1"/>
+    <w:lsdException w:name="List Continue 2" w:semiHidden="1" w:unhideWhenUsed="1"/>
+    <w:lsdException w:name="List Continue 3" w:semiHidden="1" w:unhideWhenUsed="1"/>
+    <w:lsdException w:name="List Continue 4" w:semiHidden="1" w:unhideWhenUsed="1"/>
+    <w:lsdException w:name="List Continue 5" w:semiHidden="1" w:unhideWhenUsed="1"/>
+    <w:lsdException w:name="Message Header" w:semiHidden="1" w:unhideWhenUsed="1"/>
+    <w:lsdException w:name="Subtitle" w:uiPriority="11" w:qFormat="1"/>
+    <w:lsdException w:name="Salutation" w:semiHidden="1" w:unhideWhenUsed="1"/>
+    <w:lsdException w:name="Date" w:semiHidden="1" w:unhideWhenUsed="1"/>
+    <w:lsdException w:name="Body Text First Indent" w:semiHidden="1" w:unhideWhenUsed="1"/>
+    <w:lsdException w:name="Body Text First Indent 2" w:semiHidden="1" w:unhideWhenUsed="1"/>
+    <w:lsdException w:name="Note Heading" w:semiHidden="1" w:unhideWhenUsed="1"/>
+    <w:lsdException w:name="Body Text 2" w:semiHidden="1" w:unhideWhenUsed="1"/>
+    <w:lsdException w:name="Body Text 3" w:semiHidden="1" w:unhideWhenUsed="1"/>
+    <w:lsdException w:name="Body Text Indent 2" w:semiHidden="1" w:unhideWhenUsed="1"/>
+    <w:lsdException w:name="Body Text Indent 3" w:semiHidden="1" w:unhideWhenUsed="1"/>
+    <w:lsdException w:name="Block Text" w:semiHidden="1" w:unhideWhenUsed="1"/>
+    <w:lsdException w:name="Hyperlink" w:semiHidden="1" w:unhideWhenUsed="1"/>
+    <w:lsdException w:name="FollowedHyperlink" w:semiHidden="1" w:unhideWhenUsed="1"/>
+    <w:lsdException w:name="Strong" w:uiPriority="22" w:qFormat="1"/>
+    <w:lsdException w:name="Emphasis" w:uiPriority="20" w:qFormat="1"/>
+    <w:lsdException w:name="Document Map" w:semiHidden="1" w:unhideWhenUsed="1"/>
+    <w:lsdException w:name="Plain Text" w:semiHidden="1" w:unhideWhenUsed="1"/>
+    <w:lsdException w:name="E-mail Signature" w:semiHidden="1" w:unhideWhenUsed="1"/>
+    <w:lsdException w:name="HTML Top of Form" w:semiHidden="1" w:unhideWhenUsed="1"/>
+    <w:lsdException w:name="HTML Bottom of Form" w:semiHidden="1" w:unhideWhenUsed="1"/>
+    <w:lsdException w:name="Normal (Web)" w:semiHidden="1" w:unhideWhenUsed="1"/>
+    <w:lsdException w:name="HTML Acronym" w:semiHidden="1" w:unhideWhenUsed="1"/>
+    <w:lsdException w:name="HTML Address" w:semiHidden="1" w:unhideWhenUsed="1"/>
+    <w:lsdException w:name="HTML Cite" w:semiHidden="1" w:unhideWhenUsed="1"/>
+    <w:lsdException w:name="HTML Code" w:semiHidden="1" w:unhideWhenUsed="1"/>
+    <w:lsdException w:name="HTML Definition" w:semiHidden="1" w:unhideWhenUsed="1"/>
+    <w:lsdException w:name="HTML Keyboard" w:semiHidden="1" w:unhideWhenUsed="1"/>
+    <w:lsdException w:name="HTML Preformatted" w:semiHidden="1" w:unhideWhenUsed="1"/>
+    <w:lsdException w:name="HTML Sample" w:semiHidden="1" w:unhideWhenUsed="1"/>
+    <w:lsdException w:name="HTML Typewriter" w:semiHidden="1" w:unhideWhenUsed="1"/>
+    <w:lsdException w:name="HTML Variable" w:semiHidden="1" w:unhideWhenUsed="1"/>
+    <w:lsdException w:name="Normal Table" w:semiHidden="1" w:unhideWhenUsed="1"/>
+    <w:lsdException w:name="annotation subject" w:semiHidden="1" w:unhideWhenUsed="1"/>
+    <w:lsdException w:name="No List" w:semiHidden="1" w:unhideWhenUsed="1"/>
+    <w:lsdException w:name="Outline List 1" w:semiHidden="1" w:unhideWhenUsed="1"/>
+    <w:lsdException w:name="Outline List 2" w:semiHidden="1" w:unhideWhenUsed="1"/>
+    <w:lsdException w:name="Outline List 3" w:semiHidden="1" w:unhideWhenUsed="1"/>
+    <w:lsdException w:name="Table Simple 1" w:semiHidden="1" w:unhideWhenUsed="1"/>
+    <w:lsdException w:name="Table Simple 2" w:semiHidden="1" w:unhideWhenUsed="1"/>
+    <w:lsdException w:name="Table Simple 3" w:semiHidden="1" w:unhideWhenUsed="1"/>
+    <w:lsdException w:name="Table Classic 1" w:semiHidden="1" w:unhideWhenUsed="1"/>
+    <w:lsdException w:name="Table Classic 2" w:semiHidden="1" w:unhideWhenUsed="1"/>
+    <w:lsdException w:name="Table Classic 3" w:semiHidden="1" w:unhideWhenUsed="1"/>
+    <w:lsdException w:name="Table Classic 4" w:semiHidden="1" w:unhideWhenUsed="1"/>
+    <w:lsdException w:name="Table Colorful 1" w:semiHidden="1" w:unhideWhenUsed="1"/>
+    <w:lsdException w:name="Table Colorful 2" w:semiHidden="1" w:unhideWhenUsed="1"/>
+    <w:lsdException w:name="Table Colorful 3" w:semiHidden="1" w:unhideWhenUsed="1"/>
+    <w:lsdException w:name="Table Columns 1" w:semiHidden="1" w:unhideWhenUsed="1"/>
+    <w:lsdException w:name="Table Columns 2" w:semiHidden="1" w:unhideWhenUsed="1"/>
+    <w:lsdException w:name="Table Columns 3" w:semiHidden="1" w:unhideWhenUsed="1"/>
+    <w:lsdException w:name="Table Columns 4" w:semiHidden="1" w:unhideWhenUsed="1"/>
+    <w:lsdException w:name="Table Columns 5" w:semiHidden="1" w:unhideWhenUsed="1"/>
+    <w:lsdException w:name="Table Grid 1" w:semiHidden="1" w:unhideWhenUsed="1"/>
+    <w:lsdException w:name="Table Grid 2" w:semiHidden="1" w:unhideWhenUsed="1"/>
+    <w:lsdException w:name="Table Grid 3" w:semiHidden="1" w:unhideWhenUsed="1"/>
+    <w:lsdException w:name="Table Grid 4" w:semiHidden="1" w:unhideWhenUsed="1"/>
+    <w:lsdException w:name="Table Grid 5" w:semiHidden="1" w:unhideWhenUsed="1"/>
+    <w:lsdException w:name="Table Grid 6" w:semiHidden="1" w:unhideWhenUsed="1"/>
+    <w:lsdException w:name="Table Grid 7" w:semiHidden="1" w:unhideWhenUsed="1"/>
+    <w:lsdException w:name="Table Grid 8" w:semiHidden="1" w:unhideWhenUsed="1"/>
+    <w:lsdException w:name="Table List 1" w:semiHidden="1" w:unhideWhenUsed="1"/>
+    <w:lsdException w:name="Table List 2" w:semiHidden="1" w:unhideWhenUsed="1"/>
+    <w:lsdException w:name="Table List 3" w:semiHidden="1" w:unhideWhenUsed="1"/>
+    <w:lsdException w:name="Table List 4" w:semiHidden="1" w:unhideWhenUsed="1"/>
+    <w:lsdException w:name="Table List 5" w:semiHidden="1" w:unhideWhenUsed="1"/>
+    <w:lsdException w:name="Table List 6" w:semiHidden="1" w:unhideWhenUsed="1"/>
+    <w:lsdException w:name="Table List 7" w:semiHidden="1" w:unhideWhenUsed="1"/>
+    <w:lsdException w:name="Table List 8" w:semiHidden="1" w:unhideWhenUsed="1"/>
+    <w:lsdException w:name="Table 3D effects 1" w:semiHidden="1" w:unhideWhenUsed="1"/>
+    <w:lsdException w:name="Table 3D effects 2" w:semiHidden="1" w:unhideWhenUsed="1"/>
+    <w:lsdException w:name="Table 3D effects 3" w:semiHidden="1" w:unhideWhenUsed="1"/>
+    <w:lsdException w:name="Table Contemporary" w:semiHidden="1" w:unhideWhenUsed="1"/>
+    <w:lsdException w:name="Table Elegant" w:semiHidden="1" w:unhideWhenUsed="1"/>
+    <w:lsdException w:name="Table Professional" w:semiHidden="1" w:unhideWhenUsed="1"/>
+    <w:lsdException w:name="Table Subtle 1" w:semiHidden="1" w:unhideWhenUsed="1"/>
+    <w:lsdException w:name="Table Subtle 2" w:semiHidden="1" w:unhideWhenUsed="1"/>
+    <w:lsdException w:name="Table Web 1" w:semiHidden="1" w:unhideWhenUsed="1"/>
+    <w:lsdException w:name="Table Web 2" w:semiHidden="1" w:unhideWhenUsed="1"/>
+    <w:lsdException w:name="Table Web 3" w:semiHidden="1" w:unhideWhenUsed="1"/>
+    <w:lsdException w:name="Balloon Text" w:semiHidden="1" w:unhideWhenUsed="1"/>
+    <w:lsdException w:name="Table Grid" w:uiPriority="39"/>
+    <w:lsdException w:name="Table Theme" w:semiHidden="1" w:unhideWhenUsed="1"/>
+    <w:lsdException w:name="Placeholder Text" w:semiHidden="1"/>
+    <w:lsdException w:name="No Spacing" w:uiPriority="1" w:qFormat="1"/>
+    <w:lsdException w:name="Light Shading" w:uiPriority="60"/>
+    <w:lsdException w:name="Light List" w:uiPriority="61"/>
+    <w:lsdException w:name="Light Grid" w:uiPriority="62"/>
+    <w:lsdException w:name="Medium Shading 1" w:uiPriority="63"/>
+    <w:lsdException w:name="Medium Shading 2" w:uiPriority="64"/>
+    <w:lsdException w:name="Medium List 1" w:uiPriority="65"/>
+    <w:lsdException w:name="Medium List 2" w:uiPriority="66"/>
+    <w:lsdException w:name="Medium Grid 1" w:uiPriority="67"/>
+    <w:lsdException w:name="Medium Grid 2" w:uiPriority="68"/>
+    <w:lsdException w:name="Medium Grid 3" w:uiPriority="69"/>
+    <w:lsdException w:name="Dark List" w:uiPriority="70"/>
+    <w:lsdException w:name="Colorful Shading" w:uiPriority="71"/>
+    <w:lsdException w:name="Colorful List" w:uiPriority="72"/>
+    <w:lsdException w:name="Colorful Grid" w:uiPriority="73"/>
+    <w:lsdException w:name="Light Shading Accent 1" w:uiPriority="60"/>
+    <w:lsdException w:name="Light List Accent 1" w:uiPriority="61"/>
+    <w:lsdException w:name="Light Grid Accent 1" w:uiPriority="62"/>
+    <w:lsdException w:name="Medium Shading 1 Accent 1" w:uiPriority="63"/>
+    <w:lsdException w:name="Medium Shading 2 Accent 1" w:uiPriority="64"/>
+    <w:lsdException w:name="Medium List 1 Accent 1" w:uiPriority="65"/>
+    <w:lsdException w:name="Revision" w:semiHidden="1"/>
+    <w:lsdException w:name="List Paragraph" w:uiPriority="34" w:qFormat="1"/>
+    <w:lsdException w:name="Quote" w:uiPriority="29" w:qFormat="1"/>
+    <w:lsdException w:name="Intense Quote" w:uiPriority="30" w:qFormat="1"/>
+    <w:lsdException w:name="Medium List 2 Accent 1" w:uiPriority="66"/>
+    <w:lsdException w:name="Medium Grid 1 Accent 1" w:uiPriority="67"/>
+    <w:lsdException w:name="Medium Grid 2 Accent 1" w:uiPriority="68"/>
+    <w:lsdException w:name="Medium Grid 3 Accent 1" w:uiPriority="69"/>
+    <w:lsdException w:name="Dark List Accent 1" w:uiPriority="70"/>
+    <w:lsdException w:name="Colorful Shading Accent 1" w:uiPriority="71"/>
+    <w:lsdException w:name="Colorful List Accent 1" w:uiPriority="72"/>
+    <w:lsdException w:name="Colorful Grid Accent 1" w:uiPriority="73"/>
+    <w:lsdException w:name="Light Shading Accent 2" w:uiPriority="60"/>
+    <w:lsdException w:name="Light List Accent 2" w:uiPriority="61"/>
+    <w:lsdException w:name="Light Grid Accent 2" w:uiPriority="62"/>
+    <w:lsdException w:name="Medium Shading 1 Accent 2" w:uiPriority="63"/>
+    <w:lsdException w:name="Medium Shading 2 Accent 2" w:uiPriority="64"/>
+    <w:lsdException w:name="Medium List 1 Accent 2" w:uiPriority="65"/>
+    <w:lsdException w:name="Medium List 2 Accent 2" w:uiPriority="66"/>
+    <w:lsdException w:name="Medium Grid 1 Accent 2" w:uiPriority="67"/>
+    <w:lsdException w:name="Medium Grid 2 Accent 2" w:uiPriority="68"/>
+    <w:lsdException w:name="Medium Grid 3 Accent 2" w:uiPriority="69"/>
+    <w:lsdException w:name="Dark List Accent 2" w:uiPriority="70"/>
+    <w:lsdException w:name="Colorful Shading Accent 2" w:uiPriority="71"/>
+    <w:lsdException w:name="Colorful List Accent 2" w:uiPriority="72"/>
+    <w:lsdException w:name="Colorful Grid Accent 2" w:uiPriority="73"/>
+    <w:lsdException w:name="Light Shading Accent 3" w:uiPriority="60"/>
+    <w:lsdException w:name="Light List Accent 3" w:uiPriority="61"/>
+    <w:lsdException w:name="Light Grid Accent 3" w:uiPriority="62"/>
+    <w:lsdException w:name="Medium Shading 1 Accent 3" w:uiPriority="63"/>
+    <w:lsdException w:name="Medium Shading 2 Accent 3" w:uiPriority="64"/>
+    <w:lsdException w:name="Medium List 1 Accent 3" w:uiPriority="65"/>
+    <w:lsdException w:name="Medium List 2 Accent 3" w:uiPriority="66"/>
+    <w:lsdException w:name="Medium Grid 1 Accent 3" w:uiPriority="67"/>
+    <w:lsdException w:name="Medium Grid 2 Accent 3" w:uiPriority="68"/>
+    <w:lsdException w:name="Medium Grid 3 Accent 3" w:uiPriority="69"/>
+    <w:lsdException w:name="Dark List Accent 3" w:uiPriority="70"/>
+    <w:lsdException w:name="Colorful Shading Accent 3" w:uiPriority="71"/>
+    <w:lsdException w:name="Colorful List Accent 3" w:uiPriority="72"/>
+    <w:lsdException w:name="Colorful Grid Accent 3" w:uiPriority="73"/>
+    <w:lsdException w:name="Light Shading Accent 4" w:uiPriority="60"/>
+    <w:lsdException w:name="Light List Accent 4" w:uiPriority="61"/>
+    <w:lsdException w:name="Light Grid Accent 4" w:uiPriority="62"/>
+    <w:lsdException w:name="Medium Shading 1 Accent 4" w:uiPriority="63"/>
+    <w:lsdException w:name="Medium Shading 2 Accent 4" w:uiPriority="64"/>
+    <w:lsdException w:name="Medium List 1 Accent 4" w:uiPriority="65"/>
+    <w:lsdException w:name="Medium List 2 Accent 4" w:uiPriority="66"/>
+    <w:lsdException w:name="Medium Grid 1 Accent 4" w:uiPriority="67"/>
+    <w:lsdException w:name="Medium Grid 2 Accent 4" w:uiPriority="68"/>
+    <w:lsdException w:name="Medium Grid 3 Accent 4" w:uiPriority="69"/>
+    <w:lsdException w:name="Dark List Accent 4" w:uiPriority="70"/>
+    <w:lsdException w:name="Colorful Shading Accent 4" w:uiPriority="71"/>
+    <w:lsdException w:name="Colorful List Accent 4" w:uiPriority="72"/>
+    <w:lsdException w:name="Colorful Grid Accent 4" w:uiPriority="73"/>
+    <w:lsdException w:name="Light Shading Accent 5" w:uiPriority="60"/>
+    <w:lsdException w:name="Light List Accent 5" w:uiPriority="61"/>
+    <w:lsdException w:name="Light Grid Accent 5" w:uiPriority="62"/>
+    <w:lsdException w:name="Medium Shading 1 Accent 5" w:uiPriority="63"/>
+    <w:lsdException w:name="Medium Shading 2 Accent 5" w:uiPriority="64"/>
+    <w:lsdException w:name="Medium List 1 Accent 5" w:uiPriority="65"/>
+    <w:lsdException w:name="Medium List 2 Accent 5" w:uiPriority="66"/>
+    <w:lsdException w:name="Medium Grid 1 Accent 5" w:uiPriority="67"/>
+    <w:lsdException w:name="Medium Grid 2 Accent 5" w:uiPriority="68"/>
+    <w:lsdException w:name="Medium Grid 3 Accent 5" w:uiPriority="69"/>
+    <w:lsdException w:name="Dark List Accent 5" w:uiPriority="70"/>
+    <w:lsdException w:name="Colorful Shading Accent 5" w:uiPriority="71"/>
+    <w:lsdException w:name="Colorful List Accent 5" w:uiPriority="72"/>
+    <w:lsdException w:name="Colorful Grid Accent 5" w:uiPriority="73"/>
+    <w:lsdException w:name="Light Shading Accent 6" w:uiPriority="60"/>
+    <w:lsdException w:name="Light List Accent 6" w:uiPriority="61"/>
+    <w:lsdException w:name="Light Grid Accent 6" w:uiPriority="62"/>
+    <w:lsdException w:name="Medium Shading 1 Accent 6" w:uiPriority="63"/>
+    <w:lsdException w:name="Medium Shading 2 Accent 6" w:uiPriority="64"/>
+    <w:lsdException w:name="Medium List 1 Accent 6" w:uiPriority="65"/>
+    <w:lsdException w:name="Medium List 2 Accent 6" w:uiPriority="66"/>
+    <w:lsdException w:name="Medium Grid 1 Accent 6" w:uiPriority="67"/>
+    <w:lsdException w:name="Medium Grid 2 Accent 6" w:uiPriority="68"/>
+    <w:lsdException w:name="Medium Grid 3 Accent 6" w:uiPriority="69"/>
+    <w:lsdException w:name="Dark List Accent 6" w:uiPriority="70"/>
+    <w:lsdException w:name="Colorful Shading Accent 6" w:uiPriority="71"/>
+    <w:lsdException w:name="Colorful List Accent 6" w:uiPriority="72"/>
+    <w:lsdException w:name="Colorful Grid Accent 6" w:uiPriority="73"/>
+    <w:lsdException w:name="Subtle Emphasis" w:uiPriority="19" w:qFormat="1"/>
+    <w:lsdException w:name="Intense Emphasis" w:uiPriority="21" w:qFormat="1"/>
+    <w:lsdException w:name="Subtle Reference" w:uiPriority="31" w:qFormat="1"/>
+    <w:lsdException w:name="Intense Reference" w:uiPriority="32" w:qFormat="1"/>
+    <w:lsdException w:name="Book Title" w:uiPriority="33" w:qFormat="1"/>
+    <w:lsdException w:name="Bibliography" w:semiHidden="1" w:uiPriority="37" w:unhideWhenUsed="1"/>
+    <w:lsdException w:name="TOC Heading" w:semiHidden="1" w:uiPriority="39" w:unhideWhenUsed="1" w:qFormat="1"/>
+    <w:lsdException w:name="Plain Table 1" w:uiPriority="41"/>
+    <w:lsdException w:name="Plain Table 2" w:uiPriority="42"/>
+    <w:lsdException w:name="Plain Table 3" w:uiPriority="43"/>
+    <w:lsdException w:name="Plain Table 4" w:uiPriority="44"/>
+    <w:lsdException w:name="Plain Table 5" w:uiPriority="45"/>
+    <w:lsdException w:name="Grid Table Light" w:uiPriority="40"/>
+    <w:lsdException w:name="Grid Table 1 Light" w:uiPriority="46"/>
+    <w:lsdException w:name="Grid Table 2" w:uiPriority="47"/>
+    <w:lsdException w:name="Grid Table 3" w:uiPriority="48"/>
+    <w:lsdException w:name="Grid Table 4" w:uiPriority="49"/>
+    <w:lsdException w:name="Grid Table 5 Dark" w:uiPriority="50"/>
+    <w:lsdException w:name="Grid Table 6 Colorful" w:uiPriority="51"/>
+    <w:lsdException w:name="Grid Table 7 Colorful" w:uiPriority="52"/>
+    <w:lsdException w:name="Grid Table 1 Light Accent 1" w:uiPriority="46"/>
+    <w:lsdException w:name="Grid Table 2 Accent 1" w:uiPriority="47"/>
+    <w:lsdException w:name="Grid Table 3 Accent 1" w:uiPriority="48"/>
+    <w:lsdException w:name="Grid Table 4 Accent 1" w:uiPriority="49"/>
+    <w:lsdException w:name="Grid Table 5 Dark Accent 1" w:uiPriority="50"/>
+    <w:lsdException w:name="Grid Table 6 Colorful Accent 1" w:uiPriority="51"/>
+    <w:lsdException w:name="Grid Table 7 Colorful Accent 1" w:uiPriority="52"/>
+    <w:lsdException w:name="Grid Table 1 Light Accent 2" w:uiPriority="46"/>
+    <w:lsdException w:name="Grid Table 2 Accent 2" w:uiPriority="47"/>
+    <w:lsdException w:name="Grid Table 3 Accent 2" w:uiPriority="48"/>
+    <w:lsdException w:name="Grid Table 4 Accent 2" w:uiPriority="49"/>
+    <w:lsdException w:name="Grid Table 5 Dark Accent 2" w:uiPriority="50"/>
+    <w:lsdException w:name="Grid Table 6 Colorful Accent 2" w:uiPriority="51"/>
+    <w:lsdException w:name="Grid Table 7 Colorful Accent 2" w:uiPriority="52"/>
+    <w:lsdException w:name="Grid Table 1 Light Accent 3" w:uiPriority="46"/>
+    <w:lsdException w:name="Grid Table 2 Accent 3" w:uiPriority="47"/>
+    <w:lsdException w:name="Grid Table 3 Accent 3" w:uiPriority="48"/>
+    <w:lsdException w:name="Grid Table 4 Accent 3" w:uiPriority="49"/>
+    <w:lsdException w:name="Grid Table 5 Dark Accent 3" w:uiPriority="50"/>
+    <w:lsdException w:name="Grid Table 6 Colorful Accent 3" w:uiPriority="51"/>
+    <w:lsdException w:name="Grid Table 7 Colorful Accent 3" w:uiPriority="52"/>
+    <w:lsdException w:name="Grid Table 1 Light Accent 4" w:uiPriority="46"/>
+    <w:lsdException w:name="Grid Table 2 Accent 4" w:uiPriority="47"/>
+    <w:lsdException w:name="Grid Table 3 Accent 4" w:uiPriority="48"/>
+    <w:lsdException w:name="Grid Table 4 Accent 4" w:uiPriority="49"/>
+    <w:lsdException w:name="Grid Table 5 Dark Accent 4" w:uiPriority="50"/>
+    <w:lsdException w:name="Grid Table 6 Colorful Accent 4" w:uiPriority="51"/>
+    <w:lsdException w:name="Grid Table 7 Colorful Accent 4" w:uiPriority="52"/>
+    <w:lsdException w:name="Grid Table 1 Light Accent 5" w:uiPriority="46"/>
+    <w:lsdException w:name="Grid Table 2 Accent 5" w:uiPriority="47"/>
+    <w:lsdException w:name="Grid Table 3 Accent 5" w:uiPriority="48"/>
+    <w:lsdException w:name="Grid Table 4 Accent 5" w:uiPriority="49"/>
+    <w:lsdException w:name="Grid Table 5 Dark Accent 5" w:uiPriority="50"/>
+    <w:lsdException w:name="Grid Table 6 Colorful Accent 5" w:uiPriority="51"/>
+    <w:lsdException w:name="Grid Table 7 Colorful Accent 5" w:uiPriority="52"/>
+    <w:lsdException w:name="Grid Table 1 Light Accent 6" w:uiPriority="46"/>
+    <w:lsdException w:name="Grid Table 2 Accent 6" w:uiPriority="47"/>
+    <w:lsdException w:name="Grid Table 3 Accent 6" w:uiPriority="48"/>
+    <w:lsdException w:name="Grid Table 4 Accent 6" w:uiPriority="49"/>
+    <w:lsdException w:name="Grid Table 5 Dark Accent 6" w:uiPriority="50"/>
+    <w:lsdException w:name="Grid Table 6 Colorful Accent 6" w:uiPriority="51"/>
+    <w:lsdException w:name="Grid Table 7 Colorful Accent 6" w:uiPriority="52"/>
+    <w:lsdException w:name="List Table 1 Light" w:uiPriority="46"/>
+    <w:lsdException w:name="List Table 2" w:uiPriority="47"/>
+    <w:lsdException w:name="List Table 3" w:uiPriority="48"/>
+    <w:lsdException w:name="List Table 4" w:uiPriority="49"/>
+    <w:lsdException w:name="List Table 5 Dark" w:uiPriority="50"/>
+    <w:lsdException w:name="List Table 6 Colorful" w:uiPriority="51"/>
+    <w:lsdException w:name="List Table 7 Colorful" w:uiPriority="52"/>
+    <w:lsdException w:name="List Table 1 Light Accent 1" w:uiPriority="46"/>
+    <w:lsdException w:name="List Table 2 Accent 1" w:uiPriority="47"/>
+    <w:lsdException w:name="List Table 3 Accent 1" w:uiPriority="48"/>
+    <w:lsdException w:name="List Table 4 Accent 1" w:uiPriority="49"/>
+    <w:lsdException w:name="List Table 5 Dark Accent 1" w:uiPriority="50"/>
+    <w:lsdException w:name="List Table 6 Colorful Accent 1" w:uiPriority="51"/>
+    <w:lsdException w:name="List Table 7 Colorful Accent 1" w:uiPriority="52"/>
+    <w:lsdException w:name="List Table 1 Light Accent 2" w:uiPriority="46"/>
+    <w:lsdException w:name="List Table 2 Accent 2" w:uiPriority="47"/>
+    <w:lsdException w:name="List Table 3 Accent 2" w:uiPriority="48"/>
+    <w:lsdException w:name="List Table 4 Accent 2" w:uiPriority="49"/>
+    <w:lsdException w:name="List Table 5 Dark Accent 2" w:uiPriority="50"/>
+    <w:lsdException w:name="List Table 6 Colorful Accent 2" w:uiPriority="51"/>
+    <w:lsdException w:name="List Table 7 Colorful Accent 2" w:uiPriority="52"/>
+    <w:lsdException w:name="List Table 1 Light Accent 3" w:uiPriority="46"/>
+    <w:lsdException w:name="List Table 2 Accent 3" w:uiPriority="47"/>
+    <w:lsdException w:name="List Table 3 Accent 3" w:uiPriority="48"/>
+    <w:lsdException w:name="List Table 4 Accent 3" w:uiPriority="49"/>
+    <w:lsdException w:name="List Table 5 Dark Accent 3" w:uiPriority="50"/>
+    <w:lsdException w:name="List Table 6 Colorful Accent 3" w:uiPriority="51"/>
+    <w:lsdException w:name="List Table 7 Colorful Accent 3" w:uiPriority="52"/>
+    <w:lsdException w:name="List Table 1 Light Accent 4" w:uiPriority="46"/>
+    <w:lsdException w:name="List Table 2 Accent 4" w:uiPriority="47"/>
+    <w:lsdException w:name="List Table 3 Accent 4" w:uiPriority="48"/>
+    <w:lsdException w:name="List Table 4 Accent 4" w:uiPriority="49"/>
+    <w:lsdException w:name="List Table 5 Dark Accent 4" w:uiPriority="50"/>
+    <w:lsdException w:name="List Table 6 Colorful Accent 4" w:uiPriority="51"/>
+    <w:lsdException w:name="List Table 7 Colorful Accent 4" w:uiPriority="52"/>
+    <w:lsdException w:name="List Table 1 Light Accent 5" w:uiPriority="46"/>
+    <w:lsdException w:name="List Table 2 Accent 5" w:uiPriority="47"/>
+    <w:lsdException w:name="List Table 3 Accent 5" w:uiPriority="48"/>
+    <w:lsdException w:name="List Table 4 Accent 5" w:uiPriority="49"/>
+    <w:lsdException w:name="List Table 5 Dark Accent 5" w:uiPriority="50"/>
+    <w:lsdException w:name="List Table 6 Colorful Accent 5" w:uiPriority="51"/>
+    <w:lsdException w:name="List Table 7 Colorful Accent 5" w:uiPriority="52"/>
+    <w:lsdException w:name="List Table 1 Light Accent 6" w:uiPriority="46"/>
+    <w:lsdException w:name="List Table 2 Accent 6" w:uiPriority="47"/>
+    <w:lsdException w:name="List Table 3 Accent 6" w:uiPriority="48"/>
+    <w:lsdException w:name="List Table 4 Accent 6" w:uiPriority="49"/>
+    <w:lsdException w:name="List Table 5 Dark Accent 6" w:uiPriority="50"/>
+    <w:lsdException w:name="List Table 6 Colorful Accent 6" w:uiPriority="51"/>
+    <w:lsdException w:name="List Table 7 Colorful Accent 6" w:uiPriority="52"/>
+  </w:latentStyles>
+  <w:style w:type="paragraph" w:default="1" w:styleId="Normal">
+    <w:name w:val="Normal"/>
+    <w:qFormat/>
+  </w:style>
+  <w:style w:type="character" w:default="1" w:styleId="DefaultParagraphFont">
+    <w:name w:val="Default Paragraph Font"/>
+    <w:uiPriority w:val="1"/>
+    <w:semiHidden/>
+    <w:unhideWhenUsed/>
+  </w:style>
+  <w:style w:type="table" w:default="1" w:styleId="TableNormal">
+    <w:name w:val="Normal Table"/>
+    <w:uiPriority w:val="99"/>
+    <w:semiHidden/>
+    <w:unhideWhenUsed/>
+    <w:tblPr>
+      <w:tblInd w:w="0" w:type="dxa"/>
+      <w:tblCellMar>
+        <w:top w:w="0" w:type="dxa"/>
+        <w:left w:w="108" w:type="dxa"/>
+        <w:bottom w:w="0" w:type="dxa"/>
+        <w:right w:w="108" w:type="dxa"/>
+      </w:tblCellMar>
+    </w:tblPr>
+  </w:style>
+  <w:style w:type="numbering" w:default="1" w:styleId="NoList">
+    <w:name w:val="No List"/>
+    <w:uiPriority w:val="99"/>
+    <w:semiHidden/>
+    <w:unhideWhenUsed/>
+  </w:style>
+  <w:style w:type="paragraph" w:customStyle="1" w:styleId="CBD1C9EF7F02419C86E4E7D31F253927">
+    <w:name w:val="CBD1C9EF7F02419C86E4E7D31F253927"/>
+    <w:rsid w:val="00570C17"/>
+  </w:style>
+  <w:style w:type="paragraph" w:customStyle="1" w:styleId="1D1D6F56500441888BED1EF3537D7690">
+    <w:name w:val="1D1D6F56500441888BED1EF3537D7690"/>
+    <w:rsid w:val="00570C17"/>
+  </w:style>
+</w:styles>
+</file>
+
+<file path=word/glossary/webSettings.xml><?xml version="1.0" encoding="utf-8"?>
+<w:webSettings xmlns:mc="http://schemas.openxmlformats.org/markup-compatibility/2006" xmlns:r="http://schemas.openxmlformats.org/officeDocument/2006/relationships" xmlns:w="http://schemas.openxmlformats.org/wordprocessingml/2006/main" xmlns:w14="http://schemas.microsoft.com/office/word/2010/wordml" xmlns:w15="http://schemas.microsoft.com/office/word/2012/wordml" mc:Ignorable="w14 w15">
+  <w:optimizeForBrowser/>
+  <w:allowPNG/>
+</w:webSettings>
 </file>
 
 <file path=word/theme/theme1.xml><?xml version="1.0" encoding="utf-8"?>
@@ -10579,4 +13638,35 @@
     </a:ext>
   </a:extLst>
 </a:theme>
+</file>
+
+<file path=customXml/item1.xml><?xml version="1.0" encoding="utf-8"?>
+<CoverPageProperties xmlns="http://schemas.microsoft.com/office/2006/coverPageProps">
+  <PublishDate>2018-01-15T00:00:00</PublishDate>
+  <Abstract/>
+  <CompanyAddress/>
+  <CompanyPhone/>
+  <CompanyFax/>
+  <CompanyEmail/>
+</CoverPageProperties>
+</file>
+
+<file path=customXml/item2.xml><?xml version="1.0" encoding="utf-8"?>
+<b:Sources xmlns:b="http://schemas.openxmlformats.org/officeDocument/2006/bibliography" xmlns="http://schemas.openxmlformats.org/officeDocument/2006/bibliography" SelectedStyle="\APASixthEditionOfficeOnline.xsl" StyleName="APA" Version="6"/>
+</file>
+
+<file path=customXml/itemProps1.xml><?xml version="1.0" encoding="utf-8"?>
+<ds:datastoreItem xmlns:ds="http://schemas.openxmlformats.org/officeDocument/2006/customXml" ds:itemID="{55AF091B-3C7A-41E3-B477-F2FDAA23CFDA}">
+  <ds:schemaRefs>
+    <ds:schemaRef ds:uri="http://schemas.microsoft.com/office/2006/coverPageProps"/>
+  </ds:schemaRefs>
+</ds:datastoreItem>
+</file>
+
+<file path=customXml/itemProps2.xml><?xml version="1.0" encoding="utf-8"?>
+<ds:datastoreItem xmlns:ds="http://schemas.openxmlformats.org/officeDocument/2006/customXml" ds:itemID="{DE1098F6-F48D-4CD6-9A4B-EF5CECFAAE92}">
+  <ds:schemaRefs>
+    <ds:schemaRef ds:uri="http://schemas.openxmlformats.org/officeDocument/2006/bibliography"/>
+  </ds:schemaRefs>
+</ds:datastoreItem>
 </file>
</xml_diff>

<commit_message>
Bugfixed battery and wifi level on Cloud API
</commit_message>
<xml_diff>
--- a/doc/HolaSoftwareGuide.docx
+++ b/doc/HolaSoftwareGuide.docx
@@ -19,7 +19,7 @@
       <w:pPr>
         <w:pStyle w:val="Heading1"/>
       </w:pPr>
-      <w:bookmarkStart w:id="0" w:name="_Toc503790835"/>
+      <w:bookmarkStart w:id="0" w:name="_Toc503966482"/>
       <w:r>
         <w:t>Revision History</w:t>
       </w:r>
@@ -518,13 +518,42 @@
       </w:r>
     </w:p>
     <w:p>
+      <w:pPr>
+        <w:pStyle w:val="ListParagraph"/>
+        <w:numPr>
+          <w:ilvl w:val="0"/>
+          <w:numId w:val="27"/>
+        </w:numPr>
+      </w:pPr>
+      <w:r>
+        <w:t xml:space="preserve">1/17/2018: Added </w:t>
+      </w:r>
+      <w:proofErr w:type="spellStart"/>
+      <w:r>
+        <w:t>getBatteryPct</w:t>
+      </w:r>
+      <w:proofErr w:type="spellEnd"/>
+      <w:r>
+        <w:t xml:space="preserve"> API</w:t>
+      </w:r>
+    </w:p>
+    <w:p>
       <w:r>
         <w:br w:type="page"/>
       </w:r>
+      <w:bookmarkStart w:id="1" w:name="_GoBack"/>
+      <w:bookmarkEnd w:id="1"/>
     </w:p>
     <w:p/>
     <w:sdt>
       <w:sdtPr>
+        <w:rPr>
+          <w:rFonts w:asciiTheme="minorHAnsi" w:eastAsiaTheme="minorEastAsia" w:hAnsiTheme="minorHAnsi" w:cstheme="minorBidi"/>
+          <w:b w:val="0"/>
+          <w:bCs w:val="0"/>
+          <w:sz w:val="22"/>
+          <w:szCs w:val="22"/>
+        </w:rPr>
         <w:id w:val="-1751181305"/>
         <w:docPartObj>
           <w:docPartGallery w:val="Table of Contents"/>
@@ -533,10 +562,7 @@
       </w:sdtPr>
       <w:sdtEndPr>
         <w:rPr>
-          <w:rFonts w:asciiTheme="minorHAnsi" w:eastAsiaTheme="minorEastAsia" w:hAnsiTheme="minorHAnsi" w:cstheme="minorBidi"/>
           <w:noProof/>
-          <w:sz w:val="22"/>
-          <w:szCs w:val="22"/>
         </w:rPr>
       </w:sdtEndPr>
       <w:sdtContent>
@@ -569,7 +595,7 @@
           <w:r>
             <w:fldChar w:fldCharType="separate"/>
           </w:r>
-          <w:hyperlink w:anchor="_Toc503790835" w:history="1">
+          <w:hyperlink w:anchor="_Toc503966482" w:history="1">
             <w:r>
               <w:rPr>
                 <w:rStyle w:val="Hyperlink"/>
@@ -610,7 +636,7 @@
                 <w:noProof/>
                 <w:webHidden/>
               </w:rPr>
-              <w:instrText xml:space="preserve"> PAGEREF _Toc503790835 \h </w:instrText>
+              <w:instrText xml:space="preserve"> PAGEREF _Toc503966482 \h </w:instrText>
             </w:r>
             <w:r>
               <w:rPr>
@@ -653,68 +679,68 @@
               <w:lang w:val="nl-BE" w:eastAsia="nl-BE"/>
             </w:rPr>
           </w:pPr>
-          <w:hyperlink w:anchor="_Toc503790836" w:history="1">
+          <w:hyperlink w:anchor="_Toc503966483" w:history="1">
             <w:r>
               <w:rPr>
                 <w:rStyle w:val="Hyperlink"/>
                 <w:noProof/>
               </w:rPr>
+              <w:t>3</w:t>
+            </w:r>
+            <w:r>
+              <w:rPr>
+                <w:noProof/>
+                <w:lang w:val="nl-BE" w:eastAsia="nl-BE"/>
+              </w:rPr>
+              <w:tab/>
+            </w:r>
+            <w:r>
+              <w:rPr>
+                <w:rStyle w:val="Hyperlink"/>
+                <w:noProof/>
+              </w:rPr>
+              <w:t>Version Control</w:t>
+            </w:r>
+            <w:r>
+              <w:rPr>
+                <w:noProof/>
+                <w:webHidden/>
+              </w:rPr>
+              <w:tab/>
+            </w:r>
+            <w:r>
+              <w:rPr>
+                <w:noProof/>
+                <w:webHidden/>
+              </w:rPr>
+              <w:fldChar w:fldCharType="begin"/>
+            </w:r>
+            <w:r>
+              <w:rPr>
+                <w:noProof/>
+                <w:webHidden/>
+              </w:rPr>
+              <w:instrText xml:space="preserve"> PAGEREF _Toc503966483 \h </w:instrText>
+            </w:r>
+            <w:r>
+              <w:rPr>
+                <w:noProof/>
+                <w:webHidden/>
+              </w:rPr>
+            </w:r>
+            <w:r>
+              <w:rPr>
+                <w:noProof/>
+                <w:webHidden/>
+              </w:rPr>
+              <w:fldChar w:fldCharType="separate"/>
+            </w:r>
+            <w:r>
+              <w:rPr>
+                <w:noProof/>
+                <w:webHidden/>
+              </w:rPr>
               <w:t>2</w:t>
-            </w:r>
-            <w:r>
-              <w:rPr>
-                <w:noProof/>
-                <w:lang w:val="nl-BE" w:eastAsia="nl-BE"/>
-              </w:rPr>
-              <w:tab/>
-            </w:r>
-            <w:r>
-              <w:rPr>
-                <w:rStyle w:val="Hyperlink"/>
-                <w:noProof/>
-              </w:rPr>
-              <w:t>Table Of Contents</w:t>
-            </w:r>
-            <w:r>
-              <w:rPr>
-                <w:noProof/>
-                <w:webHidden/>
-              </w:rPr>
-              <w:tab/>
-            </w:r>
-            <w:r>
-              <w:rPr>
-                <w:noProof/>
-                <w:webHidden/>
-              </w:rPr>
-              <w:fldChar w:fldCharType="begin"/>
-            </w:r>
-            <w:r>
-              <w:rPr>
-                <w:noProof/>
-                <w:webHidden/>
-              </w:rPr>
-              <w:instrText xml:space="preserve"> PAGEREF _Toc503790836 \h </w:instrText>
-            </w:r>
-            <w:r>
-              <w:rPr>
-                <w:noProof/>
-                <w:webHidden/>
-              </w:rPr>
-            </w:r>
-            <w:r>
-              <w:rPr>
-                <w:noProof/>
-                <w:webHidden/>
-              </w:rPr>
-              <w:fldChar w:fldCharType="separate"/>
-            </w:r>
-            <w:r>
-              <w:rPr>
-                <w:noProof/>
-                <w:webHidden/>
-              </w:rPr>
-              <w:t>1</w:t>
             </w:r>
             <w:r>
               <w:rPr>
@@ -737,7 +763,7 @@
               <w:lang w:val="nl-BE" w:eastAsia="nl-BE"/>
             </w:rPr>
           </w:pPr>
-          <w:hyperlink w:anchor="_Toc503790837" w:history="1">
+          <w:hyperlink w:anchor="_Toc503966484" w:history="1">
             <w:r>
               <w:rPr>
                 <w:rStyle w:val="Hyperlink"/>
@@ -757,7 +783,7 @@
                 <w:rStyle w:val="Hyperlink"/>
                 <w:noProof/>
               </w:rPr>
-              <w:t>Version Control</w:t>
+              <w:t>Third Party Components</w:t>
             </w:r>
             <w:r>
               <w:rPr>
@@ -778,7 +804,7 @@
                 <w:noProof/>
                 <w:webHidden/>
               </w:rPr>
-              <w:instrText xml:space="preserve"> PAGEREF _Toc503790837 \h </w:instrText>
+              <w:instrText xml:space="preserve"> PAGEREF _Toc503966484 \h </w:instrText>
             </w:r>
             <w:r>
               <w:rPr>
@@ -798,7 +824,7 @@
                 <w:noProof/>
                 <w:webHidden/>
               </w:rPr>
-              <w:t>1</w:t>
+              <w:t>3</w:t>
             </w:r>
             <w:r>
               <w:rPr>
@@ -821,7 +847,7 @@
               <w:lang w:val="nl-BE" w:eastAsia="nl-BE"/>
             </w:rPr>
           </w:pPr>
-          <w:hyperlink w:anchor="_Toc503790838" w:history="1">
+          <w:hyperlink w:anchor="_Toc503966485" w:history="1">
             <w:r>
               <w:rPr>
                 <w:rStyle w:val="Hyperlink"/>
@@ -841,7 +867,7 @@
                 <w:rStyle w:val="Hyperlink"/>
                 <w:noProof/>
               </w:rPr>
-              <w:t>Third Party Components</w:t>
+              <w:t>Shell Commands</w:t>
             </w:r>
             <w:r>
               <w:rPr>
@@ -862,7 +888,7 @@
                 <w:noProof/>
                 <w:webHidden/>
               </w:rPr>
-              <w:instrText xml:space="preserve"> PAGEREF _Toc503790838 \h </w:instrText>
+              <w:instrText xml:space="preserve"> PAGEREF _Toc503966485 \h </w:instrText>
             </w:r>
             <w:r>
               <w:rPr>
@@ -882,7 +908,7 @@
                 <w:noProof/>
                 <w:webHidden/>
               </w:rPr>
-              <w:t>2</w:t>
+              <w:t>4</w:t>
             </w:r>
             <w:r>
               <w:rPr>
@@ -905,7 +931,7 @@
               <w:lang w:val="nl-BE" w:eastAsia="nl-BE"/>
             </w:rPr>
           </w:pPr>
-          <w:hyperlink w:anchor="_Toc503790839" w:history="1">
+          <w:hyperlink w:anchor="_Toc503966486" w:history="1">
             <w:r>
               <w:rPr>
                 <w:rStyle w:val="Hyperlink"/>
@@ -925,7 +951,7 @@
                 <w:rStyle w:val="Hyperlink"/>
                 <w:noProof/>
               </w:rPr>
-              <w:t>Shell Commands</w:t>
+              <w:t>Pin Assignments</w:t>
             </w:r>
             <w:r>
               <w:rPr>
@@ -946,7 +972,7 @@
                 <w:noProof/>
                 <w:webHidden/>
               </w:rPr>
-              <w:instrText xml:space="preserve"> PAGEREF _Toc503790839 \h </w:instrText>
+              <w:instrText xml:space="preserve"> PAGEREF _Toc503966486 \h </w:instrText>
             </w:r>
             <w:r>
               <w:rPr>
@@ -966,7 +992,7 @@
                 <w:noProof/>
                 <w:webHidden/>
               </w:rPr>
-              <w:t>2</w:t>
+              <w:t>4</w:t>
             </w:r>
             <w:r>
               <w:rPr>
@@ -989,7 +1015,7 @@
               <w:lang w:val="nl-BE" w:eastAsia="nl-BE"/>
             </w:rPr>
           </w:pPr>
-          <w:hyperlink w:anchor="_Toc503790840" w:history="1">
+          <w:hyperlink w:anchor="_Toc503966487" w:history="1">
             <w:r>
               <w:rPr>
                 <w:rStyle w:val="Hyperlink"/>
@@ -1009,7 +1035,7 @@
                 <w:rStyle w:val="Hyperlink"/>
                 <w:noProof/>
               </w:rPr>
-              <w:t>Pin Assignments</w:t>
+              <w:t>Firmware Coding Convention</w:t>
             </w:r>
             <w:r>
               <w:rPr>
@@ -1030,7 +1056,7 @@
                 <w:noProof/>
                 <w:webHidden/>
               </w:rPr>
-              <w:instrText xml:space="preserve"> PAGEREF _Toc503790840 \h </w:instrText>
+              <w:instrText xml:space="preserve"> PAGEREF _Toc503966487 \h </w:instrText>
             </w:r>
             <w:r>
               <w:rPr>
@@ -1050,7 +1076,7 @@
                 <w:noProof/>
                 <w:webHidden/>
               </w:rPr>
-              <w:t>3</w:t>
+              <w:t>5</w:t>
             </w:r>
             <w:r>
               <w:rPr>
@@ -1073,7 +1099,7 @@
               <w:lang w:val="nl-BE" w:eastAsia="nl-BE"/>
             </w:rPr>
           </w:pPr>
-          <w:hyperlink w:anchor="_Toc503790841" w:history="1">
+          <w:hyperlink w:anchor="_Toc503966488" w:history="1">
             <w:r>
               <w:rPr>
                 <w:rStyle w:val="Hyperlink"/>
@@ -1093,7 +1119,7 @@
                 <w:rStyle w:val="Hyperlink"/>
                 <w:noProof/>
               </w:rPr>
-              <w:t>Firmware Coding Convention</w:t>
+              <w:t>Firmware Design</w:t>
             </w:r>
             <w:r>
               <w:rPr>
@@ -1114,7 +1140,7 @@
                 <w:noProof/>
                 <w:webHidden/>
               </w:rPr>
-              <w:instrText xml:space="preserve"> PAGEREF _Toc503790841 \h </w:instrText>
+              <w:instrText xml:space="preserve"> PAGEREF _Toc503966488 \h </w:instrText>
             </w:r>
             <w:r>
               <w:rPr>
@@ -1134,7 +1160,1183 @@
                 <w:noProof/>
                 <w:webHidden/>
               </w:rPr>
-              <w:t>4</w:t>
+              <w:t>6</w:t>
+            </w:r>
+            <w:r>
+              <w:rPr>
+                <w:noProof/>
+                <w:webHidden/>
+              </w:rPr>
+              <w:fldChar w:fldCharType="end"/>
+            </w:r>
+          </w:hyperlink>
+        </w:p>
+        <w:p>
+          <w:pPr>
+            <w:pStyle w:val="TOC2"/>
+            <w:tabs>
+              <w:tab w:val="left" w:pos="880"/>
+              <w:tab w:val="right" w:leader="dot" w:pos="9350"/>
+            </w:tabs>
+            <w:rPr>
+              <w:noProof/>
+              <w:lang w:val="nl-BE" w:eastAsia="nl-BE"/>
+            </w:rPr>
+          </w:pPr>
+          <w:hyperlink w:anchor="_Toc503966489" w:history="1">
+            <w:r>
+              <w:rPr>
+                <w:rStyle w:val="Hyperlink"/>
+                <w:noProof/>
+              </w:rPr>
+              <w:t>8.1</w:t>
+            </w:r>
+            <w:r>
+              <w:rPr>
+                <w:noProof/>
+                <w:lang w:val="nl-BE" w:eastAsia="nl-BE"/>
+              </w:rPr>
+              <w:tab/>
+            </w:r>
+            <w:r>
+              <w:rPr>
+                <w:rStyle w:val="Hyperlink"/>
+                <w:noProof/>
+              </w:rPr>
+              <w:t>Ownership</w:t>
+            </w:r>
+            <w:r>
+              <w:rPr>
+                <w:noProof/>
+                <w:webHidden/>
+              </w:rPr>
+              <w:tab/>
+            </w:r>
+            <w:r>
+              <w:rPr>
+                <w:noProof/>
+                <w:webHidden/>
+              </w:rPr>
+              <w:fldChar w:fldCharType="begin"/>
+            </w:r>
+            <w:r>
+              <w:rPr>
+                <w:noProof/>
+                <w:webHidden/>
+              </w:rPr>
+              <w:instrText xml:space="preserve"> PAGEREF _Toc503966489 \h </w:instrText>
+            </w:r>
+            <w:r>
+              <w:rPr>
+                <w:noProof/>
+                <w:webHidden/>
+              </w:rPr>
+            </w:r>
+            <w:r>
+              <w:rPr>
+                <w:noProof/>
+                <w:webHidden/>
+              </w:rPr>
+              <w:fldChar w:fldCharType="separate"/>
+            </w:r>
+            <w:r>
+              <w:rPr>
+                <w:noProof/>
+                <w:webHidden/>
+              </w:rPr>
+              <w:t>6</w:t>
+            </w:r>
+            <w:r>
+              <w:rPr>
+                <w:noProof/>
+                <w:webHidden/>
+              </w:rPr>
+              <w:fldChar w:fldCharType="end"/>
+            </w:r>
+          </w:hyperlink>
+        </w:p>
+        <w:p>
+          <w:pPr>
+            <w:pStyle w:val="TOC2"/>
+            <w:tabs>
+              <w:tab w:val="left" w:pos="880"/>
+              <w:tab w:val="right" w:leader="dot" w:pos="9350"/>
+            </w:tabs>
+            <w:rPr>
+              <w:noProof/>
+              <w:lang w:val="nl-BE" w:eastAsia="nl-BE"/>
+            </w:rPr>
+          </w:pPr>
+          <w:hyperlink w:anchor="_Toc503966490" w:history="1">
+            <w:r>
+              <w:rPr>
+                <w:rStyle w:val="Hyperlink"/>
+                <w:noProof/>
+              </w:rPr>
+              <w:t>8.2</w:t>
+            </w:r>
+            <w:r>
+              <w:rPr>
+                <w:noProof/>
+                <w:lang w:val="nl-BE" w:eastAsia="nl-BE"/>
+              </w:rPr>
+              <w:tab/>
+            </w:r>
+            <w:r>
+              <w:rPr>
+                <w:rStyle w:val="Hyperlink"/>
+                <w:noProof/>
+              </w:rPr>
+              <w:t>Intercom_Root</w:t>
+            </w:r>
+            <w:r>
+              <w:rPr>
+                <w:noProof/>
+                <w:webHidden/>
+              </w:rPr>
+              <w:tab/>
+            </w:r>
+            <w:r>
+              <w:rPr>
+                <w:noProof/>
+                <w:webHidden/>
+              </w:rPr>
+              <w:fldChar w:fldCharType="begin"/>
+            </w:r>
+            <w:r>
+              <w:rPr>
+                <w:noProof/>
+                <w:webHidden/>
+              </w:rPr>
+              <w:instrText xml:space="preserve"> PAGEREF _Toc503966490 \h </w:instrText>
+            </w:r>
+            <w:r>
+              <w:rPr>
+                <w:noProof/>
+                <w:webHidden/>
+              </w:rPr>
+            </w:r>
+            <w:r>
+              <w:rPr>
+                <w:noProof/>
+                <w:webHidden/>
+              </w:rPr>
+              <w:fldChar w:fldCharType="separate"/>
+            </w:r>
+            <w:r>
+              <w:rPr>
+                <w:noProof/>
+                <w:webHidden/>
+              </w:rPr>
+              <w:t>7</w:t>
+            </w:r>
+            <w:r>
+              <w:rPr>
+                <w:noProof/>
+                <w:webHidden/>
+              </w:rPr>
+              <w:fldChar w:fldCharType="end"/>
+            </w:r>
+          </w:hyperlink>
+        </w:p>
+        <w:p>
+          <w:pPr>
+            <w:pStyle w:val="TOC2"/>
+            <w:tabs>
+              <w:tab w:val="left" w:pos="880"/>
+              <w:tab w:val="right" w:leader="dot" w:pos="9350"/>
+            </w:tabs>
+            <w:rPr>
+              <w:noProof/>
+              <w:lang w:val="nl-BE" w:eastAsia="nl-BE"/>
+            </w:rPr>
+          </w:pPr>
+          <w:hyperlink w:anchor="_Toc503966491" w:history="1">
+            <w:r>
+              <w:rPr>
+                <w:rStyle w:val="Hyperlink"/>
+                <w:noProof/>
+              </w:rPr>
+              <w:t>8.3</w:t>
+            </w:r>
+            <w:r>
+              <w:rPr>
+                <w:noProof/>
+                <w:lang w:val="nl-BE" w:eastAsia="nl-BE"/>
+              </w:rPr>
+              <w:tab/>
+            </w:r>
+            <w:r>
+              <w:rPr>
+                <w:rStyle w:val="Hyperlink"/>
+                <w:noProof/>
+              </w:rPr>
+              <w:t>Intercom_Incoming</w:t>
+            </w:r>
+            <w:r>
+              <w:rPr>
+                <w:noProof/>
+                <w:webHidden/>
+              </w:rPr>
+              <w:tab/>
+            </w:r>
+            <w:r>
+              <w:rPr>
+                <w:noProof/>
+                <w:webHidden/>
+              </w:rPr>
+              <w:fldChar w:fldCharType="begin"/>
+            </w:r>
+            <w:r>
+              <w:rPr>
+                <w:noProof/>
+                <w:webHidden/>
+              </w:rPr>
+              <w:instrText xml:space="preserve"> PAGEREF _Toc503966491 \h </w:instrText>
+            </w:r>
+            <w:r>
+              <w:rPr>
+                <w:noProof/>
+                <w:webHidden/>
+              </w:rPr>
+            </w:r>
+            <w:r>
+              <w:rPr>
+                <w:noProof/>
+                <w:webHidden/>
+              </w:rPr>
+              <w:fldChar w:fldCharType="separate"/>
+            </w:r>
+            <w:r>
+              <w:rPr>
+                <w:noProof/>
+                <w:webHidden/>
+              </w:rPr>
+              <w:t>8</w:t>
+            </w:r>
+            <w:r>
+              <w:rPr>
+                <w:noProof/>
+                <w:webHidden/>
+              </w:rPr>
+              <w:fldChar w:fldCharType="end"/>
+            </w:r>
+          </w:hyperlink>
+        </w:p>
+        <w:p>
+          <w:pPr>
+            <w:pStyle w:val="TOC2"/>
+            <w:tabs>
+              <w:tab w:val="left" w:pos="880"/>
+              <w:tab w:val="right" w:leader="dot" w:pos="9350"/>
+            </w:tabs>
+            <w:rPr>
+              <w:noProof/>
+              <w:lang w:val="nl-BE" w:eastAsia="nl-BE"/>
+            </w:rPr>
+          </w:pPr>
+          <w:hyperlink w:anchor="_Toc503966492" w:history="1">
+            <w:r>
+              <w:rPr>
+                <w:rStyle w:val="Hyperlink"/>
+                <w:noProof/>
+              </w:rPr>
+              <w:t>8.4</w:t>
+            </w:r>
+            <w:r>
+              <w:rPr>
+                <w:noProof/>
+                <w:lang w:val="nl-BE" w:eastAsia="nl-BE"/>
+              </w:rPr>
+              <w:tab/>
+            </w:r>
+            <w:r>
+              <w:rPr>
+                <w:rStyle w:val="Hyperlink"/>
+                <w:noProof/>
+              </w:rPr>
+              <w:t>Intercom Outgoing</w:t>
+            </w:r>
+            <w:r>
+              <w:rPr>
+                <w:noProof/>
+                <w:webHidden/>
+              </w:rPr>
+              <w:tab/>
+            </w:r>
+            <w:r>
+              <w:rPr>
+                <w:noProof/>
+                <w:webHidden/>
+              </w:rPr>
+              <w:fldChar w:fldCharType="begin"/>
+            </w:r>
+            <w:r>
+              <w:rPr>
+                <w:noProof/>
+                <w:webHidden/>
+              </w:rPr>
+              <w:instrText xml:space="preserve"> PAGEREF _Toc503966492 \h </w:instrText>
+            </w:r>
+            <w:r>
+              <w:rPr>
+                <w:noProof/>
+                <w:webHidden/>
+              </w:rPr>
+            </w:r>
+            <w:r>
+              <w:rPr>
+                <w:noProof/>
+                <w:webHidden/>
+              </w:rPr>
+              <w:fldChar w:fldCharType="separate"/>
+            </w:r>
+            <w:r>
+              <w:rPr>
+                <w:noProof/>
+                <w:webHidden/>
+              </w:rPr>
+              <w:t>9</w:t>
+            </w:r>
+            <w:r>
+              <w:rPr>
+                <w:noProof/>
+                <w:webHidden/>
+              </w:rPr>
+              <w:fldChar w:fldCharType="end"/>
+            </w:r>
+          </w:hyperlink>
+        </w:p>
+        <w:p>
+          <w:pPr>
+            <w:pStyle w:val="TOC2"/>
+            <w:tabs>
+              <w:tab w:val="left" w:pos="880"/>
+              <w:tab w:val="right" w:leader="dot" w:pos="9350"/>
+            </w:tabs>
+            <w:rPr>
+              <w:noProof/>
+              <w:lang w:val="nl-BE" w:eastAsia="nl-BE"/>
+            </w:rPr>
+          </w:pPr>
+          <w:hyperlink w:anchor="_Toc503966493" w:history="1">
+            <w:r>
+              <w:rPr>
+                <w:rStyle w:val="Hyperlink"/>
+                <w:noProof/>
+              </w:rPr>
+              <w:t>8.5</w:t>
+            </w:r>
+            <w:r>
+              <w:rPr>
+                <w:noProof/>
+                <w:lang w:val="nl-BE" w:eastAsia="nl-BE"/>
+              </w:rPr>
+              <w:tab/>
+            </w:r>
+            <w:r>
+              <w:rPr>
+                <w:rStyle w:val="Hyperlink"/>
+                <w:noProof/>
+              </w:rPr>
+              <w:t>Intercom_Controller</w:t>
+            </w:r>
+            <w:r>
+              <w:rPr>
+                <w:noProof/>
+                <w:webHidden/>
+              </w:rPr>
+              <w:tab/>
+            </w:r>
+            <w:r>
+              <w:rPr>
+                <w:noProof/>
+                <w:webHidden/>
+              </w:rPr>
+              <w:fldChar w:fldCharType="begin"/>
+            </w:r>
+            <w:r>
+              <w:rPr>
+                <w:noProof/>
+                <w:webHidden/>
+              </w:rPr>
+              <w:instrText xml:space="preserve"> PAGEREF _Toc503966493 \h </w:instrText>
+            </w:r>
+            <w:r>
+              <w:rPr>
+                <w:noProof/>
+                <w:webHidden/>
+              </w:rPr>
+            </w:r>
+            <w:r>
+              <w:rPr>
+                <w:noProof/>
+                <w:webHidden/>
+              </w:rPr>
+              <w:fldChar w:fldCharType="separate"/>
+            </w:r>
+            <w:r>
+              <w:rPr>
+                <w:noProof/>
+                <w:webHidden/>
+              </w:rPr>
+              <w:t>10</w:t>
+            </w:r>
+            <w:r>
+              <w:rPr>
+                <w:noProof/>
+                <w:webHidden/>
+              </w:rPr>
+              <w:fldChar w:fldCharType="end"/>
+            </w:r>
+          </w:hyperlink>
+        </w:p>
+        <w:p>
+          <w:pPr>
+            <w:pStyle w:val="TOC2"/>
+            <w:tabs>
+              <w:tab w:val="left" w:pos="880"/>
+              <w:tab w:val="right" w:leader="dot" w:pos="9350"/>
+            </w:tabs>
+            <w:rPr>
+              <w:noProof/>
+              <w:lang w:val="nl-BE" w:eastAsia="nl-BE"/>
+            </w:rPr>
+          </w:pPr>
+          <w:hyperlink w:anchor="_Toc503966494" w:history="1">
+            <w:r>
+              <w:rPr>
+                <w:rStyle w:val="Hyperlink"/>
+                <w:noProof/>
+              </w:rPr>
+              <w:t>8.6</w:t>
+            </w:r>
+            <w:r>
+              <w:rPr>
+                <w:noProof/>
+                <w:lang w:val="nl-BE" w:eastAsia="nl-BE"/>
+              </w:rPr>
+              <w:tab/>
+            </w:r>
+            <w:r>
+              <w:rPr>
+                <w:rStyle w:val="Hyperlink"/>
+                <w:noProof/>
+              </w:rPr>
+              <w:t>Intercom_Buddy</w:t>
+            </w:r>
+            <w:r>
+              <w:rPr>
+                <w:noProof/>
+                <w:webHidden/>
+              </w:rPr>
+              <w:tab/>
+            </w:r>
+            <w:r>
+              <w:rPr>
+                <w:noProof/>
+                <w:webHidden/>
+              </w:rPr>
+              <w:fldChar w:fldCharType="begin"/>
+            </w:r>
+            <w:r>
+              <w:rPr>
+                <w:noProof/>
+                <w:webHidden/>
+              </w:rPr>
+              <w:instrText xml:space="preserve"> PAGEREF _Toc503966494 \h </w:instrText>
+            </w:r>
+            <w:r>
+              <w:rPr>
+                <w:noProof/>
+                <w:webHidden/>
+              </w:rPr>
+            </w:r>
+            <w:r>
+              <w:rPr>
+                <w:noProof/>
+                <w:webHidden/>
+              </w:rPr>
+              <w:fldChar w:fldCharType="separate"/>
+            </w:r>
+            <w:r>
+              <w:rPr>
+                <w:noProof/>
+                <w:webHidden/>
+              </w:rPr>
+              <w:t>11</w:t>
+            </w:r>
+            <w:r>
+              <w:rPr>
+                <w:noProof/>
+                <w:webHidden/>
+              </w:rPr>
+              <w:fldChar w:fldCharType="end"/>
+            </w:r>
+          </w:hyperlink>
+        </w:p>
+        <w:p>
+          <w:pPr>
+            <w:pStyle w:val="TOC2"/>
+            <w:tabs>
+              <w:tab w:val="left" w:pos="880"/>
+              <w:tab w:val="right" w:leader="dot" w:pos="9350"/>
+            </w:tabs>
+            <w:rPr>
+              <w:noProof/>
+              <w:lang w:val="nl-BE" w:eastAsia="nl-BE"/>
+            </w:rPr>
+          </w:pPr>
+          <w:hyperlink w:anchor="_Toc503966495" w:history="1">
+            <w:r>
+              <w:rPr>
+                <w:rStyle w:val="Hyperlink"/>
+                <w:noProof/>
+              </w:rPr>
+              <w:t>8.7</w:t>
+            </w:r>
+            <w:r>
+              <w:rPr>
+                <w:noProof/>
+                <w:lang w:val="nl-BE" w:eastAsia="nl-BE"/>
+              </w:rPr>
+              <w:tab/>
+            </w:r>
+            <w:r>
+              <w:rPr>
+                <w:rStyle w:val="Hyperlink"/>
+                <w:noProof/>
+              </w:rPr>
+              <w:t>Volume Control</w:t>
+            </w:r>
+            <w:r>
+              <w:rPr>
+                <w:noProof/>
+                <w:webHidden/>
+              </w:rPr>
+              <w:tab/>
+            </w:r>
+            <w:r>
+              <w:rPr>
+                <w:noProof/>
+                <w:webHidden/>
+              </w:rPr>
+              <w:fldChar w:fldCharType="begin"/>
+            </w:r>
+            <w:r>
+              <w:rPr>
+                <w:noProof/>
+                <w:webHidden/>
+              </w:rPr>
+              <w:instrText xml:space="preserve"> PAGEREF _Toc503966495 \h </w:instrText>
+            </w:r>
+            <w:r>
+              <w:rPr>
+                <w:noProof/>
+                <w:webHidden/>
+              </w:rPr>
+            </w:r>
+            <w:r>
+              <w:rPr>
+                <w:noProof/>
+                <w:webHidden/>
+              </w:rPr>
+              <w:fldChar w:fldCharType="separate"/>
+            </w:r>
+            <w:r>
+              <w:rPr>
+                <w:noProof/>
+                <w:webHidden/>
+              </w:rPr>
+              <w:t>13</w:t>
+            </w:r>
+            <w:r>
+              <w:rPr>
+                <w:noProof/>
+                <w:webHidden/>
+              </w:rPr>
+              <w:fldChar w:fldCharType="end"/>
+            </w:r>
+          </w:hyperlink>
+        </w:p>
+        <w:p>
+          <w:pPr>
+            <w:pStyle w:val="TOC2"/>
+            <w:tabs>
+              <w:tab w:val="left" w:pos="880"/>
+              <w:tab w:val="right" w:leader="dot" w:pos="9350"/>
+            </w:tabs>
+            <w:rPr>
+              <w:noProof/>
+              <w:lang w:val="nl-BE" w:eastAsia="nl-BE"/>
+            </w:rPr>
+          </w:pPr>
+          <w:hyperlink w:anchor="_Toc503966496" w:history="1">
+            <w:r>
+              <w:rPr>
+                <w:rStyle w:val="Hyperlink"/>
+                <w:noProof/>
+              </w:rPr>
+              <w:t>8.8</w:t>
+            </w:r>
+            <w:r>
+              <w:rPr>
+                <w:noProof/>
+                <w:lang w:val="nl-BE" w:eastAsia="nl-BE"/>
+              </w:rPr>
+              <w:tab/>
+            </w:r>
+            <w:r>
+              <w:rPr>
+                <w:rStyle w:val="Hyperlink"/>
+                <w:noProof/>
+              </w:rPr>
+              <w:t>Level Checkers</w:t>
+            </w:r>
+            <w:r>
+              <w:rPr>
+                <w:noProof/>
+                <w:webHidden/>
+              </w:rPr>
+              <w:tab/>
+            </w:r>
+            <w:r>
+              <w:rPr>
+                <w:noProof/>
+                <w:webHidden/>
+              </w:rPr>
+              <w:fldChar w:fldCharType="begin"/>
+            </w:r>
+            <w:r>
+              <w:rPr>
+                <w:noProof/>
+                <w:webHidden/>
+              </w:rPr>
+              <w:instrText xml:space="preserve"> PAGEREF _Toc503966496 \h </w:instrText>
+            </w:r>
+            <w:r>
+              <w:rPr>
+                <w:noProof/>
+                <w:webHidden/>
+              </w:rPr>
+            </w:r>
+            <w:r>
+              <w:rPr>
+                <w:noProof/>
+                <w:webHidden/>
+              </w:rPr>
+              <w:fldChar w:fldCharType="separate"/>
+            </w:r>
+            <w:r>
+              <w:rPr>
+                <w:noProof/>
+                <w:webHidden/>
+              </w:rPr>
+              <w:t>13</w:t>
+            </w:r>
+            <w:r>
+              <w:rPr>
+                <w:noProof/>
+                <w:webHidden/>
+              </w:rPr>
+              <w:fldChar w:fldCharType="end"/>
+            </w:r>
+          </w:hyperlink>
+        </w:p>
+        <w:p>
+          <w:pPr>
+            <w:pStyle w:val="TOC2"/>
+            <w:tabs>
+              <w:tab w:val="left" w:pos="880"/>
+              <w:tab w:val="right" w:leader="dot" w:pos="9350"/>
+            </w:tabs>
+            <w:rPr>
+              <w:noProof/>
+              <w:lang w:val="nl-BE" w:eastAsia="nl-BE"/>
+            </w:rPr>
+          </w:pPr>
+          <w:hyperlink w:anchor="_Toc503966497" w:history="1">
+            <w:r>
+              <w:rPr>
+                <w:rStyle w:val="Hyperlink"/>
+                <w:noProof/>
+              </w:rPr>
+              <w:t>8.9</w:t>
+            </w:r>
+            <w:r>
+              <w:rPr>
+                <w:noProof/>
+                <w:lang w:val="nl-BE" w:eastAsia="nl-BE"/>
+              </w:rPr>
+              <w:tab/>
+            </w:r>
+            <w:r>
+              <w:rPr>
+                <w:rStyle w:val="Hyperlink"/>
+                <w:noProof/>
+              </w:rPr>
+              <w:t>Codec</w:t>
+            </w:r>
+            <w:r>
+              <w:rPr>
+                <w:noProof/>
+                <w:webHidden/>
+              </w:rPr>
+              <w:tab/>
+            </w:r>
+            <w:r>
+              <w:rPr>
+                <w:noProof/>
+                <w:webHidden/>
+              </w:rPr>
+              <w:fldChar w:fldCharType="begin"/>
+            </w:r>
+            <w:r>
+              <w:rPr>
+                <w:noProof/>
+                <w:webHidden/>
+              </w:rPr>
+              <w:instrText xml:space="preserve"> PAGEREF _Toc503966497 \h </w:instrText>
+            </w:r>
+            <w:r>
+              <w:rPr>
+                <w:noProof/>
+                <w:webHidden/>
+              </w:rPr>
+            </w:r>
+            <w:r>
+              <w:rPr>
+                <w:noProof/>
+                <w:webHidden/>
+              </w:rPr>
+              <w:fldChar w:fldCharType="separate"/>
+            </w:r>
+            <w:r>
+              <w:rPr>
+                <w:noProof/>
+                <w:webHidden/>
+              </w:rPr>
+              <w:t>15</w:t>
+            </w:r>
+            <w:r>
+              <w:rPr>
+                <w:noProof/>
+                <w:webHidden/>
+              </w:rPr>
+              <w:fldChar w:fldCharType="end"/>
+            </w:r>
+          </w:hyperlink>
+        </w:p>
+        <w:p>
+          <w:pPr>
+            <w:pStyle w:val="TOC2"/>
+            <w:tabs>
+              <w:tab w:val="left" w:pos="880"/>
+              <w:tab w:val="right" w:leader="dot" w:pos="9350"/>
+            </w:tabs>
+            <w:rPr>
+              <w:noProof/>
+              <w:lang w:val="nl-BE" w:eastAsia="nl-BE"/>
+            </w:rPr>
+          </w:pPr>
+          <w:hyperlink w:anchor="_Toc503966498" w:history="1">
+            <w:r>
+              <w:rPr>
+                <w:rStyle w:val="Hyperlink"/>
+                <w:noProof/>
+              </w:rPr>
+              <w:t>8.10</w:t>
+            </w:r>
+            <w:r>
+              <w:rPr>
+                <w:noProof/>
+                <w:lang w:val="nl-BE" w:eastAsia="nl-BE"/>
+              </w:rPr>
+              <w:tab/>
+            </w:r>
+            <w:r>
+              <w:rPr>
+                <w:rStyle w:val="Hyperlink"/>
+                <w:noProof/>
+              </w:rPr>
+              <w:t>Intercom Message Handler</w:t>
+            </w:r>
+            <w:r>
+              <w:rPr>
+                <w:noProof/>
+                <w:webHidden/>
+              </w:rPr>
+              <w:tab/>
+            </w:r>
+            <w:r>
+              <w:rPr>
+                <w:noProof/>
+                <w:webHidden/>
+              </w:rPr>
+              <w:fldChar w:fldCharType="begin"/>
+            </w:r>
+            <w:r>
+              <w:rPr>
+                <w:noProof/>
+                <w:webHidden/>
+              </w:rPr>
+              <w:instrText xml:space="preserve"> PAGEREF _Toc503966498 \h </w:instrText>
+            </w:r>
+            <w:r>
+              <w:rPr>
+                <w:noProof/>
+                <w:webHidden/>
+              </w:rPr>
+            </w:r>
+            <w:r>
+              <w:rPr>
+                <w:noProof/>
+                <w:webHidden/>
+              </w:rPr>
+              <w:fldChar w:fldCharType="separate"/>
+            </w:r>
+            <w:r>
+              <w:rPr>
+                <w:noProof/>
+                <w:webHidden/>
+              </w:rPr>
+              <w:t>16</w:t>
+            </w:r>
+            <w:r>
+              <w:rPr>
+                <w:noProof/>
+                <w:webHidden/>
+              </w:rPr>
+              <w:fldChar w:fldCharType="end"/>
+            </w:r>
+          </w:hyperlink>
+        </w:p>
+        <w:p>
+          <w:pPr>
+            <w:pStyle w:val="TOC2"/>
+            <w:tabs>
+              <w:tab w:val="left" w:pos="880"/>
+              <w:tab w:val="right" w:leader="dot" w:pos="9350"/>
+            </w:tabs>
+            <w:rPr>
+              <w:noProof/>
+              <w:lang w:val="nl-BE" w:eastAsia="nl-BE"/>
+            </w:rPr>
+          </w:pPr>
+          <w:hyperlink w:anchor="_Toc503966499" w:history="1">
+            <w:r>
+              <w:rPr>
+                <w:rStyle w:val="Hyperlink"/>
+                <w:noProof/>
+              </w:rPr>
+              <w:t>8.11</w:t>
+            </w:r>
+            <w:r>
+              <w:rPr>
+                <w:noProof/>
+                <w:lang w:val="nl-BE" w:eastAsia="nl-BE"/>
+              </w:rPr>
+              <w:tab/>
+            </w:r>
+            <w:r>
+              <w:rPr>
+                <w:rStyle w:val="Hyperlink"/>
+                <w:noProof/>
+              </w:rPr>
+              <w:t>Messages</w:t>
+            </w:r>
+            <w:r>
+              <w:rPr>
+                <w:noProof/>
+                <w:webHidden/>
+              </w:rPr>
+              <w:tab/>
+            </w:r>
+            <w:r>
+              <w:rPr>
+                <w:noProof/>
+                <w:webHidden/>
+              </w:rPr>
+              <w:fldChar w:fldCharType="begin"/>
+            </w:r>
+            <w:r>
+              <w:rPr>
+                <w:noProof/>
+                <w:webHidden/>
+              </w:rPr>
+              <w:instrText xml:space="preserve"> PAGEREF _Toc503966499 \h </w:instrText>
+            </w:r>
+            <w:r>
+              <w:rPr>
+                <w:noProof/>
+                <w:webHidden/>
+              </w:rPr>
+            </w:r>
+            <w:r>
+              <w:rPr>
+                <w:noProof/>
+                <w:webHidden/>
+              </w:rPr>
+              <w:fldChar w:fldCharType="separate"/>
+            </w:r>
+            <w:r>
+              <w:rPr>
+                <w:noProof/>
+                <w:webHidden/>
+              </w:rPr>
+              <w:t>17</w:t>
+            </w:r>
+            <w:r>
+              <w:rPr>
+                <w:noProof/>
+                <w:webHidden/>
+              </w:rPr>
+              <w:fldChar w:fldCharType="end"/>
+            </w:r>
+          </w:hyperlink>
+        </w:p>
+        <w:p>
+          <w:pPr>
+            <w:pStyle w:val="TOC2"/>
+            <w:tabs>
+              <w:tab w:val="left" w:pos="880"/>
+              <w:tab w:val="right" w:leader="dot" w:pos="9350"/>
+            </w:tabs>
+            <w:rPr>
+              <w:noProof/>
+              <w:lang w:val="nl-BE" w:eastAsia="nl-BE"/>
+            </w:rPr>
+          </w:pPr>
+          <w:hyperlink w:anchor="_Toc503966500" w:history="1">
+            <w:r>
+              <w:rPr>
+                <w:rStyle w:val="Hyperlink"/>
+                <w:noProof/>
+              </w:rPr>
+              <w:t>8.12</w:t>
+            </w:r>
+            <w:r>
+              <w:rPr>
+                <w:noProof/>
+                <w:lang w:val="nl-BE" w:eastAsia="nl-BE"/>
+              </w:rPr>
+              <w:tab/>
+            </w:r>
+            <w:r>
+              <w:rPr>
+                <w:rStyle w:val="Hyperlink"/>
+                <w:noProof/>
+              </w:rPr>
+              <w:t>Intercom_CloudAPI</w:t>
+            </w:r>
+            <w:r>
+              <w:rPr>
+                <w:noProof/>
+                <w:webHidden/>
+              </w:rPr>
+              <w:tab/>
+            </w:r>
+            <w:r>
+              <w:rPr>
+                <w:noProof/>
+                <w:webHidden/>
+              </w:rPr>
+              <w:fldChar w:fldCharType="begin"/>
+            </w:r>
+            <w:r>
+              <w:rPr>
+                <w:noProof/>
+                <w:webHidden/>
+              </w:rPr>
+              <w:instrText xml:space="preserve"> PAGEREF _Toc503966500 \h </w:instrText>
+            </w:r>
+            <w:r>
+              <w:rPr>
+                <w:noProof/>
+                <w:webHidden/>
+              </w:rPr>
+            </w:r>
+            <w:r>
+              <w:rPr>
+                <w:noProof/>
+                <w:webHidden/>
+              </w:rPr>
+              <w:fldChar w:fldCharType="separate"/>
+            </w:r>
+            <w:r>
+              <w:rPr>
+                <w:noProof/>
+                <w:webHidden/>
+              </w:rPr>
+              <w:t>19</w:t>
+            </w:r>
+            <w:r>
+              <w:rPr>
+                <w:noProof/>
+                <w:webHidden/>
+              </w:rPr>
+              <w:fldChar w:fldCharType="end"/>
+            </w:r>
+          </w:hyperlink>
+        </w:p>
+        <w:p>
+          <w:pPr>
+            <w:pStyle w:val="TOC2"/>
+            <w:tabs>
+              <w:tab w:val="left" w:pos="880"/>
+              <w:tab w:val="right" w:leader="dot" w:pos="9350"/>
+            </w:tabs>
+            <w:rPr>
+              <w:noProof/>
+              <w:lang w:val="nl-BE" w:eastAsia="nl-BE"/>
+            </w:rPr>
+          </w:pPr>
+          <w:hyperlink w:anchor="_Toc503966501" w:history="1">
+            <w:r>
+              <w:rPr>
+                <w:rStyle w:val="Hyperlink"/>
+                <w:noProof/>
+              </w:rPr>
+              <w:t>8.13</w:t>
+            </w:r>
+            <w:r>
+              <w:rPr>
+                <w:noProof/>
+                <w:lang w:val="nl-BE" w:eastAsia="nl-BE"/>
+              </w:rPr>
+              <w:tab/>
+            </w:r>
+            <w:r>
+              <w:rPr>
+                <w:rStyle w:val="Hyperlink"/>
+                <w:noProof/>
+              </w:rPr>
+              <w:t>Intercom_ButtonsAndLeds</w:t>
+            </w:r>
+            <w:r>
+              <w:rPr>
+                <w:noProof/>
+                <w:webHidden/>
+              </w:rPr>
+              <w:tab/>
+            </w:r>
+            <w:r>
+              <w:rPr>
+                <w:noProof/>
+                <w:webHidden/>
+              </w:rPr>
+              <w:fldChar w:fldCharType="begin"/>
+            </w:r>
+            <w:r>
+              <w:rPr>
+                <w:noProof/>
+                <w:webHidden/>
+              </w:rPr>
+              <w:instrText xml:space="preserve"> PAGEREF _Toc503966501 \h </w:instrText>
+            </w:r>
+            <w:r>
+              <w:rPr>
+                <w:noProof/>
+                <w:webHidden/>
+              </w:rPr>
+            </w:r>
+            <w:r>
+              <w:rPr>
+                <w:noProof/>
+                <w:webHidden/>
+              </w:rPr>
+              <w:fldChar w:fldCharType="separate"/>
+            </w:r>
+            <w:r>
+              <w:rPr>
+                <w:noProof/>
+                <w:webHidden/>
+              </w:rPr>
+              <w:t>20</w:t>
+            </w:r>
+            <w:r>
+              <w:rPr>
+                <w:noProof/>
+                <w:webHidden/>
+              </w:rPr>
+              <w:fldChar w:fldCharType="end"/>
+            </w:r>
+          </w:hyperlink>
+        </w:p>
+        <w:p>
+          <w:pPr>
+            <w:pStyle w:val="TOC2"/>
+            <w:tabs>
+              <w:tab w:val="left" w:pos="880"/>
+              <w:tab w:val="right" w:leader="dot" w:pos="9350"/>
+            </w:tabs>
+            <w:rPr>
+              <w:noProof/>
+              <w:lang w:val="nl-BE" w:eastAsia="nl-BE"/>
+            </w:rPr>
+          </w:pPr>
+          <w:hyperlink w:anchor="_Toc503966502" w:history="1">
+            <w:r>
+              <w:rPr>
+                <w:rStyle w:val="Hyperlink"/>
+                <w:noProof/>
+              </w:rPr>
+              <w:t>8.14</w:t>
+            </w:r>
+            <w:r>
+              <w:rPr>
+                <w:noProof/>
+                <w:lang w:val="nl-BE" w:eastAsia="nl-BE"/>
+              </w:rPr>
+              <w:tab/>
+            </w:r>
+            <w:r>
+              <w:rPr>
+                <w:rStyle w:val="Hyperlink"/>
+                <w:noProof/>
+              </w:rPr>
+              <w:t>Trace &amp; Debug</w:t>
+            </w:r>
+            <w:r>
+              <w:rPr>
+                <w:noProof/>
+                <w:webHidden/>
+              </w:rPr>
+              <w:tab/>
+            </w:r>
+            <w:r>
+              <w:rPr>
+                <w:noProof/>
+                <w:webHidden/>
+              </w:rPr>
+              <w:fldChar w:fldCharType="begin"/>
+            </w:r>
+            <w:r>
+              <w:rPr>
+                <w:noProof/>
+                <w:webHidden/>
+              </w:rPr>
+              <w:instrText xml:space="preserve"> PAGEREF _Toc503966502 \h </w:instrText>
+            </w:r>
+            <w:r>
+              <w:rPr>
+                <w:noProof/>
+                <w:webHidden/>
+              </w:rPr>
+            </w:r>
+            <w:r>
+              <w:rPr>
+                <w:noProof/>
+                <w:webHidden/>
+              </w:rPr>
+              <w:fldChar w:fldCharType="separate"/>
+            </w:r>
+            <w:r>
+              <w:rPr>
+                <w:noProof/>
+                <w:webHidden/>
+              </w:rPr>
+              <w:t>20</w:t>
             </w:r>
             <w:r>
               <w:rPr>
@@ -1157,7 +2359,7 @@
               <w:lang w:val="nl-BE" w:eastAsia="nl-BE"/>
             </w:rPr>
           </w:pPr>
-          <w:hyperlink w:anchor="_Toc503790842" w:history="1">
+          <w:hyperlink w:anchor="_Toc503966503" w:history="1">
             <w:r>
               <w:rPr>
                 <w:rStyle w:val="Hyperlink"/>
@@ -1177,7 +2379,7 @@
                 <w:rStyle w:val="Hyperlink"/>
                 <w:noProof/>
               </w:rPr>
-              <w:t>Firmware Design</w:t>
+              <w:t>Registry Keys</w:t>
             </w:r>
             <w:r>
               <w:rPr>
@@ -1198,7 +2400,7 @@
                 <w:noProof/>
                 <w:webHidden/>
               </w:rPr>
-              <w:instrText xml:space="preserve"> PAGEREF _Toc503790842 \h </w:instrText>
+              <w:instrText xml:space="preserve"> PAGEREF _Toc503966503 \h </w:instrText>
             </w:r>
             <w:r>
               <w:rPr>
@@ -1218,1183 +2420,7 @@
                 <w:noProof/>
                 <w:webHidden/>
               </w:rPr>
-              <w:t>4</w:t>
-            </w:r>
-            <w:r>
-              <w:rPr>
-                <w:noProof/>
-                <w:webHidden/>
-              </w:rPr>
-              <w:fldChar w:fldCharType="end"/>
-            </w:r>
-          </w:hyperlink>
-        </w:p>
-        <w:p>
-          <w:pPr>
-            <w:pStyle w:val="TOC2"/>
-            <w:tabs>
-              <w:tab w:val="left" w:pos="880"/>
-              <w:tab w:val="right" w:leader="dot" w:pos="9350"/>
-            </w:tabs>
-            <w:rPr>
-              <w:noProof/>
-              <w:lang w:val="nl-BE" w:eastAsia="nl-BE"/>
-            </w:rPr>
-          </w:pPr>
-          <w:hyperlink w:anchor="_Toc503790843" w:history="1">
-            <w:r>
-              <w:rPr>
-                <w:rStyle w:val="Hyperlink"/>
-                <w:noProof/>
-              </w:rPr>
-              <w:t>9.1</w:t>
-            </w:r>
-            <w:r>
-              <w:rPr>
-                <w:noProof/>
-                <w:lang w:val="nl-BE" w:eastAsia="nl-BE"/>
-              </w:rPr>
-              <w:tab/>
-            </w:r>
-            <w:r>
-              <w:rPr>
-                <w:rStyle w:val="Hyperlink"/>
-                <w:noProof/>
-              </w:rPr>
-              <w:t>Ownership</w:t>
-            </w:r>
-            <w:r>
-              <w:rPr>
-                <w:noProof/>
-                <w:webHidden/>
-              </w:rPr>
-              <w:tab/>
-            </w:r>
-            <w:r>
-              <w:rPr>
-                <w:noProof/>
-                <w:webHidden/>
-              </w:rPr>
-              <w:fldChar w:fldCharType="begin"/>
-            </w:r>
-            <w:r>
-              <w:rPr>
-                <w:noProof/>
-                <w:webHidden/>
-              </w:rPr>
-              <w:instrText xml:space="preserve"> PAGEREF _Toc503790843 \h </w:instrText>
-            </w:r>
-            <w:r>
-              <w:rPr>
-                <w:noProof/>
-                <w:webHidden/>
-              </w:rPr>
-            </w:r>
-            <w:r>
-              <w:rPr>
-                <w:noProof/>
-                <w:webHidden/>
-              </w:rPr>
-              <w:fldChar w:fldCharType="separate"/>
-            </w:r>
-            <w:r>
-              <w:rPr>
-                <w:noProof/>
-                <w:webHidden/>
-              </w:rPr>
-              <w:t>4</w:t>
-            </w:r>
-            <w:r>
-              <w:rPr>
-                <w:noProof/>
-                <w:webHidden/>
-              </w:rPr>
-              <w:fldChar w:fldCharType="end"/>
-            </w:r>
-          </w:hyperlink>
-        </w:p>
-        <w:p>
-          <w:pPr>
-            <w:pStyle w:val="TOC2"/>
-            <w:tabs>
-              <w:tab w:val="left" w:pos="880"/>
-              <w:tab w:val="right" w:leader="dot" w:pos="9350"/>
-            </w:tabs>
-            <w:rPr>
-              <w:noProof/>
-              <w:lang w:val="nl-BE" w:eastAsia="nl-BE"/>
-            </w:rPr>
-          </w:pPr>
-          <w:hyperlink w:anchor="_Toc503790844" w:history="1">
-            <w:r>
-              <w:rPr>
-                <w:rStyle w:val="Hyperlink"/>
-                <w:noProof/>
-              </w:rPr>
-              <w:t>9.2</w:t>
-            </w:r>
-            <w:r>
-              <w:rPr>
-                <w:noProof/>
-                <w:lang w:val="nl-BE" w:eastAsia="nl-BE"/>
-              </w:rPr>
-              <w:tab/>
-            </w:r>
-            <w:r>
-              <w:rPr>
-                <w:rStyle w:val="Hyperlink"/>
-                <w:noProof/>
-              </w:rPr>
-              <w:t>Intercom_Root</w:t>
-            </w:r>
-            <w:r>
-              <w:rPr>
-                <w:noProof/>
-                <w:webHidden/>
-              </w:rPr>
-              <w:tab/>
-            </w:r>
-            <w:r>
-              <w:rPr>
-                <w:noProof/>
-                <w:webHidden/>
-              </w:rPr>
-              <w:fldChar w:fldCharType="begin"/>
-            </w:r>
-            <w:r>
-              <w:rPr>
-                <w:noProof/>
-                <w:webHidden/>
-              </w:rPr>
-              <w:instrText xml:space="preserve"> PAGEREF _Toc503790844 \h </w:instrText>
-            </w:r>
-            <w:r>
-              <w:rPr>
-                <w:noProof/>
-                <w:webHidden/>
-              </w:rPr>
-            </w:r>
-            <w:r>
-              <w:rPr>
-                <w:noProof/>
-                <w:webHidden/>
-              </w:rPr>
-              <w:fldChar w:fldCharType="separate"/>
-            </w:r>
-            <w:r>
-              <w:rPr>
-                <w:noProof/>
-                <w:webHidden/>
-              </w:rPr>
-              <w:t>5</w:t>
-            </w:r>
-            <w:r>
-              <w:rPr>
-                <w:noProof/>
-                <w:webHidden/>
-              </w:rPr>
-              <w:fldChar w:fldCharType="end"/>
-            </w:r>
-          </w:hyperlink>
-        </w:p>
-        <w:p>
-          <w:pPr>
-            <w:pStyle w:val="TOC2"/>
-            <w:tabs>
-              <w:tab w:val="left" w:pos="880"/>
-              <w:tab w:val="right" w:leader="dot" w:pos="9350"/>
-            </w:tabs>
-            <w:rPr>
-              <w:noProof/>
-              <w:lang w:val="nl-BE" w:eastAsia="nl-BE"/>
-            </w:rPr>
-          </w:pPr>
-          <w:hyperlink w:anchor="_Toc503790845" w:history="1">
-            <w:r>
-              <w:rPr>
-                <w:rStyle w:val="Hyperlink"/>
-                <w:noProof/>
-              </w:rPr>
-              <w:t>9.3</w:t>
-            </w:r>
-            <w:r>
-              <w:rPr>
-                <w:noProof/>
-                <w:lang w:val="nl-BE" w:eastAsia="nl-BE"/>
-              </w:rPr>
-              <w:tab/>
-            </w:r>
-            <w:r>
-              <w:rPr>
-                <w:rStyle w:val="Hyperlink"/>
-                <w:noProof/>
-              </w:rPr>
-              <w:t>Intercom_Incoming</w:t>
-            </w:r>
-            <w:r>
-              <w:rPr>
-                <w:noProof/>
-                <w:webHidden/>
-              </w:rPr>
-              <w:tab/>
-            </w:r>
-            <w:r>
-              <w:rPr>
-                <w:noProof/>
-                <w:webHidden/>
-              </w:rPr>
-              <w:fldChar w:fldCharType="begin"/>
-            </w:r>
-            <w:r>
-              <w:rPr>
-                <w:noProof/>
-                <w:webHidden/>
-              </w:rPr>
-              <w:instrText xml:space="preserve"> PAGEREF _Toc503790845 \h </w:instrText>
-            </w:r>
-            <w:r>
-              <w:rPr>
-                <w:noProof/>
-                <w:webHidden/>
-              </w:rPr>
-            </w:r>
-            <w:r>
-              <w:rPr>
-                <w:noProof/>
-                <w:webHidden/>
-              </w:rPr>
-              <w:fldChar w:fldCharType="separate"/>
-            </w:r>
-            <w:r>
-              <w:rPr>
-                <w:noProof/>
-                <w:webHidden/>
-              </w:rPr>
-              <w:t>6</w:t>
-            </w:r>
-            <w:r>
-              <w:rPr>
-                <w:noProof/>
-                <w:webHidden/>
-              </w:rPr>
-              <w:fldChar w:fldCharType="end"/>
-            </w:r>
-          </w:hyperlink>
-        </w:p>
-        <w:p>
-          <w:pPr>
-            <w:pStyle w:val="TOC2"/>
-            <w:tabs>
-              <w:tab w:val="left" w:pos="880"/>
-              <w:tab w:val="right" w:leader="dot" w:pos="9350"/>
-            </w:tabs>
-            <w:rPr>
-              <w:noProof/>
-              <w:lang w:val="nl-BE" w:eastAsia="nl-BE"/>
-            </w:rPr>
-          </w:pPr>
-          <w:hyperlink w:anchor="_Toc503790846" w:history="1">
-            <w:r>
-              <w:rPr>
-                <w:rStyle w:val="Hyperlink"/>
-                <w:noProof/>
-              </w:rPr>
-              <w:t>9.4</w:t>
-            </w:r>
-            <w:r>
-              <w:rPr>
-                <w:noProof/>
-                <w:lang w:val="nl-BE" w:eastAsia="nl-BE"/>
-              </w:rPr>
-              <w:tab/>
-            </w:r>
-            <w:r>
-              <w:rPr>
-                <w:rStyle w:val="Hyperlink"/>
-                <w:noProof/>
-              </w:rPr>
-              <w:t>Intercom Outgoing</w:t>
-            </w:r>
-            <w:r>
-              <w:rPr>
-                <w:noProof/>
-                <w:webHidden/>
-              </w:rPr>
-              <w:tab/>
-            </w:r>
-            <w:r>
-              <w:rPr>
-                <w:noProof/>
-                <w:webHidden/>
-              </w:rPr>
-              <w:fldChar w:fldCharType="begin"/>
-            </w:r>
-            <w:r>
-              <w:rPr>
-                <w:noProof/>
-                <w:webHidden/>
-              </w:rPr>
-              <w:instrText xml:space="preserve"> PAGEREF _Toc503790846 \h </w:instrText>
-            </w:r>
-            <w:r>
-              <w:rPr>
-                <w:noProof/>
-                <w:webHidden/>
-              </w:rPr>
-            </w:r>
-            <w:r>
-              <w:rPr>
-                <w:noProof/>
-                <w:webHidden/>
-              </w:rPr>
-              <w:fldChar w:fldCharType="separate"/>
-            </w:r>
-            <w:r>
-              <w:rPr>
-                <w:noProof/>
-                <w:webHidden/>
-              </w:rPr>
-              <w:t>7</w:t>
-            </w:r>
-            <w:r>
-              <w:rPr>
-                <w:noProof/>
-                <w:webHidden/>
-              </w:rPr>
-              <w:fldChar w:fldCharType="end"/>
-            </w:r>
-          </w:hyperlink>
-        </w:p>
-        <w:p>
-          <w:pPr>
-            <w:pStyle w:val="TOC2"/>
-            <w:tabs>
-              <w:tab w:val="left" w:pos="880"/>
-              <w:tab w:val="right" w:leader="dot" w:pos="9350"/>
-            </w:tabs>
-            <w:rPr>
-              <w:noProof/>
-              <w:lang w:val="nl-BE" w:eastAsia="nl-BE"/>
-            </w:rPr>
-          </w:pPr>
-          <w:hyperlink w:anchor="_Toc503790847" w:history="1">
-            <w:r>
-              <w:rPr>
-                <w:rStyle w:val="Hyperlink"/>
-                <w:noProof/>
-              </w:rPr>
-              <w:t>9.5</w:t>
-            </w:r>
-            <w:r>
-              <w:rPr>
-                <w:noProof/>
-                <w:lang w:val="nl-BE" w:eastAsia="nl-BE"/>
-              </w:rPr>
-              <w:tab/>
-            </w:r>
-            <w:r>
-              <w:rPr>
-                <w:rStyle w:val="Hyperlink"/>
-                <w:noProof/>
-              </w:rPr>
-              <w:t>Intercom_Controller</w:t>
-            </w:r>
-            <w:r>
-              <w:rPr>
-                <w:noProof/>
-                <w:webHidden/>
-              </w:rPr>
-              <w:tab/>
-            </w:r>
-            <w:r>
-              <w:rPr>
-                <w:noProof/>
-                <w:webHidden/>
-              </w:rPr>
-              <w:fldChar w:fldCharType="begin"/>
-            </w:r>
-            <w:r>
-              <w:rPr>
-                <w:noProof/>
-                <w:webHidden/>
-              </w:rPr>
-              <w:instrText xml:space="preserve"> PAGEREF _Toc503790847 \h </w:instrText>
-            </w:r>
-            <w:r>
-              <w:rPr>
-                <w:noProof/>
-                <w:webHidden/>
-              </w:rPr>
-            </w:r>
-            <w:r>
-              <w:rPr>
-                <w:noProof/>
-                <w:webHidden/>
-              </w:rPr>
-              <w:fldChar w:fldCharType="separate"/>
-            </w:r>
-            <w:r>
-              <w:rPr>
-                <w:noProof/>
-                <w:webHidden/>
-              </w:rPr>
-              <w:t>8</w:t>
-            </w:r>
-            <w:r>
-              <w:rPr>
-                <w:noProof/>
-                <w:webHidden/>
-              </w:rPr>
-              <w:fldChar w:fldCharType="end"/>
-            </w:r>
-          </w:hyperlink>
-        </w:p>
-        <w:p>
-          <w:pPr>
-            <w:pStyle w:val="TOC2"/>
-            <w:tabs>
-              <w:tab w:val="left" w:pos="880"/>
-              <w:tab w:val="right" w:leader="dot" w:pos="9350"/>
-            </w:tabs>
-            <w:rPr>
-              <w:noProof/>
-              <w:lang w:val="nl-BE" w:eastAsia="nl-BE"/>
-            </w:rPr>
-          </w:pPr>
-          <w:hyperlink w:anchor="_Toc503790848" w:history="1">
-            <w:r>
-              <w:rPr>
-                <w:rStyle w:val="Hyperlink"/>
-                <w:noProof/>
-              </w:rPr>
-              <w:t>9.6</w:t>
-            </w:r>
-            <w:r>
-              <w:rPr>
-                <w:noProof/>
-                <w:lang w:val="nl-BE" w:eastAsia="nl-BE"/>
-              </w:rPr>
-              <w:tab/>
-            </w:r>
-            <w:r>
-              <w:rPr>
-                <w:rStyle w:val="Hyperlink"/>
-                <w:noProof/>
-              </w:rPr>
-              <w:t>Intercom_Buddy</w:t>
-            </w:r>
-            <w:r>
-              <w:rPr>
-                <w:noProof/>
-                <w:webHidden/>
-              </w:rPr>
-              <w:tab/>
-            </w:r>
-            <w:r>
-              <w:rPr>
-                <w:noProof/>
-                <w:webHidden/>
-              </w:rPr>
-              <w:fldChar w:fldCharType="begin"/>
-            </w:r>
-            <w:r>
-              <w:rPr>
-                <w:noProof/>
-                <w:webHidden/>
-              </w:rPr>
-              <w:instrText xml:space="preserve"> PAGEREF _Toc503790848 \h </w:instrText>
-            </w:r>
-            <w:r>
-              <w:rPr>
-                <w:noProof/>
-                <w:webHidden/>
-              </w:rPr>
-            </w:r>
-            <w:r>
-              <w:rPr>
-                <w:noProof/>
-                <w:webHidden/>
-              </w:rPr>
-              <w:fldChar w:fldCharType="separate"/>
-            </w:r>
-            <w:r>
-              <w:rPr>
-                <w:noProof/>
-                <w:webHidden/>
-              </w:rPr>
-              <w:t>9</w:t>
-            </w:r>
-            <w:r>
-              <w:rPr>
-                <w:noProof/>
-                <w:webHidden/>
-              </w:rPr>
-              <w:fldChar w:fldCharType="end"/>
-            </w:r>
-          </w:hyperlink>
-        </w:p>
-        <w:p>
-          <w:pPr>
-            <w:pStyle w:val="TOC2"/>
-            <w:tabs>
-              <w:tab w:val="left" w:pos="880"/>
-              <w:tab w:val="right" w:leader="dot" w:pos="9350"/>
-            </w:tabs>
-            <w:rPr>
-              <w:noProof/>
-              <w:lang w:val="nl-BE" w:eastAsia="nl-BE"/>
-            </w:rPr>
-          </w:pPr>
-          <w:hyperlink w:anchor="_Toc503790849" w:history="1">
-            <w:r>
-              <w:rPr>
-                <w:rStyle w:val="Hyperlink"/>
-                <w:noProof/>
-              </w:rPr>
-              <w:t>9.7</w:t>
-            </w:r>
-            <w:r>
-              <w:rPr>
-                <w:noProof/>
-                <w:lang w:val="nl-BE" w:eastAsia="nl-BE"/>
-              </w:rPr>
-              <w:tab/>
-            </w:r>
-            <w:r>
-              <w:rPr>
-                <w:rStyle w:val="Hyperlink"/>
-                <w:noProof/>
-              </w:rPr>
-              <w:t>Volume Control</w:t>
-            </w:r>
-            <w:r>
-              <w:rPr>
-                <w:noProof/>
-                <w:webHidden/>
-              </w:rPr>
-              <w:tab/>
-            </w:r>
-            <w:r>
-              <w:rPr>
-                <w:noProof/>
-                <w:webHidden/>
-              </w:rPr>
-              <w:fldChar w:fldCharType="begin"/>
-            </w:r>
-            <w:r>
-              <w:rPr>
-                <w:noProof/>
-                <w:webHidden/>
-              </w:rPr>
-              <w:instrText xml:space="preserve"> PAGEREF _Toc503790849 \h </w:instrText>
-            </w:r>
-            <w:r>
-              <w:rPr>
-                <w:noProof/>
-                <w:webHidden/>
-              </w:rPr>
-            </w:r>
-            <w:r>
-              <w:rPr>
-                <w:noProof/>
-                <w:webHidden/>
-              </w:rPr>
-              <w:fldChar w:fldCharType="separate"/>
-            </w:r>
-            <w:r>
-              <w:rPr>
-                <w:noProof/>
-                <w:webHidden/>
-              </w:rPr>
-              <w:t>11</w:t>
-            </w:r>
-            <w:r>
-              <w:rPr>
-                <w:noProof/>
-                <w:webHidden/>
-              </w:rPr>
-              <w:fldChar w:fldCharType="end"/>
-            </w:r>
-          </w:hyperlink>
-        </w:p>
-        <w:p>
-          <w:pPr>
-            <w:pStyle w:val="TOC2"/>
-            <w:tabs>
-              <w:tab w:val="left" w:pos="880"/>
-              <w:tab w:val="right" w:leader="dot" w:pos="9350"/>
-            </w:tabs>
-            <w:rPr>
-              <w:noProof/>
-              <w:lang w:val="nl-BE" w:eastAsia="nl-BE"/>
-            </w:rPr>
-          </w:pPr>
-          <w:hyperlink w:anchor="_Toc503790850" w:history="1">
-            <w:r>
-              <w:rPr>
-                <w:rStyle w:val="Hyperlink"/>
-                <w:noProof/>
-              </w:rPr>
-              <w:t>9.8</w:t>
-            </w:r>
-            <w:r>
-              <w:rPr>
-                <w:noProof/>
-                <w:lang w:val="nl-BE" w:eastAsia="nl-BE"/>
-              </w:rPr>
-              <w:tab/>
-            </w:r>
-            <w:r>
-              <w:rPr>
-                <w:rStyle w:val="Hyperlink"/>
-                <w:noProof/>
-              </w:rPr>
-              <w:t>Level Checkers</w:t>
-            </w:r>
-            <w:r>
-              <w:rPr>
-                <w:noProof/>
-                <w:webHidden/>
-              </w:rPr>
-              <w:tab/>
-            </w:r>
-            <w:r>
-              <w:rPr>
-                <w:noProof/>
-                <w:webHidden/>
-              </w:rPr>
-              <w:fldChar w:fldCharType="begin"/>
-            </w:r>
-            <w:r>
-              <w:rPr>
-                <w:noProof/>
-                <w:webHidden/>
-              </w:rPr>
-              <w:instrText xml:space="preserve"> PAGEREF _Toc503790850 \h </w:instrText>
-            </w:r>
-            <w:r>
-              <w:rPr>
-                <w:noProof/>
-                <w:webHidden/>
-              </w:rPr>
-            </w:r>
-            <w:r>
-              <w:rPr>
-                <w:noProof/>
-                <w:webHidden/>
-              </w:rPr>
-              <w:fldChar w:fldCharType="separate"/>
-            </w:r>
-            <w:r>
-              <w:rPr>
-                <w:noProof/>
-                <w:webHidden/>
-              </w:rPr>
-              <w:t>12</w:t>
-            </w:r>
-            <w:r>
-              <w:rPr>
-                <w:noProof/>
-                <w:webHidden/>
-              </w:rPr>
-              <w:fldChar w:fldCharType="end"/>
-            </w:r>
-          </w:hyperlink>
-        </w:p>
-        <w:p>
-          <w:pPr>
-            <w:pStyle w:val="TOC2"/>
-            <w:tabs>
-              <w:tab w:val="left" w:pos="880"/>
-              <w:tab w:val="right" w:leader="dot" w:pos="9350"/>
-            </w:tabs>
-            <w:rPr>
-              <w:noProof/>
-              <w:lang w:val="nl-BE" w:eastAsia="nl-BE"/>
-            </w:rPr>
-          </w:pPr>
-          <w:hyperlink w:anchor="_Toc503790851" w:history="1">
-            <w:r>
-              <w:rPr>
-                <w:rStyle w:val="Hyperlink"/>
-                <w:noProof/>
-              </w:rPr>
-              <w:t>9.9</w:t>
-            </w:r>
-            <w:r>
-              <w:rPr>
-                <w:noProof/>
-                <w:lang w:val="nl-BE" w:eastAsia="nl-BE"/>
-              </w:rPr>
-              <w:tab/>
-            </w:r>
-            <w:r>
-              <w:rPr>
-                <w:rStyle w:val="Hyperlink"/>
-                <w:noProof/>
-              </w:rPr>
-              <w:t>Codec</w:t>
-            </w:r>
-            <w:r>
-              <w:rPr>
-                <w:noProof/>
-                <w:webHidden/>
-              </w:rPr>
-              <w:tab/>
-            </w:r>
-            <w:r>
-              <w:rPr>
-                <w:noProof/>
-                <w:webHidden/>
-              </w:rPr>
-              <w:fldChar w:fldCharType="begin"/>
-            </w:r>
-            <w:r>
-              <w:rPr>
-                <w:noProof/>
-                <w:webHidden/>
-              </w:rPr>
-              <w:instrText xml:space="preserve"> PAGEREF _Toc503790851 \h </w:instrText>
-            </w:r>
-            <w:r>
-              <w:rPr>
-                <w:noProof/>
-                <w:webHidden/>
-              </w:rPr>
-            </w:r>
-            <w:r>
-              <w:rPr>
-                <w:noProof/>
-                <w:webHidden/>
-              </w:rPr>
-              <w:fldChar w:fldCharType="separate"/>
-            </w:r>
-            <w:r>
-              <w:rPr>
-                <w:noProof/>
-                <w:webHidden/>
-              </w:rPr>
-              <w:t>13</w:t>
-            </w:r>
-            <w:r>
-              <w:rPr>
-                <w:noProof/>
-                <w:webHidden/>
-              </w:rPr>
-              <w:fldChar w:fldCharType="end"/>
-            </w:r>
-          </w:hyperlink>
-        </w:p>
-        <w:p>
-          <w:pPr>
-            <w:pStyle w:val="TOC2"/>
-            <w:tabs>
-              <w:tab w:val="left" w:pos="880"/>
-              <w:tab w:val="right" w:leader="dot" w:pos="9350"/>
-            </w:tabs>
-            <w:rPr>
-              <w:noProof/>
-              <w:lang w:val="nl-BE" w:eastAsia="nl-BE"/>
-            </w:rPr>
-          </w:pPr>
-          <w:hyperlink w:anchor="_Toc503790852" w:history="1">
-            <w:r>
-              <w:rPr>
-                <w:rStyle w:val="Hyperlink"/>
-                <w:noProof/>
-              </w:rPr>
-              <w:t>9.10</w:t>
-            </w:r>
-            <w:r>
-              <w:rPr>
-                <w:noProof/>
-                <w:lang w:val="nl-BE" w:eastAsia="nl-BE"/>
-              </w:rPr>
-              <w:tab/>
-            </w:r>
-            <w:r>
-              <w:rPr>
-                <w:rStyle w:val="Hyperlink"/>
-                <w:noProof/>
-              </w:rPr>
-              <w:t>Intercom Message Handler</w:t>
-            </w:r>
-            <w:r>
-              <w:rPr>
-                <w:noProof/>
-                <w:webHidden/>
-              </w:rPr>
-              <w:tab/>
-            </w:r>
-            <w:r>
-              <w:rPr>
-                <w:noProof/>
-                <w:webHidden/>
-              </w:rPr>
-              <w:fldChar w:fldCharType="begin"/>
-            </w:r>
-            <w:r>
-              <w:rPr>
-                <w:noProof/>
-                <w:webHidden/>
-              </w:rPr>
-              <w:instrText xml:space="preserve"> PAGEREF _Toc503790852 \h </w:instrText>
-            </w:r>
-            <w:r>
-              <w:rPr>
-                <w:noProof/>
-                <w:webHidden/>
-              </w:rPr>
-            </w:r>
-            <w:r>
-              <w:rPr>
-                <w:noProof/>
-                <w:webHidden/>
-              </w:rPr>
-              <w:fldChar w:fldCharType="separate"/>
-            </w:r>
-            <w:r>
-              <w:rPr>
-                <w:noProof/>
-                <w:webHidden/>
-              </w:rPr>
-              <w:t>14</w:t>
-            </w:r>
-            <w:r>
-              <w:rPr>
-                <w:noProof/>
-                <w:webHidden/>
-              </w:rPr>
-              <w:fldChar w:fldCharType="end"/>
-            </w:r>
-          </w:hyperlink>
-        </w:p>
-        <w:p>
-          <w:pPr>
-            <w:pStyle w:val="TOC2"/>
-            <w:tabs>
-              <w:tab w:val="left" w:pos="880"/>
-              <w:tab w:val="right" w:leader="dot" w:pos="9350"/>
-            </w:tabs>
-            <w:rPr>
-              <w:noProof/>
-              <w:lang w:val="nl-BE" w:eastAsia="nl-BE"/>
-            </w:rPr>
-          </w:pPr>
-          <w:hyperlink w:anchor="_Toc503790853" w:history="1">
-            <w:r>
-              <w:rPr>
-                <w:rStyle w:val="Hyperlink"/>
-                <w:noProof/>
-              </w:rPr>
-              <w:t>9.11</w:t>
-            </w:r>
-            <w:r>
-              <w:rPr>
-                <w:noProof/>
-                <w:lang w:val="nl-BE" w:eastAsia="nl-BE"/>
-              </w:rPr>
-              <w:tab/>
-            </w:r>
-            <w:r>
-              <w:rPr>
-                <w:rStyle w:val="Hyperlink"/>
-                <w:noProof/>
-              </w:rPr>
-              <w:t>Messages</w:t>
-            </w:r>
-            <w:r>
-              <w:rPr>
-                <w:noProof/>
-                <w:webHidden/>
-              </w:rPr>
-              <w:tab/>
-            </w:r>
-            <w:r>
-              <w:rPr>
-                <w:noProof/>
-                <w:webHidden/>
-              </w:rPr>
-              <w:fldChar w:fldCharType="begin"/>
-            </w:r>
-            <w:r>
-              <w:rPr>
-                <w:noProof/>
-                <w:webHidden/>
-              </w:rPr>
-              <w:instrText xml:space="preserve"> PAGEREF _Toc503790853 \h </w:instrText>
-            </w:r>
-            <w:r>
-              <w:rPr>
-                <w:noProof/>
-                <w:webHidden/>
-              </w:rPr>
-            </w:r>
-            <w:r>
-              <w:rPr>
-                <w:noProof/>
-                <w:webHidden/>
-              </w:rPr>
-              <w:fldChar w:fldCharType="separate"/>
-            </w:r>
-            <w:r>
-              <w:rPr>
-                <w:noProof/>
-                <w:webHidden/>
-              </w:rPr>
-              <w:t>14</w:t>
-            </w:r>
-            <w:r>
-              <w:rPr>
-                <w:noProof/>
-                <w:webHidden/>
-              </w:rPr>
-              <w:fldChar w:fldCharType="end"/>
-            </w:r>
-          </w:hyperlink>
-        </w:p>
-        <w:p>
-          <w:pPr>
-            <w:pStyle w:val="TOC2"/>
-            <w:tabs>
-              <w:tab w:val="left" w:pos="880"/>
-              <w:tab w:val="right" w:leader="dot" w:pos="9350"/>
-            </w:tabs>
-            <w:rPr>
-              <w:noProof/>
-              <w:lang w:val="nl-BE" w:eastAsia="nl-BE"/>
-            </w:rPr>
-          </w:pPr>
-          <w:hyperlink w:anchor="_Toc503790854" w:history="1">
-            <w:r>
-              <w:rPr>
-                <w:rStyle w:val="Hyperlink"/>
-                <w:noProof/>
-              </w:rPr>
-              <w:t>9.12</w:t>
-            </w:r>
-            <w:r>
-              <w:rPr>
-                <w:noProof/>
-                <w:lang w:val="nl-BE" w:eastAsia="nl-BE"/>
-              </w:rPr>
-              <w:tab/>
-            </w:r>
-            <w:r>
-              <w:rPr>
-                <w:rStyle w:val="Hyperlink"/>
-                <w:noProof/>
-              </w:rPr>
-              <w:t>Intercom_CloudAPI</w:t>
-            </w:r>
-            <w:r>
-              <w:rPr>
-                <w:noProof/>
-                <w:webHidden/>
-              </w:rPr>
-              <w:tab/>
-            </w:r>
-            <w:r>
-              <w:rPr>
-                <w:noProof/>
-                <w:webHidden/>
-              </w:rPr>
-              <w:fldChar w:fldCharType="begin"/>
-            </w:r>
-            <w:r>
-              <w:rPr>
-                <w:noProof/>
-                <w:webHidden/>
-              </w:rPr>
-              <w:instrText xml:space="preserve"> PAGEREF _Toc503790854 \h </w:instrText>
-            </w:r>
-            <w:r>
-              <w:rPr>
-                <w:noProof/>
-                <w:webHidden/>
-              </w:rPr>
-            </w:r>
-            <w:r>
-              <w:rPr>
-                <w:noProof/>
-                <w:webHidden/>
-              </w:rPr>
-              <w:fldChar w:fldCharType="separate"/>
-            </w:r>
-            <w:r>
-              <w:rPr>
-                <w:noProof/>
-                <w:webHidden/>
-              </w:rPr>
-              <w:t>17</w:t>
-            </w:r>
-            <w:r>
-              <w:rPr>
-                <w:noProof/>
-                <w:webHidden/>
-              </w:rPr>
-              <w:fldChar w:fldCharType="end"/>
-            </w:r>
-          </w:hyperlink>
-        </w:p>
-        <w:p>
-          <w:pPr>
-            <w:pStyle w:val="TOC2"/>
-            <w:tabs>
-              <w:tab w:val="left" w:pos="880"/>
-              <w:tab w:val="right" w:leader="dot" w:pos="9350"/>
-            </w:tabs>
-            <w:rPr>
-              <w:noProof/>
-              <w:lang w:val="nl-BE" w:eastAsia="nl-BE"/>
-            </w:rPr>
-          </w:pPr>
-          <w:hyperlink w:anchor="_Toc503790855" w:history="1">
-            <w:r>
-              <w:rPr>
-                <w:rStyle w:val="Hyperlink"/>
-                <w:noProof/>
-              </w:rPr>
-              <w:t>9.13</w:t>
-            </w:r>
-            <w:r>
-              <w:rPr>
-                <w:noProof/>
-                <w:lang w:val="nl-BE" w:eastAsia="nl-BE"/>
-              </w:rPr>
-              <w:tab/>
-            </w:r>
-            <w:r>
-              <w:rPr>
-                <w:rStyle w:val="Hyperlink"/>
-                <w:noProof/>
-              </w:rPr>
-              <w:t>Intercom_ButtonsAndLeds</w:t>
-            </w:r>
-            <w:r>
-              <w:rPr>
-                <w:noProof/>
-                <w:webHidden/>
-              </w:rPr>
-              <w:tab/>
-            </w:r>
-            <w:r>
-              <w:rPr>
-                <w:noProof/>
-                <w:webHidden/>
-              </w:rPr>
-              <w:fldChar w:fldCharType="begin"/>
-            </w:r>
-            <w:r>
-              <w:rPr>
-                <w:noProof/>
-                <w:webHidden/>
-              </w:rPr>
-              <w:instrText xml:space="preserve"> PAGEREF _Toc503790855 \h </w:instrText>
-            </w:r>
-            <w:r>
-              <w:rPr>
-                <w:noProof/>
-                <w:webHidden/>
-              </w:rPr>
-            </w:r>
-            <w:r>
-              <w:rPr>
-                <w:noProof/>
-                <w:webHidden/>
-              </w:rPr>
-              <w:fldChar w:fldCharType="separate"/>
-            </w:r>
-            <w:r>
-              <w:rPr>
-                <w:noProof/>
-                <w:webHidden/>
-              </w:rPr>
-              <w:t>17</w:t>
-            </w:r>
-            <w:r>
-              <w:rPr>
-                <w:noProof/>
-                <w:webHidden/>
-              </w:rPr>
-              <w:fldChar w:fldCharType="end"/>
-            </w:r>
-          </w:hyperlink>
-        </w:p>
-        <w:p>
-          <w:pPr>
-            <w:pStyle w:val="TOC2"/>
-            <w:tabs>
-              <w:tab w:val="left" w:pos="880"/>
-              <w:tab w:val="right" w:leader="dot" w:pos="9350"/>
-            </w:tabs>
-            <w:rPr>
-              <w:noProof/>
-              <w:lang w:val="nl-BE" w:eastAsia="nl-BE"/>
-            </w:rPr>
-          </w:pPr>
-          <w:hyperlink w:anchor="_Toc503790856" w:history="1">
-            <w:r>
-              <w:rPr>
-                <w:rStyle w:val="Hyperlink"/>
-                <w:noProof/>
-              </w:rPr>
-              <w:t>9.14</w:t>
-            </w:r>
-            <w:r>
-              <w:rPr>
-                <w:noProof/>
-                <w:lang w:val="nl-BE" w:eastAsia="nl-BE"/>
-              </w:rPr>
-              <w:tab/>
-            </w:r>
-            <w:r>
-              <w:rPr>
-                <w:rStyle w:val="Hyperlink"/>
-                <w:noProof/>
-              </w:rPr>
-              <w:t>Trace &amp; Debug</w:t>
-            </w:r>
-            <w:r>
-              <w:rPr>
-                <w:noProof/>
-                <w:webHidden/>
-              </w:rPr>
-              <w:tab/>
-            </w:r>
-            <w:r>
-              <w:rPr>
-                <w:noProof/>
-                <w:webHidden/>
-              </w:rPr>
-              <w:fldChar w:fldCharType="begin"/>
-            </w:r>
-            <w:r>
-              <w:rPr>
-                <w:noProof/>
-                <w:webHidden/>
-              </w:rPr>
-              <w:instrText xml:space="preserve"> PAGEREF _Toc503790856 \h </w:instrText>
-            </w:r>
-            <w:r>
-              <w:rPr>
-                <w:noProof/>
-                <w:webHidden/>
-              </w:rPr>
-            </w:r>
-            <w:r>
-              <w:rPr>
-                <w:noProof/>
-                <w:webHidden/>
-              </w:rPr>
-              <w:fldChar w:fldCharType="separate"/>
-            </w:r>
-            <w:r>
-              <w:rPr>
-                <w:noProof/>
-                <w:webHidden/>
-              </w:rPr>
-              <w:t>18</w:t>
+              <w:t>20</w:t>
             </w:r>
             <w:r>
               <w:rPr>
@@ -2417,7 +2443,7 @@
               <w:lang w:val="nl-BE" w:eastAsia="nl-BE"/>
             </w:rPr>
           </w:pPr>
-          <w:hyperlink w:anchor="_Toc503790857" w:history="1">
+          <w:hyperlink w:anchor="_Toc503966504" w:history="1">
             <w:r>
               <w:rPr>
                 <w:rStyle w:val="Hyperlink"/>
@@ -2437,7 +2463,7 @@
                 <w:rStyle w:val="Hyperlink"/>
                 <w:noProof/>
               </w:rPr>
-              <w:t>Registry Keys</w:t>
+              <w:t>Server Side</w:t>
             </w:r>
             <w:r>
               <w:rPr>
@@ -2458,7 +2484,7 @@
                 <w:noProof/>
                 <w:webHidden/>
               </w:rPr>
-              <w:instrText xml:space="preserve"> PAGEREF _Toc503790857 \h </w:instrText>
+              <w:instrText xml:space="preserve"> PAGEREF _Toc503966504 \h </w:instrText>
             </w:r>
             <w:r>
               <w:rPr>
@@ -2478,7 +2504,7 @@
                 <w:noProof/>
                 <w:webHidden/>
               </w:rPr>
-              <w:t>18</w:t>
+              <w:t>21</w:t>
             </w:r>
             <w:r>
               <w:rPr>
@@ -2501,7 +2527,7 @@
               <w:lang w:val="nl-BE" w:eastAsia="nl-BE"/>
             </w:rPr>
           </w:pPr>
-          <w:hyperlink w:anchor="_Toc503790858" w:history="1">
+          <w:hyperlink w:anchor="_Toc503966505" w:history="1">
             <w:r>
               <w:rPr>
                 <w:rStyle w:val="Hyperlink"/>
@@ -2521,7 +2547,7 @@
                 <w:rStyle w:val="Hyperlink"/>
                 <w:noProof/>
               </w:rPr>
-              <w:t>Server Side</w:t>
+              <w:t>Manuf_config.py</w:t>
             </w:r>
             <w:r>
               <w:rPr>
@@ -2542,7 +2568,7 @@
                 <w:noProof/>
                 <w:webHidden/>
               </w:rPr>
-              <w:instrText xml:space="preserve"> PAGEREF _Toc503790858 \h </w:instrText>
+              <w:instrText xml:space="preserve"> PAGEREF _Toc503966505 \h </w:instrText>
             </w:r>
             <w:r>
               <w:rPr>
@@ -2562,91 +2588,7 @@
                 <w:noProof/>
                 <w:webHidden/>
               </w:rPr>
-              <w:t>18</w:t>
-            </w:r>
-            <w:r>
-              <w:rPr>
-                <w:noProof/>
-                <w:webHidden/>
-              </w:rPr>
-              <w:fldChar w:fldCharType="end"/>
-            </w:r>
-          </w:hyperlink>
-        </w:p>
-        <w:p>
-          <w:pPr>
-            <w:pStyle w:val="TOC1"/>
-            <w:tabs>
-              <w:tab w:val="left" w:pos="660"/>
-              <w:tab w:val="right" w:leader="dot" w:pos="9350"/>
-            </w:tabs>
-            <w:rPr>
-              <w:noProof/>
-              <w:lang w:val="nl-BE" w:eastAsia="nl-BE"/>
-            </w:rPr>
-          </w:pPr>
-          <w:hyperlink w:anchor="_Toc503790859" w:history="1">
-            <w:r>
-              <w:rPr>
-                <w:rStyle w:val="Hyperlink"/>
-                <w:noProof/>
-              </w:rPr>
-              <w:t>12</w:t>
-            </w:r>
-            <w:r>
-              <w:rPr>
-                <w:noProof/>
-                <w:lang w:val="nl-BE" w:eastAsia="nl-BE"/>
-              </w:rPr>
-              <w:tab/>
-            </w:r>
-            <w:r>
-              <w:rPr>
-                <w:rStyle w:val="Hyperlink"/>
-                <w:noProof/>
-              </w:rPr>
-              <w:t>Manuf_config.py</w:t>
-            </w:r>
-            <w:r>
-              <w:rPr>
-                <w:noProof/>
-                <w:webHidden/>
-              </w:rPr>
-              <w:tab/>
-            </w:r>
-            <w:r>
-              <w:rPr>
-                <w:noProof/>
-                <w:webHidden/>
-              </w:rPr>
-              <w:fldChar w:fldCharType="begin"/>
-            </w:r>
-            <w:r>
-              <w:rPr>
-                <w:noProof/>
-                <w:webHidden/>
-              </w:rPr>
-              <w:instrText xml:space="preserve"> PAGEREF _Toc503790859 \h </w:instrText>
-            </w:r>
-            <w:r>
-              <w:rPr>
-                <w:noProof/>
-                <w:webHidden/>
-              </w:rPr>
-            </w:r>
-            <w:r>
-              <w:rPr>
-                <w:noProof/>
-                <w:webHidden/>
-              </w:rPr>
-              <w:fldChar w:fldCharType="separate"/>
-            </w:r>
-            <w:r>
-              <w:rPr>
-                <w:noProof/>
-                <w:webHidden/>
-              </w:rPr>
-              <w:t>20</w:t>
+              <w:t>22</w:t>
             </w:r>
             <w:r>
               <w:rPr>
@@ -2675,12 +2617,11 @@
       <w:pPr>
         <w:pStyle w:val="Heading1"/>
       </w:pPr>
-      <w:bookmarkStart w:id="1" w:name="_Toc503790837"/>
-      <w:r>
-        <w:lastRenderedPageBreak/>
+      <w:bookmarkStart w:id="2" w:name="_Toc503966483"/>
+      <w:r>
         <w:t>Version Control</w:t>
       </w:r>
-      <w:bookmarkEnd w:id="1"/>
+      <w:bookmarkEnd w:id="2"/>
     </w:p>
     <w:p/>
     <w:p>
@@ -2698,14 +2639,14 @@
       <w:pPr>
         <w:pStyle w:val="Heading1"/>
       </w:pPr>
-      <w:bookmarkStart w:id="2" w:name="_Toc503790838"/>
+      <w:bookmarkStart w:id="3" w:name="_Toc503966484"/>
       <w:r>
         <w:t xml:space="preserve">Third Party </w:t>
       </w:r>
       <w:r>
         <w:t>Components</w:t>
       </w:r>
-      <w:bookmarkEnd w:id="2"/>
+      <w:bookmarkEnd w:id="3"/>
     </w:p>
     <w:p/>
     <w:p>
@@ -2915,11 +2856,11 @@
       <w:pPr>
         <w:pStyle w:val="Heading1"/>
       </w:pPr>
-      <w:bookmarkStart w:id="3" w:name="_Toc503790839"/>
+      <w:bookmarkStart w:id="4" w:name="_Toc503966485"/>
       <w:r>
         <w:t>Shell Commands</w:t>
       </w:r>
-      <w:bookmarkEnd w:id="3"/>
+      <w:bookmarkEnd w:id="4"/>
     </w:p>
     <w:p/>
     <w:p>
@@ -3074,11 +3015,11 @@
       <w:pPr>
         <w:pStyle w:val="Heading1"/>
       </w:pPr>
-      <w:bookmarkStart w:id="4" w:name="_Toc503790840"/>
+      <w:bookmarkStart w:id="5" w:name="_Toc503966486"/>
       <w:r>
         <w:t>Pin Assignments</w:t>
       </w:r>
-      <w:bookmarkEnd w:id="4"/>
+      <w:bookmarkEnd w:id="5"/>
     </w:p>
     <w:p>
       <w:pPr>
@@ -3887,14 +3828,14 @@
       <w:pPr>
         <w:pStyle w:val="Heading1"/>
       </w:pPr>
-      <w:bookmarkStart w:id="5" w:name="_Toc503790841"/>
+      <w:bookmarkStart w:id="6" w:name="_Toc503966487"/>
       <w:r>
         <w:t xml:space="preserve">Firmware </w:t>
       </w:r>
       <w:r>
         <w:t>Coding Convention</w:t>
       </w:r>
-      <w:bookmarkEnd w:id="5"/>
+      <w:bookmarkEnd w:id="6"/>
     </w:p>
     <w:p/>
     <w:p>
@@ -4109,64 +4050,118 @@
       <w:pPr>
         <w:pStyle w:val="Heading1"/>
       </w:pPr>
-      <w:bookmarkStart w:id="6" w:name="_Toc503790842"/>
+      <w:bookmarkStart w:id="7" w:name="_Toc503966488"/>
       <w:r>
         <w:t>Firmware</w:t>
       </w:r>
       <w:r>
         <w:t xml:space="preserve"> Design</w:t>
       </w:r>
-      <w:bookmarkEnd w:id="6"/>
+      <w:bookmarkEnd w:id="7"/>
     </w:p>
     <w:p/>
     <w:p>
       <w:pPr>
         <w:pStyle w:val="Heading2"/>
       </w:pPr>
-      <w:bookmarkStart w:id="7" w:name="_Toc503790843"/>
+      <w:bookmarkStart w:id="8" w:name="_Toc503966489"/>
       <w:r>
         <w:t>Ownership</w:t>
       </w:r>
-      <w:bookmarkEnd w:id="7"/>
+      <w:bookmarkEnd w:id="8"/>
     </w:p>
     <w:p/>
     <w:p/>
-    <w:p/>
-    <w:p/>
-    <w:p/>
-    <w:p>
-      <w:pPr>
-        <w:pStyle w:val="Heading2"/>
-      </w:pPr>
-      <w:bookmarkStart w:id="8" w:name="_Toc503790844"/>
-      <w:proofErr w:type="spellStart"/>
-      <w:r>
-        <w:t>Intercom_</w:t>
-      </w:r>
-      <w:r>
-        <w:t>Root</w:t>
-      </w:r>
-      <w:bookmarkEnd w:id="8"/>
-      <w:proofErr w:type="spellEnd"/>
-    </w:p>
-    <w:p/>
-    <w:p>
-      <w:proofErr w:type="spellStart"/>
-      <w:r>
-        <w:t>Intercom_Root</w:t>
-      </w:r>
-      <w:proofErr w:type="spellEnd"/>
-      <w:r>
-        <w:t xml:space="preserve"> is the root of the Intercom object tree.</w:t>
-      </w:r>
-    </w:p>
     <w:p>
       <w:r>
         <w:rPr>
           <w:noProof/>
           <w:lang w:val="nl-BE" w:eastAsia="nl-BE"/>
         </w:rPr>
-        <w:lastRenderedPageBreak/>
+        <w:drawing>
+          <wp:inline distT="0" distB="0" distL="0" distR="0">
+            <wp:extent cx="5943600" cy="5856010"/>
+            <wp:effectExtent l="0" t="0" r="0" b="0"/>
+            <wp:docPr id="1" name="Picture 1" descr="https://yuml.me/0b2ef7d3.png"/>
+            <wp:cNvGraphicFramePr>
+              <a:graphicFrameLocks xmlns:a="http://schemas.openxmlformats.org/drawingml/2006/main" noChangeAspect="1"/>
+            </wp:cNvGraphicFramePr>
+            <a:graphic xmlns:a="http://schemas.openxmlformats.org/drawingml/2006/main">
+              <a:graphicData uri="http://schemas.openxmlformats.org/drawingml/2006/picture">
+                <pic:pic xmlns:pic="http://schemas.openxmlformats.org/drawingml/2006/picture">
+                  <pic:nvPicPr>
+                    <pic:cNvPr id="0" name="usecaseImg" descr="https://yuml.me/0b2ef7d3.png"/>
+                    <pic:cNvPicPr>
+                      <a:picLocks noChangeAspect="1" noChangeArrowheads="1"/>
+                    </pic:cNvPicPr>
+                  </pic:nvPicPr>
+                  <pic:blipFill>
+                    <a:blip r:embed="rId16">
+                      <a:extLst>
+                        <a:ext uri="{28A0092B-C50C-407E-A947-70E740481C1C}">
+                          <a14:useLocalDpi xmlns:a14="http://schemas.microsoft.com/office/drawing/2010/main" val="0"/>
+                        </a:ext>
+                      </a:extLst>
+                    </a:blip>
+                    <a:srcRect/>
+                    <a:stretch>
+                      <a:fillRect/>
+                    </a:stretch>
+                  </pic:blipFill>
+                  <pic:spPr bwMode="auto">
+                    <a:xfrm>
+                      <a:off x="0" y="0"/>
+                      <a:ext cx="5943600" cy="5856010"/>
+                    </a:xfrm>
+                    <a:prstGeom prst="rect">
+                      <a:avLst/>
+                    </a:prstGeom>
+                    <a:noFill/>
+                    <a:ln>
+                      <a:noFill/>
+                    </a:ln>
+                  </pic:spPr>
+                </pic:pic>
+              </a:graphicData>
+            </a:graphic>
+          </wp:inline>
+        </w:drawing>
+      </w:r>
+    </w:p>
+    <w:p/>
+    <w:p/>
+    <w:p>
+      <w:pPr>
+        <w:pStyle w:val="Heading2"/>
+      </w:pPr>
+      <w:bookmarkStart w:id="9" w:name="_Toc503966490"/>
+      <w:proofErr w:type="spellStart"/>
+      <w:r>
+        <w:t>Intercom_</w:t>
+      </w:r>
+      <w:r>
+        <w:t>Root</w:t>
+      </w:r>
+      <w:bookmarkEnd w:id="9"/>
+      <w:proofErr w:type="spellEnd"/>
+    </w:p>
+    <w:p/>
+    <w:p>
+      <w:proofErr w:type="spellStart"/>
+      <w:r>
+        <w:t>Intercom_Root</w:t>
+      </w:r>
+      <w:proofErr w:type="spellEnd"/>
+      <w:r>
+        <w:t xml:space="preserve"> is the root of the Intercom object tree.</w:t>
+      </w:r>
+    </w:p>
+    <w:p>
+      <w:r>
+        <w:rPr>
+          <w:noProof/>
+          <w:lang w:val="nl-BE" w:eastAsia="nl-BE"/>
+        </w:rPr>
         <w:drawing>
           <wp:inline distT="0" distB="0" distL="0" distR="0">
             <wp:extent cx="4594860" cy="6408420"/>
@@ -4185,7 +4180,7 @@
                     </pic:cNvPicPr>
                   </pic:nvPicPr>
                   <pic:blipFill>
-                    <a:blip r:embed="rId16">
+                    <a:blip r:embed="rId17">
                       <a:extLst>
                         <a:ext uri="{28A0092B-C50C-407E-A947-70E740481C1C}">
                           <a14:useLocalDpi xmlns:a14="http://schemas.microsoft.com/office/drawing/2010/main" val="0"/>
@@ -4247,7 +4242,7 @@
       <w:pPr>
         <w:pStyle w:val="Heading2"/>
       </w:pPr>
-      <w:bookmarkStart w:id="9" w:name="_Toc503790845"/>
+      <w:bookmarkStart w:id="10" w:name="_Toc503966491"/>
       <w:proofErr w:type="spellStart"/>
       <w:r>
         <w:t>Intercom_</w:t>
@@ -4255,7 +4250,7 @@
       <w:r>
         <w:t>Incoming</w:t>
       </w:r>
-      <w:bookmarkEnd w:id="9"/>
+      <w:bookmarkEnd w:id="10"/>
       <w:proofErr w:type="spellEnd"/>
     </w:p>
     <w:p/>
@@ -4301,7 +4296,7 @@
                     </pic:cNvPicPr>
                   </pic:nvPicPr>
                   <pic:blipFill>
-                    <a:blip r:embed="rId17">
+                    <a:blip r:embed="rId18">
                       <a:extLst>
                         <a:ext uri="{28A0092B-C50C-407E-A947-70E740481C1C}">
                           <a14:useLocalDpi xmlns:a14="http://schemas.microsoft.com/office/drawing/2010/main" val="0"/>
@@ -4359,7 +4354,7 @@
                     <pic:cNvPicPr/>
                   </pic:nvPicPr>
                   <pic:blipFill>
-                    <a:blip r:embed="rId18">
+                    <a:blip r:embed="rId19">
                       <a:extLst>
                         <a:ext uri="{28A0092B-C50C-407E-A947-70E740481C1C}">
                           <a14:useLocalDpi xmlns:a14="http://schemas.microsoft.com/office/drawing/2010/main" val="0"/>
@@ -4401,11 +4396,11 @@
       <w:pPr>
         <w:pStyle w:val="Heading2"/>
       </w:pPr>
-      <w:bookmarkStart w:id="10" w:name="_Toc503790846"/>
+      <w:bookmarkStart w:id="11" w:name="_Toc503966492"/>
       <w:r>
         <w:t>Intercom Outgoing</w:t>
       </w:r>
-      <w:bookmarkEnd w:id="10"/>
+      <w:bookmarkEnd w:id="11"/>
     </w:p>
     <w:p/>
     <w:p>
@@ -4454,7 +4449,7 @@
                     </pic:cNvPicPr>
                   </pic:nvPicPr>
                   <pic:blipFill>
-                    <a:blip r:embed="rId19">
+                    <a:blip r:embed="rId20">
                       <a:extLst>
                         <a:ext uri="{28A0092B-C50C-407E-A947-70E740481C1C}">
                           <a14:useLocalDpi xmlns:a14="http://schemas.microsoft.com/office/drawing/2010/main" val="0"/>
@@ -4516,7 +4511,7 @@
                     <pic:cNvPicPr/>
                   </pic:nvPicPr>
                   <pic:blipFill>
-                    <a:blip r:embed="rId20">
+                    <a:blip r:embed="rId21">
                       <a:extLst>
                         <a:ext uri="{28A0092B-C50C-407E-A947-70E740481C1C}">
                           <a14:useLocalDpi xmlns:a14="http://schemas.microsoft.com/office/drawing/2010/main" val="0"/>
@@ -4553,7 +4548,7 @@
       <w:pPr>
         <w:pStyle w:val="Heading2"/>
       </w:pPr>
-      <w:bookmarkStart w:id="11" w:name="_Toc503790847"/>
+      <w:bookmarkStart w:id="12" w:name="_Toc503966493"/>
       <w:proofErr w:type="spellStart"/>
       <w:r>
         <w:t>Intercom_</w:t>
@@ -4561,7 +4556,7 @@
       <w:r>
         <w:t>Controller</w:t>
       </w:r>
-      <w:bookmarkEnd w:id="11"/>
+      <w:bookmarkEnd w:id="12"/>
       <w:proofErr w:type="spellEnd"/>
     </w:p>
     <w:p/>
@@ -4600,7 +4595,7 @@
                     </pic:cNvPicPr>
                   </pic:nvPicPr>
                   <pic:blipFill>
-                    <a:blip r:embed="rId21">
+                    <a:blip r:embed="rId22">
                       <a:extLst>
                         <a:ext uri="{28A0092B-C50C-407E-A947-70E740481C1C}">
                           <a14:useLocalDpi xmlns:a14="http://schemas.microsoft.com/office/drawing/2010/main" val="0"/>
@@ -4659,7 +4654,7 @@
                     <pic:cNvPicPr/>
                   </pic:nvPicPr>
                   <pic:blipFill>
-                    <a:blip r:embed="rId22">
+                    <a:blip r:embed="rId23">
                       <a:extLst>
                         <a:ext uri="{28A0092B-C50C-407E-A947-70E740481C1C}">
                           <a14:useLocalDpi xmlns:a14="http://schemas.microsoft.com/office/drawing/2010/main" val="0"/>
@@ -4691,7 +4686,7 @@
       <w:pPr>
         <w:pStyle w:val="Heading2"/>
       </w:pPr>
-      <w:bookmarkStart w:id="12" w:name="_Toc503790848"/>
+      <w:bookmarkStart w:id="13" w:name="_Toc503966494"/>
       <w:proofErr w:type="spellStart"/>
       <w:r>
         <w:t>Intercom_</w:t>
@@ -4699,7 +4694,7 @@
       <w:r>
         <w:t>Buddy</w:t>
       </w:r>
-      <w:bookmarkEnd w:id="12"/>
+      <w:bookmarkEnd w:id="13"/>
       <w:proofErr w:type="spellEnd"/>
     </w:p>
     <w:p/>
@@ -4740,7 +4735,7 @@
                     </pic:cNvPicPr>
                   </pic:nvPicPr>
                   <pic:blipFill>
-                    <a:blip r:embed="rId23">
+                    <a:blip r:embed="rId24">
                       <a:extLst>
                         <a:ext uri="{28A0092B-C50C-407E-A947-70E740481C1C}">
                           <a14:useLocalDpi xmlns:a14="http://schemas.microsoft.com/office/drawing/2010/main" val="0"/>
@@ -4798,7 +4793,7 @@
                     <pic:cNvPicPr/>
                   </pic:nvPicPr>
                   <pic:blipFill>
-                    <a:blip r:embed="rId24">
+                    <a:blip r:embed="rId25">
                       <a:extLst>
                         <a:ext uri="{28A0092B-C50C-407E-A947-70E740481C1C}">
                           <a14:useLocalDpi xmlns:a14="http://schemas.microsoft.com/office/drawing/2010/main" val="0"/>
@@ -4850,7 +4845,7 @@
                     <pic:cNvPicPr/>
                   </pic:nvPicPr>
                   <pic:blipFill>
-                    <a:blip r:embed="rId25">
+                    <a:blip r:embed="rId26">
                       <a:extLst>
                         <a:ext uri="{28A0092B-C50C-407E-A947-70E740481C1C}">
                           <a14:useLocalDpi xmlns:a14="http://schemas.microsoft.com/office/drawing/2010/main" val="0"/>
@@ -4887,7 +4882,6 @@
           <w:szCs w:val="32"/>
         </w:rPr>
       </w:pPr>
-      <w:bookmarkStart w:id="13" w:name="_Toc503790849"/>
       <w:r>
         <w:br w:type="page"/>
       </w:r>
@@ -4906,10 +4900,11 @@
       <w:pPr>
         <w:pStyle w:val="Heading2"/>
       </w:pPr>
+      <w:bookmarkStart w:id="14" w:name="_Toc503966495"/>
       <w:r>
         <w:t>Volume Control</w:t>
       </w:r>
-      <w:bookmarkEnd w:id="13"/>
+      <w:bookmarkEnd w:id="14"/>
     </w:p>
     <w:p/>
     <w:p>
@@ -4942,7 +4937,7 @@
                     </pic:cNvPicPr>
                   </pic:nvPicPr>
                   <pic:blipFill>
-                    <a:blip r:embed="rId26">
+                    <a:blip r:embed="rId27">
                       <a:extLst>
                         <a:ext uri="{28A0092B-C50C-407E-A947-70E740481C1C}">
                           <a14:useLocalDpi xmlns:a14="http://schemas.microsoft.com/office/drawing/2010/main" val="0"/>
@@ -5000,7 +4995,7 @@
                     <pic:cNvPicPr/>
                   </pic:nvPicPr>
                   <pic:blipFill>
-                    <a:blip r:embed="rId27">
+                    <a:blip r:embed="rId28">
                       <a:extLst>
                         <a:ext uri="{28A0092B-C50C-407E-A947-70E740481C1C}">
                           <a14:useLocalDpi xmlns:a14="http://schemas.microsoft.com/office/drawing/2010/main" val="0"/>
@@ -5041,11 +5036,11 @@
       <w:pPr>
         <w:pStyle w:val="Heading2"/>
       </w:pPr>
-      <w:bookmarkStart w:id="14" w:name="_Toc503790850"/>
+      <w:bookmarkStart w:id="15" w:name="_Toc503966496"/>
       <w:r>
         <w:t>Level Checkers</w:t>
       </w:r>
-      <w:bookmarkEnd w:id="14"/>
+      <w:bookmarkEnd w:id="15"/>
     </w:p>
     <w:p/>
     <w:p>
@@ -5101,9 +5096,9 @@
         <w:lastRenderedPageBreak/>
         <w:drawing>
           <wp:inline distT="0" distB="0" distL="0" distR="0">
-            <wp:extent cx="5509260" cy="3474720"/>
+            <wp:extent cx="5509260" cy="3581400"/>
             <wp:effectExtent l="0" t="0" r="0" b="0"/>
-            <wp:docPr id="6" name="Picture 6" descr="https://yuml.me/5519ac6f.png"/>
+            <wp:docPr id="3" name="Picture 3" descr="https://yuml.me/43d6253f.png"/>
             <wp:cNvGraphicFramePr>
               <a:graphicFrameLocks xmlns:a="http://schemas.openxmlformats.org/drawingml/2006/main" noChangeAspect="1"/>
             </wp:cNvGraphicFramePr>
@@ -5111,13 +5106,13 @@
               <a:graphicData uri="http://schemas.openxmlformats.org/drawingml/2006/picture">
                 <pic:pic xmlns:pic="http://schemas.openxmlformats.org/drawingml/2006/picture">
                   <pic:nvPicPr>
-                    <pic:cNvPr id="0" name="usecaseImg" descr="https://yuml.me/5519ac6f.png"/>
+                    <pic:cNvPr id="0" name="usecaseImg" descr="https://yuml.me/43d6253f.png"/>
                     <pic:cNvPicPr>
                       <a:picLocks noChangeAspect="1" noChangeArrowheads="1"/>
                     </pic:cNvPicPr>
                   </pic:nvPicPr>
                   <pic:blipFill>
-                    <a:blip r:embed="rId28">
+                    <a:blip r:embed="rId29">
                       <a:extLst>
                         <a:ext uri="{28A0092B-C50C-407E-A947-70E740481C1C}">
                           <a14:useLocalDpi xmlns:a14="http://schemas.microsoft.com/office/drawing/2010/main" val="0"/>
@@ -5132,7 +5127,7 @@
                   <pic:spPr bwMode="auto">
                     <a:xfrm>
                       <a:off x="0" y="0"/>
-                      <a:ext cx="5509260" cy="3474720"/>
+                      <a:ext cx="5509260" cy="3581400"/>
                     </a:xfrm>
                     <a:prstGeom prst="rect">
                       <a:avLst/>
@@ -5184,7 +5179,7 @@
                     <pic:cNvPicPr/>
                   </pic:nvPicPr>
                   <pic:blipFill>
-                    <a:blip r:embed="rId29">
+                    <a:blip r:embed="rId30">
                       <a:extLst>
                         <a:ext uri="{28A0092B-C50C-407E-A947-70E740481C1C}">
                           <a14:useLocalDpi xmlns:a14="http://schemas.microsoft.com/office/drawing/2010/main" val="0"/>
@@ -5221,7 +5216,6 @@
           <w:szCs w:val="32"/>
         </w:rPr>
       </w:pPr>
-      <w:bookmarkStart w:id="15" w:name="_Toc503790851"/>
       <w:r>
         <w:br w:type="page"/>
       </w:r>
@@ -5240,10 +5234,11 @@
       <w:pPr>
         <w:pStyle w:val="Heading2"/>
       </w:pPr>
+      <w:bookmarkStart w:id="16" w:name="_Toc503966497"/>
       <w:r>
         <w:t>Codec</w:t>
       </w:r>
-      <w:bookmarkEnd w:id="15"/>
+      <w:bookmarkEnd w:id="16"/>
     </w:p>
     <w:p/>
     <w:p>
@@ -5276,7 +5271,7 @@
                     </pic:cNvPicPr>
                   </pic:nvPicPr>
                   <pic:blipFill>
-                    <a:blip r:embed="rId30">
+                    <a:blip r:embed="rId31">
                       <a:extLst>
                         <a:ext uri="{28A0092B-C50C-407E-A947-70E740481C1C}">
                           <a14:useLocalDpi xmlns:a14="http://schemas.microsoft.com/office/drawing/2010/main" val="0"/>
@@ -5318,14 +5313,14 @@
       <w:pPr>
         <w:pStyle w:val="Heading2"/>
       </w:pPr>
-      <w:bookmarkStart w:id="16" w:name="_Toc503790852"/>
+      <w:bookmarkStart w:id="17" w:name="_Toc503966498"/>
       <w:r>
         <w:t xml:space="preserve">Intercom </w:t>
       </w:r>
       <w:r>
         <w:t>Message Handler</w:t>
       </w:r>
-      <w:bookmarkEnd w:id="16"/>
+      <w:bookmarkEnd w:id="17"/>
     </w:p>
     <w:p/>
     <w:p>
@@ -5361,7 +5356,7 @@
                     </pic:cNvPicPr>
                   </pic:nvPicPr>
                   <pic:blipFill>
-                    <a:blip r:embed="rId31">
+                    <a:blip r:embed="rId32">
                       <a:extLst>
                         <a:ext uri="{28A0092B-C50C-407E-A947-70E740481C1C}">
                           <a14:useLocalDpi xmlns:a14="http://schemas.microsoft.com/office/drawing/2010/main" val="0"/>
@@ -5421,11 +5416,11 @@
       <w:pPr>
         <w:pStyle w:val="Heading2"/>
       </w:pPr>
-      <w:bookmarkStart w:id="17" w:name="_Toc503790853"/>
+      <w:bookmarkStart w:id="18" w:name="_Toc503966499"/>
       <w:r>
         <w:t>Messages</w:t>
       </w:r>
-      <w:bookmarkEnd w:id="17"/>
+      <w:bookmarkEnd w:id="18"/>
     </w:p>
     <w:p/>
     <w:p>
@@ -5469,7 +5464,7 @@
                     </pic:cNvPicPr>
                   </pic:nvPicPr>
                   <pic:blipFill>
-                    <a:blip r:embed="rId32">
+                    <a:blip r:embed="rId33">
                       <a:extLst>
                         <a:ext uri="{28A0092B-C50C-407E-A947-70E740481C1C}">
                           <a14:useLocalDpi xmlns:a14="http://schemas.microsoft.com/office/drawing/2010/main" val="0"/>
@@ -5507,7 +5502,7 @@
       <w:pPr>
         <w:pStyle w:val="Heading2"/>
       </w:pPr>
-      <w:bookmarkStart w:id="18" w:name="_Toc503790854"/>
+      <w:bookmarkStart w:id="19" w:name="_Toc503966500"/>
       <w:proofErr w:type="spellStart"/>
       <w:r>
         <w:t>Intercom_Cloud</w:t>
@@ -5515,7 +5510,7 @@
       <w:r>
         <w:t>API</w:t>
       </w:r>
-      <w:bookmarkEnd w:id="18"/>
+      <w:bookmarkEnd w:id="19"/>
       <w:proofErr w:type="spellEnd"/>
     </w:p>
     <w:p/>
@@ -5551,9 +5546,9 @@
         </w:rPr>
         <w:drawing>
           <wp:inline distT="0" distB="0" distL="0" distR="0">
-            <wp:extent cx="6659880" cy="5346665"/>
-            <wp:effectExtent l="0" t="0" r="0" b="6985"/>
-            <wp:docPr id="141" name="Picture 141" descr="https://yuml.me/9a1c1735.png"/>
+            <wp:extent cx="5943600" cy="3673234"/>
+            <wp:effectExtent l="0" t="0" r="0" b="3810"/>
+            <wp:docPr id="5" name="Picture 5" descr="https://yuml.me/c11e3c6c.png"/>
             <wp:cNvGraphicFramePr>
               <a:graphicFrameLocks xmlns:a="http://schemas.openxmlformats.org/drawingml/2006/main" noChangeAspect="1"/>
             </wp:cNvGraphicFramePr>
@@ -5561,13 +5556,13 @@
               <a:graphicData uri="http://schemas.openxmlformats.org/drawingml/2006/picture">
                 <pic:pic xmlns:pic="http://schemas.openxmlformats.org/drawingml/2006/picture">
                   <pic:nvPicPr>
-                    <pic:cNvPr id="0" name="usecaseImg" descr="https://yuml.me/9a1c1735.png"/>
+                    <pic:cNvPr id="0" name="usecaseImg" descr="https://yuml.me/c11e3c6c.png"/>
                     <pic:cNvPicPr>
                       <a:picLocks noChangeAspect="1" noChangeArrowheads="1"/>
                     </pic:cNvPicPr>
                   </pic:nvPicPr>
                   <pic:blipFill>
-                    <a:blip r:embed="rId33">
+                    <a:blip r:embed="rId34">
                       <a:extLst>
                         <a:ext uri="{28A0092B-C50C-407E-A947-70E740481C1C}">
                           <a14:useLocalDpi xmlns:a14="http://schemas.microsoft.com/office/drawing/2010/main" val="0"/>
@@ -5582,7 +5577,7 @@
                   <pic:spPr bwMode="auto">
                     <a:xfrm>
                       <a:off x="0" y="0"/>
-                      <a:ext cx="6671068" cy="5355647"/>
+                      <a:ext cx="5943600" cy="3673234"/>
                     </a:xfrm>
                     <a:prstGeom prst="rect">
                       <a:avLst/>
@@ -5613,7 +5608,7 @@
       <w:pPr>
         <w:pStyle w:val="Heading2"/>
       </w:pPr>
-      <w:bookmarkStart w:id="19" w:name="_Toc503790855"/>
+      <w:bookmarkStart w:id="20" w:name="_Toc503966501"/>
       <w:proofErr w:type="spellStart"/>
       <w:r>
         <w:t>Intercom_ButtonsAnd</w:t>
@@ -5621,7 +5616,7 @@
       <w:r>
         <w:t>Leds</w:t>
       </w:r>
-      <w:bookmarkEnd w:id="19"/>
+      <w:bookmarkEnd w:id="20"/>
       <w:proofErr w:type="spellEnd"/>
     </w:p>
     <w:p/>
@@ -5668,7 +5663,7 @@
                     </pic:cNvPicPr>
                   </pic:nvPicPr>
                   <pic:blipFill>
-                    <a:blip r:embed="rId34">
+                    <a:blip r:embed="rId35">
                       <a:extLst>
                         <a:ext uri="{28A0092B-C50C-407E-A947-70E740481C1C}">
                           <a14:useLocalDpi xmlns:a14="http://schemas.microsoft.com/office/drawing/2010/main" val="0"/>
@@ -5699,8 +5694,6 @@
           </wp:inline>
         </w:drawing>
       </w:r>
-      <w:bookmarkStart w:id="20" w:name="_GoBack"/>
-      <w:bookmarkEnd w:id="20"/>
     </w:p>
     <w:p>
       <w:pPr>
@@ -5716,7 +5709,7 @@
       <w:pPr>
         <w:pStyle w:val="Heading2"/>
       </w:pPr>
-      <w:bookmarkStart w:id="21" w:name="_Toc503790856"/>
+      <w:bookmarkStart w:id="21" w:name="_Toc503966502"/>
       <w:r>
         <w:t>Trace &amp; Debug</w:t>
       </w:r>
@@ -5825,7 +5818,7 @@
       <w:pPr>
         <w:pStyle w:val="Heading1"/>
       </w:pPr>
-      <w:bookmarkStart w:id="22" w:name="_Toc503790857"/>
+      <w:bookmarkStart w:id="22" w:name="_Toc503966503"/>
       <w:r>
         <w:t>Registry K</w:t>
       </w:r>
@@ -5887,7 +5880,7 @@
       <w:pPr>
         <w:pStyle w:val="Heading1"/>
       </w:pPr>
-      <w:bookmarkStart w:id="23" w:name="_Toc503790858"/>
+      <w:bookmarkStart w:id="23" w:name="_Toc503966504"/>
       <w:r>
         <w:t>Server Side</w:t>
       </w:r>
@@ -8757,7 +8750,7 @@
       <w:pPr>
         <w:pStyle w:val="Heading1"/>
       </w:pPr>
-      <w:bookmarkStart w:id="24" w:name="_Toc503790859"/>
+      <w:bookmarkStart w:id="24" w:name="_Toc503966505"/>
       <w:r>
         <w:t>Manuf_config.py</w:t>
       </w:r>
@@ -9445,8 +9438,8 @@
       </w:r>
     </w:p>
     <w:sectPr>
-      <w:headerReference w:type="default" r:id="rId35"/>
-      <w:footerReference w:type="default" r:id="rId36"/>
+      <w:headerReference w:type="default" r:id="rId36"/>
+      <w:footerReference w:type="default" r:id="rId37"/>
       <w:pgSz w:w="12240" w:h="15840"/>
       <w:pgMar w:top="1440" w:right="1440" w:bottom="1440" w:left="1440" w:header="720" w:footer="720" w:gutter="0"/>
       <w:cols w:space="720"/>
@@ -9515,7 +9508,7 @@
           <w:rPr>
             <w:noProof/>
           </w:rPr>
-          <w:t>20</w:t>
+          <w:t>21</w:t>
         </w:r>
         <w:r>
           <w:rPr>
@@ -9580,6 +9573,7 @@
         <w:dataBinding w:prefixMappings="xmlns:ns0='http://schemas.openxmlformats.org/package/2006/metadata/core-properties' xmlns:ns1='http://purl.org/dc/elements/1.1/'" w:xpath="/ns0:coreProperties[1]/ns1:title[1]" w:storeItemID="{6C3C8BC8-F283-45AE-878A-BAB7291924A1}"/>
         <w:text/>
       </w:sdtPr>
+      <w:sdtEndPr/>
       <w:sdtContent>
         <w:proofErr w:type="spellStart"/>
         <w:r>
@@ -9633,6 +9627,7 @@
           <w:calendar w:val="gregorian"/>
         </w:date>
       </w:sdtPr>
+      <w:sdtEndPr/>
       <w:sdtContent>
         <w:r>
           <w:rPr>
@@ -12874,8 +12869,9 @@
     <w:panose1 w:val="020B0502040204020203"/>
     <w:charset w:val="00"/>
     <w:family w:val="swiss"/>
+    <w:notTrueType/>
     <w:pitch w:val="variable"/>
-    <w:sig w:usb0="E4002EFF" w:usb1="C000E47F" w:usb2="00000009" w:usb3="00000000" w:csb0="000001FF" w:csb1="00000000"/>
+    <w:sig w:usb0="00000003" w:usb1="00000000" w:usb2="00000000" w:usb3="00000000" w:csb0="00000001" w:csb1="00000000"/>
   </w:font>
   <w:font w:name="Consolas">
     <w:panose1 w:val="020B0609020204030204"/>
@@ -12918,6 +12914,7 @@
   <w:rsids>
     <w:rsidRoot w:val="00570C17"/>
     <w:rsid w:val="00570C17"/>
+    <w:rsid w:val="00DE47C7"/>
   </w:rsids>
   <m:mathPr>
     <m:mathFont m:val="Cambria Math"/>
@@ -13664,7 +13661,7 @@
 </file>
 
 <file path=customXml/itemProps2.xml><?xml version="1.0" encoding="utf-8"?>
-<ds:datastoreItem xmlns:ds="http://schemas.openxmlformats.org/officeDocument/2006/customXml" ds:itemID="{DE1098F6-F48D-4CD6-9A4B-EF5CECFAAE92}">
+<ds:datastoreItem xmlns:ds="http://schemas.openxmlformats.org/officeDocument/2006/customXml" ds:itemID="{D43C412C-6C6B-4071-83C5-48AF04E9CCEB}">
   <ds:schemaRefs>
     <ds:schemaRef ds:uri="http://schemas.openxmlformats.org/officeDocument/2006/bibliography"/>
   </ds:schemaRefs>

</xml_diff>

<commit_message>
Minor cloud API change
</commit_message>
<xml_diff>
--- a/doc/HolaSoftwareGuide.docx
+++ b/doc/HolaSoftwareGuide.docx
@@ -538,11 +538,37 @@
       </w:r>
     </w:p>
     <w:p>
+      <w:pPr>
+        <w:pStyle w:val="ListParagraph"/>
+        <w:numPr>
+          <w:ilvl w:val="0"/>
+          <w:numId w:val="27"/>
+        </w:numPr>
+      </w:pPr>
+      <w:r>
+        <w:t xml:space="preserve">1/19/2018: Modified </w:t>
+      </w:r>
+      <w:proofErr w:type="spellStart"/>
+      <w:r>
+        <w:t>battery_pct</w:t>
+      </w:r>
+      <w:proofErr w:type="spellEnd"/>
+      <w:r>
+        <w:t xml:space="preserve"> and </w:t>
+      </w:r>
+      <w:proofErr w:type="spellStart"/>
+      <w:r>
+        <w:t>wifi_pct</w:t>
+      </w:r>
+      <w:proofErr w:type="spellEnd"/>
+      <w:r>
+        <w:t xml:space="preserve"> cloud API</w:t>
+      </w:r>
+    </w:p>
+    <w:p>
       <w:r>
         <w:br w:type="page"/>
       </w:r>
-      <w:bookmarkStart w:id="1" w:name="_GoBack"/>
-      <w:bookmarkEnd w:id="1"/>
     </w:p>
     <w:p/>
     <w:sdt>
@@ -1121,6 +1147,8 @@
               </w:rPr>
               <w:t>Firmware Design</w:t>
             </w:r>
+            <w:bookmarkStart w:id="1" w:name="_GoBack"/>
+            <w:bookmarkEnd w:id="1"/>
             <w:r>
               <w:rPr>
                 <w:noProof/>
@@ -5546,9 +5574,9 @@
         </w:rPr>
         <w:drawing>
           <wp:inline distT="0" distB="0" distL="0" distR="0">
-            <wp:extent cx="5943600" cy="3673234"/>
-            <wp:effectExtent l="0" t="0" r="0" b="3810"/>
-            <wp:docPr id="5" name="Picture 5" descr="https://yuml.me/c11e3c6c.png"/>
+            <wp:extent cx="7274580" cy="4495800"/>
+            <wp:effectExtent l="0" t="0" r="0" b="0"/>
+            <wp:docPr id="6" name="Picture 6" descr="https://yuml.me/5b0db811.png"/>
             <wp:cNvGraphicFramePr>
               <a:graphicFrameLocks xmlns:a="http://schemas.openxmlformats.org/drawingml/2006/main" noChangeAspect="1"/>
             </wp:cNvGraphicFramePr>
@@ -5556,7 +5584,7 @@
               <a:graphicData uri="http://schemas.openxmlformats.org/drawingml/2006/picture">
                 <pic:pic xmlns:pic="http://schemas.openxmlformats.org/drawingml/2006/picture">
                   <pic:nvPicPr>
-                    <pic:cNvPr id="0" name="usecaseImg" descr="https://yuml.me/c11e3c6c.png"/>
+                    <pic:cNvPr id="0" name="usecaseImg" descr="https://yuml.me/5b0db811.png"/>
                     <pic:cNvPicPr>
                       <a:picLocks noChangeAspect="1" noChangeArrowheads="1"/>
                     </pic:cNvPicPr>
@@ -5577,7 +5605,7 @@
                   <pic:spPr bwMode="auto">
                     <a:xfrm>
                       <a:off x="0" y="0"/>
-                      <a:ext cx="5943600" cy="3673234"/>
+                      <a:ext cx="7276663" cy="4497087"/>
                     </a:xfrm>
                     <a:prstGeom prst="rect">
                       <a:avLst/>
@@ -9508,7 +9536,7 @@
           <w:rPr>
             <w:noProof/>
           </w:rPr>
-          <w:t>21</w:t>
+          <w:t>3</w:t>
         </w:r>
         <w:r>
           <w:rPr>
@@ -12914,6 +12942,7 @@
   <w:rsids>
     <w:rsidRoot w:val="00570C17"/>
     <w:rsid w:val="00570C17"/>
+    <w:rsid w:val="00B6797A"/>
     <w:rsid w:val="00DE47C7"/>
   </w:rsids>
   <m:mathPr>
@@ -13661,7 +13690,7 @@
 </file>
 
 <file path=customXml/itemProps2.xml><?xml version="1.0" encoding="utf-8"?>
-<ds:datastoreItem xmlns:ds="http://schemas.openxmlformats.org/officeDocument/2006/customXml" ds:itemID="{D43C412C-6C6B-4071-83C5-48AF04E9CCEB}">
+<ds:datastoreItem xmlns:ds="http://schemas.openxmlformats.org/officeDocument/2006/customXml" ds:itemID="{48D10AF3-7FFB-462D-A0DA-AC33E8E3A99D}">
   <ds:schemaRefs>
     <ds:schemaRef ds:uri="http://schemas.openxmlformats.org/officeDocument/2006/bibliography"/>
   </ds:schemaRefs>

</xml_diff>

<commit_message>
External Antenna selected and buddy LED blinking when comm. started
</commit_message>
<xml_diff>
--- a/doc/HolaSoftwareGuide.docx
+++ b/doc/HolaSoftwareGuide.docx
@@ -6,13 +6,8 @@
       <w:pPr>
         <w:pStyle w:val="Title"/>
       </w:pPr>
-      <w:proofErr w:type="spellStart"/>
-      <w:r>
-        <w:t>Hola</w:t>
-      </w:r>
-      <w:proofErr w:type="spellEnd"/>
-      <w:r>
-        <w:t xml:space="preserve"> Intercom Software Guide</w:t>
+      <w:r>
+        <w:t>Hola Intercom Software Guide</w:t>
       </w:r>
     </w:p>
     <w:p>
@@ -55,21 +50,8 @@
         </w:numPr>
       </w:pPr>
       <w:r>
-        <w:t xml:space="preserve">09/18/2017: Added </w:t>
-      </w:r>
-      <w:proofErr w:type="spellStart"/>
-      <w:r>
-        <w:t>buddy_id</w:t>
-      </w:r>
-      <w:proofErr w:type="spellEnd"/>
-      <w:r>
-        <w:t xml:space="preserve"> to cloud </w:t>
-      </w:r>
-      <w:proofErr w:type="spellStart"/>
-      <w:r>
-        <w:t>api</w:t>
-      </w:r>
-      <w:proofErr w:type="spellEnd"/>
+        <w:t>09/18/2017: Added buddy_id to cloud api</w:t>
+      </w:r>
     </w:p>
     <w:p>
       <w:pPr>
@@ -122,13 +104,8 @@
         <w:t xml:space="preserve"> messages</w:t>
       </w:r>
       <w:r>
-        <w:t xml:space="preserve"> and </w:t>
-      </w:r>
-      <w:proofErr w:type="spellStart"/>
-      <w:r>
-        <w:t>cloud_api</w:t>
-      </w:r>
-      <w:proofErr w:type="spellEnd"/>
+        <w:t xml:space="preserve"> and cloud_api</w:t>
+      </w:r>
     </w:p>
     <w:p>
       <w:pPr>
@@ -157,15 +134,7 @@
         </w:numPr>
       </w:pPr>
       <w:r>
-        <w:t xml:space="preserve">10/30/2017: Added restarted parameter to </w:t>
-      </w:r>
-      <w:proofErr w:type="spellStart"/>
-      <w:r>
-        <w:t>i_am</w:t>
-      </w:r>
-      <w:proofErr w:type="spellEnd"/>
-      <w:r>
-        <w:t xml:space="preserve"> message</w:t>
+        <w:t>10/30/2017: Added restarted parameter to i_am message</w:t>
       </w:r>
     </w:p>
     <w:p>
@@ -177,35 +146,10 @@
         </w:numPr>
       </w:pPr>
       <w:r>
-        <w:t xml:space="preserve">10/31/2017: Added </w:t>
-      </w:r>
-      <w:proofErr w:type="spellStart"/>
-      <w:r>
-        <w:t>battery_lvl</w:t>
-      </w:r>
-      <w:proofErr w:type="spellEnd"/>
-      <w:r>
-        <w:t xml:space="preserve"> to cloud </w:t>
-      </w:r>
-      <w:proofErr w:type="spellStart"/>
-      <w:proofErr w:type="gramStart"/>
-      <w:r>
-        <w:t>api</w:t>
-      </w:r>
-      <w:proofErr w:type="spellEnd"/>
-      <w:proofErr w:type="gramEnd"/>
-      <w:r>
-        <w:t xml:space="preserve">. Cloud </w:t>
-      </w:r>
-      <w:proofErr w:type="spellStart"/>
-      <w:proofErr w:type="gramStart"/>
-      <w:r>
-        <w:t>api</w:t>
-      </w:r>
-      <w:proofErr w:type="spellEnd"/>
-      <w:proofErr w:type="gramEnd"/>
-      <w:r>
-        <w:t xml:space="preserve"> now ticks.</w:t>
+        <w:t>10/31/2017: Added battery_lvl to cloud api</w:t>
+      </w:r>
+      <w:r>
+        <w:t>. Cloud api now ticks.</w:t>
       </w:r>
     </w:p>
     <w:p>
@@ -277,15 +221,7 @@
         </w:numPr>
       </w:pPr>
       <w:r>
-        <w:t xml:space="preserve">11/28/2017: </w:t>
-      </w:r>
-      <w:proofErr w:type="spellStart"/>
-      <w:r>
-        <w:t>Plf_TickerBase</w:t>
-      </w:r>
-      <w:proofErr w:type="spellEnd"/>
-      <w:r>
-        <w:t xml:space="preserve"> class introduced</w:t>
+        <w:t>11/28/2017: Plf_TickerBase class introduced</w:t>
       </w:r>
     </w:p>
     <w:p>
@@ -300,15 +236,7 @@
         <w:t>11/29/2017</w:t>
       </w:r>
       <w:r>
-        <w:t xml:space="preserve">: Added </w:t>
-      </w:r>
-      <w:proofErr w:type="spellStart"/>
-      <w:r>
-        <w:t>Trace&amp;Debug</w:t>
-      </w:r>
-      <w:proofErr w:type="spellEnd"/>
-      <w:r>
-        <w:t xml:space="preserve"> section</w:t>
+        <w:t>: Added Trace&amp;Debug section</w:t>
       </w:r>
     </w:p>
     <w:p>
@@ -344,26 +272,10 @@
         </w:numPr>
       </w:pPr>
       <w:r>
-        <w:t xml:space="preserve">1/4/2018: Added </w:t>
-      </w:r>
-      <w:proofErr w:type="spellStart"/>
-      <w:r>
-        <w:t>ratetune</w:t>
-      </w:r>
-      <w:proofErr w:type="spellEnd"/>
-      <w:r>
-        <w:t xml:space="preserve"> print group</w:t>
-      </w:r>
-      <w:r>
-        <w:t xml:space="preserve">. </w:t>
-      </w:r>
-      <w:proofErr w:type="spellStart"/>
-      <w:r>
-        <w:t>Intercom_Incoming</w:t>
-      </w:r>
-      <w:proofErr w:type="spellEnd"/>
-      <w:r>
-        <w:t xml:space="preserve"> is now a Ticker class.</w:t>
+        <w:t>1/4/2018: Added ratetune print group</w:t>
+      </w:r>
+      <w:r>
+        <w:t>. Intercom_Incoming is now a Ticker class.</w:t>
       </w:r>
     </w:p>
     <w:p>
@@ -375,23 +287,7 @@
         </w:numPr>
       </w:pPr>
       <w:r>
-        <w:t xml:space="preserve">1/9/2018: Added </w:t>
-      </w:r>
-      <w:proofErr w:type="gramStart"/>
-      <w:r>
-        <w:t>stuff(</w:t>
-      </w:r>
-      <w:proofErr w:type="gramEnd"/>
-      <w:r>
-        <w:t xml:space="preserve">) method to </w:t>
-      </w:r>
-      <w:proofErr w:type="spellStart"/>
-      <w:r>
-        <w:t>circularBuffer</w:t>
-      </w:r>
-      <w:proofErr w:type="spellEnd"/>
-      <w:r>
-        <w:t>.</w:t>
+        <w:t>1/9/2018: Added stuff() method to circularBuffer.</w:t>
       </w:r>
     </w:p>
     <w:p>
@@ -415,31 +311,7 @@
         </w:numPr>
       </w:pPr>
       <w:r>
-        <w:t xml:space="preserve">1/9/2018: Added </w:t>
-      </w:r>
-      <w:proofErr w:type="spellStart"/>
-      <w:r>
-        <w:t>recordRequest</w:t>
-      </w:r>
-      <w:proofErr w:type="spellEnd"/>
-      <w:r>
-        <w:t xml:space="preserve"> to </w:t>
-      </w:r>
-      <w:proofErr w:type="spellStart"/>
-      <w:r>
-        <w:t>Intercom_Outgoing</w:t>
-      </w:r>
-      <w:proofErr w:type="spellEnd"/>
-      <w:r>
-        <w:t xml:space="preserve">. Renamed </w:t>
-      </w:r>
-      <w:proofErr w:type="gramStart"/>
-      <w:r>
-        <w:t>transfer(</w:t>
-      </w:r>
-      <w:proofErr w:type="gramEnd"/>
-      <w:r>
-        <w:t>) method to run().</w:t>
+        <w:t>1/9/2018: Added recordRequest to Intercom_Outgoing. Renamed transfer() method to run().</w:t>
       </w:r>
     </w:p>
     <w:p>
@@ -475,34 +347,10 @@
         </w:numPr>
       </w:pPr>
       <w:r>
-        <w:t xml:space="preserve">1/15/2018: Replaced </w:t>
-      </w:r>
-      <w:proofErr w:type="spellStart"/>
-      <w:r>
-        <w:t>BatteryChecker</w:t>
-      </w:r>
-      <w:proofErr w:type="spellEnd"/>
-      <w:r>
-        <w:t xml:space="preserve"> section with </w:t>
-      </w:r>
-      <w:proofErr w:type="spellStart"/>
-      <w:r>
-        <w:t>LevelChecker</w:t>
-      </w:r>
-      <w:proofErr w:type="spellEnd"/>
-      <w:r>
-        <w:t xml:space="preserve"> section</w:t>
-      </w:r>
-      <w:r>
-        <w:t xml:space="preserve">. Added </w:t>
-      </w:r>
-      <w:proofErr w:type="spellStart"/>
-      <w:r>
-        <w:t>WifiChecker</w:t>
-      </w:r>
-      <w:proofErr w:type="spellEnd"/>
-      <w:r>
-        <w:t>.</w:t>
+        <w:t>1/15/2018: Replaced BatteryChecker section with LevelChecker section</w:t>
+      </w:r>
+      <w:r>
+        <w:t>. Added WifiChecker.</w:t>
       </w:r>
     </w:p>
     <w:p>
@@ -526,15 +374,7 @@
         </w:numPr>
       </w:pPr>
       <w:r>
-        <w:t xml:space="preserve">1/17/2018: Added </w:t>
-      </w:r>
-      <w:proofErr w:type="spellStart"/>
-      <w:r>
-        <w:t>getBatteryPct</w:t>
-      </w:r>
-      <w:proofErr w:type="spellEnd"/>
-      <w:r>
-        <w:t xml:space="preserve"> API</w:t>
+        <w:t>1/17/2018: Added getBatteryPct API</w:t>
       </w:r>
     </w:p>
     <w:p>
@@ -546,23 +386,19 @@
         </w:numPr>
       </w:pPr>
       <w:r>
-        <w:t xml:space="preserve">1/19/2018: Modified </w:t>
-      </w:r>
-      <w:proofErr w:type="spellStart"/>
-      <w:r>
-        <w:t>battery_pct</w:t>
-      </w:r>
-      <w:proofErr w:type="spellEnd"/>
-      <w:r>
-        <w:t xml:space="preserve"> and </w:t>
-      </w:r>
-      <w:proofErr w:type="spellStart"/>
-      <w:r>
-        <w:t>wifi_pct</w:t>
-      </w:r>
-      <w:proofErr w:type="spellEnd"/>
-      <w:r>
-        <w:t xml:space="preserve"> cloud API</w:t>
+        <w:t>1/19/2018: Modified battery_pct and wifi_pct cloud API</w:t>
+      </w:r>
+    </w:p>
+    <w:p>
+      <w:pPr>
+        <w:pStyle w:val="ListParagraph"/>
+        <w:numPr>
+          <w:ilvl w:val="0"/>
+          <w:numId w:val="27"/>
+        </w:numPr>
+      </w:pPr>
+      <w:r>
+        <w:t>1/21/2018: Added Intercom_Buddy LED FSM</w:t>
       </w:r>
     </w:p>
     <w:p>
@@ -1147,8 +983,6 @@
               </w:rPr>
               <w:t>Firmware Design</w:t>
             </w:r>
-            <w:bookmarkStart w:id="1" w:name="_GoBack"/>
-            <w:bookmarkEnd w:id="1"/>
             <w:r>
               <w:rPr>
                 <w:noProof/>
@@ -1787,6 +1621,7 @@
             </w:r>
           </w:hyperlink>
         </w:p>
+        <w:bookmarkStart w:id="1" w:name="_GoBack"/>
         <w:p>
           <w:pPr>
             <w:pStyle w:val="TOC2"/>
@@ -1799,78 +1634,106 @@
               <w:lang w:val="nl-BE" w:eastAsia="nl-BE"/>
             </w:rPr>
           </w:pPr>
-          <w:hyperlink w:anchor="_Toc503966496" w:history="1">
-            <w:r>
-              <w:rPr>
-                <w:rStyle w:val="Hyperlink"/>
-                <w:noProof/>
-              </w:rPr>
-              <w:t>8.8</w:t>
-            </w:r>
-            <w:r>
-              <w:rPr>
-                <w:noProof/>
-                <w:lang w:val="nl-BE" w:eastAsia="nl-BE"/>
-              </w:rPr>
-              <w:tab/>
-            </w:r>
-            <w:r>
-              <w:rPr>
-                <w:rStyle w:val="Hyperlink"/>
-                <w:noProof/>
-              </w:rPr>
-              <w:t>Level Checkers</w:t>
-            </w:r>
-            <w:r>
-              <w:rPr>
-                <w:noProof/>
-                <w:webHidden/>
-              </w:rPr>
-              <w:tab/>
-            </w:r>
-            <w:r>
-              <w:rPr>
-                <w:noProof/>
-                <w:webHidden/>
-              </w:rPr>
-              <w:fldChar w:fldCharType="begin"/>
-            </w:r>
-            <w:r>
-              <w:rPr>
-                <w:noProof/>
-                <w:webHidden/>
-              </w:rPr>
-              <w:instrText xml:space="preserve"> PAGEREF _Toc503966496 \h </w:instrText>
-            </w:r>
-            <w:r>
-              <w:rPr>
-                <w:noProof/>
-                <w:webHidden/>
-              </w:rPr>
-            </w:r>
-            <w:r>
-              <w:rPr>
-                <w:noProof/>
-                <w:webHidden/>
-              </w:rPr>
-              <w:fldChar w:fldCharType="separate"/>
-            </w:r>
-            <w:r>
-              <w:rPr>
-                <w:noProof/>
-                <w:webHidden/>
-              </w:rPr>
-              <w:t>13</w:t>
-            </w:r>
-            <w:r>
-              <w:rPr>
-                <w:noProof/>
-                <w:webHidden/>
-              </w:rPr>
-              <w:fldChar w:fldCharType="end"/>
-            </w:r>
-          </w:hyperlink>
+          <w:r>
+            <w:rPr>
+              <w:noProof/>
+            </w:rPr>
+            <w:fldChar w:fldCharType="begin"/>
+          </w:r>
+          <w:r>
+            <w:rPr>
+              <w:noProof/>
+            </w:rPr>
+            <w:instrText xml:space="preserve"> HYPERLINK \l "_Toc503966496" </w:instrText>
+          </w:r>
+          <w:r>
+            <w:rPr>
+              <w:noProof/>
+            </w:rPr>
+          </w:r>
+          <w:r>
+            <w:rPr>
+              <w:noProof/>
+            </w:rPr>
+            <w:fldChar w:fldCharType="separate"/>
+          </w:r>
+          <w:r>
+            <w:rPr>
+              <w:rStyle w:val="Hyperlink"/>
+              <w:noProof/>
+            </w:rPr>
+            <w:t>8.8</w:t>
+          </w:r>
+          <w:r>
+            <w:rPr>
+              <w:noProof/>
+              <w:lang w:val="nl-BE" w:eastAsia="nl-BE"/>
+            </w:rPr>
+            <w:tab/>
+          </w:r>
+          <w:r>
+            <w:rPr>
+              <w:rStyle w:val="Hyperlink"/>
+              <w:noProof/>
+            </w:rPr>
+            <w:t>Level Checkers</w:t>
+          </w:r>
+          <w:r>
+            <w:rPr>
+              <w:noProof/>
+              <w:webHidden/>
+            </w:rPr>
+            <w:tab/>
+          </w:r>
+          <w:r>
+            <w:rPr>
+              <w:noProof/>
+              <w:webHidden/>
+            </w:rPr>
+            <w:fldChar w:fldCharType="begin"/>
+          </w:r>
+          <w:r>
+            <w:rPr>
+              <w:noProof/>
+              <w:webHidden/>
+            </w:rPr>
+            <w:instrText xml:space="preserve"> PAGEREF _Toc503966496 \h </w:instrText>
+          </w:r>
+          <w:r>
+            <w:rPr>
+              <w:noProof/>
+              <w:webHidden/>
+            </w:rPr>
+          </w:r>
+          <w:r>
+            <w:rPr>
+              <w:noProof/>
+              <w:webHidden/>
+            </w:rPr>
+            <w:fldChar w:fldCharType="separate"/>
+          </w:r>
+          <w:r>
+            <w:rPr>
+              <w:noProof/>
+              <w:webHidden/>
+            </w:rPr>
+            <w:t>14</w:t>
+          </w:r>
+          <w:r>
+            <w:rPr>
+              <w:noProof/>
+              <w:webHidden/>
+            </w:rPr>
+            <w:fldChar w:fldCharType="end"/>
+          </w:r>
+          <w:r>
+            <w:rPr>
+              <w:noProof/>
+            </w:rPr>
+            <w:fldChar w:fldCharType="end"/>
+          </w:r>
         </w:p>
+        <w:bookmarkEnd w:id="1"/>
         <w:p>
           <w:pPr>
             <w:pStyle w:val="TOC2"/>
@@ -1883,77 +1746,104 @@
               <w:lang w:val="nl-BE" w:eastAsia="nl-BE"/>
             </w:rPr>
           </w:pPr>
-          <w:hyperlink w:anchor="_Toc503966497" w:history="1">
-            <w:r>
-              <w:rPr>
-                <w:rStyle w:val="Hyperlink"/>
-                <w:noProof/>
-              </w:rPr>
-              <w:t>8.9</w:t>
-            </w:r>
-            <w:r>
-              <w:rPr>
-                <w:noProof/>
-                <w:lang w:val="nl-BE" w:eastAsia="nl-BE"/>
-              </w:rPr>
-              <w:tab/>
-            </w:r>
-            <w:r>
-              <w:rPr>
-                <w:rStyle w:val="Hyperlink"/>
-                <w:noProof/>
-              </w:rPr>
-              <w:t>Codec</w:t>
-            </w:r>
-            <w:r>
-              <w:rPr>
-                <w:noProof/>
-                <w:webHidden/>
-              </w:rPr>
-              <w:tab/>
-            </w:r>
-            <w:r>
-              <w:rPr>
-                <w:noProof/>
-                <w:webHidden/>
-              </w:rPr>
-              <w:fldChar w:fldCharType="begin"/>
-            </w:r>
-            <w:r>
-              <w:rPr>
-                <w:noProof/>
-                <w:webHidden/>
-              </w:rPr>
-              <w:instrText xml:space="preserve"> PAGEREF _Toc503966497 \h </w:instrText>
-            </w:r>
-            <w:r>
-              <w:rPr>
-                <w:noProof/>
-                <w:webHidden/>
-              </w:rPr>
-            </w:r>
-            <w:r>
-              <w:rPr>
-                <w:noProof/>
-                <w:webHidden/>
-              </w:rPr>
-              <w:fldChar w:fldCharType="separate"/>
-            </w:r>
-            <w:r>
-              <w:rPr>
-                <w:noProof/>
-                <w:webHidden/>
-              </w:rPr>
-              <w:t>15</w:t>
-            </w:r>
-            <w:r>
-              <w:rPr>
-                <w:noProof/>
-                <w:webHidden/>
-              </w:rPr>
-              <w:fldChar w:fldCharType="end"/>
-            </w:r>
-          </w:hyperlink>
+          <w:r>
+            <w:rPr>
+              <w:noProof/>
+            </w:rPr>
+            <w:fldChar w:fldCharType="begin"/>
+          </w:r>
+          <w:r>
+            <w:rPr>
+              <w:noProof/>
+            </w:rPr>
+            <w:instrText xml:space="preserve"> HYPERLINK \l "_Toc503966497" </w:instrText>
+          </w:r>
+          <w:r>
+            <w:rPr>
+              <w:noProof/>
+            </w:rPr>
+          </w:r>
+          <w:r>
+            <w:rPr>
+              <w:noProof/>
+            </w:rPr>
+            <w:fldChar w:fldCharType="separate"/>
+          </w:r>
+          <w:r>
+            <w:rPr>
+              <w:rStyle w:val="Hyperlink"/>
+              <w:noProof/>
+            </w:rPr>
+            <w:t>8.9</w:t>
+          </w:r>
+          <w:r>
+            <w:rPr>
+              <w:noProof/>
+              <w:lang w:val="nl-BE" w:eastAsia="nl-BE"/>
+            </w:rPr>
+            <w:tab/>
+          </w:r>
+          <w:r>
+            <w:rPr>
+              <w:rStyle w:val="Hyperlink"/>
+              <w:noProof/>
+            </w:rPr>
+            <w:t>Codec</w:t>
+          </w:r>
+          <w:r>
+            <w:rPr>
+              <w:noProof/>
+              <w:webHidden/>
+            </w:rPr>
+            <w:tab/>
+          </w:r>
+          <w:r>
+            <w:rPr>
+              <w:noProof/>
+              <w:webHidden/>
+            </w:rPr>
+            <w:fldChar w:fldCharType="begin"/>
+          </w:r>
+          <w:r>
+            <w:rPr>
+              <w:noProof/>
+              <w:webHidden/>
+            </w:rPr>
+            <w:instrText xml:space="preserve"> PAGEREF _Toc503966497 \h </w:instrText>
+          </w:r>
+          <w:r>
+            <w:rPr>
+              <w:noProof/>
+              <w:webHidden/>
+            </w:rPr>
+          </w:r>
+          <w:r>
+            <w:rPr>
+              <w:noProof/>
+              <w:webHidden/>
+            </w:rPr>
+            <w:fldChar w:fldCharType="separate"/>
+          </w:r>
+          <w:r>
+            <w:rPr>
+              <w:noProof/>
+              <w:webHidden/>
+            </w:rPr>
+            <w:t>16</w:t>
+          </w:r>
+          <w:r>
+            <w:rPr>
+              <w:noProof/>
+              <w:webHidden/>
+            </w:rPr>
+            <w:fldChar w:fldCharType="end"/>
+          </w:r>
+          <w:r>
+            <w:rPr>
+              <w:noProof/>
+            </w:rPr>
+            <w:fldChar w:fldCharType="end"/>
+          </w:r>
         </w:p>
         <w:p>
           <w:pPr>
@@ -2028,7 +1918,7 @@
                 <w:noProof/>
                 <w:webHidden/>
               </w:rPr>
-              <w:t>16</w:t>
+              <w:t>17</w:t>
             </w:r>
             <w:r>
               <w:rPr>
@@ -2112,7 +2002,7 @@
                 <w:noProof/>
                 <w:webHidden/>
               </w:rPr>
-              <w:t>17</w:t>
+              <w:t>18</w:t>
             </w:r>
             <w:r>
               <w:rPr>
@@ -2196,7 +2086,7 @@
                 <w:noProof/>
                 <w:webHidden/>
               </w:rPr>
-              <w:t>19</w:t>
+              <w:t>20</w:t>
             </w:r>
             <w:r>
               <w:rPr>
@@ -2280,7 +2170,7 @@
                 <w:noProof/>
                 <w:webHidden/>
               </w:rPr>
-              <w:t>20</w:t>
+              <w:t>21</w:t>
             </w:r>
             <w:r>
               <w:rPr>
@@ -2364,7 +2254,7 @@
                 <w:noProof/>
                 <w:webHidden/>
               </w:rPr>
-              <w:t>20</w:t>
+              <w:t>21</w:t>
             </w:r>
             <w:r>
               <w:rPr>
@@ -2448,7 +2338,7 @@
                 <w:noProof/>
                 <w:webHidden/>
               </w:rPr>
-              <w:t>20</w:t>
+              <w:t>21</w:t>
             </w:r>
             <w:r>
               <w:rPr>
@@ -2532,7 +2422,7 @@
                 <w:noProof/>
                 <w:webHidden/>
               </w:rPr>
-              <w:t>21</w:t>
+              <w:t>22</w:t>
             </w:r>
             <w:r>
               <w:rPr>
@@ -2616,7 +2506,7 @@
                 <w:noProof/>
                 <w:webHidden/>
               </w:rPr>
-              <w:t>22</w:t>
+              <w:t>23</w:t>
             </w:r>
             <w:r>
               <w:rPr>
@@ -2839,11 +2729,9 @@
           <w:numId w:val="28"/>
         </w:numPr>
       </w:pPr>
-      <w:proofErr w:type="spellStart"/>
       <w:r>
         <w:t>Dateutil</w:t>
       </w:r>
-      <w:proofErr w:type="spellEnd"/>
     </w:p>
     <w:p>
       <w:pPr>
@@ -2865,14 +2753,12 @@
           <w:numId w:val="28"/>
         </w:numPr>
       </w:pPr>
-      <w:proofErr w:type="spellStart"/>
       <w:r>
         <w:t>pex</w:t>
       </w:r>
       <w:r>
         <w:t>pect</w:t>
       </w:r>
-      <w:proofErr w:type="spellEnd"/>
     </w:p>
     <w:p>
       <w:r>
@@ -2892,61 +2778,33 @@
     </w:p>
     <w:p/>
     <w:p>
-      <w:proofErr w:type="gramStart"/>
-      <w:r>
-        <w:t>particle</w:t>
-      </w:r>
-      <w:proofErr w:type="gramEnd"/>
-      <w:r>
-        <w:t xml:space="preserve"> call Intercom1 </w:t>
-      </w:r>
-      <w:proofErr w:type="spellStart"/>
-      <w:r>
-        <w:t>en</w:t>
+      <w:r>
+        <w:t>particle call Intercom1 en</w:t>
       </w:r>
       <w:r>
         <w:t>|dis</w:t>
       </w:r>
       <w:r>
-        <w:t>_prntgrp</w:t>
-      </w:r>
-      <w:proofErr w:type="spellEnd"/>
-      <w:r>
-        <w:t xml:space="preserve"> messages</w:t>
+        <w:t>_prntgrp messages</w:t>
       </w:r>
       <w:r>
         <w:t>/stats/</w:t>
       </w:r>
-      <w:proofErr w:type="spellStart"/>
-      <w:r>
-        <w:t>ratetune</w:t>
-      </w:r>
-      <w:proofErr w:type="spellEnd"/>
-      <w:r>
-        <w:t>/</w:t>
+      <w:r>
+        <w:t>ratetune/</w:t>
       </w:r>
       <w:r>
         <w:t>default</w:t>
       </w:r>
     </w:p>
     <w:p>
-      <w:proofErr w:type="gramStart"/>
-      <w:r>
-        <w:t>particle</w:t>
-      </w:r>
-      <w:proofErr w:type="gramEnd"/>
-      <w:r>
-        <w:t xml:space="preserve"> serial monitor COM3/COM4</w:t>
-      </w:r>
-    </w:p>
-    <w:p>
-      <w:proofErr w:type="gramStart"/>
-      <w:r>
-        <w:t>python</w:t>
-      </w:r>
-      <w:proofErr w:type="gramEnd"/>
-      <w:r>
-        <w:t xml:space="preserve"> </w:t>
+      <w:r>
+        <w:t>particle serial monitor COM3/COM4</w:t>
+      </w:r>
+    </w:p>
+    <w:p>
+      <w:r>
+        <w:t xml:space="preserve">python </w:t>
       </w:r>
       <w:r>
         <w:t>build.py --device Intercom1/Intercom2/all [--flash]</w:t>
@@ -2968,74 +2826,13 @@
       </w:r>
     </w:p>
     <w:p>
-      <w:proofErr w:type="gramStart"/>
-      <w:r>
-        <w:t>python</w:t>
-      </w:r>
-      <w:proofErr w:type="gramEnd"/>
-      <w:r>
-        <w:t xml:space="preserve"> manuf_config.py [-h,--help] [-c,--</w:t>
-      </w:r>
-      <w:proofErr w:type="spellStart"/>
-      <w:r>
-        <w:t>skip_claim</w:t>
-      </w:r>
-      <w:proofErr w:type="spellEnd"/>
-      <w:r>
-        <w:t>] [-f,--</w:t>
-      </w:r>
-      <w:proofErr w:type="spellStart"/>
-      <w:r>
-        <w:t>skip_flash</w:t>
-      </w:r>
-      <w:proofErr w:type="spellEnd"/>
-      <w:r>
-        <w:t>] [-</w:t>
-      </w:r>
-      <w:proofErr w:type="spellStart"/>
-      <w:r>
-        <w:t>i</w:t>
-      </w:r>
-      <w:proofErr w:type="spellEnd"/>
-      <w:r>
-        <w:t>,--</w:t>
-      </w:r>
-      <w:proofErr w:type="spellStart"/>
-      <w:r>
-        <w:t>image_filename</w:t>
-      </w:r>
-      <w:proofErr w:type="spellEnd"/>
-      <w:r>
-        <w:t xml:space="preserve"> &lt;</w:t>
-      </w:r>
-      <w:proofErr w:type="spellStart"/>
-      <w:r>
-        <w:t>image_filename</w:t>
-      </w:r>
-      <w:proofErr w:type="spellEnd"/>
-      <w:r>
-        <w:t>&gt;]</w:t>
-      </w:r>
-    </w:p>
-    <w:p>
-      <w:r>
-        <w:t xml:space="preserve">        Finds and claims connected devices, sets up </w:t>
-      </w:r>
-      <w:proofErr w:type="spellStart"/>
-      <w:r>
-        <w:t>Wifi</w:t>
-      </w:r>
-      <w:proofErr w:type="spellEnd"/>
-      <w:r>
-        <w:t xml:space="preserve">, flashes reference </w:t>
-      </w:r>
-      <w:proofErr w:type="spellStart"/>
-      <w:r>
-        <w:t>fw</w:t>
-      </w:r>
-      <w:proofErr w:type="spellEnd"/>
-      <w:r>
-        <w:t xml:space="preserve"> image and configures name, buddy name and secret key.</w:t>
+      <w:r>
+        <w:t>python manuf_config.py [-h,--help] [-c,--skip_claim] [-f,--skip_flash] [-i,--image_filename &lt;image_filename&gt;]</w:t>
+      </w:r>
+    </w:p>
+    <w:p>
+      <w:r>
+        <w:t xml:space="preserve">        Finds and claims connected devices, sets up Wifi, flashes reference fw image and configures name, buddy name and secret key.</w:t>
       </w:r>
     </w:p>
     <w:p/>
@@ -3188,25 +2985,7 @@
           <w:color w:val="000000"/>
           <w:lang w:eastAsia="nl-BE"/>
         </w:rPr>
-        <w:t xml:space="preserve">A2 = </w:t>
-      </w:r>
-      <w:proofErr w:type="spellStart"/>
-      <w:r>
-        <w:rPr>
-          <w:rFonts w:ascii="Calibri" w:eastAsia="Times New Roman" w:hAnsi="Calibri" w:cs="Calibri"/>
-          <w:color w:val="000000"/>
-          <w:lang w:eastAsia="nl-BE"/>
-        </w:rPr>
-        <w:t>xDCS</w:t>
-      </w:r>
-      <w:proofErr w:type="spellEnd"/>
-      <w:r>
-        <w:rPr>
-          <w:rFonts w:ascii="Calibri" w:eastAsia="Times New Roman" w:hAnsi="Calibri" w:cs="Calibri"/>
-          <w:color w:val="000000"/>
-          <w:lang w:eastAsia="nl-BE"/>
-        </w:rPr>
-        <w:t xml:space="preserve"> to codec</w:t>
+        <w:t>A2 = xDCS to codec</w:t>
       </w:r>
     </w:p>
     <w:p>
@@ -3224,25 +3003,7 @@
           <w:color w:val="000000"/>
           <w:lang w:eastAsia="nl-BE"/>
         </w:rPr>
-        <w:t xml:space="preserve">A1 = </w:t>
-      </w:r>
-      <w:proofErr w:type="spellStart"/>
-      <w:r>
-        <w:rPr>
-          <w:rFonts w:ascii="Calibri" w:eastAsia="Times New Roman" w:hAnsi="Calibri" w:cs="Calibri"/>
-          <w:color w:val="000000"/>
-          <w:lang w:eastAsia="nl-BE"/>
-        </w:rPr>
-        <w:t>xRESET</w:t>
-      </w:r>
-      <w:proofErr w:type="spellEnd"/>
-      <w:r>
-        <w:rPr>
-          <w:rFonts w:ascii="Calibri" w:eastAsia="Times New Roman" w:hAnsi="Calibri" w:cs="Calibri"/>
-          <w:color w:val="000000"/>
-          <w:lang w:eastAsia="nl-BE"/>
-        </w:rPr>
-        <w:t xml:space="preserve"> to codec</w:t>
+        <w:t>A1 = xRESET to codec</w:t>
       </w:r>
     </w:p>
     <w:p>
@@ -3278,25 +3039,7 @@
           <w:color w:val="000000"/>
           <w:lang w:eastAsia="nl-BE"/>
         </w:rPr>
-        <w:t xml:space="preserve">DAC = </w:t>
-      </w:r>
-      <w:proofErr w:type="spellStart"/>
-      <w:r>
-        <w:rPr>
-          <w:rFonts w:ascii="Calibri" w:eastAsia="Times New Roman" w:hAnsi="Calibri" w:cs="Calibri"/>
-          <w:color w:val="000000"/>
-          <w:lang w:eastAsia="nl-BE"/>
-        </w:rPr>
-        <w:t>xCS</w:t>
-      </w:r>
-      <w:proofErr w:type="spellEnd"/>
-      <w:r>
-        <w:rPr>
-          <w:rFonts w:ascii="Calibri" w:eastAsia="Times New Roman" w:hAnsi="Calibri" w:cs="Calibri"/>
-          <w:color w:val="000000"/>
-          <w:lang w:eastAsia="nl-BE"/>
-        </w:rPr>
-        <w:t xml:space="preserve"> to codec</w:t>
+        <w:t>DAC = xCS to codec</w:t>
       </w:r>
     </w:p>
     <w:p>
@@ -3314,25 +3057,7 @@
           <w:color w:val="000000"/>
           <w:lang w:eastAsia="nl-BE"/>
         </w:rPr>
-        <w:t xml:space="preserve">D0 = SDA to MAX17043 fuel gauge IC and to sx1509 </w:t>
-      </w:r>
-      <w:proofErr w:type="gramStart"/>
-      <w:r>
-        <w:rPr>
-          <w:rFonts w:ascii="Calibri" w:eastAsia="Times New Roman" w:hAnsi="Calibri" w:cs="Calibri"/>
-          <w:color w:val="000000"/>
-          <w:lang w:eastAsia="nl-BE"/>
-        </w:rPr>
-        <w:t>i/o</w:t>
-      </w:r>
-      <w:proofErr w:type="gramEnd"/>
-      <w:r>
-        <w:rPr>
-          <w:rFonts w:ascii="Calibri" w:eastAsia="Times New Roman" w:hAnsi="Calibri" w:cs="Calibri"/>
-          <w:color w:val="000000"/>
-          <w:lang w:eastAsia="nl-BE"/>
-        </w:rPr>
-        <w:t xml:space="preserve"> expander</w:t>
+        <w:t>D0 = SDA to MAX17043 fuel gauge IC and to sx1509 i/o expander</w:t>
       </w:r>
     </w:p>
     <w:p>
@@ -3350,25 +3075,7 @@
           <w:color w:val="000000"/>
           <w:lang w:eastAsia="nl-BE"/>
         </w:rPr>
-        <w:t xml:space="preserve">D1 = SCL to MAX17043 fuel gauge IC and to sx1509 </w:t>
-      </w:r>
-      <w:proofErr w:type="gramStart"/>
-      <w:r>
-        <w:rPr>
-          <w:rFonts w:ascii="Calibri" w:eastAsia="Times New Roman" w:hAnsi="Calibri" w:cs="Calibri"/>
-          <w:color w:val="000000"/>
-          <w:lang w:eastAsia="nl-BE"/>
-        </w:rPr>
-        <w:t>i/o</w:t>
-      </w:r>
-      <w:proofErr w:type="gramEnd"/>
-      <w:r>
-        <w:rPr>
-          <w:rFonts w:ascii="Calibri" w:eastAsia="Times New Roman" w:hAnsi="Calibri" w:cs="Calibri"/>
-          <w:color w:val="000000"/>
-          <w:lang w:eastAsia="nl-BE"/>
-        </w:rPr>
-        <w:t xml:space="preserve"> expander</w:t>
+        <w:t>D1 = SCL to MAX17043 fuel gauge IC and to sx1509 i/o expander</w:t>
       </w:r>
     </w:p>
     <w:p>
@@ -3386,43 +3093,7 @@
           <w:color w:val="000000"/>
           <w:lang w:eastAsia="nl-BE"/>
         </w:rPr>
-        <w:t xml:space="preserve">D2 = </w:t>
-      </w:r>
-      <w:proofErr w:type="spellStart"/>
-      <w:r>
-        <w:rPr>
-          <w:rFonts w:ascii="Calibri" w:eastAsia="Times New Roman" w:hAnsi="Calibri" w:cs="Calibri"/>
-          <w:color w:val="000000"/>
-          <w:lang w:eastAsia="nl-BE"/>
-        </w:rPr>
-        <w:t>xRST</w:t>
-      </w:r>
-      <w:proofErr w:type="spellEnd"/>
-      <w:r>
-        <w:rPr>
-          <w:rFonts w:ascii="Calibri" w:eastAsia="Times New Roman" w:hAnsi="Calibri" w:cs="Calibri"/>
-          <w:color w:val="000000"/>
-          <w:lang w:eastAsia="nl-BE"/>
-        </w:rPr>
-        <w:t xml:space="preserve"> to sx1509 </w:t>
-      </w:r>
-      <w:proofErr w:type="gramStart"/>
-      <w:r>
-        <w:rPr>
-          <w:rFonts w:ascii="Calibri" w:eastAsia="Times New Roman" w:hAnsi="Calibri" w:cs="Calibri"/>
-          <w:color w:val="000000"/>
-          <w:lang w:eastAsia="nl-BE"/>
-        </w:rPr>
-        <w:t>i/o</w:t>
-      </w:r>
-      <w:proofErr w:type="gramEnd"/>
-      <w:r>
-        <w:rPr>
-          <w:rFonts w:ascii="Calibri" w:eastAsia="Times New Roman" w:hAnsi="Calibri" w:cs="Calibri"/>
-          <w:color w:val="000000"/>
-          <w:lang w:eastAsia="nl-BE"/>
-        </w:rPr>
-        <w:t xml:space="preserve"> expander</w:t>
+        <w:t>D2 = xRST to sx1509 i/o expander</w:t>
       </w:r>
     </w:p>
     <w:p>
@@ -3649,25 +3320,7 @@
           <w:color w:val="000000"/>
           <w:lang w:eastAsia="nl-BE"/>
         </w:rPr>
-        <w:t xml:space="preserve">7 = </w:t>
-      </w:r>
-      <w:proofErr w:type="spellStart"/>
-      <w:r>
-        <w:rPr>
-          <w:rFonts w:ascii="Calibri" w:eastAsia="Times New Roman" w:hAnsi="Calibri" w:cs="Calibri"/>
-          <w:color w:val="000000"/>
-          <w:lang w:eastAsia="nl-BE"/>
-        </w:rPr>
-        <w:t>Wifi</w:t>
-      </w:r>
-      <w:proofErr w:type="spellEnd"/>
-      <w:r>
-        <w:rPr>
-          <w:rFonts w:ascii="Calibri" w:eastAsia="Times New Roman" w:hAnsi="Calibri" w:cs="Calibri"/>
-          <w:color w:val="000000"/>
-          <w:lang w:eastAsia="nl-BE"/>
-        </w:rPr>
-        <w:t xml:space="preserve"> check button</w:t>
+        <w:t>7 = Wifi check button</w:t>
       </w:r>
     </w:p>
     <w:p>
@@ -3685,25 +3338,7 @@
           <w:color w:val="000000"/>
           <w:lang w:eastAsia="nl-BE"/>
         </w:rPr>
-        <w:t xml:space="preserve">8 = </w:t>
-      </w:r>
-      <w:proofErr w:type="spellStart"/>
-      <w:r>
-        <w:rPr>
-          <w:rFonts w:ascii="Calibri" w:eastAsia="Times New Roman" w:hAnsi="Calibri" w:cs="Calibri"/>
-          <w:color w:val="000000"/>
-          <w:lang w:eastAsia="nl-BE"/>
-        </w:rPr>
-        <w:t>Vol.Dec</w:t>
-      </w:r>
-      <w:proofErr w:type="spellEnd"/>
-      <w:r>
-        <w:rPr>
-          <w:rFonts w:ascii="Calibri" w:eastAsia="Times New Roman" w:hAnsi="Calibri" w:cs="Calibri"/>
-          <w:color w:val="000000"/>
-          <w:lang w:eastAsia="nl-BE"/>
-        </w:rPr>
-        <w:t>.</w:t>
+        <w:t>8 = Vol.Dec.</w:t>
       </w:r>
     </w:p>
     <w:p>
@@ -3721,25 +3356,7 @@
           <w:color w:val="000000"/>
           <w:lang w:eastAsia="nl-BE"/>
         </w:rPr>
-        <w:t xml:space="preserve">9 = </w:t>
-      </w:r>
-      <w:proofErr w:type="spellStart"/>
-      <w:r>
-        <w:rPr>
-          <w:rFonts w:ascii="Calibri" w:eastAsia="Times New Roman" w:hAnsi="Calibri" w:cs="Calibri"/>
-          <w:color w:val="000000"/>
-          <w:lang w:eastAsia="nl-BE"/>
-        </w:rPr>
-        <w:t>Vol.Inc</w:t>
-      </w:r>
-      <w:proofErr w:type="spellEnd"/>
-      <w:r>
-        <w:rPr>
-          <w:rFonts w:ascii="Calibri" w:eastAsia="Times New Roman" w:hAnsi="Calibri" w:cs="Calibri"/>
-          <w:color w:val="000000"/>
-          <w:lang w:eastAsia="nl-BE"/>
-        </w:rPr>
-        <w:t>.</w:t>
+        <w:t>9 = Vol.Inc.</w:t>
       </w:r>
     </w:p>
     <w:p>
@@ -3874,11 +3491,9 @@
           <w:numId w:val="29"/>
         </w:numPr>
       </w:pPr>
-      <w:proofErr w:type="spellStart"/>
       <w:r>
         <w:t>CamelCase</w:t>
       </w:r>
-      <w:proofErr w:type="spellEnd"/>
     </w:p>
     <w:p>
       <w:pPr>
@@ -3901,13 +3516,8 @@
         </w:numPr>
       </w:pPr>
       <w:r>
-        <w:t xml:space="preserve">Functions and variables start with lowercase, e.g. </w:t>
-      </w:r>
-      <w:proofErr w:type="spellStart"/>
-      <w:r>
-        <w:t>topIndex</w:t>
-      </w:r>
-      <w:proofErr w:type="spellEnd"/>
+        <w:t>Functions and variables start with lowercase, e.g. topIndex</w:t>
+      </w:r>
     </w:p>
     <w:p>
       <w:pPr>
@@ -3917,19 +3527,9 @@
           <w:numId w:val="29"/>
         </w:numPr>
       </w:pPr>
-      <w:proofErr w:type="spellStart"/>
-      <w:r>
-        <w:t>Typedefs</w:t>
-      </w:r>
-      <w:proofErr w:type="spellEnd"/>
-      <w:r>
-        <w:t xml:space="preserve"> end with _t, e.g. </w:t>
-      </w:r>
-      <w:proofErr w:type="spellStart"/>
-      <w:r>
-        <w:t>RegisterEntry_t</w:t>
-      </w:r>
-      <w:proofErr w:type="spellEnd"/>
+      <w:r>
+        <w:t>Typedefs end with _t, e.g. RegisterEntry_t</w:t>
+      </w:r>
     </w:p>
     <w:p>
       <w:pPr>
@@ -3952,13 +3552,8 @@
         </w:numPr>
       </w:pPr>
       <w:r>
-        <w:t>Private members have leading underscore, e.g. _</w:t>
-      </w:r>
-      <w:proofErr w:type="spellStart"/>
-      <w:r>
-        <w:t>registryp</w:t>
-      </w:r>
-      <w:proofErr w:type="spellEnd"/>
+        <w:t>Private members have leading underscore, e.g. _registryp</w:t>
+      </w:r>
     </w:p>
     <w:p>
       <w:pPr>
@@ -3981,21 +3576,8 @@
         </w:numPr>
       </w:pPr>
       <w:r>
-        <w:t xml:space="preserve">‘Namespace’-like prefixes are separated with an underscore, e.g. </w:t>
-      </w:r>
-      <w:proofErr w:type="spellStart"/>
-      <w:r>
-        <w:t>Intercom_Outgoing</w:t>
-      </w:r>
-      <w:proofErr w:type="spellEnd"/>
-      <w:r>
-        <w:t xml:space="preserve">, </w:t>
-      </w:r>
-      <w:proofErr w:type="spellStart"/>
-      <w:r>
-        <w:t>intercom_outgoing</w:t>
-      </w:r>
-      <w:proofErr w:type="spellEnd"/>
+        <w:t>‘Namespace’-like prefixes are separated with an underscore, e.g. Intercom_Outgoing, intercom_outgoing</w:t>
+      </w:r>
     </w:p>
     <w:p>
       <w:pPr>
@@ -4163,7 +3745,6 @@
         <w:pStyle w:val="Heading2"/>
       </w:pPr>
       <w:bookmarkStart w:id="9" w:name="_Toc503966490"/>
-      <w:proofErr w:type="spellStart"/>
       <w:r>
         <w:t>Intercom_</w:t>
       </w:r>
@@ -4171,17 +3752,11 @@
         <w:t>Root</w:t>
       </w:r>
       <w:bookmarkEnd w:id="9"/>
-      <w:proofErr w:type="spellEnd"/>
     </w:p>
     <w:p/>
     <w:p>
-      <w:proofErr w:type="spellStart"/>
-      <w:r>
-        <w:t>Intercom_Root</w:t>
-      </w:r>
-      <w:proofErr w:type="spellEnd"/>
-      <w:r>
-        <w:t xml:space="preserve"> is the root of the Intercom object tree.</w:t>
+      <w:r>
+        <w:t>Intercom_Root is the root of the Intercom object tree.</w:t>
       </w:r>
     </w:p>
     <w:p>
@@ -4271,7 +3846,6 @@
         <w:pStyle w:val="Heading2"/>
       </w:pPr>
       <w:bookmarkStart w:id="10" w:name="_Toc503966491"/>
-      <w:proofErr w:type="spellStart"/>
       <w:r>
         <w:t>Intercom_</w:t>
       </w:r>
@@ -4279,25 +3853,11 @@
         <w:t>Incoming</w:t>
       </w:r>
       <w:bookmarkEnd w:id="10"/>
-      <w:proofErr w:type="spellEnd"/>
     </w:p>
     <w:p/>
     <w:p>
-      <w:proofErr w:type="spellStart"/>
-      <w:r>
-        <w:t>Intercom_Incoming</w:t>
-      </w:r>
-      <w:proofErr w:type="spellEnd"/>
-      <w:r>
-        <w:t xml:space="preserve"> is in charge of the incoming </w:t>
-      </w:r>
-      <w:proofErr w:type="spellStart"/>
-      <w:r>
-        <w:t>datapath</w:t>
-      </w:r>
-      <w:proofErr w:type="spellEnd"/>
-      <w:r>
-        <w:t xml:space="preserve"> logic.</w:t>
+      <w:r>
+        <w:t>Intercom_Incoming is in charge of the incoming datapath logic.</w:t>
       </w:r>
     </w:p>
     <w:p>
@@ -4432,21 +3992,8 @@
     </w:p>
     <w:p/>
     <w:p>
-      <w:proofErr w:type="spellStart"/>
-      <w:r>
-        <w:t>Intercom_Outgoing</w:t>
-      </w:r>
-      <w:proofErr w:type="spellEnd"/>
-      <w:r>
-        <w:t xml:space="preserve"> is in charge of the outgoing </w:t>
-      </w:r>
-      <w:proofErr w:type="spellStart"/>
-      <w:r>
-        <w:t>datapath</w:t>
-      </w:r>
-      <w:proofErr w:type="spellEnd"/>
-      <w:r>
-        <w:t xml:space="preserve"> logic.</w:t>
+      <w:r>
+        <w:t>Intercom_Outgoing is in charge of the outgoing datapath logic.</w:t>
       </w:r>
     </w:p>
     <w:p/>
@@ -4577,7 +4124,6 @@
         <w:pStyle w:val="Heading2"/>
       </w:pPr>
       <w:bookmarkStart w:id="12" w:name="_Toc503966493"/>
-      <w:proofErr w:type="spellStart"/>
       <w:r>
         <w:t>Intercom_</w:t>
       </w:r>
@@ -4585,17 +4131,11 @@
         <w:t>Controller</w:t>
       </w:r>
       <w:bookmarkEnd w:id="12"/>
-      <w:proofErr w:type="spellEnd"/>
     </w:p>
     <w:p/>
     <w:p>
-      <w:proofErr w:type="spellStart"/>
-      <w:r>
-        <w:t>Intercom_Controller</w:t>
-      </w:r>
-      <w:proofErr w:type="spellEnd"/>
-      <w:r>
-        <w:t xml:space="preserve"> handles the control plane logic that is not Buddy specific.</w:t>
+      <w:r>
+        <w:t>Intercom_Controller handles the control plane logic that is not Buddy specific.</w:t>
       </w:r>
     </w:p>
     <w:p/>
@@ -4715,7 +4255,6 @@
         <w:pStyle w:val="Heading2"/>
       </w:pPr>
       <w:bookmarkStart w:id="13" w:name="_Toc503966494"/>
-      <w:proofErr w:type="spellStart"/>
       <w:r>
         <w:t>Intercom_</w:t>
       </w:r>
@@ -4723,17 +4262,11 @@
         <w:t>Buddy</w:t>
       </w:r>
       <w:bookmarkEnd w:id="13"/>
-      <w:proofErr w:type="spellEnd"/>
     </w:p>
     <w:p/>
     <w:p>
-      <w:proofErr w:type="spellStart"/>
-      <w:r>
-        <w:t>Intercom_Buddy</w:t>
-      </w:r>
-      <w:proofErr w:type="spellEnd"/>
-      <w:r>
-        <w:t xml:space="preserve"> handles all buddy related control plane logic and user I/O.</w:t>
+      <w:r>
+        <w:t>Intercom_Buddy handles all buddy related control plane logic and user I/O.</w:t>
       </w:r>
     </w:p>
     <w:p>
@@ -4902,6 +4435,7 @@
     </w:p>
     <w:p>
       <w:pPr>
+        <w:jc w:val="center"/>
         <w:rPr>
           <w:rFonts w:asciiTheme="majorHAnsi" w:eastAsiaTheme="majorEastAsia" w:hAnsiTheme="majorHAnsi" w:cstheme="majorBidi"/>
           <w:b/>
@@ -4912,6 +4446,59 @@
       </w:pPr>
       <w:r>
         <w:br w:type="page"/>
+      </w:r>
+      <w:r>
+        <w:rPr>
+          <w:rFonts w:asciiTheme="majorHAnsi" w:eastAsiaTheme="majorEastAsia" w:hAnsiTheme="majorHAnsi" w:cstheme="majorBidi"/>
+          <w:b/>
+          <w:bCs/>
+          <w:noProof/>
+          <w:sz w:val="32"/>
+          <w:szCs w:val="32"/>
+          <w:lang w:val="nl-BE" w:eastAsia="nl-BE"/>
+        </w:rPr>
+        <w:lastRenderedPageBreak/>
+        <w:drawing>
+          <wp:inline distT="0" distB="0" distL="0" distR="0">
+            <wp:extent cx="4848225" cy="2733675"/>
+            <wp:effectExtent l="0" t="0" r="9525" b="9525"/>
+            <wp:docPr id="5" name="Picture 5"/>
+            <wp:cNvGraphicFramePr>
+              <a:graphicFrameLocks xmlns:a="http://schemas.openxmlformats.org/drawingml/2006/main" noChangeAspect="1"/>
+            </wp:cNvGraphicFramePr>
+            <a:graphic xmlns:a="http://schemas.openxmlformats.org/drawingml/2006/main">
+              <a:graphicData uri="http://schemas.openxmlformats.org/drawingml/2006/picture">
+                <pic:pic xmlns:pic="http://schemas.openxmlformats.org/drawingml/2006/picture">
+                  <pic:nvPicPr>
+                    <pic:cNvPr id="5" name="intercom_buddy_led_fsm.png"/>
+                    <pic:cNvPicPr/>
+                  </pic:nvPicPr>
+                  <pic:blipFill>
+                    <a:blip r:embed="rId27">
+                      <a:extLst>
+                        <a:ext uri="{28A0092B-C50C-407E-A947-70E740481C1C}">
+                          <a14:useLocalDpi xmlns:a14="http://schemas.microsoft.com/office/drawing/2010/main" val="0"/>
+                        </a:ext>
+                      </a:extLst>
+                    </a:blip>
+                    <a:stretch>
+                      <a:fillRect/>
+                    </a:stretch>
+                  </pic:blipFill>
+                  <pic:spPr>
+                    <a:xfrm>
+                      <a:off x="0" y="0"/>
+                      <a:ext cx="4848225" cy="2733675"/>
+                    </a:xfrm>
+                    <a:prstGeom prst="rect">
+                      <a:avLst/>
+                    </a:prstGeom>
+                  </pic:spPr>
+                </pic:pic>
+              </a:graphicData>
+            </a:graphic>
+          </wp:inline>
+        </w:drawing>
       </w:r>
     </w:p>
     <w:p>
@@ -4965,7 +4552,7 @@
                     </pic:cNvPicPr>
                   </pic:nvPicPr>
                   <pic:blipFill>
-                    <a:blip r:embed="rId27">
+                    <a:blip r:embed="rId28">
                       <a:extLst>
                         <a:ext uri="{28A0092B-C50C-407E-A947-70E740481C1C}">
                           <a14:useLocalDpi xmlns:a14="http://schemas.microsoft.com/office/drawing/2010/main" val="0"/>
@@ -5007,6 +4594,7 @@
           <w:noProof/>
           <w:lang w:val="nl-BE" w:eastAsia="nl-BE"/>
         </w:rPr>
+        <w:lastRenderedPageBreak/>
         <w:drawing>
           <wp:inline distT="0" distB="0" distL="0" distR="0">
             <wp:extent cx="3686175" cy="2419350"/>
@@ -5023,7 +4611,7 @@
                     <pic:cNvPicPr/>
                   </pic:nvPicPr>
                   <pic:blipFill>
-                    <a:blip r:embed="rId28">
+                    <a:blip r:embed="rId29">
                       <a:extLst>
                         <a:ext uri="{28A0092B-C50C-407E-A947-70E740481C1C}">
                           <a14:useLocalDpi xmlns:a14="http://schemas.microsoft.com/office/drawing/2010/main" val="0"/>
@@ -5073,45 +4661,13 @@
     <w:p/>
     <w:p>
       <w:r>
-        <w:t xml:space="preserve">Base class </w:t>
-      </w:r>
-      <w:proofErr w:type="spellStart"/>
-      <w:r>
-        <w:t>Intercom_LevelCheckerBase</w:t>
-      </w:r>
-      <w:proofErr w:type="spellEnd"/>
-      <w:r>
-        <w:t xml:space="preserve"> manages </w:t>
+        <w:t xml:space="preserve">Base class Intercom_LevelCheckerBase manages </w:t>
       </w:r>
       <w:r>
         <w:t>check button and led bar.</w:t>
       </w:r>
       <w:r>
-        <w:t xml:space="preserve"> </w:t>
-      </w:r>
-      <w:proofErr w:type="spellStart"/>
-      <w:r>
-        <w:t>Intercom_WifiChecker</w:t>
-      </w:r>
-      <w:proofErr w:type="spellEnd"/>
-      <w:r>
-        <w:t xml:space="preserve"> and </w:t>
-      </w:r>
-      <w:proofErr w:type="spellStart"/>
-      <w:r>
-        <w:t>Intercom_BatteryChecker</w:t>
-      </w:r>
-      <w:proofErr w:type="spellEnd"/>
-      <w:r>
-        <w:t xml:space="preserve"> derive from this base class and implement respectively </w:t>
-      </w:r>
-      <w:proofErr w:type="spellStart"/>
-      <w:r>
-        <w:t>Wifi</w:t>
-      </w:r>
-      <w:proofErr w:type="spellEnd"/>
-      <w:r>
-        <w:t xml:space="preserve"> Level checking and Battery Level checking.</w:t>
+        <w:t xml:space="preserve"> Intercom_WifiChecker and Intercom_BatteryChecker derive from this base class and implement respectively Wifi Level checking and Battery Level checking.</w:t>
       </w:r>
     </w:p>
     <w:p/>
@@ -5121,7 +4677,6 @@
           <w:noProof/>
           <w:lang w:val="nl-BE" w:eastAsia="nl-BE"/>
         </w:rPr>
-        <w:lastRenderedPageBreak/>
         <w:drawing>
           <wp:inline distT="0" distB="0" distL="0" distR="0">
             <wp:extent cx="5509260" cy="3581400"/>
@@ -5140,7 +4695,7 @@
                     </pic:cNvPicPr>
                   </pic:nvPicPr>
                   <pic:blipFill>
-                    <a:blip r:embed="rId29">
+                    <a:blip r:embed="rId30">
                       <a:extLst>
                         <a:ext uri="{28A0092B-C50C-407E-A947-70E740481C1C}">
                           <a14:useLocalDpi xmlns:a14="http://schemas.microsoft.com/office/drawing/2010/main" val="0"/>
@@ -5207,7 +4762,7 @@
                     <pic:cNvPicPr/>
                   </pic:nvPicPr>
                   <pic:blipFill>
-                    <a:blip r:embed="rId30">
+                    <a:blip r:embed="rId31">
                       <a:extLst>
                         <a:ext uri="{28A0092B-C50C-407E-A947-70E740481C1C}">
                           <a14:useLocalDpi xmlns:a14="http://schemas.microsoft.com/office/drawing/2010/main" val="0"/>
@@ -5299,7 +4854,7 @@
                     </pic:cNvPicPr>
                   </pic:nvPicPr>
                   <pic:blipFill>
-                    <a:blip r:embed="rId31">
+                    <a:blip r:embed="rId32">
                       <a:extLst>
                         <a:ext uri="{28A0092B-C50C-407E-A947-70E740481C1C}">
                           <a14:useLocalDpi xmlns:a14="http://schemas.microsoft.com/office/drawing/2010/main" val="0"/>
@@ -5384,7 +4939,7 @@
                     </pic:cNvPicPr>
                   </pic:nvPicPr>
                   <pic:blipFill>
-                    <a:blip r:embed="rId32">
+                    <a:blip r:embed="rId33">
                       <a:extLst>
                         <a:ext uri="{28A0092B-C50C-407E-A947-70E740481C1C}">
                           <a14:useLocalDpi xmlns:a14="http://schemas.microsoft.com/office/drawing/2010/main" val="0"/>
@@ -5453,15 +5008,7 @@
     <w:p/>
     <w:p>
       <w:r>
-        <w:t xml:space="preserve">Note that the message channel is not considered reliable. Messages can get lost and the message protocols must be robust against occasional message loss. All messages except </w:t>
-      </w:r>
-      <w:proofErr w:type="spellStart"/>
-      <w:r>
-        <w:t>i_am</w:t>
-      </w:r>
-      <w:proofErr w:type="spellEnd"/>
-      <w:r>
-        <w:t xml:space="preserve"> are encrypted using XTEA block cipher. The secret key is configured into the device at manufacturing time.</w:t>
+        <w:t>Note that the message channel is not considered reliable. Messages can get lost and the message protocols must be robust against occasional message loss. All messages except i_am are encrypted using XTEA block cipher. The secret key is configured into the device at manufacturing time.</w:t>
       </w:r>
     </w:p>
     <w:p>
@@ -5492,7 +5039,7 @@
                     </pic:cNvPicPr>
                   </pic:nvPicPr>
                   <pic:blipFill>
-                    <a:blip r:embed="rId33">
+                    <a:blip r:embed="rId34">
                       <a:extLst>
                         <a:ext uri="{28A0092B-C50C-407E-A947-70E740481C1C}">
                           <a14:useLocalDpi xmlns:a14="http://schemas.microsoft.com/office/drawing/2010/main" val="0"/>
@@ -5531,7 +5078,6 @@
         <w:pStyle w:val="Heading2"/>
       </w:pPr>
       <w:bookmarkStart w:id="19" w:name="_Toc503966500"/>
-      <w:proofErr w:type="spellStart"/>
       <w:r>
         <w:t>Intercom_Cloud</w:t>
       </w:r>
@@ -5539,25 +5085,11 @@
         <w:t>API</w:t>
       </w:r>
       <w:bookmarkEnd w:id="19"/>
-      <w:proofErr w:type="spellEnd"/>
     </w:p>
     <w:p/>
     <w:p>
-      <w:proofErr w:type="spellStart"/>
-      <w:r>
-        <w:t>Intercom_CloudAPI</w:t>
-      </w:r>
-      <w:proofErr w:type="spellEnd"/>
-      <w:r>
-        <w:t xml:space="preserve"> represents the API toward the cloud/</w:t>
-      </w:r>
-      <w:proofErr w:type="spellStart"/>
-      <w:r>
-        <w:t>Hola</w:t>
-      </w:r>
-      <w:proofErr w:type="spellEnd"/>
-      <w:r>
-        <w:t xml:space="preserve"> App.</w:t>
+      <w:r>
+        <w:t>Intercom_CloudAPI represents the API toward the cloud/Hola App.</w:t>
       </w:r>
     </w:p>
     <w:p/>
@@ -5590,7 +5122,7 @@
                     </pic:cNvPicPr>
                   </pic:nvPicPr>
                   <pic:blipFill>
-                    <a:blip r:embed="rId34">
+                    <a:blip r:embed="rId35">
                       <a:extLst>
                         <a:ext uri="{28A0092B-C50C-407E-A947-70E740481C1C}">
                           <a14:useLocalDpi xmlns:a14="http://schemas.microsoft.com/office/drawing/2010/main" val="0"/>
@@ -5637,7 +5169,6 @@
         <w:pStyle w:val="Heading2"/>
       </w:pPr>
       <w:bookmarkStart w:id="20" w:name="_Toc503966501"/>
-      <w:proofErr w:type="spellStart"/>
       <w:r>
         <w:t>Intercom_ButtonsAnd</w:t>
       </w:r>
@@ -5645,25 +5176,11 @@
         <w:t>Leds</w:t>
       </w:r>
       <w:bookmarkEnd w:id="20"/>
-      <w:proofErr w:type="spellEnd"/>
     </w:p>
     <w:p/>
     <w:p>
-      <w:proofErr w:type="spellStart"/>
-      <w:r>
-        <w:t>Intercom_ButtonsAndLeds</w:t>
-      </w:r>
-      <w:proofErr w:type="spellEnd"/>
-      <w:r>
-        <w:t xml:space="preserve"> encapsulates interaction with buttons and </w:t>
-      </w:r>
-      <w:proofErr w:type="spellStart"/>
-      <w:r>
-        <w:t>leds</w:t>
-      </w:r>
-      <w:proofErr w:type="spellEnd"/>
-      <w:r>
-        <w:t>. Uses the SX1509 I/O extender library.</w:t>
+      <w:r>
+        <w:t>Intercom_ButtonsAndLeds encapsulates interaction with buttons and leds. Uses the SX1509 I/O extender library.</w:t>
       </w:r>
     </w:p>
     <w:p/>
@@ -5691,7 +5208,7 @@
                     </pic:cNvPicPr>
                   </pic:nvPicPr>
                   <pic:blipFill>
-                    <a:blip r:embed="rId35">
+                    <a:blip r:embed="rId36">
                       <a:extLst>
                         <a:ext uri="{28A0092B-C50C-407E-A947-70E740481C1C}">
                           <a14:useLocalDpi xmlns:a14="http://schemas.microsoft.com/office/drawing/2010/main" val="0"/>
@@ -5752,31 +5269,7 @@
         </w:numPr>
       </w:pPr>
       <w:r>
-        <w:t xml:space="preserve">Tracing: </w:t>
-      </w:r>
-      <w:proofErr w:type="spellStart"/>
-      <w:r>
-        <w:t>plf_utils.h</w:t>
-      </w:r>
-      <w:proofErr w:type="spellEnd"/>
-      <w:r>
-        <w:t xml:space="preserve"> has a Trace print API (PLF_PRINT) with </w:t>
-      </w:r>
-      <w:proofErr w:type="spellStart"/>
-      <w:r>
-        <w:t>printgroups</w:t>
-      </w:r>
-      <w:proofErr w:type="spellEnd"/>
-      <w:r>
-        <w:t xml:space="preserve"> that can be enabled/disabled via the </w:t>
-      </w:r>
-      <w:proofErr w:type="spellStart"/>
-      <w:r>
-        <w:t>cloudAPI</w:t>
-      </w:r>
-      <w:proofErr w:type="spellEnd"/>
-      <w:r>
-        <w:t>.</w:t>
+        <w:t>Tracing: plf_utils.h has a Trace print API (PLF_PRINT) with printgroups that can be enabled/disabled via the cloudAPI.</w:t>
       </w:r>
     </w:p>
     <w:p>
@@ -5788,21 +5281,8 @@
         </w:numPr>
       </w:pPr>
       <w:r>
-        <w:t xml:space="preserve">Asserts: </w:t>
-      </w:r>
-      <w:proofErr w:type="spellStart"/>
-      <w:r>
-        <w:t>plf_assert</w:t>
-      </w:r>
-      <w:proofErr w:type="spellEnd"/>
-      <w:r>
-        <w:t xml:space="preserve"> in </w:t>
-      </w:r>
-      <w:proofErr w:type="spellStart"/>
-      <w:r>
-        <w:t>plf_utils.h</w:t>
-      </w:r>
-      <w:proofErr w:type="spellEnd"/>
+        <w:t>Asserts: plf_assert in plf_utils.h</w:t>
+      </w:r>
     </w:p>
     <w:p>
       <w:pPr>
@@ -5813,15 +5293,7 @@
         </w:numPr>
       </w:pPr>
       <w:r>
-        <w:t xml:space="preserve">Error return codes: Each module has a unique MODULE_ID to be used as a base for error return codes (e.g. return </w:t>
-      </w:r>
-      <w:proofErr w:type="gramStart"/>
-      <w:r>
-        <w:t>–(</w:t>
-      </w:r>
-      <w:proofErr w:type="gramEnd"/>
-      <w:r>
-        <w:t>MODULE_ID+1)).</w:t>
+        <w:t>Error return codes: Each module has a unique MODULE_ID to be used as a base for error return codes (e.g. return –(MODULE_ID+1)).</w:t>
       </w:r>
     </w:p>
     <w:p>
@@ -5833,13 +5305,8 @@
         </w:numPr>
       </w:pPr>
       <w:r>
-        <w:t xml:space="preserve">Event Counting: See </w:t>
-      </w:r>
-      <w:proofErr w:type="spellStart"/>
-      <w:r>
-        <w:t>plf_even_counter.h</w:t>
-      </w:r>
-      <w:proofErr w:type="spellEnd"/>
+        <w:t>Event Counting: See plf_even_counter.h</w:t>
+      </w:r>
     </w:p>
     <w:p/>
     <w:p>
@@ -5916,29 +5383,8 @@
     </w:p>
     <w:p/>
     <w:p>
-      <w:proofErr w:type="spellStart"/>
-      <w:r>
-        <w:t>Message_Handler</w:t>
-      </w:r>
-      <w:proofErr w:type="spellEnd"/>
-      <w:r>
-        <w:t xml:space="preserve"> is the central object. </w:t>
-      </w:r>
-      <w:proofErr w:type="spellStart"/>
-      <w:r>
-        <w:t>Intercom_name_to_id</w:t>
-      </w:r>
-      <w:proofErr w:type="spellEnd"/>
-      <w:r>
-        <w:t xml:space="preserve"> table and </w:t>
-      </w:r>
-      <w:proofErr w:type="spellStart"/>
-      <w:r>
-        <w:t>interom_id_to_intercom</w:t>
-      </w:r>
-      <w:proofErr w:type="spellEnd"/>
-      <w:r>
-        <w:t xml:space="preserve"> table are used for Intercom name to id mapping and looking up corresponding Intercom objects.</w:t>
+      <w:r>
+        <w:t>Message_Handler is the central object. Intercom_name_to_id table and interom_id_to_intercom table are used for Intercom name to id mapping and looking up corresponding Intercom objects.</w:t>
       </w:r>
     </w:p>
     <w:p>
@@ -6021,19 +5467,9 @@
                               <w:pPr>
                                 <w:jc w:val="center"/>
                               </w:pPr>
-                              <w:proofErr w:type="spellStart"/>
                               <w:r>
-                                <w:t>msg_id</w:t>
+                                <w:t>msg_id -&gt; msg_handler_fun</w:t>
                               </w:r>
-                              <w:proofErr w:type="spellEnd"/>
-                              <w:r>
-                                <w:t xml:space="preserve"> -&gt; </w:t>
-                              </w:r>
-                              <w:proofErr w:type="spellStart"/>
-                              <w:r>
-                                <w:t>msg_handler_fun</w:t>
-                              </w:r>
-                              <w:proofErr w:type="spellEnd"/>
                             </w:p>
                           </w:txbxContent>
                         </wps:txbx>
@@ -6084,14 +5520,12 @@
                                   <w:b/>
                                 </w:rPr>
                               </w:pPr>
-                              <w:proofErr w:type="spellStart"/>
                               <w:r>
                                 <w:rPr>
                                   <w:b/>
                                 </w:rPr>
                                 <w:t>Intercom_name_to_id_table</w:t>
                               </w:r>
-                              <w:proofErr w:type="spellEnd"/>
                             </w:p>
                             <w:p>
                               <w:pPr>
@@ -6102,19 +5536,9 @@
                               <w:pPr>
                                 <w:jc w:val="center"/>
                               </w:pPr>
-                              <w:proofErr w:type="spellStart"/>
                               <w:r>
-                                <w:t>Intercom_name</w:t>
+                                <w:t>Intercom_name -&gt; intercom_id</w:t>
                               </w:r>
-                              <w:proofErr w:type="spellEnd"/>
-                              <w:r>
-                                <w:t xml:space="preserve"> -&gt; </w:t>
-                              </w:r>
-                              <w:proofErr w:type="spellStart"/>
-                              <w:r>
-                                <w:t>intercom_id</w:t>
-                              </w:r>
-                              <w:proofErr w:type="spellEnd"/>
                             </w:p>
                           </w:txbxContent>
                         </wps:txbx>
@@ -6165,14 +5589,12 @@
                                   <w:b/>
                                 </w:rPr>
                               </w:pPr>
-                              <w:proofErr w:type="spellStart"/>
                               <w:r>
                                 <w:rPr>
                                   <w:b/>
                                 </w:rPr>
                                 <w:t>Intercom_id_to_intercom_table</w:t>
                               </w:r>
-                              <w:proofErr w:type="spellEnd"/>
                             </w:p>
                             <w:p>
                               <w:pPr>
@@ -6183,13 +5605,8 @@
                               <w:pPr>
                                 <w:jc w:val="center"/>
                               </w:pPr>
-                              <w:proofErr w:type="spellStart"/>
                               <w:r>
-                                <w:t>Intercom_id</w:t>
-                              </w:r>
-                              <w:proofErr w:type="spellEnd"/>
-                              <w:r>
-                                <w:t xml:space="preserve"> -&gt; intercom</w:t>
+                                <w:t>Intercom_id -&gt; intercom</w:t>
                               </w:r>
                             </w:p>
                           </w:txbxContent>
@@ -6275,14 +5692,12 @@
                                   <w:b/>
                                 </w:rPr>
                               </w:pPr>
-                              <w:proofErr w:type="spellStart"/>
                               <w:r>
                                 <w:rPr>
                                   <w:b/>
                                 </w:rPr>
                                 <w:t>Message_Handler</w:t>
                               </w:r>
-                              <w:proofErr w:type="spellEnd"/>
                             </w:p>
                             <w:p>
                               <w:pPr>
@@ -6291,14 +5706,12 @@
                                   <w:b/>
                                 </w:rPr>
                               </w:pPr>
-                              <w:proofErr w:type="gramStart"/>
                               <w:r>
                                 <w:rPr>
                                   <w:b/>
                                 </w:rPr>
                                 <w:t>Send()</w:t>
                               </w:r>
-                              <w:proofErr w:type="gramEnd"/>
                             </w:p>
                             <w:p>
                               <w:pPr>
@@ -6307,14 +5720,12 @@
                                   <w:b/>
                                 </w:rPr>
                               </w:pPr>
-                              <w:proofErr w:type="gramStart"/>
                               <w:r>
                                 <w:rPr>
                                   <w:b/>
                                 </w:rPr>
                                 <w:t>Receive()</w:t>
                               </w:r>
-                              <w:proofErr w:type="gramEnd"/>
                             </w:p>
                           </w:txbxContent>
                         </wps:txbx>
@@ -6396,11 +5807,9 @@
                               <w:pPr>
                                 <w:jc w:val="center"/>
                               </w:pPr>
-                              <w:proofErr w:type="gramStart"/>
                               <w:r>
                                 <w:t>socket</w:t>
                               </w:r>
-                              <w:proofErr w:type="gramEnd"/>
                             </w:p>
                           </w:txbxContent>
                         </wps:txbx>
@@ -6499,22 +5908,12 @@
                                   <w:b/>
                                 </w:rPr>
                               </w:pPr>
-                              <w:proofErr w:type="spellStart"/>
-                              <w:proofErr w:type="gramStart"/>
                               <w:r>
                                 <w:rPr>
                                   <w:b/>
                                 </w:rPr>
-                                <w:t>sendTo</w:t>
+                                <w:t>sendTo()</w:t>
                               </w:r>
-                              <w:proofErr w:type="spellEnd"/>
-                              <w:r>
-                                <w:rPr>
-                                  <w:b/>
-                                </w:rPr>
-                                <w:t>()</w:t>
-                              </w:r>
-                              <w:proofErr w:type="gramEnd"/>
                             </w:p>
                             <w:p>
                               <w:pPr>
@@ -6523,22 +5922,12 @@
                                   <w:b/>
                                 </w:rPr>
                               </w:pPr>
-                              <w:proofErr w:type="spellStart"/>
-                              <w:proofErr w:type="gramStart"/>
                               <w:r>
                                 <w:rPr>
                                   <w:b/>
                                 </w:rPr>
-                                <w:t>setBuddy</w:t>
+                                <w:t>setBuddy()</w:t>
                               </w:r>
-                              <w:proofErr w:type="spellEnd"/>
-                              <w:r>
-                                <w:rPr>
-                                  <w:b/>
-                                </w:rPr>
-                                <w:t>()</w:t>
-                              </w:r>
-                              <w:proofErr w:type="gramEnd"/>
                             </w:p>
                             <w:p>
                               <w:pPr>
@@ -6547,22 +5936,12 @@
                                   <w:b/>
                                 </w:rPr>
                               </w:pPr>
-                              <w:proofErr w:type="spellStart"/>
-                              <w:proofErr w:type="gramStart"/>
                               <w:r>
                                 <w:rPr>
                                   <w:b/>
                                 </w:rPr>
-                                <w:t>getEncoderCryptoCodec</w:t>
+                                <w:t>getEncoderCryptoCodec()</w:t>
                               </w:r>
-                              <w:proofErr w:type="spellEnd"/>
-                              <w:r>
-                                <w:rPr>
-                                  <w:b/>
-                                </w:rPr>
-                                <w:t>()</w:t>
-                              </w:r>
-                              <w:proofErr w:type="gramEnd"/>
                             </w:p>
                             <w:p>
                               <w:pPr>
@@ -6571,16 +5950,12 @@
                                   <w:b/>
                                 </w:rPr>
                               </w:pPr>
-                              <w:proofErr w:type="spellStart"/>
-                              <w:proofErr w:type="gramStart"/>
                               <w:r>
                                 <w:rPr>
                                   <w:b/>
                                 </w:rPr>
                                 <w:t>getDecoderCryptoCodec</w:t>
                               </w:r>
-                              <w:proofErr w:type="spellEnd"/>
-                              <w:proofErr w:type="gramEnd"/>
                             </w:p>
                             <w:p>
                               <w:pPr>
@@ -6748,11 +6123,9 @@
                               <w:pPr>
                                 <w:jc w:val="center"/>
                               </w:pPr>
-                              <w:proofErr w:type="spellStart"/>
                               <w:r>
                                 <w:t>Msg_voice_data_handler</w:t>
                               </w:r>
-                              <w:proofErr w:type="spellEnd"/>
                             </w:p>
                           </w:txbxContent>
                         </wps:txbx>
@@ -6799,7 +6172,6 @@
                                 <w:spacing w:before="0" w:beforeAutospacing="0" w:after="160" w:afterAutospacing="0" w:line="256" w:lineRule="auto"/>
                                 <w:jc w:val="center"/>
                               </w:pPr>
-                              <w:proofErr w:type="spellStart"/>
                               <w:r>
                                 <w:rPr>
                                   <w:rFonts w:eastAsia="STKaiti" w:cs="Tahoma"/>
@@ -6807,17 +6179,7 @@
                                   <w:szCs w:val="22"/>
                                   <w:lang w:val="en-US"/>
                                 </w:rPr>
-                                <w:t>Msg_i_am</w:t>
-                              </w:r>
-                              <w:proofErr w:type="spellEnd"/>
-                              <w:r>
-                                <w:rPr>
-                                  <w:rFonts w:eastAsia="STKaiti" w:cs="Tahoma"/>
-                                  <w:sz w:val="22"/>
-                                  <w:szCs w:val="22"/>
-                                  <w:lang w:val="en-US"/>
-                                </w:rPr>
-                                <w:t>_</w:t>
+                                <w:t>Msg_i_am_</w:t>
                               </w:r>
                               <w:r>
                                 <w:rPr>
@@ -6875,7 +6237,6 @@
                                 <w:spacing w:before="0" w:beforeAutospacing="0" w:after="160" w:afterAutospacing="0" w:line="254" w:lineRule="auto"/>
                                 <w:jc w:val="center"/>
                               </w:pPr>
-                              <w:proofErr w:type="spellStart"/>
                               <w:r>
                                 <w:rPr>
                                   <w:rFonts w:eastAsia="STKaiti" w:cs="Tahoma"/>
@@ -6883,17 +6244,7 @@
                                   <w:szCs w:val="22"/>
                                   <w:lang w:val="en-US"/>
                                 </w:rPr>
-                                <w:t>Msg_who_is</w:t>
-                              </w:r>
-                              <w:proofErr w:type="spellEnd"/>
-                              <w:r>
-                                <w:rPr>
-                                  <w:rFonts w:eastAsia="STKaiti" w:cs="Tahoma"/>
-                                  <w:sz w:val="22"/>
-                                  <w:szCs w:val="22"/>
-                                  <w:lang w:val="en-US"/>
-                                </w:rPr>
-                                <w:t>_</w:t>
+                                <w:t>Msg_who_is_</w:t>
                               </w:r>
                               <w:r>
                                 <w:rPr>
@@ -6951,7 +6302,6 @@
                                 <w:spacing w:before="0" w:beforeAutospacing="0" w:after="160" w:afterAutospacing="0" w:line="252" w:lineRule="auto"/>
                                 <w:jc w:val="center"/>
                               </w:pPr>
-                              <w:proofErr w:type="spellStart"/>
                               <w:r>
                                 <w:rPr>
                                   <w:rFonts w:eastAsia="STKaiti" w:cs="Tahoma"/>
@@ -6959,17 +6309,7 @@
                                   <w:szCs w:val="22"/>
                                   <w:lang w:val="en-US"/>
                                 </w:rPr>
-                                <w:t>Set_buddy</w:t>
-                              </w:r>
-                              <w:proofErr w:type="spellEnd"/>
-                              <w:r>
-                                <w:rPr>
-                                  <w:rFonts w:eastAsia="STKaiti" w:cs="Tahoma"/>
-                                  <w:sz w:val="22"/>
-                                  <w:szCs w:val="22"/>
-                                  <w:lang w:val="en-US"/>
-                                </w:rPr>
-                                <w:t>_</w:t>
+                                <w:t>Set_buddy_</w:t>
                               </w:r>
                               <w:r>
                                 <w:rPr>
@@ -7189,7 +6529,6 @@
                                   </w14:textFill>
                                 </w:rPr>
                               </w:pPr>
-                              <w:proofErr w:type="gramStart"/>
                               <w:r>
                                 <w:rPr>
                                   <w:color w:val="000000"/>
@@ -7203,7 +6542,6 @@
                                 </w:rPr>
                                 <w:t>1..1</w:t>
                               </w:r>
-                              <w:proofErr w:type="gramEnd"/>
                             </w:p>
                           </w:txbxContent>
                         </wps:txbx>
@@ -7256,7 +6594,6 @@
                                 <w:pStyle w:val="NormalWeb"/>
                                 <w:spacing w:before="0" w:beforeAutospacing="0" w:after="160" w:afterAutospacing="0" w:line="256" w:lineRule="auto"/>
                               </w:pPr>
-                              <w:proofErr w:type="gramStart"/>
                               <w:r>
                                 <w:rPr>
                                   <w:rFonts w:eastAsia="STKaiti" w:cs="Tahoma"/>
@@ -7272,25 +6609,7 @@
                                     </w14:solidFill>
                                   </w14:textFill>
                                 </w:rPr>
-                                <w:t>n</w:t>
-                              </w:r>
-                              <w:proofErr w:type="gramEnd"/>
-                              <w:r>
-                                <w:rPr>
-                                  <w:rFonts w:eastAsia="STKaiti" w:cs="Tahoma"/>
-                                  <w:color w:val="000000"/>
-                                  <w:sz w:val="22"/>
-                                  <w:szCs w:val="22"/>
-                                  <w:lang w:val="en-US"/>
-                                  <w14:textFill>
-                                    <w14:solidFill>
-                                      <w14:srgbClr w14:val="000000">
-                                        <w14:alpha w14:val="50000"/>
-                                      </w14:srgbClr>
-                                    </w14:solidFill>
-                                  </w14:textFill>
-                                </w:rPr>
-                                <w:t>..1</w:t>
+                                <w:t>n..1</w:t>
                               </w:r>
                             </w:p>
                           </w:txbxContent>
@@ -7344,7 +6663,6 @@
                                 <w:pStyle w:val="NormalWeb"/>
                                 <w:spacing w:before="0" w:beforeAutospacing="0" w:after="160" w:afterAutospacing="0" w:line="256" w:lineRule="auto"/>
                               </w:pPr>
-                              <w:proofErr w:type="gramStart"/>
                               <w:r>
                                 <w:rPr>
                                   <w:rFonts w:eastAsia="STKaiti" w:cs="Tahoma"/>
@@ -7362,7 +6680,6 @@
                                 </w:rPr>
                                 <w:t>1..1</w:t>
                               </w:r>
-                              <w:proofErr w:type="gramEnd"/>
                             </w:p>
                           </w:txbxContent>
                         </wps:txbx>
@@ -7723,7 +7040,6 @@
                                 <w:spacing w:before="0" w:beforeAutospacing="0" w:after="160" w:afterAutospacing="0" w:line="256" w:lineRule="auto"/>
                                 <w:jc w:val="center"/>
                               </w:pPr>
-                              <w:proofErr w:type="spellStart"/>
                               <w:r>
                                 <w:rPr>
                                   <w:rFonts w:eastAsia="STKaiti" w:cs="Tahoma"/>
@@ -7733,7 +7049,6 @@
                                 </w:rPr>
                                 <w:t>Msg_echo_request_data_handler</w:t>
                               </w:r>
-                              <w:proofErr w:type="spellEnd"/>
                             </w:p>
                           </w:txbxContent>
                         </wps:txbx>
@@ -7780,7 +7095,6 @@
                                 <w:spacing w:before="0" w:beforeAutospacing="0" w:after="160" w:afterAutospacing="0" w:line="254" w:lineRule="auto"/>
                                 <w:jc w:val="center"/>
                               </w:pPr>
-                              <w:proofErr w:type="spellStart"/>
                               <w:r>
                                 <w:rPr>
                                   <w:rFonts w:eastAsia="STKaiti" w:cs="Tahoma"/>
@@ -7790,7 +7104,6 @@
                                 </w:rPr>
                                 <w:t>Msg_echo_reply_data_handler</w:t>
                               </w:r>
-                              <w:proofErr w:type="spellEnd"/>
                             </w:p>
                           </w:txbxContent>
                         </wps:txbx>
@@ -8847,14 +8160,12 @@
                               <w:pPr>
                                 <w:jc w:val="center"/>
                               </w:pPr>
-                              <w:proofErr w:type="spellStart"/>
                               <w:r>
                                 <w:rPr>
                                   <w:b/>
                                 </w:rPr>
                                 <w:t>Credentials.json</w:t>
                               </w:r>
-                              <w:proofErr w:type="spellEnd"/>
                             </w:p>
                           </w:txbxContent>
                         </wps:txbx>
@@ -8902,14 +8213,12 @@
                               <w:pPr>
                                 <w:jc w:val="center"/>
                               </w:pPr>
-                              <w:proofErr w:type="spellStart"/>
                               <w:r>
                                 <w:rPr>
                                   <w:b/>
                                 </w:rPr>
                                 <w:t>Name_key.json</w:t>
                               </w:r>
-                              <w:proofErr w:type="spellEnd"/>
                             </w:p>
                           </w:txbxContent>
                         </wps:txbx>
@@ -9466,8 +8775,8 @@
       </w:r>
     </w:p>
     <w:sectPr>
-      <w:headerReference w:type="default" r:id="rId36"/>
-      <w:footerReference w:type="default" r:id="rId37"/>
+      <w:headerReference w:type="default" r:id="rId37"/>
+      <w:footerReference w:type="default" r:id="rId38"/>
       <w:pgSz w:w="12240" w:h="15840"/>
       <w:pgMar w:top="1440" w:right="1440" w:bottom="1440" w:left="1440" w:header="720" w:footer="720" w:gutter="0"/>
       <w:cols w:space="720"/>
@@ -9536,7 +8845,7 @@
           <w:rPr>
             <w:noProof/>
           </w:rPr>
-          <w:t>3</w:t>
+          <w:t>21</w:t>
         </w:r>
         <w:r>
           <w:rPr>
@@ -9603,7 +8912,6 @@
       </w:sdtPr>
       <w:sdtEndPr/>
       <w:sdtContent>
-        <w:proofErr w:type="spellStart"/>
         <w:r>
           <w:rPr>
             <w:rFonts w:asciiTheme="majorHAnsi" w:eastAsiaTheme="majorEastAsia" w:hAnsiTheme="majorHAnsi" w:cstheme="majorBidi"/>
@@ -9611,17 +8919,7 @@
             <w:sz w:val="24"/>
             <w:szCs w:val="24"/>
           </w:rPr>
-          <w:t>Hola</w:t>
-        </w:r>
-        <w:proofErr w:type="spellEnd"/>
-        <w:r>
-          <w:rPr>
-            <w:rFonts w:asciiTheme="majorHAnsi" w:eastAsiaTheme="majorEastAsia" w:hAnsiTheme="majorHAnsi" w:cstheme="majorBidi"/>
-            <w:color w:val="1CADE4" w:themeColor="accent1"/>
-            <w:sz w:val="24"/>
-            <w:szCs w:val="24"/>
-          </w:rPr>
-          <w:t xml:space="preserve"> Intercom Software Guide</w:t>
+          <w:t>Hola Intercom Software Guide</w:t>
         </w:r>
       </w:sdtContent>
     </w:sdt>
@@ -12942,6 +12240,7 @@
   <w:rsids>
     <w:rsidRoot w:val="00570C17"/>
     <w:rsid w:val="00570C17"/>
+    <w:rsid w:val="005A79B9"/>
     <w:rsid w:val="00B6797A"/>
     <w:rsid w:val="00DE47C7"/>
   </w:rsids>
@@ -13690,7 +12989,7 @@
 </file>
 
 <file path=customXml/itemProps2.xml><?xml version="1.0" encoding="utf-8"?>
-<ds:datastoreItem xmlns:ds="http://schemas.openxmlformats.org/officeDocument/2006/customXml" ds:itemID="{48D10AF3-7FFB-462D-A0DA-AC33E8E3A99D}">
+<ds:datastoreItem xmlns:ds="http://schemas.openxmlformats.org/officeDocument/2006/customXml" ds:itemID="{AF72AB27-CC5D-4E2C-ABDB-49A1DEB67AEC}">
   <ds:schemaRefs>
     <ds:schemaRef ds:uri="http://schemas.openxmlformats.org/officeDocument/2006/bibliography"/>
   </ds:schemaRefs>

</xml_diff>

<commit_message>
Response communication should stop when incoming stops
</commit_message>
<xml_diff>
--- a/doc/HolaSoftwareGuide.docx
+++ b/doc/HolaSoftwareGuide.docx
@@ -6,13 +6,8 @@
       <w:pPr>
         <w:pStyle w:val="Title"/>
       </w:pPr>
-      <w:proofErr w:type="spellStart"/>
-      <w:r>
-        <w:t>Hola</w:t>
-      </w:r>
-      <w:proofErr w:type="spellEnd"/>
-      <w:r>
-        <w:t xml:space="preserve"> Intercom Software Guide</w:t>
+      <w:r>
+        <w:t>Hola Intercom Software Guide</w:t>
       </w:r>
     </w:p>
     <w:p>
@@ -55,21 +50,8 @@
         </w:numPr>
       </w:pPr>
       <w:r>
-        <w:t xml:space="preserve">09/18/2017: Added </w:t>
-      </w:r>
-      <w:proofErr w:type="spellStart"/>
-      <w:r>
-        <w:t>buddy_id</w:t>
-      </w:r>
-      <w:proofErr w:type="spellEnd"/>
-      <w:r>
-        <w:t xml:space="preserve"> to cloud </w:t>
-      </w:r>
-      <w:proofErr w:type="spellStart"/>
-      <w:r>
-        <w:t>api</w:t>
-      </w:r>
-      <w:proofErr w:type="spellEnd"/>
+        <w:t>09/18/2017: Added buddy_id to cloud api</w:t>
+      </w:r>
     </w:p>
     <w:p>
       <w:pPr>
@@ -122,13 +104,8 @@
         <w:t xml:space="preserve"> messages</w:t>
       </w:r>
       <w:r>
-        <w:t xml:space="preserve"> and </w:t>
-      </w:r>
-      <w:proofErr w:type="spellStart"/>
-      <w:r>
-        <w:t>cloud_api</w:t>
-      </w:r>
-      <w:proofErr w:type="spellEnd"/>
+        <w:t xml:space="preserve"> and cloud_api</w:t>
+      </w:r>
     </w:p>
     <w:p>
       <w:pPr>
@@ -157,15 +134,7 @@
         </w:numPr>
       </w:pPr>
       <w:r>
-        <w:t xml:space="preserve">10/30/2017: Added restarted parameter to </w:t>
-      </w:r>
-      <w:proofErr w:type="spellStart"/>
-      <w:r>
-        <w:t>i_am</w:t>
-      </w:r>
-      <w:proofErr w:type="spellEnd"/>
-      <w:r>
-        <w:t xml:space="preserve"> message</w:t>
+        <w:t>10/30/2017: Added restarted parameter to i_am message</w:t>
       </w:r>
     </w:p>
     <w:p>
@@ -177,35 +146,10 @@
         </w:numPr>
       </w:pPr>
       <w:r>
-        <w:t xml:space="preserve">10/31/2017: Added </w:t>
-      </w:r>
-      <w:proofErr w:type="spellStart"/>
-      <w:r>
-        <w:t>battery_lvl</w:t>
-      </w:r>
-      <w:proofErr w:type="spellEnd"/>
-      <w:r>
-        <w:t xml:space="preserve"> to cloud </w:t>
-      </w:r>
-      <w:proofErr w:type="spellStart"/>
-      <w:proofErr w:type="gramStart"/>
-      <w:r>
-        <w:t>api</w:t>
-      </w:r>
-      <w:proofErr w:type="spellEnd"/>
-      <w:proofErr w:type="gramEnd"/>
-      <w:r>
-        <w:t xml:space="preserve">. Cloud </w:t>
-      </w:r>
-      <w:proofErr w:type="spellStart"/>
-      <w:proofErr w:type="gramStart"/>
-      <w:r>
-        <w:t>api</w:t>
-      </w:r>
-      <w:proofErr w:type="spellEnd"/>
-      <w:proofErr w:type="gramEnd"/>
-      <w:r>
-        <w:t xml:space="preserve"> now ticks.</w:t>
+        <w:t>10/31/2017: Added battery_lvl to cloud api</w:t>
+      </w:r>
+      <w:r>
+        <w:t>. Cloud api now ticks.</w:t>
       </w:r>
     </w:p>
     <w:p>
@@ -277,15 +221,7 @@
         </w:numPr>
       </w:pPr>
       <w:r>
-        <w:t xml:space="preserve">11/28/2017: </w:t>
-      </w:r>
-      <w:proofErr w:type="spellStart"/>
-      <w:r>
-        <w:t>Plf_TickerBase</w:t>
-      </w:r>
-      <w:proofErr w:type="spellEnd"/>
-      <w:r>
-        <w:t xml:space="preserve"> class introduced</w:t>
+        <w:t>11/28/2017: Plf_TickerBase class introduced</w:t>
       </w:r>
     </w:p>
     <w:p>
@@ -300,15 +236,7 @@
         <w:t>11/29/2017</w:t>
       </w:r>
       <w:r>
-        <w:t xml:space="preserve">: Added </w:t>
-      </w:r>
-      <w:proofErr w:type="spellStart"/>
-      <w:r>
-        <w:t>Trace&amp;Debug</w:t>
-      </w:r>
-      <w:proofErr w:type="spellEnd"/>
-      <w:r>
-        <w:t xml:space="preserve"> section</w:t>
+        <w:t>: Added Trace&amp;Debug section</w:t>
       </w:r>
     </w:p>
     <w:p>
@@ -344,26 +272,10 @@
         </w:numPr>
       </w:pPr>
       <w:r>
-        <w:t xml:space="preserve">1/4/2018: Added </w:t>
-      </w:r>
-      <w:proofErr w:type="spellStart"/>
-      <w:r>
-        <w:t>ratetune</w:t>
-      </w:r>
-      <w:proofErr w:type="spellEnd"/>
-      <w:r>
-        <w:t xml:space="preserve"> print group</w:t>
-      </w:r>
-      <w:r>
-        <w:t xml:space="preserve">. </w:t>
-      </w:r>
-      <w:proofErr w:type="spellStart"/>
-      <w:r>
-        <w:t>Intercom_Incoming</w:t>
-      </w:r>
-      <w:proofErr w:type="spellEnd"/>
-      <w:r>
-        <w:t xml:space="preserve"> is now a Ticker class.</w:t>
+        <w:t>1/4/2018: Added ratetune print group</w:t>
+      </w:r>
+      <w:r>
+        <w:t>. Intercom_Incoming is now a Ticker class.</w:t>
       </w:r>
     </w:p>
     <w:p>
@@ -375,23 +287,7 @@
         </w:numPr>
       </w:pPr>
       <w:r>
-        <w:t xml:space="preserve">1/9/2018: Added </w:t>
-      </w:r>
-      <w:proofErr w:type="gramStart"/>
-      <w:r>
-        <w:t>stuff(</w:t>
-      </w:r>
-      <w:proofErr w:type="gramEnd"/>
-      <w:r>
-        <w:t xml:space="preserve">) method to </w:t>
-      </w:r>
-      <w:proofErr w:type="spellStart"/>
-      <w:r>
-        <w:t>circularBuffer</w:t>
-      </w:r>
-      <w:proofErr w:type="spellEnd"/>
-      <w:r>
-        <w:t>.</w:t>
+        <w:t>1/9/2018: Added stuff() method to circularBuffer.</w:t>
       </w:r>
     </w:p>
     <w:p>
@@ -415,31 +311,7 @@
         </w:numPr>
       </w:pPr>
       <w:r>
-        <w:t xml:space="preserve">1/9/2018: Added </w:t>
-      </w:r>
-      <w:proofErr w:type="spellStart"/>
-      <w:r>
-        <w:t>recordRequest</w:t>
-      </w:r>
-      <w:proofErr w:type="spellEnd"/>
-      <w:r>
-        <w:t xml:space="preserve"> to </w:t>
-      </w:r>
-      <w:proofErr w:type="spellStart"/>
-      <w:r>
-        <w:t>Intercom_Outgoing</w:t>
-      </w:r>
-      <w:proofErr w:type="spellEnd"/>
-      <w:r>
-        <w:t xml:space="preserve">. Renamed </w:t>
-      </w:r>
-      <w:proofErr w:type="gramStart"/>
-      <w:r>
-        <w:t>transfer(</w:t>
-      </w:r>
-      <w:proofErr w:type="gramEnd"/>
-      <w:r>
-        <w:t>) method to run().</w:t>
+        <w:t>1/9/2018: Added recordRequest to Intercom_Outgoing. Renamed transfer() method to run().</w:t>
       </w:r>
     </w:p>
     <w:p>
@@ -475,34 +347,10 @@
         </w:numPr>
       </w:pPr>
       <w:r>
-        <w:t xml:space="preserve">1/15/2018: Replaced </w:t>
-      </w:r>
-      <w:proofErr w:type="spellStart"/>
-      <w:r>
-        <w:t>BatteryChecker</w:t>
-      </w:r>
-      <w:proofErr w:type="spellEnd"/>
-      <w:r>
-        <w:t xml:space="preserve"> section with </w:t>
-      </w:r>
-      <w:proofErr w:type="spellStart"/>
-      <w:r>
-        <w:t>LevelChecker</w:t>
-      </w:r>
-      <w:proofErr w:type="spellEnd"/>
-      <w:r>
-        <w:t xml:space="preserve"> section</w:t>
-      </w:r>
-      <w:r>
-        <w:t xml:space="preserve">. Added </w:t>
-      </w:r>
-      <w:proofErr w:type="spellStart"/>
-      <w:r>
-        <w:t>WifiChecker</w:t>
-      </w:r>
-      <w:proofErr w:type="spellEnd"/>
-      <w:r>
-        <w:t>.</w:t>
+        <w:t>1/15/2018: Replaced BatteryChecker section with LevelChecker section</w:t>
+      </w:r>
+      <w:r>
+        <w:t>. Added WifiChecker.</w:t>
       </w:r>
     </w:p>
     <w:p>
@@ -526,15 +374,7 @@
         </w:numPr>
       </w:pPr>
       <w:r>
-        <w:t xml:space="preserve">1/17/2018: Added </w:t>
-      </w:r>
-      <w:proofErr w:type="spellStart"/>
-      <w:r>
-        <w:t>getBatteryPct</w:t>
-      </w:r>
-      <w:proofErr w:type="spellEnd"/>
-      <w:r>
-        <w:t xml:space="preserve"> API</w:t>
+        <w:t>1/17/2018: Added getBatteryPct API</w:t>
       </w:r>
     </w:p>
     <w:p>
@@ -546,23 +386,7 @@
         </w:numPr>
       </w:pPr>
       <w:r>
-        <w:t xml:space="preserve">1/19/2018: Modified </w:t>
-      </w:r>
-      <w:proofErr w:type="spellStart"/>
-      <w:r>
-        <w:t>battery_pct</w:t>
-      </w:r>
-      <w:proofErr w:type="spellEnd"/>
-      <w:r>
-        <w:t xml:space="preserve"> and </w:t>
-      </w:r>
-      <w:proofErr w:type="spellStart"/>
-      <w:r>
-        <w:t>wifi_pct</w:t>
-      </w:r>
-      <w:proofErr w:type="spellEnd"/>
-      <w:r>
-        <w:t xml:space="preserve"> cloud API</w:t>
+        <w:t>1/19/2018: Modified battery_pct and wifi_pct cloud API</w:t>
       </w:r>
     </w:p>
     <w:p>
@@ -574,15 +398,7 @@
         </w:numPr>
       </w:pPr>
       <w:r>
-        <w:t xml:space="preserve">1/21/2018: Added </w:t>
-      </w:r>
-      <w:proofErr w:type="spellStart"/>
-      <w:r>
-        <w:t>Intercom_Buddy</w:t>
-      </w:r>
-      <w:proofErr w:type="spellEnd"/>
-      <w:r>
-        <w:t xml:space="preserve"> LED FSM</w:t>
+        <w:t>1/21/2018: Added Intercom_Buddy LED FSM</w:t>
       </w:r>
     </w:p>
     <w:p>
@@ -594,15 +410,7 @@
         </w:numPr>
       </w:pPr>
       <w:r>
-        <w:t xml:space="preserve">1/26/2018: Added </w:t>
-      </w:r>
-      <w:proofErr w:type="spellStart"/>
-      <w:r>
-        <w:t>DataDump</w:t>
-      </w:r>
-      <w:proofErr w:type="spellEnd"/>
-      <w:r>
-        <w:t xml:space="preserve"> module and expanded Registry section</w:t>
+        <w:t>1/26/2018: Added DataDump module and expanded Registry section</w:t>
       </w:r>
     </w:p>
     <w:p>
@@ -615,6 +423,18 @@
       </w:pPr>
       <w:r>
         <w:t>1/26/2018: Expanded shell commands section</w:t>
+      </w:r>
+    </w:p>
+    <w:p>
+      <w:pPr>
+        <w:pStyle w:val="ListParagraph"/>
+        <w:numPr>
+          <w:ilvl w:val="0"/>
+          <w:numId w:val="27"/>
+        </w:numPr>
+      </w:pPr>
+      <w:r>
+        <w:t>1/28/2018: Added comm state FSM to intercom_buddy section</w:t>
       </w:r>
     </w:p>
     <w:p>
@@ -1451,6 +1271,8 @@
               </w:rPr>
               <w:t>Intercom_Incoming</w:t>
             </w:r>
+            <w:bookmarkStart w:id="1" w:name="_GoBack"/>
+            <w:bookmarkEnd w:id="1"/>
             <w:r>
               <w:rPr>
                 <w:noProof/>
@@ -2779,12 +2601,12 @@
       <w:pPr>
         <w:pStyle w:val="Heading1"/>
       </w:pPr>
-      <w:bookmarkStart w:id="1" w:name="_Toc504744294"/>
+      <w:bookmarkStart w:id="2" w:name="_Toc504744294"/>
       <w:r>
         <w:lastRenderedPageBreak/>
         <w:t>Version Control</w:t>
       </w:r>
-      <w:bookmarkEnd w:id="1"/>
+      <w:bookmarkEnd w:id="2"/>
     </w:p>
     <w:p/>
     <w:p>
@@ -2802,14 +2624,14 @@
       <w:pPr>
         <w:pStyle w:val="Heading1"/>
       </w:pPr>
-      <w:bookmarkStart w:id="2" w:name="_Toc504744295"/>
+      <w:bookmarkStart w:id="3" w:name="_Toc504744295"/>
       <w:r>
         <w:t xml:space="preserve">Third Party </w:t>
       </w:r>
       <w:r>
         <w:t>Components</w:t>
       </w:r>
-      <w:bookmarkEnd w:id="2"/>
+      <w:bookmarkEnd w:id="3"/>
     </w:p>
     <w:p/>
     <w:p>
@@ -2974,11 +2796,9 @@
           <w:numId w:val="28"/>
         </w:numPr>
       </w:pPr>
-      <w:proofErr w:type="spellStart"/>
       <w:r>
         <w:t>Dateutil</w:t>
       </w:r>
-      <w:proofErr w:type="spellEnd"/>
     </w:p>
     <w:p>
       <w:pPr>
@@ -3000,14 +2820,12 @@
           <w:numId w:val="28"/>
         </w:numPr>
       </w:pPr>
-      <w:proofErr w:type="spellStart"/>
       <w:r>
         <w:t>pex</w:t>
       </w:r>
       <w:r>
         <w:t>pect</w:t>
       </w:r>
-      <w:proofErr w:type="spellEnd"/>
     </w:p>
     <w:p>
       <w:r>
@@ -3019,11 +2837,11 @@
       <w:pPr>
         <w:pStyle w:val="Heading1"/>
       </w:pPr>
-      <w:bookmarkStart w:id="3" w:name="_Toc504744296"/>
+      <w:bookmarkStart w:id="4" w:name="_Toc504744296"/>
       <w:r>
         <w:t>Shell Commands</w:t>
       </w:r>
-      <w:bookmarkEnd w:id="3"/>
+      <w:bookmarkEnd w:id="4"/>
     </w:p>
     <w:p/>
     <w:p>
@@ -3035,38 +2853,20 @@
       <w:pPr>
         <w:ind w:firstLine="720"/>
       </w:pPr>
-      <w:proofErr w:type="gramStart"/>
-      <w:r>
-        <w:t>particle</w:t>
-      </w:r>
-      <w:proofErr w:type="gramEnd"/>
-      <w:r>
-        <w:t xml:space="preserve"> call Intercom1 </w:t>
-      </w:r>
-      <w:proofErr w:type="spellStart"/>
-      <w:r>
-        <w:t>en</w:t>
+      <w:r>
+        <w:t>particle call Intercom1 en</w:t>
       </w:r>
       <w:r>
         <w:t>|dis</w:t>
       </w:r>
       <w:r>
-        <w:t>_prntgrp</w:t>
-      </w:r>
-      <w:proofErr w:type="spellEnd"/>
-      <w:r>
-        <w:t xml:space="preserve"> messages</w:t>
+        <w:t>_prntgrp messages</w:t>
       </w:r>
       <w:r>
         <w:t>/</w:t>
       </w:r>
-      <w:proofErr w:type="spellStart"/>
-      <w:r>
-        <w:t>ratetune</w:t>
-      </w:r>
-      <w:proofErr w:type="spellEnd"/>
-      <w:r>
-        <w:t>/</w:t>
+      <w:r>
+        <w:t>ratetune/</w:t>
       </w:r>
       <w:r>
         <w:t>default</w:t>
@@ -3081,19 +2881,9 @@
       <w:pPr>
         <w:ind w:firstLine="720"/>
       </w:pPr>
-      <w:proofErr w:type="gramStart"/>
-      <w:r>
-        <w:t>particle</w:t>
-      </w:r>
-      <w:proofErr w:type="gramEnd"/>
-      <w:r>
-        <w:t xml:space="preserve"> call Intercom1 </w:t>
-      </w:r>
-      <w:proofErr w:type="spellStart"/>
-      <w:r>
-        <w:t>list_ddump</w:t>
-      </w:r>
-      <w:proofErr w:type="spellEnd"/>
+      <w:r>
+        <w:t>particle call Intercom1 list_ddump</w:t>
+      </w:r>
     </w:p>
     <w:p>
       <w:r>
@@ -3104,29 +2894,8 @@
       <w:pPr>
         <w:ind w:firstLine="720"/>
       </w:pPr>
-      <w:proofErr w:type="gramStart"/>
-      <w:r>
-        <w:t>particle</w:t>
-      </w:r>
-      <w:proofErr w:type="gramEnd"/>
-      <w:r>
-        <w:t xml:space="preserve"> call Intercom </w:t>
-      </w:r>
-      <w:proofErr w:type="spellStart"/>
-      <w:r>
-        <w:t>ddump</w:t>
-      </w:r>
-      <w:proofErr w:type="spellEnd"/>
-      <w:r>
-        <w:t xml:space="preserve"> &lt;</w:t>
-      </w:r>
-      <w:proofErr w:type="spellStart"/>
-      <w:r>
-        <w:t>modulename</w:t>
-      </w:r>
-      <w:proofErr w:type="spellEnd"/>
-      <w:r>
-        <w:t>&gt;</w:t>
+      <w:r>
+        <w:t>particle call Intercom ddump &lt;modulename&gt;</w:t>
       </w:r>
     </w:p>
     <w:p>
@@ -3138,13 +2907,8 @@
       <w:pPr>
         <w:ind w:firstLine="720"/>
       </w:pPr>
-      <w:proofErr w:type="gramStart"/>
-      <w:r>
-        <w:t>particle</w:t>
-      </w:r>
-      <w:proofErr w:type="gramEnd"/>
-      <w:r>
-        <w:t xml:space="preserve"> serial monitor COM3/COM4</w:t>
+      <w:r>
+        <w:t>particle serial monitor COM3/COM4</w:t>
       </w:r>
     </w:p>
     <w:p>
@@ -3156,13 +2920,8 @@
       <w:pPr>
         <w:ind w:firstLine="720"/>
       </w:pPr>
-      <w:proofErr w:type="gramStart"/>
-      <w:r>
-        <w:t>python</w:t>
-      </w:r>
-      <w:proofErr w:type="gramEnd"/>
-      <w:r>
-        <w:t xml:space="preserve"> </w:t>
+      <w:r>
+        <w:t xml:space="preserve">python </w:t>
       </w:r>
       <w:r>
         <w:t>build.py --device Intercom1/Intercom2/all [--flash]</w:t>
@@ -3219,53 +2978,8 @@
       <w:pPr>
         <w:ind w:left="720"/>
       </w:pPr>
-      <w:proofErr w:type="gramStart"/>
-      <w:r>
-        <w:t>python</w:t>
-      </w:r>
-      <w:proofErr w:type="gramEnd"/>
-      <w:r>
-        <w:t xml:space="preserve"> manuf_config.py [-h,--help] [-c,--</w:t>
-      </w:r>
-      <w:proofErr w:type="spellStart"/>
-      <w:r>
-        <w:t>skip_claim</w:t>
-      </w:r>
-      <w:proofErr w:type="spellEnd"/>
-      <w:r>
-        <w:t>] [-f,--</w:t>
-      </w:r>
-      <w:proofErr w:type="spellStart"/>
-      <w:r>
-        <w:t>skip_flash</w:t>
-      </w:r>
-      <w:proofErr w:type="spellEnd"/>
-      <w:r>
-        <w:t>] [-</w:t>
-      </w:r>
-      <w:proofErr w:type="spellStart"/>
-      <w:r>
-        <w:t>i</w:t>
-      </w:r>
-      <w:proofErr w:type="spellEnd"/>
-      <w:r>
-        <w:t>,--</w:t>
-      </w:r>
-      <w:proofErr w:type="spellStart"/>
-      <w:r>
-        <w:t>image_filename</w:t>
-      </w:r>
-      <w:proofErr w:type="spellEnd"/>
-      <w:r>
-        <w:t xml:space="preserve"> &lt;</w:t>
-      </w:r>
-      <w:proofErr w:type="spellStart"/>
-      <w:r>
-        <w:t>image_filename</w:t>
-      </w:r>
-      <w:proofErr w:type="spellEnd"/>
-      <w:r>
-        <w:t>&gt;]</w:t>
+      <w:r>
+        <w:t>python manuf_config.py [-h,--help] [-c,--skip_claim] [-f,--skip_flash] [-i,--image_filename &lt;image_filename&gt;]</w:t>
       </w:r>
     </w:p>
     <w:p>
@@ -3273,23 +2987,7 @@
         <w:ind w:left="720"/>
       </w:pPr>
       <w:r>
-        <w:t xml:space="preserve">Finds and claims connected devices, sets up </w:t>
-      </w:r>
-      <w:proofErr w:type="spellStart"/>
-      <w:r>
-        <w:t>Wifi</w:t>
-      </w:r>
-      <w:proofErr w:type="spellEnd"/>
-      <w:r>
-        <w:t xml:space="preserve">, flashes reference </w:t>
-      </w:r>
-      <w:proofErr w:type="spellStart"/>
-      <w:r>
-        <w:t>fw</w:t>
-      </w:r>
-      <w:proofErr w:type="spellEnd"/>
-      <w:r>
-        <w:t xml:space="preserve"> image and configures name, buddy name and secret key.</w:t>
+        <w:t>Finds and claims connected devices, sets up Wifi, flashes reference fw image and configures name, buddy name and secret key.</w:t>
       </w:r>
     </w:p>
     <w:p/>
@@ -3297,11 +2995,11 @@
       <w:pPr>
         <w:pStyle w:val="Heading1"/>
       </w:pPr>
-      <w:bookmarkStart w:id="4" w:name="_Toc504744297"/>
+      <w:bookmarkStart w:id="5" w:name="_Toc504744297"/>
       <w:r>
         <w:t>Pin Assignments</w:t>
       </w:r>
-      <w:bookmarkEnd w:id="4"/>
+      <w:bookmarkEnd w:id="5"/>
     </w:p>
     <w:p>
       <w:pPr>
@@ -3443,25 +3141,7 @@
           <w:color w:val="000000"/>
           <w:lang w:eastAsia="nl-BE"/>
         </w:rPr>
-        <w:t xml:space="preserve">A2 = </w:t>
-      </w:r>
-      <w:proofErr w:type="spellStart"/>
-      <w:r>
-        <w:rPr>
-          <w:rFonts w:ascii="Calibri" w:eastAsia="Times New Roman" w:hAnsi="Calibri" w:cs="Calibri"/>
-          <w:color w:val="000000"/>
-          <w:lang w:eastAsia="nl-BE"/>
-        </w:rPr>
-        <w:t>xDCS</w:t>
-      </w:r>
-      <w:proofErr w:type="spellEnd"/>
-      <w:r>
-        <w:rPr>
-          <w:rFonts w:ascii="Calibri" w:eastAsia="Times New Roman" w:hAnsi="Calibri" w:cs="Calibri"/>
-          <w:color w:val="000000"/>
-          <w:lang w:eastAsia="nl-BE"/>
-        </w:rPr>
-        <w:t xml:space="preserve"> to codec</w:t>
+        <w:t>A2 = xDCS to codec</w:t>
       </w:r>
     </w:p>
     <w:p>
@@ -3479,25 +3159,7 @@
           <w:color w:val="000000"/>
           <w:lang w:eastAsia="nl-BE"/>
         </w:rPr>
-        <w:t xml:space="preserve">A1 = </w:t>
-      </w:r>
-      <w:proofErr w:type="spellStart"/>
-      <w:r>
-        <w:rPr>
-          <w:rFonts w:ascii="Calibri" w:eastAsia="Times New Roman" w:hAnsi="Calibri" w:cs="Calibri"/>
-          <w:color w:val="000000"/>
-          <w:lang w:eastAsia="nl-BE"/>
-        </w:rPr>
-        <w:t>xRESET</w:t>
-      </w:r>
-      <w:proofErr w:type="spellEnd"/>
-      <w:r>
-        <w:rPr>
-          <w:rFonts w:ascii="Calibri" w:eastAsia="Times New Roman" w:hAnsi="Calibri" w:cs="Calibri"/>
-          <w:color w:val="000000"/>
-          <w:lang w:eastAsia="nl-BE"/>
-        </w:rPr>
-        <w:t xml:space="preserve"> to codec</w:t>
+        <w:t>A1 = xRESET to codec</w:t>
       </w:r>
     </w:p>
     <w:p>
@@ -3533,25 +3195,7 @@
           <w:color w:val="000000"/>
           <w:lang w:eastAsia="nl-BE"/>
         </w:rPr>
-        <w:t xml:space="preserve">DAC = </w:t>
-      </w:r>
-      <w:proofErr w:type="spellStart"/>
-      <w:r>
-        <w:rPr>
-          <w:rFonts w:ascii="Calibri" w:eastAsia="Times New Roman" w:hAnsi="Calibri" w:cs="Calibri"/>
-          <w:color w:val="000000"/>
-          <w:lang w:eastAsia="nl-BE"/>
-        </w:rPr>
-        <w:t>xCS</w:t>
-      </w:r>
-      <w:proofErr w:type="spellEnd"/>
-      <w:r>
-        <w:rPr>
-          <w:rFonts w:ascii="Calibri" w:eastAsia="Times New Roman" w:hAnsi="Calibri" w:cs="Calibri"/>
-          <w:color w:val="000000"/>
-          <w:lang w:eastAsia="nl-BE"/>
-        </w:rPr>
-        <w:t xml:space="preserve"> to codec</w:t>
+        <w:t>DAC = xCS to codec</w:t>
       </w:r>
     </w:p>
     <w:p>
@@ -3569,25 +3213,7 @@
           <w:color w:val="000000"/>
           <w:lang w:eastAsia="nl-BE"/>
         </w:rPr>
-        <w:t xml:space="preserve">D0 = SDA to MAX17043 fuel gauge IC and to sx1509 </w:t>
-      </w:r>
-      <w:proofErr w:type="gramStart"/>
-      <w:r>
-        <w:rPr>
-          <w:rFonts w:ascii="Calibri" w:eastAsia="Times New Roman" w:hAnsi="Calibri" w:cs="Calibri"/>
-          <w:color w:val="000000"/>
-          <w:lang w:eastAsia="nl-BE"/>
-        </w:rPr>
-        <w:t>i/o</w:t>
-      </w:r>
-      <w:proofErr w:type="gramEnd"/>
-      <w:r>
-        <w:rPr>
-          <w:rFonts w:ascii="Calibri" w:eastAsia="Times New Roman" w:hAnsi="Calibri" w:cs="Calibri"/>
-          <w:color w:val="000000"/>
-          <w:lang w:eastAsia="nl-BE"/>
-        </w:rPr>
-        <w:t xml:space="preserve"> expander</w:t>
+        <w:t>D0 = SDA to MAX17043 fuel gauge IC and to sx1509 i/o expander</w:t>
       </w:r>
     </w:p>
     <w:p>
@@ -3605,25 +3231,7 @@
           <w:color w:val="000000"/>
           <w:lang w:eastAsia="nl-BE"/>
         </w:rPr>
-        <w:t xml:space="preserve">D1 = SCL to MAX17043 fuel gauge IC and to sx1509 </w:t>
-      </w:r>
-      <w:proofErr w:type="gramStart"/>
-      <w:r>
-        <w:rPr>
-          <w:rFonts w:ascii="Calibri" w:eastAsia="Times New Roman" w:hAnsi="Calibri" w:cs="Calibri"/>
-          <w:color w:val="000000"/>
-          <w:lang w:eastAsia="nl-BE"/>
-        </w:rPr>
-        <w:t>i/o</w:t>
-      </w:r>
-      <w:proofErr w:type="gramEnd"/>
-      <w:r>
-        <w:rPr>
-          <w:rFonts w:ascii="Calibri" w:eastAsia="Times New Roman" w:hAnsi="Calibri" w:cs="Calibri"/>
-          <w:color w:val="000000"/>
-          <w:lang w:eastAsia="nl-BE"/>
-        </w:rPr>
-        <w:t xml:space="preserve"> expander</w:t>
+        <w:t>D1 = SCL to MAX17043 fuel gauge IC and to sx1509 i/o expander</w:t>
       </w:r>
     </w:p>
     <w:p>
@@ -3641,43 +3249,7 @@
           <w:color w:val="000000"/>
           <w:lang w:eastAsia="nl-BE"/>
         </w:rPr>
-        <w:t xml:space="preserve">D2 = </w:t>
-      </w:r>
-      <w:proofErr w:type="spellStart"/>
-      <w:r>
-        <w:rPr>
-          <w:rFonts w:ascii="Calibri" w:eastAsia="Times New Roman" w:hAnsi="Calibri" w:cs="Calibri"/>
-          <w:color w:val="000000"/>
-          <w:lang w:eastAsia="nl-BE"/>
-        </w:rPr>
-        <w:t>xRST</w:t>
-      </w:r>
-      <w:proofErr w:type="spellEnd"/>
-      <w:r>
-        <w:rPr>
-          <w:rFonts w:ascii="Calibri" w:eastAsia="Times New Roman" w:hAnsi="Calibri" w:cs="Calibri"/>
-          <w:color w:val="000000"/>
-          <w:lang w:eastAsia="nl-BE"/>
-        </w:rPr>
-        <w:t xml:space="preserve"> to sx1509 </w:t>
-      </w:r>
-      <w:proofErr w:type="gramStart"/>
-      <w:r>
-        <w:rPr>
-          <w:rFonts w:ascii="Calibri" w:eastAsia="Times New Roman" w:hAnsi="Calibri" w:cs="Calibri"/>
-          <w:color w:val="000000"/>
-          <w:lang w:eastAsia="nl-BE"/>
-        </w:rPr>
-        <w:t>i/o</w:t>
-      </w:r>
-      <w:proofErr w:type="gramEnd"/>
-      <w:r>
-        <w:rPr>
-          <w:rFonts w:ascii="Calibri" w:eastAsia="Times New Roman" w:hAnsi="Calibri" w:cs="Calibri"/>
-          <w:color w:val="000000"/>
-          <w:lang w:eastAsia="nl-BE"/>
-        </w:rPr>
-        <w:t xml:space="preserve"> expander</w:t>
+        <w:t>D2 = xRST to sx1509 i/o expander</w:t>
       </w:r>
     </w:p>
     <w:p>
@@ -3903,25 +3475,7 @@
           <w:color w:val="000000"/>
           <w:lang w:eastAsia="nl-BE"/>
         </w:rPr>
-        <w:t xml:space="preserve">7 = </w:t>
-      </w:r>
-      <w:proofErr w:type="spellStart"/>
-      <w:r>
-        <w:rPr>
-          <w:rFonts w:ascii="Calibri" w:eastAsia="Times New Roman" w:hAnsi="Calibri" w:cs="Calibri"/>
-          <w:color w:val="000000"/>
-          <w:lang w:eastAsia="nl-BE"/>
-        </w:rPr>
-        <w:t>Wifi</w:t>
-      </w:r>
-      <w:proofErr w:type="spellEnd"/>
-      <w:r>
-        <w:rPr>
-          <w:rFonts w:ascii="Calibri" w:eastAsia="Times New Roman" w:hAnsi="Calibri" w:cs="Calibri"/>
-          <w:color w:val="000000"/>
-          <w:lang w:eastAsia="nl-BE"/>
-        </w:rPr>
-        <w:t xml:space="preserve"> check button</w:t>
+        <w:t>7 = Wifi check button</w:t>
       </w:r>
     </w:p>
     <w:p>
@@ -3939,25 +3493,7 @@
           <w:color w:val="000000"/>
           <w:lang w:eastAsia="nl-BE"/>
         </w:rPr>
-        <w:t xml:space="preserve">8 = </w:t>
-      </w:r>
-      <w:proofErr w:type="spellStart"/>
-      <w:r>
-        <w:rPr>
-          <w:rFonts w:ascii="Calibri" w:eastAsia="Times New Roman" w:hAnsi="Calibri" w:cs="Calibri"/>
-          <w:color w:val="000000"/>
-          <w:lang w:eastAsia="nl-BE"/>
-        </w:rPr>
-        <w:t>Vol.Dec</w:t>
-      </w:r>
-      <w:proofErr w:type="spellEnd"/>
-      <w:r>
-        <w:rPr>
-          <w:rFonts w:ascii="Calibri" w:eastAsia="Times New Roman" w:hAnsi="Calibri" w:cs="Calibri"/>
-          <w:color w:val="000000"/>
-          <w:lang w:eastAsia="nl-BE"/>
-        </w:rPr>
-        <w:t>.</w:t>
+        <w:t>8 = Vol.Dec.</w:t>
       </w:r>
     </w:p>
     <w:p>
@@ -3975,25 +3511,7 @@
           <w:color w:val="000000"/>
           <w:lang w:eastAsia="nl-BE"/>
         </w:rPr>
-        <w:t xml:space="preserve">9 = </w:t>
-      </w:r>
-      <w:proofErr w:type="spellStart"/>
-      <w:r>
-        <w:rPr>
-          <w:rFonts w:ascii="Calibri" w:eastAsia="Times New Roman" w:hAnsi="Calibri" w:cs="Calibri"/>
-          <w:color w:val="000000"/>
-          <w:lang w:eastAsia="nl-BE"/>
-        </w:rPr>
-        <w:t>Vol.Inc</w:t>
-      </w:r>
-      <w:proofErr w:type="spellEnd"/>
-      <w:r>
-        <w:rPr>
-          <w:rFonts w:ascii="Calibri" w:eastAsia="Times New Roman" w:hAnsi="Calibri" w:cs="Calibri"/>
-          <w:color w:val="000000"/>
-          <w:lang w:eastAsia="nl-BE"/>
-        </w:rPr>
-        <w:t>.</w:t>
+        <w:t>9 = Vol.Inc.</w:t>
       </w:r>
     </w:p>
     <w:p>
@@ -4110,14 +3628,14 @@
       <w:pPr>
         <w:pStyle w:val="Heading1"/>
       </w:pPr>
-      <w:bookmarkStart w:id="5" w:name="_Toc504744298"/>
+      <w:bookmarkStart w:id="6" w:name="_Toc504744298"/>
       <w:r>
         <w:t xml:space="preserve">Firmware </w:t>
       </w:r>
       <w:r>
         <w:t>Coding Convention</w:t>
       </w:r>
-      <w:bookmarkEnd w:id="5"/>
+      <w:bookmarkEnd w:id="6"/>
     </w:p>
     <w:p/>
     <w:p>
@@ -4128,11 +3646,9 @@
           <w:numId w:val="29"/>
         </w:numPr>
       </w:pPr>
-      <w:proofErr w:type="spellStart"/>
       <w:r>
         <w:t>CamelCase</w:t>
       </w:r>
-      <w:proofErr w:type="spellEnd"/>
     </w:p>
     <w:p>
       <w:pPr>
@@ -4155,13 +3671,8 @@
         </w:numPr>
       </w:pPr>
       <w:r>
-        <w:t xml:space="preserve">Functions and variables start with lowercase, e.g. </w:t>
-      </w:r>
-      <w:proofErr w:type="spellStart"/>
-      <w:r>
-        <w:t>topIndex</w:t>
-      </w:r>
-      <w:proofErr w:type="spellEnd"/>
+        <w:t>Functions and variables start with lowercase, e.g. topIndex</w:t>
+      </w:r>
     </w:p>
     <w:p>
       <w:pPr>
@@ -4171,19 +3682,9 @@
           <w:numId w:val="29"/>
         </w:numPr>
       </w:pPr>
-      <w:proofErr w:type="spellStart"/>
-      <w:r>
-        <w:t>Typedefs</w:t>
-      </w:r>
-      <w:proofErr w:type="spellEnd"/>
-      <w:r>
-        <w:t xml:space="preserve"> end with _t, e.g. </w:t>
-      </w:r>
-      <w:proofErr w:type="spellStart"/>
-      <w:r>
-        <w:t>RegisterEntry_t</w:t>
-      </w:r>
-      <w:proofErr w:type="spellEnd"/>
+      <w:r>
+        <w:t>Typedefs end with _t, e.g. RegisterEntry_t</w:t>
+      </w:r>
     </w:p>
     <w:p>
       <w:pPr>
@@ -4206,13 +3707,8 @@
         </w:numPr>
       </w:pPr>
       <w:r>
-        <w:t>Private members have leading underscore, e.g. _</w:t>
-      </w:r>
-      <w:proofErr w:type="spellStart"/>
-      <w:r>
-        <w:t>registryp</w:t>
-      </w:r>
-      <w:proofErr w:type="spellEnd"/>
+        <w:t>Private members have leading underscore, e.g. _registryp</w:t>
+      </w:r>
     </w:p>
     <w:p>
       <w:pPr>
@@ -4235,21 +3731,8 @@
         </w:numPr>
       </w:pPr>
       <w:r>
-        <w:t xml:space="preserve">‘Namespace’-like prefixes are separated with an underscore, e.g. </w:t>
-      </w:r>
-      <w:proofErr w:type="spellStart"/>
-      <w:r>
-        <w:t>Intercom_Outgoing</w:t>
-      </w:r>
-      <w:proofErr w:type="spellEnd"/>
-      <w:r>
-        <w:t xml:space="preserve">, </w:t>
-      </w:r>
-      <w:proofErr w:type="spellStart"/>
-      <w:r>
-        <w:t>intercom_outgoing</w:t>
-      </w:r>
-      <w:proofErr w:type="spellEnd"/>
+        <w:t>‘Namespace’-like prefixes are separated with an underscore, e.g. Intercom_Outgoing, intercom_outgoing</w:t>
+      </w:r>
     </w:p>
     <w:p>
       <w:pPr>
@@ -4333,25 +3816,25 @@
       <w:pPr>
         <w:pStyle w:val="Heading1"/>
       </w:pPr>
-      <w:bookmarkStart w:id="6" w:name="_Toc504744299"/>
+      <w:bookmarkStart w:id="7" w:name="_Toc504744299"/>
       <w:r>
         <w:t>Firmware</w:t>
       </w:r>
       <w:r>
         <w:t xml:space="preserve"> Design</w:t>
       </w:r>
-      <w:bookmarkEnd w:id="6"/>
+      <w:bookmarkEnd w:id="7"/>
     </w:p>
     <w:p/>
     <w:p>
       <w:pPr>
         <w:pStyle w:val="Heading2"/>
       </w:pPr>
-      <w:bookmarkStart w:id="7" w:name="_Toc504744300"/>
+      <w:bookmarkStart w:id="8" w:name="_Toc504744300"/>
       <w:r>
         <w:t>Ownership</w:t>
       </w:r>
-      <w:bookmarkEnd w:id="7"/>
+      <w:bookmarkEnd w:id="8"/>
     </w:p>
     <w:p/>
     <w:p/>
@@ -4473,26 +3956,19 @@
       <w:pPr>
         <w:pStyle w:val="Heading2"/>
       </w:pPr>
-      <w:bookmarkStart w:id="8" w:name="_Toc504744301"/>
-      <w:proofErr w:type="spellStart"/>
+      <w:bookmarkStart w:id="9" w:name="_Toc504744301"/>
       <w:r>
         <w:t>Intercom_</w:t>
       </w:r>
       <w:r>
         <w:t>Root</w:t>
       </w:r>
-      <w:bookmarkEnd w:id="8"/>
-      <w:proofErr w:type="spellEnd"/>
+      <w:bookmarkEnd w:id="9"/>
     </w:p>
     <w:p/>
     <w:p>
-      <w:proofErr w:type="spellStart"/>
-      <w:r>
-        <w:t>Intercom_Root</w:t>
-      </w:r>
-      <w:proofErr w:type="spellEnd"/>
-      <w:r>
-        <w:t xml:space="preserve"> is the root of the Intercom object tree.</w:t>
+      <w:r>
+        <w:t>Intercom_Root is the root of the Intercom object tree.</w:t>
       </w:r>
     </w:p>
     <w:p>
@@ -4582,34 +4058,19 @@
       <w:pPr>
         <w:pStyle w:val="Heading2"/>
       </w:pPr>
-      <w:bookmarkStart w:id="9" w:name="_Toc504744302"/>
-      <w:proofErr w:type="spellStart"/>
+      <w:bookmarkStart w:id="10" w:name="_Toc504744302"/>
       <w:r>
         <w:t>Intercom_</w:t>
       </w:r>
       <w:r>
         <w:t>Incoming</w:t>
       </w:r>
-      <w:bookmarkEnd w:id="9"/>
-      <w:proofErr w:type="spellEnd"/>
+      <w:bookmarkEnd w:id="10"/>
     </w:p>
     <w:p/>
     <w:p>
-      <w:proofErr w:type="spellStart"/>
-      <w:r>
-        <w:t>Intercom_Incoming</w:t>
-      </w:r>
-      <w:proofErr w:type="spellEnd"/>
-      <w:r>
-        <w:t xml:space="preserve"> is in charge of the incoming </w:t>
-      </w:r>
-      <w:proofErr w:type="spellStart"/>
-      <w:r>
-        <w:t>datapath</w:t>
-      </w:r>
-      <w:proofErr w:type="spellEnd"/>
-      <w:r>
-        <w:t xml:space="preserve"> logic.</w:t>
+      <w:r>
+        <w:t>Intercom_Incoming is in charge of the incoming datapath logic.</w:t>
       </w:r>
     </w:p>
     <w:p>
@@ -4736,30 +4197,17 @@
       <w:pPr>
         <w:pStyle w:val="Heading2"/>
       </w:pPr>
-      <w:bookmarkStart w:id="10" w:name="_Toc504744303"/>
+      <w:bookmarkStart w:id="11" w:name="_Toc504744303"/>
       <w:r>
         <w:lastRenderedPageBreak/>
         <w:t>Intercom Outgoing</w:t>
       </w:r>
-      <w:bookmarkEnd w:id="10"/>
+      <w:bookmarkEnd w:id="11"/>
     </w:p>
     <w:p/>
     <w:p>
-      <w:proofErr w:type="spellStart"/>
-      <w:r>
-        <w:t>Intercom_Outgoing</w:t>
-      </w:r>
-      <w:proofErr w:type="spellEnd"/>
-      <w:r>
-        <w:t xml:space="preserve"> is in charge of the outgoing </w:t>
-      </w:r>
-      <w:proofErr w:type="spellStart"/>
-      <w:r>
-        <w:t>datapath</w:t>
-      </w:r>
-      <w:proofErr w:type="spellEnd"/>
-      <w:r>
-        <w:t xml:space="preserve"> logic.</w:t>
+      <w:r>
+        <w:t>Intercom_Outgoing is in charge of the outgoing datapath logic.</w:t>
       </w:r>
     </w:p>
     <w:p/>
@@ -4889,26 +4337,19 @@
       <w:pPr>
         <w:pStyle w:val="Heading2"/>
       </w:pPr>
-      <w:bookmarkStart w:id="11" w:name="_Toc504744304"/>
-      <w:proofErr w:type="spellStart"/>
+      <w:bookmarkStart w:id="12" w:name="_Toc504744304"/>
       <w:r>
         <w:t>Intercom_</w:t>
       </w:r>
       <w:r>
         <w:t>Controller</w:t>
       </w:r>
-      <w:bookmarkEnd w:id="11"/>
-      <w:proofErr w:type="spellEnd"/>
+      <w:bookmarkEnd w:id="12"/>
     </w:p>
     <w:p/>
     <w:p>
-      <w:proofErr w:type="spellStart"/>
-      <w:r>
-        <w:t>Intercom_Controller</w:t>
-      </w:r>
-      <w:proofErr w:type="spellEnd"/>
-      <w:r>
-        <w:t xml:space="preserve"> handles the control plane logic that is not Buddy specific.</w:t>
+      <w:r>
+        <w:t>Intercom_Controller handles the control plane logic that is not Buddy specific.</w:t>
       </w:r>
     </w:p>
     <w:p/>
@@ -5026,8 +4467,7 @@
       <w:pPr>
         <w:pStyle w:val="Heading2"/>
       </w:pPr>
-      <w:bookmarkStart w:id="12" w:name="_Toc504744305"/>
-      <w:proofErr w:type="spellStart"/>
+      <w:bookmarkStart w:id="13" w:name="_Toc504744305"/>
       <w:r>
         <w:lastRenderedPageBreak/>
         <w:t>Intercom_</w:t>
@@ -5035,18 +4475,12 @@
       <w:r>
         <w:t>Buddy</w:t>
       </w:r>
-      <w:bookmarkEnd w:id="12"/>
-      <w:proofErr w:type="spellEnd"/>
+      <w:bookmarkEnd w:id="13"/>
     </w:p>
     <w:p/>
     <w:p>
-      <w:proofErr w:type="spellStart"/>
-      <w:r>
-        <w:t>Intercom_Buddy</w:t>
-      </w:r>
-      <w:proofErr w:type="spellEnd"/>
-      <w:r>
-        <w:t xml:space="preserve"> handles all buddy related control plane logic and user I/O.</w:t>
+      <w:r>
+        <w:t>Intercom_Buddy handles all buddy related control plane logic and user I/O.</w:t>
       </w:r>
     </w:p>
     <w:p>
@@ -5060,9 +4494,9 @@
         </w:rPr>
         <w:drawing>
           <wp:inline distT="0" distB="0" distL="0" distR="0">
-            <wp:extent cx="6699388" cy="3375660"/>
+            <wp:extent cx="7475220" cy="4327147"/>
             <wp:effectExtent l="0" t="0" r="0" b="0"/>
-            <wp:docPr id="58" name="Picture 58" descr="https://yuml.me/a1d3af5b.png"/>
+            <wp:docPr id="3" name="Picture 3" descr="https://yuml.me/2a80c30e.png"/>
             <wp:cNvGraphicFramePr>
               <a:graphicFrameLocks xmlns:a="http://schemas.openxmlformats.org/drawingml/2006/main" noChangeAspect="1"/>
             </wp:cNvGraphicFramePr>
@@ -5070,7 +4504,7 @@
               <a:graphicData uri="http://schemas.openxmlformats.org/drawingml/2006/picture">
                 <pic:pic xmlns:pic="http://schemas.openxmlformats.org/drawingml/2006/picture">
                   <pic:nvPicPr>
-                    <pic:cNvPr id="0" name="usecaseImg" descr="https://yuml.me/a1d3af5b.png"/>
+                    <pic:cNvPr id="0" name="usecaseImg" descr="https://yuml.me/2a80c30e.png"/>
                     <pic:cNvPicPr>
                       <a:picLocks noChangeAspect="1" noChangeArrowheads="1"/>
                     </pic:cNvPicPr>
@@ -5091,7 +4525,7 @@
                   <pic:spPr bwMode="auto">
                     <a:xfrm>
                       <a:off x="0" y="0"/>
-                      <a:ext cx="6701678" cy="3376814"/>
+                      <a:ext cx="7488191" cy="4334655"/>
                     </a:xfrm>
                     <a:prstGeom prst="rect">
                       <a:avLst/>
@@ -5216,6 +4650,81 @@
     <w:p>
       <w:pPr>
         <w:jc w:val="center"/>
+      </w:pPr>
+    </w:p>
+    <w:p/>
+    <w:p/>
+    <w:p/>
+    <w:p>
+      <w:pPr>
+        <w:jc w:val="center"/>
+      </w:pPr>
+    </w:p>
+    <w:p>
+      <w:pPr>
+        <w:jc w:val="center"/>
+      </w:pPr>
+    </w:p>
+    <w:p>
+      <w:pPr>
+        <w:tabs>
+          <w:tab w:val="left" w:pos="3780"/>
+        </w:tabs>
+      </w:pPr>
+      <w:r>
+        <w:tab/>
+      </w:r>
+      <w:r>
+        <w:rPr>
+          <w:noProof/>
+          <w:lang w:val="nl-BE" w:eastAsia="nl-BE"/>
+        </w:rPr>
+        <w:drawing>
+          <wp:inline distT="0" distB="0" distL="0" distR="0">
+            <wp:extent cx="4733925" cy="3248025"/>
+            <wp:effectExtent l="0" t="0" r="9525" b="9525"/>
+            <wp:docPr id="4" name="Picture 4"/>
+            <wp:cNvGraphicFramePr>
+              <a:graphicFrameLocks xmlns:a="http://schemas.openxmlformats.org/drawingml/2006/main" noChangeAspect="1"/>
+            </wp:cNvGraphicFramePr>
+            <a:graphic xmlns:a="http://schemas.openxmlformats.org/drawingml/2006/main">
+              <a:graphicData uri="http://schemas.openxmlformats.org/drawingml/2006/picture">
+                <pic:pic xmlns:pic="http://schemas.openxmlformats.org/drawingml/2006/picture">
+                  <pic:nvPicPr>
+                    <pic:cNvPr id="4" name="intercom_comm_state_fsm.png"/>
+                    <pic:cNvPicPr/>
+                  </pic:nvPicPr>
+                  <pic:blipFill>
+                    <a:blip r:embed="rId28">
+                      <a:extLst>
+                        <a:ext uri="{28A0092B-C50C-407E-A947-70E740481C1C}">
+                          <a14:useLocalDpi xmlns:a14="http://schemas.microsoft.com/office/drawing/2010/main" val="0"/>
+                        </a:ext>
+                      </a:extLst>
+                    </a:blip>
+                    <a:stretch>
+                      <a:fillRect/>
+                    </a:stretch>
+                  </pic:blipFill>
+                  <pic:spPr>
+                    <a:xfrm>
+                      <a:off x="0" y="0"/>
+                      <a:ext cx="4733925" cy="3248025"/>
+                    </a:xfrm>
+                    <a:prstGeom prst="rect">
+                      <a:avLst/>
+                    </a:prstGeom>
+                  </pic:spPr>
+                </pic:pic>
+              </a:graphicData>
+            </a:graphic>
+          </wp:inline>
+        </w:drawing>
+      </w:r>
+    </w:p>
+    <w:p>
+      <w:pPr>
+        <w:jc w:val="center"/>
         <w:rPr>
           <w:rFonts w:asciiTheme="majorHAnsi" w:eastAsiaTheme="majorEastAsia" w:hAnsiTheme="majorHAnsi" w:cstheme="majorBidi"/>
           <w:b/>
@@ -5254,7 +4763,7 @@
                     <pic:cNvPicPr/>
                   </pic:nvPicPr>
                   <pic:blipFill>
-                    <a:blip r:embed="rId28">
+                    <a:blip r:embed="rId29">
                       <a:extLst>
                         <a:ext uri="{28A0092B-C50C-407E-A947-70E740481C1C}">
                           <a14:useLocalDpi xmlns:a14="http://schemas.microsoft.com/office/drawing/2010/main" val="0"/>
@@ -5295,11 +4804,11 @@
       <w:pPr>
         <w:pStyle w:val="Heading2"/>
       </w:pPr>
-      <w:bookmarkStart w:id="13" w:name="_Toc504744306"/>
+      <w:bookmarkStart w:id="14" w:name="_Toc504744306"/>
       <w:r>
         <w:t>Volume Control</w:t>
       </w:r>
-      <w:bookmarkEnd w:id="13"/>
+      <w:bookmarkEnd w:id="14"/>
     </w:p>
     <w:p/>
     <w:p>
@@ -5332,7 +4841,7 @@
                     </pic:cNvPicPr>
                   </pic:nvPicPr>
                   <pic:blipFill>
-                    <a:blip r:embed="rId29">
+                    <a:blip r:embed="rId30">
                       <a:extLst>
                         <a:ext uri="{28A0092B-C50C-407E-A947-70E740481C1C}">
                           <a14:useLocalDpi xmlns:a14="http://schemas.microsoft.com/office/drawing/2010/main" val="0"/>
@@ -5391,7 +4900,7 @@
                     <pic:cNvPicPr/>
                   </pic:nvPicPr>
                   <pic:blipFill>
-                    <a:blip r:embed="rId30">
+                    <a:blip r:embed="rId31">
                       <a:extLst>
                         <a:ext uri="{28A0092B-C50C-407E-A947-70E740481C1C}">
                           <a14:useLocalDpi xmlns:a14="http://schemas.microsoft.com/office/drawing/2010/main" val="0"/>
@@ -5432,54 +4941,22 @@
       <w:pPr>
         <w:pStyle w:val="Heading2"/>
       </w:pPr>
-      <w:bookmarkStart w:id="14" w:name="_Toc504744307"/>
+      <w:bookmarkStart w:id="15" w:name="_Toc504744307"/>
       <w:r>
         <w:t>Level Checkers</w:t>
       </w:r>
-      <w:bookmarkEnd w:id="14"/>
+      <w:bookmarkEnd w:id="15"/>
     </w:p>
     <w:p/>
     <w:p>
       <w:r>
-        <w:t xml:space="preserve">Base class </w:t>
-      </w:r>
-      <w:proofErr w:type="spellStart"/>
-      <w:r>
-        <w:t>Intercom_LevelCheckerBase</w:t>
-      </w:r>
-      <w:proofErr w:type="spellEnd"/>
-      <w:r>
-        <w:t xml:space="preserve"> manages </w:t>
+        <w:t xml:space="preserve">Base class Intercom_LevelCheckerBase manages </w:t>
       </w:r>
       <w:r>
         <w:t>check button and led bar.</w:t>
       </w:r>
       <w:r>
-        <w:t xml:space="preserve"> </w:t>
-      </w:r>
-      <w:proofErr w:type="spellStart"/>
-      <w:r>
-        <w:t>Intercom_WifiChecker</w:t>
-      </w:r>
-      <w:proofErr w:type="spellEnd"/>
-      <w:r>
-        <w:t xml:space="preserve"> and </w:t>
-      </w:r>
-      <w:proofErr w:type="spellStart"/>
-      <w:r>
-        <w:t>Intercom_BatteryChecker</w:t>
-      </w:r>
-      <w:proofErr w:type="spellEnd"/>
-      <w:r>
-        <w:t xml:space="preserve"> derive from this base class and implement respectively </w:t>
-      </w:r>
-      <w:proofErr w:type="spellStart"/>
-      <w:r>
-        <w:t>Wifi</w:t>
-      </w:r>
-      <w:proofErr w:type="spellEnd"/>
-      <w:r>
-        <w:t xml:space="preserve"> Level checking and Battery Level checking.</w:t>
+        <w:t xml:space="preserve"> Intercom_WifiChecker and Intercom_BatteryChecker derive from this base class and implement respectively Wifi Level checking and Battery Level checking.</w:t>
       </w:r>
     </w:p>
     <w:p/>
@@ -5507,7 +4984,7 @@
                     </pic:cNvPicPr>
                   </pic:nvPicPr>
                   <pic:blipFill>
-                    <a:blip r:embed="rId31">
+                    <a:blip r:embed="rId32">
                       <a:extLst>
                         <a:ext uri="{28A0092B-C50C-407E-A947-70E740481C1C}">
                           <a14:useLocalDpi xmlns:a14="http://schemas.microsoft.com/office/drawing/2010/main" val="0"/>
@@ -5574,7 +5051,7 @@
                     <pic:cNvPicPr/>
                   </pic:nvPicPr>
                   <pic:blipFill>
-                    <a:blip r:embed="rId32">
+                    <a:blip r:embed="rId33">
                       <a:extLst>
                         <a:ext uri="{28A0092B-C50C-407E-A947-70E740481C1C}">
                           <a14:useLocalDpi xmlns:a14="http://schemas.microsoft.com/office/drawing/2010/main" val="0"/>
@@ -5629,11 +5106,11 @@
       <w:pPr>
         <w:pStyle w:val="Heading2"/>
       </w:pPr>
-      <w:bookmarkStart w:id="15" w:name="_Toc504744308"/>
+      <w:bookmarkStart w:id="16" w:name="_Toc504744308"/>
       <w:r>
         <w:t>Codec</w:t>
       </w:r>
-      <w:bookmarkEnd w:id="15"/>
+      <w:bookmarkEnd w:id="16"/>
     </w:p>
     <w:p/>
     <w:p>
@@ -5666,7 +5143,7 @@
                     </pic:cNvPicPr>
                   </pic:nvPicPr>
                   <pic:blipFill>
-                    <a:blip r:embed="rId33">
+                    <a:blip r:embed="rId34">
                       <a:extLst>
                         <a:ext uri="{28A0092B-C50C-407E-A947-70E740481C1C}">
                           <a14:useLocalDpi xmlns:a14="http://schemas.microsoft.com/office/drawing/2010/main" val="0"/>
@@ -5708,14 +5185,14 @@
       <w:pPr>
         <w:pStyle w:val="Heading2"/>
       </w:pPr>
-      <w:bookmarkStart w:id="16" w:name="_Toc504744309"/>
+      <w:bookmarkStart w:id="17" w:name="_Toc504744309"/>
       <w:r>
         <w:t xml:space="preserve">Intercom </w:t>
       </w:r>
       <w:r>
         <w:t>Message Handler</w:t>
       </w:r>
-      <w:bookmarkEnd w:id="16"/>
+      <w:bookmarkEnd w:id="17"/>
     </w:p>
     <w:p/>
     <w:p>
@@ -5751,7 +5228,7 @@
                     </pic:cNvPicPr>
                   </pic:nvPicPr>
                   <pic:blipFill>
-                    <a:blip r:embed="rId34">
+                    <a:blip r:embed="rId35">
                       <a:extLst>
                         <a:ext uri="{28A0092B-C50C-407E-A947-70E740481C1C}">
                           <a14:useLocalDpi xmlns:a14="http://schemas.microsoft.com/office/drawing/2010/main" val="0"/>
@@ -5811,32 +5288,22 @@
       <w:pPr>
         <w:pStyle w:val="Heading2"/>
       </w:pPr>
-      <w:bookmarkStart w:id="17" w:name="_Toc504744310"/>
+      <w:bookmarkStart w:id="18" w:name="_Toc504744310"/>
       <w:r>
         <w:t>Messages</w:t>
       </w:r>
-      <w:bookmarkEnd w:id="17"/>
+      <w:bookmarkEnd w:id="18"/>
     </w:p>
     <w:p/>
     <w:p>
       <w:r>
-        <w:t xml:space="preserve">Note that the message channel is not considered reliable. Messages can get lost and the message protocols must be robust against occasional message loss. All messages except </w:t>
-      </w:r>
-      <w:proofErr w:type="spellStart"/>
-      <w:r>
-        <w:t>i_am</w:t>
-      </w:r>
-      <w:proofErr w:type="spellEnd"/>
-      <w:r>
-        <w:t xml:space="preserve"> are encrypted using XTEA block cipher. The secret key is configured into the device at manufacturing time.</w:t>
+        <w:t>Note that the message channel is not considered reliable. Messages can get lost and the message protocols must be robust against occasional message loss. All messages except i_am are encrypted using XTEA block cipher. The secret key is configured into the device at manufacturing time.</w:t>
       </w:r>
     </w:p>
     <w:p>
       <w:r>
         <w:t>Encryption modes CBC and ECB are supported (selected at compile time).</w:t>
       </w:r>
-      <w:bookmarkStart w:id="18" w:name="_GoBack"/>
-      <w:bookmarkEnd w:id="18"/>
     </w:p>
     <w:p>
       <w:pPr>
@@ -5866,7 +5333,7 @@
                     </pic:cNvPicPr>
                   </pic:nvPicPr>
                   <pic:blipFill>
-                    <a:blip r:embed="rId35">
+                    <a:blip r:embed="rId36">
                       <a:extLst>
                         <a:ext uri="{28A0092B-C50C-407E-A947-70E740481C1C}">
                           <a14:useLocalDpi xmlns:a14="http://schemas.microsoft.com/office/drawing/2010/main" val="0"/>
@@ -5905,7 +5372,6 @@
         <w:pStyle w:val="Heading2"/>
       </w:pPr>
       <w:bookmarkStart w:id="19" w:name="_Toc504744311"/>
-      <w:proofErr w:type="spellStart"/>
       <w:r>
         <w:t>Intercom_Cloud</w:t>
       </w:r>
@@ -5913,25 +5379,11 @@
         <w:t>API</w:t>
       </w:r>
       <w:bookmarkEnd w:id="19"/>
-      <w:proofErr w:type="spellEnd"/>
     </w:p>
     <w:p/>
     <w:p>
-      <w:proofErr w:type="spellStart"/>
-      <w:r>
-        <w:t>Intercom_CloudAPI</w:t>
-      </w:r>
-      <w:proofErr w:type="spellEnd"/>
-      <w:r>
-        <w:t xml:space="preserve"> represents the API toward the cloud/</w:t>
-      </w:r>
-      <w:proofErr w:type="spellStart"/>
-      <w:r>
-        <w:t>Hola</w:t>
-      </w:r>
-      <w:proofErr w:type="spellEnd"/>
-      <w:r>
-        <w:t xml:space="preserve"> App.</w:t>
+      <w:r>
+        <w:t>Intercom_CloudAPI represents the API toward the cloud/Hola App.</w:t>
       </w:r>
     </w:p>
     <w:p/>
@@ -5964,7 +5416,7 @@
                     </pic:cNvPicPr>
                   </pic:nvPicPr>
                   <pic:blipFill>
-                    <a:blip r:embed="rId36">
+                    <a:blip r:embed="rId37">
                       <a:extLst>
                         <a:ext uri="{28A0092B-C50C-407E-A947-70E740481C1C}">
                           <a14:useLocalDpi xmlns:a14="http://schemas.microsoft.com/office/drawing/2010/main" val="0"/>
@@ -6011,7 +5463,6 @@
         <w:pStyle w:val="Heading2"/>
       </w:pPr>
       <w:bookmarkStart w:id="20" w:name="_Toc504744312"/>
-      <w:proofErr w:type="spellStart"/>
       <w:r>
         <w:t>Intercom_ButtonsAnd</w:t>
       </w:r>
@@ -6019,25 +5470,11 @@
         <w:t>Leds</w:t>
       </w:r>
       <w:bookmarkEnd w:id="20"/>
-      <w:proofErr w:type="spellEnd"/>
     </w:p>
     <w:p/>
     <w:p>
-      <w:proofErr w:type="spellStart"/>
-      <w:r>
-        <w:t>Intercom_ButtonsAndLeds</w:t>
-      </w:r>
-      <w:proofErr w:type="spellEnd"/>
-      <w:r>
-        <w:t xml:space="preserve"> encapsulates interaction with buttons and </w:t>
-      </w:r>
-      <w:proofErr w:type="spellStart"/>
-      <w:r>
-        <w:t>leds</w:t>
-      </w:r>
-      <w:proofErr w:type="spellEnd"/>
-      <w:r>
-        <w:t>. Uses the SX1509 I/O extender library.</w:t>
+      <w:r>
+        <w:t>Intercom_ButtonsAndLeds encapsulates interaction with buttons and leds. Uses the SX1509 I/O extender library.</w:t>
       </w:r>
     </w:p>
     <w:p/>
@@ -6065,7 +5502,7 @@
                     </pic:cNvPicPr>
                   </pic:nvPicPr>
                   <pic:blipFill>
-                    <a:blip r:embed="rId37">
+                    <a:blip r:embed="rId38">
                       <a:extLst>
                         <a:ext uri="{28A0092B-C50C-407E-A947-70E740481C1C}">
                           <a14:useLocalDpi xmlns:a14="http://schemas.microsoft.com/office/drawing/2010/main" val="0"/>
@@ -6126,31 +5563,7 @@
         </w:numPr>
       </w:pPr>
       <w:r>
-        <w:t xml:space="preserve">Tracing: </w:t>
-      </w:r>
-      <w:proofErr w:type="spellStart"/>
-      <w:r>
-        <w:t>plf_utils.h</w:t>
-      </w:r>
-      <w:proofErr w:type="spellEnd"/>
-      <w:r>
-        <w:t xml:space="preserve"> has a Trace print API (PLF_PRINT) with </w:t>
-      </w:r>
-      <w:proofErr w:type="spellStart"/>
-      <w:r>
-        <w:t>printgroups</w:t>
-      </w:r>
-      <w:proofErr w:type="spellEnd"/>
-      <w:r>
-        <w:t xml:space="preserve"> that can be enabled/disabled via the </w:t>
-      </w:r>
-      <w:proofErr w:type="spellStart"/>
-      <w:r>
-        <w:t>cloudAPI</w:t>
-      </w:r>
-      <w:proofErr w:type="spellEnd"/>
-      <w:r>
-        <w:t>.</w:t>
+        <w:t>Tracing: plf_utils.h has a Trace print API (PLF_PRINT) with printgroups that can be enabled/disabled via the cloudAPI.</w:t>
       </w:r>
     </w:p>
     <w:p>
@@ -6162,21 +5575,8 @@
         </w:numPr>
       </w:pPr>
       <w:r>
-        <w:t xml:space="preserve">Asserts: </w:t>
-      </w:r>
-      <w:proofErr w:type="spellStart"/>
-      <w:r>
-        <w:t>plf_assert</w:t>
-      </w:r>
-      <w:proofErr w:type="spellEnd"/>
-      <w:r>
-        <w:t xml:space="preserve"> in </w:t>
-      </w:r>
-      <w:proofErr w:type="spellStart"/>
-      <w:r>
-        <w:t>plf_utils.h</w:t>
-      </w:r>
-      <w:proofErr w:type="spellEnd"/>
+        <w:t>Asserts: plf_assert in plf_utils.h</w:t>
+      </w:r>
     </w:p>
     <w:p>
       <w:pPr>
@@ -6187,15 +5587,7 @@
         </w:numPr>
       </w:pPr>
       <w:r>
-        <w:t xml:space="preserve">Error return codes: Each module has a unique MODULE_ID to be used as a base for error return codes (e.g. return </w:t>
-      </w:r>
-      <w:proofErr w:type="gramStart"/>
-      <w:r>
-        <w:t>–(</w:t>
-      </w:r>
-      <w:proofErr w:type="gramEnd"/>
-      <w:r>
-        <w:t>MODULE_ID+1)).</w:t>
+        <w:t>Error return codes: Each module has a unique MODULE_ID to be used as a base for error return codes (e.g. return –(MODULE_ID+1)).</w:t>
       </w:r>
     </w:p>
     <w:p>
@@ -6207,23 +5599,10 @@
         </w:numPr>
       </w:pPr>
       <w:r>
-        <w:t xml:space="preserve">Event Counting: See </w:t>
-      </w:r>
-      <w:proofErr w:type="spellStart"/>
-      <w:r>
-        <w:t>plf_even_counter.h</w:t>
-      </w:r>
-      <w:proofErr w:type="spellEnd"/>
-      <w:r>
-        <w:t xml:space="preserve">. Counters can be displayed by </w:t>
-      </w:r>
-      <w:proofErr w:type="spellStart"/>
-      <w:r>
-        <w:t>datadumping</w:t>
-      </w:r>
-      <w:proofErr w:type="spellEnd"/>
-      <w:r>
-        <w:t xml:space="preserve"> the stats module.</w:t>
+        <w:t>Event Counting: See plf_even_counter.h</w:t>
+      </w:r>
+      <w:r>
+        <w:t>. Counters can be displayed by datadumping the stats module.</w:t>
       </w:r>
     </w:p>
     <w:p>
@@ -6252,15 +5631,7 @@
     <w:p/>
     <w:p>
       <w:r>
-        <w:t>The Registry keeps track of a number of Registry elements (strings) identified by a registry key. Registry elements can be set, retrieved and removed (made invalid). Certain registry elements are persistent (</w:t>
-      </w:r>
-      <w:proofErr w:type="spellStart"/>
-      <w:r>
-        <w:t>i.e</w:t>
-      </w:r>
-      <w:proofErr w:type="spellEnd"/>
-      <w:r>
-        <w:t xml:space="preserve"> stored in non-volatile memory), others are volatile. See list below.</w:t>
+        <w:t>The Registry keeps track of a number of Registry elements (strings) identified by a registry key. Registry elements can be set, retrieved and removed (made invalid). Certain registry elements are persistent (i.e stored in non-volatile memory), others are volatile. See list below.</w:t>
       </w:r>
     </w:p>
     <w:p>
@@ -6333,7 +5704,7 @@
                     </pic:cNvPicPr>
                   </pic:nvPicPr>
                   <pic:blipFill>
-                    <a:blip r:embed="rId38">
+                    <a:blip r:embed="rId39">
                       <a:extLst>
                         <a:ext uri="{28A0092B-C50C-407E-A947-70E740481C1C}">
                           <a14:useLocalDpi xmlns:a14="http://schemas.microsoft.com/office/drawing/2010/main" val="0"/>
@@ -6388,31 +5759,7 @@
     <w:p/>
     <w:p>
       <w:r>
-        <w:t xml:space="preserve">Other objects can register a data dump function with the </w:t>
-      </w:r>
-      <w:proofErr w:type="spellStart"/>
-      <w:r>
-        <w:t>Plf_DataDump</w:t>
-      </w:r>
-      <w:proofErr w:type="spellEnd"/>
-      <w:r>
-        <w:t xml:space="preserve"> object. A data dump function implementation prints out the object’s state. </w:t>
-      </w:r>
-      <w:proofErr w:type="spellStart"/>
-      <w:r>
-        <w:t>Plf_DataDump</w:t>
-      </w:r>
-      <w:proofErr w:type="spellEnd"/>
-      <w:r>
-        <w:t xml:space="preserve"> hooks into the </w:t>
-      </w:r>
-      <w:proofErr w:type="spellStart"/>
-      <w:r>
-        <w:t>CloudAPI</w:t>
-      </w:r>
-      <w:proofErr w:type="spellEnd"/>
-      <w:r>
-        <w:t xml:space="preserve"> so that the user can request a data dump of any registered object.</w:t>
+        <w:t>Other objects can register a data dump function with the Plf_DataDump object. A data dump function implementation prints out the object’s state. Plf_DataDump hooks into the CloudAPI so that the user can request a data dump of any registered object.</w:t>
       </w:r>
     </w:p>
     <w:p>
@@ -6442,7 +5789,7 @@
                     </pic:cNvPicPr>
                   </pic:nvPicPr>
                   <pic:blipFill>
-                    <a:blip r:embed="rId39">
+                    <a:blip r:embed="rId40">
                       <a:extLst>
                         <a:ext uri="{28A0092B-C50C-407E-A947-70E740481C1C}">
                           <a14:useLocalDpi xmlns:a14="http://schemas.microsoft.com/office/drawing/2010/main" val="0"/>
@@ -6487,29 +5834,8 @@
     </w:p>
     <w:p/>
     <w:p>
-      <w:proofErr w:type="spellStart"/>
-      <w:r>
-        <w:t>Message_Handler</w:t>
-      </w:r>
-      <w:proofErr w:type="spellEnd"/>
-      <w:r>
-        <w:t xml:space="preserve"> is the central object. </w:t>
-      </w:r>
-      <w:proofErr w:type="spellStart"/>
-      <w:r>
-        <w:t>Intercom_name_to_id</w:t>
-      </w:r>
-      <w:proofErr w:type="spellEnd"/>
-      <w:r>
-        <w:t xml:space="preserve"> table and </w:t>
-      </w:r>
-      <w:proofErr w:type="spellStart"/>
-      <w:r>
-        <w:t>interom_id_to_intercom</w:t>
-      </w:r>
-      <w:proofErr w:type="spellEnd"/>
-      <w:r>
-        <w:t xml:space="preserve"> table are used for Intercom name to id mapping and looking up corresponding Intercom objects.</w:t>
+      <w:r>
+        <w:t>Message_Handler is the central object. Intercom_name_to_id table and interom_id_to_intercom table are used for Intercom name to id mapping and looking up corresponding Intercom objects.</w:t>
       </w:r>
     </w:p>
     <w:p>
@@ -6593,19 +5919,9 @@
                               <w:pPr>
                                 <w:jc w:val="center"/>
                               </w:pPr>
-                              <w:proofErr w:type="spellStart"/>
                               <w:r>
-                                <w:t>msg_id</w:t>
+                                <w:t>msg_id -&gt; msg_handler_fun</w:t>
                               </w:r>
-                              <w:proofErr w:type="spellEnd"/>
-                              <w:r>
-                                <w:t xml:space="preserve"> -&gt; </w:t>
-                              </w:r>
-                              <w:proofErr w:type="spellStart"/>
-                              <w:r>
-                                <w:t>msg_handler_fun</w:t>
-                              </w:r>
-                              <w:proofErr w:type="spellEnd"/>
                             </w:p>
                           </w:txbxContent>
                         </wps:txbx>
@@ -6656,14 +5972,12 @@
                                   <w:b/>
                                 </w:rPr>
                               </w:pPr>
-                              <w:proofErr w:type="spellStart"/>
                               <w:r>
                                 <w:rPr>
                                   <w:b/>
                                 </w:rPr>
                                 <w:t>Intercom_name_to_id_table</w:t>
                               </w:r>
-                              <w:proofErr w:type="spellEnd"/>
                             </w:p>
                             <w:p>
                               <w:pPr>
@@ -6674,19 +5988,9 @@
                               <w:pPr>
                                 <w:jc w:val="center"/>
                               </w:pPr>
-                              <w:proofErr w:type="spellStart"/>
                               <w:r>
-                                <w:t>Intercom_name</w:t>
+                                <w:t>Intercom_name -&gt; intercom_id</w:t>
                               </w:r>
-                              <w:proofErr w:type="spellEnd"/>
-                              <w:r>
-                                <w:t xml:space="preserve"> -&gt; </w:t>
-                              </w:r>
-                              <w:proofErr w:type="spellStart"/>
-                              <w:r>
-                                <w:t>intercom_id</w:t>
-                              </w:r>
-                              <w:proofErr w:type="spellEnd"/>
                             </w:p>
                           </w:txbxContent>
                         </wps:txbx>
@@ -6737,14 +6041,12 @@
                                   <w:b/>
                                 </w:rPr>
                               </w:pPr>
-                              <w:proofErr w:type="spellStart"/>
                               <w:r>
                                 <w:rPr>
                                   <w:b/>
                                 </w:rPr>
                                 <w:t>Intercom_id_to_intercom_table</w:t>
                               </w:r>
-                              <w:proofErr w:type="spellEnd"/>
                             </w:p>
                             <w:p>
                               <w:pPr>
@@ -6755,13 +6057,8 @@
                               <w:pPr>
                                 <w:jc w:val="center"/>
                               </w:pPr>
-                              <w:proofErr w:type="spellStart"/>
                               <w:r>
-                                <w:t>Intercom_id</w:t>
-                              </w:r>
-                              <w:proofErr w:type="spellEnd"/>
-                              <w:r>
-                                <w:t xml:space="preserve"> -&gt; intercom</w:t>
+                                <w:t>Intercom_id -&gt; intercom</w:t>
                               </w:r>
                             </w:p>
                           </w:txbxContent>
@@ -6847,14 +6144,12 @@
                                   <w:b/>
                                 </w:rPr>
                               </w:pPr>
-                              <w:proofErr w:type="spellStart"/>
                               <w:r>
                                 <w:rPr>
                                   <w:b/>
                                 </w:rPr>
                                 <w:t>Message_Handler</w:t>
                               </w:r>
-                              <w:proofErr w:type="spellEnd"/>
                             </w:p>
                             <w:p>
                               <w:pPr>
@@ -6863,14 +6158,12 @@
                                   <w:b/>
                                 </w:rPr>
                               </w:pPr>
-                              <w:proofErr w:type="gramStart"/>
                               <w:r>
                                 <w:rPr>
                                   <w:b/>
                                 </w:rPr>
                                 <w:t>Send()</w:t>
                               </w:r>
-                              <w:proofErr w:type="gramEnd"/>
                             </w:p>
                             <w:p>
                               <w:pPr>
@@ -6879,14 +6172,12 @@
                                   <w:b/>
                                 </w:rPr>
                               </w:pPr>
-                              <w:proofErr w:type="gramStart"/>
                               <w:r>
                                 <w:rPr>
                                   <w:b/>
                                 </w:rPr>
                                 <w:t>Receive()</w:t>
                               </w:r>
-                              <w:proofErr w:type="gramEnd"/>
                             </w:p>
                           </w:txbxContent>
                         </wps:txbx>
@@ -6968,11 +6259,9 @@
                               <w:pPr>
                                 <w:jc w:val="center"/>
                               </w:pPr>
-                              <w:proofErr w:type="gramStart"/>
                               <w:r>
                                 <w:t>socket</w:t>
                               </w:r>
-                              <w:proofErr w:type="gramEnd"/>
                             </w:p>
                           </w:txbxContent>
                         </wps:txbx>
@@ -7071,22 +6360,12 @@
                                   <w:b/>
                                 </w:rPr>
                               </w:pPr>
-                              <w:proofErr w:type="spellStart"/>
-                              <w:proofErr w:type="gramStart"/>
                               <w:r>
                                 <w:rPr>
                                   <w:b/>
                                 </w:rPr>
-                                <w:t>sendTo</w:t>
+                                <w:t>sendTo()</w:t>
                               </w:r>
-                              <w:proofErr w:type="spellEnd"/>
-                              <w:r>
-                                <w:rPr>
-                                  <w:b/>
-                                </w:rPr>
-                                <w:t>()</w:t>
-                              </w:r>
-                              <w:proofErr w:type="gramEnd"/>
                             </w:p>
                             <w:p>
                               <w:pPr>
@@ -7095,22 +6374,12 @@
                                   <w:b/>
                                 </w:rPr>
                               </w:pPr>
-                              <w:proofErr w:type="spellStart"/>
-                              <w:proofErr w:type="gramStart"/>
                               <w:r>
                                 <w:rPr>
                                   <w:b/>
                                 </w:rPr>
-                                <w:t>setBuddy</w:t>
+                                <w:t>setBuddy()</w:t>
                               </w:r>
-                              <w:proofErr w:type="spellEnd"/>
-                              <w:r>
-                                <w:rPr>
-                                  <w:b/>
-                                </w:rPr>
-                                <w:t>()</w:t>
-                              </w:r>
-                              <w:proofErr w:type="gramEnd"/>
                             </w:p>
                             <w:p>
                               <w:pPr>
@@ -7119,22 +6388,12 @@
                                   <w:b/>
                                 </w:rPr>
                               </w:pPr>
-                              <w:proofErr w:type="spellStart"/>
-                              <w:proofErr w:type="gramStart"/>
                               <w:r>
                                 <w:rPr>
                                   <w:b/>
                                 </w:rPr>
-                                <w:t>getEncoderCryptoCodec</w:t>
+                                <w:t>getEncoderCryptoCodec()</w:t>
                               </w:r>
-                              <w:proofErr w:type="spellEnd"/>
-                              <w:r>
-                                <w:rPr>
-                                  <w:b/>
-                                </w:rPr>
-                                <w:t>()</w:t>
-                              </w:r>
-                              <w:proofErr w:type="gramEnd"/>
                             </w:p>
                             <w:p>
                               <w:pPr>
@@ -7143,16 +6402,12 @@
                                   <w:b/>
                                 </w:rPr>
                               </w:pPr>
-                              <w:proofErr w:type="spellStart"/>
-                              <w:proofErr w:type="gramStart"/>
                               <w:r>
                                 <w:rPr>
                                   <w:b/>
                                 </w:rPr>
                                 <w:t>getDecoderCryptoCodec</w:t>
                               </w:r>
-                              <w:proofErr w:type="spellEnd"/>
-                              <w:proofErr w:type="gramEnd"/>
                             </w:p>
                             <w:p>
                               <w:pPr>
@@ -7320,11 +6575,9 @@
                               <w:pPr>
                                 <w:jc w:val="center"/>
                               </w:pPr>
-                              <w:proofErr w:type="spellStart"/>
                               <w:r>
                                 <w:t>Msg_voice_data_handler</w:t>
                               </w:r>
-                              <w:proofErr w:type="spellEnd"/>
                             </w:p>
                           </w:txbxContent>
                         </wps:txbx>
@@ -7371,7 +6624,6 @@
                                 <w:spacing w:before="0" w:beforeAutospacing="0" w:after="160" w:afterAutospacing="0" w:line="256" w:lineRule="auto"/>
                                 <w:jc w:val="center"/>
                               </w:pPr>
-                              <w:proofErr w:type="spellStart"/>
                               <w:r>
                                 <w:rPr>
                                   <w:rFonts w:eastAsia="STKaiti" w:cs="Tahoma"/>
@@ -7379,17 +6631,7 @@
                                   <w:szCs w:val="22"/>
                                   <w:lang w:val="en-US"/>
                                 </w:rPr>
-                                <w:t>Msg_i_am</w:t>
-                              </w:r>
-                              <w:proofErr w:type="spellEnd"/>
-                              <w:r>
-                                <w:rPr>
-                                  <w:rFonts w:eastAsia="STKaiti" w:cs="Tahoma"/>
-                                  <w:sz w:val="22"/>
-                                  <w:szCs w:val="22"/>
-                                  <w:lang w:val="en-US"/>
-                                </w:rPr>
-                                <w:t>_</w:t>
+                                <w:t>Msg_i_am_</w:t>
                               </w:r>
                               <w:r>
                                 <w:rPr>
@@ -7447,7 +6689,6 @@
                                 <w:spacing w:before="0" w:beforeAutospacing="0" w:after="160" w:afterAutospacing="0" w:line="254" w:lineRule="auto"/>
                                 <w:jc w:val="center"/>
                               </w:pPr>
-                              <w:proofErr w:type="spellStart"/>
                               <w:r>
                                 <w:rPr>
                                   <w:rFonts w:eastAsia="STKaiti" w:cs="Tahoma"/>
@@ -7455,17 +6696,7 @@
                                   <w:szCs w:val="22"/>
                                   <w:lang w:val="en-US"/>
                                 </w:rPr>
-                                <w:t>Msg_who_is</w:t>
-                              </w:r>
-                              <w:proofErr w:type="spellEnd"/>
-                              <w:r>
-                                <w:rPr>
-                                  <w:rFonts w:eastAsia="STKaiti" w:cs="Tahoma"/>
-                                  <w:sz w:val="22"/>
-                                  <w:szCs w:val="22"/>
-                                  <w:lang w:val="en-US"/>
-                                </w:rPr>
-                                <w:t>_</w:t>
+                                <w:t>Msg_who_is_</w:t>
                               </w:r>
                               <w:r>
                                 <w:rPr>
@@ -7523,7 +6754,6 @@
                                 <w:spacing w:before="0" w:beforeAutospacing="0" w:after="160" w:afterAutospacing="0" w:line="252" w:lineRule="auto"/>
                                 <w:jc w:val="center"/>
                               </w:pPr>
-                              <w:proofErr w:type="spellStart"/>
                               <w:r>
                                 <w:rPr>
                                   <w:rFonts w:eastAsia="STKaiti" w:cs="Tahoma"/>
@@ -7531,17 +6761,7 @@
                                   <w:szCs w:val="22"/>
                                   <w:lang w:val="en-US"/>
                                 </w:rPr>
-                                <w:t>Set_buddy</w:t>
-                              </w:r>
-                              <w:proofErr w:type="spellEnd"/>
-                              <w:r>
-                                <w:rPr>
-                                  <w:rFonts w:eastAsia="STKaiti" w:cs="Tahoma"/>
-                                  <w:sz w:val="22"/>
-                                  <w:szCs w:val="22"/>
-                                  <w:lang w:val="en-US"/>
-                                </w:rPr>
-                                <w:t>_</w:t>
+                                <w:t>Set_buddy_</w:t>
                               </w:r>
                               <w:r>
                                 <w:rPr>
@@ -7761,7 +6981,6 @@
                                   </w14:textFill>
                                 </w:rPr>
                               </w:pPr>
-                              <w:proofErr w:type="gramStart"/>
                               <w:r>
                                 <w:rPr>
                                   <w:color w:val="000000"/>
@@ -7775,7 +6994,6 @@
                                 </w:rPr>
                                 <w:t>1..1</w:t>
                               </w:r>
-                              <w:proofErr w:type="gramEnd"/>
                             </w:p>
                           </w:txbxContent>
                         </wps:txbx>
@@ -7828,7 +7046,6 @@
                                 <w:pStyle w:val="NormalWeb"/>
                                 <w:spacing w:before="0" w:beforeAutospacing="0" w:after="160" w:afterAutospacing="0" w:line="256" w:lineRule="auto"/>
                               </w:pPr>
-                              <w:proofErr w:type="gramStart"/>
                               <w:r>
                                 <w:rPr>
                                   <w:rFonts w:eastAsia="STKaiti" w:cs="Tahoma"/>
@@ -7844,25 +7061,7 @@
                                     </w14:solidFill>
                                   </w14:textFill>
                                 </w:rPr>
-                                <w:t>n</w:t>
-                              </w:r>
-                              <w:proofErr w:type="gramEnd"/>
-                              <w:r>
-                                <w:rPr>
-                                  <w:rFonts w:eastAsia="STKaiti" w:cs="Tahoma"/>
-                                  <w:color w:val="000000"/>
-                                  <w:sz w:val="22"/>
-                                  <w:szCs w:val="22"/>
-                                  <w:lang w:val="en-US"/>
-                                  <w14:textFill>
-                                    <w14:solidFill>
-                                      <w14:srgbClr w14:val="000000">
-                                        <w14:alpha w14:val="50000"/>
-                                      </w14:srgbClr>
-                                    </w14:solidFill>
-                                  </w14:textFill>
-                                </w:rPr>
-                                <w:t>..1</w:t>
+                                <w:t>n..1</w:t>
                               </w:r>
                             </w:p>
                           </w:txbxContent>
@@ -7916,7 +7115,6 @@
                                 <w:pStyle w:val="NormalWeb"/>
                                 <w:spacing w:before="0" w:beforeAutospacing="0" w:after="160" w:afterAutospacing="0" w:line="256" w:lineRule="auto"/>
                               </w:pPr>
-                              <w:proofErr w:type="gramStart"/>
                               <w:r>
                                 <w:rPr>
                                   <w:rFonts w:eastAsia="STKaiti" w:cs="Tahoma"/>
@@ -7934,7 +7132,6 @@
                                 </w:rPr>
                                 <w:t>1..1</w:t>
                               </w:r>
-                              <w:proofErr w:type="gramEnd"/>
                             </w:p>
                           </w:txbxContent>
                         </wps:txbx>
@@ -8295,7 +7492,6 @@
                                 <w:spacing w:before="0" w:beforeAutospacing="0" w:after="160" w:afterAutospacing="0" w:line="256" w:lineRule="auto"/>
                                 <w:jc w:val="center"/>
                               </w:pPr>
-                              <w:proofErr w:type="spellStart"/>
                               <w:r>
                                 <w:rPr>
                                   <w:rFonts w:eastAsia="STKaiti" w:cs="Tahoma"/>
@@ -8305,7 +7501,6 @@
                                 </w:rPr>
                                 <w:t>Msg_echo_request_data_handler</w:t>
                               </w:r>
-                              <w:proofErr w:type="spellEnd"/>
                             </w:p>
                           </w:txbxContent>
                         </wps:txbx>
@@ -8352,7 +7547,6 @@
                                 <w:spacing w:before="0" w:beforeAutospacing="0" w:after="160" w:afterAutospacing="0" w:line="254" w:lineRule="auto"/>
                                 <w:jc w:val="center"/>
                               </w:pPr>
-                              <w:proofErr w:type="spellStart"/>
                               <w:r>
                                 <w:rPr>
                                   <w:rFonts w:eastAsia="STKaiti" w:cs="Tahoma"/>
@@ -8362,7 +7556,6 @@
                                 </w:rPr>
                                 <w:t>Msg_echo_reply_data_handler</w:t>
                               </w:r>
-                              <w:proofErr w:type="spellEnd"/>
                             </w:p>
                           </w:txbxContent>
                         </wps:txbx>
@@ -9420,14 +8613,12 @@
                               <w:pPr>
                                 <w:jc w:val="center"/>
                               </w:pPr>
-                              <w:proofErr w:type="spellStart"/>
                               <w:r>
                                 <w:rPr>
                                   <w:b/>
                                 </w:rPr>
                                 <w:t>Credentials.json</w:t>
                               </w:r>
-                              <w:proofErr w:type="spellEnd"/>
                             </w:p>
                           </w:txbxContent>
                         </wps:txbx>
@@ -9475,14 +8666,12 @@
                               <w:pPr>
                                 <w:jc w:val="center"/>
                               </w:pPr>
-                              <w:proofErr w:type="spellStart"/>
                               <w:r>
                                 <w:rPr>
                                   <w:b/>
                                 </w:rPr>
                                 <w:t>Name_key.json</w:t>
                               </w:r>
-                              <w:proofErr w:type="spellEnd"/>
                             </w:p>
                           </w:txbxContent>
                         </wps:txbx>
@@ -10039,8 +9228,8 @@
       </w:r>
     </w:p>
     <w:sectPr>
-      <w:headerReference w:type="default" r:id="rId40"/>
-      <w:footerReference w:type="default" r:id="rId41"/>
+      <w:headerReference w:type="default" r:id="rId41"/>
+      <w:footerReference w:type="default" r:id="rId42"/>
       <w:pgSz w:w="12240" w:h="15840"/>
       <w:pgMar w:top="1440" w:right="1440" w:bottom="1440" w:left="1440" w:header="720" w:footer="720" w:gutter="0"/>
       <w:cols w:space="720"/>
@@ -10109,7 +9298,7 @@
           <w:rPr>
             <w:noProof/>
           </w:rPr>
-          <w:t>21</w:t>
+          <w:t>3</w:t>
         </w:r>
         <w:r>
           <w:rPr>
@@ -10174,8 +9363,8 @@
         <w:dataBinding w:prefixMappings="xmlns:ns0='http://schemas.openxmlformats.org/package/2006/metadata/core-properties' xmlns:ns1='http://purl.org/dc/elements/1.1/'" w:xpath="/ns0:coreProperties[1]/ns1:title[1]" w:storeItemID="{6C3C8BC8-F283-45AE-878A-BAB7291924A1}"/>
         <w:text/>
       </w:sdtPr>
+      <w:sdtEndPr/>
       <w:sdtContent>
-        <w:proofErr w:type="spellStart"/>
         <w:r>
           <w:rPr>
             <w:rFonts w:asciiTheme="majorHAnsi" w:eastAsiaTheme="majorEastAsia" w:hAnsiTheme="majorHAnsi" w:cstheme="majorBidi"/>
@@ -10183,17 +9372,7 @@
             <w:sz w:val="24"/>
             <w:szCs w:val="24"/>
           </w:rPr>
-          <w:t>Hola</w:t>
-        </w:r>
-        <w:proofErr w:type="spellEnd"/>
-        <w:r>
-          <w:rPr>
-            <w:rFonts w:asciiTheme="majorHAnsi" w:eastAsiaTheme="majorEastAsia" w:hAnsiTheme="majorHAnsi" w:cstheme="majorBidi"/>
-            <w:color w:val="1CADE4" w:themeColor="accent1"/>
-            <w:sz w:val="24"/>
-            <w:szCs w:val="24"/>
-          </w:rPr>
-          <w:t xml:space="preserve"> Intercom Software Guide</w:t>
+          <w:t>Hola Intercom Software Guide</w:t>
         </w:r>
       </w:sdtContent>
     </w:sdt>
@@ -10227,6 +9406,7 @@
           <w:calendar w:val="gregorian"/>
         </w:date>
       </w:sdtPr>
+      <w:sdtEndPr/>
       <w:sdtContent>
         <w:r>
           <w:rPr>
@@ -13468,8 +12648,9 @@
     <w:panose1 w:val="020B0502040204020203"/>
     <w:charset w:val="00"/>
     <w:family w:val="swiss"/>
+    <w:notTrueType/>
     <w:pitch w:val="variable"/>
-    <w:sig w:usb0="E4002EFF" w:usb1="C000E47F" w:usb2="00000009" w:usb3="00000000" w:csb0="000001FF" w:csb1="00000000"/>
+    <w:sig w:usb0="00000003" w:usb1="00000000" w:usb2="00000000" w:usb3="00000000" w:csb0="00000001" w:csb1="00000000"/>
   </w:font>
   <w:font w:name="Consolas">
     <w:panose1 w:val="020B0609020204030204"/>
@@ -13511,6 +12692,7 @@
   </w:compat>
   <w:rsids>
     <w:rsidRoot w:val="00570C17"/>
+    <w:rsid w:val="003C5AA1"/>
     <w:rsid w:val="00553454"/>
     <w:rsid w:val="00570C17"/>
     <w:rsid w:val="005A79B9"/>
@@ -14262,7 +13444,7 @@
 </file>
 
 <file path=customXml/itemProps2.xml><?xml version="1.0" encoding="utf-8"?>
-<ds:datastoreItem xmlns:ds="http://schemas.openxmlformats.org/officeDocument/2006/customXml" ds:itemID="{AD0E4F24-9EFB-4FA0-A97A-5AA20798CF70}">
+<ds:datastoreItem xmlns:ds="http://schemas.openxmlformats.org/officeDocument/2006/customXml" ds:itemID="{906F4748-B780-487A-840F-F49D469A7E29}">
   <ds:schemaRefs>
     <ds:schemaRef ds:uri="http://schemas.openxmlformats.org/officeDocument/2006/bibliography"/>
   </ds:schemaRefs>

</xml_diff>

<commit_message>
Bugfix for voice_data message corruption + added decoded message prints
En/Decryption currently disabled
</commit_message>
<xml_diff>
--- a/doc/HolaSoftwareGuide.docx
+++ b/doc/HolaSoftwareGuide.docx
@@ -435,6 +435,30 @@
       </w:pPr>
       <w:r>
         <w:t>1/28/2018: Added comm state FSM to intercom_buddy section</w:t>
+      </w:r>
+    </w:p>
+    <w:p>
+      <w:pPr>
+        <w:pStyle w:val="ListParagraph"/>
+        <w:numPr>
+          <w:ilvl w:val="0"/>
+          <w:numId w:val="27"/>
+        </w:numPr>
+      </w:pPr>
+      <w:r>
+        <w:t>1/30/2018: Reversed relation between buddy and outgoing</w:t>
+      </w:r>
+    </w:p>
+    <w:p>
+      <w:pPr>
+        <w:pStyle w:val="ListParagraph"/>
+        <w:numPr>
+          <w:ilvl w:val="0"/>
+          <w:numId w:val="27"/>
+        </w:numPr>
+      </w:pPr>
+      <w:r>
+        <w:t>1/30/2018: FSM updated for buddy and outgoing</w:t>
       </w:r>
     </w:p>
     <w:p>
@@ -767,6 +791,8 @@
               </w:rPr>
               <w:t>Shell Commands</w:t>
             </w:r>
+            <w:bookmarkStart w:id="1" w:name="_GoBack"/>
+            <w:bookmarkEnd w:id="1"/>
             <w:r>
               <w:rPr>
                 <w:noProof/>
@@ -1271,8 +1297,6 @@
               </w:rPr>
               <w:t>Intercom_Incoming</w:t>
             </w:r>
-            <w:bookmarkStart w:id="1" w:name="_GoBack"/>
-            <w:bookmarkEnd w:id="1"/>
             <w:r>
               <w:rPr>
                 <w:noProof/>
@@ -1648,7 +1672,7 @@
                 <w:noProof/>
                 <w:webHidden/>
               </w:rPr>
-              <w:t>16</w:t>
+              <w:t>17</w:t>
             </w:r>
             <w:r>
               <w:rPr>
@@ -1732,7 +1756,7 @@
                 <w:noProof/>
                 <w:webHidden/>
               </w:rPr>
-              <w:t>17</w:t>
+              <w:t>18</w:t>
             </w:r>
             <w:r>
               <w:rPr>
@@ -1816,7 +1840,7 @@
                 <w:noProof/>
                 <w:webHidden/>
               </w:rPr>
-              <w:t>19</w:t>
+              <w:t>20</w:t>
             </w:r>
             <w:r>
               <w:rPr>
@@ -1900,7 +1924,7 @@
                 <w:noProof/>
                 <w:webHidden/>
               </w:rPr>
-              <w:t>20</w:t>
+              <w:t>21</w:t>
             </w:r>
             <w:r>
               <w:rPr>
@@ -1984,7 +2008,7 @@
                 <w:noProof/>
                 <w:webHidden/>
               </w:rPr>
-              <w:t>21</w:t>
+              <w:t>22</w:t>
             </w:r>
             <w:r>
               <w:rPr>
@@ -2068,7 +2092,7 @@
                 <w:noProof/>
                 <w:webHidden/>
               </w:rPr>
-              <w:t>23</w:t>
+              <w:t>24</w:t>
             </w:r>
             <w:r>
               <w:rPr>
@@ -2152,7 +2176,7 @@
                 <w:noProof/>
                 <w:webHidden/>
               </w:rPr>
-              <w:t>24</w:t>
+              <w:t>25</w:t>
             </w:r>
             <w:r>
               <w:rPr>
@@ -2236,7 +2260,7 @@
                 <w:noProof/>
                 <w:webHidden/>
               </w:rPr>
-              <w:t>24</w:t>
+              <w:t>25</w:t>
             </w:r>
             <w:r>
               <w:rPr>
@@ -2320,7 +2344,7 @@
                 <w:noProof/>
                 <w:webHidden/>
               </w:rPr>
-              <w:t>24</w:t>
+              <w:t>25</w:t>
             </w:r>
             <w:r>
               <w:rPr>
@@ -2404,7 +2428,7 @@
                 <w:noProof/>
                 <w:webHidden/>
               </w:rPr>
-              <w:t>25</w:t>
+              <w:t>26</w:t>
             </w:r>
             <w:r>
               <w:rPr>
@@ -2488,7 +2512,7 @@
                 <w:noProof/>
                 <w:webHidden/>
               </w:rPr>
-              <w:t>25</w:t>
+              <w:t>26</w:t>
             </w:r>
             <w:r>
               <w:rPr>
@@ -2572,7 +2596,7 @@
                 <w:noProof/>
                 <w:webHidden/>
               </w:rPr>
-              <w:t>27</w:t>
+              <w:t>28</w:t>
             </w:r>
             <w:r>
               <w:rPr>
@@ -4222,9 +4246,9 @@
         </w:rPr>
         <w:drawing>
           <wp:inline distT="0" distB="0" distL="0" distR="0">
-            <wp:extent cx="5295900" cy="2240280"/>
-            <wp:effectExtent l="0" t="0" r="0" b="7620"/>
-            <wp:docPr id="44" name="Picture 44" descr="https://yuml.me/b582cf2b.png"/>
+            <wp:extent cx="5943600" cy="1913930"/>
+            <wp:effectExtent l="0" t="0" r="0" b="0"/>
+            <wp:docPr id="33" name="Picture 33" descr="https://yuml.me/f5dfbe3e.png"/>
             <wp:cNvGraphicFramePr>
               <a:graphicFrameLocks xmlns:a="http://schemas.openxmlformats.org/drawingml/2006/main" noChangeAspect="1"/>
             </wp:cNvGraphicFramePr>
@@ -4232,7 +4256,7 @@
               <a:graphicData uri="http://schemas.openxmlformats.org/drawingml/2006/picture">
                 <pic:pic xmlns:pic="http://schemas.openxmlformats.org/drawingml/2006/picture">
                   <pic:nvPicPr>
-                    <pic:cNvPr id="0" name="usecaseImg" descr="https://yuml.me/b582cf2b.png"/>
+                    <pic:cNvPr id="0" name="usecaseImg" descr="https://yuml.me/f5dfbe3e.png"/>
                     <pic:cNvPicPr>
                       <a:picLocks noChangeAspect="1" noChangeArrowheads="1"/>
                     </pic:cNvPicPr>
@@ -4253,7 +4277,7 @@
                   <pic:spPr bwMode="auto">
                     <a:xfrm>
                       <a:off x="0" y="0"/>
-                      <a:ext cx="5295900" cy="2240280"/>
+                      <a:ext cx="5943600" cy="1913930"/>
                     </a:xfrm>
                     <a:prstGeom prst="rect">
                       <a:avLst/>
@@ -4286,9 +4310,9 @@
         </w:rPr>
         <w:drawing>
           <wp:inline distT="0" distB="0" distL="0" distR="0">
-            <wp:extent cx="2495550" cy="2705100"/>
-            <wp:effectExtent l="0" t="0" r="0" b="0"/>
-            <wp:docPr id="96" name="Picture 96"/>
+            <wp:extent cx="4791075" cy="2705100"/>
+            <wp:effectExtent l="0" t="0" r="9525" b="0"/>
+            <wp:docPr id="102" name="Picture 102"/>
             <wp:cNvGraphicFramePr>
               <a:graphicFrameLocks xmlns:a="http://schemas.openxmlformats.org/drawingml/2006/main" noChangeAspect="1"/>
             </wp:cNvGraphicFramePr>
@@ -4296,7 +4320,7 @@
               <a:graphicData uri="http://schemas.openxmlformats.org/drawingml/2006/picture">
                 <pic:pic xmlns:pic="http://schemas.openxmlformats.org/drawingml/2006/picture">
                   <pic:nvPicPr>
-                    <pic:cNvPr id="96" name="intercom_outgoingFSM.png"/>
+                    <pic:cNvPr id="102" name="intercom_outgoingFSM.png"/>
                     <pic:cNvPicPr/>
                   </pic:nvPicPr>
                   <pic:blipFill>
@@ -4314,7 +4338,7 @@
                   <pic:spPr>
                     <a:xfrm>
                       <a:off x="0" y="0"/>
-                      <a:ext cx="2495550" cy="2705100"/>
+                      <a:ext cx="4791075" cy="2705100"/>
                     </a:xfrm>
                     <a:prstGeom prst="rect">
                       <a:avLst/>
@@ -4494,9 +4518,9 @@
         </w:rPr>
         <w:drawing>
           <wp:inline distT="0" distB="0" distL="0" distR="0">
-            <wp:extent cx="7475220" cy="4327147"/>
-            <wp:effectExtent l="0" t="0" r="0" b="0"/>
-            <wp:docPr id="3" name="Picture 3" descr="https://yuml.me/2a80c30e.png"/>
+            <wp:extent cx="7741920" cy="3903994"/>
+            <wp:effectExtent l="0" t="0" r="0" b="1270"/>
+            <wp:docPr id="6" name="Picture 6" descr="https://yuml.me/38565c64.png"/>
             <wp:cNvGraphicFramePr>
               <a:graphicFrameLocks xmlns:a="http://schemas.openxmlformats.org/drawingml/2006/main" noChangeAspect="1"/>
             </wp:cNvGraphicFramePr>
@@ -4504,7 +4528,7 @@
               <a:graphicData uri="http://schemas.openxmlformats.org/drawingml/2006/picture">
                 <pic:pic xmlns:pic="http://schemas.openxmlformats.org/drawingml/2006/picture">
                   <pic:nvPicPr>
-                    <pic:cNvPr id="0" name="usecaseImg" descr="https://yuml.me/2a80c30e.png"/>
+                    <pic:cNvPr id="0" name="usecaseImg" descr="https://yuml.me/38565c64.png"/>
                     <pic:cNvPicPr>
                       <a:picLocks noChangeAspect="1" noChangeArrowheads="1"/>
                     </pic:cNvPicPr>
@@ -4525,7 +4549,7 @@
                   <pic:spPr bwMode="auto">
                     <a:xfrm>
                       <a:off x="0" y="0"/>
-                      <a:ext cx="7488191" cy="4334655"/>
+                      <a:ext cx="7759288" cy="3912752"/>
                     </a:xfrm>
                     <a:prstGeom prst="rect">
                       <a:avLst/>
@@ -4659,21 +4683,6 @@
       <w:pPr>
         <w:jc w:val="center"/>
       </w:pPr>
-    </w:p>
-    <w:p>
-      <w:pPr>
-        <w:jc w:val="center"/>
-      </w:pPr>
-    </w:p>
-    <w:p>
-      <w:pPr>
-        <w:tabs>
-          <w:tab w:val="left" w:pos="3780"/>
-        </w:tabs>
-      </w:pPr>
-      <w:r>
-        <w:tab/>
-      </w:r>
       <w:r>
         <w:rPr>
           <w:noProof/>
@@ -4681,9 +4690,9 @@
         </w:rPr>
         <w:drawing>
           <wp:inline distT="0" distB="0" distL="0" distR="0">
-            <wp:extent cx="4733925" cy="3248025"/>
-            <wp:effectExtent l="0" t="0" r="9525" b="9525"/>
-            <wp:docPr id="4" name="Picture 4"/>
+            <wp:extent cx="3590925" cy="2705100"/>
+            <wp:effectExtent l="0" t="0" r="9525" b="0"/>
+            <wp:docPr id="35" name="Picture 35"/>
             <wp:cNvGraphicFramePr>
               <a:graphicFrameLocks xmlns:a="http://schemas.openxmlformats.org/drawingml/2006/main" noChangeAspect="1"/>
             </wp:cNvGraphicFramePr>
@@ -4691,7 +4700,7 @@
               <a:graphicData uri="http://schemas.openxmlformats.org/drawingml/2006/picture">
                 <pic:pic xmlns:pic="http://schemas.openxmlformats.org/drawingml/2006/picture">
                   <pic:nvPicPr>
-                    <pic:cNvPr id="4" name="intercom_comm_state_fsm.png"/>
+                    <pic:cNvPr id="35" name="intercom_buddy_outgoing_comm_fsm.png"/>
                     <pic:cNvPicPr/>
                   </pic:nvPicPr>
                   <pic:blipFill>
@@ -4709,7 +4718,68 @@
                   <pic:spPr>
                     <a:xfrm>
                       <a:off x="0" y="0"/>
-                      <a:ext cx="4733925" cy="3248025"/>
+                      <a:ext cx="3590925" cy="2705100"/>
+                    </a:xfrm>
+                    <a:prstGeom prst="rect">
+                      <a:avLst/>
+                    </a:prstGeom>
+                  </pic:spPr>
+                </pic:pic>
+              </a:graphicData>
+            </a:graphic>
+          </wp:inline>
+        </w:drawing>
+      </w:r>
+    </w:p>
+    <w:p>
+      <w:pPr>
+        <w:jc w:val="center"/>
+      </w:pPr>
+    </w:p>
+    <w:p>
+      <w:pPr>
+        <w:tabs>
+          <w:tab w:val="left" w:pos="3780"/>
+        </w:tabs>
+        <w:jc w:val="center"/>
+      </w:pPr>
+      <w:r>
+        <w:rPr>
+          <w:noProof/>
+          <w:lang w:val="nl-BE" w:eastAsia="nl-BE"/>
+        </w:rPr>
+        <w:lastRenderedPageBreak/>
+        <w:drawing>
+          <wp:inline distT="0" distB="0" distL="0" distR="0">
+            <wp:extent cx="4733925" cy="3638550"/>
+            <wp:effectExtent l="0" t="0" r="9525" b="0"/>
+            <wp:docPr id="58" name="Picture 58"/>
+            <wp:cNvGraphicFramePr>
+              <a:graphicFrameLocks xmlns:a="http://schemas.openxmlformats.org/drawingml/2006/main" noChangeAspect="1"/>
+            </wp:cNvGraphicFramePr>
+            <a:graphic xmlns:a="http://schemas.openxmlformats.org/drawingml/2006/main">
+              <a:graphicData uri="http://schemas.openxmlformats.org/drawingml/2006/picture">
+                <pic:pic xmlns:pic="http://schemas.openxmlformats.org/drawingml/2006/picture">
+                  <pic:nvPicPr>
+                    <pic:cNvPr id="58" name="intercom_comm_state_fsm.png"/>
+                    <pic:cNvPicPr/>
+                  </pic:nvPicPr>
+                  <pic:blipFill>
+                    <a:blip r:embed="rId29">
+                      <a:extLst>
+                        <a:ext uri="{28A0092B-C50C-407E-A947-70E740481C1C}">
+                          <a14:useLocalDpi xmlns:a14="http://schemas.microsoft.com/office/drawing/2010/main" val="0"/>
+                        </a:ext>
+                      </a:extLst>
+                    </a:blip>
+                    <a:stretch>
+                      <a:fillRect/>
+                    </a:stretch>
+                  </pic:blipFill>
+                  <pic:spPr>
+                    <a:xfrm>
+                      <a:off x="0" y="0"/>
+                      <a:ext cx="4733925" cy="3638550"/>
                     </a:xfrm>
                     <a:prstGeom prst="rect">
                       <a:avLst/>
@@ -4763,7 +4833,7 @@
                     <pic:cNvPicPr/>
                   </pic:nvPicPr>
                   <pic:blipFill>
-                    <a:blip r:embed="rId29">
+                    <a:blip r:embed="rId30">
                       <a:extLst>
                         <a:ext uri="{28A0092B-C50C-407E-A947-70E740481C1C}">
                           <a14:useLocalDpi xmlns:a14="http://schemas.microsoft.com/office/drawing/2010/main" val="0"/>
@@ -4841,7 +4911,7 @@
                     </pic:cNvPicPr>
                   </pic:nvPicPr>
                   <pic:blipFill>
-                    <a:blip r:embed="rId30">
+                    <a:blip r:embed="rId31">
                       <a:extLst>
                         <a:ext uri="{28A0092B-C50C-407E-A947-70E740481C1C}">
                           <a14:useLocalDpi xmlns:a14="http://schemas.microsoft.com/office/drawing/2010/main" val="0"/>
@@ -4900,7 +4970,7 @@
                     <pic:cNvPicPr/>
                   </pic:nvPicPr>
                   <pic:blipFill>
-                    <a:blip r:embed="rId31">
+                    <a:blip r:embed="rId32">
                       <a:extLst>
                         <a:ext uri="{28A0092B-C50C-407E-A947-70E740481C1C}">
                           <a14:useLocalDpi xmlns:a14="http://schemas.microsoft.com/office/drawing/2010/main" val="0"/>
@@ -4984,7 +5054,7 @@
                     </pic:cNvPicPr>
                   </pic:nvPicPr>
                   <pic:blipFill>
-                    <a:blip r:embed="rId32">
+                    <a:blip r:embed="rId33">
                       <a:extLst>
                         <a:ext uri="{28A0092B-C50C-407E-A947-70E740481C1C}">
                           <a14:useLocalDpi xmlns:a14="http://schemas.microsoft.com/office/drawing/2010/main" val="0"/>
@@ -5051,7 +5121,7 @@
                     <pic:cNvPicPr/>
                   </pic:nvPicPr>
                   <pic:blipFill>
-                    <a:blip r:embed="rId33">
+                    <a:blip r:embed="rId34">
                       <a:extLst>
                         <a:ext uri="{28A0092B-C50C-407E-A947-70E740481C1C}">
                           <a14:useLocalDpi xmlns:a14="http://schemas.microsoft.com/office/drawing/2010/main" val="0"/>
@@ -5143,7 +5213,7 @@
                     </pic:cNvPicPr>
                   </pic:nvPicPr>
                   <pic:blipFill>
-                    <a:blip r:embed="rId34">
+                    <a:blip r:embed="rId35">
                       <a:extLst>
                         <a:ext uri="{28A0092B-C50C-407E-A947-70E740481C1C}">
                           <a14:useLocalDpi xmlns:a14="http://schemas.microsoft.com/office/drawing/2010/main" val="0"/>
@@ -5228,7 +5298,7 @@
                     </pic:cNvPicPr>
                   </pic:nvPicPr>
                   <pic:blipFill>
-                    <a:blip r:embed="rId35">
+                    <a:blip r:embed="rId36">
                       <a:extLst>
                         <a:ext uri="{28A0092B-C50C-407E-A947-70E740481C1C}">
                           <a14:useLocalDpi xmlns:a14="http://schemas.microsoft.com/office/drawing/2010/main" val="0"/>
@@ -5333,7 +5403,7 @@
                     </pic:cNvPicPr>
                   </pic:nvPicPr>
                   <pic:blipFill>
-                    <a:blip r:embed="rId36">
+                    <a:blip r:embed="rId37">
                       <a:extLst>
                         <a:ext uri="{28A0092B-C50C-407E-A947-70E740481C1C}">
                           <a14:useLocalDpi xmlns:a14="http://schemas.microsoft.com/office/drawing/2010/main" val="0"/>
@@ -5416,7 +5486,7 @@
                     </pic:cNvPicPr>
                   </pic:nvPicPr>
                   <pic:blipFill>
-                    <a:blip r:embed="rId37">
+                    <a:blip r:embed="rId38">
                       <a:extLst>
                         <a:ext uri="{28A0092B-C50C-407E-A947-70E740481C1C}">
                           <a14:useLocalDpi xmlns:a14="http://schemas.microsoft.com/office/drawing/2010/main" val="0"/>
@@ -5502,7 +5572,7 @@
                     </pic:cNvPicPr>
                   </pic:nvPicPr>
                   <pic:blipFill>
-                    <a:blip r:embed="rId38">
+                    <a:blip r:embed="rId39">
                       <a:extLst>
                         <a:ext uri="{28A0092B-C50C-407E-A947-70E740481C1C}">
                           <a14:useLocalDpi xmlns:a14="http://schemas.microsoft.com/office/drawing/2010/main" val="0"/>
@@ -5704,7 +5774,7 @@
                     </pic:cNvPicPr>
                   </pic:nvPicPr>
                   <pic:blipFill>
-                    <a:blip r:embed="rId39">
+                    <a:blip r:embed="rId40">
                       <a:extLst>
                         <a:ext uri="{28A0092B-C50C-407E-A947-70E740481C1C}">
                           <a14:useLocalDpi xmlns:a14="http://schemas.microsoft.com/office/drawing/2010/main" val="0"/>
@@ -5789,7 +5859,7 @@
                     </pic:cNvPicPr>
                   </pic:nvPicPr>
                   <pic:blipFill>
-                    <a:blip r:embed="rId40">
+                    <a:blip r:embed="rId41">
                       <a:extLst>
                         <a:ext uri="{28A0092B-C50C-407E-A947-70E740481C1C}">
                           <a14:useLocalDpi xmlns:a14="http://schemas.microsoft.com/office/drawing/2010/main" val="0"/>
@@ -9228,8 +9298,8 @@
       </w:r>
     </w:p>
     <w:sectPr>
-      <w:headerReference w:type="default" r:id="rId41"/>
-      <w:footerReference w:type="default" r:id="rId42"/>
+      <w:headerReference w:type="default" r:id="rId42"/>
+      <w:footerReference w:type="default" r:id="rId43"/>
       <w:pgSz w:w="12240" w:h="15840"/>
       <w:pgMar w:top="1440" w:right="1440" w:bottom="1440" w:left="1440" w:header="720" w:footer="720" w:gutter="0"/>
       <w:cols w:space="720"/>
@@ -9298,7 +9368,7 @@
           <w:rPr>
             <w:noProof/>
           </w:rPr>
-          <w:t>3</w:t>
+          <w:t>2</w:t>
         </w:r>
         <w:r>
           <w:rPr>
@@ -12692,6 +12762,7 @@
   </w:compat>
   <w:rsids>
     <w:rsidRoot w:val="00570C17"/>
+    <w:rsid w:val="00347B79"/>
     <w:rsid w:val="003C5AA1"/>
     <w:rsid w:val="00553454"/>
     <w:rsid w:val="00570C17"/>
@@ -13444,7 +13515,7 @@
 </file>
 
 <file path=customXml/itemProps2.xml><?xml version="1.0" encoding="utf-8"?>
-<ds:datastoreItem xmlns:ds="http://schemas.openxmlformats.org/officeDocument/2006/customXml" ds:itemID="{906F4748-B780-487A-840F-F49D469A7E29}">
+<ds:datastoreItem xmlns:ds="http://schemas.openxmlformats.org/officeDocument/2006/customXml" ds:itemID="{C227B9EA-1F02-4B08-981A-395D89208FCF}">
   <ds:schemaRefs>
     <ds:schemaRef ds:uri="http://schemas.openxmlformats.org/officeDocument/2006/bibliography"/>
   </ds:schemaRefs>

</xml_diff>

<commit_message>
Replaced echo mechanism with simplex keep_alive
</commit_message>
<xml_diff>
--- a/doc/HolaSoftwareGuide.docx
+++ b/doc/HolaSoftwareGuide.docx
@@ -6,15 +6,20 @@
       <w:pPr>
         <w:pStyle w:val="Title"/>
       </w:pPr>
-      <w:r>
-        <w:t>Hola Intercom Software Guide</w:t>
+      <w:proofErr w:type="spellStart"/>
+      <w:r>
+        <w:t>Hola</w:t>
+      </w:r>
+      <w:proofErr w:type="spellEnd"/>
+      <w:r>
+        <w:t xml:space="preserve"> Intercom Software Guide</w:t>
       </w:r>
     </w:p>
     <w:p>
       <w:pPr>
         <w:pStyle w:val="Heading1"/>
       </w:pPr>
-      <w:bookmarkStart w:id="0" w:name="_Toc504744293"/>
+      <w:bookmarkStart w:id="0" w:name="_Toc505342017"/>
       <w:r>
         <w:t>Revision History</w:t>
       </w:r>
@@ -50,8 +55,21 @@
         </w:numPr>
       </w:pPr>
       <w:r>
-        <w:t>09/18/2017: Added buddy_id to cloud api</w:t>
-      </w:r>
+        <w:t xml:space="preserve">09/18/2017: Added </w:t>
+      </w:r>
+      <w:proofErr w:type="spellStart"/>
+      <w:r>
+        <w:t>buddy_id</w:t>
+      </w:r>
+      <w:proofErr w:type="spellEnd"/>
+      <w:r>
+        <w:t xml:space="preserve"> to cloud </w:t>
+      </w:r>
+      <w:proofErr w:type="spellStart"/>
+      <w:r>
+        <w:t>api</w:t>
+      </w:r>
+      <w:proofErr w:type="spellEnd"/>
     </w:p>
     <w:p>
       <w:pPr>
@@ -104,8 +122,13 @@
         <w:t xml:space="preserve"> messages</w:t>
       </w:r>
       <w:r>
-        <w:t xml:space="preserve"> and cloud_api</w:t>
-      </w:r>
+        <w:t xml:space="preserve"> and </w:t>
+      </w:r>
+      <w:proofErr w:type="spellStart"/>
+      <w:r>
+        <w:t>cloud_api</w:t>
+      </w:r>
+      <w:proofErr w:type="spellEnd"/>
     </w:p>
     <w:p>
       <w:pPr>
@@ -134,7 +157,15 @@
         </w:numPr>
       </w:pPr>
       <w:r>
-        <w:t>10/30/2017: Added restarted parameter to i_am message</w:t>
+        <w:t xml:space="preserve">10/30/2017: Added restarted parameter to </w:t>
+      </w:r>
+      <w:proofErr w:type="spellStart"/>
+      <w:r>
+        <w:t>i_am</w:t>
+      </w:r>
+      <w:proofErr w:type="spellEnd"/>
+      <w:r>
+        <w:t xml:space="preserve"> message</w:t>
       </w:r>
     </w:p>
     <w:p>
@@ -146,10 +177,31 @@
         </w:numPr>
       </w:pPr>
       <w:r>
-        <w:t>10/31/2017: Added battery_lvl to cloud api</w:t>
-      </w:r>
-      <w:r>
-        <w:t>. Cloud api now ticks.</w:t>
+        <w:t xml:space="preserve">10/31/2017: Added </w:t>
+      </w:r>
+      <w:proofErr w:type="spellStart"/>
+      <w:r>
+        <w:t>battery_lvl</w:t>
+      </w:r>
+      <w:proofErr w:type="spellEnd"/>
+      <w:r>
+        <w:t xml:space="preserve"> to cloud </w:t>
+      </w:r>
+      <w:proofErr w:type="spellStart"/>
+      <w:r>
+        <w:t>api</w:t>
+      </w:r>
+      <w:proofErr w:type="spellEnd"/>
+      <w:r>
+        <w:t xml:space="preserve">. Cloud </w:t>
+      </w:r>
+      <w:proofErr w:type="spellStart"/>
+      <w:r>
+        <w:t>api</w:t>
+      </w:r>
+      <w:proofErr w:type="spellEnd"/>
+      <w:r>
+        <w:t xml:space="preserve"> now ticks.</w:t>
       </w:r>
     </w:p>
     <w:p>
@@ -221,7 +273,15 @@
         </w:numPr>
       </w:pPr>
       <w:r>
-        <w:t>11/28/2017: Plf_TickerBase class introduced</w:t>
+        <w:t xml:space="preserve">11/28/2017: </w:t>
+      </w:r>
+      <w:proofErr w:type="spellStart"/>
+      <w:r>
+        <w:t>Plf_TickerBase</w:t>
+      </w:r>
+      <w:proofErr w:type="spellEnd"/>
+      <w:r>
+        <w:t xml:space="preserve"> class introduced</w:t>
       </w:r>
     </w:p>
     <w:p>
@@ -236,7 +296,15 @@
         <w:t>11/29/2017</w:t>
       </w:r>
       <w:r>
-        <w:t>: Added Trace&amp;Debug section</w:t>
+        <w:t xml:space="preserve">: Added </w:t>
+      </w:r>
+      <w:proofErr w:type="spellStart"/>
+      <w:r>
+        <w:t>Trace&amp;Debug</w:t>
+      </w:r>
+      <w:proofErr w:type="spellEnd"/>
+      <w:r>
+        <w:t xml:space="preserve"> section</w:t>
       </w:r>
     </w:p>
     <w:p>
@@ -272,10 +340,26 @@
         </w:numPr>
       </w:pPr>
       <w:r>
-        <w:t>1/4/2018: Added ratetune print group</w:t>
-      </w:r>
-      <w:r>
-        <w:t>. Intercom_Incoming is now a Ticker class.</w:t>
+        <w:t xml:space="preserve">1/4/2018: Added </w:t>
+      </w:r>
+      <w:proofErr w:type="spellStart"/>
+      <w:r>
+        <w:t>ratetune</w:t>
+      </w:r>
+      <w:proofErr w:type="spellEnd"/>
+      <w:r>
+        <w:t xml:space="preserve"> print group</w:t>
+      </w:r>
+      <w:r>
+        <w:t xml:space="preserve">. </w:t>
+      </w:r>
+      <w:proofErr w:type="spellStart"/>
+      <w:r>
+        <w:t>Intercom_Incoming</w:t>
+      </w:r>
+      <w:proofErr w:type="spellEnd"/>
+      <w:r>
+        <w:t xml:space="preserve"> is now a Ticker class.</w:t>
       </w:r>
     </w:p>
     <w:p>
@@ -287,7 +371,15 @@
         </w:numPr>
       </w:pPr>
       <w:r>
-        <w:t>1/9/2018: Added stuff() method to circularBuffer.</w:t>
+        <w:t xml:space="preserve">1/9/2018: Added stuff() method to </w:t>
+      </w:r>
+      <w:proofErr w:type="spellStart"/>
+      <w:r>
+        <w:t>circularBuffer</w:t>
+      </w:r>
+      <w:proofErr w:type="spellEnd"/>
+      <w:r>
+        <w:t>.</w:t>
       </w:r>
     </w:p>
     <w:p>
@@ -311,7 +403,23 @@
         </w:numPr>
       </w:pPr>
       <w:r>
-        <w:t>1/9/2018: Added recordRequest to Intercom_Outgoing. Renamed transfer() method to run().</w:t>
+        <w:t xml:space="preserve">1/9/2018: Added </w:t>
+      </w:r>
+      <w:proofErr w:type="spellStart"/>
+      <w:r>
+        <w:t>recordRequest</w:t>
+      </w:r>
+      <w:proofErr w:type="spellEnd"/>
+      <w:r>
+        <w:t xml:space="preserve"> to </w:t>
+      </w:r>
+      <w:proofErr w:type="spellStart"/>
+      <w:r>
+        <w:t>Intercom_Outgoing</w:t>
+      </w:r>
+      <w:proofErr w:type="spellEnd"/>
+      <w:r>
+        <w:t>. Renamed transfer() method to run().</w:t>
       </w:r>
     </w:p>
     <w:p>
@@ -347,10 +455,34 @@
         </w:numPr>
       </w:pPr>
       <w:r>
-        <w:t>1/15/2018: Replaced BatteryChecker section with LevelChecker section</w:t>
-      </w:r>
-      <w:r>
-        <w:t>. Added WifiChecker.</w:t>
+        <w:t xml:space="preserve">1/15/2018: Replaced </w:t>
+      </w:r>
+      <w:proofErr w:type="spellStart"/>
+      <w:r>
+        <w:t>BatteryChecker</w:t>
+      </w:r>
+      <w:proofErr w:type="spellEnd"/>
+      <w:r>
+        <w:t xml:space="preserve"> section with </w:t>
+      </w:r>
+      <w:proofErr w:type="spellStart"/>
+      <w:r>
+        <w:t>LevelChecker</w:t>
+      </w:r>
+      <w:proofErr w:type="spellEnd"/>
+      <w:r>
+        <w:t xml:space="preserve"> section</w:t>
+      </w:r>
+      <w:r>
+        <w:t xml:space="preserve">. Added </w:t>
+      </w:r>
+      <w:proofErr w:type="spellStart"/>
+      <w:r>
+        <w:t>WifiChecker</w:t>
+      </w:r>
+      <w:proofErr w:type="spellEnd"/>
+      <w:r>
+        <w:t>.</w:t>
       </w:r>
     </w:p>
     <w:p>
@@ -374,7 +506,15 @@
         </w:numPr>
       </w:pPr>
       <w:r>
-        <w:t>1/17/2018: Added getBatteryPct API</w:t>
+        <w:t xml:space="preserve">1/17/2018: Added </w:t>
+      </w:r>
+      <w:proofErr w:type="spellStart"/>
+      <w:r>
+        <w:t>getBatteryPct</w:t>
+      </w:r>
+      <w:proofErr w:type="spellEnd"/>
+      <w:r>
+        <w:t xml:space="preserve"> API</w:t>
       </w:r>
     </w:p>
     <w:p>
@@ -386,7 +526,23 @@
         </w:numPr>
       </w:pPr>
       <w:r>
-        <w:t>1/19/2018: Modified battery_pct and wifi_pct cloud API</w:t>
+        <w:t xml:space="preserve">1/19/2018: Modified </w:t>
+      </w:r>
+      <w:proofErr w:type="spellStart"/>
+      <w:r>
+        <w:t>battery_pct</w:t>
+      </w:r>
+      <w:proofErr w:type="spellEnd"/>
+      <w:r>
+        <w:t xml:space="preserve"> and </w:t>
+      </w:r>
+      <w:proofErr w:type="spellStart"/>
+      <w:r>
+        <w:t>wifi_pct</w:t>
+      </w:r>
+      <w:proofErr w:type="spellEnd"/>
+      <w:r>
+        <w:t xml:space="preserve"> cloud API</w:t>
       </w:r>
     </w:p>
     <w:p>
@@ -398,7 +554,15 @@
         </w:numPr>
       </w:pPr>
       <w:r>
-        <w:t>1/21/2018: Added Intercom_Buddy LED FSM</w:t>
+        <w:t xml:space="preserve">1/21/2018: Added </w:t>
+      </w:r>
+      <w:proofErr w:type="spellStart"/>
+      <w:r>
+        <w:t>Intercom_Buddy</w:t>
+      </w:r>
+      <w:proofErr w:type="spellEnd"/>
+      <w:r>
+        <w:t xml:space="preserve"> LED FSM</w:t>
       </w:r>
     </w:p>
     <w:p>
@@ -410,7 +574,15 @@
         </w:numPr>
       </w:pPr>
       <w:r>
-        <w:t>1/26/2018: Added DataDump module and expanded Registry section</w:t>
+        <w:t xml:space="preserve">1/26/2018: Added </w:t>
+      </w:r>
+      <w:proofErr w:type="spellStart"/>
+      <w:r>
+        <w:t>DataDump</w:t>
+      </w:r>
+      <w:proofErr w:type="spellEnd"/>
+      <w:r>
+        <w:t xml:space="preserve"> module and expanded Registry section</w:t>
       </w:r>
     </w:p>
     <w:p>
@@ -434,7 +606,23 @@
         </w:numPr>
       </w:pPr>
       <w:r>
-        <w:t>1/28/2018: Added comm state FSM to intercom_buddy section</w:t>
+        <w:t xml:space="preserve">1/28/2018: Added </w:t>
+      </w:r>
+      <w:proofErr w:type="spellStart"/>
+      <w:r>
+        <w:t>comm</w:t>
+      </w:r>
+      <w:proofErr w:type="spellEnd"/>
+      <w:r>
+        <w:t xml:space="preserve"> state FSM to </w:t>
+      </w:r>
+      <w:proofErr w:type="spellStart"/>
+      <w:r>
+        <w:t>intercom_buddy</w:t>
+      </w:r>
+      <w:proofErr w:type="spellEnd"/>
+      <w:r>
+        <w:t xml:space="preserve"> section</w:t>
       </w:r>
     </w:p>
     <w:p>
@@ -459,6 +647,30 @@
       </w:pPr>
       <w:r>
         <w:t>1/30/2018: FSM updated for buddy and outgoing</w:t>
+      </w:r>
+    </w:p>
+    <w:p>
+      <w:pPr>
+        <w:pStyle w:val="ListParagraph"/>
+        <w:numPr>
+          <w:ilvl w:val="0"/>
+          <w:numId w:val="27"/>
+        </w:numPr>
+      </w:pPr>
+      <w:r>
+        <w:t>2/1/2018: Added subsection about IDs.</w:t>
+      </w:r>
+    </w:p>
+    <w:p>
+      <w:pPr>
+        <w:pStyle w:val="ListParagraph"/>
+        <w:numPr>
+          <w:ilvl w:val="0"/>
+          <w:numId w:val="27"/>
+        </w:numPr>
+      </w:pPr>
+      <w:r>
+        <w:t>2/2/2018: Replaced Echo mechanism with simplex keep-alive mechanism</w:t>
       </w:r>
     </w:p>
     <w:p>
@@ -496,6 +708,8 @@
             <w:t>Table of Contents</w:t>
           </w:r>
         </w:p>
+        <w:bookmarkStart w:id="1" w:name="_GoBack"/>
+        <w:bookmarkEnd w:id="1"/>
         <w:p>
           <w:pPr>
             <w:pStyle w:val="TOC1"/>
@@ -517,7 +731,7 @@
           <w:r>
             <w:fldChar w:fldCharType="separate"/>
           </w:r>
-          <w:hyperlink w:anchor="_Toc504744293" w:history="1">
+          <w:hyperlink w:anchor="_Toc505342017" w:history="1">
             <w:r>
               <w:rPr>
                 <w:rStyle w:val="Hyperlink"/>
@@ -558,7 +772,7 @@
                 <w:noProof/>
                 <w:webHidden/>
               </w:rPr>
-              <w:instrText xml:space="preserve"> PAGEREF _Toc504744293 \h </w:instrText>
+              <w:instrText xml:space="preserve"> PAGEREF _Toc505342017 \h </w:instrText>
             </w:r>
             <w:r>
               <w:rPr>
@@ -601,7 +815,7 @@
               <w:lang w:val="nl-BE" w:eastAsia="nl-BE"/>
             </w:rPr>
           </w:pPr>
-          <w:hyperlink w:anchor="_Toc504744294" w:history="1">
+          <w:hyperlink w:anchor="_Toc505342018" w:history="1">
             <w:r>
               <w:rPr>
                 <w:rStyle w:val="Hyperlink"/>
@@ -642,7 +856,7 @@
                 <w:noProof/>
                 <w:webHidden/>
               </w:rPr>
-              <w:instrText xml:space="preserve"> PAGEREF _Toc504744294 \h </w:instrText>
+              <w:instrText xml:space="preserve"> PAGEREF _Toc505342018 \h </w:instrText>
             </w:r>
             <w:r>
               <w:rPr>
@@ -685,7 +899,7 @@
               <w:lang w:val="nl-BE" w:eastAsia="nl-BE"/>
             </w:rPr>
           </w:pPr>
-          <w:hyperlink w:anchor="_Toc504744295" w:history="1">
+          <w:hyperlink w:anchor="_Toc505342019" w:history="1">
             <w:r>
               <w:rPr>
                 <w:rStyle w:val="Hyperlink"/>
@@ -726,7 +940,7 @@
                 <w:noProof/>
                 <w:webHidden/>
               </w:rPr>
-              <w:instrText xml:space="preserve"> PAGEREF _Toc504744295 \h </w:instrText>
+              <w:instrText xml:space="preserve"> PAGEREF _Toc505342019 \h </w:instrText>
             </w:r>
             <w:r>
               <w:rPr>
@@ -769,7 +983,7 @@
               <w:lang w:val="nl-BE" w:eastAsia="nl-BE"/>
             </w:rPr>
           </w:pPr>
-          <w:hyperlink w:anchor="_Toc504744296" w:history="1">
+          <w:hyperlink w:anchor="_Toc505342020" w:history="1">
             <w:r>
               <w:rPr>
                 <w:rStyle w:val="Hyperlink"/>
@@ -791,8 +1005,6 @@
               </w:rPr>
               <w:t>Shell Commands</w:t>
             </w:r>
-            <w:bookmarkStart w:id="1" w:name="_GoBack"/>
-            <w:bookmarkEnd w:id="1"/>
             <w:r>
               <w:rPr>
                 <w:noProof/>
@@ -812,7 +1024,7 @@
                 <w:noProof/>
                 <w:webHidden/>
               </w:rPr>
-              <w:instrText xml:space="preserve"> PAGEREF _Toc504744296 \h </w:instrText>
+              <w:instrText xml:space="preserve"> PAGEREF _Toc505342020 \h </w:instrText>
             </w:r>
             <w:r>
               <w:rPr>
@@ -855,7 +1067,7 @@
               <w:lang w:val="nl-BE" w:eastAsia="nl-BE"/>
             </w:rPr>
           </w:pPr>
-          <w:hyperlink w:anchor="_Toc504744297" w:history="1">
+          <w:hyperlink w:anchor="_Toc505342021" w:history="1">
             <w:r>
               <w:rPr>
                 <w:rStyle w:val="Hyperlink"/>
@@ -896,7 +1108,7 @@
                 <w:noProof/>
                 <w:webHidden/>
               </w:rPr>
-              <w:instrText xml:space="preserve"> PAGEREF _Toc504744297 \h </w:instrText>
+              <w:instrText xml:space="preserve"> PAGEREF _Toc505342021 \h </w:instrText>
             </w:r>
             <w:r>
               <w:rPr>
@@ -939,7 +1151,7 @@
               <w:lang w:val="nl-BE" w:eastAsia="nl-BE"/>
             </w:rPr>
           </w:pPr>
-          <w:hyperlink w:anchor="_Toc504744298" w:history="1">
+          <w:hyperlink w:anchor="_Toc505342022" w:history="1">
             <w:r>
               <w:rPr>
                 <w:rStyle w:val="Hyperlink"/>
@@ -980,7 +1192,7 @@
                 <w:noProof/>
                 <w:webHidden/>
               </w:rPr>
-              <w:instrText xml:space="preserve"> PAGEREF _Toc504744298 \h </w:instrText>
+              <w:instrText xml:space="preserve"> PAGEREF _Toc505342022 \h </w:instrText>
             </w:r>
             <w:r>
               <w:rPr>
@@ -1023,7 +1235,7 @@
               <w:lang w:val="nl-BE" w:eastAsia="nl-BE"/>
             </w:rPr>
           </w:pPr>
-          <w:hyperlink w:anchor="_Toc504744299" w:history="1">
+          <w:hyperlink w:anchor="_Toc505342023" w:history="1">
             <w:r>
               <w:rPr>
                 <w:rStyle w:val="Hyperlink"/>
@@ -1064,7 +1276,7 @@
                 <w:noProof/>
                 <w:webHidden/>
               </w:rPr>
-              <w:instrText xml:space="preserve"> PAGEREF _Toc504744299 \h </w:instrText>
+              <w:instrText xml:space="preserve"> PAGEREF _Toc505342023 \h </w:instrText>
             </w:r>
             <w:r>
               <w:rPr>
@@ -1107,7 +1319,7 @@
               <w:lang w:val="nl-BE" w:eastAsia="nl-BE"/>
             </w:rPr>
           </w:pPr>
-          <w:hyperlink w:anchor="_Toc504744300" w:history="1">
+          <w:hyperlink w:anchor="_Toc505342024" w:history="1">
             <w:r>
               <w:rPr>
                 <w:rStyle w:val="Hyperlink"/>
@@ -1148,7 +1360,7 @@
                 <w:noProof/>
                 <w:webHidden/>
               </w:rPr>
-              <w:instrText xml:space="preserve"> PAGEREF _Toc504744300 \h </w:instrText>
+              <w:instrText xml:space="preserve"> PAGEREF _Toc505342024 \h </w:instrText>
             </w:r>
             <w:r>
               <w:rPr>
@@ -1191,7 +1403,7 @@
               <w:lang w:val="nl-BE" w:eastAsia="nl-BE"/>
             </w:rPr>
           </w:pPr>
-          <w:hyperlink w:anchor="_Toc504744301" w:history="1">
+          <w:hyperlink w:anchor="_Toc505342025" w:history="1">
             <w:r>
               <w:rPr>
                 <w:rStyle w:val="Hyperlink"/>
@@ -1232,7 +1444,7 @@
                 <w:noProof/>
                 <w:webHidden/>
               </w:rPr>
-              <w:instrText xml:space="preserve"> PAGEREF _Toc504744301 \h </w:instrText>
+              <w:instrText xml:space="preserve"> PAGEREF _Toc505342025 \h </w:instrText>
             </w:r>
             <w:r>
               <w:rPr>
@@ -1275,7 +1487,7 @@
               <w:lang w:val="nl-BE" w:eastAsia="nl-BE"/>
             </w:rPr>
           </w:pPr>
-          <w:hyperlink w:anchor="_Toc504744302" w:history="1">
+          <w:hyperlink w:anchor="_Toc505342026" w:history="1">
             <w:r>
               <w:rPr>
                 <w:rStyle w:val="Hyperlink"/>
@@ -1316,7 +1528,7 @@
                 <w:noProof/>
                 <w:webHidden/>
               </w:rPr>
-              <w:instrText xml:space="preserve"> PAGEREF _Toc504744302 \h </w:instrText>
+              <w:instrText xml:space="preserve"> PAGEREF _Toc505342026 \h </w:instrText>
             </w:r>
             <w:r>
               <w:rPr>
@@ -1359,7 +1571,7 @@
               <w:lang w:val="nl-BE" w:eastAsia="nl-BE"/>
             </w:rPr>
           </w:pPr>
-          <w:hyperlink w:anchor="_Toc504744303" w:history="1">
+          <w:hyperlink w:anchor="_Toc505342027" w:history="1">
             <w:r>
               <w:rPr>
                 <w:rStyle w:val="Hyperlink"/>
@@ -1400,7 +1612,7 @@
                 <w:noProof/>
                 <w:webHidden/>
               </w:rPr>
-              <w:instrText xml:space="preserve"> PAGEREF _Toc504744303 \h </w:instrText>
+              <w:instrText xml:space="preserve"> PAGEREF _Toc505342027 \h </w:instrText>
             </w:r>
             <w:r>
               <w:rPr>
@@ -1443,7 +1655,7 @@
               <w:lang w:val="nl-BE" w:eastAsia="nl-BE"/>
             </w:rPr>
           </w:pPr>
-          <w:hyperlink w:anchor="_Toc504744304" w:history="1">
+          <w:hyperlink w:anchor="_Toc505342028" w:history="1">
             <w:r>
               <w:rPr>
                 <w:rStyle w:val="Hyperlink"/>
@@ -1484,7 +1696,7 @@
                 <w:noProof/>
                 <w:webHidden/>
               </w:rPr>
-              <w:instrText xml:space="preserve"> PAGEREF _Toc504744304 \h </w:instrText>
+              <w:instrText xml:space="preserve"> PAGEREF _Toc505342028 \h </w:instrText>
             </w:r>
             <w:r>
               <w:rPr>
@@ -1527,7 +1739,7 @@
               <w:lang w:val="nl-BE" w:eastAsia="nl-BE"/>
             </w:rPr>
           </w:pPr>
-          <w:hyperlink w:anchor="_Toc504744305" w:history="1">
+          <w:hyperlink w:anchor="_Toc505342029" w:history="1">
             <w:r>
               <w:rPr>
                 <w:rStyle w:val="Hyperlink"/>
@@ -1568,7 +1780,7 @@
                 <w:noProof/>
                 <w:webHidden/>
               </w:rPr>
-              <w:instrText xml:space="preserve"> PAGEREF _Toc504744305 \h </w:instrText>
+              <w:instrText xml:space="preserve"> PAGEREF _Toc505342029 \h </w:instrText>
             </w:r>
             <w:r>
               <w:rPr>
@@ -1611,7 +1823,7 @@
               <w:lang w:val="nl-BE" w:eastAsia="nl-BE"/>
             </w:rPr>
           </w:pPr>
-          <w:hyperlink w:anchor="_Toc504744306" w:history="1">
+          <w:hyperlink w:anchor="_Toc505342030" w:history="1">
             <w:r>
               <w:rPr>
                 <w:rStyle w:val="Hyperlink"/>
@@ -1652,7 +1864,7 @@
                 <w:noProof/>
                 <w:webHidden/>
               </w:rPr>
-              <w:instrText xml:space="preserve"> PAGEREF _Toc504744306 \h </w:instrText>
+              <w:instrText xml:space="preserve"> PAGEREF _Toc505342030 \h </w:instrText>
             </w:r>
             <w:r>
               <w:rPr>
@@ -1695,7 +1907,7 @@
               <w:lang w:val="nl-BE" w:eastAsia="nl-BE"/>
             </w:rPr>
           </w:pPr>
-          <w:hyperlink w:anchor="_Toc504744307" w:history="1">
+          <w:hyperlink w:anchor="_Toc505342031" w:history="1">
             <w:r>
               <w:rPr>
                 <w:rStyle w:val="Hyperlink"/>
@@ -1736,7 +1948,7 @@
                 <w:noProof/>
                 <w:webHidden/>
               </w:rPr>
-              <w:instrText xml:space="preserve"> PAGEREF _Toc504744307 \h </w:instrText>
+              <w:instrText xml:space="preserve"> PAGEREF _Toc505342031 \h </w:instrText>
             </w:r>
             <w:r>
               <w:rPr>
@@ -1779,7 +1991,7 @@
               <w:lang w:val="nl-BE" w:eastAsia="nl-BE"/>
             </w:rPr>
           </w:pPr>
-          <w:hyperlink w:anchor="_Toc504744308" w:history="1">
+          <w:hyperlink w:anchor="_Toc505342032" w:history="1">
             <w:r>
               <w:rPr>
                 <w:rStyle w:val="Hyperlink"/>
@@ -1820,7 +2032,7 @@
                 <w:noProof/>
                 <w:webHidden/>
               </w:rPr>
-              <w:instrText xml:space="preserve"> PAGEREF _Toc504744308 \h </w:instrText>
+              <w:instrText xml:space="preserve"> PAGEREF _Toc505342032 \h </w:instrText>
             </w:r>
             <w:r>
               <w:rPr>
@@ -1863,7 +2075,7 @@
               <w:lang w:val="nl-BE" w:eastAsia="nl-BE"/>
             </w:rPr>
           </w:pPr>
-          <w:hyperlink w:anchor="_Toc504744309" w:history="1">
+          <w:hyperlink w:anchor="_Toc505342033" w:history="1">
             <w:r>
               <w:rPr>
                 <w:rStyle w:val="Hyperlink"/>
@@ -1904,7 +2116,7 @@
                 <w:noProof/>
                 <w:webHidden/>
               </w:rPr>
-              <w:instrText xml:space="preserve"> PAGEREF _Toc504744309 \h </w:instrText>
+              <w:instrText xml:space="preserve"> PAGEREF _Toc505342033 \h </w:instrText>
             </w:r>
             <w:r>
               <w:rPr>
@@ -1947,7 +2159,7 @@
               <w:lang w:val="nl-BE" w:eastAsia="nl-BE"/>
             </w:rPr>
           </w:pPr>
-          <w:hyperlink w:anchor="_Toc504744310" w:history="1">
+          <w:hyperlink w:anchor="_Toc505342034" w:history="1">
             <w:r>
               <w:rPr>
                 <w:rStyle w:val="Hyperlink"/>
@@ -1988,7 +2200,7 @@
                 <w:noProof/>
                 <w:webHidden/>
               </w:rPr>
-              <w:instrText xml:space="preserve"> PAGEREF _Toc504744310 \h </w:instrText>
+              <w:instrText xml:space="preserve"> PAGEREF _Toc505342034 \h </w:instrText>
             </w:r>
             <w:r>
               <w:rPr>
@@ -2009,6 +2221,90 @@
                 <w:webHidden/>
               </w:rPr>
               <w:t>22</w:t>
+            </w:r>
+            <w:r>
+              <w:rPr>
+                <w:noProof/>
+                <w:webHidden/>
+              </w:rPr>
+              <w:fldChar w:fldCharType="end"/>
+            </w:r>
+          </w:hyperlink>
+        </w:p>
+        <w:p>
+          <w:pPr>
+            <w:pStyle w:val="TOC3"/>
+            <w:tabs>
+              <w:tab w:val="left" w:pos="1320"/>
+              <w:tab w:val="right" w:leader="dot" w:pos="9350"/>
+            </w:tabs>
+            <w:rPr>
+              <w:noProof/>
+              <w:lang w:val="nl-BE" w:eastAsia="nl-BE"/>
+            </w:rPr>
+          </w:pPr>
+          <w:hyperlink w:anchor="_Toc505342035" w:history="1">
+            <w:r>
+              <w:rPr>
+                <w:rStyle w:val="Hyperlink"/>
+                <w:noProof/>
+              </w:rPr>
+              <w:t>8.11.1</w:t>
+            </w:r>
+            <w:r>
+              <w:rPr>
+                <w:noProof/>
+                <w:lang w:val="nl-BE" w:eastAsia="nl-BE"/>
+              </w:rPr>
+              <w:tab/>
+            </w:r>
+            <w:r>
+              <w:rPr>
+                <w:rStyle w:val="Hyperlink"/>
+                <w:noProof/>
+              </w:rPr>
+              <w:t>Intercom IDs, Source and Destination IDs in Messages</w:t>
+            </w:r>
+            <w:r>
+              <w:rPr>
+                <w:noProof/>
+                <w:webHidden/>
+              </w:rPr>
+              <w:tab/>
+            </w:r>
+            <w:r>
+              <w:rPr>
+                <w:noProof/>
+                <w:webHidden/>
+              </w:rPr>
+              <w:fldChar w:fldCharType="begin"/>
+            </w:r>
+            <w:r>
+              <w:rPr>
+                <w:noProof/>
+                <w:webHidden/>
+              </w:rPr>
+              <w:instrText xml:space="preserve"> PAGEREF _Toc505342035 \h </w:instrText>
+            </w:r>
+            <w:r>
+              <w:rPr>
+                <w:noProof/>
+                <w:webHidden/>
+              </w:rPr>
+            </w:r>
+            <w:r>
+              <w:rPr>
+                <w:noProof/>
+                <w:webHidden/>
+              </w:rPr>
+              <w:fldChar w:fldCharType="separate"/>
+            </w:r>
+            <w:r>
+              <w:rPr>
+                <w:noProof/>
+                <w:webHidden/>
+              </w:rPr>
+              <w:t>24</w:t>
             </w:r>
             <w:r>
               <w:rPr>
@@ -2031,7 +2327,7 @@
               <w:lang w:val="nl-BE" w:eastAsia="nl-BE"/>
             </w:rPr>
           </w:pPr>
-          <w:hyperlink w:anchor="_Toc504744311" w:history="1">
+          <w:hyperlink w:anchor="_Toc505342036" w:history="1">
             <w:r>
               <w:rPr>
                 <w:rStyle w:val="Hyperlink"/>
@@ -2072,7 +2368,7 @@
                 <w:noProof/>
                 <w:webHidden/>
               </w:rPr>
-              <w:instrText xml:space="preserve"> PAGEREF _Toc504744311 \h </w:instrText>
+              <w:instrText xml:space="preserve"> PAGEREF _Toc505342036 \h </w:instrText>
             </w:r>
             <w:r>
               <w:rPr>
@@ -2115,7 +2411,7 @@
               <w:lang w:val="nl-BE" w:eastAsia="nl-BE"/>
             </w:rPr>
           </w:pPr>
-          <w:hyperlink w:anchor="_Toc504744312" w:history="1">
+          <w:hyperlink w:anchor="_Toc505342037" w:history="1">
             <w:r>
               <w:rPr>
                 <w:rStyle w:val="Hyperlink"/>
@@ -2156,7 +2452,7 @@
                 <w:noProof/>
                 <w:webHidden/>
               </w:rPr>
-              <w:instrText xml:space="preserve"> PAGEREF _Toc504744312 \h </w:instrText>
+              <w:instrText xml:space="preserve"> PAGEREF _Toc505342037 \h </w:instrText>
             </w:r>
             <w:r>
               <w:rPr>
@@ -2199,7 +2495,7 @@
               <w:lang w:val="nl-BE" w:eastAsia="nl-BE"/>
             </w:rPr>
           </w:pPr>
-          <w:hyperlink w:anchor="_Toc504744313" w:history="1">
+          <w:hyperlink w:anchor="_Toc505342038" w:history="1">
             <w:r>
               <w:rPr>
                 <w:rStyle w:val="Hyperlink"/>
@@ -2240,7 +2536,7 @@
                 <w:noProof/>
                 <w:webHidden/>
               </w:rPr>
-              <w:instrText xml:space="preserve"> PAGEREF _Toc504744313 \h </w:instrText>
+              <w:instrText xml:space="preserve"> PAGEREF _Toc505342038 \h </w:instrText>
             </w:r>
             <w:r>
               <w:rPr>
@@ -2283,7 +2579,7 @@
               <w:lang w:val="nl-BE" w:eastAsia="nl-BE"/>
             </w:rPr>
           </w:pPr>
-          <w:hyperlink w:anchor="_Toc504744314" w:history="1">
+          <w:hyperlink w:anchor="_Toc505342039" w:history="1">
             <w:r>
               <w:rPr>
                 <w:rStyle w:val="Hyperlink"/>
@@ -2324,7 +2620,7 @@
                 <w:noProof/>
                 <w:webHidden/>
               </w:rPr>
-              <w:instrText xml:space="preserve"> PAGEREF _Toc504744314 \h </w:instrText>
+              <w:instrText xml:space="preserve"> PAGEREF _Toc505342039 \h </w:instrText>
             </w:r>
             <w:r>
               <w:rPr>
@@ -2367,7 +2663,7 @@
               <w:lang w:val="nl-BE" w:eastAsia="nl-BE"/>
             </w:rPr>
           </w:pPr>
-          <w:hyperlink w:anchor="_Toc504744315" w:history="1">
+          <w:hyperlink w:anchor="_Toc505342040" w:history="1">
             <w:r>
               <w:rPr>
                 <w:rStyle w:val="Hyperlink"/>
@@ -2408,7 +2704,7 @@
                 <w:noProof/>
                 <w:webHidden/>
               </w:rPr>
-              <w:instrText xml:space="preserve"> PAGEREF _Toc504744315 \h </w:instrText>
+              <w:instrText xml:space="preserve"> PAGEREF _Toc505342040 \h </w:instrText>
             </w:r>
             <w:r>
               <w:rPr>
@@ -2451,7 +2747,7 @@
               <w:lang w:val="nl-BE" w:eastAsia="nl-BE"/>
             </w:rPr>
           </w:pPr>
-          <w:hyperlink w:anchor="_Toc504744316" w:history="1">
+          <w:hyperlink w:anchor="_Toc505342041" w:history="1">
             <w:r>
               <w:rPr>
                 <w:rStyle w:val="Hyperlink"/>
@@ -2492,7 +2788,7 @@
                 <w:noProof/>
                 <w:webHidden/>
               </w:rPr>
-              <w:instrText xml:space="preserve"> PAGEREF _Toc504744316 \h </w:instrText>
+              <w:instrText xml:space="preserve"> PAGEREF _Toc505342041 \h </w:instrText>
             </w:r>
             <w:r>
               <w:rPr>
@@ -2535,7 +2831,7 @@
               <w:lang w:val="nl-BE" w:eastAsia="nl-BE"/>
             </w:rPr>
           </w:pPr>
-          <w:hyperlink w:anchor="_Toc504744317" w:history="1">
+          <w:hyperlink w:anchor="_Toc505342042" w:history="1">
             <w:r>
               <w:rPr>
                 <w:rStyle w:val="Hyperlink"/>
@@ -2576,7 +2872,7 @@
                 <w:noProof/>
                 <w:webHidden/>
               </w:rPr>
-              <w:instrText xml:space="preserve"> PAGEREF _Toc504744317 \h </w:instrText>
+              <w:instrText xml:space="preserve"> PAGEREF _Toc505342042 \h </w:instrText>
             </w:r>
             <w:r>
               <w:rPr>
@@ -2625,7 +2921,7 @@
       <w:pPr>
         <w:pStyle w:val="Heading1"/>
       </w:pPr>
-      <w:bookmarkStart w:id="2" w:name="_Toc504744294"/>
+      <w:bookmarkStart w:id="2" w:name="_Toc505342018"/>
       <w:r>
         <w:lastRenderedPageBreak/>
         <w:t>Version Control</w:t>
@@ -2648,7 +2944,7 @@
       <w:pPr>
         <w:pStyle w:val="Heading1"/>
       </w:pPr>
-      <w:bookmarkStart w:id="3" w:name="_Toc504744295"/>
+      <w:bookmarkStart w:id="3" w:name="_Toc505342019"/>
       <w:r>
         <w:t xml:space="preserve">Third Party </w:t>
       </w:r>
@@ -2820,9 +3116,11 @@
           <w:numId w:val="28"/>
         </w:numPr>
       </w:pPr>
+      <w:proofErr w:type="spellStart"/>
       <w:r>
         <w:t>Dateutil</w:t>
       </w:r>
+      <w:proofErr w:type="spellEnd"/>
     </w:p>
     <w:p>
       <w:pPr>
@@ -2844,12 +3142,14 @@
           <w:numId w:val="28"/>
         </w:numPr>
       </w:pPr>
+      <w:proofErr w:type="spellStart"/>
       <w:r>
         <w:t>pex</w:t>
       </w:r>
       <w:r>
         <w:t>pect</w:t>
       </w:r>
+      <w:proofErr w:type="spellEnd"/>
     </w:p>
     <w:p>
       <w:r>
@@ -2861,7 +3161,7 @@
       <w:pPr>
         <w:pStyle w:val="Heading1"/>
       </w:pPr>
-      <w:bookmarkStart w:id="4" w:name="_Toc504744296"/>
+      <w:bookmarkStart w:id="4" w:name="_Toc505342020"/>
       <w:r>
         <w:t>Shell Commands</w:t>
       </w:r>
@@ -2878,19 +3178,32 @@
         <w:ind w:firstLine="720"/>
       </w:pPr>
       <w:r>
-        <w:t>particle call Intercom1 en</w:t>
+        <w:t xml:space="preserve">particle call Intercom1 </w:t>
+      </w:r>
+      <w:proofErr w:type="spellStart"/>
+      <w:r>
+        <w:t>en</w:t>
       </w:r>
       <w:r>
         <w:t>|dis</w:t>
       </w:r>
       <w:r>
-        <w:t>_prntgrp messages</w:t>
+        <w:t>_prntgrp</w:t>
+      </w:r>
+      <w:proofErr w:type="spellEnd"/>
+      <w:r>
+        <w:t xml:space="preserve"> messages</w:t>
       </w:r>
       <w:r>
         <w:t>/</w:t>
       </w:r>
-      <w:r>
-        <w:t>ratetune/</w:t>
+      <w:proofErr w:type="spellStart"/>
+      <w:r>
+        <w:t>ratetune</w:t>
+      </w:r>
+      <w:proofErr w:type="spellEnd"/>
+      <w:r>
+        <w:t>/</w:t>
       </w:r>
       <w:r>
         <w:t>default</w:t>
@@ -2906,8 +3219,13 @@
         <w:ind w:firstLine="720"/>
       </w:pPr>
       <w:r>
-        <w:t>particle call Intercom1 list_ddump</w:t>
-      </w:r>
+        <w:t xml:space="preserve">particle call Intercom1 </w:t>
+      </w:r>
+      <w:proofErr w:type="spellStart"/>
+      <w:r>
+        <w:t>list_ddump</w:t>
+      </w:r>
+      <w:proofErr w:type="spellEnd"/>
     </w:p>
     <w:p>
       <w:r>
@@ -2919,7 +3237,23 @@
         <w:ind w:firstLine="720"/>
       </w:pPr>
       <w:r>
-        <w:t>particle call Intercom ddump &lt;modulename&gt;</w:t>
+        <w:t xml:space="preserve">particle call Intercom </w:t>
+      </w:r>
+      <w:proofErr w:type="spellStart"/>
+      <w:r>
+        <w:t>ddump</w:t>
+      </w:r>
+      <w:proofErr w:type="spellEnd"/>
+      <w:r>
+        <w:t xml:space="preserve"> &lt;</w:t>
+      </w:r>
+      <w:proofErr w:type="spellStart"/>
+      <w:r>
+        <w:t>modulename</w:t>
+      </w:r>
+      <w:proofErr w:type="spellEnd"/>
+      <w:r>
+        <w:t>&gt;</w:t>
       </w:r>
     </w:p>
     <w:p>
@@ -3003,7 +3337,47 @@
         <w:ind w:left="720"/>
       </w:pPr>
       <w:r>
-        <w:t>python manuf_config.py [-h,--help] [-c,--skip_claim] [-f,--skip_flash] [-i,--image_filename &lt;image_filename&gt;]</w:t>
+        <w:t>python manuf_config.py [-h,--help] [-c,--</w:t>
+      </w:r>
+      <w:proofErr w:type="spellStart"/>
+      <w:r>
+        <w:t>skip_claim</w:t>
+      </w:r>
+      <w:proofErr w:type="spellEnd"/>
+      <w:r>
+        <w:t>] [-f,--</w:t>
+      </w:r>
+      <w:proofErr w:type="spellStart"/>
+      <w:r>
+        <w:t>skip_flash</w:t>
+      </w:r>
+      <w:proofErr w:type="spellEnd"/>
+      <w:r>
+        <w:t>] [-</w:t>
+      </w:r>
+      <w:proofErr w:type="spellStart"/>
+      <w:r>
+        <w:t>i</w:t>
+      </w:r>
+      <w:proofErr w:type="spellEnd"/>
+      <w:r>
+        <w:t>,--</w:t>
+      </w:r>
+      <w:proofErr w:type="spellStart"/>
+      <w:r>
+        <w:t>image_filename</w:t>
+      </w:r>
+      <w:proofErr w:type="spellEnd"/>
+      <w:r>
+        <w:t xml:space="preserve"> &lt;</w:t>
+      </w:r>
+      <w:proofErr w:type="spellStart"/>
+      <w:r>
+        <w:t>image_filename</w:t>
+      </w:r>
+      <w:proofErr w:type="spellEnd"/>
+      <w:r>
+        <w:t>&gt;]</w:t>
       </w:r>
     </w:p>
     <w:p>
@@ -3011,7 +3385,23 @@
         <w:ind w:left="720"/>
       </w:pPr>
       <w:r>
-        <w:t>Finds and claims connected devices, sets up Wifi, flashes reference fw image and configures name, buddy name and secret key.</w:t>
+        <w:t xml:space="preserve">Finds and claims connected devices, sets up </w:t>
+      </w:r>
+      <w:proofErr w:type="spellStart"/>
+      <w:r>
+        <w:t>Wifi</w:t>
+      </w:r>
+      <w:proofErr w:type="spellEnd"/>
+      <w:r>
+        <w:t xml:space="preserve">, flashes reference </w:t>
+      </w:r>
+      <w:proofErr w:type="spellStart"/>
+      <w:r>
+        <w:t>fw</w:t>
+      </w:r>
+      <w:proofErr w:type="spellEnd"/>
+      <w:r>
+        <w:t xml:space="preserve"> image and configures name, buddy name and secret key.</w:t>
       </w:r>
     </w:p>
     <w:p/>
@@ -3019,7 +3409,7 @@
       <w:pPr>
         <w:pStyle w:val="Heading1"/>
       </w:pPr>
-      <w:bookmarkStart w:id="5" w:name="_Toc504744297"/>
+      <w:bookmarkStart w:id="5" w:name="_Toc505342021"/>
       <w:r>
         <w:t>Pin Assignments</w:t>
       </w:r>
@@ -3165,7 +3555,25 @@
           <w:color w:val="000000"/>
           <w:lang w:eastAsia="nl-BE"/>
         </w:rPr>
-        <w:t>A2 = xDCS to codec</w:t>
+        <w:t xml:space="preserve">A2 = </w:t>
+      </w:r>
+      <w:proofErr w:type="spellStart"/>
+      <w:r>
+        <w:rPr>
+          <w:rFonts w:ascii="Calibri" w:eastAsia="Times New Roman" w:hAnsi="Calibri" w:cs="Calibri"/>
+          <w:color w:val="000000"/>
+          <w:lang w:eastAsia="nl-BE"/>
+        </w:rPr>
+        <w:t>xDCS</w:t>
+      </w:r>
+      <w:proofErr w:type="spellEnd"/>
+      <w:r>
+        <w:rPr>
+          <w:rFonts w:ascii="Calibri" w:eastAsia="Times New Roman" w:hAnsi="Calibri" w:cs="Calibri"/>
+          <w:color w:val="000000"/>
+          <w:lang w:eastAsia="nl-BE"/>
+        </w:rPr>
+        <w:t xml:space="preserve"> to codec</w:t>
       </w:r>
     </w:p>
     <w:p>
@@ -3183,7 +3591,25 @@
           <w:color w:val="000000"/>
           <w:lang w:eastAsia="nl-BE"/>
         </w:rPr>
-        <w:t>A1 = xRESET to codec</w:t>
+        <w:t xml:space="preserve">A1 = </w:t>
+      </w:r>
+      <w:proofErr w:type="spellStart"/>
+      <w:r>
+        <w:rPr>
+          <w:rFonts w:ascii="Calibri" w:eastAsia="Times New Roman" w:hAnsi="Calibri" w:cs="Calibri"/>
+          <w:color w:val="000000"/>
+          <w:lang w:eastAsia="nl-BE"/>
+        </w:rPr>
+        <w:t>xRESET</w:t>
+      </w:r>
+      <w:proofErr w:type="spellEnd"/>
+      <w:r>
+        <w:rPr>
+          <w:rFonts w:ascii="Calibri" w:eastAsia="Times New Roman" w:hAnsi="Calibri" w:cs="Calibri"/>
+          <w:color w:val="000000"/>
+          <w:lang w:eastAsia="nl-BE"/>
+        </w:rPr>
+        <w:t xml:space="preserve"> to codec</w:t>
       </w:r>
     </w:p>
     <w:p>
@@ -3219,7 +3645,25 @@
           <w:color w:val="000000"/>
           <w:lang w:eastAsia="nl-BE"/>
         </w:rPr>
-        <w:t>DAC = xCS to codec</w:t>
+        <w:t xml:space="preserve">DAC = </w:t>
+      </w:r>
+      <w:proofErr w:type="spellStart"/>
+      <w:r>
+        <w:rPr>
+          <w:rFonts w:ascii="Calibri" w:eastAsia="Times New Roman" w:hAnsi="Calibri" w:cs="Calibri"/>
+          <w:color w:val="000000"/>
+          <w:lang w:eastAsia="nl-BE"/>
+        </w:rPr>
+        <w:t>xCS</w:t>
+      </w:r>
+      <w:proofErr w:type="spellEnd"/>
+      <w:r>
+        <w:rPr>
+          <w:rFonts w:ascii="Calibri" w:eastAsia="Times New Roman" w:hAnsi="Calibri" w:cs="Calibri"/>
+          <w:color w:val="000000"/>
+          <w:lang w:eastAsia="nl-BE"/>
+        </w:rPr>
+        <w:t xml:space="preserve"> to codec</w:t>
       </w:r>
     </w:p>
     <w:p>
@@ -3273,7 +3717,25 @@
           <w:color w:val="000000"/>
           <w:lang w:eastAsia="nl-BE"/>
         </w:rPr>
-        <w:t>D2 = xRST to sx1509 i/o expander</w:t>
+        <w:t xml:space="preserve">D2 = </w:t>
+      </w:r>
+      <w:proofErr w:type="spellStart"/>
+      <w:r>
+        <w:rPr>
+          <w:rFonts w:ascii="Calibri" w:eastAsia="Times New Roman" w:hAnsi="Calibri" w:cs="Calibri"/>
+          <w:color w:val="000000"/>
+          <w:lang w:eastAsia="nl-BE"/>
+        </w:rPr>
+        <w:t>xRST</w:t>
+      </w:r>
+      <w:proofErr w:type="spellEnd"/>
+      <w:r>
+        <w:rPr>
+          <w:rFonts w:ascii="Calibri" w:eastAsia="Times New Roman" w:hAnsi="Calibri" w:cs="Calibri"/>
+          <w:color w:val="000000"/>
+          <w:lang w:eastAsia="nl-BE"/>
+        </w:rPr>
+        <w:t xml:space="preserve"> to sx1509 i/o expander</w:t>
       </w:r>
     </w:p>
     <w:p>
@@ -3499,7 +3961,25 @@
           <w:color w:val="000000"/>
           <w:lang w:eastAsia="nl-BE"/>
         </w:rPr>
-        <w:t>7 = Wifi check button</w:t>
+        <w:t xml:space="preserve">7 = </w:t>
+      </w:r>
+      <w:proofErr w:type="spellStart"/>
+      <w:r>
+        <w:rPr>
+          <w:rFonts w:ascii="Calibri" w:eastAsia="Times New Roman" w:hAnsi="Calibri" w:cs="Calibri"/>
+          <w:color w:val="000000"/>
+          <w:lang w:eastAsia="nl-BE"/>
+        </w:rPr>
+        <w:t>Wifi</w:t>
+      </w:r>
+      <w:proofErr w:type="spellEnd"/>
+      <w:r>
+        <w:rPr>
+          <w:rFonts w:ascii="Calibri" w:eastAsia="Times New Roman" w:hAnsi="Calibri" w:cs="Calibri"/>
+          <w:color w:val="000000"/>
+          <w:lang w:eastAsia="nl-BE"/>
+        </w:rPr>
+        <w:t xml:space="preserve"> check button</w:t>
       </w:r>
     </w:p>
     <w:p>
@@ -3517,7 +3997,25 @@
           <w:color w:val="000000"/>
           <w:lang w:eastAsia="nl-BE"/>
         </w:rPr>
-        <w:t>8 = Vol.Dec.</w:t>
+        <w:t xml:space="preserve">8 = </w:t>
+      </w:r>
+      <w:proofErr w:type="spellStart"/>
+      <w:r>
+        <w:rPr>
+          <w:rFonts w:ascii="Calibri" w:eastAsia="Times New Roman" w:hAnsi="Calibri" w:cs="Calibri"/>
+          <w:color w:val="000000"/>
+          <w:lang w:eastAsia="nl-BE"/>
+        </w:rPr>
+        <w:t>Vol.Dec</w:t>
+      </w:r>
+      <w:proofErr w:type="spellEnd"/>
+      <w:r>
+        <w:rPr>
+          <w:rFonts w:ascii="Calibri" w:eastAsia="Times New Roman" w:hAnsi="Calibri" w:cs="Calibri"/>
+          <w:color w:val="000000"/>
+          <w:lang w:eastAsia="nl-BE"/>
+        </w:rPr>
+        <w:t>.</w:t>
       </w:r>
     </w:p>
     <w:p>
@@ -3535,7 +4033,25 @@
           <w:color w:val="000000"/>
           <w:lang w:eastAsia="nl-BE"/>
         </w:rPr>
-        <w:t>9 = Vol.Inc.</w:t>
+        <w:t xml:space="preserve">9 = </w:t>
+      </w:r>
+      <w:proofErr w:type="spellStart"/>
+      <w:r>
+        <w:rPr>
+          <w:rFonts w:ascii="Calibri" w:eastAsia="Times New Roman" w:hAnsi="Calibri" w:cs="Calibri"/>
+          <w:color w:val="000000"/>
+          <w:lang w:eastAsia="nl-BE"/>
+        </w:rPr>
+        <w:t>Vol.Inc</w:t>
+      </w:r>
+      <w:proofErr w:type="spellEnd"/>
+      <w:r>
+        <w:rPr>
+          <w:rFonts w:ascii="Calibri" w:eastAsia="Times New Roman" w:hAnsi="Calibri" w:cs="Calibri"/>
+          <w:color w:val="000000"/>
+          <w:lang w:eastAsia="nl-BE"/>
+        </w:rPr>
+        <w:t>.</w:t>
       </w:r>
     </w:p>
     <w:p>
@@ -3652,7 +4168,7 @@
       <w:pPr>
         <w:pStyle w:val="Heading1"/>
       </w:pPr>
-      <w:bookmarkStart w:id="6" w:name="_Toc504744298"/>
+      <w:bookmarkStart w:id="6" w:name="_Toc505342022"/>
       <w:r>
         <w:t xml:space="preserve">Firmware </w:t>
       </w:r>
@@ -3670,9 +4186,11 @@
           <w:numId w:val="29"/>
         </w:numPr>
       </w:pPr>
+      <w:proofErr w:type="spellStart"/>
       <w:r>
         <w:t>CamelCase</w:t>
       </w:r>
+      <w:proofErr w:type="spellEnd"/>
     </w:p>
     <w:p>
       <w:pPr>
@@ -3695,8 +4213,13 @@
         </w:numPr>
       </w:pPr>
       <w:r>
-        <w:t>Functions and variables start with lowercase, e.g. topIndex</w:t>
-      </w:r>
+        <w:t xml:space="preserve">Functions and variables start with lowercase, e.g. </w:t>
+      </w:r>
+      <w:proofErr w:type="spellStart"/>
+      <w:r>
+        <w:t>topIndex</w:t>
+      </w:r>
+      <w:proofErr w:type="spellEnd"/>
     </w:p>
     <w:p>
       <w:pPr>
@@ -3706,9 +4229,19 @@
           <w:numId w:val="29"/>
         </w:numPr>
       </w:pPr>
-      <w:r>
-        <w:t>Typedefs end with _t, e.g. RegisterEntry_t</w:t>
-      </w:r>
+      <w:proofErr w:type="spellStart"/>
+      <w:r>
+        <w:t>Typedefs</w:t>
+      </w:r>
+      <w:proofErr w:type="spellEnd"/>
+      <w:r>
+        <w:t xml:space="preserve"> end with _t, e.g. </w:t>
+      </w:r>
+      <w:proofErr w:type="spellStart"/>
+      <w:r>
+        <w:t>RegisterEntry_t</w:t>
+      </w:r>
+      <w:proofErr w:type="spellEnd"/>
     </w:p>
     <w:p>
       <w:pPr>
@@ -3731,8 +4264,13 @@
         </w:numPr>
       </w:pPr>
       <w:r>
-        <w:t>Private members have leading underscore, e.g. _registryp</w:t>
-      </w:r>
+        <w:t>Private members have leading underscore, e.g. _</w:t>
+      </w:r>
+      <w:proofErr w:type="spellStart"/>
+      <w:r>
+        <w:t>registryp</w:t>
+      </w:r>
+      <w:proofErr w:type="spellEnd"/>
     </w:p>
     <w:p>
       <w:pPr>
@@ -3755,8 +4293,21 @@
         </w:numPr>
       </w:pPr>
       <w:r>
-        <w:t>‘Namespace’-like prefixes are separated with an underscore, e.g. Intercom_Outgoing, intercom_outgoing</w:t>
-      </w:r>
+        <w:t xml:space="preserve">‘Namespace’-like prefixes are separated with an underscore, e.g. </w:t>
+      </w:r>
+      <w:proofErr w:type="spellStart"/>
+      <w:r>
+        <w:t>Intercom_Outgoing</w:t>
+      </w:r>
+      <w:proofErr w:type="spellEnd"/>
+      <w:r>
+        <w:t xml:space="preserve">, </w:t>
+      </w:r>
+      <w:proofErr w:type="spellStart"/>
+      <w:r>
+        <w:t>intercom_outgoing</w:t>
+      </w:r>
+      <w:proofErr w:type="spellEnd"/>
     </w:p>
     <w:p>
       <w:pPr>
@@ -3840,7 +4391,7 @@
       <w:pPr>
         <w:pStyle w:val="Heading1"/>
       </w:pPr>
-      <w:bookmarkStart w:id="7" w:name="_Toc504744299"/>
+      <w:bookmarkStart w:id="7" w:name="_Toc505342023"/>
       <w:r>
         <w:t>Firmware</w:t>
       </w:r>
@@ -3854,7 +4405,7 @@
       <w:pPr>
         <w:pStyle w:val="Heading2"/>
       </w:pPr>
-      <w:bookmarkStart w:id="8" w:name="_Toc504744300"/>
+      <w:bookmarkStart w:id="8" w:name="_Toc505342024"/>
       <w:r>
         <w:t>Ownership</w:t>
       </w:r>
@@ -3980,7 +4531,8 @@
       <w:pPr>
         <w:pStyle w:val="Heading2"/>
       </w:pPr>
-      <w:bookmarkStart w:id="9" w:name="_Toc504744301"/>
+      <w:bookmarkStart w:id="9" w:name="_Toc505342025"/>
+      <w:proofErr w:type="spellStart"/>
       <w:r>
         <w:t>Intercom_</w:t>
       </w:r>
@@ -3988,11 +4540,17 @@
         <w:t>Root</w:t>
       </w:r>
       <w:bookmarkEnd w:id="9"/>
+      <w:proofErr w:type="spellEnd"/>
     </w:p>
     <w:p/>
     <w:p>
-      <w:r>
-        <w:t>Intercom_Root is the root of the Intercom object tree.</w:t>
+      <w:proofErr w:type="spellStart"/>
+      <w:r>
+        <w:t>Intercom_Root</w:t>
+      </w:r>
+      <w:proofErr w:type="spellEnd"/>
+      <w:r>
+        <w:t xml:space="preserve"> is the root of the Intercom object tree.</w:t>
       </w:r>
     </w:p>
     <w:p>
@@ -4082,7 +4640,8 @@
       <w:pPr>
         <w:pStyle w:val="Heading2"/>
       </w:pPr>
-      <w:bookmarkStart w:id="10" w:name="_Toc504744302"/>
+      <w:bookmarkStart w:id="10" w:name="_Toc505342026"/>
+      <w:proofErr w:type="spellStart"/>
       <w:r>
         <w:t>Intercom_</w:t>
       </w:r>
@@ -4090,11 +4649,25 @@
         <w:t>Incoming</w:t>
       </w:r>
       <w:bookmarkEnd w:id="10"/>
+      <w:proofErr w:type="spellEnd"/>
     </w:p>
     <w:p/>
     <w:p>
-      <w:r>
-        <w:t>Intercom_Incoming is in charge of the incoming datapath logic.</w:t>
+      <w:proofErr w:type="spellStart"/>
+      <w:r>
+        <w:t>Intercom_Incoming</w:t>
+      </w:r>
+      <w:proofErr w:type="spellEnd"/>
+      <w:r>
+        <w:t xml:space="preserve"> is in charge of the incoming </w:t>
+      </w:r>
+      <w:proofErr w:type="spellStart"/>
+      <w:r>
+        <w:t>datapath</w:t>
+      </w:r>
+      <w:proofErr w:type="spellEnd"/>
+      <w:r>
+        <w:t xml:space="preserve"> logic.</w:t>
       </w:r>
     </w:p>
     <w:p>
@@ -4221,7 +4794,7 @@
       <w:pPr>
         <w:pStyle w:val="Heading2"/>
       </w:pPr>
-      <w:bookmarkStart w:id="11" w:name="_Toc504744303"/>
+      <w:bookmarkStart w:id="11" w:name="_Toc505342027"/>
       <w:r>
         <w:lastRenderedPageBreak/>
         <w:t>Intercom Outgoing</w:t>
@@ -4230,8 +4803,21 @@
     </w:p>
     <w:p/>
     <w:p>
-      <w:r>
-        <w:t>Intercom_Outgoing is in charge of the outgoing datapath logic.</w:t>
+      <w:proofErr w:type="spellStart"/>
+      <w:r>
+        <w:t>Intercom_Outgoing</w:t>
+      </w:r>
+      <w:proofErr w:type="spellEnd"/>
+      <w:r>
+        <w:t xml:space="preserve"> is in charge of the outgoing </w:t>
+      </w:r>
+      <w:proofErr w:type="spellStart"/>
+      <w:r>
+        <w:t>datapath</w:t>
+      </w:r>
+      <w:proofErr w:type="spellEnd"/>
+      <w:r>
+        <w:t xml:space="preserve"> logic.</w:t>
       </w:r>
     </w:p>
     <w:p/>
@@ -4361,7 +4947,8 @@
       <w:pPr>
         <w:pStyle w:val="Heading2"/>
       </w:pPr>
-      <w:bookmarkStart w:id="12" w:name="_Toc504744304"/>
+      <w:bookmarkStart w:id="12" w:name="_Toc505342028"/>
+      <w:proofErr w:type="spellStart"/>
       <w:r>
         <w:t>Intercom_</w:t>
       </w:r>
@@ -4369,11 +4956,17 @@
         <w:t>Controller</w:t>
       </w:r>
       <w:bookmarkEnd w:id="12"/>
+      <w:proofErr w:type="spellEnd"/>
     </w:p>
     <w:p/>
     <w:p>
-      <w:r>
-        <w:t>Intercom_Controller handles the control plane logic that is not Buddy specific.</w:t>
+      <w:proofErr w:type="spellStart"/>
+      <w:r>
+        <w:t>Intercom_Controller</w:t>
+      </w:r>
+      <w:proofErr w:type="spellEnd"/>
+      <w:r>
+        <w:t xml:space="preserve"> handles the control plane logic that is not Buddy specific.</w:t>
       </w:r>
     </w:p>
     <w:p/>
@@ -4387,7 +4980,7 @@
           <wp:inline distT="0" distB="0" distL="0" distR="0">
             <wp:extent cx="5943600" cy="3247941"/>
             <wp:effectExtent l="0" t="0" r="0" b="0"/>
-            <wp:docPr id="49" name="Picture 49" descr="https://yuml.me/7bca40be.png"/>
+            <wp:docPr id="3" name="Picture 3" descr="https://yuml.me/1dd94aca.png"/>
             <wp:cNvGraphicFramePr>
               <a:graphicFrameLocks xmlns:a="http://schemas.openxmlformats.org/drawingml/2006/main" noChangeAspect="1"/>
             </wp:cNvGraphicFramePr>
@@ -4395,7 +4988,7 @@
               <a:graphicData uri="http://schemas.openxmlformats.org/drawingml/2006/picture">
                 <pic:pic xmlns:pic="http://schemas.openxmlformats.org/drawingml/2006/picture">
                   <pic:nvPicPr>
-                    <pic:cNvPr id="0" name="usecaseImg" descr="https://yuml.me/7bca40be.png"/>
+                    <pic:cNvPr id="0" name="usecaseImg" descr="https://yuml.me/1dd94aca.png"/>
                     <pic:cNvPicPr>
                       <a:picLocks noChangeAspect="1" noChangeArrowheads="1"/>
                     </pic:cNvPicPr>
@@ -4491,7 +5084,8 @@
       <w:pPr>
         <w:pStyle w:val="Heading2"/>
       </w:pPr>
-      <w:bookmarkStart w:id="13" w:name="_Toc504744305"/>
+      <w:bookmarkStart w:id="13" w:name="_Toc505342029"/>
+      <w:proofErr w:type="spellStart"/>
       <w:r>
         <w:lastRenderedPageBreak/>
         <w:t>Intercom_</w:t>
@@ -4500,11 +5094,17 @@
         <w:t>Buddy</w:t>
       </w:r>
       <w:bookmarkEnd w:id="13"/>
+      <w:proofErr w:type="spellEnd"/>
     </w:p>
     <w:p/>
     <w:p>
-      <w:r>
-        <w:t>Intercom_Buddy handles all buddy related control plane logic and user I/O.</w:t>
+      <w:proofErr w:type="spellStart"/>
+      <w:r>
+        <w:t>Intercom_Buddy</w:t>
+      </w:r>
+      <w:proofErr w:type="spellEnd"/>
+      <w:r>
+        <w:t xml:space="preserve"> handles all buddy related control plane logic and user I/O.</w:t>
       </w:r>
     </w:p>
     <w:p>
@@ -4518,9 +5118,9 @@
         </w:rPr>
         <w:drawing>
           <wp:inline distT="0" distB="0" distL="0" distR="0">
-            <wp:extent cx="7741920" cy="3903994"/>
-            <wp:effectExtent l="0" t="0" r="0" b="1270"/>
-            <wp:docPr id="6" name="Picture 6" descr="https://yuml.me/38565c64.png"/>
+            <wp:extent cx="7551349" cy="3870960"/>
+            <wp:effectExtent l="0" t="0" r="0" b="0"/>
+            <wp:docPr id="4" name="Picture 4" descr="https://yuml.me/86c7a1e4.png"/>
             <wp:cNvGraphicFramePr>
               <a:graphicFrameLocks xmlns:a="http://schemas.openxmlformats.org/drawingml/2006/main" noChangeAspect="1"/>
             </wp:cNvGraphicFramePr>
@@ -4528,7 +5128,7 @@
               <a:graphicData uri="http://schemas.openxmlformats.org/drawingml/2006/picture">
                 <pic:pic xmlns:pic="http://schemas.openxmlformats.org/drawingml/2006/picture">
                   <pic:nvPicPr>
-                    <pic:cNvPr id="0" name="usecaseImg" descr="https://yuml.me/38565c64.png"/>
+                    <pic:cNvPr id="0" name="usecaseImg" descr="https://yuml.me/86c7a1e4.png"/>
                     <pic:cNvPicPr>
                       <a:picLocks noChangeAspect="1" noChangeArrowheads="1"/>
                     </pic:cNvPicPr>
@@ -4549,7 +5149,7 @@
                   <pic:spPr bwMode="auto">
                     <a:xfrm>
                       <a:off x="0" y="0"/>
-                      <a:ext cx="7759288" cy="3912752"/>
+                      <a:ext cx="7555975" cy="3873332"/>
                     </a:xfrm>
                     <a:prstGeom prst="rect">
                       <a:avLst/>
@@ -4577,9 +5177,9 @@
         </w:rPr>
         <w:drawing>
           <wp:inline distT="0" distB="0" distL="0" distR="0">
-            <wp:extent cx="5133975" cy="2505075"/>
-            <wp:effectExtent l="0" t="0" r="9525" b="9525"/>
-            <wp:docPr id="100" name="Picture 100"/>
+            <wp:extent cx="4667250" cy="2505075"/>
+            <wp:effectExtent l="0" t="0" r="0" b="9525"/>
+            <wp:docPr id="28" name="Picture 28"/>
             <wp:cNvGraphicFramePr>
               <a:graphicFrameLocks xmlns:a="http://schemas.openxmlformats.org/drawingml/2006/main" noChangeAspect="1"/>
             </wp:cNvGraphicFramePr>
@@ -4587,7 +5187,7 @@
               <a:graphicData uri="http://schemas.openxmlformats.org/drawingml/2006/picture">
                 <pic:pic xmlns:pic="http://schemas.openxmlformats.org/drawingml/2006/picture">
                   <pic:nvPicPr>
-                    <pic:cNvPr id="100" name="intercom_buddyListening.png"/>
+                    <pic:cNvPr id="28" name="intercom_buddyListening.png"/>
                     <pic:cNvPicPr/>
                   </pic:nvPicPr>
                   <pic:blipFill>
@@ -4605,7 +5205,7 @@
                   <pic:spPr>
                     <a:xfrm>
                       <a:off x="0" y="0"/>
-                      <a:ext cx="5133975" cy="2505075"/>
+                      <a:ext cx="4667250" cy="2505075"/>
                     </a:xfrm>
                     <a:prstGeom prst="rect">
                       <a:avLst/>
@@ -4874,7 +5474,7 @@
       <w:pPr>
         <w:pStyle w:val="Heading2"/>
       </w:pPr>
-      <w:bookmarkStart w:id="14" w:name="_Toc504744306"/>
+      <w:bookmarkStart w:id="14" w:name="_Toc505342030"/>
       <w:r>
         <w:t>Volume Control</w:t>
       </w:r>
@@ -5011,7 +5611,7 @@
       <w:pPr>
         <w:pStyle w:val="Heading2"/>
       </w:pPr>
-      <w:bookmarkStart w:id="15" w:name="_Toc504744307"/>
+      <w:bookmarkStart w:id="15" w:name="_Toc505342031"/>
       <w:r>
         <w:t>Level Checkers</w:t>
       </w:r>
@@ -5020,13 +5620,45 @@
     <w:p/>
     <w:p>
       <w:r>
-        <w:t xml:space="preserve">Base class Intercom_LevelCheckerBase manages </w:t>
+        <w:t xml:space="preserve">Base class </w:t>
+      </w:r>
+      <w:proofErr w:type="spellStart"/>
+      <w:r>
+        <w:t>Intercom_LevelCheckerBase</w:t>
+      </w:r>
+      <w:proofErr w:type="spellEnd"/>
+      <w:r>
+        <w:t xml:space="preserve"> manages </w:t>
       </w:r>
       <w:r>
         <w:t>check button and led bar.</w:t>
       </w:r>
       <w:r>
-        <w:t xml:space="preserve"> Intercom_WifiChecker and Intercom_BatteryChecker derive from this base class and implement respectively Wifi Level checking and Battery Level checking.</w:t>
+        <w:t xml:space="preserve"> </w:t>
+      </w:r>
+      <w:proofErr w:type="spellStart"/>
+      <w:r>
+        <w:t>Intercom_WifiChecker</w:t>
+      </w:r>
+      <w:proofErr w:type="spellEnd"/>
+      <w:r>
+        <w:t xml:space="preserve"> and </w:t>
+      </w:r>
+      <w:proofErr w:type="spellStart"/>
+      <w:r>
+        <w:t>Intercom_BatteryChecker</w:t>
+      </w:r>
+      <w:proofErr w:type="spellEnd"/>
+      <w:r>
+        <w:t xml:space="preserve"> derive from this base class and implement respectively </w:t>
+      </w:r>
+      <w:proofErr w:type="spellStart"/>
+      <w:r>
+        <w:t>Wifi</w:t>
+      </w:r>
+      <w:proofErr w:type="spellEnd"/>
+      <w:r>
+        <w:t xml:space="preserve"> Level checking and Battery Level checking.</w:t>
       </w:r>
     </w:p>
     <w:p/>
@@ -5176,7 +5808,7 @@
       <w:pPr>
         <w:pStyle w:val="Heading2"/>
       </w:pPr>
-      <w:bookmarkStart w:id="16" w:name="_Toc504744308"/>
+      <w:bookmarkStart w:id="16" w:name="_Toc505342032"/>
       <w:r>
         <w:t>Codec</w:t>
       </w:r>
@@ -5255,7 +5887,7 @@
       <w:pPr>
         <w:pStyle w:val="Heading2"/>
       </w:pPr>
-      <w:bookmarkStart w:id="17" w:name="_Toc504744309"/>
+      <w:bookmarkStart w:id="17" w:name="_Toc505342033"/>
       <w:r>
         <w:t xml:space="preserve">Intercom </w:t>
       </w:r>
@@ -5284,7 +5916,7 @@
           <wp:inline distT="0" distB="0" distL="0" distR="0">
             <wp:extent cx="4861560" cy="2773680"/>
             <wp:effectExtent l="0" t="0" r="0" b="7620"/>
-            <wp:docPr id="62" name="Picture 62" descr="https://yuml.me/a6606fe0.png"/>
+            <wp:docPr id="44" name="Picture 44" descr="https://yuml.me/ad5f0b65.png"/>
             <wp:cNvGraphicFramePr>
               <a:graphicFrameLocks xmlns:a="http://schemas.openxmlformats.org/drawingml/2006/main" noChangeAspect="1"/>
             </wp:cNvGraphicFramePr>
@@ -5292,7 +5924,7 @@
               <a:graphicData uri="http://schemas.openxmlformats.org/drawingml/2006/picture">
                 <pic:pic xmlns:pic="http://schemas.openxmlformats.org/drawingml/2006/picture">
                   <pic:nvPicPr>
-                    <pic:cNvPr id="0" name="usecaseImg" descr="https://yuml.me/a6606fe0.png"/>
+                    <pic:cNvPr id="0" name="usecaseImg" descr="https://yuml.me/ad5f0b65.png"/>
                     <pic:cNvPicPr>
                       <a:picLocks noChangeAspect="1" noChangeArrowheads="1"/>
                     </pic:cNvPicPr>
@@ -5358,7 +5990,7 @@
       <w:pPr>
         <w:pStyle w:val="Heading2"/>
       </w:pPr>
-      <w:bookmarkStart w:id="18" w:name="_Toc504744310"/>
+      <w:bookmarkStart w:id="18" w:name="_Toc505342034"/>
       <w:r>
         <w:t>Messages</w:t>
       </w:r>
@@ -5367,7 +5999,15 @@
     <w:p/>
     <w:p>
       <w:r>
-        <w:t>Note that the message channel is not considered reliable. Messages can get lost and the message protocols must be robust against occasional message loss. All messages except i_am are encrypted using XTEA block cipher. The secret key is configured into the device at manufacturing time.</w:t>
+        <w:t xml:space="preserve">Note that the message channel is not considered reliable. Messages can get lost and the message protocols must be robust against occasional message loss. All messages except </w:t>
+      </w:r>
+      <w:proofErr w:type="spellStart"/>
+      <w:r>
+        <w:t>i_am</w:t>
+      </w:r>
+      <w:proofErr w:type="spellEnd"/>
+      <w:r>
+        <w:t xml:space="preserve"> are encrypted using XTEA block cipher. The secret key is configured into the device at manufacturing time.</w:t>
       </w:r>
     </w:p>
     <w:p>
@@ -5387,9 +6027,9 @@
         <w:lastRenderedPageBreak/>
         <w:drawing>
           <wp:inline distT="0" distB="0" distL="0" distR="0">
-            <wp:extent cx="3951418" cy="8923020"/>
+            <wp:extent cx="4191000" cy="8709660"/>
             <wp:effectExtent l="0" t="0" r="0" b="0"/>
-            <wp:docPr id="61" name="Picture 61" descr="https://yuml.me/d75d3ec9.png"/>
+            <wp:docPr id="96" name="Picture 96" descr="https://yuml.me/e5e1e977.png"/>
             <wp:cNvGraphicFramePr>
               <a:graphicFrameLocks xmlns:a="http://schemas.openxmlformats.org/drawingml/2006/main" noChangeAspect="1"/>
             </wp:cNvGraphicFramePr>
@@ -5397,7 +6037,7 @@
               <a:graphicData uri="http://schemas.openxmlformats.org/drawingml/2006/picture">
                 <pic:pic xmlns:pic="http://schemas.openxmlformats.org/drawingml/2006/picture">
                   <pic:nvPicPr>
-                    <pic:cNvPr id="0" name="usecaseImg" descr="https://yuml.me/d75d3ec9.png"/>
+                    <pic:cNvPr id="0" name="usecaseImg" descr="https://yuml.me/e5e1e977.png"/>
                     <pic:cNvPicPr>
                       <a:picLocks noChangeAspect="1" noChangeArrowheads="1"/>
                     </pic:cNvPicPr>
@@ -5418,7 +6058,7 @@
                   <pic:spPr bwMode="auto">
                     <a:xfrm>
                       <a:off x="0" y="0"/>
-                      <a:ext cx="3956673" cy="8934886"/>
+                      <a:ext cx="4191000" cy="8709660"/>
                     </a:xfrm>
                     <a:prstGeom prst="rect">
                       <a:avLst/>
@@ -5435,25 +6075,73 @@
         </w:drawing>
       </w:r>
     </w:p>
+    <w:p>
+      <w:pPr>
+        <w:pStyle w:val="Heading3"/>
+      </w:pPr>
+      <w:bookmarkStart w:id="19" w:name="_Toc505342035"/>
+      <w:r>
+        <w:lastRenderedPageBreak/>
+        <w:t>Intercom IDs, Source and Destination IDs in Messages</w:t>
+      </w:r>
+      <w:bookmarkEnd w:id="19"/>
+    </w:p>
+    <w:p/>
+    <w:p>
+      <w:r>
+        <w:t xml:space="preserve">The Intercom Server assigns IDs to intercoms, starting from 1 upwards. The Intercom Server itself has a ID of 0. The value -1/0xffffffff means ID_UNKNOWN. These IDs are used as </w:t>
+      </w:r>
+      <w:proofErr w:type="spellStart"/>
+      <w:r>
+        <w:t>source_id</w:t>
+      </w:r>
+      <w:proofErr w:type="spellEnd"/>
+      <w:r>
+        <w:t xml:space="preserve"> and </w:t>
+      </w:r>
+      <w:proofErr w:type="spellStart"/>
+      <w:r>
+        <w:t>destination_id</w:t>
+      </w:r>
+      <w:proofErr w:type="spellEnd"/>
+      <w:r>
+        <w:t xml:space="preserve"> in message communication.</w:t>
+      </w:r>
+    </w:p>
     <w:p/>
     <w:p/>
     <w:p>
       <w:pPr>
         <w:pStyle w:val="Heading2"/>
       </w:pPr>
-      <w:bookmarkStart w:id="19" w:name="_Toc504744311"/>
+      <w:bookmarkStart w:id="20" w:name="_Toc505342036"/>
+      <w:proofErr w:type="spellStart"/>
       <w:r>
         <w:t>Intercom_Cloud</w:t>
       </w:r>
       <w:r>
         <w:t>API</w:t>
       </w:r>
-      <w:bookmarkEnd w:id="19"/>
+      <w:bookmarkEnd w:id="20"/>
+      <w:proofErr w:type="spellEnd"/>
     </w:p>
     <w:p/>
     <w:p>
-      <w:r>
-        <w:t>Intercom_CloudAPI represents the API toward the cloud/Hola App.</w:t>
+      <w:proofErr w:type="spellStart"/>
+      <w:r>
+        <w:t>Intercom_CloudAPI</w:t>
+      </w:r>
+      <w:proofErr w:type="spellEnd"/>
+      <w:r>
+        <w:t xml:space="preserve"> represents the API toward the cloud/</w:t>
+      </w:r>
+      <w:proofErr w:type="spellStart"/>
+      <w:r>
+        <w:t>Hola</w:t>
+      </w:r>
+      <w:proofErr w:type="spellEnd"/>
+      <w:r>
+        <w:t xml:space="preserve"> App.</w:t>
       </w:r>
     </w:p>
     <w:p/>
@@ -5532,19 +6220,34 @@
       <w:pPr>
         <w:pStyle w:val="Heading2"/>
       </w:pPr>
-      <w:bookmarkStart w:id="20" w:name="_Toc504744312"/>
+      <w:bookmarkStart w:id="21" w:name="_Toc505342037"/>
+      <w:proofErr w:type="spellStart"/>
       <w:r>
         <w:t>Intercom_ButtonsAnd</w:t>
       </w:r>
       <w:r>
         <w:t>Leds</w:t>
       </w:r>
-      <w:bookmarkEnd w:id="20"/>
+      <w:bookmarkEnd w:id="21"/>
+      <w:proofErr w:type="spellEnd"/>
     </w:p>
     <w:p/>
     <w:p>
-      <w:r>
-        <w:t>Intercom_ButtonsAndLeds encapsulates interaction with buttons and leds. Uses the SX1509 I/O extender library.</w:t>
+      <w:proofErr w:type="spellStart"/>
+      <w:r>
+        <w:t>Intercom_ButtonsAndLeds</w:t>
+      </w:r>
+      <w:proofErr w:type="spellEnd"/>
+      <w:r>
+        <w:t xml:space="preserve"> encapsulates interaction with buttons and </w:t>
+      </w:r>
+      <w:proofErr w:type="spellStart"/>
+      <w:r>
+        <w:t>leds</w:t>
+      </w:r>
+      <w:proofErr w:type="spellEnd"/>
+      <w:r>
+        <w:t>. Uses the SX1509 I/O extender library.</w:t>
       </w:r>
     </w:p>
     <w:p/>
@@ -5618,11 +6321,11 @@
       <w:pPr>
         <w:pStyle w:val="Heading2"/>
       </w:pPr>
-      <w:bookmarkStart w:id="21" w:name="_Toc504744313"/>
+      <w:bookmarkStart w:id="22" w:name="_Toc505342038"/>
       <w:r>
         <w:t>Trace &amp; Debug</w:t>
       </w:r>
-      <w:bookmarkEnd w:id="21"/>
+      <w:bookmarkEnd w:id="22"/>
     </w:p>
     <w:p>
       <w:pPr>
@@ -5633,7 +6336,31 @@
         </w:numPr>
       </w:pPr>
       <w:r>
-        <w:t>Tracing: plf_utils.h has a Trace print API (PLF_PRINT) with printgroups that can be enabled/disabled via the cloudAPI.</w:t>
+        <w:t xml:space="preserve">Tracing: </w:t>
+      </w:r>
+      <w:proofErr w:type="spellStart"/>
+      <w:r>
+        <w:t>plf_utils.h</w:t>
+      </w:r>
+      <w:proofErr w:type="spellEnd"/>
+      <w:r>
+        <w:t xml:space="preserve"> has a Trace print API (PLF_PRINT) with </w:t>
+      </w:r>
+      <w:proofErr w:type="spellStart"/>
+      <w:r>
+        <w:t>printgroups</w:t>
+      </w:r>
+      <w:proofErr w:type="spellEnd"/>
+      <w:r>
+        <w:t xml:space="preserve"> that can be enabled/disabled via the </w:t>
+      </w:r>
+      <w:proofErr w:type="spellStart"/>
+      <w:r>
+        <w:t>cloudAPI</w:t>
+      </w:r>
+      <w:proofErr w:type="spellEnd"/>
+      <w:r>
+        <w:t>.</w:t>
       </w:r>
     </w:p>
     <w:p>
@@ -5645,8 +6372,21 @@
         </w:numPr>
       </w:pPr>
       <w:r>
-        <w:t>Asserts: plf_assert in plf_utils.h</w:t>
-      </w:r>
+        <w:t xml:space="preserve">Asserts: </w:t>
+      </w:r>
+      <w:proofErr w:type="spellStart"/>
+      <w:r>
+        <w:t>plf_assert</w:t>
+      </w:r>
+      <w:proofErr w:type="spellEnd"/>
+      <w:r>
+        <w:t xml:space="preserve"> in </w:t>
+      </w:r>
+      <w:proofErr w:type="spellStart"/>
+      <w:r>
+        <w:t>plf_utils.h</w:t>
+      </w:r>
+      <w:proofErr w:type="spellEnd"/>
     </w:p>
     <w:p>
       <w:pPr>
@@ -5669,10 +6409,23 @@
         </w:numPr>
       </w:pPr>
       <w:r>
-        <w:t>Event Counting: See plf_even_counter.h</w:t>
-      </w:r>
-      <w:r>
-        <w:t>. Counters can be displayed by datadumping the stats module.</w:t>
+        <w:t xml:space="preserve">Event Counting: See </w:t>
+      </w:r>
+      <w:proofErr w:type="spellStart"/>
+      <w:r>
+        <w:t>plf_even_counter.h</w:t>
+      </w:r>
+      <w:proofErr w:type="spellEnd"/>
+      <w:r>
+        <w:t xml:space="preserve">. Counters can be displayed by </w:t>
+      </w:r>
+      <w:proofErr w:type="spellStart"/>
+      <w:r>
+        <w:t>datadumping</w:t>
+      </w:r>
+      <w:proofErr w:type="spellEnd"/>
+      <w:r>
+        <w:t xml:space="preserve"> the stats module.</w:t>
       </w:r>
     </w:p>
     <w:p>
@@ -5692,16 +6445,24 @@
       <w:pPr>
         <w:pStyle w:val="Heading2"/>
       </w:pPr>
-      <w:bookmarkStart w:id="22" w:name="_Toc504744314"/>
+      <w:bookmarkStart w:id="23" w:name="_Toc505342039"/>
       <w:r>
         <w:t>Registry</w:t>
       </w:r>
-      <w:bookmarkEnd w:id="22"/>
+      <w:bookmarkEnd w:id="23"/>
     </w:p>
     <w:p/>
     <w:p>
       <w:r>
-        <w:t>The Registry keeps track of a number of Registry elements (strings) identified by a registry key. Registry elements can be set, retrieved and removed (made invalid). Certain registry elements are persistent (i.e stored in non-volatile memory), others are volatile. See list below.</w:t>
+        <w:t>The Registry keeps track of a number of Registry elements (strings) identified by a registry key. Registry elements can be set, retrieved and removed (made invalid). Certain registry elements are persistent (</w:t>
+      </w:r>
+      <w:proofErr w:type="spellStart"/>
+      <w:r>
+        <w:t>i.e</w:t>
+      </w:r>
+      <w:proofErr w:type="spellEnd"/>
+      <w:r>
+        <w:t xml:space="preserve"> stored in non-volatile memory), others are volatile. See list below.</w:t>
       </w:r>
     </w:p>
     <w:p>
@@ -5820,16 +6581,40 @@
       <w:pPr>
         <w:pStyle w:val="Heading2"/>
       </w:pPr>
-      <w:bookmarkStart w:id="23" w:name="_Toc504744315"/>
+      <w:bookmarkStart w:id="24" w:name="_Toc505342040"/>
       <w:r>
         <w:t>Data Dump</w:t>
       </w:r>
-      <w:bookmarkEnd w:id="23"/>
+      <w:bookmarkEnd w:id="24"/>
     </w:p>
     <w:p/>
     <w:p>
       <w:r>
-        <w:t>Other objects can register a data dump function with the Plf_DataDump object. A data dump function implementation prints out the object’s state. Plf_DataDump hooks into the CloudAPI so that the user can request a data dump of any registered object.</w:t>
+        <w:t xml:space="preserve">Other objects can register a data dump function with the </w:t>
+      </w:r>
+      <w:proofErr w:type="spellStart"/>
+      <w:r>
+        <w:t>Plf_DataDump</w:t>
+      </w:r>
+      <w:proofErr w:type="spellEnd"/>
+      <w:r>
+        <w:t xml:space="preserve"> object. A data dump function implementation prints out the object’s state. </w:t>
+      </w:r>
+      <w:proofErr w:type="spellStart"/>
+      <w:r>
+        <w:t>Plf_DataDump</w:t>
+      </w:r>
+      <w:proofErr w:type="spellEnd"/>
+      <w:r>
+        <w:t xml:space="preserve"> hooks into the </w:t>
+      </w:r>
+      <w:proofErr w:type="spellStart"/>
+      <w:r>
+        <w:t>CloudAPI</w:t>
+      </w:r>
+      <w:proofErr w:type="spellEnd"/>
+      <w:r>
+        <w:t xml:space="preserve"> so that the user can request a data dump of any registered object.</w:t>
       </w:r>
     </w:p>
     <w:p>
@@ -5896,16 +6681,37 @@
       <w:pPr>
         <w:pStyle w:val="Heading1"/>
       </w:pPr>
-      <w:bookmarkStart w:id="24" w:name="_Toc504744316"/>
+      <w:bookmarkStart w:id="25" w:name="_Toc505342041"/>
       <w:r>
         <w:t>Server Side</w:t>
       </w:r>
-      <w:bookmarkEnd w:id="24"/>
+      <w:bookmarkEnd w:id="25"/>
     </w:p>
     <w:p/>
     <w:p>
-      <w:r>
-        <w:t>Message_Handler is the central object. Intercom_name_to_id table and interom_id_to_intercom table are used for Intercom name to id mapping and looking up corresponding Intercom objects.</w:t>
+      <w:proofErr w:type="spellStart"/>
+      <w:r>
+        <w:t>Message_Handler</w:t>
+      </w:r>
+      <w:proofErr w:type="spellEnd"/>
+      <w:r>
+        <w:t xml:space="preserve"> is the central object. </w:t>
+      </w:r>
+      <w:proofErr w:type="spellStart"/>
+      <w:r>
+        <w:t>Intercom_name_to_id</w:t>
+      </w:r>
+      <w:proofErr w:type="spellEnd"/>
+      <w:r>
+        <w:t xml:space="preserve"> table and </w:t>
+      </w:r>
+      <w:proofErr w:type="spellStart"/>
+      <w:r>
+        <w:t>interom_id_to_intercom</w:t>
+      </w:r>
+      <w:proofErr w:type="spellEnd"/>
+      <w:r>
+        <w:t xml:space="preserve"> table are used for Intercom name to id mapping and looking up corresponding Intercom objects.</w:t>
       </w:r>
     </w:p>
     <w:p>
@@ -5928,7 +6734,7 @@
             <w:drawing>
               <wp:inline distT="0" distB="0" distL="0" distR="0">
                 <wp:extent cx="5486400" cy="6431280"/>
-                <wp:effectExtent l="0" t="0" r="38100" b="0"/>
+                <wp:effectExtent l="0" t="0" r="57150" b="0"/>
                 <wp:docPr id="10" name="Canvas 10"/>
                 <wp:cNvGraphicFramePr>
                   <a:graphicFrameLocks xmlns:a="http://schemas.openxmlformats.org/drawingml/2006/main" noChangeAspect="1"/>
@@ -5989,9 +6795,19 @@
                               <w:pPr>
                                 <w:jc w:val="center"/>
                               </w:pPr>
+                              <w:proofErr w:type="spellStart"/>
                               <w:r>
-                                <w:t>msg_id -&gt; msg_handler_fun</w:t>
+                                <w:t>msg_id</w:t>
                               </w:r>
+                              <w:proofErr w:type="spellEnd"/>
+                              <w:r>
+                                <w:t xml:space="preserve"> -&gt; </w:t>
+                              </w:r>
+                              <w:proofErr w:type="spellStart"/>
+                              <w:r>
+                                <w:t>msg_handler_fun</w:t>
+                              </w:r>
+                              <w:proofErr w:type="spellEnd"/>
                             </w:p>
                           </w:txbxContent>
                         </wps:txbx>
@@ -6042,12 +6858,14 @@
                                   <w:b/>
                                 </w:rPr>
                               </w:pPr>
+                              <w:proofErr w:type="spellStart"/>
                               <w:r>
                                 <w:rPr>
                                   <w:b/>
                                 </w:rPr>
                                 <w:t>Intercom_name_to_id_table</w:t>
                               </w:r>
+                              <w:proofErr w:type="spellEnd"/>
                             </w:p>
                             <w:p>
                               <w:pPr>
@@ -6058,9 +6876,19 @@
                               <w:pPr>
                                 <w:jc w:val="center"/>
                               </w:pPr>
+                              <w:proofErr w:type="spellStart"/>
                               <w:r>
-                                <w:t>Intercom_name -&gt; intercom_id</w:t>
+                                <w:t>Intercom_name</w:t>
                               </w:r>
+                              <w:proofErr w:type="spellEnd"/>
+                              <w:r>
+                                <w:t xml:space="preserve"> -&gt; </w:t>
+                              </w:r>
+                              <w:proofErr w:type="spellStart"/>
+                              <w:r>
+                                <w:t>intercom_id</w:t>
+                              </w:r>
+                              <w:proofErr w:type="spellEnd"/>
                             </w:p>
                           </w:txbxContent>
                         </wps:txbx>
@@ -6111,12 +6939,14 @@
                                   <w:b/>
                                 </w:rPr>
                               </w:pPr>
+                              <w:proofErr w:type="spellStart"/>
                               <w:r>
                                 <w:rPr>
                                   <w:b/>
                                 </w:rPr>
                                 <w:t>Intercom_id_to_intercom_table</w:t>
                               </w:r>
+                              <w:proofErr w:type="spellEnd"/>
                             </w:p>
                             <w:p>
                               <w:pPr>
@@ -6127,8 +6957,13 @@
                               <w:pPr>
                                 <w:jc w:val="center"/>
                               </w:pPr>
+                              <w:proofErr w:type="spellStart"/>
                               <w:r>
-                                <w:t>Intercom_id -&gt; intercom</w:t>
+                                <w:t>Intercom_id</w:t>
+                              </w:r>
+                              <w:proofErr w:type="spellEnd"/>
+                              <w:r>
+                                <w:t xml:space="preserve"> -&gt; intercom</w:t>
                               </w:r>
                             </w:p>
                           </w:txbxContent>
@@ -6214,12 +7049,14 @@
                                   <w:b/>
                                 </w:rPr>
                               </w:pPr>
+                              <w:proofErr w:type="spellStart"/>
                               <w:r>
                                 <w:rPr>
                                   <w:b/>
                                 </w:rPr>
                                 <w:t>Message_Handler</w:t>
                               </w:r>
+                              <w:proofErr w:type="spellEnd"/>
                             </w:p>
                             <w:p>
                               <w:pPr>
@@ -6430,11 +7267,19 @@
                                   <w:b/>
                                 </w:rPr>
                               </w:pPr>
+                              <w:proofErr w:type="spellStart"/>
                               <w:r>
                                 <w:rPr>
                                   <w:b/>
                                 </w:rPr>
-                                <w:t>sendTo()</w:t>
+                                <w:t>sendTo</w:t>
+                              </w:r>
+                              <w:proofErr w:type="spellEnd"/>
+                              <w:r>
+                                <w:rPr>
+                                  <w:b/>
+                                </w:rPr>
+                                <w:t>()</w:t>
                               </w:r>
                             </w:p>
                             <w:p>
@@ -6444,11 +7289,19 @@
                                   <w:b/>
                                 </w:rPr>
                               </w:pPr>
+                              <w:proofErr w:type="spellStart"/>
                               <w:r>
                                 <w:rPr>
                                   <w:b/>
                                 </w:rPr>
-                                <w:t>setBuddy()</w:t>
+                                <w:t>setBuddy</w:t>
+                              </w:r>
+                              <w:proofErr w:type="spellEnd"/>
+                              <w:r>
+                                <w:rPr>
+                                  <w:b/>
+                                </w:rPr>
+                                <w:t>()</w:t>
                               </w:r>
                             </w:p>
                             <w:p>
@@ -6458,11 +7311,19 @@
                                   <w:b/>
                                 </w:rPr>
                               </w:pPr>
+                              <w:proofErr w:type="spellStart"/>
                               <w:r>
                                 <w:rPr>
                                   <w:b/>
                                 </w:rPr>
-                                <w:t>getEncoderCryptoCodec()</w:t>
+                                <w:t>getEncoderCryptoCodec</w:t>
+                              </w:r>
+                              <w:proofErr w:type="spellEnd"/>
+                              <w:r>
+                                <w:rPr>
+                                  <w:b/>
+                                </w:rPr>
+                                <w:t>()</w:t>
                               </w:r>
                             </w:p>
                             <w:p>
@@ -6472,12 +7333,14 @@
                                   <w:b/>
                                 </w:rPr>
                               </w:pPr>
+                              <w:proofErr w:type="spellStart"/>
                               <w:r>
                                 <w:rPr>
                                   <w:b/>
                                 </w:rPr>
                                 <w:t>getDecoderCryptoCodec</w:t>
                               </w:r>
+                              <w:proofErr w:type="spellEnd"/>
                             </w:p>
                             <w:p>
                               <w:pPr>
@@ -6645,9 +7508,11 @@
                               <w:pPr>
                                 <w:jc w:val="center"/>
                               </w:pPr>
+                              <w:proofErr w:type="spellStart"/>
                               <w:r>
                                 <w:t>Msg_voice_data_handler</w:t>
                               </w:r>
+                              <w:proofErr w:type="spellEnd"/>
                             </w:p>
                           </w:txbxContent>
                         </wps:txbx>
@@ -6694,6 +7559,7 @@
                                 <w:spacing w:before="0" w:beforeAutospacing="0" w:after="160" w:afterAutospacing="0" w:line="256" w:lineRule="auto"/>
                                 <w:jc w:val="center"/>
                               </w:pPr>
+                              <w:proofErr w:type="spellStart"/>
                               <w:r>
                                 <w:rPr>
                                   <w:rFonts w:eastAsia="STKaiti" w:cs="Tahoma"/>
@@ -6701,7 +7567,17 @@
                                   <w:szCs w:val="22"/>
                                   <w:lang w:val="en-US"/>
                                 </w:rPr>
-                                <w:t>Msg_i_am_</w:t>
+                                <w:t>Msg_i_am</w:t>
+                              </w:r>
+                              <w:proofErr w:type="spellEnd"/>
+                              <w:r>
+                                <w:rPr>
+                                  <w:rFonts w:eastAsia="STKaiti" w:cs="Tahoma"/>
+                                  <w:sz w:val="22"/>
+                                  <w:szCs w:val="22"/>
+                                  <w:lang w:val="en-US"/>
+                                </w:rPr>
+                                <w:t>_</w:t>
                               </w:r>
                               <w:r>
                                 <w:rPr>
@@ -6759,6 +7635,7 @@
                                 <w:spacing w:before="0" w:beforeAutospacing="0" w:after="160" w:afterAutospacing="0" w:line="254" w:lineRule="auto"/>
                                 <w:jc w:val="center"/>
                               </w:pPr>
+                              <w:proofErr w:type="spellStart"/>
                               <w:r>
                                 <w:rPr>
                                   <w:rFonts w:eastAsia="STKaiti" w:cs="Tahoma"/>
@@ -6766,7 +7643,17 @@
                                   <w:szCs w:val="22"/>
                                   <w:lang w:val="en-US"/>
                                 </w:rPr>
-                                <w:t>Msg_who_is_</w:t>
+                                <w:t>Msg_who_is</w:t>
+                              </w:r>
+                              <w:proofErr w:type="spellEnd"/>
+                              <w:r>
+                                <w:rPr>
+                                  <w:rFonts w:eastAsia="STKaiti" w:cs="Tahoma"/>
+                                  <w:sz w:val="22"/>
+                                  <w:szCs w:val="22"/>
+                                  <w:lang w:val="en-US"/>
+                                </w:rPr>
+                                <w:t>_</w:t>
                               </w:r>
                               <w:r>
                                 <w:rPr>
@@ -6824,6 +7711,7 @@
                                 <w:spacing w:before="0" w:beforeAutospacing="0" w:after="160" w:afterAutospacing="0" w:line="252" w:lineRule="auto"/>
                                 <w:jc w:val="center"/>
                               </w:pPr>
+                              <w:proofErr w:type="spellStart"/>
                               <w:r>
                                 <w:rPr>
                                   <w:rFonts w:eastAsia="STKaiti" w:cs="Tahoma"/>
@@ -6831,7 +7719,17 @@
                                   <w:szCs w:val="22"/>
                                   <w:lang w:val="en-US"/>
                                 </w:rPr>
-                                <w:t>Set_buddy_</w:t>
+                                <w:t>Set_buddy</w:t>
+                              </w:r>
+                              <w:proofErr w:type="spellEnd"/>
+                              <w:r>
+                                <w:rPr>
+                                  <w:rFonts w:eastAsia="STKaiti" w:cs="Tahoma"/>
+                                  <w:sz w:val="22"/>
+                                  <w:szCs w:val="22"/>
+                                  <w:lang w:val="en-US"/>
+                                </w:rPr>
+                                <w:t>_</w:t>
                               </w:r>
                               <w:r>
                                 <w:rPr>
@@ -7562,6 +8460,7 @@
                                 <w:spacing w:before="0" w:beforeAutospacing="0" w:after="160" w:afterAutospacing="0" w:line="256" w:lineRule="auto"/>
                                 <w:jc w:val="center"/>
                               </w:pPr>
+                              <w:proofErr w:type="spellStart"/>
                               <w:r>
                                 <w:rPr>
                                   <w:rFonts w:eastAsia="STKaiti" w:cs="Tahoma"/>
@@ -7569,8 +8468,18 @@
                                   <w:szCs w:val="22"/>
                                   <w:lang w:val="en-US"/>
                                 </w:rPr>
-                                <w:t>Msg_echo_request_data_handler</w:t>
+                                <w:t>Msg_keep_alive</w:t>
                               </w:r>
+                              <w:r>
+                                <w:rPr>
+                                  <w:rFonts w:eastAsia="STKaiti" w:cs="Tahoma"/>
+                                  <w:sz w:val="22"/>
+                                  <w:szCs w:val="22"/>
+                                  <w:lang w:val="en-US"/>
+                                </w:rPr>
+                                <w:t>_handler</w:t>
+                              </w:r>
+                              <w:proofErr w:type="spellEnd"/>
                             </w:p>
                           </w:txbxContent>
                         </wps:txbx>
@@ -7617,6 +8526,7 @@
                                 <w:spacing w:before="0" w:beforeAutospacing="0" w:after="160" w:afterAutospacing="0" w:line="254" w:lineRule="auto"/>
                                 <w:jc w:val="center"/>
                               </w:pPr>
+                              <w:proofErr w:type="spellStart"/>
                               <w:r>
                                 <w:rPr>
                                   <w:rFonts w:eastAsia="STKaiti" w:cs="Tahoma"/>
@@ -7624,8 +8534,38 @@
                                   <w:szCs w:val="22"/>
                                   <w:lang w:val="en-US"/>
                                 </w:rPr>
-                                <w:t>Msg_echo_reply_data_handler</w:t>
+                                <w:t>Msg_comm_start</w:t>
                               </w:r>
+                              <w:proofErr w:type="spellEnd"/>
+                              <w:r>
+                                <w:rPr>
+                                  <w:rFonts w:eastAsia="STKaiti" w:cs="Tahoma"/>
+                                  <w:sz w:val="22"/>
+                                  <w:szCs w:val="22"/>
+                                  <w:lang w:val="en-US"/>
+                                </w:rPr>
+                                <w:t>/</w:t>
+                              </w:r>
+                              <w:proofErr w:type="spellStart"/>
+                              <w:r>
+                                <w:rPr>
+                                  <w:rFonts w:eastAsia="STKaiti" w:cs="Tahoma"/>
+                                  <w:sz w:val="22"/>
+                                  <w:szCs w:val="22"/>
+                                  <w:lang w:val="en-US"/>
+                                </w:rPr>
+                                <w:t>stop</w:t>
+                              </w:r>
+                              <w:r>
+                                <w:rPr>
+                                  <w:rFonts w:eastAsia="STKaiti" w:cs="Tahoma"/>
+                                  <w:sz w:val="22"/>
+                                  <w:szCs w:val="22"/>
+                                  <w:lang w:val="en-US"/>
+                                </w:rPr>
+                                <w:t>_handler</w:t>
+                              </w:r>
+                              <w:proofErr w:type="spellEnd"/>
                             </w:p>
                           </w:txbxContent>
                         </wps:txbx>
@@ -7851,6 +8791,159 @@
                         </wps:style>
                         <wps:bodyPr/>
                       </wps:wsp>
+                      <wps:wsp>
+                        <wps:cNvPr id="85" name="Rectangle 85"/>
+                        <wps:cNvSpPr/>
+                        <wps:spPr>
+                          <a:xfrm>
+                            <a:off x="0" y="5308260"/>
+                            <a:ext cx="1196340" cy="457200"/>
+                          </a:xfrm>
+                          <a:prstGeom prst="rect">
+                            <a:avLst/>
+                          </a:prstGeom>
+                        </wps:spPr>
+                        <wps:style>
+                          <a:lnRef idx="2">
+                            <a:schemeClr val="accent1">
+                              <a:shade val="50000"/>
+                            </a:schemeClr>
+                          </a:lnRef>
+                          <a:fillRef idx="1">
+                            <a:schemeClr val="accent1"/>
+                          </a:fillRef>
+                          <a:effectRef idx="0">
+                            <a:schemeClr val="accent1"/>
+                          </a:effectRef>
+                          <a:fontRef idx="minor">
+                            <a:schemeClr val="lt1"/>
+                          </a:fontRef>
+                        </wps:style>
+                        <wps:txbx>
+                          <w:txbxContent>
+                            <w:p>
+                              <w:pPr>
+                                <w:pStyle w:val="NormalWeb"/>
+                                <w:spacing w:before="0" w:beforeAutospacing="0" w:after="160" w:afterAutospacing="0" w:line="252" w:lineRule="auto"/>
+                                <w:jc w:val="center"/>
+                                <w:rPr>
+                                  <w:lang w:val="en-US"/>
+                                </w:rPr>
+                              </w:pPr>
+                              <w:proofErr w:type="spellStart"/>
+                              <w:r>
+                                <w:rPr>
+                                  <w:rFonts w:eastAsia="STKaiti" w:cs="Tahoma"/>
+                                  <w:sz w:val="22"/>
+                                  <w:szCs w:val="22"/>
+                                  <w:lang w:val="en-US"/>
+                                </w:rPr>
+                                <w:t>Msg_comm_start</w:t>
+                              </w:r>
+                              <w:proofErr w:type="spellEnd"/>
+                              <w:r>
+                                <w:rPr>
+                                  <w:rFonts w:eastAsia="STKaiti" w:cs="Tahoma"/>
+                                  <w:sz w:val="22"/>
+                                  <w:szCs w:val="22"/>
+                                  <w:lang w:val="en-US"/>
+                                </w:rPr>
+                                <w:t>/</w:t>
+                              </w:r>
+                              <w:proofErr w:type="spellStart"/>
+                              <w:r>
+                                <w:rPr>
+                                  <w:rFonts w:eastAsia="STKaiti" w:cs="Tahoma"/>
+                                  <w:sz w:val="22"/>
+                                  <w:szCs w:val="22"/>
+                                  <w:lang w:val="en-US"/>
+                                </w:rPr>
+                                <w:t>stop_ack_handler</w:t>
+                              </w:r>
+                              <w:proofErr w:type="spellEnd"/>
+                            </w:p>
+                          </w:txbxContent>
+                        </wps:txbx>
+                        <wps:bodyPr rot="0" spcFirstLastPara="0" vert="horz" wrap="square" lIns="91440" tIns="45720" rIns="91440" bIns="45720" numCol="1" spcCol="0" rtlCol="0" fromWordArt="0" anchor="ctr" anchorCtr="0" forceAA="0" compatLnSpc="1">
+                          <a:prstTxWarp prst="textNoShape">
+                            <a:avLst/>
+                          </a:prstTxWarp>
+                          <a:noAutofit/>
+                        </wps:bodyPr>
+                      </wps:wsp>
+                      <wps:wsp>
+                        <wps:cNvPr id="86" name="Straight Arrow Connector 86"/>
+                        <wps:cNvCnPr>
+                          <a:stCxn id="11" idx="1"/>
+                          <a:endCxn id="85" idx="3"/>
+                        </wps:cNvCnPr>
+                        <wps:spPr>
+                          <a:xfrm flipH="1">
+                            <a:off x="1196340" y="1623060"/>
+                            <a:ext cx="556260" cy="3913800"/>
+                          </a:xfrm>
+                          <a:prstGeom prst="straightConnector1">
+                            <a:avLst/>
+                          </a:prstGeom>
+                          <a:ln w="25400">
+                            <a:solidFill>
+                              <a:schemeClr val="tx1"/>
+                            </a:solidFill>
+                            <a:tailEnd type="triangle"/>
+                          </a:ln>
+                        </wps:spPr>
+                        <wps:style>
+                          <a:lnRef idx="1">
+                            <a:schemeClr val="accent1"/>
+                          </a:lnRef>
+                          <a:fillRef idx="0">
+                            <a:schemeClr val="accent1"/>
+                          </a:fillRef>
+                          <a:effectRef idx="0">
+                            <a:schemeClr val="accent1"/>
+                          </a:effectRef>
+                          <a:fontRef idx="minor">
+                            <a:schemeClr val="tx1"/>
+                          </a:fontRef>
+                        </wps:style>
+                        <wps:bodyPr/>
+                      </wps:wsp>
+                      <wps:wsp>
+                        <wps:cNvPr id="87" name="Straight Arrow Connector 87"/>
+                        <wps:cNvCnPr>
+                          <a:endCxn id="16" idx="1"/>
+                        </wps:cNvCnPr>
+                        <wps:spPr>
+                          <a:xfrm flipV="1">
+                            <a:off x="1203960" y="571500"/>
+                            <a:ext cx="617220" cy="4945380"/>
+                          </a:xfrm>
+                          <a:prstGeom prst="straightConnector1">
+                            <a:avLst/>
+                          </a:prstGeom>
+                          <a:ln>
+                            <a:solidFill>
+                              <a:schemeClr val="tx1"/>
+                            </a:solidFill>
+                            <a:tailEnd type="triangle"/>
+                          </a:ln>
+                        </wps:spPr>
+                        <wps:style>
+                          <a:lnRef idx="1">
+                            <a:schemeClr val="accent1"/>
+                          </a:lnRef>
+                          <a:fillRef idx="0">
+                            <a:schemeClr val="accent1"/>
+                          </a:fillRef>
+                          <a:effectRef idx="0">
+                            <a:schemeClr val="accent1"/>
+                          </a:effectRef>
+                          <a:fontRef idx="minor">
+                            <a:schemeClr val="tx1"/>
+                          </a:fontRef>
+                        </wps:style>
+                        <wps:bodyPr/>
+                      </wps:wsp>
                     </wpc:wpc>
                   </a:graphicData>
                 </a:graphic>
@@ -7859,7 +8952,7 @@
           </mc:Choice>
           <mc:Fallback>
             <w:pict>
-              <v:group id="Canvas 10" o:spid="_x0000_s1026" editas="canvas" style="width:6in;height:506.4pt;mso-position-horizontal-relative:char;mso-position-vertical-relative:line" coordsize="54864,64312" o:gfxdata="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">
+              <v:group id="Canvas 10" o:spid="_x0000_s1026" editas="canvas" style="width:6in;height:506.4pt;mso-position-horizontal-relative:char;mso-position-vertical-relative:line" coordsize="54864,64312" o:gfxdata="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">
                 <v:shapetype id="_x0000_t75" coordsize="21600,21600" o:spt="75" o:preferrelative="t" path="m@4@5l@4@11@9@11@9@5xe" filled="f" stroked="f">
                   <v:stroke joinstyle="miter"/>
                   <v:formulas>
@@ -8039,14 +9132,12 @@
                             <w:b/>
                           </w:rPr>
                         </w:pPr>
-                        <w:proofErr w:type="gramStart"/>
                         <w:r>
                           <w:rPr>
                             <w:b/>
                           </w:rPr>
                           <w:t>Send()</w:t>
                         </w:r>
-                        <w:proofErr w:type="gramEnd"/>
                       </w:p>
                       <w:p>
                         <w:pPr>
@@ -8055,14 +9146,12 @@
                             <w:b/>
                           </w:rPr>
                         </w:pPr>
-                        <w:proofErr w:type="gramStart"/>
                         <w:r>
                           <w:rPr>
                             <w:b/>
                           </w:rPr>
                           <w:t>Receive()</w:t>
                         </w:r>
-                        <w:proofErr w:type="gramEnd"/>
                       </w:p>
                     </w:txbxContent>
                   </v:textbox>
@@ -8077,11 +9166,9 @@
                         <w:pPr>
                           <w:jc w:val="center"/>
                         </w:pPr>
-                        <w:proofErr w:type="gramStart"/>
                         <w:r>
                           <w:t>socket</w:t>
                         </w:r>
-                        <w:proofErr w:type="gramEnd"/>
                       </w:p>
                     </w:txbxContent>
                   </v:textbox>
@@ -8114,7 +9201,6 @@
                           </w:rPr>
                         </w:pPr>
                         <w:proofErr w:type="spellStart"/>
-                        <w:proofErr w:type="gramStart"/>
                         <w:r>
                           <w:rPr>
                             <w:b/>
@@ -8128,7 +9214,6 @@
                           </w:rPr>
                           <w:t>()</w:t>
                         </w:r>
-                        <w:proofErr w:type="gramEnd"/>
                       </w:p>
                       <w:p>
                         <w:pPr>
@@ -8138,7 +9223,6 @@
                           </w:rPr>
                         </w:pPr>
                         <w:proofErr w:type="spellStart"/>
-                        <w:proofErr w:type="gramStart"/>
                         <w:r>
                           <w:rPr>
                             <w:b/>
@@ -8152,7 +9236,6 @@
                           </w:rPr>
                           <w:t>()</w:t>
                         </w:r>
-                        <w:proofErr w:type="gramEnd"/>
                       </w:p>
                       <w:p>
                         <w:pPr>
@@ -8162,7 +9245,6 @@
                           </w:rPr>
                         </w:pPr>
                         <w:proofErr w:type="spellStart"/>
-                        <w:proofErr w:type="gramStart"/>
                         <w:r>
                           <w:rPr>
                             <w:b/>
@@ -8176,7 +9258,6 @@
                           </w:rPr>
                           <w:t>()</w:t>
                         </w:r>
-                        <w:proofErr w:type="gramEnd"/>
                       </w:p>
                       <w:p>
                         <w:pPr>
@@ -8186,7 +9267,6 @@
                           </w:rPr>
                         </w:pPr>
                         <w:proofErr w:type="spellStart"/>
-                        <w:proofErr w:type="gramStart"/>
                         <w:r>
                           <w:rPr>
                             <w:b/>
@@ -8194,7 +9274,6 @@
                           <w:t>getDecoderCryptoCodec</w:t>
                         </w:r>
                         <w:proofErr w:type="spellEnd"/>
-                        <w:proofErr w:type="gramEnd"/>
                       </w:p>
                       <w:p>
                         <w:pPr>
@@ -8402,7 +9481,6 @@
                             </w14:textFill>
                           </w:rPr>
                         </w:pPr>
-                        <w:proofErr w:type="gramStart"/>
                         <w:r>
                           <w:rPr>
                             <w:color w:val="000000"/>
@@ -8416,7 +9494,6 @@
                           </w:rPr>
                           <w:t>1..1</w:t>
                         </w:r>
-                        <w:proofErr w:type="gramEnd"/>
                       </w:p>
                     </w:txbxContent>
                   </v:textbox>
@@ -8430,7 +9507,6 @@
                           <w:pStyle w:val="NormalWeb"/>
                           <w:spacing w:before="0" w:beforeAutospacing="0" w:after="160" w:afterAutospacing="0" w:line="256" w:lineRule="auto"/>
                         </w:pPr>
-                        <w:proofErr w:type="gramStart"/>
                         <w:r>
                           <w:rPr>
                             <w:rFonts w:eastAsia="STKaiti" w:cs="Tahoma"/>
@@ -8446,25 +9522,7 @@
                               </w14:solidFill>
                             </w14:textFill>
                           </w:rPr>
-                          <w:t>n</w:t>
-                        </w:r>
-                        <w:proofErr w:type="gramEnd"/>
-                        <w:r>
-                          <w:rPr>
-                            <w:rFonts w:eastAsia="STKaiti" w:cs="Tahoma"/>
-                            <w:color w:val="000000"/>
-                            <w:sz w:val="22"/>
-                            <w:szCs w:val="22"/>
-                            <w:lang w:val="en-US"/>
-                            <w14:textFill>
-                              <w14:solidFill>
-                                <w14:srgbClr w14:val="000000">
-                                  <w14:alpha w14:val="50000"/>
-                                </w14:srgbClr>
-                              </w14:solidFill>
-                            </w14:textFill>
-                          </w:rPr>
-                          <w:t>..1</w:t>
+                          <w:t>n..1</w:t>
                         </w:r>
                       </w:p>
                     </w:txbxContent>
@@ -8479,7 +9537,6 @@
                           <w:pStyle w:val="NormalWeb"/>
                           <w:spacing w:before="0" w:beforeAutospacing="0" w:after="160" w:afterAutospacing="0" w:line="256" w:lineRule="auto"/>
                         </w:pPr>
-                        <w:proofErr w:type="gramStart"/>
                         <w:r>
                           <w:rPr>
                             <w:rFonts w:eastAsia="STKaiti" w:cs="Tahoma"/>
@@ -8497,7 +9554,6 @@
                           </w:rPr>
                           <w:t>1..1</w:t>
                         </w:r>
-                        <w:proofErr w:type="gramEnd"/>
                       </w:p>
                     </w:txbxContent>
                   </v:textbox>
@@ -8546,7 +9602,16 @@
                             <w:szCs w:val="22"/>
                             <w:lang w:val="en-US"/>
                           </w:rPr>
-                          <w:t>Msg_echo_request_data_handler</w:t>
+                          <w:t>Msg_keep_alive</w:t>
+                        </w:r>
+                        <w:r>
+                          <w:rPr>
+                            <w:rFonts w:eastAsia="STKaiti" w:cs="Tahoma"/>
+                            <w:sz w:val="22"/>
+                            <w:szCs w:val="22"/>
+                            <w:lang w:val="en-US"/>
+                          </w:rPr>
+                          <w:t>_handler</w:t>
                         </w:r>
                         <w:proofErr w:type="spellEnd"/>
                       </w:p>
@@ -8570,7 +9635,36 @@
                             <w:szCs w:val="22"/>
                             <w:lang w:val="en-US"/>
                           </w:rPr>
-                          <w:t>Msg_echo_reply_data_handler</w:t>
+                          <w:t>Msg_comm_start</w:t>
+                        </w:r>
+                        <w:proofErr w:type="spellEnd"/>
+                        <w:r>
+                          <w:rPr>
+                            <w:rFonts w:eastAsia="STKaiti" w:cs="Tahoma"/>
+                            <w:sz w:val="22"/>
+                            <w:szCs w:val="22"/>
+                            <w:lang w:val="en-US"/>
+                          </w:rPr>
+                          <w:t>/</w:t>
+                        </w:r>
+                        <w:proofErr w:type="spellStart"/>
+                        <w:r>
+                          <w:rPr>
+                            <w:rFonts w:eastAsia="STKaiti" w:cs="Tahoma"/>
+                            <w:sz w:val="22"/>
+                            <w:szCs w:val="22"/>
+                            <w:lang w:val="en-US"/>
+                          </w:rPr>
+                          <w:t>stop</w:t>
+                        </w:r>
+                        <w:r>
+                          <w:rPr>
+                            <w:rFonts w:eastAsia="STKaiti" w:cs="Tahoma"/>
+                            <w:sz w:val="22"/>
+                            <w:szCs w:val="22"/>
+                            <w:lang w:val="en-US"/>
+                          </w:rPr>
+                          <w:t>_handler</w:t>
                         </w:r>
                         <w:proofErr w:type="spellEnd"/>
                       </w:p>
@@ -8595,6 +9689,59 @@
                 <v:shape id="Straight Arrow Connector 57" o:spid="_x0000_s1067" type="#_x0000_t32" style="position:absolute;left:11963;top:16230;width:5563;height:31671;flip:x;visibility:visible;mso-wrap-style:square" o:connectortype="straight" o:gfxdata="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" strokecolor="black [3213]" strokeweight="2pt">
                   <v:stroke endarrow="block" joinstyle="miter"/>
                 </v:shape>
+                <v:rect id="Rectangle 85" o:spid="_x0000_s1068" style="position:absolute;top:53082;width:11963;height:4572;visibility:visible;mso-wrap-style:square;v-text-anchor:middle" o:gfxdata="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" fillcolor="#1cade4 [3204]" strokecolor="#0d5571 [1604]" strokeweight="1pt">
+                  <v:textbox>
+                    <w:txbxContent>
+                      <w:p>
+                        <w:pPr>
+                          <w:pStyle w:val="NormalWeb"/>
+                          <w:spacing w:before="0" w:beforeAutospacing="0" w:after="160" w:afterAutospacing="0" w:line="252" w:lineRule="auto"/>
+                          <w:jc w:val="center"/>
+                          <w:rPr>
+                            <w:lang w:val="en-US"/>
+                          </w:rPr>
+                        </w:pPr>
+                        <w:proofErr w:type="spellStart"/>
+                        <w:r>
+                          <w:rPr>
+                            <w:rFonts w:eastAsia="STKaiti" w:cs="Tahoma"/>
+                            <w:sz w:val="22"/>
+                            <w:szCs w:val="22"/>
+                            <w:lang w:val="en-US"/>
+                          </w:rPr>
+                          <w:t>Msg_comm_start</w:t>
+                        </w:r>
+                        <w:proofErr w:type="spellEnd"/>
+                        <w:r>
+                          <w:rPr>
+                            <w:rFonts w:eastAsia="STKaiti" w:cs="Tahoma"/>
+                            <w:sz w:val="22"/>
+                            <w:szCs w:val="22"/>
+                            <w:lang w:val="en-US"/>
+                          </w:rPr>
+                          <w:t>/</w:t>
+                        </w:r>
+                        <w:proofErr w:type="spellStart"/>
+                        <w:r>
+                          <w:rPr>
+                            <w:rFonts w:eastAsia="STKaiti" w:cs="Tahoma"/>
+                            <w:sz w:val="22"/>
+                            <w:szCs w:val="22"/>
+                            <w:lang w:val="en-US"/>
+                          </w:rPr>
+                          <w:t>stop_ack_handler</w:t>
+                        </w:r>
+                        <w:proofErr w:type="spellEnd"/>
+                      </w:p>
+                    </w:txbxContent>
+                  </v:textbox>
+                </v:rect>
+                <v:shape id="Straight Arrow Connector 86" o:spid="_x0000_s1069" type="#_x0000_t32" style="position:absolute;left:11963;top:16230;width:5563;height:39138;flip:x;visibility:visible;mso-wrap-style:square" o:connectortype="straight" o:gfxdata="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" strokecolor="black [3213]" strokeweight="2pt">
+                  <v:stroke endarrow="block" joinstyle="miter"/>
+                </v:shape>
+                <v:shape id="Straight Arrow Connector 87" o:spid="_x0000_s1070" type="#_x0000_t32" style="position:absolute;left:12039;top:5715;width:6172;height:49453;flip:y;visibility:visible;mso-wrap-style:square" o:connectortype="straight" o:gfxdata="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" strokecolor="black [3213]" strokeweight=".5pt">
+                  <v:stroke endarrow="block" joinstyle="miter"/>
+                </v:shape>
                 <w10:anchorlock/>
               </v:group>
             </w:pict>
@@ -8613,12 +9760,12 @@
       <w:pPr>
         <w:pStyle w:val="Heading1"/>
       </w:pPr>
-      <w:bookmarkStart w:id="25" w:name="_Toc504744317"/>
+      <w:bookmarkStart w:id="26" w:name="_Toc505342042"/>
       <w:r>
         <w:lastRenderedPageBreak/>
         <w:t>Manuf_config.py</w:t>
       </w:r>
-      <w:bookmarkEnd w:id="25"/>
+      <w:bookmarkEnd w:id="26"/>
     </w:p>
     <w:p>
       <w:pPr>
@@ -8683,12 +9830,14 @@
                               <w:pPr>
                                 <w:jc w:val="center"/>
                               </w:pPr>
+                              <w:proofErr w:type="spellStart"/>
                               <w:r>
                                 <w:rPr>
                                   <w:b/>
                                 </w:rPr>
                                 <w:t>Credentials.json</w:t>
                               </w:r>
+                              <w:proofErr w:type="spellEnd"/>
                             </w:p>
                           </w:txbxContent>
                         </wps:txbx>
@@ -8736,12 +9885,14 @@
                               <w:pPr>
                                 <w:jc w:val="center"/>
                               </w:pPr>
+                              <w:proofErr w:type="spellStart"/>
                               <w:r>
                                 <w:rPr>
                                   <w:b/>
                                 </w:rPr>
                                 <w:t>Name_key.json</w:t>
                               </w:r>
+                              <w:proofErr w:type="spellEnd"/>
                             </w:p>
                           </w:txbxContent>
                         </wps:txbx>
@@ -9154,12 +10305,12 @@
           </mc:Choice>
           <mc:Fallback>
             <w:pict>
-              <v:group w14:anchorId="6B565AD4" id="Canvas 146" o:spid="_x0000_s1068" editas="canvas" style="width:6in;height:506.4pt;mso-position-horizontal-relative:char;mso-position-vertical-relative:line" coordsize="54864,64312" o:gfxdata="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">
-                <v:shape id="_x0000_s1069" type="#_x0000_t75" style="position:absolute;width:54864;height:64312;visibility:visible;mso-wrap-style:square">
+              <v:group w14:anchorId="6B565AD4" id="Canvas 146" o:spid="_x0000_s1071" editas="canvas" style="width:6in;height:506.4pt;mso-position-horizontal-relative:char;mso-position-vertical-relative:line" coordsize="54864,64312" o:gfxdata="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">
+                <v:shape id="_x0000_s1072" type="#_x0000_t75" style="position:absolute;width:54864;height:64312;visibility:visible;mso-wrap-style:square">
                   <v:fill o:detectmouseclick="t"/>
                   <v:path o:connecttype="none"/>
                 </v:shape>
-                <v:rect id="Rectangle 103" o:spid="_x0000_s1070" style="position:absolute;top:5486;width:15392;height:4982;visibility:visible;mso-wrap-style:square;v-text-anchor:middle" o:gfxdata="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" fillcolor="#3e8853 [3208]" strokecolor="#0d5571 [1604]" strokeweight="1pt">
+                <v:rect id="Rectangle 103" o:spid="_x0000_s1073" style="position:absolute;top:5486;width:15392;height:4982;visibility:visible;mso-wrap-style:square;v-text-anchor:middle" o:gfxdata="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" fillcolor="#3e8853 [3208]" strokecolor="#0d5571 [1604]" strokeweight="1pt">
                   <v:textbox>
                     <w:txbxContent>
                       <w:p>
@@ -9178,7 +10329,7 @@
                     </w:txbxContent>
                   </v:textbox>
                 </v:rect>
-                <v:rect id="Rectangle 104" o:spid="_x0000_s1071" style="position:absolute;left:25603;top:21945;width:12649;height:5334;visibility:visible;mso-wrap-style:square;v-text-anchor:middle" o:gfxdata="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" fillcolor="#3e8853 [3208]" strokecolor="#0d5571 [1604]" strokeweight="1pt">
+                <v:rect id="Rectangle 104" o:spid="_x0000_s1074" style="position:absolute;left:25603;top:21945;width:12649;height:5334;visibility:visible;mso-wrap-style:square;v-text-anchor:middle" o:gfxdata="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" fillcolor="#3e8853 [3208]" strokecolor="#0d5571 [1604]" strokeweight="1pt">
                   <v:textbox>
                     <w:txbxContent>
                       <w:p>
@@ -9197,10 +10348,10 @@
                     </w:txbxContent>
                   </v:textbox>
                 </v:rect>
-                <v:shape id="Straight Arrow Connector 105" o:spid="_x0000_s1072" type="#_x0000_t32" style="position:absolute;left:28470;top:18868;width:3457;height:3077;visibility:visible;mso-wrap-style:square" o:connectortype="straight" o:gfxdata="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" strokecolor="black [3213]" strokeweight="2pt">
+                <v:shape id="Straight Arrow Connector 105" o:spid="_x0000_s1075" type="#_x0000_t32" style="position:absolute;left:28470;top:18868;width:3457;height:3077;visibility:visible;mso-wrap-style:square" o:connectortype="straight" o:gfxdata="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" strokecolor="black [3213]" strokeweight="2pt">
                   <v:stroke startarrow="block" endarrow="block" joinstyle="miter"/>
                 </v:shape>
-                <v:rect id="Rectangle 106" o:spid="_x0000_s1073" style="position:absolute;left:18211;top:1143;width:15088;height:9144;visibility:visible;mso-wrap-style:square;v-text-anchor:middle" o:gfxdata="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" fillcolor="#1cade4 [3204]" strokecolor="#0d5571 [1604]" strokeweight="1pt">
+                <v:rect id="Rectangle 106" o:spid="_x0000_s1076" style="position:absolute;left:18211;top:1143;width:15088;height:9144;visibility:visible;mso-wrap-style:square;v-text-anchor:middle" o:gfxdata="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" fillcolor="#1cade4 [3204]" strokecolor="#0d5571 [1604]" strokeweight="1pt">
                   <v:textbox>
                     <w:txbxContent>
                       <w:p>
@@ -9220,10 +10371,10 @@
                     </w:txbxContent>
                   </v:textbox>
                 </v:rect>
-                <v:shape id="Straight Arrow Connector 107" o:spid="_x0000_s1074" type="#_x0000_t32" style="position:absolute;left:15392;top:5867;width:2667;height:2110;flip:y;visibility:visible;mso-wrap-style:square" o:connectortype="straight" o:gfxdata="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" strokecolor="black [3213]" strokeweight="2pt">
+                <v:shape id="Straight Arrow Connector 107" o:spid="_x0000_s1077" type="#_x0000_t32" style="position:absolute;left:15392;top:5867;width:2667;height:2110;flip:y;visibility:visible;mso-wrap-style:square" o:connectortype="straight" o:gfxdata="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" strokecolor="black [3213]" strokeweight="2pt">
                   <v:stroke endarrow="block" joinstyle="miter"/>
                 </v:shape>
-                <v:rect id="Rectangle 108" o:spid="_x0000_s1075" style="position:absolute;left:40614;top:3429;width:9144;height:4724;visibility:visible;mso-wrap-style:square;v-text-anchor:middle" o:gfxdata="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" fillcolor="#1cade4 [3204]" strokecolor="#0d5571 [1604]" strokeweight="1pt">
+                <v:rect id="Rectangle 108" o:spid="_x0000_s1078" style="position:absolute;left:40614;top:3429;width:9144;height:4724;visibility:visible;mso-wrap-style:square;v-text-anchor:middle" o:gfxdata="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" fillcolor="#1cade4 [3204]" strokecolor="#0d5571 [1604]" strokeweight="1pt">
                   <v:textbox>
                     <w:txbxContent>
                       <w:p>
@@ -9237,10 +10388,10 @@
                     </w:txbxContent>
                   </v:textbox>
                 </v:rect>
-                <v:shape id="Straight Arrow Connector 109" o:spid="_x0000_s1076" type="#_x0000_t32" style="position:absolute;left:33299;top:5715;width:7315;height:76;visibility:visible;mso-wrap-style:square" o:connectortype="straight" o:gfxdata="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" strokecolor="black [3213]" strokeweight="2pt">
+                <v:shape id="Straight Arrow Connector 109" o:spid="_x0000_s1079" type="#_x0000_t32" style="position:absolute;left:33299;top:5715;width:7315;height:76;visibility:visible;mso-wrap-style:square" o:connectortype="straight" o:gfxdata="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" strokecolor="black [3213]" strokeweight="2pt">
                   <v:stroke endarrow="block" joinstyle="miter"/>
                 </v:shape>
-                <v:rect id="Rectangle 147" o:spid="_x0000_s1077" style="position:absolute;left:23898;top:14144;width:9144;height:4724;visibility:visible;mso-wrap-style:square;v-text-anchor:middle" o:gfxdata="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" fillcolor="#1cade4 [3204]" strokecolor="#0d5571 [1604]" strokeweight="1pt">
+                <v:rect id="Rectangle 147" o:spid="_x0000_s1080" style="position:absolute;left:23898;top:14144;width:9144;height:4724;visibility:visible;mso-wrap-style:square;v-text-anchor:middle" o:gfxdata="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" fillcolor="#1cade4 [3204]" strokecolor="#0d5571 [1604]" strokeweight="1pt">
                   <v:textbox>
                     <w:txbxContent>
                       <w:p>
@@ -9262,10 +10413,10 @@
                     </w:txbxContent>
                   </v:textbox>
                 </v:rect>
-                <v:shape id="Straight Arrow Connector 148" o:spid="_x0000_s1078" type="#_x0000_t32" style="position:absolute;left:25984;top:10363;width:2486;height:3781;visibility:visible;mso-wrap-style:square" o:connectortype="straight" o:gfxdata="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" strokecolor="black [3213]" strokeweight="2pt">
+                <v:shape id="Straight Arrow Connector 148" o:spid="_x0000_s1081" type="#_x0000_t32" style="position:absolute;left:25984;top:10363;width:2486;height:3781;visibility:visible;mso-wrap-style:square" o:connectortype="straight" o:gfxdata="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" strokecolor="black [3213]" strokeweight="2pt">
                   <v:stroke endarrow="block" joinstyle="miter"/>
                 </v:shape>
-                <v:rect id="Rectangle 150" o:spid="_x0000_s1079" style="position:absolute;left:40509;top:14449;width:9144;height:4724;visibility:visible;mso-wrap-style:square;v-text-anchor:middle" o:gfxdata="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" fillcolor="#1cade4 [3204]" strokecolor="#0d5571 [1604]" strokeweight="1pt">
+                <v:rect id="Rectangle 150" o:spid="_x0000_s1082" style="position:absolute;left:40509;top:14449;width:9144;height:4724;visibility:visible;mso-wrap-style:square;v-text-anchor:middle" o:gfxdata="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" fillcolor="#1cade4 [3204]" strokecolor="#0d5571 [1604]" strokeweight="1pt">
                   <v:textbox>
                     <w:txbxContent>
                       <w:p>
@@ -9287,7 +10438,7 @@
                     </w:txbxContent>
                   </v:textbox>
                 </v:rect>
-                <v:shape id="Straight Arrow Connector 151" o:spid="_x0000_s1080" type="#_x0000_t32" style="position:absolute;left:33042;top:16506;width:7467;height:305;visibility:visible;mso-wrap-style:square" o:connectortype="straight" o:gfxdata="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" strokecolor="black [3213]" strokeweight="2pt">
+                <v:shape id="Straight Arrow Connector 151" o:spid="_x0000_s1083" type="#_x0000_t32" style="position:absolute;left:33042;top:16506;width:7467;height:305;visibility:visible;mso-wrap-style:square" o:connectortype="straight" o:gfxdata="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" strokecolor="black [3213]" strokeweight="2pt">
                   <v:stroke endarrow="block" joinstyle="miter"/>
                 </v:shape>
                 <w10:anchorlock/>
@@ -9368,7 +10519,7 @@
           <w:rPr>
             <w:noProof/>
           </w:rPr>
-          <w:t>2</w:t>
+          <w:t>21</w:t>
         </w:r>
         <w:r>
           <w:rPr>
@@ -9433,8 +10584,8 @@
         <w:dataBinding w:prefixMappings="xmlns:ns0='http://schemas.openxmlformats.org/package/2006/metadata/core-properties' xmlns:ns1='http://purl.org/dc/elements/1.1/'" w:xpath="/ns0:coreProperties[1]/ns1:title[1]" w:storeItemID="{6C3C8BC8-F283-45AE-878A-BAB7291924A1}"/>
         <w:text/>
       </w:sdtPr>
-      <w:sdtEndPr/>
       <w:sdtContent>
+        <w:proofErr w:type="spellStart"/>
         <w:r>
           <w:rPr>
             <w:rFonts w:asciiTheme="majorHAnsi" w:eastAsiaTheme="majorEastAsia" w:hAnsiTheme="majorHAnsi" w:cstheme="majorBidi"/>
@@ -9442,7 +10593,17 @@
             <w:sz w:val="24"/>
             <w:szCs w:val="24"/>
           </w:rPr>
-          <w:t>Hola Intercom Software Guide</w:t>
+          <w:t>Hola</w:t>
+        </w:r>
+        <w:proofErr w:type="spellEnd"/>
+        <w:r>
+          <w:rPr>
+            <w:rFonts w:asciiTheme="majorHAnsi" w:eastAsiaTheme="majorEastAsia" w:hAnsiTheme="majorHAnsi" w:cstheme="majorBidi"/>
+            <w:color w:val="1CADE4" w:themeColor="accent1"/>
+            <w:sz w:val="24"/>
+            <w:szCs w:val="24"/>
+          </w:rPr>
+          <w:t xml:space="preserve"> Intercom Software Guide</w:t>
         </w:r>
       </w:sdtContent>
     </w:sdt>
@@ -9476,7 +10637,6 @@
           <w:calendar w:val="gregorian"/>
         </w:date>
       </w:sdtPr>
-      <w:sdtEndPr/>
       <w:sdtContent>
         <w:r>
           <w:rPr>
@@ -12588,6 +13748,19 @@
       <w:ind w:left="220"/>
     </w:pPr>
   </w:style>
+  <w:style w:type="paragraph" w:styleId="TOC3">
+    <w:name w:val="toc 3"/>
+    <w:basedOn w:val="Normal"/>
+    <w:next w:val="Normal"/>
+    <w:autoRedefine/>
+    <w:uiPriority w:val="39"/>
+    <w:unhideWhenUsed/>
+    <w:rsid w:val="00803C58"/>
+    <w:pPr>
+      <w:spacing w:after="100"/>
+      <w:ind w:left="440"/>
+    </w:pPr>
+  </w:style>
 </w:styles>
 </file>
 
@@ -12718,9 +13891,8 @@
     <w:panose1 w:val="020B0502040204020203"/>
     <w:charset w:val="00"/>
     <w:family w:val="swiss"/>
-    <w:notTrueType/>
     <w:pitch w:val="variable"/>
-    <w:sig w:usb0="00000003" w:usb1="00000000" w:usb2="00000000" w:usb3="00000000" w:csb0="00000001" w:csb1="00000000"/>
+    <w:sig w:usb0="E4002EFF" w:usb1="C000E47F" w:usb2="00000009" w:usb3="00000000" w:csb0="000001FF" w:csb1="00000000"/>
   </w:font>
   <w:font w:name="Consolas">
     <w:panose1 w:val="020B0609020204030204"/>
@@ -12769,6 +13941,7 @@
     <w:rsid w:val="005A79B9"/>
     <w:rsid w:val="00B6797A"/>
     <w:rsid w:val="00DE47C7"/>
+    <w:rsid w:val="00F820E2"/>
   </w:rsids>
   <m:mathPr>
     <m:mathFont m:val="Cambria Math"/>
@@ -13515,7 +14688,7 @@
 </file>
 
 <file path=customXml/itemProps2.xml><?xml version="1.0" encoding="utf-8"?>
-<ds:datastoreItem xmlns:ds="http://schemas.openxmlformats.org/officeDocument/2006/customXml" ds:itemID="{C227B9EA-1F02-4B08-981A-395D89208FCF}">
+<ds:datastoreItem xmlns:ds="http://schemas.openxmlformats.org/officeDocument/2006/customXml" ds:itemID="{745CAEB9-4F52-4B9C-8D5F-CBE9C56395EB}">
   <ds:schemaRefs>
     <ds:schemaRef ds:uri="http://schemas.openxmlformats.org/officeDocument/2006/bibliography"/>
   </ds:schemaRefs>

</xml_diff>

<commit_message>
Added Audio Amp shutdown function.
</commit_message>
<xml_diff>
--- a/doc/HolaSoftwareGuide.docx
+++ b/doc/HolaSoftwareGuide.docx
@@ -733,6 +733,18 @@
       <w:r>
         <w:lastRenderedPageBreak/>
         <w:t>2/12/2018: Pin assignment updates for dummy setup.</w:t>
+      </w:r>
+    </w:p>
+    <w:p>
+      <w:pPr>
+        <w:pStyle w:val="ListParagraph"/>
+        <w:numPr>
+          <w:ilvl w:val="0"/>
+          <w:numId w:val="27"/>
+        </w:numPr>
+      </w:pPr>
+      <w:r>
+        <w:t>2/13/2018: Added Audio Amp Shutdown function.</w:t>
       </w:r>
     </w:p>
     <w:p>
@@ -1233,8 +1245,6 @@
               </w:rPr>
               <w:t>Firmware Coding Convention</w:t>
             </w:r>
-            <w:bookmarkStart w:id="1" w:name="_GoBack"/>
-            <w:bookmarkEnd w:id="1"/>
             <w:r>
               <w:rPr>
                 <w:noProof/>
@@ -1274,7 +1284,7 @@
                 <w:noProof/>
                 <w:webHidden/>
               </w:rPr>
-              <w:t>6</w:t>
+              <w:t>7</w:t>
             </w:r>
             <w:r>
               <w:rPr>
@@ -1319,6 +1329,8 @@
               </w:rPr>
               <w:t>Firmware Design</w:t>
             </w:r>
+            <w:bookmarkStart w:id="1" w:name="_GoBack"/>
+            <w:bookmarkEnd w:id="1"/>
             <w:r>
               <w:rPr>
                 <w:noProof/>
@@ -1778,7 +1790,7 @@
                 <w:noProof/>
                 <w:webHidden/>
               </w:rPr>
-              <w:t>12</w:t>
+              <w:t>13</w:t>
             </w:r>
             <w:r>
               <w:rPr>
@@ -1862,7 +1874,7 @@
                 <w:noProof/>
                 <w:webHidden/>
               </w:rPr>
-              <w:t>13</w:t>
+              <w:t>14</w:t>
             </w:r>
             <w:r>
               <w:rPr>
@@ -1946,7 +1958,7 @@
                 <w:noProof/>
                 <w:webHidden/>
               </w:rPr>
-              <w:t>16</w:t>
+              <w:t>17</w:t>
             </w:r>
             <w:r>
               <w:rPr>
@@ -2030,7 +2042,7 @@
                 <w:noProof/>
                 <w:webHidden/>
               </w:rPr>
-              <w:t>17</w:t>
+              <w:t>18</w:t>
             </w:r>
             <w:r>
               <w:rPr>
@@ -2114,7 +2126,7 @@
                 <w:noProof/>
                 <w:webHidden/>
               </w:rPr>
-              <w:t>19</w:t>
+              <w:t>20</w:t>
             </w:r>
             <w:r>
               <w:rPr>
@@ -2198,7 +2210,7 @@
                 <w:noProof/>
                 <w:webHidden/>
               </w:rPr>
-              <w:t>20</w:t>
+              <w:t>21</w:t>
             </w:r>
             <w:r>
               <w:rPr>
@@ -2282,7 +2294,7 @@
                 <w:noProof/>
                 <w:webHidden/>
               </w:rPr>
-              <w:t>21</w:t>
+              <w:t>22</w:t>
             </w:r>
             <w:r>
               <w:rPr>
@@ -2366,7 +2378,7 @@
                 <w:noProof/>
                 <w:webHidden/>
               </w:rPr>
-              <w:t>23</w:t>
+              <w:t>24</w:t>
             </w:r>
             <w:r>
               <w:rPr>
@@ -2450,7 +2462,7 @@
                 <w:noProof/>
                 <w:webHidden/>
               </w:rPr>
-              <w:t>23</w:t>
+              <w:t>24</w:t>
             </w:r>
             <w:r>
               <w:rPr>
@@ -2534,7 +2546,7 @@
                 <w:noProof/>
                 <w:webHidden/>
               </w:rPr>
-              <w:t>24</w:t>
+              <w:t>25</w:t>
             </w:r>
             <w:r>
               <w:rPr>
@@ -2618,7 +2630,7 @@
                 <w:noProof/>
                 <w:webHidden/>
               </w:rPr>
-              <w:t>24</w:t>
+              <w:t>25</w:t>
             </w:r>
             <w:r>
               <w:rPr>
@@ -2702,7 +2714,7 @@
                 <w:noProof/>
                 <w:webHidden/>
               </w:rPr>
-              <w:t>24</w:t>
+              <w:t>25</w:t>
             </w:r>
             <w:r>
               <w:rPr>
@@ -2786,7 +2798,7 @@
                 <w:noProof/>
                 <w:webHidden/>
               </w:rPr>
-              <w:t>25</w:t>
+              <w:t>26</w:t>
             </w:r>
             <w:r>
               <w:rPr>
@@ -2870,7 +2882,7 @@
                 <w:noProof/>
                 <w:webHidden/>
               </w:rPr>
-              <w:t>25</w:t>
+              <w:t>26</w:t>
             </w:r>
             <w:r>
               <w:rPr>
@@ -2954,7 +2966,7 @@
                 <w:noProof/>
                 <w:webHidden/>
               </w:rPr>
-              <w:t>27</w:t>
+              <w:t>28</w:t>
             </w:r>
             <w:r>
               <w:rPr>
@@ -3907,6 +3919,60 @@
           <w:color w:val="000000"/>
           <w:lang w:eastAsia="nl-BE"/>
         </w:rPr>
+        <w:t>D5 = Audio Amp Shutdown</w:t>
+      </w:r>
+    </w:p>
+    <w:p>
+      <w:pPr>
+        <w:spacing w:after="0" w:line="240" w:lineRule="auto"/>
+        <w:rPr>
+          <w:rFonts w:ascii="Calibri" w:eastAsia="Times New Roman" w:hAnsi="Calibri" w:cs="Calibri"/>
+          <w:color w:val="000000"/>
+          <w:lang w:eastAsia="nl-BE"/>
+        </w:rPr>
+      </w:pPr>
+      <w:r>
+        <w:rPr>
+          <w:rFonts w:ascii="Calibri" w:eastAsia="Times New Roman" w:hAnsi="Calibri" w:cs="Calibri"/>
+          <w:color w:val="000000"/>
+          <w:lang w:eastAsia="nl-BE"/>
+        </w:rPr>
+        <w:t>D6 = SWCLK</w:t>
+      </w:r>
+    </w:p>
+    <w:p>
+      <w:pPr>
+        <w:spacing w:after="0" w:line="240" w:lineRule="auto"/>
+        <w:rPr>
+          <w:rFonts w:ascii="Calibri" w:eastAsia="Times New Roman" w:hAnsi="Calibri" w:cs="Calibri"/>
+          <w:color w:val="000000"/>
+          <w:lang w:eastAsia="nl-BE"/>
+        </w:rPr>
+      </w:pPr>
+      <w:r>
+        <w:rPr>
+          <w:rFonts w:ascii="Calibri" w:eastAsia="Times New Roman" w:hAnsi="Calibri" w:cs="Calibri"/>
+          <w:color w:val="000000"/>
+          <w:lang w:eastAsia="nl-BE"/>
+        </w:rPr>
+        <w:t>D7 = SWDIO</w:t>
+      </w:r>
+    </w:p>
+    <w:p>
+      <w:pPr>
+        <w:spacing w:after="0" w:line="240" w:lineRule="auto"/>
+        <w:rPr>
+          <w:rFonts w:ascii="Calibri" w:eastAsia="Times New Roman" w:hAnsi="Calibri" w:cs="Calibri"/>
+          <w:color w:val="000000"/>
+          <w:lang w:eastAsia="nl-BE"/>
+        </w:rPr>
+      </w:pPr>
+      <w:r>
+        <w:rPr>
+          <w:rFonts w:ascii="Calibri" w:eastAsia="Times New Roman" w:hAnsi="Calibri" w:cs="Calibri"/>
+          <w:color w:val="000000"/>
+          <w:lang w:eastAsia="nl-BE"/>
+        </w:rPr>
         <w:t> </w:t>
       </w:r>
     </w:p>
@@ -4654,6 +4720,7 @@
       </w:pPr>
       <w:bookmarkStart w:id="6" w:name="_Toc505342022"/>
       <w:r>
+        <w:lastRenderedPageBreak/>
         <w:t xml:space="preserve">Firmware </w:t>
       </w:r>
       <w:r>
@@ -4672,7 +4739,6 @@
       </w:pPr>
       <w:proofErr w:type="spellStart"/>
       <w:r>
-        <w:lastRenderedPageBreak/>
         <w:t>CamelCase</w:t>
       </w:r>
       <w:proofErr w:type="spellEnd"/>
@@ -5099,6 +5165,9 @@
       </w:r>
     </w:p>
     <w:p>
+      <w:pPr>
+        <w:jc w:val="center"/>
+      </w:pPr>
       <w:r>
         <w:rPr>
           <w:noProof/>
@@ -5106,9 +5175,9 @@
         </w:rPr>
         <w:drawing>
           <wp:inline distT="0" distB="0" distL="0" distR="0">
-            <wp:extent cx="5943600" cy="3149600"/>
+            <wp:extent cx="6326028" cy="4404360"/>
             <wp:effectExtent l="0" t="0" r="0" b="0"/>
-            <wp:docPr id="34" name="Picture 34" descr="https://yuml.me/31261413.png"/>
+            <wp:docPr id="6" name="Picture 6" descr="https://yuml.me/88a98609.png"/>
             <wp:cNvGraphicFramePr>
               <a:graphicFrameLocks xmlns:a="http://schemas.openxmlformats.org/drawingml/2006/main" noChangeAspect="1"/>
             </wp:cNvGraphicFramePr>
@@ -5116,7 +5185,7 @@
               <a:graphicData uri="http://schemas.openxmlformats.org/drawingml/2006/picture">
                 <pic:pic xmlns:pic="http://schemas.openxmlformats.org/drawingml/2006/picture">
                   <pic:nvPicPr>
-                    <pic:cNvPr id="0" name="usecaseImg" descr="https://yuml.me/31261413.png"/>
+                    <pic:cNvPr id="0" name="usecaseImg" descr="https://yuml.me/88a98609.png"/>
                     <pic:cNvPicPr>
                       <a:picLocks noChangeAspect="1" noChangeArrowheads="1"/>
                     </pic:cNvPicPr>
@@ -5137,7 +5206,7 @@
                   <pic:spPr bwMode="auto">
                     <a:xfrm>
                       <a:off x="0" y="0"/>
-                      <a:ext cx="5943600" cy="3149600"/>
+                      <a:ext cx="6332341" cy="4408755"/>
                     </a:xfrm>
                     <a:prstGeom prst="rect">
                       <a:avLst/>
@@ -5164,6 +5233,7 @@
           <w:noProof/>
           <w:lang w:val="nl-BE" w:eastAsia="nl-BE"/>
         </w:rPr>
+        <w:lastRenderedPageBreak/>
         <w:drawing>
           <wp:inline distT="0" distB="0" distL="0" distR="0">
             <wp:extent cx="4514850" cy="2514600"/>
@@ -5224,7 +5294,6 @@
       </w:pPr>
       <w:bookmarkStart w:id="11" w:name="_Toc505342027"/>
       <w:r>
-        <w:lastRenderedPageBreak/>
         <w:t>Intercom Outgoing</w:t>
       </w:r>
       <w:bookmarkEnd w:id="11"/>
@@ -5322,6 +5391,7 @@
           <w:noProof/>
           <w:lang w:val="nl-BE" w:eastAsia="nl-BE"/>
         </w:rPr>
+        <w:lastRenderedPageBreak/>
         <w:drawing>
           <wp:inline distT="0" distB="0" distL="0" distR="0">
             <wp:extent cx="4791075" cy="2705100"/>
@@ -5925,7 +5995,7 @@
           <wp:inline distT="0" distB="0" distL="0" distR="0">
             <wp:extent cx="5943600" cy="2135706"/>
             <wp:effectExtent l="0" t="0" r="0" b="0"/>
-            <wp:docPr id="59" name="Picture 59" descr="https://yuml.me/bc3e26b6.png"/>
+            <wp:docPr id="10" name="Picture 10" descr="https://yuml.me/092a903f.png"/>
             <wp:cNvGraphicFramePr>
               <a:graphicFrameLocks xmlns:a="http://schemas.openxmlformats.org/drawingml/2006/main" noChangeAspect="1"/>
             </wp:cNvGraphicFramePr>
@@ -5933,7 +6003,7 @@
               <a:graphicData uri="http://schemas.openxmlformats.org/drawingml/2006/picture">
                 <pic:pic xmlns:pic="http://schemas.openxmlformats.org/drawingml/2006/picture">
                   <pic:nvPicPr>
-                    <pic:cNvPr id="0" name="usecaseImg" descr="https://yuml.me/bc3e26b6.png"/>
+                    <pic:cNvPr id="0" name="usecaseImg" descr="https://yuml.me/092a903f.png"/>
                     <pic:cNvPicPr>
                       <a:picLocks noChangeAspect="1" noChangeArrowheads="1"/>
                     </pic:cNvPicPr>
@@ -10800,6 +10870,7 @@
     <w:rsid w:val="00553454"/>
     <w:rsid w:val="00570C17"/>
     <w:rsid w:val="005A79B9"/>
+    <w:rsid w:val="00711EB8"/>
     <w:rsid w:val="00B6797A"/>
     <w:rsid w:val="00DE47C7"/>
     <w:rsid w:val="00F820E2"/>
@@ -11550,7 +11621,7 @@
 </file>
 
 <file path=customXml/itemProps2.xml><?xml version="1.0" encoding="utf-8"?>
-<ds:datastoreItem xmlns:ds="http://schemas.openxmlformats.org/officeDocument/2006/customXml" ds:itemID="{6DB2DCEE-8C69-4AA3-9C4E-1CDA77B3D8C4}">
+<ds:datastoreItem xmlns:ds="http://schemas.openxmlformats.org/officeDocument/2006/customXml" ds:itemID="{A835D205-AAFD-442E-BFE5-BCEFD73D0744}">
   <ds:schemaRefs>
     <ds:schemaRef ds:uri="http://schemas.openxmlformats.org/officeDocument/2006/bibliography"/>
   </ds:schemaRefs>

</xml_diff>

<commit_message>
Modifications to accomodate local builds
</commit_message>
<xml_diff>
--- a/doc/HolaSoftwareGuide.docx
+++ b/doc/HolaSoftwareGuide.docx
@@ -6,13 +6,8 @@
       <w:pPr>
         <w:pStyle w:val="Title"/>
       </w:pPr>
-      <w:proofErr w:type="spellStart"/>
-      <w:r>
-        <w:t>Hola</w:t>
-      </w:r>
-      <w:proofErr w:type="spellEnd"/>
-      <w:r>
-        <w:t xml:space="preserve"> Intercom Software Guide</w:t>
+      <w:r>
+        <w:t>Hola Intercom Software Guide</w:t>
       </w:r>
     </w:p>
     <w:p>
@@ -55,21 +50,8 @@
         </w:numPr>
       </w:pPr>
       <w:r>
-        <w:t xml:space="preserve">09/18/2017: Added </w:t>
-      </w:r>
-      <w:proofErr w:type="spellStart"/>
-      <w:r>
-        <w:t>buddy_id</w:t>
-      </w:r>
-      <w:proofErr w:type="spellEnd"/>
-      <w:r>
-        <w:t xml:space="preserve"> to cloud </w:t>
-      </w:r>
-      <w:proofErr w:type="spellStart"/>
-      <w:r>
-        <w:t>api</w:t>
-      </w:r>
-      <w:proofErr w:type="spellEnd"/>
+        <w:t>09/18/2017: Added buddy_id to cloud api</w:t>
+      </w:r>
     </w:p>
     <w:p>
       <w:pPr>
@@ -122,13 +104,8 @@
         <w:t xml:space="preserve"> messages</w:t>
       </w:r>
       <w:r>
-        <w:t xml:space="preserve"> and </w:t>
-      </w:r>
-      <w:proofErr w:type="spellStart"/>
-      <w:r>
-        <w:t>cloud_api</w:t>
-      </w:r>
-      <w:proofErr w:type="spellEnd"/>
+        <w:t xml:space="preserve"> and cloud_api</w:t>
+      </w:r>
     </w:p>
     <w:p>
       <w:pPr>
@@ -157,15 +134,7 @@
         </w:numPr>
       </w:pPr>
       <w:r>
-        <w:t xml:space="preserve">10/30/2017: Added restarted parameter to </w:t>
-      </w:r>
-      <w:proofErr w:type="spellStart"/>
-      <w:r>
-        <w:t>i_am</w:t>
-      </w:r>
-      <w:proofErr w:type="spellEnd"/>
-      <w:r>
-        <w:t xml:space="preserve"> message</w:t>
+        <w:t>10/30/2017: Added restarted parameter to i_am message</w:t>
       </w:r>
     </w:p>
     <w:p>
@@ -177,35 +146,10 @@
         </w:numPr>
       </w:pPr>
       <w:r>
-        <w:t xml:space="preserve">10/31/2017: Added </w:t>
-      </w:r>
-      <w:proofErr w:type="spellStart"/>
-      <w:r>
-        <w:t>battery_lvl</w:t>
-      </w:r>
-      <w:proofErr w:type="spellEnd"/>
-      <w:r>
-        <w:t xml:space="preserve"> to cloud </w:t>
-      </w:r>
-      <w:proofErr w:type="spellStart"/>
-      <w:proofErr w:type="gramStart"/>
-      <w:r>
-        <w:t>api</w:t>
-      </w:r>
-      <w:proofErr w:type="spellEnd"/>
-      <w:proofErr w:type="gramEnd"/>
-      <w:r>
-        <w:t xml:space="preserve">. Cloud </w:t>
-      </w:r>
-      <w:proofErr w:type="spellStart"/>
-      <w:proofErr w:type="gramStart"/>
-      <w:r>
-        <w:t>api</w:t>
-      </w:r>
-      <w:proofErr w:type="spellEnd"/>
-      <w:proofErr w:type="gramEnd"/>
-      <w:r>
-        <w:t xml:space="preserve"> now ticks.</w:t>
+        <w:t>10/31/2017: Added battery_lvl to cloud api</w:t>
+      </w:r>
+      <w:r>
+        <w:t>. Cloud api now ticks.</w:t>
       </w:r>
     </w:p>
     <w:p>
@@ -277,15 +221,7 @@
         </w:numPr>
       </w:pPr>
       <w:r>
-        <w:t xml:space="preserve">11/28/2017: </w:t>
-      </w:r>
-      <w:proofErr w:type="spellStart"/>
-      <w:r>
-        <w:t>Plf_TickerBase</w:t>
-      </w:r>
-      <w:proofErr w:type="spellEnd"/>
-      <w:r>
-        <w:t xml:space="preserve"> class introduced</w:t>
+        <w:t>11/28/2017: Plf_TickerBase class introduced</w:t>
       </w:r>
     </w:p>
     <w:p>
@@ -300,15 +236,7 @@
         <w:t>11/29/2017</w:t>
       </w:r>
       <w:r>
-        <w:t xml:space="preserve">: Added </w:t>
-      </w:r>
-      <w:proofErr w:type="spellStart"/>
-      <w:r>
-        <w:t>Trace&amp;Debug</w:t>
-      </w:r>
-      <w:proofErr w:type="spellEnd"/>
-      <w:r>
-        <w:t xml:space="preserve"> section</w:t>
+        <w:t>: Added Trace&amp;Debug section</w:t>
       </w:r>
     </w:p>
     <w:p>
@@ -344,26 +272,10 @@
         </w:numPr>
       </w:pPr>
       <w:r>
-        <w:t xml:space="preserve">1/4/2018: Added </w:t>
-      </w:r>
-      <w:proofErr w:type="spellStart"/>
-      <w:r>
-        <w:t>ratetune</w:t>
-      </w:r>
-      <w:proofErr w:type="spellEnd"/>
-      <w:r>
-        <w:t xml:space="preserve"> print group</w:t>
-      </w:r>
-      <w:r>
-        <w:t xml:space="preserve">. </w:t>
-      </w:r>
-      <w:proofErr w:type="spellStart"/>
-      <w:r>
-        <w:t>Intercom_Incoming</w:t>
-      </w:r>
-      <w:proofErr w:type="spellEnd"/>
-      <w:r>
-        <w:t xml:space="preserve"> is now a Ticker class.</w:t>
+        <w:t>1/4/2018: Added ratetune print group</w:t>
+      </w:r>
+      <w:r>
+        <w:t>. Intercom_Incoming is now a Ticker class.</w:t>
       </w:r>
     </w:p>
     <w:p>
@@ -375,23 +287,7 @@
         </w:numPr>
       </w:pPr>
       <w:r>
-        <w:t xml:space="preserve">1/9/2018: Added </w:t>
-      </w:r>
-      <w:proofErr w:type="gramStart"/>
-      <w:r>
-        <w:t>stuff(</w:t>
-      </w:r>
-      <w:proofErr w:type="gramEnd"/>
-      <w:r>
-        <w:t xml:space="preserve">) method to </w:t>
-      </w:r>
-      <w:proofErr w:type="spellStart"/>
-      <w:r>
-        <w:t>circularBuffer</w:t>
-      </w:r>
-      <w:proofErr w:type="spellEnd"/>
-      <w:r>
-        <w:t>.</w:t>
+        <w:t>1/9/2018: Added stuff() method to circularBuffer.</w:t>
       </w:r>
     </w:p>
     <w:p>
@@ -415,31 +311,7 @@
         </w:numPr>
       </w:pPr>
       <w:r>
-        <w:t xml:space="preserve">1/9/2018: Added </w:t>
-      </w:r>
-      <w:proofErr w:type="spellStart"/>
-      <w:r>
-        <w:t>recordRequest</w:t>
-      </w:r>
-      <w:proofErr w:type="spellEnd"/>
-      <w:r>
-        <w:t xml:space="preserve"> to </w:t>
-      </w:r>
-      <w:proofErr w:type="spellStart"/>
-      <w:r>
-        <w:t>Intercom_Outgoing</w:t>
-      </w:r>
-      <w:proofErr w:type="spellEnd"/>
-      <w:r>
-        <w:t xml:space="preserve">. Renamed </w:t>
-      </w:r>
-      <w:proofErr w:type="gramStart"/>
-      <w:r>
-        <w:t>transfer(</w:t>
-      </w:r>
-      <w:proofErr w:type="gramEnd"/>
-      <w:r>
-        <w:t>) method to run().</w:t>
+        <w:t>1/9/2018: Added recordRequest to Intercom_Outgoing. Renamed transfer() method to run().</w:t>
       </w:r>
     </w:p>
     <w:p>
@@ -475,34 +347,10 @@
         </w:numPr>
       </w:pPr>
       <w:r>
-        <w:t xml:space="preserve">1/15/2018: Replaced </w:t>
-      </w:r>
-      <w:proofErr w:type="spellStart"/>
-      <w:r>
-        <w:t>BatteryChecker</w:t>
-      </w:r>
-      <w:proofErr w:type="spellEnd"/>
-      <w:r>
-        <w:t xml:space="preserve"> section with </w:t>
-      </w:r>
-      <w:proofErr w:type="spellStart"/>
-      <w:r>
-        <w:t>LevelChecker</w:t>
-      </w:r>
-      <w:proofErr w:type="spellEnd"/>
-      <w:r>
-        <w:t xml:space="preserve"> section</w:t>
-      </w:r>
-      <w:r>
-        <w:t xml:space="preserve">. Added </w:t>
-      </w:r>
-      <w:proofErr w:type="spellStart"/>
-      <w:r>
-        <w:t>WifiChecker</w:t>
-      </w:r>
-      <w:proofErr w:type="spellEnd"/>
-      <w:r>
-        <w:t>.</w:t>
+        <w:t>1/15/2018: Replaced BatteryChecker section with LevelChecker section</w:t>
+      </w:r>
+      <w:r>
+        <w:t>. Added WifiChecker.</w:t>
       </w:r>
     </w:p>
     <w:p>
@@ -526,15 +374,7 @@
         </w:numPr>
       </w:pPr>
       <w:r>
-        <w:t xml:space="preserve">1/17/2018: Added </w:t>
-      </w:r>
-      <w:proofErr w:type="spellStart"/>
-      <w:r>
-        <w:t>getBatteryPct</w:t>
-      </w:r>
-      <w:proofErr w:type="spellEnd"/>
-      <w:r>
-        <w:t xml:space="preserve"> API</w:t>
+        <w:t>1/17/2018: Added getBatteryPct API</w:t>
       </w:r>
     </w:p>
     <w:p>
@@ -546,23 +386,7 @@
         </w:numPr>
       </w:pPr>
       <w:r>
-        <w:t xml:space="preserve">1/19/2018: Modified </w:t>
-      </w:r>
-      <w:proofErr w:type="spellStart"/>
-      <w:r>
-        <w:t>battery_pct</w:t>
-      </w:r>
-      <w:proofErr w:type="spellEnd"/>
-      <w:r>
-        <w:t xml:space="preserve"> and </w:t>
-      </w:r>
-      <w:proofErr w:type="spellStart"/>
-      <w:r>
-        <w:t>wifi_pct</w:t>
-      </w:r>
-      <w:proofErr w:type="spellEnd"/>
-      <w:r>
-        <w:t xml:space="preserve"> cloud API</w:t>
+        <w:t>1/19/2018: Modified battery_pct and wifi_pct cloud API</w:t>
       </w:r>
     </w:p>
     <w:p>
@@ -574,15 +398,7 @@
         </w:numPr>
       </w:pPr>
       <w:r>
-        <w:t xml:space="preserve">1/21/2018: Added </w:t>
-      </w:r>
-      <w:proofErr w:type="spellStart"/>
-      <w:r>
-        <w:t>Intercom_Buddy</w:t>
-      </w:r>
-      <w:proofErr w:type="spellEnd"/>
-      <w:r>
-        <w:t xml:space="preserve"> LED FSM</w:t>
+        <w:t>1/21/2018: Added Intercom_Buddy LED FSM</w:t>
       </w:r>
     </w:p>
     <w:p>
@@ -594,15 +410,7 @@
         </w:numPr>
       </w:pPr>
       <w:r>
-        <w:t xml:space="preserve">1/26/2018: Added </w:t>
-      </w:r>
-      <w:proofErr w:type="spellStart"/>
-      <w:r>
-        <w:t>DataDump</w:t>
-      </w:r>
-      <w:proofErr w:type="spellEnd"/>
-      <w:r>
-        <w:t xml:space="preserve"> module and expanded Registry section</w:t>
+        <w:t>1/26/2018: Added DataDump module and expanded Registry section</w:t>
       </w:r>
     </w:p>
     <w:p>
@@ -626,23 +434,7 @@
         </w:numPr>
       </w:pPr>
       <w:r>
-        <w:t xml:space="preserve">1/28/2018: Added </w:t>
-      </w:r>
-      <w:proofErr w:type="spellStart"/>
-      <w:r>
-        <w:t>comm</w:t>
-      </w:r>
-      <w:proofErr w:type="spellEnd"/>
-      <w:r>
-        <w:t xml:space="preserve"> state FSM to </w:t>
-      </w:r>
-      <w:proofErr w:type="spellStart"/>
-      <w:r>
-        <w:t>intercom_buddy</w:t>
-      </w:r>
-      <w:proofErr w:type="spellEnd"/>
-      <w:r>
-        <w:t xml:space="preserve"> section</w:t>
+        <w:t>1/28/2018: Added comm state FSM to intercom_buddy section</w:t>
       </w:r>
     </w:p>
     <w:p>
@@ -702,13 +494,8 @@
         </w:numPr>
       </w:pPr>
       <w:r>
-        <w:t xml:space="preserve">2/4/2018: Added dummy </w:t>
-      </w:r>
-      <w:proofErr w:type="spellStart"/>
-      <w:r>
-        <w:t>intercom_buddies_and_leds</w:t>
-      </w:r>
-      <w:proofErr w:type="spellEnd"/>
+        <w:t>2/4/2018: Added dummy intercom_buddies_and_leds</w:t>
+      </w:r>
     </w:p>
     <w:p>
       <w:pPr>
@@ -745,6 +532,18 @@
       </w:pPr>
       <w:r>
         <w:t>2/13/2018: Added Audio Amp Shutdown function.</w:t>
+      </w:r>
+    </w:p>
+    <w:p>
+      <w:pPr>
+        <w:pStyle w:val="ListParagraph"/>
+        <w:numPr>
+          <w:ilvl w:val="0"/>
+          <w:numId w:val="27"/>
+        </w:numPr>
+      </w:pPr>
+      <w:r>
+        <w:t>2/13/2018: Replaced Enable Amp with EnableVol()</w:t>
       </w:r>
     </w:p>
     <w:p>
@@ -1329,8 +1128,6 @@
               </w:rPr>
               <w:t>Firmware Design</w:t>
             </w:r>
-            <w:bookmarkStart w:id="1" w:name="_GoBack"/>
-            <w:bookmarkEnd w:id="1"/>
             <w:r>
               <w:rPr>
                 <w:noProof/>
@@ -1751,6 +1548,8 @@
               </w:rPr>
               <w:t>Intercom_Controller</w:t>
             </w:r>
+            <w:bookmarkStart w:id="1" w:name="_GoBack"/>
+            <w:bookmarkEnd w:id="1"/>
             <w:r>
               <w:rPr>
                 <w:noProof/>
@@ -1917,7 +1716,21 @@
                 <w:rStyle w:val="Hyperlink"/>
                 <w:noProof/>
               </w:rPr>
-              <w:t>Volume Control</w:t>
+              <w:t>Volume Contr</w:t>
+            </w:r>
+            <w:r>
+              <w:rPr>
+                <w:rStyle w:val="Hyperlink"/>
+                <w:noProof/>
+              </w:rPr>
+              <w:t>o</w:t>
+            </w:r>
+            <w:r>
+              <w:rPr>
+                <w:rStyle w:val="Hyperlink"/>
+                <w:noProof/>
+              </w:rPr>
+              <w:t>l</w:t>
             </w:r>
             <w:r>
               <w:rPr>
@@ -3190,11 +3003,9 @@
           <w:numId w:val="28"/>
         </w:numPr>
       </w:pPr>
-      <w:proofErr w:type="spellStart"/>
       <w:r>
         <w:t>Dateutil</w:t>
       </w:r>
-      <w:proofErr w:type="spellEnd"/>
     </w:p>
     <w:p>
       <w:pPr>
@@ -3216,14 +3027,12 @@
           <w:numId w:val="28"/>
         </w:numPr>
       </w:pPr>
-      <w:proofErr w:type="spellStart"/>
       <w:r>
         <w:t>pex</w:t>
       </w:r>
       <w:r>
         <w:t>pect</w:t>
       </w:r>
-      <w:proofErr w:type="spellEnd"/>
     </w:p>
     <w:p>
       <w:r>
@@ -3251,38 +3060,20 @@
       <w:pPr>
         <w:ind w:firstLine="720"/>
       </w:pPr>
-      <w:proofErr w:type="gramStart"/>
-      <w:r>
-        <w:t>particle</w:t>
-      </w:r>
-      <w:proofErr w:type="gramEnd"/>
-      <w:r>
-        <w:t xml:space="preserve"> call Intercom1 </w:t>
-      </w:r>
-      <w:proofErr w:type="spellStart"/>
-      <w:r>
-        <w:t>en</w:t>
+      <w:r>
+        <w:t>particle call Intercom1 en</w:t>
       </w:r>
       <w:r>
         <w:t>|dis</w:t>
       </w:r>
       <w:r>
-        <w:t>_prntgrp</w:t>
-      </w:r>
-      <w:proofErr w:type="spellEnd"/>
-      <w:r>
-        <w:t xml:space="preserve"> messages</w:t>
+        <w:t>_prntgrp messages</w:t>
       </w:r>
       <w:r>
         <w:t>/</w:t>
       </w:r>
-      <w:proofErr w:type="spellStart"/>
-      <w:r>
-        <w:t>ratetune</w:t>
-      </w:r>
-      <w:proofErr w:type="spellEnd"/>
-      <w:r>
-        <w:t>/</w:t>
+      <w:r>
+        <w:t>ratetune/</w:t>
       </w:r>
       <w:r>
         <w:t>default</w:t>
@@ -3297,19 +3088,9 @@
       <w:pPr>
         <w:ind w:firstLine="720"/>
       </w:pPr>
-      <w:proofErr w:type="gramStart"/>
-      <w:r>
-        <w:t>particle</w:t>
-      </w:r>
-      <w:proofErr w:type="gramEnd"/>
-      <w:r>
-        <w:t xml:space="preserve"> call Intercom1 </w:t>
-      </w:r>
-      <w:proofErr w:type="spellStart"/>
-      <w:r>
-        <w:t>list_ddump</w:t>
-      </w:r>
-      <w:proofErr w:type="spellEnd"/>
+      <w:r>
+        <w:t>particle call Intercom1 list_ddump</w:t>
+      </w:r>
     </w:p>
     <w:p>
       <w:r>
@@ -3320,29 +3101,8 @@
       <w:pPr>
         <w:ind w:firstLine="720"/>
       </w:pPr>
-      <w:proofErr w:type="gramStart"/>
-      <w:r>
-        <w:t>particle</w:t>
-      </w:r>
-      <w:proofErr w:type="gramEnd"/>
-      <w:r>
-        <w:t xml:space="preserve"> call Intercom </w:t>
-      </w:r>
-      <w:proofErr w:type="spellStart"/>
-      <w:r>
-        <w:t>ddump</w:t>
-      </w:r>
-      <w:proofErr w:type="spellEnd"/>
-      <w:r>
-        <w:t xml:space="preserve"> &lt;</w:t>
-      </w:r>
-      <w:proofErr w:type="spellStart"/>
-      <w:r>
-        <w:t>modulename</w:t>
-      </w:r>
-      <w:proofErr w:type="spellEnd"/>
-      <w:r>
-        <w:t>&gt;</w:t>
+      <w:r>
+        <w:t>particle call Intercom ddump &lt;modulename&gt;</w:t>
       </w:r>
     </w:p>
     <w:p>
@@ -3354,13 +3114,8 @@
       <w:pPr>
         <w:ind w:firstLine="720"/>
       </w:pPr>
-      <w:proofErr w:type="gramStart"/>
-      <w:r>
-        <w:t>particle</w:t>
-      </w:r>
-      <w:proofErr w:type="gramEnd"/>
-      <w:r>
-        <w:t xml:space="preserve"> serial monitor COM3/COM4</w:t>
+      <w:r>
+        <w:t>particle serial monitor COM3/COM4</w:t>
       </w:r>
     </w:p>
     <w:p>
@@ -3372,13 +3127,8 @@
       <w:pPr>
         <w:ind w:firstLine="720"/>
       </w:pPr>
-      <w:proofErr w:type="gramStart"/>
-      <w:r>
-        <w:t>python</w:t>
-      </w:r>
-      <w:proofErr w:type="gramEnd"/>
-      <w:r>
-        <w:t xml:space="preserve"> </w:t>
+      <w:r>
+        <w:t xml:space="preserve">python </w:t>
       </w:r>
       <w:r>
         <w:t>build.py --device Intercom1/Intercom2/all [--flash]</w:t>
@@ -3435,53 +3185,8 @@
       <w:pPr>
         <w:ind w:left="720"/>
       </w:pPr>
-      <w:proofErr w:type="gramStart"/>
-      <w:r>
-        <w:t>python</w:t>
-      </w:r>
-      <w:proofErr w:type="gramEnd"/>
-      <w:r>
-        <w:t xml:space="preserve"> manuf_config.py [-h,--help] [-c,--</w:t>
-      </w:r>
-      <w:proofErr w:type="spellStart"/>
-      <w:r>
-        <w:t>skip_claim</w:t>
-      </w:r>
-      <w:proofErr w:type="spellEnd"/>
-      <w:r>
-        <w:t>] [-f,--</w:t>
-      </w:r>
-      <w:proofErr w:type="spellStart"/>
-      <w:r>
-        <w:t>skip_flash</w:t>
-      </w:r>
-      <w:proofErr w:type="spellEnd"/>
-      <w:r>
-        <w:t>] [-</w:t>
-      </w:r>
-      <w:proofErr w:type="spellStart"/>
-      <w:r>
-        <w:t>i</w:t>
-      </w:r>
-      <w:proofErr w:type="spellEnd"/>
-      <w:r>
-        <w:t>,--</w:t>
-      </w:r>
-      <w:proofErr w:type="spellStart"/>
-      <w:r>
-        <w:t>image_filename</w:t>
-      </w:r>
-      <w:proofErr w:type="spellEnd"/>
-      <w:r>
-        <w:t xml:space="preserve"> &lt;</w:t>
-      </w:r>
-      <w:proofErr w:type="spellStart"/>
-      <w:r>
-        <w:t>image_filename</w:t>
-      </w:r>
-      <w:proofErr w:type="spellEnd"/>
-      <w:r>
-        <w:t>&gt;]</w:t>
+      <w:r>
+        <w:t>python manuf_config.py [-h,--help] [-c,--skip_claim] [-f,--skip_flash] [-i,--image_filename &lt;image_filename&gt;]</w:t>
       </w:r>
     </w:p>
     <w:p>
@@ -3489,23 +3194,7 @@
         <w:ind w:left="720"/>
       </w:pPr>
       <w:r>
-        <w:t xml:space="preserve">Finds and claims connected devices, sets up </w:t>
-      </w:r>
-      <w:proofErr w:type="spellStart"/>
-      <w:r>
-        <w:t>Wifi</w:t>
-      </w:r>
-      <w:proofErr w:type="spellEnd"/>
-      <w:r>
-        <w:t xml:space="preserve">, flashes reference </w:t>
-      </w:r>
-      <w:proofErr w:type="spellStart"/>
-      <w:r>
-        <w:t>fw</w:t>
-      </w:r>
-      <w:proofErr w:type="spellEnd"/>
-      <w:r>
-        <w:t xml:space="preserve"> image and configures name, buddy name and secret key.</w:t>
+        <w:t>Finds and claims connected devices, sets up Wifi, flashes reference fw image and configures name, buddy name and secret key.</w:t>
       </w:r>
     </w:p>
     <w:p/>
@@ -3659,25 +3348,25 @@
           <w:color w:val="000000"/>
           <w:lang w:eastAsia="nl-BE"/>
         </w:rPr>
-        <w:t xml:space="preserve">A2 = </w:t>
-      </w:r>
-      <w:proofErr w:type="spellStart"/>
-      <w:r>
+        <w:t>A2 = xDCS to codec</w:t>
+      </w:r>
+    </w:p>
+    <w:p>
+      <w:pPr>
+        <w:spacing w:after="0" w:line="240" w:lineRule="auto"/>
         <w:rPr>
           <w:rFonts w:ascii="Calibri" w:eastAsia="Times New Roman" w:hAnsi="Calibri" w:cs="Calibri"/>
           <w:color w:val="000000"/>
           <w:lang w:eastAsia="nl-BE"/>
         </w:rPr>
-        <w:t>xDCS</w:t>
-      </w:r>
-      <w:proofErr w:type="spellEnd"/>
+      </w:pPr>
       <w:r>
         <w:rPr>
           <w:rFonts w:ascii="Calibri" w:eastAsia="Times New Roman" w:hAnsi="Calibri" w:cs="Calibri"/>
           <w:color w:val="000000"/>
           <w:lang w:eastAsia="nl-BE"/>
         </w:rPr>
-        <w:t xml:space="preserve"> to codec</w:t>
+        <w:t>A1 = xRESET to codec</w:t>
       </w:r>
     </w:p>
     <w:p>
@@ -3695,25 +3384,25 @@
           <w:color w:val="000000"/>
           <w:lang w:eastAsia="nl-BE"/>
         </w:rPr>
-        <w:t xml:space="preserve">A1 = </w:t>
-      </w:r>
-      <w:proofErr w:type="spellStart"/>
-      <w:r>
+        <w:t>A0 = DREQ to codec</w:t>
+      </w:r>
+    </w:p>
+    <w:p>
+      <w:pPr>
+        <w:spacing w:after="0" w:line="240" w:lineRule="auto"/>
         <w:rPr>
           <w:rFonts w:ascii="Calibri" w:eastAsia="Times New Roman" w:hAnsi="Calibri" w:cs="Calibri"/>
           <w:color w:val="000000"/>
           <w:lang w:eastAsia="nl-BE"/>
         </w:rPr>
-        <w:t>xRESET</w:t>
-      </w:r>
-      <w:proofErr w:type="spellEnd"/>
+      </w:pPr>
       <w:r>
         <w:rPr>
           <w:rFonts w:ascii="Calibri" w:eastAsia="Times New Roman" w:hAnsi="Calibri" w:cs="Calibri"/>
           <w:color w:val="000000"/>
           <w:lang w:eastAsia="nl-BE"/>
         </w:rPr>
-        <w:t xml:space="preserve"> to codec</w:t>
+        <w:t>DAC = xCS to codec</w:t>
       </w:r>
     </w:p>
     <w:p>
@@ -3731,7 +3420,7 @@
           <w:color w:val="000000"/>
           <w:lang w:eastAsia="nl-BE"/>
         </w:rPr>
-        <w:t>A0 = DREQ to codec</w:t>
+        <w:t>D0 = SDA to MAX17043 fuel gauge IC and to sx1509 i/o expander</w:t>
       </w:r>
     </w:p>
     <w:p>
@@ -3749,276 +3438,276 @@
           <w:color w:val="000000"/>
           <w:lang w:eastAsia="nl-BE"/>
         </w:rPr>
-        <w:t xml:space="preserve">DAC = </w:t>
-      </w:r>
-      <w:proofErr w:type="spellStart"/>
-      <w:r>
+        <w:t>D1 = SCL to MAX17043 fuel gauge IC and to sx1509 i/o expander</w:t>
+      </w:r>
+    </w:p>
+    <w:p>
+      <w:pPr>
+        <w:spacing w:after="0" w:line="240" w:lineRule="auto"/>
         <w:rPr>
           <w:rFonts w:ascii="Calibri" w:eastAsia="Times New Roman" w:hAnsi="Calibri" w:cs="Calibri"/>
           <w:color w:val="000000"/>
           <w:lang w:eastAsia="nl-BE"/>
         </w:rPr>
-        <w:t>xCS</w:t>
-      </w:r>
-      <w:proofErr w:type="spellEnd"/>
+      </w:pPr>
       <w:r>
         <w:rPr>
           <w:rFonts w:ascii="Calibri" w:eastAsia="Times New Roman" w:hAnsi="Calibri" w:cs="Calibri"/>
           <w:color w:val="000000"/>
           <w:lang w:eastAsia="nl-BE"/>
         </w:rPr>
-        <w:t xml:space="preserve"> to codec</w:t>
-      </w:r>
-    </w:p>
-    <w:p>
-      <w:pPr>
-        <w:spacing w:after="0" w:line="240" w:lineRule="auto"/>
+        <w:t>D2 = xRST to sx1509 i/o expander</w:t>
+      </w:r>
+      <w:r>
         <w:rPr>
           <w:rFonts w:ascii="Calibri" w:eastAsia="Times New Roman" w:hAnsi="Calibri" w:cs="Calibri"/>
           <w:color w:val="000000"/>
           <w:lang w:eastAsia="nl-BE"/>
         </w:rPr>
-      </w:pPr>
-      <w:r>
+        <w:t>, initially pulled high on a dummy setup, low on a real setup.</w:t>
+      </w:r>
+    </w:p>
+    <w:p>
+      <w:pPr>
+        <w:spacing w:after="0" w:line="240" w:lineRule="auto"/>
         <w:rPr>
           <w:rFonts w:ascii="Calibri" w:eastAsia="Times New Roman" w:hAnsi="Calibri" w:cs="Calibri"/>
           <w:color w:val="000000"/>
           <w:lang w:eastAsia="nl-BE"/>
         </w:rPr>
-        <w:t xml:space="preserve">D0 = SDA to MAX17043 fuel gauge IC and to sx1509 </w:t>
-      </w:r>
-      <w:proofErr w:type="gramStart"/>
+      </w:pPr>
       <w:r>
         <w:rPr>
           <w:rFonts w:ascii="Calibri" w:eastAsia="Times New Roman" w:hAnsi="Calibri" w:cs="Calibri"/>
           <w:color w:val="000000"/>
           <w:lang w:eastAsia="nl-BE"/>
         </w:rPr>
-        <w:t>i/o</w:t>
-      </w:r>
-      <w:proofErr w:type="gramEnd"/>
-      <w:r>
+        <w:t>D5 = Audio Amp Shutdown</w:t>
+      </w:r>
+    </w:p>
+    <w:p>
+      <w:pPr>
+        <w:spacing w:after="0" w:line="240" w:lineRule="auto"/>
         <w:rPr>
           <w:rFonts w:ascii="Calibri" w:eastAsia="Times New Roman" w:hAnsi="Calibri" w:cs="Calibri"/>
           <w:color w:val="000000"/>
           <w:lang w:eastAsia="nl-BE"/>
         </w:rPr>
-        <w:t xml:space="preserve"> expander</w:t>
-      </w:r>
-    </w:p>
-    <w:p>
-      <w:pPr>
-        <w:spacing w:after="0" w:line="240" w:lineRule="auto"/>
+      </w:pPr>
+      <w:r>
         <w:rPr>
           <w:rFonts w:ascii="Calibri" w:eastAsia="Times New Roman" w:hAnsi="Calibri" w:cs="Calibri"/>
           <w:color w:val="000000"/>
           <w:lang w:eastAsia="nl-BE"/>
         </w:rPr>
-      </w:pPr>
-      <w:r>
+        <w:t>D6 = SWCLK</w:t>
+      </w:r>
+    </w:p>
+    <w:p>
+      <w:pPr>
+        <w:spacing w:after="0" w:line="240" w:lineRule="auto"/>
         <w:rPr>
           <w:rFonts w:ascii="Calibri" w:eastAsia="Times New Roman" w:hAnsi="Calibri" w:cs="Calibri"/>
           <w:color w:val="000000"/>
           <w:lang w:eastAsia="nl-BE"/>
         </w:rPr>
-        <w:t xml:space="preserve">D1 = SCL to MAX17043 fuel gauge IC and to sx1509 </w:t>
-      </w:r>
-      <w:proofErr w:type="gramStart"/>
+      </w:pPr>
       <w:r>
         <w:rPr>
           <w:rFonts w:ascii="Calibri" w:eastAsia="Times New Roman" w:hAnsi="Calibri" w:cs="Calibri"/>
           <w:color w:val="000000"/>
           <w:lang w:eastAsia="nl-BE"/>
         </w:rPr>
-        <w:t>i/o</w:t>
-      </w:r>
-      <w:proofErr w:type="gramEnd"/>
-      <w:r>
+        <w:t>D7 = SWDIO</w:t>
+      </w:r>
+    </w:p>
+    <w:p>
+      <w:pPr>
+        <w:spacing w:after="0" w:line="240" w:lineRule="auto"/>
         <w:rPr>
           <w:rFonts w:ascii="Calibri" w:eastAsia="Times New Roman" w:hAnsi="Calibri" w:cs="Calibri"/>
           <w:color w:val="000000"/>
           <w:lang w:eastAsia="nl-BE"/>
         </w:rPr>
-        <w:t xml:space="preserve"> expander</w:t>
-      </w:r>
-    </w:p>
-    <w:p>
-      <w:pPr>
-        <w:spacing w:after="0" w:line="240" w:lineRule="auto"/>
+      </w:pPr>
+      <w:r>
         <w:rPr>
           <w:rFonts w:ascii="Calibri" w:eastAsia="Times New Roman" w:hAnsi="Calibri" w:cs="Calibri"/>
           <w:color w:val="000000"/>
           <w:lang w:eastAsia="nl-BE"/>
         </w:rPr>
-      </w:pPr>
-      <w:r>
+        <w:t> </w:t>
+      </w:r>
+    </w:p>
+    <w:p>
+      <w:pPr>
+        <w:spacing w:after="0" w:line="240" w:lineRule="auto"/>
         <w:rPr>
           <w:rFonts w:ascii="Calibri" w:eastAsia="Times New Roman" w:hAnsi="Calibri" w:cs="Calibri"/>
           <w:color w:val="000000"/>
           <w:lang w:eastAsia="nl-BE"/>
         </w:rPr>
-        <w:t xml:space="preserve">D2 = </w:t>
-      </w:r>
-      <w:proofErr w:type="spellStart"/>
+      </w:pPr>
       <w:r>
         <w:rPr>
           <w:rFonts w:ascii="Calibri" w:eastAsia="Times New Roman" w:hAnsi="Calibri" w:cs="Calibri"/>
           <w:color w:val="000000"/>
           <w:lang w:eastAsia="nl-BE"/>
         </w:rPr>
-        <w:t>xRST</w:t>
-      </w:r>
-      <w:proofErr w:type="spellEnd"/>
+        <w:t>SX1509</w:t>
+      </w:r>
       <w:r>
         <w:rPr>
           <w:rFonts w:ascii="Calibri" w:eastAsia="Times New Roman" w:hAnsi="Calibri" w:cs="Calibri"/>
           <w:color w:val="000000"/>
           <w:lang w:eastAsia="nl-BE"/>
         </w:rPr>
-        <w:t xml:space="preserve"> to sx1509 </w:t>
-      </w:r>
-      <w:proofErr w:type="gramStart"/>
+        <w:t xml:space="preserve"> I/O Expander pin assignments</w:t>
+      </w:r>
       <w:r>
         <w:rPr>
           <w:rFonts w:ascii="Calibri" w:eastAsia="Times New Roman" w:hAnsi="Calibri" w:cs="Calibri"/>
           <w:color w:val="000000"/>
           <w:lang w:eastAsia="nl-BE"/>
         </w:rPr>
-        <w:t>i/o</w:t>
-      </w:r>
-      <w:proofErr w:type="gramEnd"/>
-      <w:r>
+        <w:t>:</w:t>
+      </w:r>
+    </w:p>
+    <w:p>
+      <w:pPr>
+        <w:spacing w:after="0" w:line="240" w:lineRule="auto"/>
         <w:rPr>
           <w:rFonts w:ascii="Calibri" w:eastAsia="Times New Roman" w:hAnsi="Calibri" w:cs="Calibri"/>
           <w:color w:val="000000"/>
           <w:lang w:eastAsia="nl-BE"/>
         </w:rPr>
-        <w:t xml:space="preserve"> expander</w:t>
-      </w:r>
-      <w:r>
+      </w:pPr>
+    </w:p>
+    <w:p>
+      <w:pPr>
+        <w:spacing w:after="0" w:line="240" w:lineRule="auto"/>
         <w:rPr>
           <w:rFonts w:ascii="Calibri" w:eastAsia="Times New Roman" w:hAnsi="Calibri" w:cs="Calibri"/>
           <w:color w:val="000000"/>
           <w:lang w:eastAsia="nl-BE"/>
         </w:rPr>
-        <w:t>, initially pulled high on a dummy setup, low on a real setup.</w:t>
-      </w:r>
-    </w:p>
-    <w:p>
-      <w:pPr>
-        <w:spacing w:after="0" w:line="240" w:lineRule="auto"/>
+      </w:pPr>
+      <w:r>
         <w:rPr>
           <w:rFonts w:ascii="Calibri" w:eastAsia="Times New Roman" w:hAnsi="Calibri" w:cs="Calibri"/>
           <w:color w:val="000000"/>
           <w:lang w:eastAsia="nl-BE"/>
         </w:rPr>
-      </w:pPr>
-      <w:r>
+        <w:t>0 = Battery check button</w:t>
+      </w:r>
+    </w:p>
+    <w:p>
+      <w:pPr>
+        <w:spacing w:after="0" w:line="240" w:lineRule="auto"/>
         <w:rPr>
           <w:rFonts w:ascii="Calibri" w:eastAsia="Times New Roman" w:hAnsi="Calibri" w:cs="Calibri"/>
           <w:color w:val="000000"/>
           <w:lang w:eastAsia="nl-BE"/>
         </w:rPr>
-        <w:t>D5 = Audio Amp Shutdown</w:t>
-      </w:r>
-    </w:p>
-    <w:p>
-      <w:pPr>
-        <w:spacing w:after="0" w:line="240" w:lineRule="auto"/>
+      </w:pPr>
+      <w:r>
         <w:rPr>
           <w:rFonts w:ascii="Calibri" w:eastAsia="Times New Roman" w:hAnsi="Calibri" w:cs="Calibri"/>
           <w:color w:val="000000"/>
           <w:lang w:eastAsia="nl-BE"/>
         </w:rPr>
-      </w:pPr>
-      <w:r>
+        <w:t>1 = Buddy 0 button</w:t>
+      </w:r>
+    </w:p>
+    <w:p>
+      <w:pPr>
+        <w:spacing w:after="0" w:line="240" w:lineRule="auto"/>
         <w:rPr>
           <w:rFonts w:ascii="Calibri" w:eastAsia="Times New Roman" w:hAnsi="Calibri" w:cs="Calibri"/>
           <w:color w:val="000000"/>
           <w:lang w:eastAsia="nl-BE"/>
         </w:rPr>
-        <w:t>D6 = SWCLK</w:t>
-      </w:r>
-    </w:p>
-    <w:p>
-      <w:pPr>
-        <w:spacing w:after="0" w:line="240" w:lineRule="auto"/>
+      </w:pPr>
+      <w:r>
         <w:rPr>
           <w:rFonts w:ascii="Calibri" w:eastAsia="Times New Roman" w:hAnsi="Calibri" w:cs="Calibri"/>
           <w:color w:val="000000"/>
           <w:lang w:eastAsia="nl-BE"/>
         </w:rPr>
-      </w:pPr>
-      <w:r>
+        <w:t>2 = Buddy 1 button</w:t>
+      </w:r>
+    </w:p>
+    <w:p>
+      <w:pPr>
+        <w:spacing w:after="0" w:line="240" w:lineRule="auto"/>
         <w:rPr>
           <w:rFonts w:ascii="Calibri" w:eastAsia="Times New Roman" w:hAnsi="Calibri" w:cs="Calibri"/>
           <w:color w:val="000000"/>
           <w:lang w:eastAsia="nl-BE"/>
         </w:rPr>
-        <w:t>D7 = SWDIO</w:t>
-      </w:r>
-    </w:p>
-    <w:p>
-      <w:pPr>
-        <w:spacing w:after="0" w:line="240" w:lineRule="auto"/>
+      </w:pPr>
+      <w:r>
         <w:rPr>
           <w:rFonts w:ascii="Calibri" w:eastAsia="Times New Roman" w:hAnsi="Calibri" w:cs="Calibri"/>
           <w:color w:val="000000"/>
           <w:lang w:eastAsia="nl-BE"/>
         </w:rPr>
-      </w:pPr>
-      <w:r>
+        <w:t>3 = Buddy 2 button</w:t>
+      </w:r>
+    </w:p>
+    <w:p>
+      <w:pPr>
+        <w:spacing w:after="0" w:line="240" w:lineRule="auto"/>
         <w:rPr>
           <w:rFonts w:ascii="Calibri" w:eastAsia="Times New Roman" w:hAnsi="Calibri" w:cs="Calibri"/>
           <w:color w:val="000000"/>
           <w:lang w:eastAsia="nl-BE"/>
         </w:rPr>
-        <w:t> </w:t>
-      </w:r>
-    </w:p>
-    <w:p>
-      <w:pPr>
-        <w:spacing w:after="0" w:line="240" w:lineRule="auto"/>
+      </w:pPr>
+      <w:r>
         <w:rPr>
           <w:rFonts w:ascii="Calibri" w:eastAsia="Times New Roman" w:hAnsi="Calibri" w:cs="Calibri"/>
           <w:color w:val="000000"/>
           <w:lang w:eastAsia="nl-BE"/>
         </w:rPr>
-      </w:pPr>
-      <w:r>
+        <w:t>4 = Buddy 0 LED</w:t>
+      </w:r>
+    </w:p>
+    <w:p>
+      <w:pPr>
+        <w:spacing w:after="0" w:line="240" w:lineRule="auto"/>
         <w:rPr>
           <w:rFonts w:ascii="Calibri" w:eastAsia="Times New Roman" w:hAnsi="Calibri" w:cs="Calibri"/>
           <w:color w:val="000000"/>
           <w:lang w:eastAsia="nl-BE"/>
         </w:rPr>
-        <w:t>SX1509</w:t>
-      </w:r>
+      </w:pPr>
       <w:r>
         <w:rPr>
           <w:rFonts w:ascii="Calibri" w:eastAsia="Times New Roman" w:hAnsi="Calibri" w:cs="Calibri"/>
           <w:color w:val="000000"/>
           <w:lang w:eastAsia="nl-BE"/>
         </w:rPr>
-        <w:t xml:space="preserve"> I/O Expander pin assignments</w:t>
-      </w:r>
-      <w:r>
+        <w:t>5 = Buddy 1 LED</w:t>
+      </w:r>
+    </w:p>
+    <w:p>
+      <w:pPr>
+        <w:spacing w:after="0" w:line="240" w:lineRule="auto"/>
         <w:rPr>
           <w:rFonts w:ascii="Calibri" w:eastAsia="Times New Roman" w:hAnsi="Calibri" w:cs="Calibri"/>
           <w:color w:val="000000"/>
           <w:lang w:eastAsia="nl-BE"/>
         </w:rPr>
-        <w:t>:</w:t>
-      </w:r>
-    </w:p>
-    <w:p>
-      <w:pPr>
-        <w:spacing w:after="0" w:line="240" w:lineRule="auto"/>
+      </w:pPr>
+      <w:r>
         <w:rPr>
           <w:rFonts w:ascii="Calibri" w:eastAsia="Times New Roman" w:hAnsi="Calibri" w:cs="Calibri"/>
           <w:color w:val="000000"/>
           <w:lang w:eastAsia="nl-BE"/>
         </w:rPr>
-      </w:pPr>
+        <w:t>6 = Buddy 2 LED</w:t>
+      </w:r>
     </w:p>
     <w:p>
       <w:pPr>
@@ -4035,7 +3724,7 @@
           <w:color w:val="000000"/>
           <w:lang w:eastAsia="nl-BE"/>
         </w:rPr>
-        <w:t>0 = Battery check button</w:t>
+        <w:t>7 = Wifi check button</w:t>
       </w:r>
     </w:p>
     <w:p>
@@ -4053,7 +3742,7 @@
           <w:color w:val="000000"/>
           <w:lang w:eastAsia="nl-BE"/>
         </w:rPr>
-        <w:t>1 = Buddy 0 button</w:t>
+        <w:t>8 = Vol.Dec.</w:t>
       </w:r>
     </w:p>
     <w:p>
@@ -4071,7 +3760,7 @@
           <w:color w:val="000000"/>
           <w:lang w:eastAsia="nl-BE"/>
         </w:rPr>
-        <w:t>2 = Buddy 1 button</w:t>
+        <w:t>9 = Vol.Inc.</w:t>
       </w:r>
     </w:p>
     <w:p>
@@ -4089,7 +3778,7 @@
           <w:color w:val="000000"/>
           <w:lang w:eastAsia="nl-BE"/>
         </w:rPr>
-        <w:t>3 = Buddy 2 button</w:t>
+        <w:t>10 = LED Bar 0</w:t>
       </w:r>
     </w:p>
     <w:p>
@@ -4107,7 +3796,7 @@
           <w:color w:val="000000"/>
           <w:lang w:eastAsia="nl-BE"/>
         </w:rPr>
-        <w:t>4 = Buddy 0 LED</w:t>
+        <w:t>11 = LED Bar 1</w:t>
       </w:r>
     </w:p>
     <w:p>
@@ -4125,7 +3814,7 @@
           <w:color w:val="000000"/>
           <w:lang w:eastAsia="nl-BE"/>
         </w:rPr>
-        <w:t>5 = Buddy 1 LED</w:t>
+        <w:t>12 = LED Bar 2</w:t>
       </w:r>
     </w:p>
     <w:p>
@@ -4143,7 +3832,7 @@
           <w:color w:val="000000"/>
           <w:lang w:eastAsia="nl-BE"/>
         </w:rPr>
-        <w:t>6 = Buddy 2 LED</w:t>
+        <w:t>13 = LED Bar 3</w:t>
       </w:r>
     </w:p>
     <w:p>
@@ -4161,61 +3850,63 @@
           <w:color w:val="000000"/>
           <w:lang w:eastAsia="nl-BE"/>
         </w:rPr>
-        <w:t xml:space="preserve">7 = </w:t>
-      </w:r>
-      <w:proofErr w:type="spellStart"/>
-      <w:r>
+        <w:t>14 = LED Bar 4</w:t>
+      </w:r>
+    </w:p>
+    <w:p>
+      <w:pPr>
+        <w:spacing w:after="0" w:line="240" w:lineRule="auto"/>
         <w:rPr>
           <w:rFonts w:ascii="Calibri" w:eastAsia="Times New Roman" w:hAnsi="Calibri" w:cs="Calibri"/>
           <w:color w:val="000000"/>
           <w:lang w:eastAsia="nl-BE"/>
         </w:rPr>
-        <w:t>Wifi</w:t>
-      </w:r>
-      <w:proofErr w:type="spellEnd"/>
-      <w:r>
+      </w:pPr>
+    </w:p>
+    <w:p>
+      <w:pPr>
+        <w:spacing w:after="0" w:line="240" w:lineRule="auto"/>
         <w:rPr>
           <w:rFonts w:ascii="Calibri" w:eastAsia="Times New Roman" w:hAnsi="Calibri" w:cs="Calibri"/>
           <w:color w:val="000000"/>
           <w:lang w:eastAsia="nl-BE"/>
         </w:rPr>
-        <w:t xml:space="preserve"> check button</w:t>
-      </w:r>
-    </w:p>
-    <w:p>
-      <w:pPr>
-        <w:spacing w:after="0" w:line="240" w:lineRule="auto"/>
+      </w:pPr>
+      <w:r>
         <w:rPr>
           <w:rFonts w:ascii="Calibri" w:eastAsia="Times New Roman" w:hAnsi="Calibri" w:cs="Calibri"/>
           <w:color w:val="000000"/>
           <w:lang w:eastAsia="nl-BE"/>
         </w:rPr>
-      </w:pPr>
-      <w:r>
+        <w:t>On Photons pins on dummy setup:</w:t>
+      </w:r>
+    </w:p>
+    <w:p>
+      <w:pPr>
+        <w:spacing w:after="0" w:line="240" w:lineRule="auto"/>
         <w:rPr>
           <w:rFonts w:ascii="Calibri" w:eastAsia="Times New Roman" w:hAnsi="Calibri" w:cs="Calibri"/>
           <w:color w:val="000000"/>
           <w:lang w:eastAsia="nl-BE"/>
         </w:rPr>
-        <w:t xml:space="preserve">8 = </w:t>
-      </w:r>
-      <w:proofErr w:type="spellStart"/>
-      <w:r>
+      </w:pPr>
+    </w:p>
+    <w:p>
+      <w:pPr>
+        <w:spacing w:after="0" w:line="240" w:lineRule="auto"/>
         <w:rPr>
           <w:rFonts w:ascii="Calibri" w:eastAsia="Times New Roman" w:hAnsi="Calibri" w:cs="Calibri"/>
           <w:color w:val="000000"/>
           <w:lang w:eastAsia="nl-BE"/>
         </w:rPr>
-        <w:t>Vol.Dec</w:t>
-      </w:r>
-      <w:proofErr w:type="spellEnd"/>
+      </w:pPr>
       <w:r>
         <w:rPr>
           <w:rFonts w:ascii="Calibri" w:eastAsia="Times New Roman" w:hAnsi="Calibri" w:cs="Calibri"/>
           <w:color w:val="000000"/>
           <w:lang w:eastAsia="nl-BE"/>
         </w:rPr>
-        <w:t>.</w:t>
+        <w:t>A5 = SI to codec</w:t>
       </w:r>
     </w:p>
     <w:p>
@@ -4233,25 +3924,25 @@
           <w:color w:val="000000"/>
           <w:lang w:eastAsia="nl-BE"/>
         </w:rPr>
-        <w:t xml:space="preserve">9 = </w:t>
-      </w:r>
-      <w:proofErr w:type="spellStart"/>
-      <w:r>
+        <w:t>A4 = SO to codec</w:t>
+      </w:r>
+    </w:p>
+    <w:p>
+      <w:pPr>
+        <w:spacing w:after="0" w:line="240" w:lineRule="auto"/>
         <w:rPr>
           <w:rFonts w:ascii="Calibri" w:eastAsia="Times New Roman" w:hAnsi="Calibri" w:cs="Calibri"/>
           <w:color w:val="000000"/>
           <w:lang w:eastAsia="nl-BE"/>
         </w:rPr>
-        <w:t>Vol.Inc</w:t>
-      </w:r>
-      <w:proofErr w:type="spellEnd"/>
+      </w:pPr>
       <w:r>
         <w:rPr>
           <w:rFonts w:ascii="Calibri" w:eastAsia="Times New Roman" w:hAnsi="Calibri" w:cs="Calibri"/>
           <w:color w:val="000000"/>
           <w:lang w:eastAsia="nl-BE"/>
         </w:rPr>
-        <w:t>.</w:t>
+        <w:t>A3 = SCK to codec</w:t>
       </w:r>
     </w:p>
     <w:p>
@@ -4269,7 +3960,7 @@
           <w:color w:val="000000"/>
           <w:lang w:eastAsia="nl-BE"/>
         </w:rPr>
-        <w:t>10 = LED Bar 0</w:t>
+        <w:t>A2 = xDCS to codec</w:t>
       </w:r>
     </w:p>
     <w:p>
@@ -4287,7 +3978,7 @@
           <w:color w:val="000000"/>
           <w:lang w:eastAsia="nl-BE"/>
         </w:rPr>
-        <w:t>11 = LED Bar 1</w:t>
+        <w:t>A1 = xRESET to codec</w:t>
       </w:r>
     </w:p>
     <w:p>
@@ -4305,7 +3996,7 @@
           <w:color w:val="000000"/>
           <w:lang w:eastAsia="nl-BE"/>
         </w:rPr>
-        <w:t>12 = LED Bar 2</w:t>
+        <w:t>A0 = DREQ to codec</w:t>
       </w:r>
     </w:p>
     <w:p>
@@ -4323,7 +4014,7 @@
           <w:color w:val="000000"/>
           <w:lang w:eastAsia="nl-BE"/>
         </w:rPr>
-        <w:t>13 = LED Bar 3</w:t>
+        <w:t>DAC = xCS to codec</w:t>
       </w:r>
     </w:p>
     <w:p>
@@ -4341,18 +4032,16 @@
           <w:color w:val="000000"/>
           <w:lang w:eastAsia="nl-BE"/>
         </w:rPr>
-        <w:t>14 = LED Bar 4</w:t>
-      </w:r>
-    </w:p>
-    <w:p>
-      <w:pPr>
-        <w:spacing w:after="0" w:line="240" w:lineRule="auto"/>
+        <w:t xml:space="preserve">D0 = </w:t>
+      </w:r>
+      <w:r>
         <w:rPr>
           <w:rFonts w:ascii="Calibri" w:eastAsia="Times New Roman" w:hAnsi="Calibri" w:cs="Calibri"/>
           <w:color w:val="000000"/>
           <w:lang w:eastAsia="nl-BE"/>
         </w:rPr>
-      </w:pPr>
+        <w:t>Buddy 0 button</w:t>
+      </w:r>
     </w:p>
     <w:p>
       <w:pPr>
@@ -4369,7 +4058,7 @@
           <w:color w:val="000000"/>
           <w:lang w:eastAsia="nl-BE"/>
         </w:rPr>
-        <w:t>On Photons pins on dummy setup:</w:t>
+        <w:t>D1 = Buddy 1 button</w:t>
       </w:r>
     </w:p>
     <w:p>
@@ -4381,283 +4070,13 @@
           <w:lang w:eastAsia="nl-BE"/>
         </w:rPr>
       </w:pPr>
-    </w:p>
-    <w:p>
-      <w:pPr>
-        <w:spacing w:after="0" w:line="240" w:lineRule="auto"/>
+      <w:r>
         <w:rPr>
           <w:rFonts w:ascii="Calibri" w:eastAsia="Times New Roman" w:hAnsi="Calibri" w:cs="Calibri"/>
           <w:color w:val="000000"/>
           <w:lang w:eastAsia="nl-BE"/>
         </w:rPr>
-      </w:pPr>
-      <w:r>
-        <w:rPr>
-          <w:rFonts w:ascii="Calibri" w:eastAsia="Times New Roman" w:hAnsi="Calibri" w:cs="Calibri"/>
-          <w:color w:val="000000"/>
-          <w:lang w:eastAsia="nl-BE"/>
-        </w:rPr>
-        <w:t>A5 = SI to codec</w:t>
-      </w:r>
-    </w:p>
-    <w:p>
-      <w:pPr>
-        <w:spacing w:after="0" w:line="240" w:lineRule="auto"/>
-        <w:rPr>
-          <w:rFonts w:ascii="Calibri" w:eastAsia="Times New Roman" w:hAnsi="Calibri" w:cs="Calibri"/>
-          <w:color w:val="000000"/>
-          <w:lang w:eastAsia="nl-BE"/>
-        </w:rPr>
-      </w:pPr>
-      <w:r>
-        <w:rPr>
-          <w:rFonts w:ascii="Calibri" w:eastAsia="Times New Roman" w:hAnsi="Calibri" w:cs="Calibri"/>
-          <w:color w:val="000000"/>
-          <w:lang w:eastAsia="nl-BE"/>
-        </w:rPr>
-        <w:t>A4 = SO to codec</w:t>
-      </w:r>
-    </w:p>
-    <w:p>
-      <w:pPr>
-        <w:spacing w:after="0" w:line="240" w:lineRule="auto"/>
-        <w:rPr>
-          <w:rFonts w:ascii="Calibri" w:eastAsia="Times New Roman" w:hAnsi="Calibri" w:cs="Calibri"/>
-          <w:color w:val="000000"/>
-          <w:lang w:eastAsia="nl-BE"/>
-        </w:rPr>
-      </w:pPr>
-      <w:r>
-        <w:rPr>
-          <w:rFonts w:ascii="Calibri" w:eastAsia="Times New Roman" w:hAnsi="Calibri" w:cs="Calibri"/>
-          <w:color w:val="000000"/>
-          <w:lang w:eastAsia="nl-BE"/>
-        </w:rPr>
-        <w:t>A3 = SCK to codec</w:t>
-      </w:r>
-    </w:p>
-    <w:p>
-      <w:pPr>
-        <w:spacing w:after="0" w:line="240" w:lineRule="auto"/>
-        <w:rPr>
-          <w:rFonts w:ascii="Calibri" w:eastAsia="Times New Roman" w:hAnsi="Calibri" w:cs="Calibri"/>
-          <w:color w:val="000000"/>
-          <w:lang w:eastAsia="nl-BE"/>
-        </w:rPr>
-      </w:pPr>
-      <w:r>
-        <w:rPr>
-          <w:rFonts w:ascii="Calibri" w:eastAsia="Times New Roman" w:hAnsi="Calibri" w:cs="Calibri"/>
-          <w:color w:val="000000"/>
-          <w:lang w:eastAsia="nl-BE"/>
-        </w:rPr>
-        <w:t xml:space="preserve">A2 = </w:t>
-      </w:r>
-      <w:proofErr w:type="spellStart"/>
-      <w:r>
-        <w:rPr>
-          <w:rFonts w:ascii="Calibri" w:eastAsia="Times New Roman" w:hAnsi="Calibri" w:cs="Calibri"/>
-          <w:color w:val="000000"/>
-          <w:lang w:eastAsia="nl-BE"/>
-        </w:rPr>
-        <w:t>xDCS</w:t>
-      </w:r>
-      <w:proofErr w:type="spellEnd"/>
-      <w:r>
-        <w:rPr>
-          <w:rFonts w:ascii="Calibri" w:eastAsia="Times New Roman" w:hAnsi="Calibri" w:cs="Calibri"/>
-          <w:color w:val="000000"/>
-          <w:lang w:eastAsia="nl-BE"/>
-        </w:rPr>
-        <w:t xml:space="preserve"> to codec</w:t>
-      </w:r>
-    </w:p>
-    <w:p>
-      <w:pPr>
-        <w:spacing w:after="0" w:line="240" w:lineRule="auto"/>
-        <w:rPr>
-          <w:rFonts w:ascii="Calibri" w:eastAsia="Times New Roman" w:hAnsi="Calibri" w:cs="Calibri"/>
-          <w:color w:val="000000"/>
-          <w:lang w:eastAsia="nl-BE"/>
-        </w:rPr>
-      </w:pPr>
-      <w:r>
-        <w:rPr>
-          <w:rFonts w:ascii="Calibri" w:eastAsia="Times New Roman" w:hAnsi="Calibri" w:cs="Calibri"/>
-          <w:color w:val="000000"/>
-          <w:lang w:eastAsia="nl-BE"/>
-        </w:rPr>
-        <w:t xml:space="preserve">A1 = </w:t>
-      </w:r>
-      <w:proofErr w:type="spellStart"/>
-      <w:r>
-        <w:rPr>
-          <w:rFonts w:ascii="Calibri" w:eastAsia="Times New Roman" w:hAnsi="Calibri" w:cs="Calibri"/>
-          <w:color w:val="000000"/>
-          <w:lang w:eastAsia="nl-BE"/>
-        </w:rPr>
-        <w:t>xRESET</w:t>
-      </w:r>
-      <w:proofErr w:type="spellEnd"/>
-      <w:r>
-        <w:rPr>
-          <w:rFonts w:ascii="Calibri" w:eastAsia="Times New Roman" w:hAnsi="Calibri" w:cs="Calibri"/>
-          <w:color w:val="000000"/>
-          <w:lang w:eastAsia="nl-BE"/>
-        </w:rPr>
-        <w:t xml:space="preserve"> to codec</w:t>
-      </w:r>
-    </w:p>
-    <w:p>
-      <w:pPr>
-        <w:spacing w:after="0" w:line="240" w:lineRule="auto"/>
-        <w:rPr>
-          <w:rFonts w:ascii="Calibri" w:eastAsia="Times New Roman" w:hAnsi="Calibri" w:cs="Calibri"/>
-          <w:color w:val="000000"/>
-          <w:lang w:eastAsia="nl-BE"/>
-        </w:rPr>
-      </w:pPr>
-      <w:r>
-        <w:rPr>
-          <w:rFonts w:ascii="Calibri" w:eastAsia="Times New Roman" w:hAnsi="Calibri" w:cs="Calibri"/>
-          <w:color w:val="000000"/>
-          <w:lang w:eastAsia="nl-BE"/>
-        </w:rPr>
-        <w:t>A0 = DREQ to codec</w:t>
-      </w:r>
-    </w:p>
-    <w:p>
-      <w:pPr>
-        <w:spacing w:after="0" w:line="240" w:lineRule="auto"/>
-        <w:rPr>
-          <w:rFonts w:ascii="Calibri" w:eastAsia="Times New Roman" w:hAnsi="Calibri" w:cs="Calibri"/>
-          <w:color w:val="000000"/>
-          <w:lang w:eastAsia="nl-BE"/>
-        </w:rPr>
-      </w:pPr>
-      <w:r>
-        <w:rPr>
-          <w:rFonts w:ascii="Calibri" w:eastAsia="Times New Roman" w:hAnsi="Calibri" w:cs="Calibri"/>
-          <w:color w:val="000000"/>
-          <w:lang w:eastAsia="nl-BE"/>
-        </w:rPr>
-        <w:t xml:space="preserve">DAC = </w:t>
-      </w:r>
-      <w:proofErr w:type="spellStart"/>
-      <w:r>
-        <w:rPr>
-          <w:rFonts w:ascii="Calibri" w:eastAsia="Times New Roman" w:hAnsi="Calibri" w:cs="Calibri"/>
-          <w:color w:val="000000"/>
-          <w:lang w:eastAsia="nl-BE"/>
-        </w:rPr>
-        <w:t>xCS</w:t>
-      </w:r>
-      <w:proofErr w:type="spellEnd"/>
-      <w:r>
-        <w:rPr>
-          <w:rFonts w:ascii="Calibri" w:eastAsia="Times New Roman" w:hAnsi="Calibri" w:cs="Calibri"/>
-          <w:color w:val="000000"/>
-          <w:lang w:eastAsia="nl-BE"/>
-        </w:rPr>
-        <w:t xml:space="preserve"> to codec</w:t>
-      </w:r>
-    </w:p>
-    <w:p>
-      <w:pPr>
-        <w:spacing w:after="0" w:line="240" w:lineRule="auto"/>
-        <w:rPr>
-          <w:rFonts w:ascii="Calibri" w:eastAsia="Times New Roman" w:hAnsi="Calibri" w:cs="Calibri"/>
-          <w:color w:val="000000"/>
-          <w:lang w:eastAsia="nl-BE"/>
-        </w:rPr>
-      </w:pPr>
-      <w:r>
-        <w:rPr>
-          <w:rFonts w:ascii="Calibri" w:eastAsia="Times New Roman" w:hAnsi="Calibri" w:cs="Calibri"/>
-          <w:color w:val="000000"/>
-          <w:lang w:eastAsia="nl-BE"/>
-        </w:rPr>
-        <w:t xml:space="preserve">D0 = </w:t>
-      </w:r>
-      <w:r>
-        <w:rPr>
-          <w:rFonts w:ascii="Calibri" w:eastAsia="Times New Roman" w:hAnsi="Calibri" w:cs="Calibri"/>
-          <w:color w:val="000000"/>
-          <w:lang w:eastAsia="nl-BE"/>
-        </w:rPr>
-        <w:t>Buddy 0 button</w:t>
-      </w:r>
-    </w:p>
-    <w:p>
-      <w:pPr>
-        <w:spacing w:after="0" w:line="240" w:lineRule="auto"/>
-        <w:rPr>
-          <w:rFonts w:ascii="Calibri" w:eastAsia="Times New Roman" w:hAnsi="Calibri" w:cs="Calibri"/>
-          <w:color w:val="000000"/>
-          <w:lang w:eastAsia="nl-BE"/>
-        </w:rPr>
-      </w:pPr>
-      <w:r>
-        <w:rPr>
-          <w:rFonts w:ascii="Calibri" w:eastAsia="Times New Roman" w:hAnsi="Calibri" w:cs="Calibri"/>
-          <w:color w:val="000000"/>
-          <w:lang w:eastAsia="nl-BE"/>
-        </w:rPr>
-        <w:t>D1 = Buddy 1 button</w:t>
-      </w:r>
-    </w:p>
-    <w:p>
-      <w:pPr>
-        <w:spacing w:after="0" w:line="240" w:lineRule="auto"/>
-        <w:rPr>
-          <w:rFonts w:ascii="Calibri" w:eastAsia="Times New Roman" w:hAnsi="Calibri" w:cs="Calibri"/>
-          <w:color w:val="000000"/>
-          <w:lang w:eastAsia="nl-BE"/>
-        </w:rPr>
-      </w:pPr>
-      <w:r>
-        <w:rPr>
-          <w:rFonts w:ascii="Calibri" w:eastAsia="Times New Roman" w:hAnsi="Calibri" w:cs="Calibri"/>
-          <w:color w:val="000000"/>
-          <w:lang w:eastAsia="nl-BE"/>
-        </w:rPr>
-        <w:t xml:space="preserve">D2 = </w:t>
-      </w:r>
-      <w:proofErr w:type="spellStart"/>
-      <w:r>
-        <w:rPr>
-          <w:rFonts w:ascii="Calibri" w:eastAsia="Times New Roman" w:hAnsi="Calibri" w:cs="Calibri"/>
-          <w:color w:val="000000"/>
-          <w:lang w:eastAsia="nl-BE"/>
-        </w:rPr>
-        <w:t>xRST</w:t>
-      </w:r>
-      <w:proofErr w:type="spellEnd"/>
-      <w:r>
-        <w:rPr>
-          <w:rFonts w:ascii="Calibri" w:eastAsia="Times New Roman" w:hAnsi="Calibri" w:cs="Calibri"/>
-          <w:color w:val="000000"/>
-          <w:lang w:eastAsia="nl-BE"/>
-        </w:rPr>
-        <w:t xml:space="preserve"> to sx1509 </w:t>
-      </w:r>
-      <w:proofErr w:type="gramStart"/>
-      <w:r>
-        <w:rPr>
-          <w:rFonts w:ascii="Calibri" w:eastAsia="Times New Roman" w:hAnsi="Calibri" w:cs="Calibri"/>
-          <w:color w:val="000000"/>
-          <w:lang w:eastAsia="nl-BE"/>
-        </w:rPr>
-        <w:t>i/o</w:t>
-      </w:r>
-      <w:proofErr w:type="gramEnd"/>
-      <w:r>
-        <w:rPr>
-          <w:rFonts w:ascii="Calibri" w:eastAsia="Times New Roman" w:hAnsi="Calibri" w:cs="Calibri"/>
-          <w:color w:val="000000"/>
-          <w:lang w:eastAsia="nl-BE"/>
-        </w:rPr>
-        <w:t xml:space="preserve"> expander</w:t>
+        <w:t>D2 = xRST to sx1509 i/o expander</w:t>
       </w:r>
       <w:r>
         <w:rPr>
@@ -4737,11 +4156,9 @@
           <w:numId w:val="29"/>
         </w:numPr>
       </w:pPr>
-      <w:proofErr w:type="spellStart"/>
       <w:r>
         <w:t>CamelCase</w:t>
       </w:r>
-      <w:proofErr w:type="spellEnd"/>
     </w:p>
     <w:p>
       <w:pPr>
@@ -4764,13 +4181,8 @@
         </w:numPr>
       </w:pPr>
       <w:r>
-        <w:t xml:space="preserve">Functions and variables start with lowercase, e.g. </w:t>
-      </w:r>
-      <w:proofErr w:type="spellStart"/>
-      <w:r>
-        <w:t>topIndex</w:t>
-      </w:r>
-      <w:proofErr w:type="spellEnd"/>
+        <w:t>Functions and variables start with lowercase, e.g. topIndex</w:t>
+      </w:r>
     </w:p>
     <w:p>
       <w:pPr>
@@ -4780,19 +4192,9 @@
           <w:numId w:val="29"/>
         </w:numPr>
       </w:pPr>
-      <w:proofErr w:type="spellStart"/>
-      <w:r>
-        <w:t>Typedefs</w:t>
-      </w:r>
-      <w:proofErr w:type="spellEnd"/>
-      <w:r>
-        <w:t xml:space="preserve"> end with _t, e.g. </w:t>
-      </w:r>
-      <w:proofErr w:type="spellStart"/>
-      <w:r>
-        <w:t>RegisterEntry_t</w:t>
-      </w:r>
-      <w:proofErr w:type="spellEnd"/>
+      <w:r>
+        <w:t>Typedefs end with _t, e.g. RegisterEntry_t</w:t>
+      </w:r>
     </w:p>
     <w:p>
       <w:pPr>
@@ -4815,13 +4217,8 @@
         </w:numPr>
       </w:pPr>
       <w:r>
-        <w:t>Private members have leading underscore, e.g. _</w:t>
-      </w:r>
-      <w:proofErr w:type="spellStart"/>
-      <w:r>
-        <w:t>registryp</w:t>
-      </w:r>
-      <w:proofErr w:type="spellEnd"/>
+        <w:t>Private members have leading underscore, e.g. _registryp</w:t>
+      </w:r>
     </w:p>
     <w:p>
       <w:pPr>
@@ -4844,21 +4241,8 @@
         </w:numPr>
       </w:pPr>
       <w:r>
-        <w:t xml:space="preserve">‘Namespace’-like prefixes are separated with an underscore, e.g. </w:t>
-      </w:r>
-      <w:proofErr w:type="spellStart"/>
-      <w:r>
-        <w:t>Intercom_Outgoing</w:t>
-      </w:r>
-      <w:proofErr w:type="spellEnd"/>
-      <w:r>
-        <w:t xml:space="preserve">, </w:t>
-      </w:r>
-      <w:proofErr w:type="spellStart"/>
-      <w:r>
-        <w:t>intercom_outgoing</w:t>
-      </w:r>
-      <w:proofErr w:type="spellEnd"/>
+        <w:t>‘Namespace’-like prefixes are separated with an underscore, e.g. Intercom_Outgoing, intercom_outgoing</w:t>
+      </w:r>
     </w:p>
     <w:p>
       <w:pPr>
@@ -5026,7 +4410,6 @@
         <w:pStyle w:val="Heading2"/>
       </w:pPr>
       <w:bookmarkStart w:id="9" w:name="_Toc505342025"/>
-      <w:proofErr w:type="spellStart"/>
       <w:r>
         <w:t>Intercom_</w:t>
       </w:r>
@@ -5034,18 +4417,12 @@
         <w:t>Root</w:t>
       </w:r>
       <w:bookmarkEnd w:id="9"/>
-      <w:proofErr w:type="spellEnd"/>
     </w:p>
     <w:p/>
     <w:p>
-      <w:proofErr w:type="spellStart"/>
       <w:r>
         <w:lastRenderedPageBreak/>
-        <w:t>Intercom_Root</w:t>
-      </w:r>
-      <w:proofErr w:type="spellEnd"/>
-      <w:r>
-        <w:t xml:space="preserve"> is the root of the Intercom object tree.</w:t>
+        <w:t>Intercom_Root is the root of the Intercom object tree.</w:t>
       </w:r>
     </w:p>
     <w:p>
@@ -5135,7 +4512,6 @@
         <w:pStyle w:val="Heading2"/>
       </w:pPr>
       <w:bookmarkStart w:id="10" w:name="_Toc505342026"/>
-      <w:proofErr w:type="spellStart"/>
       <w:r>
         <w:t>Intercom_</w:t>
       </w:r>
@@ -5143,25 +4519,11 @@
         <w:t>Incoming</w:t>
       </w:r>
       <w:bookmarkEnd w:id="10"/>
-      <w:proofErr w:type="spellEnd"/>
     </w:p>
     <w:p/>
     <w:p>
-      <w:proofErr w:type="spellStart"/>
-      <w:r>
-        <w:t>Intercom_Incoming</w:t>
-      </w:r>
-      <w:proofErr w:type="spellEnd"/>
-      <w:r>
-        <w:t xml:space="preserve"> is in charge of the incoming </w:t>
-      </w:r>
-      <w:proofErr w:type="spellStart"/>
-      <w:r>
-        <w:t>datapath</w:t>
-      </w:r>
-      <w:proofErr w:type="spellEnd"/>
-      <w:r>
-        <w:t xml:space="preserve"> logic.</w:t>
+      <w:r>
+        <w:t>Intercom_Incoming is in charge of the incoming datapath logic.</w:t>
       </w:r>
     </w:p>
     <w:p>
@@ -5175,9 +4537,9 @@
         </w:rPr>
         <w:drawing>
           <wp:inline distT="0" distB="0" distL="0" distR="0">
-            <wp:extent cx="6326028" cy="4404360"/>
+            <wp:extent cx="5943600" cy="4138103"/>
             <wp:effectExtent l="0" t="0" r="0" b="0"/>
-            <wp:docPr id="6" name="Picture 6" descr="https://yuml.me/88a98609.png"/>
+            <wp:docPr id="1" name="Picture 1" descr="https://yuml.me/e309a14a.png"/>
             <wp:cNvGraphicFramePr>
               <a:graphicFrameLocks xmlns:a="http://schemas.openxmlformats.org/drawingml/2006/main" noChangeAspect="1"/>
             </wp:cNvGraphicFramePr>
@@ -5185,7 +4547,7 @@
               <a:graphicData uri="http://schemas.openxmlformats.org/drawingml/2006/picture">
                 <pic:pic xmlns:pic="http://schemas.openxmlformats.org/drawingml/2006/picture">
                   <pic:nvPicPr>
-                    <pic:cNvPr id="0" name="usecaseImg" descr="https://yuml.me/88a98609.png"/>
+                    <pic:cNvPr id="0" name="usecaseImg" descr="https://yuml.me/e309a14a.png"/>
                     <pic:cNvPicPr>
                       <a:picLocks noChangeAspect="1" noChangeArrowheads="1"/>
                     </pic:cNvPicPr>
@@ -5206,7 +4568,7 @@
                   <pic:spPr bwMode="auto">
                     <a:xfrm>
                       <a:off x="0" y="0"/>
-                      <a:ext cx="6332341" cy="4408755"/>
+                      <a:ext cx="5943600" cy="4138103"/>
                     </a:xfrm>
                     <a:prstGeom prst="rect">
                       <a:avLst/>
@@ -5300,21 +4662,8 @@
     </w:p>
     <w:p/>
     <w:p>
-      <w:proofErr w:type="spellStart"/>
-      <w:r>
-        <w:t>Intercom_Outgoing</w:t>
-      </w:r>
-      <w:proofErr w:type="spellEnd"/>
-      <w:r>
-        <w:t xml:space="preserve"> is in charge of the outgoing </w:t>
-      </w:r>
-      <w:proofErr w:type="spellStart"/>
-      <w:r>
-        <w:t>datapath</w:t>
-      </w:r>
-      <w:proofErr w:type="spellEnd"/>
-      <w:r>
-        <w:t xml:space="preserve"> logic.</w:t>
+      <w:r>
+        <w:t>Intercom_Outgoing is in charge of the outgoing datapath logic.</w:t>
       </w:r>
     </w:p>
     <w:p/>
@@ -5446,7 +4795,6 @@
         <w:pStyle w:val="Heading2"/>
       </w:pPr>
       <w:bookmarkStart w:id="12" w:name="_Toc505342028"/>
-      <w:proofErr w:type="spellStart"/>
       <w:r>
         <w:t>Intercom_</w:t>
       </w:r>
@@ -5454,17 +4802,11 @@
         <w:t>Controller</w:t>
       </w:r>
       <w:bookmarkEnd w:id="12"/>
-      <w:proofErr w:type="spellEnd"/>
     </w:p>
     <w:p/>
     <w:p>
-      <w:proofErr w:type="spellStart"/>
-      <w:r>
-        <w:t>Intercom_Controller</w:t>
-      </w:r>
-      <w:proofErr w:type="spellEnd"/>
-      <w:r>
-        <w:t xml:space="preserve"> handles the control plane logic that is not Buddy specific.</w:t>
+      <w:r>
+        <w:t>Intercom_Controller handles the control plane logic that is not Buddy specific.</w:t>
       </w:r>
     </w:p>
     <w:p/>
@@ -5583,7 +4925,6 @@
         <w:pStyle w:val="Heading2"/>
       </w:pPr>
       <w:bookmarkStart w:id="13" w:name="_Toc505342029"/>
-      <w:proofErr w:type="spellStart"/>
       <w:r>
         <w:lastRenderedPageBreak/>
         <w:t>Intercom_</w:t>
@@ -5592,17 +4933,11 @@
         <w:t>Buddy</w:t>
       </w:r>
       <w:bookmarkEnd w:id="13"/>
-      <w:proofErr w:type="spellEnd"/>
     </w:p>
     <w:p/>
     <w:p>
-      <w:proofErr w:type="spellStart"/>
-      <w:r>
-        <w:t>Intercom_Buddy</w:t>
-      </w:r>
-      <w:proofErr w:type="spellEnd"/>
-      <w:r>
-        <w:t xml:space="preserve"> handles all buddy related control plane logic and user I/O.</w:t>
+      <w:r>
+        <w:t>Intercom_Buddy handles all buddy related control plane logic and user I/O.</w:t>
       </w:r>
     </w:p>
     <w:p>
@@ -5995,7 +5330,7 @@
           <wp:inline distT="0" distB="0" distL="0" distR="0">
             <wp:extent cx="5943600" cy="2135706"/>
             <wp:effectExtent l="0" t="0" r="0" b="0"/>
-            <wp:docPr id="10" name="Picture 10" descr="https://yuml.me/092a903f.png"/>
+            <wp:docPr id="11" name="Picture 11" descr="https://yuml.me/9ba29851.png"/>
             <wp:cNvGraphicFramePr>
               <a:graphicFrameLocks xmlns:a="http://schemas.openxmlformats.org/drawingml/2006/main" noChangeAspect="1"/>
             </wp:cNvGraphicFramePr>
@@ -6003,7 +5338,7 @@
               <a:graphicData uri="http://schemas.openxmlformats.org/drawingml/2006/picture">
                 <pic:pic xmlns:pic="http://schemas.openxmlformats.org/drawingml/2006/picture">
                   <pic:nvPicPr>
-                    <pic:cNvPr id="0" name="usecaseImg" descr="https://yuml.me/092a903f.png"/>
+                    <pic:cNvPr id="0" name="usecaseImg" descr="https://yuml.me/9ba29851.png"/>
                     <pic:cNvPicPr>
                       <a:picLocks noChangeAspect="1" noChangeArrowheads="1"/>
                     </pic:cNvPicPr>
@@ -6118,45 +5453,13 @@
     <w:p/>
     <w:p>
       <w:r>
-        <w:t xml:space="preserve">Base class </w:t>
-      </w:r>
-      <w:proofErr w:type="spellStart"/>
-      <w:r>
-        <w:t>Intercom_LevelCheckerBase</w:t>
-      </w:r>
-      <w:proofErr w:type="spellEnd"/>
-      <w:r>
-        <w:t xml:space="preserve"> manages </w:t>
+        <w:t xml:space="preserve">Base class Intercom_LevelCheckerBase manages </w:t>
       </w:r>
       <w:r>
         <w:t>check button and led bar.</w:t>
       </w:r>
       <w:r>
-        <w:t xml:space="preserve"> </w:t>
-      </w:r>
-      <w:proofErr w:type="spellStart"/>
-      <w:r>
-        <w:t>Intercom_WifiChecker</w:t>
-      </w:r>
-      <w:proofErr w:type="spellEnd"/>
-      <w:r>
-        <w:t xml:space="preserve"> and </w:t>
-      </w:r>
-      <w:proofErr w:type="spellStart"/>
-      <w:r>
-        <w:t>Intercom_BatteryChecker</w:t>
-      </w:r>
-      <w:proofErr w:type="spellEnd"/>
-      <w:r>
-        <w:t xml:space="preserve"> derive from this base class and implement respectively </w:t>
-      </w:r>
-      <w:proofErr w:type="spellStart"/>
-      <w:r>
-        <w:t>Wifi</w:t>
-      </w:r>
-      <w:proofErr w:type="spellEnd"/>
-      <w:r>
-        <w:t xml:space="preserve"> Level checking and Battery Level checking.</w:t>
+        <w:t xml:space="preserve"> Intercom_WifiChecker and Intercom_BatteryChecker derive from this base class and implement respectively Wifi Level checking and Battery Level checking.</w:t>
       </w:r>
     </w:p>
     <w:p/>
@@ -6497,15 +5800,7 @@
     <w:p/>
     <w:p>
       <w:r>
-        <w:t xml:space="preserve">Note that the message channel is not considered reliable. Messages can get lost and the message protocols must be robust against occasional message loss. All messages except </w:t>
-      </w:r>
-      <w:proofErr w:type="spellStart"/>
-      <w:r>
-        <w:t>i_am</w:t>
-      </w:r>
-      <w:proofErr w:type="spellEnd"/>
-      <w:r>
-        <w:t xml:space="preserve"> are encrypted using XTEA block cipher. The secret key is configured into the device at manufacturing time.</w:t>
+        <w:t>Note that the message channel is not considered reliable. Messages can get lost and the message protocols must be robust against occasional message loss. All messages except i_am are encrypted using XTEA block cipher. The secret key is configured into the device at manufacturing time.</w:t>
       </w:r>
     </w:p>
     <w:p>
@@ -6587,31 +5882,7 @@
     <w:p/>
     <w:p>
       <w:r>
-        <w:t xml:space="preserve">The Intercom Server assigns IDs to intercoms, starting from 1 upwards. The Intercom Server itself has </w:t>
-      </w:r>
-      <w:proofErr w:type="gramStart"/>
-      <w:r>
-        <w:t>a</w:t>
-      </w:r>
-      <w:proofErr w:type="gramEnd"/>
-      <w:r>
-        <w:t xml:space="preserve"> ID of 0. The value -1/0xffffffff means ID_UNKNOWN. These IDs are used as </w:t>
-      </w:r>
-      <w:proofErr w:type="spellStart"/>
-      <w:r>
-        <w:t>source_id</w:t>
-      </w:r>
-      <w:proofErr w:type="spellEnd"/>
-      <w:r>
-        <w:t xml:space="preserve"> and </w:t>
-      </w:r>
-      <w:proofErr w:type="spellStart"/>
-      <w:r>
-        <w:t>destination_id</w:t>
-      </w:r>
-      <w:proofErr w:type="spellEnd"/>
-      <w:r>
-        <w:t xml:space="preserve"> in message communication.</w:t>
+        <w:t>The Intercom Server assigns IDs to intercoms, starting from 1 upwards. The Intercom Server itself has a ID of 0. The value -1/0xffffffff means ID_UNKNOWN. These IDs are used as source_id and destination_id in message communication.</w:t>
       </w:r>
     </w:p>
     <w:p/>
@@ -6621,7 +5892,6 @@
         <w:pStyle w:val="Heading2"/>
       </w:pPr>
       <w:bookmarkStart w:id="20" w:name="_Toc505342036"/>
-      <w:proofErr w:type="spellStart"/>
       <w:r>
         <w:t>Intercom_Cloud</w:t>
       </w:r>
@@ -6629,25 +5899,11 @@
         <w:t>API</w:t>
       </w:r>
       <w:bookmarkEnd w:id="20"/>
-      <w:proofErr w:type="spellEnd"/>
     </w:p>
     <w:p/>
     <w:p>
-      <w:proofErr w:type="spellStart"/>
-      <w:r>
-        <w:t>Intercom_CloudAPI</w:t>
-      </w:r>
-      <w:proofErr w:type="spellEnd"/>
-      <w:r>
-        <w:t xml:space="preserve"> represents the API toward the cloud/</w:t>
-      </w:r>
-      <w:proofErr w:type="spellStart"/>
-      <w:r>
-        <w:t>Hola</w:t>
-      </w:r>
-      <w:proofErr w:type="spellEnd"/>
-      <w:r>
-        <w:t xml:space="preserve"> App.</w:t>
+      <w:r>
+        <w:t>Intercom_CloudAPI represents the API toward the cloud/Hola App.</w:t>
       </w:r>
     </w:p>
     <w:p/>
@@ -6727,7 +5983,6 @@
         <w:pStyle w:val="Heading2"/>
       </w:pPr>
       <w:bookmarkStart w:id="21" w:name="_Toc505342037"/>
-      <w:proofErr w:type="spellStart"/>
       <w:r>
         <w:t>Intercom_ButtonsAnd</w:t>
       </w:r>
@@ -6735,25 +5990,11 @@
         <w:t>Leds</w:t>
       </w:r>
       <w:bookmarkEnd w:id="21"/>
-      <w:proofErr w:type="spellEnd"/>
     </w:p>
     <w:p/>
     <w:p>
-      <w:proofErr w:type="spellStart"/>
-      <w:r>
-        <w:t>Intercom_ButtonsAndLeds</w:t>
-      </w:r>
-      <w:proofErr w:type="spellEnd"/>
-      <w:r>
-        <w:t xml:space="preserve"> encapsulates interaction with buttons and </w:t>
-      </w:r>
-      <w:proofErr w:type="spellStart"/>
-      <w:r>
-        <w:t>leds</w:t>
-      </w:r>
-      <w:proofErr w:type="spellEnd"/>
-      <w:r>
-        <w:t>. Uses the SX1509 I/O extender library.</w:t>
+      <w:r>
+        <w:t>Intercom_ButtonsAndLeds encapsulates interaction with buttons and leds. Uses the SX1509 I/O extender library.</w:t>
       </w:r>
     </w:p>
     <w:p/>
@@ -6842,31 +6083,7 @@
         </w:numPr>
       </w:pPr>
       <w:r>
-        <w:t xml:space="preserve">Tracing: </w:t>
-      </w:r>
-      <w:proofErr w:type="spellStart"/>
-      <w:r>
-        <w:t>plf_utils.h</w:t>
-      </w:r>
-      <w:proofErr w:type="spellEnd"/>
-      <w:r>
-        <w:t xml:space="preserve"> has a Trace print API (PLF_PRINT) with </w:t>
-      </w:r>
-      <w:proofErr w:type="spellStart"/>
-      <w:r>
-        <w:t>printgroups</w:t>
-      </w:r>
-      <w:proofErr w:type="spellEnd"/>
-      <w:r>
-        <w:t xml:space="preserve"> that can be enabled/disabled via the </w:t>
-      </w:r>
-      <w:proofErr w:type="spellStart"/>
-      <w:r>
-        <w:t>cloudAPI</w:t>
-      </w:r>
-      <w:proofErr w:type="spellEnd"/>
-      <w:r>
-        <w:t>.</w:t>
+        <w:t>Tracing: plf_utils.h has a Trace print API (PLF_PRINT) with printgroups that can be enabled/disabled via the cloudAPI.</w:t>
       </w:r>
     </w:p>
     <w:p>
@@ -6878,21 +6095,8 @@
         </w:numPr>
       </w:pPr>
       <w:r>
-        <w:t xml:space="preserve">Asserts: </w:t>
-      </w:r>
-      <w:proofErr w:type="spellStart"/>
-      <w:r>
-        <w:t>plf_assert</w:t>
-      </w:r>
-      <w:proofErr w:type="spellEnd"/>
-      <w:r>
-        <w:t xml:space="preserve"> in </w:t>
-      </w:r>
-      <w:proofErr w:type="spellStart"/>
-      <w:r>
-        <w:t>plf_utils.h</w:t>
-      </w:r>
-      <w:proofErr w:type="spellEnd"/>
+        <w:t>Asserts: plf_assert in plf_utils.h</w:t>
+      </w:r>
     </w:p>
     <w:p>
       <w:pPr>
@@ -6903,15 +6107,7 @@
         </w:numPr>
       </w:pPr>
       <w:r>
-        <w:t xml:space="preserve">Error return codes: Each module has a unique MODULE_ID to be used as a base for error return codes (e.g. return </w:t>
-      </w:r>
-      <w:proofErr w:type="gramStart"/>
-      <w:r>
-        <w:t>–(</w:t>
-      </w:r>
-      <w:proofErr w:type="gramEnd"/>
-      <w:r>
-        <w:t>MODULE_ID+1)).</w:t>
+        <w:t>Error return codes: Each module has a unique MODULE_ID to be used as a base for error return codes (e.g. return –(MODULE_ID+1)).</w:t>
       </w:r>
     </w:p>
     <w:p>
@@ -6923,23 +6119,10 @@
         </w:numPr>
       </w:pPr>
       <w:r>
-        <w:t xml:space="preserve">Event Counting: See </w:t>
-      </w:r>
-      <w:proofErr w:type="spellStart"/>
-      <w:r>
-        <w:t>plf_even_counter.h</w:t>
-      </w:r>
-      <w:proofErr w:type="spellEnd"/>
-      <w:r>
-        <w:t xml:space="preserve">. Counters can be displayed by </w:t>
-      </w:r>
-      <w:proofErr w:type="spellStart"/>
-      <w:r>
-        <w:t>datadumping</w:t>
-      </w:r>
-      <w:proofErr w:type="spellEnd"/>
-      <w:r>
-        <w:t xml:space="preserve"> the stats module.</w:t>
+        <w:t>Event Counting: See plf_even_counter.h</w:t>
+      </w:r>
+      <w:r>
+        <w:t>. Counters can be displayed by datadumping the stats module.</w:t>
       </w:r>
     </w:p>
     <w:p>
@@ -6969,15 +6152,7 @@
     <w:p>
       <w:r>
         <w:lastRenderedPageBreak/>
-        <w:t>The Registry keeps track of a number of Registry elements (strings) identified by a registry key. Registry elements can be set, retrieved and removed (made invalid). Certain registry elements are persistent (</w:t>
-      </w:r>
-      <w:proofErr w:type="spellStart"/>
-      <w:r>
-        <w:t>i.e</w:t>
-      </w:r>
-      <w:proofErr w:type="spellEnd"/>
-      <w:r>
-        <w:t xml:space="preserve"> stored in non-volatile memory), others are volatile. See list below.</w:t>
+        <w:t>The Registry keeps track of a number of Registry elements (strings) identified by a registry key. Registry elements can be set, retrieved and removed (made invalid). Certain registry elements are persistent (i.e stored in non-volatile memory), others are volatile. See list below.</w:t>
       </w:r>
     </w:p>
     <w:p>
@@ -7105,31 +6280,7 @@
     <w:p/>
     <w:p>
       <w:r>
-        <w:t xml:space="preserve">Other objects can register a data dump function with the </w:t>
-      </w:r>
-      <w:proofErr w:type="spellStart"/>
-      <w:r>
-        <w:t>Plf_DataDump</w:t>
-      </w:r>
-      <w:proofErr w:type="spellEnd"/>
-      <w:r>
-        <w:t xml:space="preserve"> object. A data dump function implementation prints out the object’s state. </w:t>
-      </w:r>
-      <w:proofErr w:type="spellStart"/>
-      <w:r>
-        <w:t>Plf_DataDump</w:t>
-      </w:r>
-      <w:proofErr w:type="spellEnd"/>
-      <w:r>
-        <w:t xml:space="preserve"> hooks into the </w:t>
-      </w:r>
-      <w:proofErr w:type="spellStart"/>
-      <w:r>
-        <w:t>CloudAPI</w:t>
-      </w:r>
-      <w:proofErr w:type="spellEnd"/>
-      <w:r>
-        <w:t xml:space="preserve"> so that the user can request a data dump of any registered object.</w:t>
+        <w:t>Other objects can register a data dump function with the Plf_DataDump object. A data dump function implementation prints out the object’s state. Plf_DataDump hooks into the CloudAPI so that the user can request a data dump of any registered object.</w:t>
       </w:r>
     </w:p>
     <w:p>
@@ -7204,29 +6355,8 @@
     </w:p>
     <w:p/>
     <w:p>
-      <w:proofErr w:type="spellStart"/>
-      <w:r>
-        <w:t>Message_Handler</w:t>
-      </w:r>
-      <w:proofErr w:type="spellEnd"/>
-      <w:r>
-        <w:t xml:space="preserve"> is the central object. </w:t>
-      </w:r>
-      <w:proofErr w:type="spellStart"/>
-      <w:r>
-        <w:t>Intercom_name_to_id</w:t>
-      </w:r>
-      <w:proofErr w:type="spellEnd"/>
-      <w:r>
-        <w:t xml:space="preserve"> table and </w:t>
-      </w:r>
-      <w:proofErr w:type="spellStart"/>
-      <w:r>
-        <w:t>interom_id_to_intercom</w:t>
-      </w:r>
-      <w:proofErr w:type="spellEnd"/>
-      <w:r>
-        <w:t xml:space="preserve"> table are used for Intercom name to id mapping and looking up corresponding Intercom objects.</w:t>
+      <w:r>
+        <w:t>Message_Handler is the central object. Intercom_name_to_id table and interom_id_to_intercom table are used for Intercom name to id mapping and looking up corresponding Intercom objects.</w:t>
       </w:r>
     </w:p>
     <w:p>
@@ -7446,7 +6576,7 @@
           <w:rPr>
             <w:noProof/>
           </w:rPr>
-          <w:t>21</w:t>
+          <w:t>2</w:t>
         </w:r>
         <w:r>
           <w:rPr>
@@ -7513,7 +6643,6 @@
       </w:sdtPr>
       <w:sdtEndPr/>
       <w:sdtContent>
-        <w:proofErr w:type="spellStart"/>
         <w:r>
           <w:rPr>
             <w:rFonts w:asciiTheme="majorHAnsi" w:eastAsiaTheme="majorEastAsia" w:hAnsiTheme="majorHAnsi" w:cstheme="majorBidi"/>
@@ -7521,17 +6650,7 @@
             <w:sz w:val="24"/>
             <w:szCs w:val="24"/>
           </w:rPr>
-          <w:t>Hola</w:t>
-        </w:r>
-        <w:proofErr w:type="spellEnd"/>
-        <w:r>
-          <w:rPr>
-            <w:rFonts w:asciiTheme="majorHAnsi" w:eastAsiaTheme="majorEastAsia" w:hAnsiTheme="majorHAnsi" w:cstheme="majorBidi"/>
-            <w:color w:val="1CADE4" w:themeColor="accent1"/>
-            <w:sz w:val="24"/>
-            <w:szCs w:val="24"/>
-          </w:rPr>
-          <w:t xml:space="preserve"> Intercom Software Guide</w:t>
+          <w:t>Hola Intercom Software Guide</w:t>
         </w:r>
       </w:sdtContent>
     </w:sdt>
@@ -10872,6 +9991,7 @@
     <w:rsid w:val="005A79B9"/>
     <w:rsid w:val="00711EB8"/>
     <w:rsid w:val="00B6797A"/>
+    <w:rsid w:val="00C03988"/>
     <w:rsid w:val="00DE47C7"/>
     <w:rsid w:val="00F820E2"/>
     <w:rsid w:val="00FB7748"/>
@@ -11621,7 +10741,7 @@
 </file>
 
 <file path=customXml/itemProps2.xml><?xml version="1.0" encoding="utf-8"?>
-<ds:datastoreItem xmlns:ds="http://schemas.openxmlformats.org/officeDocument/2006/customXml" ds:itemID="{A835D205-AAFD-442E-BFE5-BCEFD73D0744}">
+<ds:datastoreItem xmlns:ds="http://schemas.openxmlformats.org/officeDocument/2006/customXml" ds:itemID="{E252517E-68DB-444A-872C-3915EAB00A01}">
   <ds:schemaRefs>
     <ds:schemaRef ds:uri="http://schemas.openxmlformats.org/officeDocument/2006/bibliography"/>
   </ds:schemaRefs>

</xml_diff>

<commit_message>
Listening Mode support added.
</commit_message>
<xml_diff>
--- a/doc/HolaSoftwareGuide.docx
+++ b/doc/HolaSoftwareGuide.docx
@@ -6,8 +6,13 @@
       <w:pPr>
         <w:pStyle w:val="Title"/>
       </w:pPr>
-      <w:r>
-        <w:t>Hola Intercom Software Guide</w:t>
+      <w:proofErr w:type="spellStart"/>
+      <w:r>
+        <w:t>Hola</w:t>
+      </w:r>
+      <w:proofErr w:type="spellEnd"/>
+      <w:r>
+        <w:t xml:space="preserve"> Intercom Software Guide</w:t>
       </w:r>
     </w:p>
     <w:p>
@@ -50,8 +55,21 @@
         </w:numPr>
       </w:pPr>
       <w:r>
-        <w:t>09/18/2017: Added buddy_id to cloud api</w:t>
-      </w:r>
+        <w:t xml:space="preserve">09/18/2017: Added </w:t>
+      </w:r>
+      <w:proofErr w:type="spellStart"/>
+      <w:r>
+        <w:t>buddy_id</w:t>
+      </w:r>
+      <w:proofErr w:type="spellEnd"/>
+      <w:r>
+        <w:t xml:space="preserve"> to cloud </w:t>
+      </w:r>
+      <w:proofErr w:type="spellStart"/>
+      <w:r>
+        <w:t>api</w:t>
+      </w:r>
+      <w:proofErr w:type="spellEnd"/>
     </w:p>
     <w:p>
       <w:pPr>
@@ -104,8 +122,13 @@
         <w:t xml:space="preserve"> messages</w:t>
       </w:r>
       <w:r>
-        <w:t xml:space="preserve"> and cloud_api</w:t>
-      </w:r>
+        <w:t xml:space="preserve"> and </w:t>
+      </w:r>
+      <w:proofErr w:type="spellStart"/>
+      <w:r>
+        <w:t>cloud_api</w:t>
+      </w:r>
+      <w:proofErr w:type="spellEnd"/>
     </w:p>
     <w:p>
       <w:pPr>
@@ -134,7 +157,15 @@
         </w:numPr>
       </w:pPr>
       <w:r>
-        <w:t>10/30/2017: Added restarted parameter to i_am message</w:t>
+        <w:t xml:space="preserve">10/30/2017: Added restarted parameter to </w:t>
+      </w:r>
+      <w:proofErr w:type="spellStart"/>
+      <w:r>
+        <w:t>i_am</w:t>
+      </w:r>
+      <w:proofErr w:type="spellEnd"/>
+      <w:r>
+        <w:t xml:space="preserve"> message</w:t>
       </w:r>
     </w:p>
     <w:p>
@@ -146,10 +177,35 @@
         </w:numPr>
       </w:pPr>
       <w:r>
-        <w:t>10/31/2017: Added battery_lvl to cloud api</w:t>
-      </w:r>
-      <w:r>
-        <w:t>. Cloud api now ticks.</w:t>
+        <w:t xml:space="preserve">10/31/2017: Added </w:t>
+      </w:r>
+      <w:proofErr w:type="spellStart"/>
+      <w:r>
+        <w:t>battery_lvl</w:t>
+      </w:r>
+      <w:proofErr w:type="spellEnd"/>
+      <w:r>
+        <w:t xml:space="preserve"> to cloud </w:t>
+      </w:r>
+      <w:proofErr w:type="spellStart"/>
+      <w:proofErr w:type="gramStart"/>
+      <w:r>
+        <w:t>api</w:t>
+      </w:r>
+      <w:proofErr w:type="spellEnd"/>
+      <w:proofErr w:type="gramEnd"/>
+      <w:r>
+        <w:t xml:space="preserve">. Cloud </w:t>
+      </w:r>
+      <w:proofErr w:type="spellStart"/>
+      <w:proofErr w:type="gramStart"/>
+      <w:r>
+        <w:t>api</w:t>
+      </w:r>
+      <w:proofErr w:type="spellEnd"/>
+      <w:proofErr w:type="gramEnd"/>
+      <w:r>
+        <w:t xml:space="preserve"> now ticks.</w:t>
       </w:r>
     </w:p>
     <w:p>
@@ -221,7 +277,15 @@
         </w:numPr>
       </w:pPr>
       <w:r>
-        <w:t>11/28/2017: Plf_TickerBase class introduced</w:t>
+        <w:t xml:space="preserve">11/28/2017: </w:t>
+      </w:r>
+      <w:proofErr w:type="spellStart"/>
+      <w:r>
+        <w:t>Plf_TickerBase</w:t>
+      </w:r>
+      <w:proofErr w:type="spellEnd"/>
+      <w:r>
+        <w:t xml:space="preserve"> class introduced</w:t>
       </w:r>
     </w:p>
     <w:p>
@@ -236,7 +300,15 @@
         <w:t>11/29/2017</w:t>
       </w:r>
       <w:r>
-        <w:t>: Added Trace&amp;Debug section</w:t>
+        <w:t xml:space="preserve">: Added </w:t>
+      </w:r>
+      <w:proofErr w:type="spellStart"/>
+      <w:r>
+        <w:t>Trace&amp;Debug</w:t>
+      </w:r>
+      <w:proofErr w:type="spellEnd"/>
+      <w:r>
+        <w:t xml:space="preserve"> section</w:t>
       </w:r>
     </w:p>
     <w:p>
@@ -272,10 +344,26 @@
         </w:numPr>
       </w:pPr>
       <w:r>
-        <w:t>1/4/2018: Added ratetune print group</w:t>
-      </w:r>
-      <w:r>
-        <w:t>. Intercom_Incoming is now a Ticker class.</w:t>
+        <w:t xml:space="preserve">1/4/2018: Added </w:t>
+      </w:r>
+      <w:proofErr w:type="spellStart"/>
+      <w:r>
+        <w:t>ratetune</w:t>
+      </w:r>
+      <w:proofErr w:type="spellEnd"/>
+      <w:r>
+        <w:t xml:space="preserve"> print group</w:t>
+      </w:r>
+      <w:r>
+        <w:t xml:space="preserve">. </w:t>
+      </w:r>
+      <w:proofErr w:type="spellStart"/>
+      <w:r>
+        <w:t>Intercom_Incoming</w:t>
+      </w:r>
+      <w:proofErr w:type="spellEnd"/>
+      <w:r>
+        <w:t xml:space="preserve"> is now a Ticker class.</w:t>
       </w:r>
     </w:p>
     <w:p>
@@ -287,7 +375,23 @@
         </w:numPr>
       </w:pPr>
       <w:r>
-        <w:t>1/9/2018: Added stuff() method to circularBuffer.</w:t>
+        <w:t xml:space="preserve">1/9/2018: Added </w:t>
+      </w:r>
+      <w:proofErr w:type="gramStart"/>
+      <w:r>
+        <w:t>stuff(</w:t>
+      </w:r>
+      <w:proofErr w:type="gramEnd"/>
+      <w:r>
+        <w:t xml:space="preserve">) method to </w:t>
+      </w:r>
+      <w:proofErr w:type="spellStart"/>
+      <w:r>
+        <w:t>circularBuffer</w:t>
+      </w:r>
+      <w:proofErr w:type="spellEnd"/>
+      <w:r>
+        <w:t>.</w:t>
       </w:r>
     </w:p>
     <w:p>
@@ -311,7 +415,31 @@
         </w:numPr>
       </w:pPr>
       <w:r>
-        <w:t>1/9/2018: Added recordRequest to Intercom_Outgoing. Renamed transfer() method to run().</w:t>
+        <w:t xml:space="preserve">1/9/2018: Added </w:t>
+      </w:r>
+      <w:proofErr w:type="spellStart"/>
+      <w:r>
+        <w:t>recordRequest</w:t>
+      </w:r>
+      <w:proofErr w:type="spellEnd"/>
+      <w:r>
+        <w:t xml:space="preserve"> to </w:t>
+      </w:r>
+      <w:proofErr w:type="spellStart"/>
+      <w:r>
+        <w:t>Intercom_Outgoing</w:t>
+      </w:r>
+      <w:proofErr w:type="spellEnd"/>
+      <w:r>
+        <w:t xml:space="preserve">. Renamed </w:t>
+      </w:r>
+      <w:proofErr w:type="gramStart"/>
+      <w:r>
+        <w:t>transfer(</w:t>
+      </w:r>
+      <w:proofErr w:type="gramEnd"/>
+      <w:r>
+        <w:t>) method to run().</w:t>
       </w:r>
     </w:p>
     <w:p>
@@ -347,10 +475,34 @@
         </w:numPr>
       </w:pPr>
       <w:r>
-        <w:t>1/15/2018: Replaced BatteryChecker section with LevelChecker section</w:t>
-      </w:r>
-      <w:r>
-        <w:t>. Added WifiChecker.</w:t>
+        <w:t xml:space="preserve">1/15/2018: Replaced </w:t>
+      </w:r>
+      <w:proofErr w:type="spellStart"/>
+      <w:r>
+        <w:t>BatteryChecker</w:t>
+      </w:r>
+      <w:proofErr w:type="spellEnd"/>
+      <w:r>
+        <w:t xml:space="preserve"> section with </w:t>
+      </w:r>
+      <w:proofErr w:type="spellStart"/>
+      <w:r>
+        <w:t>LevelChecker</w:t>
+      </w:r>
+      <w:proofErr w:type="spellEnd"/>
+      <w:r>
+        <w:t xml:space="preserve"> section</w:t>
+      </w:r>
+      <w:r>
+        <w:t xml:space="preserve">. Added </w:t>
+      </w:r>
+      <w:proofErr w:type="spellStart"/>
+      <w:r>
+        <w:t>WifiChecker</w:t>
+      </w:r>
+      <w:proofErr w:type="spellEnd"/>
+      <w:r>
+        <w:t>.</w:t>
       </w:r>
     </w:p>
     <w:p>
@@ -374,7 +526,15 @@
         </w:numPr>
       </w:pPr>
       <w:r>
-        <w:t>1/17/2018: Added getBatteryPct API</w:t>
+        <w:t xml:space="preserve">1/17/2018: Added </w:t>
+      </w:r>
+      <w:proofErr w:type="spellStart"/>
+      <w:r>
+        <w:t>getBatteryPct</w:t>
+      </w:r>
+      <w:proofErr w:type="spellEnd"/>
+      <w:r>
+        <w:t xml:space="preserve"> API</w:t>
       </w:r>
     </w:p>
     <w:p>
@@ -386,7 +546,23 @@
         </w:numPr>
       </w:pPr>
       <w:r>
-        <w:t>1/19/2018: Modified battery_pct and wifi_pct cloud API</w:t>
+        <w:t xml:space="preserve">1/19/2018: Modified </w:t>
+      </w:r>
+      <w:proofErr w:type="spellStart"/>
+      <w:r>
+        <w:t>battery_pct</w:t>
+      </w:r>
+      <w:proofErr w:type="spellEnd"/>
+      <w:r>
+        <w:t xml:space="preserve"> and </w:t>
+      </w:r>
+      <w:proofErr w:type="spellStart"/>
+      <w:r>
+        <w:t>wifi_pct</w:t>
+      </w:r>
+      <w:proofErr w:type="spellEnd"/>
+      <w:r>
+        <w:t xml:space="preserve"> cloud API</w:t>
       </w:r>
     </w:p>
     <w:p>
@@ -398,7 +574,15 @@
         </w:numPr>
       </w:pPr>
       <w:r>
-        <w:t>1/21/2018: Added Intercom_Buddy LED FSM</w:t>
+        <w:t xml:space="preserve">1/21/2018: Added </w:t>
+      </w:r>
+      <w:proofErr w:type="spellStart"/>
+      <w:r>
+        <w:t>Intercom_Buddy</w:t>
+      </w:r>
+      <w:proofErr w:type="spellEnd"/>
+      <w:r>
+        <w:t xml:space="preserve"> LED FSM</w:t>
       </w:r>
     </w:p>
     <w:p>
@@ -410,7 +594,15 @@
         </w:numPr>
       </w:pPr>
       <w:r>
-        <w:t>1/26/2018: Added DataDump module and expanded Registry section</w:t>
+        <w:t xml:space="preserve">1/26/2018: Added </w:t>
+      </w:r>
+      <w:proofErr w:type="spellStart"/>
+      <w:r>
+        <w:t>DataDump</w:t>
+      </w:r>
+      <w:proofErr w:type="spellEnd"/>
+      <w:r>
+        <w:t xml:space="preserve"> module and expanded Registry section</w:t>
       </w:r>
     </w:p>
     <w:p>
@@ -434,7 +626,23 @@
         </w:numPr>
       </w:pPr>
       <w:r>
-        <w:t>1/28/2018: Added comm state FSM to intercom_buddy section</w:t>
+        <w:t xml:space="preserve">1/28/2018: Added </w:t>
+      </w:r>
+      <w:proofErr w:type="spellStart"/>
+      <w:r>
+        <w:t>comm</w:t>
+      </w:r>
+      <w:proofErr w:type="spellEnd"/>
+      <w:r>
+        <w:t xml:space="preserve"> state FSM to </w:t>
+      </w:r>
+      <w:proofErr w:type="spellStart"/>
+      <w:r>
+        <w:t>intercom_buddy</w:t>
+      </w:r>
+      <w:proofErr w:type="spellEnd"/>
+      <w:r>
+        <w:t xml:space="preserve"> section</w:t>
       </w:r>
     </w:p>
     <w:p>
@@ -494,8 +702,13 @@
         </w:numPr>
       </w:pPr>
       <w:r>
-        <w:t>2/4/2018: Added dummy intercom_buddies_and_leds</w:t>
-      </w:r>
+        <w:t xml:space="preserve">2/4/2018: Added dummy </w:t>
+      </w:r>
+      <w:proofErr w:type="spellStart"/>
+      <w:r>
+        <w:t>intercom_buddies_and_leds</w:t>
+      </w:r>
+      <w:proofErr w:type="spellEnd"/>
     </w:p>
     <w:p>
       <w:pPr>
@@ -543,7 +756,56 @@
         </w:numPr>
       </w:pPr>
       <w:r>
-        <w:t>2/13/2018: Replaced Enable Amp with EnableVol()</w:t>
+        <w:t xml:space="preserve">2/13/2018: Replaced Enable Amp with </w:t>
+      </w:r>
+      <w:proofErr w:type="spellStart"/>
+      <w:r>
+        <w:t>EnableVol</w:t>
+      </w:r>
+      <w:proofErr w:type="spellEnd"/>
+      <w:r>
+        <w:t>()</w:t>
+      </w:r>
+    </w:p>
+    <w:p>
+      <w:pPr>
+        <w:pStyle w:val="ListParagraph"/>
+        <w:numPr>
+          <w:ilvl w:val="0"/>
+          <w:numId w:val="27"/>
+        </w:numPr>
+      </w:pPr>
+      <w:r>
+        <w:t xml:space="preserve">2/20/2018: Added </w:t>
+      </w:r>
+      <w:proofErr w:type="spellStart"/>
+      <w:proofErr w:type="gramStart"/>
+      <w:r>
+        <w:t>longPress</w:t>
+      </w:r>
+      <w:proofErr w:type="spellEnd"/>
+      <w:r>
+        <w:t>(</w:t>
+      </w:r>
+      <w:proofErr w:type="gramEnd"/>
+      <w:r>
+        <w:t xml:space="preserve">) method to </w:t>
+      </w:r>
+      <w:proofErr w:type="spellStart"/>
+      <w:r>
+        <w:t>LevelChecker</w:t>
+      </w:r>
+      <w:proofErr w:type="spellEnd"/>
+      <w:r>
+        <w:t xml:space="preserve"> and blink() method to </w:t>
+      </w:r>
+      <w:proofErr w:type="spellStart"/>
+      <w:r>
+        <w:t>ledBar</w:t>
+      </w:r>
+      <w:proofErr w:type="spellEnd"/>
+      <w:r>
+        <w:t>.</w:t>
       </w:r>
     </w:p>
     <w:p>
@@ -1548,8 +1810,6 @@
               </w:rPr>
               <w:t>Intercom_Controller</w:t>
             </w:r>
-            <w:bookmarkStart w:id="1" w:name="_GoBack"/>
-            <w:bookmarkEnd w:id="1"/>
             <w:r>
               <w:rPr>
                 <w:noProof/>
@@ -1716,21 +1976,7 @@
                 <w:rStyle w:val="Hyperlink"/>
                 <w:noProof/>
               </w:rPr>
-              <w:t>Volume Contr</w:t>
-            </w:r>
-            <w:r>
-              <w:rPr>
-                <w:rStyle w:val="Hyperlink"/>
-                <w:noProof/>
-              </w:rPr>
-              <w:t>o</w:t>
-            </w:r>
-            <w:r>
-              <w:rPr>
-                <w:rStyle w:val="Hyperlink"/>
-                <w:noProof/>
-              </w:rPr>
-              <w:t>l</w:t>
+              <w:t>Volume Control</w:t>
             </w:r>
             <w:r>
               <w:rPr>
@@ -2808,12 +3054,12 @@
       <w:pPr>
         <w:pStyle w:val="Heading1"/>
       </w:pPr>
-      <w:bookmarkStart w:id="2" w:name="_Toc505342018"/>
+      <w:bookmarkStart w:id="1" w:name="_Toc505342018"/>
       <w:r>
         <w:lastRenderedPageBreak/>
         <w:t>Version Control</w:t>
       </w:r>
-      <w:bookmarkEnd w:id="2"/>
+      <w:bookmarkEnd w:id="1"/>
     </w:p>
     <w:p/>
     <w:p>
@@ -2831,14 +3077,14 @@
       <w:pPr>
         <w:pStyle w:val="Heading1"/>
       </w:pPr>
-      <w:bookmarkStart w:id="3" w:name="_Toc505342019"/>
+      <w:bookmarkStart w:id="2" w:name="_Toc505342019"/>
       <w:r>
         <w:t xml:space="preserve">Third Party </w:t>
       </w:r>
       <w:r>
         <w:t>Components</w:t>
       </w:r>
-      <w:bookmarkEnd w:id="3"/>
+      <w:bookmarkEnd w:id="2"/>
     </w:p>
     <w:p/>
     <w:p>
@@ -3003,9 +3249,11 @@
           <w:numId w:val="28"/>
         </w:numPr>
       </w:pPr>
+      <w:proofErr w:type="spellStart"/>
       <w:r>
         <w:t>Dateutil</w:t>
       </w:r>
+      <w:proofErr w:type="spellEnd"/>
     </w:p>
     <w:p>
       <w:pPr>
@@ -3027,12 +3275,14 @@
           <w:numId w:val="28"/>
         </w:numPr>
       </w:pPr>
+      <w:proofErr w:type="spellStart"/>
       <w:r>
         <w:t>pex</w:t>
       </w:r>
       <w:r>
         <w:t>pect</w:t>
       </w:r>
+      <w:proofErr w:type="spellEnd"/>
     </w:p>
     <w:p>
       <w:r>
@@ -3044,169 +3294,289 @@
       <w:pPr>
         <w:pStyle w:val="Heading1"/>
       </w:pPr>
-      <w:bookmarkStart w:id="4" w:name="_Toc505342020"/>
+      <w:bookmarkStart w:id="3" w:name="_Toc505342020"/>
       <w:r>
         <w:t>Shell Commands</w:t>
       </w:r>
+      <w:bookmarkEnd w:id="3"/>
+    </w:p>
+    <w:p/>
+    <w:p>
+      <w:r>
+        <w:t>Enable/Disable certain print groups:</w:t>
+      </w:r>
+    </w:p>
+    <w:p>
+      <w:pPr>
+        <w:ind w:firstLine="720"/>
+      </w:pPr>
+      <w:proofErr w:type="gramStart"/>
+      <w:r>
+        <w:t>particle</w:t>
+      </w:r>
+      <w:proofErr w:type="gramEnd"/>
+      <w:r>
+        <w:t xml:space="preserve"> call Intercom1 </w:t>
+      </w:r>
+      <w:proofErr w:type="spellStart"/>
+      <w:r>
+        <w:t>en</w:t>
+      </w:r>
+      <w:r>
+        <w:t>|dis</w:t>
+      </w:r>
+      <w:r>
+        <w:t>_prntgrp</w:t>
+      </w:r>
+      <w:proofErr w:type="spellEnd"/>
+      <w:r>
+        <w:t xml:space="preserve"> messages</w:t>
+      </w:r>
+      <w:r>
+        <w:t>/</w:t>
+      </w:r>
+      <w:proofErr w:type="spellStart"/>
+      <w:r>
+        <w:t>ratetune</w:t>
+      </w:r>
+      <w:proofErr w:type="spellEnd"/>
+      <w:r>
+        <w:t>/</w:t>
+      </w:r>
+      <w:r>
+        <w:t>default</w:t>
+      </w:r>
+    </w:p>
+    <w:p>
+      <w:r>
+        <w:t>List available data dump modules:</w:t>
+      </w:r>
+    </w:p>
+    <w:p>
+      <w:pPr>
+        <w:ind w:firstLine="720"/>
+      </w:pPr>
+      <w:proofErr w:type="gramStart"/>
+      <w:r>
+        <w:t>particle</w:t>
+      </w:r>
+      <w:proofErr w:type="gramEnd"/>
+      <w:r>
+        <w:t xml:space="preserve"> call Intercom1 </w:t>
+      </w:r>
+      <w:proofErr w:type="spellStart"/>
+      <w:r>
+        <w:t>list_ddump</w:t>
+      </w:r>
+      <w:proofErr w:type="spellEnd"/>
+    </w:p>
+    <w:p>
+      <w:r>
+        <w:t>Request a data dump for given module:</w:t>
+      </w:r>
+    </w:p>
+    <w:p>
+      <w:pPr>
+        <w:ind w:firstLine="720"/>
+      </w:pPr>
+      <w:proofErr w:type="gramStart"/>
+      <w:r>
+        <w:t>particle</w:t>
+      </w:r>
+      <w:proofErr w:type="gramEnd"/>
+      <w:r>
+        <w:t xml:space="preserve"> call Intercom </w:t>
+      </w:r>
+      <w:proofErr w:type="spellStart"/>
+      <w:r>
+        <w:t>ddump</w:t>
+      </w:r>
+      <w:proofErr w:type="spellEnd"/>
+      <w:r>
+        <w:t xml:space="preserve"> &lt;</w:t>
+      </w:r>
+      <w:proofErr w:type="spellStart"/>
+      <w:r>
+        <w:t>modulename</w:t>
+      </w:r>
+      <w:proofErr w:type="spellEnd"/>
+      <w:r>
+        <w:t>&gt;</w:t>
+      </w:r>
+    </w:p>
+    <w:p>
+      <w:r>
+        <w:t>Serial port monitor:</w:t>
+      </w:r>
+    </w:p>
+    <w:p>
+      <w:pPr>
+        <w:ind w:firstLine="720"/>
+      </w:pPr>
+      <w:proofErr w:type="gramStart"/>
+      <w:r>
+        <w:t>particle</w:t>
+      </w:r>
+      <w:proofErr w:type="gramEnd"/>
+      <w:r>
+        <w:t xml:space="preserve"> serial monitor COM3/COM4</w:t>
+      </w:r>
+    </w:p>
+    <w:p>
+      <w:r>
+        <w:t>Build and Flash:</w:t>
+      </w:r>
+    </w:p>
+    <w:p>
+      <w:pPr>
+        <w:ind w:firstLine="720"/>
+      </w:pPr>
+      <w:proofErr w:type="gramStart"/>
+      <w:r>
+        <w:t>python</w:t>
+      </w:r>
+      <w:proofErr w:type="gramEnd"/>
+      <w:r>
+        <w:t xml:space="preserve"> </w:t>
+      </w:r>
+      <w:r>
+        <w:t>build.py --device Intercom1/Intercom2/all [--flash]</w:t>
+      </w:r>
+    </w:p>
+    <w:p>
+      <w:r>
+        <w:t>Copy server-side code to Amazon EC2 server:</w:t>
+      </w:r>
+    </w:p>
+    <w:p>
+      <w:pPr>
+        <w:ind w:firstLine="720"/>
+      </w:pPr>
+      <w:r>
+        <w:t>copypython2amazon.bat</w:t>
+      </w:r>
+    </w:p>
+    <w:p>
+      <w:r>
+        <w:t xml:space="preserve">Copy </w:t>
+      </w:r>
+      <w:r>
+        <w:t>JSON files to server-side</w:t>
+      </w:r>
+    </w:p>
+    <w:p>
+      <w:pPr>
+        <w:ind w:firstLine="720"/>
+      </w:pPr>
+      <w:r>
+        <w:t>copyjson2amazon.bat</w:t>
+      </w:r>
+    </w:p>
+    <w:p>
+      <w:r>
+        <w:t>Login to Amazon EC2 server:</w:t>
+      </w:r>
+    </w:p>
+    <w:p>
+      <w:pPr>
+        <w:ind w:firstLine="720"/>
+      </w:pPr>
+      <w:r>
+        <w:t>ssh2amazonec3.bat</w:t>
+      </w:r>
+    </w:p>
+    <w:p>
+      <w:r>
+        <w:t>Run Manufacturing Configuration script:</w:t>
+      </w:r>
+    </w:p>
+    <w:p>
+      <w:pPr>
+        <w:ind w:left="720"/>
+      </w:pPr>
+      <w:proofErr w:type="gramStart"/>
+      <w:r>
+        <w:t>python</w:t>
+      </w:r>
+      <w:proofErr w:type="gramEnd"/>
+      <w:r>
+        <w:t xml:space="preserve"> manuf_config.py [-h,--help] [-c,--</w:t>
+      </w:r>
+      <w:proofErr w:type="spellStart"/>
+      <w:r>
+        <w:t>skip_claim</w:t>
+      </w:r>
+      <w:proofErr w:type="spellEnd"/>
+      <w:r>
+        <w:t>] [-f,--</w:t>
+      </w:r>
+      <w:proofErr w:type="spellStart"/>
+      <w:r>
+        <w:t>skip_flash</w:t>
+      </w:r>
+      <w:proofErr w:type="spellEnd"/>
+      <w:r>
+        <w:t>] [-</w:t>
+      </w:r>
+      <w:proofErr w:type="spellStart"/>
+      <w:r>
+        <w:t>i</w:t>
+      </w:r>
+      <w:proofErr w:type="spellEnd"/>
+      <w:r>
+        <w:t>,--</w:t>
+      </w:r>
+      <w:proofErr w:type="spellStart"/>
+      <w:r>
+        <w:t>image_filename</w:t>
+      </w:r>
+      <w:proofErr w:type="spellEnd"/>
+      <w:r>
+        <w:t xml:space="preserve"> &lt;</w:t>
+      </w:r>
+      <w:proofErr w:type="spellStart"/>
+      <w:r>
+        <w:t>image_filename</w:t>
+      </w:r>
+      <w:proofErr w:type="spellEnd"/>
+      <w:r>
+        <w:t>&gt;]</w:t>
+      </w:r>
+    </w:p>
+    <w:p>
+      <w:pPr>
+        <w:ind w:left="720"/>
+      </w:pPr>
+      <w:r>
+        <w:t xml:space="preserve">Finds and claims connected devices, sets up </w:t>
+      </w:r>
+      <w:proofErr w:type="spellStart"/>
+      <w:r>
+        <w:t>Wifi</w:t>
+      </w:r>
+      <w:proofErr w:type="spellEnd"/>
+      <w:r>
+        <w:t xml:space="preserve">, flashes reference </w:t>
+      </w:r>
+      <w:proofErr w:type="spellStart"/>
+      <w:r>
+        <w:t>fw</w:t>
+      </w:r>
+      <w:proofErr w:type="spellEnd"/>
+      <w:r>
+        <w:t xml:space="preserve"> image and configures name, buddy name and secret key.</w:t>
+      </w:r>
+    </w:p>
+    <w:p/>
+    <w:p>
+      <w:pPr>
+        <w:pStyle w:val="Heading1"/>
+      </w:pPr>
+      <w:bookmarkStart w:id="4" w:name="_Toc505342021"/>
+      <w:r>
+        <w:t>Pin Assignments</w:t>
+      </w:r>
       <w:bookmarkEnd w:id="4"/>
-    </w:p>
-    <w:p/>
-    <w:p>
-      <w:r>
-        <w:t>Enable/Disable certain print groups:</w:t>
-      </w:r>
-    </w:p>
-    <w:p>
-      <w:pPr>
-        <w:ind w:firstLine="720"/>
-      </w:pPr>
-      <w:r>
-        <w:t>particle call Intercom1 en</w:t>
-      </w:r>
-      <w:r>
-        <w:t>|dis</w:t>
-      </w:r>
-      <w:r>
-        <w:t>_prntgrp messages</w:t>
-      </w:r>
-      <w:r>
-        <w:t>/</w:t>
-      </w:r>
-      <w:r>
-        <w:t>ratetune/</w:t>
-      </w:r>
-      <w:r>
-        <w:t>default</w:t>
-      </w:r>
-    </w:p>
-    <w:p>
-      <w:r>
-        <w:t>List available data dump modules:</w:t>
-      </w:r>
-    </w:p>
-    <w:p>
-      <w:pPr>
-        <w:ind w:firstLine="720"/>
-      </w:pPr>
-      <w:r>
-        <w:t>particle call Intercom1 list_ddump</w:t>
-      </w:r>
-    </w:p>
-    <w:p>
-      <w:r>
-        <w:t>Request a data dump for given module:</w:t>
-      </w:r>
-    </w:p>
-    <w:p>
-      <w:pPr>
-        <w:ind w:firstLine="720"/>
-      </w:pPr>
-      <w:r>
-        <w:t>particle call Intercom ddump &lt;modulename&gt;</w:t>
-      </w:r>
-    </w:p>
-    <w:p>
-      <w:r>
-        <w:t>Serial port monitor:</w:t>
-      </w:r>
-    </w:p>
-    <w:p>
-      <w:pPr>
-        <w:ind w:firstLine="720"/>
-      </w:pPr>
-      <w:r>
-        <w:t>particle serial monitor COM3/COM4</w:t>
-      </w:r>
-    </w:p>
-    <w:p>
-      <w:r>
-        <w:t>Build and Flash:</w:t>
-      </w:r>
-    </w:p>
-    <w:p>
-      <w:pPr>
-        <w:ind w:firstLine="720"/>
-      </w:pPr>
-      <w:r>
-        <w:t xml:space="preserve">python </w:t>
-      </w:r>
-      <w:r>
-        <w:t>build.py --device Intercom1/Intercom2/all [--flash]</w:t>
-      </w:r>
-    </w:p>
-    <w:p>
-      <w:r>
-        <w:t>Copy server-side code to Amazon EC2 server:</w:t>
-      </w:r>
-    </w:p>
-    <w:p>
-      <w:pPr>
-        <w:ind w:firstLine="720"/>
-      </w:pPr>
-      <w:r>
-        <w:t>copypython2amazon.bat</w:t>
-      </w:r>
-    </w:p>
-    <w:p>
-      <w:r>
-        <w:t xml:space="preserve">Copy </w:t>
-      </w:r>
-      <w:r>
-        <w:t>JSON files to server-side</w:t>
-      </w:r>
-    </w:p>
-    <w:p>
-      <w:pPr>
-        <w:ind w:firstLine="720"/>
-      </w:pPr>
-      <w:r>
-        <w:t>copyjson2amazon.bat</w:t>
-      </w:r>
-    </w:p>
-    <w:p>
-      <w:r>
-        <w:t>Login to Amazon EC2 server:</w:t>
-      </w:r>
-    </w:p>
-    <w:p>
-      <w:pPr>
-        <w:ind w:firstLine="720"/>
-      </w:pPr>
-      <w:r>
-        <w:t>ssh2amazonec3.bat</w:t>
-      </w:r>
-    </w:p>
-    <w:p>
-      <w:r>
-        <w:t>Run Manufacturing Configuration script:</w:t>
-      </w:r>
-    </w:p>
-    <w:p>
-      <w:pPr>
-        <w:ind w:left="720"/>
-      </w:pPr>
-      <w:r>
-        <w:t>python manuf_config.py [-h,--help] [-c,--skip_claim] [-f,--skip_flash] [-i,--image_filename &lt;image_filename&gt;]</w:t>
-      </w:r>
-    </w:p>
-    <w:p>
-      <w:pPr>
-        <w:ind w:left="720"/>
-      </w:pPr>
-      <w:r>
-        <w:t>Finds and claims connected devices, sets up Wifi, flashes reference fw image and configures name, buddy name and secret key.</w:t>
-      </w:r>
-    </w:p>
-    <w:p/>
-    <w:p>
-      <w:pPr>
-        <w:pStyle w:val="Heading1"/>
-      </w:pPr>
-      <w:bookmarkStart w:id="5" w:name="_Toc505342021"/>
-      <w:r>
-        <w:t>Pin Assignments</w:t>
-      </w:r>
-      <w:bookmarkEnd w:id="5"/>
     </w:p>
     <w:p>
       <w:pPr>
@@ -3348,7 +3718,25 @@
           <w:color w:val="000000"/>
           <w:lang w:eastAsia="nl-BE"/>
         </w:rPr>
-        <w:t>A2 = xDCS to codec</w:t>
+        <w:t xml:space="preserve">A2 = </w:t>
+      </w:r>
+      <w:proofErr w:type="spellStart"/>
+      <w:r>
+        <w:rPr>
+          <w:rFonts w:ascii="Calibri" w:eastAsia="Times New Roman" w:hAnsi="Calibri" w:cs="Calibri"/>
+          <w:color w:val="000000"/>
+          <w:lang w:eastAsia="nl-BE"/>
+        </w:rPr>
+        <w:t>xDCS</w:t>
+      </w:r>
+      <w:proofErr w:type="spellEnd"/>
+      <w:r>
+        <w:rPr>
+          <w:rFonts w:ascii="Calibri" w:eastAsia="Times New Roman" w:hAnsi="Calibri" w:cs="Calibri"/>
+          <w:color w:val="000000"/>
+          <w:lang w:eastAsia="nl-BE"/>
+        </w:rPr>
+        <w:t xml:space="preserve"> to codec</w:t>
       </w:r>
     </w:p>
     <w:p>
@@ -3366,7 +3754,25 @@
           <w:color w:val="000000"/>
           <w:lang w:eastAsia="nl-BE"/>
         </w:rPr>
-        <w:t>A1 = xRESET to codec</w:t>
+        <w:t xml:space="preserve">A1 = </w:t>
+      </w:r>
+      <w:proofErr w:type="spellStart"/>
+      <w:r>
+        <w:rPr>
+          <w:rFonts w:ascii="Calibri" w:eastAsia="Times New Roman" w:hAnsi="Calibri" w:cs="Calibri"/>
+          <w:color w:val="000000"/>
+          <w:lang w:eastAsia="nl-BE"/>
+        </w:rPr>
+        <w:t>xRESET</w:t>
+      </w:r>
+      <w:proofErr w:type="spellEnd"/>
+      <w:r>
+        <w:rPr>
+          <w:rFonts w:ascii="Calibri" w:eastAsia="Times New Roman" w:hAnsi="Calibri" w:cs="Calibri"/>
+          <w:color w:val="000000"/>
+          <w:lang w:eastAsia="nl-BE"/>
+        </w:rPr>
+        <w:t xml:space="preserve"> to codec</w:t>
       </w:r>
     </w:p>
     <w:p>
@@ -3402,7 +3808,25 @@
           <w:color w:val="000000"/>
           <w:lang w:eastAsia="nl-BE"/>
         </w:rPr>
-        <w:t>DAC = xCS to codec</w:t>
+        <w:t xml:space="preserve">DAC = </w:t>
+      </w:r>
+      <w:proofErr w:type="spellStart"/>
+      <w:r>
+        <w:rPr>
+          <w:rFonts w:ascii="Calibri" w:eastAsia="Times New Roman" w:hAnsi="Calibri" w:cs="Calibri"/>
+          <w:color w:val="000000"/>
+          <w:lang w:eastAsia="nl-BE"/>
+        </w:rPr>
+        <w:t>xCS</w:t>
+      </w:r>
+      <w:proofErr w:type="spellEnd"/>
+      <w:r>
+        <w:rPr>
+          <w:rFonts w:ascii="Calibri" w:eastAsia="Times New Roman" w:hAnsi="Calibri" w:cs="Calibri"/>
+          <w:color w:val="000000"/>
+          <w:lang w:eastAsia="nl-BE"/>
+        </w:rPr>
+        <w:t xml:space="preserve"> to codec</w:t>
       </w:r>
     </w:p>
     <w:p>
@@ -3420,7 +3844,25 @@
           <w:color w:val="000000"/>
           <w:lang w:eastAsia="nl-BE"/>
         </w:rPr>
-        <w:t>D0 = SDA to MAX17043 fuel gauge IC and to sx1509 i/o expander</w:t>
+        <w:t xml:space="preserve">D0 = SDA to MAX17043 fuel gauge IC and to sx1509 </w:t>
+      </w:r>
+      <w:proofErr w:type="gramStart"/>
+      <w:r>
+        <w:rPr>
+          <w:rFonts w:ascii="Calibri" w:eastAsia="Times New Roman" w:hAnsi="Calibri" w:cs="Calibri"/>
+          <w:color w:val="000000"/>
+          <w:lang w:eastAsia="nl-BE"/>
+        </w:rPr>
+        <w:t>i/o</w:t>
+      </w:r>
+      <w:proofErr w:type="gramEnd"/>
+      <w:r>
+        <w:rPr>
+          <w:rFonts w:ascii="Calibri" w:eastAsia="Times New Roman" w:hAnsi="Calibri" w:cs="Calibri"/>
+          <w:color w:val="000000"/>
+          <w:lang w:eastAsia="nl-BE"/>
+        </w:rPr>
+        <w:t xml:space="preserve"> expander</w:t>
       </w:r>
     </w:p>
     <w:p>
@@ -3438,7 +3880,25 @@
           <w:color w:val="000000"/>
           <w:lang w:eastAsia="nl-BE"/>
         </w:rPr>
-        <w:t>D1 = SCL to MAX17043 fuel gauge IC and to sx1509 i/o expander</w:t>
+        <w:t xml:space="preserve">D1 = SCL to MAX17043 fuel gauge IC and to sx1509 </w:t>
+      </w:r>
+      <w:proofErr w:type="gramStart"/>
+      <w:r>
+        <w:rPr>
+          <w:rFonts w:ascii="Calibri" w:eastAsia="Times New Roman" w:hAnsi="Calibri" w:cs="Calibri"/>
+          <w:color w:val="000000"/>
+          <w:lang w:eastAsia="nl-BE"/>
+        </w:rPr>
+        <w:t>i/o</w:t>
+      </w:r>
+      <w:proofErr w:type="gramEnd"/>
+      <w:r>
+        <w:rPr>
+          <w:rFonts w:ascii="Calibri" w:eastAsia="Times New Roman" w:hAnsi="Calibri" w:cs="Calibri"/>
+          <w:color w:val="000000"/>
+          <w:lang w:eastAsia="nl-BE"/>
+        </w:rPr>
+        <w:t xml:space="preserve"> expander</w:t>
       </w:r>
     </w:p>
     <w:p>
@@ -3456,7 +3916,43 @@
           <w:color w:val="000000"/>
           <w:lang w:eastAsia="nl-BE"/>
         </w:rPr>
-        <w:t>D2 = xRST to sx1509 i/o expander</w:t>
+        <w:t xml:space="preserve">D2 = </w:t>
+      </w:r>
+      <w:proofErr w:type="spellStart"/>
+      <w:r>
+        <w:rPr>
+          <w:rFonts w:ascii="Calibri" w:eastAsia="Times New Roman" w:hAnsi="Calibri" w:cs="Calibri"/>
+          <w:color w:val="000000"/>
+          <w:lang w:eastAsia="nl-BE"/>
+        </w:rPr>
+        <w:t>xRST</w:t>
+      </w:r>
+      <w:proofErr w:type="spellEnd"/>
+      <w:r>
+        <w:rPr>
+          <w:rFonts w:ascii="Calibri" w:eastAsia="Times New Roman" w:hAnsi="Calibri" w:cs="Calibri"/>
+          <w:color w:val="000000"/>
+          <w:lang w:eastAsia="nl-BE"/>
+        </w:rPr>
+        <w:t xml:space="preserve"> to sx1509 </w:t>
+      </w:r>
+      <w:proofErr w:type="gramStart"/>
+      <w:r>
+        <w:rPr>
+          <w:rFonts w:ascii="Calibri" w:eastAsia="Times New Roman" w:hAnsi="Calibri" w:cs="Calibri"/>
+          <w:color w:val="000000"/>
+          <w:lang w:eastAsia="nl-BE"/>
+        </w:rPr>
+        <w:t>i/o</w:t>
+      </w:r>
+      <w:proofErr w:type="gramEnd"/>
+      <w:r>
+        <w:rPr>
+          <w:rFonts w:ascii="Calibri" w:eastAsia="Times New Roman" w:hAnsi="Calibri" w:cs="Calibri"/>
+          <w:color w:val="000000"/>
+          <w:lang w:eastAsia="nl-BE"/>
+        </w:rPr>
+        <w:t xml:space="preserve"> expander</w:t>
       </w:r>
       <w:r>
         <w:rPr>
@@ -3724,7 +4220,25 @@
           <w:color w:val="000000"/>
           <w:lang w:eastAsia="nl-BE"/>
         </w:rPr>
-        <w:t>7 = Wifi check button</w:t>
+        <w:t xml:space="preserve">7 = </w:t>
+      </w:r>
+      <w:proofErr w:type="spellStart"/>
+      <w:r>
+        <w:rPr>
+          <w:rFonts w:ascii="Calibri" w:eastAsia="Times New Roman" w:hAnsi="Calibri" w:cs="Calibri"/>
+          <w:color w:val="000000"/>
+          <w:lang w:eastAsia="nl-BE"/>
+        </w:rPr>
+        <w:t>Wifi</w:t>
+      </w:r>
+      <w:proofErr w:type="spellEnd"/>
+      <w:r>
+        <w:rPr>
+          <w:rFonts w:ascii="Calibri" w:eastAsia="Times New Roman" w:hAnsi="Calibri" w:cs="Calibri"/>
+          <w:color w:val="000000"/>
+          <w:lang w:eastAsia="nl-BE"/>
+        </w:rPr>
+        <w:t xml:space="preserve"> check button</w:t>
       </w:r>
     </w:p>
     <w:p>
@@ -3742,7 +4256,25 @@
           <w:color w:val="000000"/>
           <w:lang w:eastAsia="nl-BE"/>
         </w:rPr>
-        <w:t>8 = Vol.Dec.</w:t>
+        <w:t xml:space="preserve">8 = </w:t>
+      </w:r>
+      <w:proofErr w:type="spellStart"/>
+      <w:r>
+        <w:rPr>
+          <w:rFonts w:ascii="Calibri" w:eastAsia="Times New Roman" w:hAnsi="Calibri" w:cs="Calibri"/>
+          <w:color w:val="000000"/>
+          <w:lang w:eastAsia="nl-BE"/>
+        </w:rPr>
+        <w:t>Vol.Dec</w:t>
+      </w:r>
+      <w:proofErr w:type="spellEnd"/>
+      <w:r>
+        <w:rPr>
+          <w:rFonts w:ascii="Calibri" w:eastAsia="Times New Roman" w:hAnsi="Calibri" w:cs="Calibri"/>
+          <w:color w:val="000000"/>
+          <w:lang w:eastAsia="nl-BE"/>
+        </w:rPr>
+        <w:t>.</w:t>
       </w:r>
     </w:p>
     <w:p>
@@ -3760,7 +4292,25 @@
           <w:color w:val="000000"/>
           <w:lang w:eastAsia="nl-BE"/>
         </w:rPr>
-        <w:t>9 = Vol.Inc.</w:t>
+        <w:t xml:space="preserve">9 = </w:t>
+      </w:r>
+      <w:proofErr w:type="spellStart"/>
+      <w:r>
+        <w:rPr>
+          <w:rFonts w:ascii="Calibri" w:eastAsia="Times New Roman" w:hAnsi="Calibri" w:cs="Calibri"/>
+          <w:color w:val="000000"/>
+          <w:lang w:eastAsia="nl-BE"/>
+        </w:rPr>
+        <w:t>Vol.Inc</w:t>
+      </w:r>
+      <w:proofErr w:type="spellEnd"/>
+      <w:r>
+        <w:rPr>
+          <w:rFonts w:ascii="Calibri" w:eastAsia="Times New Roman" w:hAnsi="Calibri" w:cs="Calibri"/>
+          <w:color w:val="000000"/>
+          <w:lang w:eastAsia="nl-BE"/>
+        </w:rPr>
+        <w:t>.</w:t>
       </w:r>
     </w:p>
     <w:p>
@@ -3960,7 +4510,25 @@
           <w:color w:val="000000"/>
           <w:lang w:eastAsia="nl-BE"/>
         </w:rPr>
-        <w:t>A2 = xDCS to codec</w:t>
+        <w:t xml:space="preserve">A2 = </w:t>
+      </w:r>
+      <w:proofErr w:type="spellStart"/>
+      <w:r>
+        <w:rPr>
+          <w:rFonts w:ascii="Calibri" w:eastAsia="Times New Roman" w:hAnsi="Calibri" w:cs="Calibri"/>
+          <w:color w:val="000000"/>
+          <w:lang w:eastAsia="nl-BE"/>
+        </w:rPr>
+        <w:t>xDCS</w:t>
+      </w:r>
+      <w:proofErr w:type="spellEnd"/>
+      <w:r>
+        <w:rPr>
+          <w:rFonts w:ascii="Calibri" w:eastAsia="Times New Roman" w:hAnsi="Calibri" w:cs="Calibri"/>
+          <w:color w:val="000000"/>
+          <w:lang w:eastAsia="nl-BE"/>
+        </w:rPr>
+        <w:t xml:space="preserve"> to codec</w:t>
       </w:r>
     </w:p>
     <w:p>
@@ -3978,7 +4546,25 @@
           <w:color w:val="000000"/>
           <w:lang w:eastAsia="nl-BE"/>
         </w:rPr>
-        <w:t>A1 = xRESET to codec</w:t>
+        <w:t xml:space="preserve">A1 = </w:t>
+      </w:r>
+      <w:proofErr w:type="spellStart"/>
+      <w:r>
+        <w:rPr>
+          <w:rFonts w:ascii="Calibri" w:eastAsia="Times New Roman" w:hAnsi="Calibri" w:cs="Calibri"/>
+          <w:color w:val="000000"/>
+          <w:lang w:eastAsia="nl-BE"/>
+        </w:rPr>
+        <w:t>xRESET</w:t>
+      </w:r>
+      <w:proofErr w:type="spellEnd"/>
+      <w:r>
+        <w:rPr>
+          <w:rFonts w:ascii="Calibri" w:eastAsia="Times New Roman" w:hAnsi="Calibri" w:cs="Calibri"/>
+          <w:color w:val="000000"/>
+          <w:lang w:eastAsia="nl-BE"/>
+        </w:rPr>
+        <w:t xml:space="preserve"> to codec</w:t>
       </w:r>
     </w:p>
     <w:p>
@@ -4014,7 +4600,25 @@
           <w:color w:val="000000"/>
           <w:lang w:eastAsia="nl-BE"/>
         </w:rPr>
-        <w:t>DAC = xCS to codec</w:t>
+        <w:t xml:space="preserve">DAC = </w:t>
+      </w:r>
+      <w:proofErr w:type="spellStart"/>
+      <w:r>
+        <w:rPr>
+          <w:rFonts w:ascii="Calibri" w:eastAsia="Times New Roman" w:hAnsi="Calibri" w:cs="Calibri"/>
+          <w:color w:val="000000"/>
+          <w:lang w:eastAsia="nl-BE"/>
+        </w:rPr>
+        <w:t>xCS</w:t>
+      </w:r>
+      <w:proofErr w:type="spellEnd"/>
+      <w:r>
+        <w:rPr>
+          <w:rFonts w:ascii="Calibri" w:eastAsia="Times New Roman" w:hAnsi="Calibri" w:cs="Calibri"/>
+          <w:color w:val="000000"/>
+          <w:lang w:eastAsia="nl-BE"/>
+        </w:rPr>
+        <w:t xml:space="preserve"> to codec</w:t>
       </w:r>
     </w:p>
     <w:p>
@@ -4076,7 +4680,43 @@
           <w:color w:val="000000"/>
           <w:lang w:eastAsia="nl-BE"/>
         </w:rPr>
-        <w:t>D2 = xRST to sx1509 i/o expander</w:t>
+        <w:t xml:space="preserve">D2 = </w:t>
+      </w:r>
+      <w:proofErr w:type="spellStart"/>
+      <w:r>
+        <w:rPr>
+          <w:rFonts w:ascii="Calibri" w:eastAsia="Times New Roman" w:hAnsi="Calibri" w:cs="Calibri"/>
+          <w:color w:val="000000"/>
+          <w:lang w:eastAsia="nl-BE"/>
+        </w:rPr>
+        <w:t>xRST</w:t>
+      </w:r>
+      <w:proofErr w:type="spellEnd"/>
+      <w:r>
+        <w:rPr>
+          <w:rFonts w:ascii="Calibri" w:eastAsia="Times New Roman" w:hAnsi="Calibri" w:cs="Calibri"/>
+          <w:color w:val="000000"/>
+          <w:lang w:eastAsia="nl-BE"/>
+        </w:rPr>
+        <w:t xml:space="preserve"> to sx1509 </w:t>
+      </w:r>
+      <w:proofErr w:type="gramStart"/>
+      <w:r>
+        <w:rPr>
+          <w:rFonts w:ascii="Calibri" w:eastAsia="Times New Roman" w:hAnsi="Calibri" w:cs="Calibri"/>
+          <w:color w:val="000000"/>
+          <w:lang w:eastAsia="nl-BE"/>
+        </w:rPr>
+        <w:t>i/o</w:t>
+      </w:r>
+      <w:proofErr w:type="gramEnd"/>
+      <w:r>
+        <w:rPr>
+          <w:rFonts w:ascii="Calibri" w:eastAsia="Times New Roman" w:hAnsi="Calibri" w:cs="Calibri"/>
+          <w:color w:val="000000"/>
+          <w:lang w:eastAsia="nl-BE"/>
+        </w:rPr>
+        <w:t xml:space="preserve"> expander</w:t>
       </w:r>
       <w:r>
         <w:rPr>
@@ -4137,7 +4777,7 @@
       <w:pPr>
         <w:pStyle w:val="Heading1"/>
       </w:pPr>
-      <w:bookmarkStart w:id="6" w:name="_Toc505342022"/>
+      <w:bookmarkStart w:id="5" w:name="_Toc505342022"/>
       <w:r>
         <w:lastRenderedPageBreak/>
         <w:t xml:space="preserve">Firmware </w:t>
@@ -4145,7 +4785,7 @@
       <w:r>
         <w:t>Coding Convention</w:t>
       </w:r>
-      <w:bookmarkEnd w:id="6"/>
+      <w:bookmarkEnd w:id="5"/>
     </w:p>
     <w:p/>
     <w:p>
@@ -4156,9 +4796,11 @@
           <w:numId w:val="29"/>
         </w:numPr>
       </w:pPr>
+      <w:proofErr w:type="spellStart"/>
       <w:r>
         <w:t>CamelCase</w:t>
       </w:r>
+      <w:proofErr w:type="spellEnd"/>
     </w:p>
     <w:p>
       <w:pPr>
@@ -4181,8 +4823,13 @@
         </w:numPr>
       </w:pPr>
       <w:r>
-        <w:t>Functions and variables start with lowercase, e.g. topIndex</w:t>
-      </w:r>
+        <w:t xml:space="preserve">Functions and variables start with lowercase, e.g. </w:t>
+      </w:r>
+      <w:proofErr w:type="spellStart"/>
+      <w:r>
+        <w:t>topIndex</w:t>
+      </w:r>
+      <w:proofErr w:type="spellEnd"/>
     </w:p>
     <w:p>
       <w:pPr>
@@ -4192,9 +4839,19 @@
           <w:numId w:val="29"/>
         </w:numPr>
       </w:pPr>
-      <w:r>
-        <w:t>Typedefs end with _t, e.g. RegisterEntry_t</w:t>
-      </w:r>
+      <w:proofErr w:type="spellStart"/>
+      <w:r>
+        <w:t>Typedefs</w:t>
+      </w:r>
+      <w:proofErr w:type="spellEnd"/>
+      <w:r>
+        <w:t xml:space="preserve"> end with _t, e.g. </w:t>
+      </w:r>
+      <w:proofErr w:type="spellStart"/>
+      <w:r>
+        <w:t>RegisterEntry_t</w:t>
+      </w:r>
+      <w:proofErr w:type="spellEnd"/>
     </w:p>
     <w:p>
       <w:pPr>
@@ -4217,8 +4874,13 @@
         </w:numPr>
       </w:pPr>
       <w:r>
-        <w:t>Private members have leading underscore, e.g. _registryp</w:t>
-      </w:r>
+        <w:t>Private members have leading underscore, e.g. _</w:t>
+      </w:r>
+      <w:proofErr w:type="spellStart"/>
+      <w:r>
+        <w:t>registryp</w:t>
+      </w:r>
+      <w:proofErr w:type="spellEnd"/>
     </w:p>
     <w:p>
       <w:pPr>
@@ -4241,8 +4903,21 @@
         </w:numPr>
       </w:pPr>
       <w:r>
-        <w:t>‘Namespace’-like prefixes are separated with an underscore, e.g. Intercom_Outgoing, intercom_outgoing</w:t>
-      </w:r>
+        <w:t xml:space="preserve">‘Namespace’-like prefixes are separated with an underscore, e.g. </w:t>
+      </w:r>
+      <w:proofErr w:type="spellStart"/>
+      <w:r>
+        <w:t>Intercom_Outgoing</w:t>
+      </w:r>
+      <w:proofErr w:type="spellEnd"/>
+      <w:r>
+        <w:t xml:space="preserve">, </w:t>
+      </w:r>
+      <w:proofErr w:type="spellStart"/>
+      <w:r>
+        <w:t>intercom_outgoing</w:t>
+      </w:r>
+      <w:proofErr w:type="spellEnd"/>
     </w:p>
     <w:p>
       <w:pPr>
@@ -4325,25 +5000,25 @@
       <w:pPr>
         <w:pStyle w:val="Heading1"/>
       </w:pPr>
-      <w:bookmarkStart w:id="7" w:name="_Toc505342023"/>
+      <w:bookmarkStart w:id="6" w:name="_Toc505342023"/>
       <w:r>
         <w:t>Firmware</w:t>
       </w:r>
       <w:r>
         <w:t xml:space="preserve"> Design</w:t>
       </w:r>
+      <w:bookmarkEnd w:id="6"/>
+    </w:p>
+    <w:p/>
+    <w:p>
+      <w:pPr>
+        <w:pStyle w:val="Heading2"/>
+      </w:pPr>
+      <w:bookmarkStart w:id="7" w:name="_Toc505342024"/>
+      <w:r>
+        <w:t>Ownership</w:t>
+      </w:r>
       <w:bookmarkEnd w:id="7"/>
-    </w:p>
-    <w:p/>
-    <w:p>
-      <w:pPr>
-        <w:pStyle w:val="Heading2"/>
-      </w:pPr>
-      <w:bookmarkStart w:id="8" w:name="_Toc505342024"/>
-      <w:r>
-        <w:t>Ownership</w:t>
-      </w:r>
-      <w:bookmarkEnd w:id="8"/>
     </w:p>
     <w:p/>
     <w:p/>
@@ -4409,20 +5084,27 @@
       <w:pPr>
         <w:pStyle w:val="Heading2"/>
       </w:pPr>
-      <w:bookmarkStart w:id="9" w:name="_Toc505342025"/>
+      <w:bookmarkStart w:id="8" w:name="_Toc505342025"/>
+      <w:proofErr w:type="spellStart"/>
       <w:r>
         <w:t>Intercom_</w:t>
       </w:r>
       <w:r>
         <w:t>Root</w:t>
       </w:r>
-      <w:bookmarkEnd w:id="9"/>
+      <w:bookmarkEnd w:id="8"/>
+      <w:proofErr w:type="spellEnd"/>
     </w:p>
     <w:p/>
     <w:p>
+      <w:proofErr w:type="spellStart"/>
       <w:r>
         <w:lastRenderedPageBreak/>
-        <w:t>Intercom_Root is the root of the Intercom object tree.</w:t>
+        <w:t>Intercom_Root</w:t>
+      </w:r>
+      <w:proofErr w:type="spellEnd"/>
+      <w:r>
+        <w:t xml:space="preserve"> is the root of the Intercom object tree.</w:t>
       </w:r>
     </w:p>
     <w:p>
@@ -4511,19 +5193,34 @@
       <w:pPr>
         <w:pStyle w:val="Heading2"/>
       </w:pPr>
-      <w:bookmarkStart w:id="10" w:name="_Toc505342026"/>
+      <w:bookmarkStart w:id="9" w:name="_Toc505342026"/>
+      <w:proofErr w:type="spellStart"/>
       <w:r>
         <w:t>Intercom_</w:t>
       </w:r>
       <w:r>
         <w:t>Incoming</w:t>
       </w:r>
-      <w:bookmarkEnd w:id="10"/>
+      <w:bookmarkEnd w:id="9"/>
+      <w:proofErr w:type="spellEnd"/>
     </w:p>
     <w:p/>
     <w:p>
-      <w:r>
-        <w:t>Intercom_Incoming is in charge of the incoming datapath logic.</w:t>
+      <w:proofErr w:type="spellStart"/>
+      <w:r>
+        <w:t>Intercom_Incoming</w:t>
+      </w:r>
+      <w:proofErr w:type="spellEnd"/>
+      <w:r>
+        <w:t xml:space="preserve"> is in charge of the incoming </w:t>
+      </w:r>
+      <w:proofErr w:type="spellStart"/>
+      <w:r>
+        <w:t>datapath</w:t>
+      </w:r>
+      <w:proofErr w:type="spellEnd"/>
+      <w:r>
+        <w:t xml:space="preserve"> logic.</w:t>
       </w:r>
     </w:p>
     <w:p>
@@ -4654,16 +5351,29 @@
       <w:pPr>
         <w:pStyle w:val="Heading2"/>
       </w:pPr>
-      <w:bookmarkStart w:id="11" w:name="_Toc505342027"/>
+      <w:bookmarkStart w:id="10" w:name="_Toc505342027"/>
       <w:r>
         <w:t>Intercom Outgoing</w:t>
       </w:r>
-      <w:bookmarkEnd w:id="11"/>
+      <w:bookmarkEnd w:id="10"/>
     </w:p>
     <w:p/>
     <w:p>
-      <w:r>
-        <w:t>Intercom_Outgoing is in charge of the outgoing datapath logic.</w:t>
+      <w:proofErr w:type="spellStart"/>
+      <w:r>
+        <w:t>Intercom_Outgoing</w:t>
+      </w:r>
+      <w:proofErr w:type="spellEnd"/>
+      <w:r>
+        <w:t xml:space="preserve"> is in charge of the outgoing </w:t>
+      </w:r>
+      <w:proofErr w:type="spellStart"/>
+      <w:r>
+        <w:t>datapath</w:t>
+      </w:r>
+      <w:proofErr w:type="spellEnd"/>
+      <w:r>
+        <w:t xml:space="preserve"> logic.</w:t>
       </w:r>
     </w:p>
     <w:p/>
@@ -4794,19 +5504,26 @@
       <w:pPr>
         <w:pStyle w:val="Heading2"/>
       </w:pPr>
-      <w:bookmarkStart w:id="12" w:name="_Toc505342028"/>
+      <w:bookmarkStart w:id="11" w:name="_Toc505342028"/>
+      <w:proofErr w:type="spellStart"/>
       <w:r>
         <w:t>Intercom_</w:t>
       </w:r>
       <w:r>
         <w:t>Controller</w:t>
       </w:r>
-      <w:bookmarkEnd w:id="12"/>
+      <w:bookmarkEnd w:id="11"/>
+      <w:proofErr w:type="spellEnd"/>
     </w:p>
     <w:p/>
     <w:p>
-      <w:r>
-        <w:t>Intercom_Controller handles the control plane logic that is not Buddy specific.</w:t>
+      <w:proofErr w:type="spellStart"/>
+      <w:r>
+        <w:t>Intercom_Controller</w:t>
+      </w:r>
+      <w:proofErr w:type="spellEnd"/>
+      <w:r>
+        <w:t xml:space="preserve"> handles the control plane logic that is not Buddy specific.</w:t>
       </w:r>
     </w:p>
     <w:p/>
@@ -4924,7 +5641,8 @@
       <w:pPr>
         <w:pStyle w:val="Heading2"/>
       </w:pPr>
-      <w:bookmarkStart w:id="13" w:name="_Toc505342029"/>
+      <w:bookmarkStart w:id="12" w:name="_Toc505342029"/>
+      <w:proofErr w:type="spellStart"/>
       <w:r>
         <w:lastRenderedPageBreak/>
         <w:t>Intercom_</w:t>
@@ -4932,12 +5650,18 @@
       <w:r>
         <w:t>Buddy</w:t>
       </w:r>
-      <w:bookmarkEnd w:id="13"/>
+      <w:bookmarkEnd w:id="12"/>
+      <w:proofErr w:type="spellEnd"/>
     </w:p>
     <w:p/>
     <w:p>
-      <w:r>
-        <w:t>Intercom_Buddy handles all buddy related control plane logic and user I/O.</w:t>
+      <w:proofErr w:type="spellStart"/>
+      <w:r>
+        <w:t>Intercom_Buddy</w:t>
+      </w:r>
+      <w:proofErr w:type="spellEnd"/>
+      <w:r>
+        <w:t xml:space="preserve"> handles all buddy related control plane logic and user I/O.</w:t>
       </w:r>
     </w:p>
     <w:p>
@@ -5307,11 +6031,11 @@
       <w:pPr>
         <w:pStyle w:val="Heading2"/>
       </w:pPr>
-      <w:bookmarkStart w:id="14" w:name="_Toc505342030"/>
+      <w:bookmarkStart w:id="13" w:name="_Toc505342030"/>
       <w:r>
         <w:t>Volume Control</w:t>
       </w:r>
-      <w:bookmarkEnd w:id="14"/>
+      <w:bookmarkEnd w:id="13"/>
     </w:p>
     <w:p/>
     <w:p>
@@ -5444,22 +6168,54 @@
       <w:pPr>
         <w:pStyle w:val="Heading2"/>
       </w:pPr>
-      <w:bookmarkStart w:id="15" w:name="_Toc505342031"/>
+      <w:bookmarkStart w:id="14" w:name="_Toc505342031"/>
       <w:r>
         <w:t>Level Checkers</w:t>
       </w:r>
-      <w:bookmarkEnd w:id="15"/>
+      <w:bookmarkEnd w:id="14"/>
     </w:p>
     <w:p/>
     <w:p>
       <w:r>
-        <w:t xml:space="preserve">Base class Intercom_LevelCheckerBase manages </w:t>
+        <w:t xml:space="preserve">Base class </w:t>
+      </w:r>
+      <w:proofErr w:type="spellStart"/>
+      <w:r>
+        <w:t>Intercom_LevelCheckerBase</w:t>
+      </w:r>
+      <w:proofErr w:type="spellEnd"/>
+      <w:r>
+        <w:t xml:space="preserve"> manages </w:t>
       </w:r>
       <w:r>
         <w:t>check button and led bar.</w:t>
       </w:r>
       <w:r>
-        <w:t xml:space="preserve"> Intercom_WifiChecker and Intercom_BatteryChecker derive from this base class and implement respectively Wifi Level checking and Battery Level checking.</w:t>
+        <w:t xml:space="preserve"> </w:t>
+      </w:r>
+      <w:proofErr w:type="spellStart"/>
+      <w:r>
+        <w:t>Intercom_WifiChecker</w:t>
+      </w:r>
+      <w:proofErr w:type="spellEnd"/>
+      <w:r>
+        <w:t xml:space="preserve"> and </w:t>
+      </w:r>
+      <w:proofErr w:type="spellStart"/>
+      <w:r>
+        <w:t>Intercom_BatteryChecker</w:t>
+      </w:r>
+      <w:proofErr w:type="spellEnd"/>
+      <w:r>
+        <w:t xml:space="preserve"> derive from this base class and implement respectively </w:t>
+      </w:r>
+      <w:proofErr w:type="spellStart"/>
+      <w:r>
+        <w:t>Wifi</w:t>
+      </w:r>
+      <w:proofErr w:type="spellEnd"/>
+      <w:r>
+        <w:t xml:space="preserve"> Level checking and Battery Level checking.</w:t>
       </w:r>
     </w:p>
     <w:p/>
@@ -5471,9 +6227,9 @@
         </w:rPr>
         <w:drawing>
           <wp:inline distT="0" distB="0" distL="0" distR="0">
-            <wp:extent cx="5943600" cy="2691225"/>
+            <wp:extent cx="6275070" cy="2788920"/>
             <wp:effectExtent l="0" t="0" r="0" b="0"/>
-            <wp:docPr id="60" name="Picture 60" descr="https://yuml.me/01f04f18.png"/>
+            <wp:docPr id="6" name="Picture 6" descr="https://yuml.me/e4f3a6ab.png"/>
             <wp:cNvGraphicFramePr>
               <a:graphicFrameLocks xmlns:a="http://schemas.openxmlformats.org/drawingml/2006/main" noChangeAspect="1"/>
             </wp:cNvGraphicFramePr>
@@ -5481,7 +6237,7 @@
               <a:graphicData uri="http://schemas.openxmlformats.org/drawingml/2006/picture">
                 <pic:pic xmlns:pic="http://schemas.openxmlformats.org/drawingml/2006/picture">
                   <pic:nvPicPr>
-                    <pic:cNvPr id="0" name="usecaseImg" descr="https://yuml.me/01f04f18.png"/>
+                    <pic:cNvPr id="0" name="usecaseImg" descr="https://yuml.me/e4f3a6ab.png"/>
                     <pic:cNvPicPr>
                       <a:picLocks noChangeAspect="1" noChangeArrowheads="1"/>
                     </pic:cNvPicPr>
@@ -5502,7 +6258,7 @@
                   <pic:spPr bwMode="auto">
                     <a:xfrm>
                       <a:off x="0" y="0"/>
-                      <a:ext cx="5943600" cy="2691225"/>
+                      <a:ext cx="6276080" cy="2789369"/>
                     </a:xfrm>
                     <a:prstGeom prst="rect">
                       <a:avLst/>
@@ -5609,11 +6365,11 @@
       <w:pPr>
         <w:pStyle w:val="Heading2"/>
       </w:pPr>
-      <w:bookmarkStart w:id="16" w:name="_Toc505342032"/>
+      <w:bookmarkStart w:id="15" w:name="_Toc505342032"/>
       <w:r>
         <w:t>Codec</w:t>
       </w:r>
-      <w:bookmarkEnd w:id="16"/>
+      <w:bookmarkEnd w:id="15"/>
     </w:p>
     <w:p/>
     <w:p>
@@ -5688,14 +6444,14 @@
       <w:pPr>
         <w:pStyle w:val="Heading2"/>
       </w:pPr>
-      <w:bookmarkStart w:id="17" w:name="_Toc505342033"/>
+      <w:bookmarkStart w:id="16" w:name="_Toc505342033"/>
       <w:r>
         <w:t xml:space="preserve">Intercom </w:t>
       </w:r>
       <w:r>
         <w:t>Message Handler</w:t>
       </w:r>
-      <w:bookmarkEnd w:id="17"/>
+      <w:bookmarkEnd w:id="16"/>
     </w:p>
     <w:p/>
     <w:p>
@@ -5791,16 +6547,24 @@
       <w:pPr>
         <w:pStyle w:val="Heading2"/>
       </w:pPr>
-      <w:bookmarkStart w:id="18" w:name="_Toc505342034"/>
+      <w:bookmarkStart w:id="17" w:name="_Toc505342034"/>
       <w:r>
         <w:t>Messages</w:t>
       </w:r>
-      <w:bookmarkEnd w:id="18"/>
+      <w:bookmarkEnd w:id="17"/>
     </w:p>
     <w:p/>
     <w:p>
       <w:r>
-        <w:t>Note that the message channel is not considered reliable. Messages can get lost and the message protocols must be robust against occasional message loss. All messages except i_am are encrypted using XTEA block cipher. The secret key is configured into the device at manufacturing time.</w:t>
+        <w:t xml:space="preserve">Note that the message channel is not considered reliable. Messages can get lost and the message protocols must be robust against occasional message loss. All messages except </w:t>
+      </w:r>
+      <w:proofErr w:type="spellStart"/>
+      <w:r>
+        <w:t>i_am</w:t>
+      </w:r>
+      <w:proofErr w:type="spellEnd"/>
+      <w:r>
+        <w:t xml:space="preserve"> are encrypted using XTEA block cipher. The secret key is configured into the device at manufacturing time.</w:t>
       </w:r>
     </w:p>
     <w:p>
@@ -5872,17 +6636,41 @@
       <w:pPr>
         <w:pStyle w:val="Heading3"/>
       </w:pPr>
-      <w:bookmarkStart w:id="19" w:name="_Toc505342035"/>
+      <w:bookmarkStart w:id="18" w:name="_Toc505342035"/>
       <w:r>
         <w:lastRenderedPageBreak/>
         <w:t>Intercom IDs, Source and Destination IDs in Messages</w:t>
       </w:r>
-      <w:bookmarkEnd w:id="19"/>
+      <w:bookmarkEnd w:id="18"/>
     </w:p>
     <w:p/>
     <w:p>
       <w:r>
-        <w:t>The Intercom Server assigns IDs to intercoms, starting from 1 upwards. The Intercom Server itself has a ID of 0. The value -1/0xffffffff means ID_UNKNOWN. These IDs are used as source_id and destination_id in message communication.</w:t>
+        <w:t xml:space="preserve">The Intercom Server assigns IDs to intercoms, starting from 1 upwards. The Intercom Server itself has </w:t>
+      </w:r>
+      <w:proofErr w:type="gramStart"/>
+      <w:r>
+        <w:t>a</w:t>
+      </w:r>
+      <w:proofErr w:type="gramEnd"/>
+      <w:r>
+        <w:t xml:space="preserve"> ID of 0. The value -1/0xffffffff means ID_UNKNOWN. These IDs are used as </w:t>
+      </w:r>
+      <w:proofErr w:type="spellStart"/>
+      <w:r>
+        <w:t>source_id</w:t>
+      </w:r>
+      <w:proofErr w:type="spellEnd"/>
+      <w:r>
+        <w:t xml:space="preserve"> and </w:t>
+      </w:r>
+      <w:proofErr w:type="spellStart"/>
+      <w:r>
+        <w:t>destination_id</w:t>
+      </w:r>
+      <w:proofErr w:type="spellEnd"/>
+      <w:r>
+        <w:t xml:space="preserve"> in message communication.</w:t>
       </w:r>
     </w:p>
     <w:p/>
@@ -5891,19 +6679,34 @@
       <w:pPr>
         <w:pStyle w:val="Heading2"/>
       </w:pPr>
-      <w:bookmarkStart w:id="20" w:name="_Toc505342036"/>
+      <w:bookmarkStart w:id="19" w:name="_Toc505342036"/>
+      <w:proofErr w:type="spellStart"/>
       <w:r>
         <w:t>Intercom_Cloud</w:t>
       </w:r>
       <w:r>
         <w:t>API</w:t>
       </w:r>
-      <w:bookmarkEnd w:id="20"/>
+      <w:bookmarkEnd w:id="19"/>
+      <w:proofErr w:type="spellEnd"/>
     </w:p>
     <w:p/>
     <w:p>
-      <w:r>
-        <w:t>Intercom_CloudAPI represents the API toward the cloud/Hola App.</w:t>
+      <w:proofErr w:type="spellStart"/>
+      <w:r>
+        <w:t>Intercom_CloudAPI</w:t>
+      </w:r>
+      <w:proofErr w:type="spellEnd"/>
+      <w:r>
+        <w:t xml:space="preserve"> represents the API toward the cloud/</w:t>
+      </w:r>
+      <w:proofErr w:type="spellStart"/>
+      <w:r>
+        <w:t>Hola</w:t>
+      </w:r>
+      <w:proofErr w:type="spellEnd"/>
+      <w:r>
+        <w:t xml:space="preserve"> App.</w:t>
       </w:r>
     </w:p>
     <w:p/>
@@ -5982,19 +6785,34 @@
       <w:pPr>
         <w:pStyle w:val="Heading2"/>
       </w:pPr>
-      <w:bookmarkStart w:id="21" w:name="_Toc505342037"/>
+      <w:bookmarkStart w:id="20" w:name="_Toc505342037"/>
+      <w:proofErr w:type="spellStart"/>
       <w:r>
         <w:t>Intercom_ButtonsAnd</w:t>
       </w:r>
       <w:r>
         <w:t>Leds</w:t>
       </w:r>
-      <w:bookmarkEnd w:id="21"/>
+      <w:bookmarkEnd w:id="20"/>
+      <w:proofErr w:type="spellEnd"/>
     </w:p>
     <w:p/>
     <w:p>
-      <w:r>
-        <w:t>Intercom_ButtonsAndLeds encapsulates interaction with buttons and leds. Uses the SX1509 I/O extender library.</w:t>
+      <w:proofErr w:type="spellStart"/>
+      <w:r>
+        <w:t>Intercom_ButtonsAndLeds</w:t>
+      </w:r>
+      <w:proofErr w:type="spellEnd"/>
+      <w:r>
+        <w:t xml:space="preserve"> encapsulates interaction with buttons and </w:t>
+      </w:r>
+      <w:proofErr w:type="spellStart"/>
+      <w:r>
+        <w:t>leds</w:t>
+      </w:r>
+      <w:proofErr w:type="spellEnd"/>
+      <w:r>
+        <w:t>. Uses the SX1509 I/O extender library.</w:t>
       </w:r>
     </w:p>
     <w:p/>
@@ -6008,7 +6826,7 @@
           <wp:inline distT="0" distB="0" distL="0" distR="0">
             <wp:extent cx="5943600" cy="3619786"/>
             <wp:effectExtent l="0" t="0" r="0" b="0"/>
-            <wp:docPr id="49" name="Picture 49" descr="https://yuml.me/ff401246.png"/>
+            <wp:docPr id="10" name="Picture 10" descr="https://yuml.me/8f27c421.png"/>
             <wp:cNvGraphicFramePr>
               <a:graphicFrameLocks xmlns:a="http://schemas.openxmlformats.org/drawingml/2006/main" noChangeAspect="1"/>
             </wp:cNvGraphicFramePr>
@@ -6016,7 +6834,7 @@
               <a:graphicData uri="http://schemas.openxmlformats.org/drawingml/2006/picture">
                 <pic:pic xmlns:pic="http://schemas.openxmlformats.org/drawingml/2006/picture">
                   <pic:nvPicPr>
-                    <pic:cNvPr id="0" name="usecaseImg" descr="https://yuml.me/ff401246.png"/>
+                    <pic:cNvPr id="0" name="usecaseImg" descr="https://yuml.me/8f27c421.png"/>
                     <pic:cNvPicPr>
                       <a:picLocks noChangeAspect="1" noChangeArrowheads="1"/>
                     </pic:cNvPicPr>
@@ -6068,11 +6886,11 @@
       <w:pPr>
         <w:pStyle w:val="Heading2"/>
       </w:pPr>
-      <w:bookmarkStart w:id="22" w:name="_Toc505342038"/>
+      <w:bookmarkStart w:id="21" w:name="_Toc505342038"/>
       <w:r>
         <w:t>Trace &amp; Debug</w:t>
       </w:r>
-      <w:bookmarkEnd w:id="22"/>
+      <w:bookmarkEnd w:id="21"/>
     </w:p>
     <w:p>
       <w:pPr>
@@ -6083,7 +6901,31 @@
         </w:numPr>
       </w:pPr>
       <w:r>
-        <w:t>Tracing: plf_utils.h has a Trace print API (PLF_PRINT) with printgroups that can be enabled/disabled via the cloudAPI.</w:t>
+        <w:t xml:space="preserve">Tracing: </w:t>
+      </w:r>
+      <w:proofErr w:type="spellStart"/>
+      <w:r>
+        <w:t>plf_utils.h</w:t>
+      </w:r>
+      <w:proofErr w:type="spellEnd"/>
+      <w:r>
+        <w:t xml:space="preserve"> has a Trace print API (PLF_PRINT) with </w:t>
+      </w:r>
+      <w:proofErr w:type="spellStart"/>
+      <w:r>
+        <w:t>printgroups</w:t>
+      </w:r>
+      <w:proofErr w:type="spellEnd"/>
+      <w:r>
+        <w:t xml:space="preserve"> that can be enabled/disabled via the </w:t>
+      </w:r>
+      <w:proofErr w:type="spellStart"/>
+      <w:r>
+        <w:t>cloudAPI</w:t>
+      </w:r>
+      <w:proofErr w:type="spellEnd"/>
+      <w:r>
+        <w:t>.</w:t>
       </w:r>
     </w:p>
     <w:p>
@@ -6095,8 +6937,21 @@
         </w:numPr>
       </w:pPr>
       <w:r>
-        <w:t>Asserts: plf_assert in plf_utils.h</w:t>
-      </w:r>
+        <w:t xml:space="preserve">Asserts: </w:t>
+      </w:r>
+      <w:proofErr w:type="spellStart"/>
+      <w:r>
+        <w:t>plf_assert</w:t>
+      </w:r>
+      <w:proofErr w:type="spellEnd"/>
+      <w:r>
+        <w:t xml:space="preserve"> in </w:t>
+      </w:r>
+      <w:proofErr w:type="spellStart"/>
+      <w:r>
+        <w:t>plf_utils.h</w:t>
+      </w:r>
+      <w:proofErr w:type="spellEnd"/>
     </w:p>
     <w:p>
       <w:pPr>
@@ -6107,7 +6962,15 @@
         </w:numPr>
       </w:pPr>
       <w:r>
-        <w:t>Error return codes: Each module has a unique MODULE_ID to be used as a base for error return codes (e.g. return –(MODULE_ID+1)).</w:t>
+        <w:t xml:space="preserve">Error return codes: Each module has a unique MODULE_ID to be used as a base for error return codes (e.g. return </w:t>
+      </w:r>
+      <w:proofErr w:type="gramStart"/>
+      <w:r>
+        <w:t>–(</w:t>
+      </w:r>
+      <w:proofErr w:type="gramEnd"/>
+      <w:r>
+        <w:t>MODULE_ID+1)).</w:t>
       </w:r>
     </w:p>
     <w:p>
@@ -6119,10 +6982,23 @@
         </w:numPr>
       </w:pPr>
       <w:r>
-        <w:t>Event Counting: See plf_even_counter.h</w:t>
-      </w:r>
-      <w:r>
-        <w:t>. Counters can be displayed by datadumping the stats module.</w:t>
+        <w:t xml:space="preserve">Event Counting: See </w:t>
+      </w:r>
+      <w:proofErr w:type="spellStart"/>
+      <w:r>
+        <w:t>plf_even_counter.h</w:t>
+      </w:r>
+      <w:proofErr w:type="spellEnd"/>
+      <w:r>
+        <w:t xml:space="preserve">. Counters can be displayed by </w:t>
+      </w:r>
+      <w:proofErr w:type="spellStart"/>
+      <w:r>
+        <w:t>datadumping</w:t>
+      </w:r>
+      <w:proofErr w:type="spellEnd"/>
+      <w:r>
+        <w:t xml:space="preserve"> the stats module.</w:t>
       </w:r>
     </w:p>
     <w:p>
@@ -6142,17 +7018,25 @@
       <w:pPr>
         <w:pStyle w:val="Heading2"/>
       </w:pPr>
-      <w:bookmarkStart w:id="23" w:name="_Toc505342039"/>
+      <w:bookmarkStart w:id="22" w:name="_Toc505342039"/>
       <w:r>
         <w:t>Registry</w:t>
       </w:r>
-      <w:bookmarkEnd w:id="23"/>
+      <w:bookmarkEnd w:id="22"/>
     </w:p>
     <w:p/>
     <w:p>
       <w:r>
         <w:lastRenderedPageBreak/>
-        <w:t>The Registry keeps track of a number of Registry elements (strings) identified by a registry key. Registry elements can be set, retrieved and removed (made invalid). Certain registry elements are persistent (i.e stored in non-volatile memory), others are volatile. See list below.</w:t>
+        <w:t>The Registry keeps track of a number of Registry elements (strings) identified by a registry key. Registry elements can be set, retrieved and removed (made invalid). Certain registry elements are persistent (</w:t>
+      </w:r>
+      <w:proofErr w:type="spellStart"/>
+      <w:r>
+        <w:t>i.e</w:t>
+      </w:r>
+      <w:proofErr w:type="spellEnd"/>
+      <w:r>
+        <w:t xml:space="preserve"> stored in non-volatile memory), others are volatile. See list below.</w:t>
       </w:r>
     </w:p>
     <w:p>
@@ -6209,9 +7093,9 @@
         </w:rPr>
         <w:drawing>
           <wp:inline distT="0" distB="0" distL="0" distR="0">
-            <wp:extent cx="3954780" cy="1173480"/>
-            <wp:effectExtent l="0" t="0" r="7620" b="7620"/>
-            <wp:docPr id="8" name="Picture 8" descr="https://yuml.me/5036447d.png"/>
+            <wp:extent cx="3954780" cy="1333500"/>
+            <wp:effectExtent l="0" t="0" r="7620" b="0"/>
+            <wp:docPr id="12" name="Picture 12" descr="https://yuml.me/48ec59b3.png"/>
             <wp:cNvGraphicFramePr>
               <a:graphicFrameLocks xmlns:a="http://schemas.openxmlformats.org/drawingml/2006/main" noChangeAspect="1"/>
             </wp:cNvGraphicFramePr>
@@ -6219,7 +7103,7 @@
               <a:graphicData uri="http://schemas.openxmlformats.org/drawingml/2006/picture">
                 <pic:pic xmlns:pic="http://schemas.openxmlformats.org/drawingml/2006/picture">
                   <pic:nvPicPr>
-                    <pic:cNvPr id="0" name="usecaseImg" descr="https://yuml.me/5036447d.png"/>
+                    <pic:cNvPr id="0" name="usecaseImg" descr="https://yuml.me/48ec59b3.png"/>
                     <pic:cNvPicPr>
                       <a:picLocks noChangeAspect="1" noChangeArrowheads="1"/>
                     </pic:cNvPicPr>
@@ -6240,7 +7124,7 @@
                   <pic:spPr bwMode="auto">
                     <a:xfrm>
                       <a:off x="0" y="0"/>
-                      <a:ext cx="3954780" cy="1173480"/>
+                      <a:ext cx="3954780" cy="1333500"/>
                     </a:xfrm>
                     <a:prstGeom prst="rect">
                       <a:avLst/>
@@ -6256,6 +7140,8 @@
           </wp:inline>
         </w:drawing>
       </w:r>
+      <w:bookmarkStart w:id="23" w:name="_GoBack"/>
+      <w:bookmarkEnd w:id="23"/>
     </w:p>
     <w:p>
       <w:pPr>
@@ -6280,7 +7166,31 @@
     <w:p/>
     <w:p>
       <w:r>
-        <w:t>Other objects can register a data dump function with the Plf_DataDump object. A data dump function implementation prints out the object’s state. Plf_DataDump hooks into the CloudAPI so that the user can request a data dump of any registered object.</w:t>
+        <w:t xml:space="preserve">Other objects can register a data dump function with the </w:t>
+      </w:r>
+      <w:proofErr w:type="spellStart"/>
+      <w:r>
+        <w:t>Plf_DataDump</w:t>
+      </w:r>
+      <w:proofErr w:type="spellEnd"/>
+      <w:r>
+        <w:t xml:space="preserve"> object. A data dump function implementation prints out the object’s state. </w:t>
+      </w:r>
+      <w:proofErr w:type="spellStart"/>
+      <w:r>
+        <w:t>Plf_DataDump</w:t>
+      </w:r>
+      <w:proofErr w:type="spellEnd"/>
+      <w:r>
+        <w:t xml:space="preserve"> hooks into the </w:t>
+      </w:r>
+      <w:proofErr w:type="spellStart"/>
+      <w:r>
+        <w:t>CloudAPI</w:t>
+      </w:r>
+      <w:proofErr w:type="spellEnd"/>
+      <w:r>
+        <w:t xml:space="preserve"> so that the user can request a data dump of any registered object.</w:t>
       </w:r>
     </w:p>
     <w:p>
@@ -6355,8 +7265,29 @@
     </w:p>
     <w:p/>
     <w:p>
-      <w:r>
-        <w:t>Message_Handler is the central object. Intercom_name_to_id table and interom_id_to_intercom table are used for Intercom name to id mapping and looking up corresponding Intercom objects.</w:t>
+      <w:proofErr w:type="spellStart"/>
+      <w:r>
+        <w:t>Message_Handler</w:t>
+      </w:r>
+      <w:proofErr w:type="spellEnd"/>
+      <w:r>
+        <w:t xml:space="preserve"> is the central object. </w:t>
+      </w:r>
+      <w:proofErr w:type="spellStart"/>
+      <w:r>
+        <w:t>Intercom_name_to_id</w:t>
+      </w:r>
+      <w:proofErr w:type="spellEnd"/>
+      <w:r>
+        <w:t xml:space="preserve"> table and </w:t>
+      </w:r>
+      <w:proofErr w:type="spellStart"/>
+      <w:r>
+        <w:t>interom_id_to_intercom</w:t>
+      </w:r>
+      <w:proofErr w:type="spellEnd"/>
+      <w:r>
+        <w:t xml:space="preserve"> table are used for Intercom name to id mapping and looking up corresponding Intercom objects.</w:t>
       </w:r>
     </w:p>
     <w:p>
@@ -6576,7 +7507,7 @@
           <w:rPr>
             <w:noProof/>
           </w:rPr>
-          <w:t>2</w:t>
+          <w:t>26</w:t>
         </w:r>
         <w:r>
           <w:rPr>
@@ -6643,6 +7574,7 @@
       </w:sdtPr>
       <w:sdtEndPr/>
       <w:sdtContent>
+        <w:proofErr w:type="spellStart"/>
         <w:r>
           <w:rPr>
             <w:rFonts w:asciiTheme="majorHAnsi" w:eastAsiaTheme="majorEastAsia" w:hAnsiTheme="majorHAnsi" w:cstheme="majorBidi"/>
@@ -6650,7 +7582,17 @@
             <w:sz w:val="24"/>
             <w:szCs w:val="24"/>
           </w:rPr>
-          <w:t>Hola Intercom Software Guide</w:t>
+          <w:t>Hola</w:t>
+        </w:r>
+        <w:proofErr w:type="spellEnd"/>
+        <w:r>
+          <w:rPr>
+            <w:rFonts w:asciiTheme="majorHAnsi" w:eastAsiaTheme="majorEastAsia" w:hAnsiTheme="majorHAnsi" w:cstheme="majorBidi"/>
+            <w:color w:val="1CADE4" w:themeColor="accent1"/>
+            <w:sz w:val="24"/>
+            <w:szCs w:val="24"/>
+          </w:rPr>
+          <w:t xml:space="preserve"> Intercom Software Guide</w:t>
         </w:r>
       </w:sdtContent>
     </w:sdt>
@@ -9990,6 +10932,8 @@
     <w:rsid w:val="00570C17"/>
     <w:rsid w:val="005A79B9"/>
     <w:rsid w:val="00711EB8"/>
+    <w:rsid w:val="009832AE"/>
+    <w:rsid w:val="00B6692E"/>
     <w:rsid w:val="00B6797A"/>
     <w:rsid w:val="00C03988"/>
     <w:rsid w:val="00DE47C7"/>
@@ -10741,7 +11685,7 @@
 </file>
 
 <file path=customXml/itemProps2.xml><?xml version="1.0" encoding="utf-8"?>
-<ds:datastoreItem xmlns:ds="http://schemas.openxmlformats.org/officeDocument/2006/customXml" ds:itemID="{E252517E-68DB-444A-872C-3915EAB00A01}">
+<ds:datastoreItem xmlns:ds="http://schemas.openxmlformats.org/officeDocument/2006/customXml" ds:itemID="{EB47FC12-DC85-4759-81ED-359083E3D05C}">
   <ds:schemaRefs>
     <ds:schemaRef ds:uri="http://schemas.openxmlformats.org/officeDocument/2006/bibliography"/>
   </ds:schemaRefs>

</xml_diff>

<commit_message>
LedBar flashes slowly when battery is low
</commit_message>
<xml_diff>
--- a/doc/HolaSoftwareGuide.docx
+++ b/doc/HolaSoftwareGuide.docx
@@ -806,6 +806,157 @@
       <w:proofErr w:type="spellEnd"/>
       <w:r>
         <w:t>.</w:t>
+      </w:r>
+    </w:p>
+    <w:p>
+      <w:pPr>
+        <w:pStyle w:val="ListParagraph"/>
+        <w:numPr>
+          <w:ilvl w:val="0"/>
+          <w:numId w:val="27"/>
+        </w:numPr>
+      </w:pPr>
+      <w:r>
+        <w:t>3/7/2018: Modified pin assignments</w:t>
+      </w:r>
+    </w:p>
+    <w:p>
+      <w:pPr>
+        <w:pStyle w:val="ListParagraph"/>
+        <w:numPr>
+          <w:ilvl w:val="0"/>
+          <w:numId w:val="27"/>
+        </w:numPr>
+      </w:pPr>
+      <w:r>
+        <w:t xml:space="preserve">3/7/2018: </w:t>
+      </w:r>
+      <w:proofErr w:type="spellStart"/>
+      <w:r>
+        <w:t>LedBar</w:t>
+      </w:r>
+      <w:proofErr w:type="spellEnd"/>
+      <w:r>
+        <w:t xml:space="preserve"> has now </w:t>
+      </w:r>
+      <w:proofErr w:type="gramStart"/>
+      <w:r>
+        <w:t>breathe(</w:t>
+      </w:r>
+      <w:proofErr w:type="gramEnd"/>
+      <w:r>
+        <w:t xml:space="preserve">) method and </w:t>
+      </w:r>
+      <w:proofErr w:type="spellStart"/>
+      <w:r>
+        <w:t>setExclusive</w:t>
+      </w:r>
+      <w:proofErr w:type="spellEnd"/>
+      <w:r>
+        <w:t>/</w:t>
+      </w:r>
+      <w:proofErr w:type="spellStart"/>
+      <w:r>
+        <w:t>isExclusive</w:t>
+      </w:r>
+      <w:proofErr w:type="spellEnd"/>
+      <w:r>
+        <w:t>() methods.</w:t>
+      </w:r>
+    </w:p>
+    <w:p>
+      <w:pPr>
+        <w:pStyle w:val="ListParagraph"/>
+        <w:numPr>
+          <w:ilvl w:val="0"/>
+          <w:numId w:val="27"/>
+        </w:numPr>
+      </w:pPr>
+      <w:r>
+        <w:t xml:space="preserve">3/7/2018: </w:t>
+      </w:r>
+      <w:proofErr w:type="spellStart"/>
+      <w:r>
+        <w:t>BatteryChecker</w:t>
+      </w:r>
+      <w:proofErr w:type="spellEnd"/>
+      <w:r>
+        <w:t xml:space="preserve"> inherits from </w:t>
+      </w:r>
+      <w:proofErr w:type="spellStart"/>
+      <w:r>
+        <w:t>TickerBase</w:t>
+      </w:r>
+      <w:proofErr w:type="spellEnd"/>
+      <w:r>
+        <w:t xml:space="preserve"> and uses </w:t>
+      </w:r>
+      <w:proofErr w:type="spellStart"/>
+      <w:r>
+        <w:t>LedBar</w:t>
+      </w:r>
+      <w:proofErr w:type="spellEnd"/>
+      <w:r>
+        <w:t xml:space="preserve"> </w:t>
+      </w:r>
+      <w:proofErr w:type="gramStart"/>
+      <w:r>
+        <w:t>breathe(</w:t>
+      </w:r>
+      <w:proofErr w:type="gramEnd"/>
+      <w:r>
+        <w:t>) method</w:t>
+      </w:r>
+      <w:r>
+        <w:t xml:space="preserve"> and exclusive API</w:t>
+      </w:r>
+      <w:r>
+        <w:t>.</w:t>
+      </w:r>
+    </w:p>
+    <w:p>
+      <w:pPr>
+        <w:pStyle w:val="ListParagraph"/>
+        <w:numPr>
+          <w:ilvl w:val="0"/>
+          <w:numId w:val="27"/>
+        </w:numPr>
+      </w:pPr>
+      <w:r>
+        <w:t xml:space="preserve">3/7/2018: Root ticks </w:t>
+      </w:r>
+      <w:proofErr w:type="spellStart"/>
+      <w:r>
+        <w:t>batteryChecker</w:t>
+      </w:r>
+      <w:proofErr w:type="spellEnd"/>
+    </w:p>
+    <w:p>
+      <w:pPr>
+        <w:pStyle w:val="ListParagraph"/>
+        <w:numPr>
+          <w:ilvl w:val="0"/>
+          <w:numId w:val="27"/>
+        </w:numPr>
+      </w:pPr>
+      <w:r>
+        <w:t xml:space="preserve">3/7/2018: </w:t>
+      </w:r>
+      <w:proofErr w:type="spellStart"/>
+      <w:r>
+        <w:t>VolumeControl</w:t>
+      </w:r>
+      <w:proofErr w:type="spellEnd"/>
+      <w:r>
+        <w:t xml:space="preserve"> uses </w:t>
+      </w:r>
+      <w:proofErr w:type="spellStart"/>
+      <w:r>
+        <w:t>LedBar</w:t>
+      </w:r>
+      <w:proofErr w:type="spellEnd"/>
+      <w:r>
+        <w:t xml:space="preserve"> exclusive API.</w:t>
       </w:r>
     </w:p>
     <w:p>
@@ -1642,6 +1793,8 @@
               </w:rPr>
               <w:t>Intercom_Incoming</w:t>
             </w:r>
+            <w:bookmarkStart w:id="1" w:name="_GoBack"/>
+            <w:bookmarkEnd w:id="1"/>
             <w:r>
               <w:rPr>
                 <w:noProof/>
@@ -2773,7 +2926,7 @@
                 <w:noProof/>
                 <w:webHidden/>
               </w:rPr>
-              <w:t>25</w:t>
+              <w:t>26</w:t>
             </w:r>
             <w:r>
               <w:rPr>
@@ -3054,12 +3207,12 @@
       <w:pPr>
         <w:pStyle w:val="Heading1"/>
       </w:pPr>
-      <w:bookmarkStart w:id="1" w:name="_Toc505342018"/>
+      <w:bookmarkStart w:id="2" w:name="_Toc505342018"/>
       <w:r>
         <w:lastRenderedPageBreak/>
         <w:t>Version Control</w:t>
       </w:r>
-      <w:bookmarkEnd w:id="1"/>
+      <w:bookmarkEnd w:id="2"/>
     </w:p>
     <w:p/>
     <w:p>
@@ -3077,14 +3230,14 @@
       <w:pPr>
         <w:pStyle w:val="Heading1"/>
       </w:pPr>
-      <w:bookmarkStart w:id="2" w:name="_Toc505342019"/>
+      <w:bookmarkStart w:id="3" w:name="_Toc505342019"/>
       <w:r>
         <w:t xml:space="preserve">Third Party </w:t>
       </w:r>
       <w:r>
         <w:t>Components</w:t>
       </w:r>
-      <w:bookmarkEnd w:id="2"/>
+      <w:bookmarkEnd w:id="3"/>
     </w:p>
     <w:p/>
     <w:p>
@@ -3294,11 +3447,11 @@
       <w:pPr>
         <w:pStyle w:val="Heading1"/>
       </w:pPr>
-      <w:bookmarkStart w:id="3" w:name="_Toc505342020"/>
+      <w:bookmarkStart w:id="4" w:name="_Toc505342020"/>
       <w:r>
         <w:t>Shell Commands</w:t>
       </w:r>
-      <w:bookmarkEnd w:id="3"/>
+      <w:bookmarkEnd w:id="4"/>
     </w:p>
     <w:p/>
     <w:p>
@@ -3572,11 +3725,11 @@
       <w:pPr>
         <w:pStyle w:val="Heading1"/>
       </w:pPr>
-      <w:bookmarkStart w:id="4" w:name="_Toc505342021"/>
+      <w:bookmarkStart w:id="5" w:name="_Toc505342021"/>
       <w:r>
         <w:t>Pin Assignments</w:t>
       </w:r>
-      <w:bookmarkEnd w:id="4"/>
+      <w:bookmarkEnd w:id="5"/>
     </w:p>
     <w:p>
       <w:pPr>
@@ -4222,6 +4375,32 @@
         </w:rPr>
         <w:t xml:space="preserve">7 = </w:t>
       </w:r>
+      <w:r>
+        <w:rPr>
+          <w:rFonts w:ascii="Calibri" w:eastAsia="Times New Roman" w:hAnsi="Calibri" w:cs="Calibri"/>
+          <w:color w:val="000000"/>
+          <w:lang w:eastAsia="nl-BE"/>
+        </w:rPr>
+        <w:t>LED Bar 1</w:t>
+      </w:r>
+    </w:p>
+    <w:p>
+      <w:pPr>
+        <w:spacing w:after="0" w:line="240" w:lineRule="auto"/>
+        <w:rPr>
+          <w:rFonts w:ascii="Calibri" w:eastAsia="Times New Roman" w:hAnsi="Calibri" w:cs="Calibri"/>
+          <w:color w:val="000000"/>
+          <w:lang w:eastAsia="nl-BE"/>
+        </w:rPr>
+      </w:pPr>
+      <w:r>
+        <w:rPr>
+          <w:rFonts w:ascii="Calibri" w:eastAsia="Times New Roman" w:hAnsi="Calibri" w:cs="Calibri"/>
+          <w:color w:val="000000"/>
+          <w:lang w:eastAsia="nl-BE"/>
+        </w:rPr>
+        <w:t xml:space="preserve">8 = </w:t>
+      </w:r>
       <w:proofErr w:type="spellStart"/>
       <w:r>
         <w:rPr>
@@ -4229,6 +4408,78 @@
           <w:color w:val="000000"/>
           <w:lang w:eastAsia="nl-BE"/>
         </w:rPr>
+        <w:t>Vol.Dec</w:t>
+      </w:r>
+      <w:proofErr w:type="spellEnd"/>
+      <w:r>
+        <w:rPr>
+          <w:rFonts w:ascii="Calibri" w:eastAsia="Times New Roman" w:hAnsi="Calibri" w:cs="Calibri"/>
+          <w:color w:val="000000"/>
+          <w:lang w:eastAsia="nl-BE"/>
+        </w:rPr>
+        <w:t>.</w:t>
+      </w:r>
+    </w:p>
+    <w:p>
+      <w:pPr>
+        <w:spacing w:after="0" w:line="240" w:lineRule="auto"/>
+        <w:rPr>
+          <w:rFonts w:ascii="Calibri" w:eastAsia="Times New Roman" w:hAnsi="Calibri" w:cs="Calibri"/>
+          <w:color w:val="000000"/>
+          <w:lang w:eastAsia="nl-BE"/>
+        </w:rPr>
+      </w:pPr>
+      <w:r>
+        <w:rPr>
+          <w:rFonts w:ascii="Calibri" w:eastAsia="Times New Roman" w:hAnsi="Calibri" w:cs="Calibri"/>
+          <w:color w:val="000000"/>
+          <w:lang w:eastAsia="nl-BE"/>
+        </w:rPr>
+        <w:t xml:space="preserve">9 = </w:t>
+      </w:r>
+      <w:proofErr w:type="spellStart"/>
+      <w:r>
+        <w:rPr>
+          <w:rFonts w:ascii="Calibri" w:eastAsia="Times New Roman" w:hAnsi="Calibri" w:cs="Calibri"/>
+          <w:color w:val="000000"/>
+          <w:lang w:eastAsia="nl-BE"/>
+        </w:rPr>
+        <w:t>Vol.Inc</w:t>
+      </w:r>
+      <w:proofErr w:type="spellEnd"/>
+      <w:r>
+        <w:rPr>
+          <w:rFonts w:ascii="Calibri" w:eastAsia="Times New Roman" w:hAnsi="Calibri" w:cs="Calibri"/>
+          <w:color w:val="000000"/>
+          <w:lang w:eastAsia="nl-BE"/>
+        </w:rPr>
+        <w:t>.</w:t>
+      </w:r>
+    </w:p>
+    <w:p>
+      <w:pPr>
+        <w:spacing w:after="0" w:line="240" w:lineRule="auto"/>
+        <w:rPr>
+          <w:rFonts w:ascii="Calibri" w:eastAsia="Times New Roman" w:hAnsi="Calibri" w:cs="Calibri"/>
+          <w:color w:val="000000"/>
+          <w:lang w:eastAsia="nl-BE"/>
+        </w:rPr>
+      </w:pPr>
+      <w:r>
+        <w:rPr>
+          <w:rFonts w:ascii="Calibri" w:eastAsia="Times New Roman" w:hAnsi="Calibri" w:cs="Calibri"/>
+          <w:color w:val="000000"/>
+          <w:lang w:eastAsia="nl-BE"/>
+        </w:rPr>
+        <w:t xml:space="preserve">10 = </w:t>
+      </w:r>
+      <w:proofErr w:type="spellStart"/>
+      <w:r>
+        <w:rPr>
+          <w:rFonts w:ascii="Calibri" w:eastAsia="Times New Roman" w:hAnsi="Calibri" w:cs="Calibri"/>
+          <w:color w:val="000000"/>
+          <w:lang w:eastAsia="nl-BE"/>
+        </w:rPr>
         <w:t>Wifi</w:t>
       </w:r>
       <w:proofErr w:type="spellEnd"/>
@@ -4256,7 +4507,189 @@
           <w:color w:val="000000"/>
           <w:lang w:eastAsia="nl-BE"/>
         </w:rPr>
-        <w:t xml:space="preserve">8 = </w:t>
+        <w:t>11 = LED Bar 1</w:t>
+      </w:r>
+    </w:p>
+    <w:p>
+      <w:pPr>
+        <w:spacing w:after="0" w:line="240" w:lineRule="auto"/>
+        <w:rPr>
+          <w:rFonts w:ascii="Calibri" w:eastAsia="Times New Roman" w:hAnsi="Calibri" w:cs="Calibri"/>
+          <w:color w:val="000000"/>
+          <w:lang w:eastAsia="nl-BE"/>
+        </w:rPr>
+      </w:pPr>
+      <w:r>
+        <w:rPr>
+          <w:rFonts w:ascii="Calibri" w:eastAsia="Times New Roman" w:hAnsi="Calibri" w:cs="Calibri"/>
+          <w:color w:val="000000"/>
+          <w:lang w:eastAsia="nl-BE"/>
+        </w:rPr>
+        <w:t>12 = LED Bar 2</w:t>
+      </w:r>
+    </w:p>
+    <w:p>
+      <w:pPr>
+        <w:spacing w:after="0" w:line="240" w:lineRule="auto"/>
+        <w:rPr>
+          <w:rFonts w:ascii="Calibri" w:eastAsia="Times New Roman" w:hAnsi="Calibri" w:cs="Calibri"/>
+          <w:color w:val="000000"/>
+          <w:lang w:eastAsia="nl-BE"/>
+        </w:rPr>
+      </w:pPr>
+      <w:r>
+        <w:rPr>
+          <w:rFonts w:ascii="Calibri" w:eastAsia="Times New Roman" w:hAnsi="Calibri" w:cs="Calibri"/>
+          <w:color w:val="000000"/>
+          <w:lang w:eastAsia="nl-BE"/>
+        </w:rPr>
+        <w:t>13 = LED Bar 3</w:t>
+      </w:r>
+    </w:p>
+    <w:p>
+      <w:pPr>
+        <w:spacing w:after="0" w:line="240" w:lineRule="auto"/>
+        <w:rPr>
+          <w:rFonts w:ascii="Calibri" w:eastAsia="Times New Roman" w:hAnsi="Calibri" w:cs="Calibri"/>
+          <w:color w:val="000000"/>
+          <w:lang w:eastAsia="nl-BE"/>
+        </w:rPr>
+      </w:pPr>
+      <w:r>
+        <w:rPr>
+          <w:rFonts w:ascii="Calibri" w:eastAsia="Times New Roman" w:hAnsi="Calibri" w:cs="Calibri"/>
+          <w:color w:val="000000"/>
+          <w:lang w:eastAsia="nl-BE"/>
+        </w:rPr>
+        <w:t>14 = LED Bar 4</w:t>
+      </w:r>
+    </w:p>
+    <w:p>
+      <w:pPr>
+        <w:spacing w:after="0" w:line="240" w:lineRule="auto"/>
+        <w:rPr>
+          <w:rFonts w:ascii="Calibri" w:eastAsia="Times New Roman" w:hAnsi="Calibri" w:cs="Calibri"/>
+          <w:color w:val="000000"/>
+          <w:lang w:eastAsia="nl-BE"/>
+        </w:rPr>
+      </w:pPr>
+      <w:r>
+        <w:rPr>
+          <w:rFonts w:ascii="Calibri" w:eastAsia="Times New Roman" w:hAnsi="Calibri" w:cs="Calibri"/>
+          <w:color w:val="000000"/>
+          <w:lang w:eastAsia="nl-BE"/>
+        </w:rPr>
+        <w:t>15 = LED Bar 0</w:t>
+      </w:r>
+    </w:p>
+    <w:p>
+      <w:pPr>
+        <w:spacing w:after="0" w:line="240" w:lineRule="auto"/>
+        <w:rPr>
+          <w:rFonts w:ascii="Calibri" w:eastAsia="Times New Roman" w:hAnsi="Calibri" w:cs="Calibri"/>
+          <w:color w:val="000000"/>
+          <w:lang w:eastAsia="nl-BE"/>
+        </w:rPr>
+      </w:pPr>
+    </w:p>
+    <w:p>
+      <w:pPr>
+        <w:spacing w:after="0" w:line="240" w:lineRule="auto"/>
+        <w:rPr>
+          <w:rFonts w:ascii="Calibri" w:eastAsia="Times New Roman" w:hAnsi="Calibri" w:cs="Calibri"/>
+          <w:color w:val="000000"/>
+          <w:lang w:eastAsia="nl-BE"/>
+        </w:rPr>
+      </w:pPr>
+      <w:r>
+        <w:rPr>
+          <w:rFonts w:ascii="Calibri" w:eastAsia="Times New Roman" w:hAnsi="Calibri" w:cs="Calibri"/>
+          <w:color w:val="000000"/>
+          <w:lang w:eastAsia="nl-BE"/>
+        </w:rPr>
+        <w:t>On Photons pins on dummy setup:</w:t>
+      </w:r>
+    </w:p>
+    <w:p>
+      <w:pPr>
+        <w:spacing w:after="0" w:line="240" w:lineRule="auto"/>
+        <w:rPr>
+          <w:rFonts w:ascii="Calibri" w:eastAsia="Times New Roman" w:hAnsi="Calibri" w:cs="Calibri"/>
+          <w:color w:val="000000"/>
+          <w:lang w:eastAsia="nl-BE"/>
+        </w:rPr>
+      </w:pPr>
+    </w:p>
+    <w:p>
+      <w:pPr>
+        <w:spacing w:after="0" w:line="240" w:lineRule="auto"/>
+        <w:rPr>
+          <w:rFonts w:ascii="Calibri" w:eastAsia="Times New Roman" w:hAnsi="Calibri" w:cs="Calibri"/>
+          <w:color w:val="000000"/>
+          <w:lang w:eastAsia="nl-BE"/>
+        </w:rPr>
+      </w:pPr>
+      <w:r>
+        <w:rPr>
+          <w:rFonts w:ascii="Calibri" w:eastAsia="Times New Roman" w:hAnsi="Calibri" w:cs="Calibri"/>
+          <w:color w:val="000000"/>
+          <w:lang w:eastAsia="nl-BE"/>
+        </w:rPr>
+        <w:t>A5 = SI to codec</w:t>
+      </w:r>
+    </w:p>
+    <w:p>
+      <w:pPr>
+        <w:spacing w:after="0" w:line="240" w:lineRule="auto"/>
+        <w:rPr>
+          <w:rFonts w:ascii="Calibri" w:eastAsia="Times New Roman" w:hAnsi="Calibri" w:cs="Calibri"/>
+          <w:color w:val="000000"/>
+          <w:lang w:eastAsia="nl-BE"/>
+        </w:rPr>
+      </w:pPr>
+      <w:r>
+        <w:rPr>
+          <w:rFonts w:ascii="Calibri" w:eastAsia="Times New Roman" w:hAnsi="Calibri" w:cs="Calibri"/>
+          <w:color w:val="000000"/>
+          <w:lang w:eastAsia="nl-BE"/>
+        </w:rPr>
+        <w:t>A4 = SO to codec</w:t>
+      </w:r>
+    </w:p>
+    <w:p>
+      <w:pPr>
+        <w:spacing w:after="0" w:line="240" w:lineRule="auto"/>
+        <w:rPr>
+          <w:rFonts w:ascii="Calibri" w:eastAsia="Times New Roman" w:hAnsi="Calibri" w:cs="Calibri"/>
+          <w:color w:val="000000"/>
+          <w:lang w:eastAsia="nl-BE"/>
+        </w:rPr>
+      </w:pPr>
+      <w:r>
+        <w:rPr>
+          <w:rFonts w:ascii="Calibri" w:eastAsia="Times New Roman" w:hAnsi="Calibri" w:cs="Calibri"/>
+          <w:color w:val="000000"/>
+          <w:lang w:eastAsia="nl-BE"/>
+        </w:rPr>
+        <w:t>A3 = SCK to codec</w:t>
+      </w:r>
+    </w:p>
+    <w:p>
+      <w:pPr>
+        <w:spacing w:after="0" w:line="240" w:lineRule="auto"/>
+        <w:rPr>
+          <w:rFonts w:ascii="Calibri" w:eastAsia="Times New Roman" w:hAnsi="Calibri" w:cs="Calibri"/>
+          <w:color w:val="000000"/>
+          <w:lang w:eastAsia="nl-BE"/>
+        </w:rPr>
+      </w:pPr>
+      <w:r>
+        <w:rPr>
+          <w:rFonts w:ascii="Calibri" w:eastAsia="Times New Roman" w:hAnsi="Calibri" w:cs="Calibri"/>
+          <w:color w:val="000000"/>
+          <w:lang w:eastAsia="nl-BE"/>
+        </w:rPr>
+        <w:t xml:space="preserve">A2 = </w:t>
       </w:r>
       <w:proofErr w:type="spellStart"/>
       <w:r>
@@ -4265,7 +4698,7 @@
           <w:color w:val="000000"/>
           <w:lang w:eastAsia="nl-BE"/>
         </w:rPr>
-        <w:t>Vol.Dec</w:t>
+        <w:t>xDCS</w:t>
       </w:r>
       <w:proofErr w:type="spellEnd"/>
       <w:r>
@@ -4274,7 +4707,7 @@
           <w:color w:val="000000"/>
           <w:lang w:eastAsia="nl-BE"/>
         </w:rPr>
-        <w:t>.</w:t>
+        <w:t xml:space="preserve"> to codec</w:t>
       </w:r>
     </w:p>
     <w:p>
@@ -4292,7 +4725,7 @@
           <w:color w:val="000000"/>
           <w:lang w:eastAsia="nl-BE"/>
         </w:rPr>
-        <w:t xml:space="preserve">9 = </w:t>
+        <w:t xml:space="preserve">A1 = </w:t>
       </w:r>
       <w:proofErr w:type="spellStart"/>
       <w:r>
@@ -4301,7 +4734,7 @@
           <w:color w:val="000000"/>
           <w:lang w:eastAsia="nl-BE"/>
         </w:rPr>
-        <w:t>Vol.Inc</w:t>
+        <w:t>xRESET</w:t>
       </w:r>
       <w:proofErr w:type="spellEnd"/>
       <w:r>
@@ -4310,7 +4743,7 @@
           <w:color w:val="000000"/>
           <w:lang w:eastAsia="nl-BE"/>
         </w:rPr>
-        <w:t>.</w:t>
+        <w:t xml:space="preserve"> to codec</w:t>
       </w:r>
     </w:p>
     <w:p>
@@ -4328,7 +4761,7 @@
           <w:color w:val="000000"/>
           <w:lang w:eastAsia="nl-BE"/>
         </w:rPr>
-        <w:t>10 = LED Bar 0</w:t>
+        <w:t>A0 = DREQ to codec</w:t>
       </w:r>
     </w:p>
     <w:p>
@@ -4346,7 +4779,25 @@
           <w:color w:val="000000"/>
           <w:lang w:eastAsia="nl-BE"/>
         </w:rPr>
-        <w:t>11 = LED Bar 1</w:t>
+        <w:t xml:space="preserve">DAC = </w:t>
+      </w:r>
+      <w:proofErr w:type="spellStart"/>
+      <w:r>
+        <w:rPr>
+          <w:rFonts w:ascii="Calibri" w:eastAsia="Times New Roman" w:hAnsi="Calibri" w:cs="Calibri"/>
+          <w:color w:val="000000"/>
+          <w:lang w:eastAsia="nl-BE"/>
+        </w:rPr>
+        <w:t>xCS</w:t>
+      </w:r>
+      <w:proofErr w:type="spellEnd"/>
+      <w:r>
+        <w:rPr>
+          <w:rFonts w:ascii="Calibri" w:eastAsia="Times New Roman" w:hAnsi="Calibri" w:cs="Calibri"/>
+          <w:color w:val="000000"/>
+          <w:lang w:eastAsia="nl-BE"/>
+        </w:rPr>
+        <w:t xml:space="preserve"> to codec</w:t>
       </w:r>
     </w:p>
     <w:p>
@@ -4364,7 +4815,15 @@
           <w:color w:val="000000"/>
           <w:lang w:eastAsia="nl-BE"/>
         </w:rPr>
-        <w:t>12 = LED Bar 2</w:t>
+        <w:t xml:space="preserve">D0 = </w:t>
+      </w:r>
+      <w:r>
+        <w:rPr>
+          <w:rFonts w:ascii="Calibri" w:eastAsia="Times New Roman" w:hAnsi="Calibri" w:cs="Calibri"/>
+          <w:color w:val="000000"/>
+          <w:lang w:eastAsia="nl-BE"/>
+        </w:rPr>
+        <w:t>Buddy 0 button</w:t>
       </w:r>
     </w:p>
     <w:p>
@@ -4382,7 +4841,7 @@
           <w:color w:val="000000"/>
           <w:lang w:eastAsia="nl-BE"/>
         </w:rPr>
-        <w:t>13 = LED Bar 3</w:t>
+        <w:t>D1 = Buddy 1 button</w:t>
       </w:r>
     </w:p>
     <w:p>
@@ -4400,7 +4859,51 @@
           <w:color w:val="000000"/>
           <w:lang w:eastAsia="nl-BE"/>
         </w:rPr>
-        <w:t>14 = LED Bar 4</w:t>
+        <w:t xml:space="preserve">D2 = </w:t>
+      </w:r>
+      <w:proofErr w:type="spellStart"/>
+      <w:r>
+        <w:rPr>
+          <w:rFonts w:ascii="Calibri" w:eastAsia="Times New Roman" w:hAnsi="Calibri" w:cs="Calibri"/>
+          <w:color w:val="000000"/>
+          <w:lang w:eastAsia="nl-BE"/>
+        </w:rPr>
+        <w:t>xRST</w:t>
+      </w:r>
+      <w:proofErr w:type="spellEnd"/>
+      <w:r>
+        <w:rPr>
+          <w:rFonts w:ascii="Calibri" w:eastAsia="Times New Roman" w:hAnsi="Calibri" w:cs="Calibri"/>
+          <w:color w:val="000000"/>
+          <w:lang w:eastAsia="nl-BE"/>
+        </w:rPr>
+        <w:t xml:space="preserve"> to sx1509 </w:t>
+      </w:r>
+      <w:proofErr w:type="gramStart"/>
+      <w:r>
+        <w:rPr>
+          <w:rFonts w:ascii="Calibri" w:eastAsia="Times New Roman" w:hAnsi="Calibri" w:cs="Calibri"/>
+          <w:color w:val="000000"/>
+          <w:lang w:eastAsia="nl-BE"/>
+        </w:rPr>
+        <w:t>i/o</w:t>
+      </w:r>
+      <w:proofErr w:type="gramEnd"/>
+      <w:r>
+        <w:rPr>
+          <w:rFonts w:ascii="Calibri" w:eastAsia="Times New Roman" w:hAnsi="Calibri" w:cs="Calibri"/>
+          <w:color w:val="000000"/>
+          <w:lang w:eastAsia="nl-BE"/>
+        </w:rPr>
+        <w:t xml:space="preserve"> expander</w:t>
+      </w:r>
+      <w:r>
+        <w:rPr>
+          <w:rFonts w:ascii="Calibri" w:eastAsia="Times New Roman" w:hAnsi="Calibri" w:cs="Calibri"/>
+          <w:color w:val="000000"/>
+          <w:lang w:eastAsia="nl-BE"/>
+        </w:rPr>
+        <w:t>, initially pulled high on a dummy setup, low on a real setup.</w:t>
       </w:r>
     </w:p>
     <w:p>
@@ -4412,6 +4915,14 @@
           <w:lang w:eastAsia="nl-BE"/>
         </w:rPr>
       </w:pPr>
+      <w:r>
+        <w:rPr>
+          <w:rFonts w:ascii="Calibri" w:eastAsia="Times New Roman" w:hAnsi="Calibri" w:cs="Calibri"/>
+          <w:color w:val="000000"/>
+          <w:lang w:eastAsia="nl-BE"/>
+        </w:rPr>
+        <w:t>D3 = Buddy 0 LED</w:t>
+      </w:r>
     </w:p>
     <w:p>
       <w:pPr>
@@ -4428,7 +4939,7 @@
           <w:color w:val="000000"/>
           <w:lang w:eastAsia="nl-BE"/>
         </w:rPr>
-        <w:t>On Photons pins on dummy setup:</w:t>
+        <w:t>D4 = Buddy 1 LED</w:t>
       </w:r>
     </w:p>
     <w:p>
@@ -4443,341 +4954,9 @@
     </w:p>
     <w:p>
       <w:pPr>
-        <w:spacing w:after="0" w:line="240" w:lineRule="auto"/>
-        <w:rPr>
-          <w:rFonts w:ascii="Calibri" w:eastAsia="Times New Roman" w:hAnsi="Calibri" w:cs="Calibri"/>
-          <w:color w:val="000000"/>
-          <w:lang w:eastAsia="nl-BE"/>
-        </w:rPr>
-      </w:pPr>
-      <w:r>
-        <w:rPr>
-          <w:rFonts w:ascii="Calibri" w:eastAsia="Times New Roman" w:hAnsi="Calibri" w:cs="Calibri"/>
-          <w:color w:val="000000"/>
-          <w:lang w:eastAsia="nl-BE"/>
-        </w:rPr>
-        <w:t>A5 = SI to codec</w:t>
-      </w:r>
-    </w:p>
-    <w:p>
-      <w:pPr>
-        <w:spacing w:after="0" w:line="240" w:lineRule="auto"/>
-        <w:rPr>
-          <w:rFonts w:ascii="Calibri" w:eastAsia="Times New Roman" w:hAnsi="Calibri" w:cs="Calibri"/>
-          <w:color w:val="000000"/>
-          <w:lang w:eastAsia="nl-BE"/>
-        </w:rPr>
-      </w:pPr>
-      <w:r>
-        <w:rPr>
-          <w:rFonts w:ascii="Calibri" w:eastAsia="Times New Roman" w:hAnsi="Calibri" w:cs="Calibri"/>
-          <w:color w:val="000000"/>
-          <w:lang w:eastAsia="nl-BE"/>
-        </w:rPr>
-        <w:t>A4 = SO to codec</w:t>
-      </w:r>
-    </w:p>
-    <w:p>
-      <w:pPr>
-        <w:spacing w:after="0" w:line="240" w:lineRule="auto"/>
-        <w:rPr>
-          <w:rFonts w:ascii="Calibri" w:eastAsia="Times New Roman" w:hAnsi="Calibri" w:cs="Calibri"/>
-          <w:color w:val="000000"/>
-          <w:lang w:eastAsia="nl-BE"/>
-        </w:rPr>
-      </w:pPr>
-      <w:r>
-        <w:rPr>
-          <w:rFonts w:ascii="Calibri" w:eastAsia="Times New Roman" w:hAnsi="Calibri" w:cs="Calibri"/>
-          <w:color w:val="000000"/>
-          <w:lang w:eastAsia="nl-BE"/>
-        </w:rPr>
-        <w:t>A3 = SCK to codec</w:t>
-      </w:r>
-    </w:p>
-    <w:p>
-      <w:pPr>
-        <w:spacing w:after="0" w:line="240" w:lineRule="auto"/>
-        <w:rPr>
-          <w:rFonts w:ascii="Calibri" w:eastAsia="Times New Roman" w:hAnsi="Calibri" w:cs="Calibri"/>
-          <w:color w:val="000000"/>
-          <w:lang w:eastAsia="nl-BE"/>
-        </w:rPr>
-      </w:pPr>
-      <w:r>
-        <w:rPr>
-          <w:rFonts w:ascii="Calibri" w:eastAsia="Times New Roman" w:hAnsi="Calibri" w:cs="Calibri"/>
-          <w:color w:val="000000"/>
-          <w:lang w:eastAsia="nl-BE"/>
-        </w:rPr>
-        <w:t xml:space="preserve">A2 = </w:t>
-      </w:r>
-      <w:proofErr w:type="spellStart"/>
-      <w:r>
-        <w:rPr>
-          <w:rFonts w:ascii="Calibri" w:eastAsia="Times New Roman" w:hAnsi="Calibri" w:cs="Calibri"/>
-          <w:color w:val="000000"/>
-          <w:lang w:eastAsia="nl-BE"/>
-        </w:rPr>
-        <w:t>xDCS</w:t>
-      </w:r>
-      <w:proofErr w:type="spellEnd"/>
-      <w:r>
-        <w:rPr>
-          <w:rFonts w:ascii="Calibri" w:eastAsia="Times New Roman" w:hAnsi="Calibri" w:cs="Calibri"/>
-          <w:color w:val="000000"/>
-          <w:lang w:eastAsia="nl-BE"/>
-        </w:rPr>
-        <w:t xml:space="preserve"> to codec</w:t>
-      </w:r>
-    </w:p>
-    <w:p>
-      <w:pPr>
-        <w:spacing w:after="0" w:line="240" w:lineRule="auto"/>
-        <w:rPr>
-          <w:rFonts w:ascii="Calibri" w:eastAsia="Times New Roman" w:hAnsi="Calibri" w:cs="Calibri"/>
-          <w:color w:val="000000"/>
-          <w:lang w:eastAsia="nl-BE"/>
-        </w:rPr>
-      </w:pPr>
-      <w:r>
-        <w:rPr>
-          <w:rFonts w:ascii="Calibri" w:eastAsia="Times New Roman" w:hAnsi="Calibri" w:cs="Calibri"/>
-          <w:color w:val="000000"/>
-          <w:lang w:eastAsia="nl-BE"/>
-        </w:rPr>
-        <w:t xml:space="preserve">A1 = </w:t>
-      </w:r>
-      <w:proofErr w:type="spellStart"/>
-      <w:r>
-        <w:rPr>
-          <w:rFonts w:ascii="Calibri" w:eastAsia="Times New Roman" w:hAnsi="Calibri" w:cs="Calibri"/>
-          <w:color w:val="000000"/>
-          <w:lang w:eastAsia="nl-BE"/>
-        </w:rPr>
-        <w:t>xRESET</w:t>
-      </w:r>
-      <w:proofErr w:type="spellEnd"/>
-      <w:r>
-        <w:rPr>
-          <w:rFonts w:ascii="Calibri" w:eastAsia="Times New Roman" w:hAnsi="Calibri" w:cs="Calibri"/>
-          <w:color w:val="000000"/>
-          <w:lang w:eastAsia="nl-BE"/>
-        </w:rPr>
-        <w:t xml:space="preserve"> to codec</w:t>
-      </w:r>
-    </w:p>
-    <w:p>
-      <w:pPr>
-        <w:spacing w:after="0" w:line="240" w:lineRule="auto"/>
-        <w:rPr>
-          <w:rFonts w:ascii="Calibri" w:eastAsia="Times New Roman" w:hAnsi="Calibri" w:cs="Calibri"/>
-          <w:color w:val="000000"/>
-          <w:lang w:eastAsia="nl-BE"/>
-        </w:rPr>
-      </w:pPr>
-      <w:r>
-        <w:rPr>
-          <w:rFonts w:ascii="Calibri" w:eastAsia="Times New Roman" w:hAnsi="Calibri" w:cs="Calibri"/>
-          <w:color w:val="000000"/>
-          <w:lang w:eastAsia="nl-BE"/>
-        </w:rPr>
-        <w:t>A0 = DREQ to codec</w:t>
-      </w:r>
-    </w:p>
-    <w:p>
-      <w:pPr>
-        <w:spacing w:after="0" w:line="240" w:lineRule="auto"/>
-        <w:rPr>
-          <w:rFonts w:ascii="Calibri" w:eastAsia="Times New Roman" w:hAnsi="Calibri" w:cs="Calibri"/>
-          <w:color w:val="000000"/>
-          <w:lang w:eastAsia="nl-BE"/>
-        </w:rPr>
-      </w:pPr>
-      <w:r>
-        <w:rPr>
-          <w:rFonts w:ascii="Calibri" w:eastAsia="Times New Roman" w:hAnsi="Calibri" w:cs="Calibri"/>
-          <w:color w:val="000000"/>
-          <w:lang w:eastAsia="nl-BE"/>
-        </w:rPr>
-        <w:t xml:space="preserve">DAC = </w:t>
-      </w:r>
-      <w:proofErr w:type="spellStart"/>
-      <w:r>
-        <w:rPr>
-          <w:rFonts w:ascii="Calibri" w:eastAsia="Times New Roman" w:hAnsi="Calibri" w:cs="Calibri"/>
-          <w:color w:val="000000"/>
-          <w:lang w:eastAsia="nl-BE"/>
-        </w:rPr>
-        <w:t>xCS</w:t>
-      </w:r>
-      <w:proofErr w:type="spellEnd"/>
-      <w:r>
-        <w:rPr>
-          <w:rFonts w:ascii="Calibri" w:eastAsia="Times New Roman" w:hAnsi="Calibri" w:cs="Calibri"/>
-          <w:color w:val="000000"/>
-          <w:lang w:eastAsia="nl-BE"/>
-        </w:rPr>
-        <w:t xml:space="preserve"> to codec</w:t>
-      </w:r>
-    </w:p>
-    <w:p>
-      <w:pPr>
-        <w:spacing w:after="0" w:line="240" w:lineRule="auto"/>
-        <w:rPr>
-          <w:rFonts w:ascii="Calibri" w:eastAsia="Times New Roman" w:hAnsi="Calibri" w:cs="Calibri"/>
-          <w:color w:val="000000"/>
-          <w:lang w:eastAsia="nl-BE"/>
-        </w:rPr>
-      </w:pPr>
-      <w:r>
-        <w:rPr>
-          <w:rFonts w:ascii="Calibri" w:eastAsia="Times New Roman" w:hAnsi="Calibri" w:cs="Calibri"/>
-          <w:color w:val="000000"/>
-          <w:lang w:eastAsia="nl-BE"/>
-        </w:rPr>
-        <w:t xml:space="preserve">D0 = </w:t>
-      </w:r>
-      <w:r>
-        <w:rPr>
-          <w:rFonts w:ascii="Calibri" w:eastAsia="Times New Roman" w:hAnsi="Calibri" w:cs="Calibri"/>
-          <w:color w:val="000000"/>
-          <w:lang w:eastAsia="nl-BE"/>
-        </w:rPr>
-        <w:t>Buddy 0 button</w:t>
-      </w:r>
-    </w:p>
-    <w:p>
-      <w:pPr>
-        <w:spacing w:after="0" w:line="240" w:lineRule="auto"/>
-        <w:rPr>
-          <w:rFonts w:ascii="Calibri" w:eastAsia="Times New Roman" w:hAnsi="Calibri" w:cs="Calibri"/>
-          <w:color w:val="000000"/>
-          <w:lang w:eastAsia="nl-BE"/>
-        </w:rPr>
-      </w:pPr>
-      <w:r>
-        <w:rPr>
-          <w:rFonts w:ascii="Calibri" w:eastAsia="Times New Roman" w:hAnsi="Calibri" w:cs="Calibri"/>
-          <w:color w:val="000000"/>
-          <w:lang w:eastAsia="nl-BE"/>
-        </w:rPr>
-        <w:t>D1 = Buddy 1 button</w:t>
-      </w:r>
-    </w:p>
-    <w:p>
-      <w:pPr>
-        <w:spacing w:after="0" w:line="240" w:lineRule="auto"/>
-        <w:rPr>
-          <w:rFonts w:ascii="Calibri" w:eastAsia="Times New Roman" w:hAnsi="Calibri" w:cs="Calibri"/>
-          <w:color w:val="000000"/>
-          <w:lang w:eastAsia="nl-BE"/>
-        </w:rPr>
-      </w:pPr>
-      <w:r>
-        <w:rPr>
-          <w:rFonts w:ascii="Calibri" w:eastAsia="Times New Roman" w:hAnsi="Calibri" w:cs="Calibri"/>
-          <w:color w:val="000000"/>
-          <w:lang w:eastAsia="nl-BE"/>
-        </w:rPr>
-        <w:t xml:space="preserve">D2 = </w:t>
-      </w:r>
-      <w:proofErr w:type="spellStart"/>
-      <w:r>
-        <w:rPr>
-          <w:rFonts w:ascii="Calibri" w:eastAsia="Times New Roman" w:hAnsi="Calibri" w:cs="Calibri"/>
-          <w:color w:val="000000"/>
-          <w:lang w:eastAsia="nl-BE"/>
-        </w:rPr>
-        <w:t>xRST</w:t>
-      </w:r>
-      <w:proofErr w:type="spellEnd"/>
-      <w:r>
-        <w:rPr>
-          <w:rFonts w:ascii="Calibri" w:eastAsia="Times New Roman" w:hAnsi="Calibri" w:cs="Calibri"/>
-          <w:color w:val="000000"/>
-          <w:lang w:eastAsia="nl-BE"/>
-        </w:rPr>
-        <w:t xml:space="preserve"> to sx1509 </w:t>
-      </w:r>
-      <w:proofErr w:type="gramStart"/>
-      <w:r>
-        <w:rPr>
-          <w:rFonts w:ascii="Calibri" w:eastAsia="Times New Roman" w:hAnsi="Calibri" w:cs="Calibri"/>
-          <w:color w:val="000000"/>
-          <w:lang w:eastAsia="nl-BE"/>
-        </w:rPr>
-        <w:t>i/o</w:t>
-      </w:r>
-      <w:proofErr w:type="gramEnd"/>
-      <w:r>
-        <w:rPr>
-          <w:rFonts w:ascii="Calibri" w:eastAsia="Times New Roman" w:hAnsi="Calibri" w:cs="Calibri"/>
-          <w:color w:val="000000"/>
-          <w:lang w:eastAsia="nl-BE"/>
-        </w:rPr>
-        <w:t xml:space="preserve"> expander</w:t>
-      </w:r>
-      <w:r>
-        <w:rPr>
-          <w:rFonts w:ascii="Calibri" w:eastAsia="Times New Roman" w:hAnsi="Calibri" w:cs="Calibri"/>
-          <w:color w:val="000000"/>
-          <w:lang w:eastAsia="nl-BE"/>
-        </w:rPr>
-        <w:t>, initially pulled high on a dummy setup, low on a real setup.</w:t>
-      </w:r>
-    </w:p>
-    <w:p>
-      <w:pPr>
-        <w:spacing w:after="0" w:line="240" w:lineRule="auto"/>
-        <w:rPr>
-          <w:rFonts w:ascii="Calibri" w:eastAsia="Times New Roman" w:hAnsi="Calibri" w:cs="Calibri"/>
-          <w:color w:val="000000"/>
-          <w:lang w:eastAsia="nl-BE"/>
-        </w:rPr>
-      </w:pPr>
-      <w:r>
-        <w:rPr>
-          <w:rFonts w:ascii="Calibri" w:eastAsia="Times New Roman" w:hAnsi="Calibri" w:cs="Calibri"/>
-          <w:color w:val="000000"/>
-          <w:lang w:eastAsia="nl-BE"/>
-        </w:rPr>
-        <w:t>D3 = Buddy 0 LED</w:t>
-      </w:r>
-    </w:p>
-    <w:p>
-      <w:pPr>
-        <w:spacing w:after="0" w:line="240" w:lineRule="auto"/>
-        <w:rPr>
-          <w:rFonts w:ascii="Calibri" w:eastAsia="Times New Roman" w:hAnsi="Calibri" w:cs="Calibri"/>
-          <w:color w:val="000000"/>
-          <w:lang w:eastAsia="nl-BE"/>
-        </w:rPr>
-      </w:pPr>
-      <w:r>
-        <w:rPr>
-          <w:rFonts w:ascii="Calibri" w:eastAsia="Times New Roman" w:hAnsi="Calibri" w:cs="Calibri"/>
-          <w:color w:val="000000"/>
-          <w:lang w:eastAsia="nl-BE"/>
-        </w:rPr>
-        <w:t>D4 = Buddy 1 LED</w:t>
-      </w:r>
-    </w:p>
-    <w:p>
-      <w:pPr>
-        <w:spacing w:after="0" w:line="240" w:lineRule="auto"/>
-        <w:rPr>
-          <w:rFonts w:ascii="Calibri" w:eastAsia="Times New Roman" w:hAnsi="Calibri" w:cs="Calibri"/>
-          <w:color w:val="000000"/>
-          <w:lang w:eastAsia="nl-BE"/>
-        </w:rPr>
-      </w:pPr>
-    </w:p>
-    <w:p>
-      <w:pPr>
         <w:pStyle w:val="Heading1"/>
       </w:pPr>
-      <w:bookmarkStart w:id="5" w:name="_Toc505342022"/>
+      <w:bookmarkStart w:id="6" w:name="_Toc505342022"/>
       <w:r>
         <w:lastRenderedPageBreak/>
         <w:t xml:space="preserve">Firmware </w:t>
@@ -4785,7 +4964,7 @@
       <w:r>
         <w:t>Coding Convention</w:t>
       </w:r>
-      <w:bookmarkEnd w:id="5"/>
+      <w:bookmarkEnd w:id="6"/>
     </w:p>
     <w:p/>
     <w:p>
@@ -5000,25 +5179,25 @@
       <w:pPr>
         <w:pStyle w:val="Heading1"/>
       </w:pPr>
-      <w:bookmarkStart w:id="6" w:name="_Toc505342023"/>
+      <w:bookmarkStart w:id="7" w:name="_Toc505342023"/>
       <w:r>
         <w:t>Firmware</w:t>
       </w:r>
       <w:r>
         <w:t xml:space="preserve"> Design</w:t>
       </w:r>
-      <w:bookmarkEnd w:id="6"/>
+      <w:bookmarkEnd w:id="7"/>
     </w:p>
     <w:p/>
     <w:p>
       <w:pPr>
         <w:pStyle w:val="Heading2"/>
       </w:pPr>
-      <w:bookmarkStart w:id="7" w:name="_Toc505342024"/>
+      <w:bookmarkStart w:id="8" w:name="_Toc505342024"/>
       <w:r>
         <w:t>Ownership</w:t>
       </w:r>
-      <w:bookmarkEnd w:id="7"/>
+      <w:bookmarkEnd w:id="8"/>
     </w:p>
     <w:p/>
     <w:p/>
@@ -5084,7 +5263,7 @@
       <w:pPr>
         <w:pStyle w:val="Heading2"/>
       </w:pPr>
-      <w:bookmarkStart w:id="8" w:name="_Toc505342025"/>
+      <w:bookmarkStart w:id="9" w:name="_Toc505342025"/>
       <w:proofErr w:type="spellStart"/>
       <w:r>
         <w:t>Intercom_</w:t>
@@ -5092,7 +5271,7 @@
       <w:r>
         <w:t>Root</w:t>
       </w:r>
-      <w:bookmarkEnd w:id="8"/>
+      <w:bookmarkEnd w:id="9"/>
       <w:proofErr w:type="spellEnd"/>
     </w:p>
     <w:p/>
@@ -5117,7 +5296,7 @@
           <wp:inline distT="0" distB="0" distL="0" distR="0">
             <wp:extent cx="4594860" cy="6408420"/>
             <wp:effectExtent l="0" t="0" r="0" b="0"/>
-            <wp:docPr id="138" name="Picture 138" descr="https://yuml.me/58a44855.png"/>
+            <wp:docPr id="14" name="Picture 14" descr="https://yuml.me/b5a420e6.png"/>
             <wp:cNvGraphicFramePr>
               <a:graphicFrameLocks xmlns:a="http://schemas.openxmlformats.org/drawingml/2006/main" noChangeAspect="1"/>
             </wp:cNvGraphicFramePr>
@@ -5125,7 +5304,7 @@
               <a:graphicData uri="http://schemas.openxmlformats.org/drawingml/2006/picture">
                 <pic:pic xmlns:pic="http://schemas.openxmlformats.org/drawingml/2006/picture">
                   <pic:nvPicPr>
-                    <pic:cNvPr id="0" name="usecaseImg" descr="https://yuml.me/58a44855.png"/>
+                    <pic:cNvPr id="0" name="usecaseImg" descr="https://yuml.me/b5a420e6.png"/>
                     <pic:cNvPicPr>
                       <a:picLocks noChangeAspect="1" noChangeArrowheads="1"/>
                     </pic:cNvPicPr>
@@ -5193,7 +5372,7 @@
       <w:pPr>
         <w:pStyle w:val="Heading2"/>
       </w:pPr>
-      <w:bookmarkStart w:id="9" w:name="_Toc505342026"/>
+      <w:bookmarkStart w:id="10" w:name="_Toc505342026"/>
       <w:proofErr w:type="spellStart"/>
       <w:r>
         <w:t>Intercom_</w:t>
@@ -5201,7 +5380,7 @@
       <w:r>
         <w:t>Incoming</w:t>
       </w:r>
-      <w:bookmarkEnd w:id="9"/>
+      <w:bookmarkEnd w:id="10"/>
       <w:proofErr w:type="spellEnd"/>
     </w:p>
     <w:p/>
@@ -5351,11 +5530,11 @@
       <w:pPr>
         <w:pStyle w:val="Heading2"/>
       </w:pPr>
-      <w:bookmarkStart w:id="10" w:name="_Toc505342027"/>
+      <w:bookmarkStart w:id="11" w:name="_Toc505342027"/>
       <w:r>
         <w:t>Intercom Outgoing</w:t>
       </w:r>
-      <w:bookmarkEnd w:id="10"/>
+      <w:bookmarkEnd w:id="11"/>
     </w:p>
     <w:p/>
     <w:p>
@@ -5504,7 +5683,7 @@
       <w:pPr>
         <w:pStyle w:val="Heading2"/>
       </w:pPr>
-      <w:bookmarkStart w:id="11" w:name="_Toc505342028"/>
+      <w:bookmarkStart w:id="12" w:name="_Toc505342028"/>
       <w:proofErr w:type="spellStart"/>
       <w:r>
         <w:t>Intercom_</w:t>
@@ -5512,7 +5691,7 @@
       <w:r>
         <w:t>Controller</w:t>
       </w:r>
-      <w:bookmarkEnd w:id="11"/>
+      <w:bookmarkEnd w:id="12"/>
       <w:proofErr w:type="spellEnd"/>
     </w:p>
     <w:p/>
@@ -5641,7 +5820,7 @@
       <w:pPr>
         <w:pStyle w:val="Heading2"/>
       </w:pPr>
-      <w:bookmarkStart w:id="12" w:name="_Toc505342029"/>
+      <w:bookmarkStart w:id="13" w:name="_Toc505342029"/>
       <w:proofErr w:type="spellStart"/>
       <w:r>
         <w:lastRenderedPageBreak/>
@@ -5650,7 +5829,7 @@
       <w:r>
         <w:t>Buddy</w:t>
       </w:r>
-      <w:bookmarkEnd w:id="12"/>
+      <w:bookmarkEnd w:id="13"/>
       <w:proofErr w:type="spellEnd"/>
     </w:p>
     <w:p/>
@@ -6031,11 +6210,11 @@
       <w:pPr>
         <w:pStyle w:val="Heading2"/>
       </w:pPr>
-      <w:bookmarkStart w:id="13" w:name="_Toc505342030"/>
+      <w:bookmarkStart w:id="14" w:name="_Toc505342030"/>
       <w:r>
         <w:t>Volume Control</w:t>
       </w:r>
-      <w:bookmarkEnd w:id="13"/>
+      <w:bookmarkEnd w:id="14"/>
     </w:p>
     <w:p/>
     <w:p>
@@ -6054,7 +6233,7 @@
           <wp:inline distT="0" distB="0" distL="0" distR="0">
             <wp:extent cx="5943600" cy="2135706"/>
             <wp:effectExtent l="0" t="0" r="0" b="0"/>
-            <wp:docPr id="11" name="Picture 11" descr="https://yuml.me/9ba29851.png"/>
+            <wp:docPr id="15" name="Picture 15" descr="https://yuml.me/9175499f.png"/>
             <wp:cNvGraphicFramePr>
               <a:graphicFrameLocks xmlns:a="http://schemas.openxmlformats.org/drawingml/2006/main" noChangeAspect="1"/>
             </wp:cNvGraphicFramePr>
@@ -6062,7 +6241,7 @@
               <a:graphicData uri="http://schemas.openxmlformats.org/drawingml/2006/picture">
                 <pic:pic xmlns:pic="http://schemas.openxmlformats.org/drawingml/2006/picture">
                   <pic:nvPicPr>
-                    <pic:cNvPr id="0" name="usecaseImg" descr="https://yuml.me/9ba29851.png"/>
+                    <pic:cNvPr id="0" name="usecaseImg" descr="https://yuml.me/9175499f.png"/>
                     <pic:cNvPicPr>
                       <a:picLocks noChangeAspect="1" noChangeArrowheads="1"/>
                     </pic:cNvPicPr>
@@ -6168,11 +6347,11 @@
       <w:pPr>
         <w:pStyle w:val="Heading2"/>
       </w:pPr>
-      <w:bookmarkStart w:id="14" w:name="_Toc505342031"/>
+      <w:bookmarkStart w:id="15" w:name="_Toc505342031"/>
       <w:r>
         <w:t>Level Checkers</w:t>
       </w:r>
-      <w:bookmarkEnd w:id="14"/>
+      <w:bookmarkEnd w:id="15"/>
     </w:p>
     <w:p/>
     <w:p>
@@ -6227,9 +6406,9 @@
         </w:rPr>
         <w:drawing>
           <wp:inline distT="0" distB="0" distL="0" distR="0">
-            <wp:extent cx="6275070" cy="2788920"/>
+            <wp:extent cx="5943600" cy="3034565"/>
             <wp:effectExtent l="0" t="0" r="0" b="0"/>
-            <wp:docPr id="6" name="Picture 6" descr="https://yuml.me/e4f3a6ab.png"/>
+            <wp:docPr id="13" name="Picture 13" descr="https://yuml.me/f46daf20.png"/>
             <wp:cNvGraphicFramePr>
               <a:graphicFrameLocks xmlns:a="http://schemas.openxmlformats.org/drawingml/2006/main" noChangeAspect="1"/>
             </wp:cNvGraphicFramePr>
@@ -6237,7 +6416,7 @@
               <a:graphicData uri="http://schemas.openxmlformats.org/drawingml/2006/picture">
                 <pic:pic xmlns:pic="http://schemas.openxmlformats.org/drawingml/2006/picture">
                   <pic:nvPicPr>
-                    <pic:cNvPr id="0" name="usecaseImg" descr="https://yuml.me/e4f3a6ab.png"/>
+                    <pic:cNvPr id="0" name="usecaseImg" descr="https://yuml.me/f46daf20.png"/>
                     <pic:cNvPicPr>
                       <a:picLocks noChangeAspect="1" noChangeArrowheads="1"/>
                     </pic:cNvPicPr>
@@ -6258,7 +6437,7 @@
                   <pic:spPr bwMode="auto">
                     <a:xfrm>
                       <a:off x="0" y="0"/>
-                      <a:ext cx="6276080" cy="2789369"/>
+                      <a:ext cx="5943600" cy="3034565"/>
                     </a:xfrm>
                     <a:prstGeom prst="rect">
                       <a:avLst/>
@@ -6365,11 +6544,11 @@
       <w:pPr>
         <w:pStyle w:val="Heading2"/>
       </w:pPr>
-      <w:bookmarkStart w:id="15" w:name="_Toc505342032"/>
+      <w:bookmarkStart w:id="16" w:name="_Toc505342032"/>
       <w:r>
         <w:t>Codec</w:t>
       </w:r>
-      <w:bookmarkEnd w:id="15"/>
+      <w:bookmarkEnd w:id="16"/>
     </w:p>
     <w:p/>
     <w:p>
@@ -6444,14 +6623,14 @@
       <w:pPr>
         <w:pStyle w:val="Heading2"/>
       </w:pPr>
-      <w:bookmarkStart w:id="16" w:name="_Toc505342033"/>
+      <w:bookmarkStart w:id="17" w:name="_Toc505342033"/>
       <w:r>
         <w:t xml:space="preserve">Intercom </w:t>
       </w:r>
       <w:r>
         <w:t>Message Handler</w:t>
       </w:r>
-      <w:bookmarkEnd w:id="16"/>
+      <w:bookmarkEnd w:id="17"/>
     </w:p>
     <w:p/>
     <w:p>
@@ -6547,11 +6726,11 @@
       <w:pPr>
         <w:pStyle w:val="Heading2"/>
       </w:pPr>
-      <w:bookmarkStart w:id="17" w:name="_Toc505342034"/>
+      <w:bookmarkStart w:id="18" w:name="_Toc505342034"/>
       <w:r>
         <w:t>Messages</w:t>
       </w:r>
-      <w:bookmarkEnd w:id="17"/>
+      <w:bookmarkEnd w:id="18"/>
     </w:p>
     <w:p/>
     <w:p>
@@ -6636,12 +6815,12 @@
       <w:pPr>
         <w:pStyle w:val="Heading3"/>
       </w:pPr>
-      <w:bookmarkStart w:id="18" w:name="_Toc505342035"/>
+      <w:bookmarkStart w:id="19" w:name="_Toc505342035"/>
       <w:r>
         <w:lastRenderedPageBreak/>
         <w:t>Intercom IDs, Source and Destination IDs in Messages</w:t>
       </w:r>
-      <w:bookmarkEnd w:id="18"/>
+      <w:bookmarkEnd w:id="19"/>
     </w:p>
     <w:p/>
     <w:p>
@@ -6679,7 +6858,7 @@
       <w:pPr>
         <w:pStyle w:val="Heading2"/>
       </w:pPr>
-      <w:bookmarkStart w:id="19" w:name="_Toc505342036"/>
+      <w:bookmarkStart w:id="20" w:name="_Toc505342036"/>
       <w:proofErr w:type="spellStart"/>
       <w:r>
         <w:t>Intercom_Cloud</w:t>
@@ -6687,7 +6866,7 @@
       <w:r>
         <w:t>API</w:t>
       </w:r>
-      <w:bookmarkEnd w:id="19"/>
+      <w:bookmarkEnd w:id="20"/>
       <w:proofErr w:type="spellEnd"/>
     </w:p>
     <w:p/>
@@ -6785,7 +6964,7 @@
       <w:pPr>
         <w:pStyle w:val="Heading2"/>
       </w:pPr>
-      <w:bookmarkStart w:id="20" w:name="_Toc505342037"/>
+      <w:bookmarkStart w:id="21" w:name="_Toc505342037"/>
       <w:proofErr w:type="spellStart"/>
       <w:r>
         <w:t>Intercom_ButtonsAnd</w:t>
@@ -6793,7 +6972,7 @@
       <w:r>
         <w:t>Leds</w:t>
       </w:r>
-      <w:bookmarkEnd w:id="20"/>
+      <w:bookmarkEnd w:id="21"/>
       <w:proofErr w:type="spellEnd"/>
     </w:p>
     <w:p/>
@@ -6824,9 +7003,9 @@
         </w:rPr>
         <w:drawing>
           <wp:inline distT="0" distB="0" distL="0" distR="0">
-            <wp:extent cx="5943600" cy="3619786"/>
-            <wp:effectExtent l="0" t="0" r="0" b="0"/>
-            <wp:docPr id="10" name="Picture 10" descr="https://yuml.me/8f27c421.png"/>
+            <wp:extent cx="5943600" cy="3825355"/>
+            <wp:effectExtent l="0" t="0" r="0" b="3810"/>
+            <wp:docPr id="8" name="Picture 8" descr="https://yuml.me/bab34aa3.png"/>
             <wp:cNvGraphicFramePr>
               <a:graphicFrameLocks xmlns:a="http://schemas.openxmlformats.org/drawingml/2006/main" noChangeAspect="1"/>
             </wp:cNvGraphicFramePr>
@@ -6834,7 +7013,7 @@
               <a:graphicData uri="http://schemas.openxmlformats.org/drawingml/2006/picture">
                 <pic:pic xmlns:pic="http://schemas.openxmlformats.org/drawingml/2006/picture">
                   <pic:nvPicPr>
-                    <pic:cNvPr id="0" name="usecaseImg" descr="https://yuml.me/8f27c421.png"/>
+                    <pic:cNvPr id="0" name="usecaseImg" descr="https://yuml.me/bab34aa3.png"/>
                     <pic:cNvPicPr>
                       <a:picLocks noChangeAspect="1" noChangeArrowheads="1"/>
                     </pic:cNvPicPr>
@@ -6855,7 +7034,7 @@
                   <pic:spPr bwMode="auto">
                     <a:xfrm>
                       <a:off x="0" y="0"/>
-                      <a:ext cx="5943600" cy="3619786"/>
+                      <a:ext cx="5943600" cy="3825355"/>
                     </a:xfrm>
                     <a:prstGeom prst="rect">
                       <a:avLst/>
@@ -6886,11 +7065,11 @@
       <w:pPr>
         <w:pStyle w:val="Heading2"/>
       </w:pPr>
-      <w:bookmarkStart w:id="21" w:name="_Toc505342038"/>
+      <w:bookmarkStart w:id="22" w:name="_Toc505342038"/>
       <w:r>
         <w:t>Trace &amp; Debug</w:t>
       </w:r>
-      <w:bookmarkEnd w:id="21"/>
+      <w:bookmarkEnd w:id="22"/>
     </w:p>
     <w:p>
       <w:pPr>
@@ -7018,16 +7197,16 @@
       <w:pPr>
         <w:pStyle w:val="Heading2"/>
       </w:pPr>
-      <w:bookmarkStart w:id="22" w:name="_Toc505342039"/>
-      <w:r>
+      <w:bookmarkStart w:id="23" w:name="_Toc505342039"/>
+      <w:r>
+        <w:lastRenderedPageBreak/>
         <w:t>Registry</w:t>
       </w:r>
-      <w:bookmarkEnd w:id="22"/>
+      <w:bookmarkEnd w:id="23"/>
     </w:p>
     <w:p/>
     <w:p>
       <w:r>
-        <w:lastRenderedPageBreak/>
         <w:t>The Registry keeps track of a number of Registry elements (strings) identified by a registry key. Registry elements can be set, retrieved and removed (made invalid). Certain registry elements are persistent (</w:t>
       </w:r>
       <w:proofErr w:type="spellStart"/>
@@ -7140,8 +7319,6 @@
           </wp:inline>
         </w:drawing>
       </w:r>
-      <w:bookmarkStart w:id="23" w:name="_GoBack"/>
-      <w:bookmarkEnd w:id="23"/>
     </w:p>
     <w:p>
       <w:pPr>
@@ -7267,6 +7444,7 @@
     <w:p>
       <w:proofErr w:type="spellStart"/>
       <w:r>
+        <w:lastRenderedPageBreak/>
         <w:t>Message_Handler</w:t>
       </w:r>
       <w:proofErr w:type="spellEnd"/>
@@ -7305,7 +7483,6 @@
           <w:noProof/>
           <w:lang w:val="nl-BE" w:eastAsia="nl-BE"/>
         </w:rPr>
-        <w:lastRenderedPageBreak/>
         <w:drawing>
           <wp:inline distT="0" distB="0" distL="0" distR="0">
             <wp:extent cx="6506268" cy="2970254"/>
@@ -7507,7 +7684,7 @@
           <w:rPr>
             <w:noProof/>
           </w:rPr>
-          <w:t>26</w:t>
+          <w:t>21</w:t>
         </w:r>
         <w:r>
           <w:rPr>
@@ -10932,6 +11109,7 @@
     <w:rsid w:val="00570C17"/>
     <w:rsid w:val="005A79B9"/>
     <w:rsid w:val="00711EB8"/>
+    <w:rsid w:val="0077387D"/>
     <w:rsid w:val="009832AE"/>
     <w:rsid w:val="00B6692E"/>
     <w:rsid w:val="00B6797A"/>
@@ -11685,7 +11863,7 @@
 </file>
 
 <file path=customXml/itemProps2.xml><?xml version="1.0" encoding="utf-8"?>
-<ds:datastoreItem xmlns:ds="http://schemas.openxmlformats.org/officeDocument/2006/customXml" ds:itemID="{EB47FC12-DC85-4759-81ED-359083E3D05C}">
+<ds:datastoreItem xmlns:ds="http://schemas.openxmlformats.org/officeDocument/2006/customXml" ds:itemID="{2BB49FFE-4A87-4B4D-A603-393A1C350C53}">
   <ds:schemaRefs>
     <ds:schemaRef ds:uri="http://schemas.openxmlformats.org/officeDocument/2006/bibliography"/>
   </ds:schemaRefs>

</xml_diff>

<commit_message>
Added server name to cloud api
</commit_message>
<xml_diff>
--- a/doc/HolaSoftwareGuide.docx
+++ b/doc/HolaSoftwareGuide.docx
@@ -989,6 +989,18 @@
       </w:pPr>
       <w:r>
         <w:t>3/15/2018: WKP pins is Power Down/Up switch.</w:t>
+      </w:r>
+    </w:p>
+    <w:p>
+      <w:pPr>
+        <w:pStyle w:val="ListParagraph"/>
+        <w:numPr>
+          <w:ilvl w:val="0"/>
+          <w:numId w:val="27"/>
+        </w:numPr>
+      </w:pPr>
+      <w:r>
+        <w:t>3/27/2018: Added server name to cloud API</w:t>
       </w:r>
     </w:p>
     <w:p>
@@ -1026,8 +1038,6 @@
             <w:t>Table of Contents</w:t>
           </w:r>
         </w:p>
-        <w:bookmarkStart w:id="1" w:name="_GoBack"/>
-        <w:bookmarkEnd w:id="1"/>
         <w:p>
           <w:pPr>
             <w:pStyle w:val="TOC1"/>
@@ -2086,6 +2096,8 @@
               </w:rPr>
               <w:tab/>
             </w:r>
+            <w:bookmarkStart w:id="1" w:name="_GoBack"/>
+            <w:bookmarkEnd w:id="1"/>
             <w:r>
               <w:rPr>
                 <w:noProof/>
@@ -2497,7 +2509,21 @@
                 <w:rStyle w:val="Hyperlink"/>
                 <w:noProof/>
               </w:rPr>
-              <w:t>Intercom Message Handler</w:t>
+              <w:t xml:space="preserve">Intercom Message </w:t>
+            </w:r>
+            <w:r>
+              <w:rPr>
+                <w:rStyle w:val="Hyperlink"/>
+                <w:noProof/>
+              </w:rPr>
+              <w:t>H</w:t>
+            </w:r>
+            <w:r>
+              <w:rPr>
+                <w:rStyle w:val="Hyperlink"/>
+                <w:noProof/>
+              </w:rPr>
+              <w:t>andler</w:t>
             </w:r>
             <w:r>
               <w:rPr>
@@ -2749,7 +2775,21 @@
                 <w:rStyle w:val="Hyperlink"/>
                 <w:noProof/>
               </w:rPr>
-              <w:t>Intercom_CloudAPI</w:t>
+              <w:t>Intercom_Cl</w:t>
+            </w:r>
+            <w:r>
+              <w:rPr>
+                <w:rStyle w:val="Hyperlink"/>
+                <w:noProof/>
+              </w:rPr>
+              <w:t>o</w:t>
+            </w:r>
+            <w:r>
+              <w:rPr>
+                <w:rStyle w:val="Hyperlink"/>
+                <w:noProof/>
+              </w:rPr>
+              <w:t>udAPI</w:t>
             </w:r>
             <w:r>
               <w:rPr>
@@ -3253,7 +3293,21 @@
                 <w:rStyle w:val="Hyperlink"/>
                 <w:noProof/>
               </w:rPr>
-              <w:t>Manuf_config.py</w:t>
+              <w:t>Manuf_c</w:t>
+            </w:r>
+            <w:r>
+              <w:rPr>
+                <w:rStyle w:val="Hyperlink"/>
+                <w:noProof/>
+              </w:rPr>
+              <w:t>o</w:t>
+            </w:r>
+            <w:r>
+              <w:rPr>
+                <w:rStyle w:val="Hyperlink"/>
+                <w:noProof/>
+              </w:rPr>
+              <w:t>nfig.py</w:t>
             </w:r>
             <w:r>
               <w:rPr>
@@ -6868,9 +6922,9 @@
         </w:rPr>
         <w:drawing>
           <wp:inline distT="0" distB="0" distL="0" distR="0">
-            <wp:extent cx="4861560" cy="2773680"/>
-            <wp:effectExtent l="0" t="0" r="0" b="7620"/>
-            <wp:docPr id="44" name="Picture 44" descr="https://yuml.me/ad5f0b65.png"/>
+            <wp:extent cx="5463540" cy="3314700"/>
+            <wp:effectExtent l="0" t="0" r="3810" b="0"/>
+            <wp:docPr id="11" name="Picture 11" descr="https://yuml.me/aaca8a65.png"/>
             <wp:cNvGraphicFramePr>
               <a:graphicFrameLocks xmlns:a="http://schemas.openxmlformats.org/drawingml/2006/main" noChangeAspect="1"/>
             </wp:cNvGraphicFramePr>
@@ -6878,7 +6932,7 @@
               <a:graphicData uri="http://schemas.openxmlformats.org/drawingml/2006/picture">
                 <pic:pic xmlns:pic="http://schemas.openxmlformats.org/drawingml/2006/picture">
                   <pic:nvPicPr>
-                    <pic:cNvPr id="0" name="usecaseImg" descr="https://yuml.me/ad5f0b65.png"/>
+                    <pic:cNvPr id="0" name="usecaseImg" descr="https://yuml.me/aaca8a65.png"/>
                     <pic:cNvPicPr>
                       <a:picLocks noChangeAspect="1" noChangeArrowheads="1"/>
                     </pic:cNvPicPr>
@@ -6899,7 +6953,7 @@
                   <pic:spPr bwMode="auto">
                     <a:xfrm>
                       <a:off x="0" y="0"/>
-                      <a:ext cx="4861560" cy="2773680"/>
+                      <a:ext cx="5463540" cy="3314700"/>
                     </a:xfrm>
                     <a:prstGeom prst="rect">
                       <a:avLst/>
@@ -7120,9 +7174,9 @@
         </w:rPr>
         <w:drawing>
           <wp:inline distT="0" distB="0" distL="0" distR="0">
-            <wp:extent cx="7320277" cy="4152900"/>
+            <wp:extent cx="7378476" cy="3970020"/>
             <wp:effectExtent l="0" t="0" r="0" b="0"/>
-            <wp:docPr id="101" name="Picture 101" descr="https://yuml.me/af092223.png"/>
+            <wp:docPr id="6" name="Picture 6" descr="https://yuml.me/18030819.png"/>
             <wp:cNvGraphicFramePr>
               <a:graphicFrameLocks xmlns:a="http://schemas.openxmlformats.org/drawingml/2006/main" noChangeAspect="1"/>
             </wp:cNvGraphicFramePr>
@@ -7130,7 +7184,7 @@
               <a:graphicData uri="http://schemas.openxmlformats.org/drawingml/2006/picture">
                 <pic:pic xmlns:pic="http://schemas.openxmlformats.org/drawingml/2006/picture">
                   <pic:nvPicPr>
-                    <pic:cNvPr id="0" name="usecaseImg" descr="https://yuml.me/af092223.png"/>
+                    <pic:cNvPr id="0" name="usecaseImg" descr="https://yuml.me/18030819.png"/>
                     <pic:cNvPicPr>
                       <a:picLocks noChangeAspect="1" noChangeArrowheads="1"/>
                     </pic:cNvPicPr>
@@ -7151,7 +7205,7 @@
                   <pic:spPr bwMode="auto">
                     <a:xfrm>
                       <a:off x="0" y="0"/>
-                      <a:ext cx="7335134" cy="4161329"/>
+                      <a:ext cx="7382002" cy="3971917"/>
                     </a:xfrm>
                     <a:prstGeom prst="rect">
                       <a:avLst/>
@@ -11333,6 +11387,7 @@
     <w:rsid w:val="00B6692E"/>
     <w:rsid w:val="00B6797A"/>
     <w:rsid w:val="00C03988"/>
+    <w:rsid w:val="00DA77FD"/>
     <w:rsid w:val="00DE47C7"/>
     <w:rsid w:val="00F820E2"/>
     <w:rsid w:val="00FB7748"/>
@@ -12082,7 +12137,7 @@
 </file>
 
 <file path=customXml/itemProps2.xml><?xml version="1.0" encoding="utf-8"?>
-<ds:datastoreItem xmlns:ds="http://schemas.openxmlformats.org/officeDocument/2006/customXml" ds:itemID="{7C5E4885-D411-457D-95C4-223B1005081A}">
+<ds:datastoreItem xmlns:ds="http://schemas.openxmlformats.org/officeDocument/2006/customXml" ds:itemID="{74ADCB9C-6EDF-4D4C-A8F4-C3330326D985}">
   <ds:schemaRefs>
     <ds:schemaRef ds:uri="http://schemas.openxmlformats.org/officeDocument/2006/bibliography"/>
   </ds:schemaRefs>

</xml_diff>

<commit_message>
Distributed server arch. bug fixes
</commit_message>
<xml_diff>
--- a/doc/HolaSoftwareGuide.docx
+++ b/doc/HolaSoftwareGuide.docx
@@ -19,7 +19,7 @@
       <w:pPr>
         <w:pStyle w:val="Heading1"/>
       </w:pPr>
-      <w:bookmarkStart w:id="0" w:name="_Toc508878001"/>
+      <w:bookmarkStart w:id="0" w:name="_Toc511842129"/>
       <w:r>
         <w:t>Revision History</w:t>
       </w:r>
@@ -1001,6 +1001,58 @@
       </w:pPr>
       <w:r>
         <w:t>3/27/2018: Added server name to cloud API</w:t>
+      </w:r>
+    </w:p>
+    <w:p>
+      <w:pPr>
+        <w:pStyle w:val="ListParagraph"/>
+        <w:numPr>
+          <w:ilvl w:val="0"/>
+          <w:numId w:val="27"/>
+        </w:numPr>
+      </w:pPr>
+      <w:r>
+        <w:t xml:space="preserve">4/17/2018: Major rework due to introduction of database. Affected modules: </w:t>
+      </w:r>
+      <w:proofErr w:type="spellStart"/>
+      <w:r>
+        <w:t>intercom_buddy</w:t>
+      </w:r>
+      <w:proofErr w:type="spellEnd"/>
+      <w:r>
+        <w:t xml:space="preserve">, </w:t>
+      </w:r>
+      <w:proofErr w:type="spellStart"/>
+      <w:r>
+        <w:t>intercom_cloudAPI</w:t>
+      </w:r>
+      <w:proofErr w:type="spellEnd"/>
+      <w:r>
+        <w:t xml:space="preserve">, </w:t>
+      </w:r>
+      <w:proofErr w:type="spellStart"/>
+      <w:r>
+        <w:t>intercom_controller</w:t>
+      </w:r>
+      <w:proofErr w:type="spellEnd"/>
+      <w:r>
+        <w:t xml:space="preserve">, </w:t>
+      </w:r>
+      <w:proofErr w:type="spellStart"/>
+      <w:r>
+        <w:t>intercom_message_handler</w:t>
+      </w:r>
+      <w:proofErr w:type="spellEnd"/>
+      <w:r>
+        <w:t xml:space="preserve"> </w:t>
+      </w:r>
+      <w:proofErr w:type="spellStart"/>
+      <w:r>
+        <w:t>intercom_outgoing</w:t>
+      </w:r>
+      <w:proofErr w:type="spellEnd"/>
+      <w:r>
+        <w:t>, messages</w:t>
       </w:r>
     </w:p>
     <w:p>
@@ -1038,6 +1090,8 @@
             <w:t>Table of Contents</w:t>
           </w:r>
         </w:p>
+        <w:bookmarkStart w:id="1" w:name="_GoBack"/>
+        <w:bookmarkEnd w:id="1"/>
         <w:p>
           <w:pPr>
             <w:pStyle w:val="TOC1"/>
@@ -1059,7 +1113,7 @@
           <w:r>
             <w:fldChar w:fldCharType="separate"/>
           </w:r>
-          <w:hyperlink w:anchor="_Toc508878001" w:history="1">
+          <w:hyperlink w:anchor="_Toc511842129" w:history="1">
             <w:r>
               <w:rPr>
                 <w:rStyle w:val="Hyperlink"/>
@@ -1100,7 +1154,7 @@
                 <w:noProof/>
                 <w:webHidden/>
               </w:rPr>
-              <w:instrText xml:space="preserve"> PAGEREF _Toc508878001 \h </w:instrText>
+              <w:instrText xml:space="preserve"> PAGEREF _Toc511842129 \h </w:instrText>
             </w:r>
             <w:r>
               <w:rPr>
@@ -1143,7 +1197,7 @@
               <w:lang w:val="nl-BE" w:eastAsia="nl-BE"/>
             </w:rPr>
           </w:pPr>
-          <w:hyperlink w:anchor="_Toc508878002" w:history="1">
+          <w:hyperlink w:anchor="_Toc511842130" w:history="1">
             <w:r>
               <w:rPr>
                 <w:rStyle w:val="Hyperlink"/>
@@ -1184,7 +1238,7 @@
                 <w:noProof/>
                 <w:webHidden/>
               </w:rPr>
-              <w:instrText xml:space="preserve"> PAGEREF _Toc508878002 \h </w:instrText>
+              <w:instrText xml:space="preserve"> PAGEREF _Toc511842130 \h </w:instrText>
             </w:r>
             <w:r>
               <w:rPr>
@@ -1227,7 +1281,7 @@
               <w:lang w:val="nl-BE" w:eastAsia="nl-BE"/>
             </w:rPr>
           </w:pPr>
-          <w:hyperlink w:anchor="_Toc508878003" w:history="1">
+          <w:hyperlink w:anchor="_Toc511842131" w:history="1">
             <w:r>
               <w:rPr>
                 <w:rStyle w:val="Hyperlink"/>
@@ -1268,7 +1322,7 @@
                 <w:noProof/>
                 <w:webHidden/>
               </w:rPr>
-              <w:instrText xml:space="preserve"> PAGEREF _Toc508878003 \h </w:instrText>
+              <w:instrText xml:space="preserve"> PAGEREF _Toc511842131 \h </w:instrText>
             </w:r>
             <w:r>
               <w:rPr>
@@ -1311,7 +1365,7 @@
               <w:lang w:val="nl-BE" w:eastAsia="nl-BE"/>
             </w:rPr>
           </w:pPr>
-          <w:hyperlink w:anchor="_Toc508878004" w:history="1">
+          <w:hyperlink w:anchor="_Toc511842132" w:history="1">
             <w:r>
               <w:rPr>
                 <w:rStyle w:val="Hyperlink"/>
@@ -1352,7 +1406,7 @@
                 <w:noProof/>
                 <w:webHidden/>
               </w:rPr>
-              <w:instrText xml:space="preserve"> PAGEREF _Toc508878004 \h </w:instrText>
+              <w:instrText xml:space="preserve"> PAGEREF _Toc511842132 \h </w:instrText>
             </w:r>
             <w:r>
               <w:rPr>
@@ -1395,7 +1449,7 @@
               <w:lang w:val="nl-BE" w:eastAsia="nl-BE"/>
             </w:rPr>
           </w:pPr>
-          <w:hyperlink w:anchor="_Toc508878005" w:history="1">
+          <w:hyperlink w:anchor="_Toc511842133" w:history="1">
             <w:r>
               <w:rPr>
                 <w:rStyle w:val="Hyperlink"/>
@@ -1436,7 +1490,7 @@
                 <w:noProof/>
                 <w:webHidden/>
               </w:rPr>
-              <w:instrText xml:space="preserve"> PAGEREF _Toc508878005 \h </w:instrText>
+              <w:instrText xml:space="preserve"> PAGEREF _Toc511842133 \h </w:instrText>
             </w:r>
             <w:r>
               <w:rPr>
@@ -1479,7 +1533,7 @@
               <w:lang w:val="nl-BE" w:eastAsia="nl-BE"/>
             </w:rPr>
           </w:pPr>
-          <w:hyperlink w:anchor="_Toc508878006" w:history="1">
+          <w:hyperlink w:anchor="_Toc511842134" w:history="1">
             <w:r>
               <w:rPr>
                 <w:rStyle w:val="Hyperlink"/>
@@ -1520,7 +1574,7 @@
                 <w:noProof/>
                 <w:webHidden/>
               </w:rPr>
-              <w:instrText xml:space="preserve"> PAGEREF _Toc508878006 \h </w:instrText>
+              <w:instrText xml:space="preserve"> PAGEREF _Toc511842134 \h </w:instrText>
             </w:r>
             <w:r>
               <w:rPr>
@@ -1563,7 +1617,7 @@
               <w:lang w:val="nl-BE" w:eastAsia="nl-BE"/>
             </w:rPr>
           </w:pPr>
-          <w:hyperlink w:anchor="_Toc508878007" w:history="1">
+          <w:hyperlink w:anchor="_Toc511842135" w:history="1">
             <w:r>
               <w:rPr>
                 <w:rStyle w:val="Hyperlink"/>
@@ -1604,7 +1658,7 @@
                 <w:noProof/>
                 <w:webHidden/>
               </w:rPr>
-              <w:instrText xml:space="preserve"> PAGEREF _Toc508878007 \h </w:instrText>
+              <w:instrText xml:space="preserve"> PAGEREF _Toc511842135 \h </w:instrText>
             </w:r>
             <w:r>
               <w:rPr>
@@ -1647,7 +1701,7 @@
               <w:lang w:val="nl-BE" w:eastAsia="nl-BE"/>
             </w:rPr>
           </w:pPr>
-          <w:hyperlink w:anchor="_Toc508878008" w:history="1">
+          <w:hyperlink w:anchor="_Toc511842136" w:history="1">
             <w:r>
               <w:rPr>
                 <w:rStyle w:val="Hyperlink"/>
@@ -1688,7 +1742,7 @@
                 <w:noProof/>
                 <w:webHidden/>
               </w:rPr>
-              <w:instrText xml:space="preserve"> PAGEREF _Toc508878008 \h </w:instrText>
+              <w:instrText xml:space="preserve"> PAGEREF _Toc511842136 \h </w:instrText>
             </w:r>
             <w:r>
               <w:rPr>
@@ -1731,7 +1785,7 @@
               <w:lang w:val="nl-BE" w:eastAsia="nl-BE"/>
             </w:rPr>
           </w:pPr>
-          <w:hyperlink w:anchor="_Toc508878009" w:history="1">
+          <w:hyperlink w:anchor="_Toc511842137" w:history="1">
             <w:r>
               <w:rPr>
                 <w:rStyle w:val="Hyperlink"/>
@@ -1772,7 +1826,7 @@
                 <w:noProof/>
                 <w:webHidden/>
               </w:rPr>
-              <w:instrText xml:space="preserve"> PAGEREF _Toc508878009 \h </w:instrText>
+              <w:instrText xml:space="preserve"> PAGEREF _Toc511842137 \h </w:instrText>
             </w:r>
             <w:r>
               <w:rPr>
@@ -1815,7 +1869,7 @@
               <w:lang w:val="nl-BE" w:eastAsia="nl-BE"/>
             </w:rPr>
           </w:pPr>
-          <w:hyperlink w:anchor="_Toc508878010" w:history="1">
+          <w:hyperlink w:anchor="_Toc511842138" w:history="1">
             <w:r>
               <w:rPr>
                 <w:rStyle w:val="Hyperlink"/>
@@ -1856,7 +1910,7 @@
                 <w:noProof/>
                 <w:webHidden/>
               </w:rPr>
-              <w:instrText xml:space="preserve"> PAGEREF _Toc508878010 \h </w:instrText>
+              <w:instrText xml:space="preserve"> PAGEREF _Toc511842138 \h </w:instrText>
             </w:r>
             <w:r>
               <w:rPr>
@@ -1899,7 +1953,7 @@
               <w:lang w:val="nl-BE" w:eastAsia="nl-BE"/>
             </w:rPr>
           </w:pPr>
-          <w:hyperlink w:anchor="_Toc508878011" w:history="1">
+          <w:hyperlink w:anchor="_Toc511842139" w:history="1">
             <w:r>
               <w:rPr>
                 <w:rStyle w:val="Hyperlink"/>
@@ -1940,7 +1994,7 @@
                 <w:noProof/>
                 <w:webHidden/>
               </w:rPr>
-              <w:instrText xml:space="preserve"> PAGEREF _Toc508878011 \h </w:instrText>
+              <w:instrText xml:space="preserve"> PAGEREF _Toc511842139 \h </w:instrText>
             </w:r>
             <w:r>
               <w:rPr>
@@ -1983,7 +2037,7 @@
               <w:lang w:val="nl-BE" w:eastAsia="nl-BE"/>
             </w:rPr>
           </w:pPr>
-          <w:hyperlink w:anchor="_Toc508878012" w:history="1">
+          <w:hyperlink w:anchor="_Toc511842140" w:history="1">
             <w:r>
               <w:rPr>
                 <w:rStyle w:val="Hyperlink"/>
@@ -2024,7 +2078,7 @@
                 <w:noProof/>
                 <w:webHidden/>
               </w:rPr>
-              <w:instrText xml:space="preserve"> PAGEREF _Toc508878012 \h </w:instrText>
+              <w:instrText xml:space="preserve"> PAGEREF _Toc511842140 \h </w:instrText>
             </w:r>
             <w:r>
               <w:rPr>
@@ -2067,7 +2121,7 @@
               <w:lang w:val="nl-BE" w:eastAsia="nl-BE"/>
             </w:rPr>
           </w:pPr>
-          <w:hyperlink w:anchor="_Toc508878013" w:history="1">
+          <w:hyperlink w:anchor="_Toc511842141" w:history="1">
             <w:r>
               <w:rPr>
                 <w:rStyle w:val="Hyperlink"/>
@@ -2096,8 +2150,6 @@
               </w:rPr>
               <w:tab/>
             </w:r>
-            <w:bookmarkStart w:id="1" w:name="_GoBack"/>
-            <w:bookmarkEnd w:id="1"/>
             <w:r>
               <w:rPr>
                 <w:noProof/>
@@ -2110,7 +2162,7 @@
                 <w:noProof/>
                 <w:webHidden/>
               </w:rPr>
-              <w:instrText xml:space="preserve"> PAGEREF _Toc508878013 \h </w:instrText>
+              <w:instrText xml:space="preserve"> PAGEREF _Toc511842141 \h </w:instrText>
             </w:r>
             <w:r>
               <w:rPr>
@@ -2130,7 +2182,7 @@
                 <w:noProof/>
                 <w:webHidden/>
               </w:rPr>
-              <w:t>14</w:t>
+              <w:t>13</w:t>
             </w:r>
             <w:r>
               <w:rPr>
@@ -2153,7 +2205,7 @@
               <w:lang w:val="nl-BE" w:eastAsia="nl-BE"/>
             </w:rPr>
           </w:pPr>
-          <w:hyperlink w:anchor="_Toc508878014" w:history="1">
+          <w:hyperlink w:anchor="_Toc511842142" w:history="1">
             <w:r>
               <w:rPr>
                 <w:rStyle w:val="Hyperlink"/>
@@ -2194,7 +2246,7 @@
                 <w:noProof/>
                 <w:webHidden/>
               </w:rPr>
-              <w:instrText xml:space="preserve"> PAGEREF _Toc508878014 \h </w:instrText>
+              <w:instrText xml:space="preserve"> PAGEREF _Toc511842142 \h </w:instrText>
             </w:r>
             <w:r>
               <w:rPr>
@@ -2237,7 +2289,7 @@
               <w:lang w:val="nl-BE" w:eastAsia="nl-BE"/>
             </w:rPr>
           </w:pPr>
-          <w:hyperlink w:anchor="_Toc508878015" w:history="1">
+          <w:hyperlink w:anchor="_Toc511842143" w:history="1">
             <w:r>
               <w:rPr>
                 <w:rStyle w:val="Hyperlink"/>
@@ -2278,7 +2330,7 @@
                 <w:noProof/>
                 <w:webHidden/>
               </w:rPr>
-              <w:instrText xml:space="preserve"> PAGEREF _Toc508878015 \h </w:instrText>
+              <w:instrText xml:space="preserve"> PAGEREF _Toc511842143 \h </w:instrText>
             </w:r>
             <w:r>
               <w:rPr>
@@ -2321,7 +2373,7 @@
               <w:lang w:val="nl-BE" w:eastAsia="nl-BE"/>
             </w:rPr>
           </w:pPr>
-          <w:hyperlink w:anchor="_Toc508878016" w:history="1">
+          <w:hyperlink w:anchor="_Toc511842144" w:history="1">
             <w:r>
               <w:rPr>
                 <w:rStyle w:val="Hyperlink"/>
@@ -2362,7 +2414,7 @@
                 <w:noProof/>
                 <w:webHidden/>
               </w:rPr>
-              <w:instrText xml:space="preserve"> PAGEREF _Toc508878016 \h </w:instrText>
+              <w:instrText xml:space="preserve"> PAGEREF _Toc511842144 \h </w:instrText>
             </w:r>
             <w:r>
               <w:rPr>
@@ -2405,7 +2457,7 @@
               <w:lang w:val="nl-BE" w:eastAsia="nl-BE"/>
             </w:rPr>
           </w:pPr>
-          <w:hyperlink w:anchor="_Toc508878017" w:history="1">
+          <w:hyperlink w:anchor="_Toc511842145" w:history="1">
             <w:r>
               <w:rPr>
                 <w:rStyle w:val="Hyperlink"/>
@@ -2446,7 +2498,7 @@
                 <w:noProof/>
                 <w:webHidden/>
               </w:rPr>
-              <w:instrText xml:space="preserve"> PAGEREF _Toc508878017 \h </w:instrText>
+              <w:instrText xml:space="preserve"> PAGEREF _Toc511842145 \h </w:instrText>
             </w:r>
             <w:r>
               <w:rPr>
@@ -2489,7 +2541,7 @@
               <w:lang w:val="nl-BE" w:eastAsia="nl-BE"/>
             </w:rPr>
           </w:pPr>
-          <w:hyperlink w:anchor="_Toc508878018" w:history="1">
+          <w:hyperlink w:anchor="_Toc511842146" w:history="1">
             <w:r>
               <w:rPr>
                 <w:rStyle w:val="Hyperlink"/>
@@ -2509,21 +2561,7 @@
                 <w:rStyle w:val="Hyperlink"/>
                 <w:noProof/>
               </w:rPr>
-              <w:t xml:space="preserve">Intercom Message </w:t>
-            </w:r>
-            <w:r>
-              <w:rPr>
-                <w:rStyle w:val="Hyperlink"/>
-                <w:noProof/>
-              </w:rPr>
-              <w:t>H</w:t>
-            </w:r>
-            <w:r>
-              <w:rPr>
-                <w:rStyle w:val="Hyperlink"/>
-                <w:noProof/>
-              </w:rPr>
-              <w:t>andler</w:t>
+              <w:t>Intercom Message Handler</w:t>
             </w:r>
             <w:r>
               <w:rPr>
@@ -2544,7 +2582,7 @@
                 <w:noProof/>
                 <w:webHidden/>
               </w:rPr>
-              <w:instrText xml:space="preserve"> PAGEREF _Toc508878018 \h </w:instrText>
+              <w:instrText xml:space="preserve"> PAGEREF _Toc511842146 \h </w:instrText>
             </w:r>
             <w:r>
               <w:rPr>
@@ -2587,7 +2625,7 @@
               <w:lang w:val="nl-BE" w:eastAsia="nl-BE"/>
             </w:rPr>
           </w:pPr>
-          <w:hyperlink w:anchor="_Toc508878019" w:history="1">
+          <w:hyperlink w:anchor="_Toc511842147" w:history="1">
             <w:r>
               <w:rPr>
                 <w:rStyle w:val="Hyperlink"/>
@@ -2628,7 +2666,7 @@
                 <w:noProof/>
                 <w:webHidden/>
               </w:rPr>
-              <w:instrText xml:space="preserve"> PAGEREF _Toc508878019 \h </w:instrText>
+              <w:instrText xml:space="preserve"> PAGEREF _Toc511842147 \h </w:instrText>
             </w:r>
             <w:r>
               <w:rPr>
@@ -2671,7 +2709,7 @@
               <w:lang w:val="nl-BE" w:eastAsia="nl-BE"/>
             </w:rPr>
           </w:pPr>
-          <w:hyperlink w:anchor="_Toc508878020" w:history="1">
+          <w:hyperlink w:anchor="_Toc511842148" w:history="1">
             <w:r>
               <w:rPr>
                 <w:rStyle w:val="Hyperlink"/>
@@ -2712,7 +2750,7 @@
                 <w:noProof/>
                 <w:webHidden/>
               </w:rPr>
-              <w:instrText xml:space="preserve"> PAGEREF _Toc508878020 \h </w:instrText>
+              <w:instrText xml:space="preserve"> PAGEREF _Toc511842148 \h </w:instrText>
             </w:r>
             <w:r>
               <w:rPr>
@@ -2755,7 +2793,7 @@
               <w:lang w:val="nl-BE" w:eastAsia="nl-BE"/>
             </w:rPr>
           </w:pPr>
-          <w:hyperlink w:anchor="_Toc508878021" w:history="1">
+          <w:hyperlink w:anchor="_Toc511842149" w:history="1">
             <w:r>
               <w:rPr>
                 <w:rStyle w:val="Hyperlink"/>
@@ -2775,21 +2813,7 @@
                 <w:rStyle w:val="Hyperlink"/>
                 <w:noProof/>
               </w:rPr>
-              <w:t>Intercom_Cl</w:t>
-            </w:r>
-            <w:r>
-              <w:rPr>
-                <w:rStyle w:val="Hyperlink"/>
-                <w:noProof/>
-              </w:rPr>
-              <w:t>o</w:t>
-            </w:r>
-            <w:r>
-              <w:rPr>
-                <w:rStyle w:val="Hyperlink"/>
-                <w:noProof/>
-              </w:rPr>
-              <w:t>udAPI</w:t>
+              <w:t>Intercom_CloudAPI</w:t>
             </w:r>
             <w:r>
               <w:rPr>
@@ -2810,7 +2834,7 @@
                 <w:noProof/>
                 <w:webHidden/>
               </w:rPr>
-              <w:instrText xml:space="preserve"> PAGEREF _Toc508878021 \h </w:instrText>
+              <w:instrText xml:space="preserve"> PAGEREF _Toc511842149 \h </w:instrText>
             </w:r>
             <w:r>
               <w:rPr>
@@ -2853,7 +2877,7 @@
               <w:lang w:val="nl-BE" w:eastAsia="nl-BE"/>
             </w:rPr>
           </w:pPr>
-          <w:hyperlink w:anchor="_Toc508878022" w:history="1">
+          <w:hyperlink w:anchor="_Toc511842150" w:history="1">
             <w:r>
               <w:rPr>
                 <w:rStyle w:val="Hyperlink"/>
@@ -2894,7 +2918,7 @@
                 <w:noProof/>
                 <w:webHidden/>
               </w:rPr>
-              <w:instrText xml:space="preserve"> PAGEREF _Toc508878022 \h </w:instrText>
+              <w:instrText xml:space="preserve"> PAGEREF _Toc511842150 \h </w:instrText>
             </w:r>
             <w:r>
               <w:rPr>
@@ -2937,7 +2961,7 @@
               <w:lang w:val="nl-BE" w:eastAsia="nl-BE"/>
             </w:rPr>
           </w:pPr>
-          <w:hyperlink w:anchor="_Toc508878023" w:history="1">
+          <w:hyperlink w:anchor="_Toc511842151" w:history="1">
             <w:r>
               <w:rPr>
                 <w:rStyle w:val="Hyperlink"/>
@@ -2978,7 +3002,7 @@
                 <w:noProof/>
                 <w:webHidden/>
               </w:rPr>
-              <w:instrText xml:space="preserve"> PAGEREF _Toc508878023 \h </w:instrText>
+              <w:instrText xml:space="preserve"> PAGEREF _Toc511842151 \h </w:instrText>
             </w:r>
             <w:r>
               <w:rPr>
@@ -3021,7 +3045,7 @@
               <w:lang w:val="nl-BE" w:eastAsia="nl-BE"/>
             </w:rPr>
           </w:pPr>
-          <w:hyperlink w:anchor="_Toc508878024" w:history="1">
+          <w:hyperlink w:anchor="_Toc511842152" w:history="1">
             <w:r>
               <w:rPr>
                 <w:rStyle w:val="Hyperlink"/>
@@ -3062,7 +3086,7 @@
                 <w:noProof/>
                 <w:webHidden/>
               </w:rPr>
-              <w:instrText xml:space="preserve"> PAGEREF _Toc508878024 \h </w:instrText>
+              <w:instrText xml:space="preserve"> PAGEREF _Toc511842152 \h </w:instrText>
             </w:r>
             <w:r>
               <w:rPr>
@@ -3105,7 +3129,7 @@
               <w:lang w:val="nl-BE" w:eastAsia="nl-BE"/>
             </w:rPr>
           </w:pPr>
-          <w:hyperlink w:anchor="_Toc508878025" w:history="1">
+          <w:hyperlink w:anchor="_Toc511842153" w:history="1">
             <w:r>
               <w:rPr>
                 <w:rStyle w:val="Hyperlink"/>
@@ -3146,7 +3170,7 @@
                 <w:noProof/>
                 <w:webHidden/>
               </w:rPr>
-              <w:instrText xml:space="preserve"> PAGEREF _Toc508878025 \h </w:instrText>
+              <w:instrText xml:space="preserve"> PAGEREF _Toc511842153 \h </w:instrText>
             </w:r>
             <w:r>
               <w:rPr>
@@ -3189,7 +3213,7 @@
               <w:lang w:val="nl-BE" w:eastAsia="nl-BE"/>
             </w:rPr>
           </w:pPr>
-          <w:hyperlink w:anchor="_Toc508878026" w:history="1">
+          <w:hyperlink w:anchor="_Toc511842154" w:history="1">
             <w:r>
               <w:rPr>
                 <w:rStyle w:val="Hyperlink"/>
@@ -3230,7 +3254,7 @@
                 <w:noProof/>
                 <w:webHidden/>
               </w:rPr>
-              <w:instrText xml:space="preserve"> PAGEREF _Toc508878026 \h </w:instrText>
+              <w:instrText xml:space="preserve"> PAGEREF _Toc511842154 \h </w:instrText>
             </w:r>
             <w:r>
               <w:rPr>
@@ -3273,7 +3297,7 @@
               <w:lang w:val="nl-BE" w:eastAsia="nl-BE"/>
             </w:rPr>
           </w:pPr>
-          <w:hyperlink w:anchor="_Toc508878027" w:history="1">
+          <w:hyperlink w:anchor="_Toc511842155" w:history="1">
             <w:r>
               <w:rPr>
                 <w:rStyle w:val="Hyperlink"/>
@@ -3293,21 +3317,7 @@
                 <w:rStyle w:val="Hyperlink"/>
                 <w:noProof/>
               </w:rPr>
-              <w:t>Manuf_c</w:t>
-            </w:r>
-            <w:r>
-              <w:rPr>
-                <w:rStyle w:val="Hyperlink"/>
-                <w:noProof/>
-              </w:rPr>
-              <w:t>o</w:t>
-            </w:r>
-            <w:r>
-              <w:rPr>
-                <w:rStyle w:val="Hyperlink"/>
-                <w:noProof/>
-              </w:rPr>
-              <w:t>nfig.py</w:t>
+              <w:t>Manuf_config.py</w:t>
             </w:r>
             <w:r>
               <w:rPr>
@@ -3328,7 +3338,7 @@
                 <w:noProof/>
                 <w:webHidden/>
               </w:rPr>
-              <w:instrText xml:space="preserve"> PAGEREF _Toc508878027 \h </w:instrText>
+              <w:instrText xml:space="preserve"> PAGEREF _Toc511842155 \h </w:instrText>
             </w:r>
             <w:r>
               <w:rPr>
@@ -3377,7 +3387,7 @@
       <w:pPr>
         <w:pStyle w:val="Heading1"/>
       </w:pPr>
-      <w:bookmarkStart w:id="2" w:name="_Toc508878002"/>
+      <w:bookmarkStart w:id="2" w:name="_Toc511842130"/>
       <w:r>
         <w:lastRenderedPageBreak/>
         <w:t>Version Control</w:t>
@@ -3400,7 +3410,7 @@
       <w:pPr>
         <w:pStyle w:val="Heading1"/>
       </w:pPr>
-      <w:bookmarkStart w:id="3" w:name="_Toc508878003"/>
+      <w:bookmarkStart w:id="3" w:name="_Toc511842131"/>
       <w:r>
         <w:t xml:space="preserve">Third Party </w:t>
       </w:r>
@@ -3412,11 +3422,34 @@
     <w:p/>
     <w:p>
       <w:r>
+        <w:t>AWS BOTO3 (</w:t>
+      </w:r>
+      <w:proofErr w:type="spellStart"/>
+      <w:r>
+        <w:t>DynamoDB</w:t>
+      </w:r>
+      <w:proofErr w:type="spellEnd"/>
+      <w:r>
+        <w:t>):</w:t>
+      </w:r>
+    </w:p>
+    <w:p>
+      <w:hyperlink r:id="rId10" w:history="1">
+        <w:r>
+          <w:rPr>
+            <w:rStyle w:val="Hyperlink"/>
+          </w:rPr>
+          <w:t>https://aws.amazon.com/sdk-for-python/</w:t>
+        </w:r>
+      </w:hyperlink>
+    </w:p>
+    <w:p>
+      <w:r>
         <w:t xml:space="preserve">Draw.io: </w:t>
       </w:r>
     </w:p>
     <w:p>
-      <w:hyperlink r:id="rId10" w:history="1">
+      <w:hyperlink r:id="rId11" w:history="1">
         <w:r>
           <w:rPr>
             <w:rStyle w:val="Hyperlink"/>
@@ -3425,14 +3458,13 @@
         </w:r>
       </w:hyperlink>
     </w:p>
-    <w:p/>
     <w:p>
       <w:r>
         <w:t>VS1063 codec patch 2.01:</w:t>
       </w:r>
     </w:p>
     <w:p>
-      <w:hyperlink r:id="rId11" w:history="1">
+      <w:hyperlink r:id="rId12" w:history="1">
         <w:r>
           <w:rPr>
             <w:rStyle w:val="Hyperlink"/>
@@ -3441,7 +3473,6 @@
         </w:r>
       </w:hyperlink>
     </w:p>
-    <w:p/>
     <w:p>
       <w:r>
         <w:t>SparkFun_MAX17043_Particle_Library</w:t>
@@ -3449,7 +3480,7 @@
       <w:r>
         <w:t xml:space="preserve">: </w:t>
       </w:r>
-      <w:hyperlink r:id="rId12" w:history="1">
+      <w:hyperlink r:id="rId13" w:history="1">
         <w:r>
           <w:rPr>
             <w:rStyle w:val="Hyperlink"/>
@@ -3473,7 +3504,7 @@
       <w:pPr>
         <w:contextualSpacing/>
       </w:pPr>
-      <w:hyperlink r:id="rId13" w:history="1">
+      <w:hyperlink r:id="rId14" w:history="1">
         <w:r>
           <w:rPr>
             <w:rStyle w:val="Hyperlink"/>
@@ -3494,7 +3525,7 @@
       <w:r>
         <w:t xml:space="preserve">: </w:t>
       </w:r>
-      <w:hyperlink r:id="rId14" w:history="1">
+      <w:hyperlink r:id="rId15" w:history="1">
         <w:r>
           <w:rPr>
             <w:rStyle w:val="Hyperlink"/>
@@ -3528,7 +3559,7 @@
       <w:r>
         <w:t xml:space="preserve">XTEA Python: </w:t>
       </w:r>
-      <w:hyperlink r:id="rId15" w:history="1">
+      <w:hyperlink r:id="rId16" w:history="1">
         <w:r>
           <w:rPr>
             <w:rStyle w:val="Hyperlink"/>
@@ -3617,7 +3648,7 @@
       <w:pPr>
         <w:pStyle w:val="Heading1"/>
       </w:pPr>
-      <w:bookmarkStart w:id="4" w:name="_Toc508878004"/>
+      <w:bookmarkStart w:id="4" w:name="_Toc511842132"/>
       <w:r>
         <w:t>Shell Commands</w:t>
       </w:r>
@@ -3895,7 +3926,7 @@
       <w:pPr>
         <w:pStyle w:val="Heading1"/>
       </w:pPr>
-      <w:bookmarkStart w:id="5" w:name="_Toc508878005"/>
+      <w:bookmarkStart w:id="5" w:name="_Toc511842133"/>
       <w:r>
         <w:t>Pin Assignments</w:t>
       </w:r>
@@ -5144,7 +5175,7 @@
       <w:pPr>
         <w:pStyle w:val="Heading1"/>
       </w:pPr>
-      <w:bookmarkStart w:id="6" w:name="_Toc508878006"/>
+      <w:bookmarkStart w:id="6" w:name="_Toc511842134"/>
       <w:r>
         <w:lastRenderedPageBreak/>
         <w:t xml:space="preserve">Firmware </w:t>
@@ -5367,7 +5398,7 @@
       <w:pPr>
         <w:pStyle w:val="Heading1"/>
       </w:pPr>
-      <w:bookmarkStart w:id="7" w:name="_Toc508878007"/>
+      <w:bookmarkStart w:id="7" w:name="_Toc511842135"/>
       <w:r>
         <w:t>Firmware</w:t>
       </w:r>
@@ -5381,7 +5412,7 @@
       <w:pPr>
         <w:pStyle w:val="Heading2"/>
       </w:pPr>
-      <w:bookmarkStart w:id="8" w:name="_Toc508878008"/>
+      <w:bookmarkStart w:id="8" w:name="_Toc511842136"/>
       <w:r>
         <w:t>Ownership</w:t>
       </w:r>
@@ -5413,7 +5444,7 @@
                     </pic:cNvPicPr>
                   </pic:nvPicPr>
                   <pic:blipFill>
-                    <a:blip r:embed="rId16">
+                    <a:blip r:embed="rId17">
                       <a:extLst>
                         <a:ext uri="{28A0092B-C50C-407E-A947-70E740481C1C}">
                           <a14:useLocalDpi xmlns:a14="http://schemas.microsoft.com/office/drawing/2010/main" val="0"/>
@@ -5451,7 +5482,7 @@
       <w:pPr>
         <w:pStyle w:val="Heading2"/>
       </w:pPr>
-      <w:bookmarkStart w:id="9" w:name="_Toc508878009"/>
+      <w:bookmarkStart w:id="9" w:name="_Toc511842137"/>
       <w:proofErr w:type="spellStart"/>
       <w:r>
         <w:t>Intercom_</w:t>
@@ -5498,7 +5529,7 @@
                     </pic:cNvPicPr>
                   </pic:nvPicPr>
                   <pic:blipFill>
-                    <a:blip r:embed="rId17">
+                    <a:blip r:embed="rId18">
                       <a:extLst>
                         <a:ext uri="{28A0092B-C50C-407E-A947-70E740481C1C}">
                           <a14:useLocalDpi xmlns:a14="http://schemas.microsoft.com/office/drawing/2010/main" val="0"/>
@@ -5560,7 +5591,7 @@
       <w:pPr>
         <w:pStyle w:val="Heading2"/>
       </w:pPr>
-      <w:bookmarkStart w:id="10" w:name="_Toc508878010"/>
+      <w:bookmarkStart w:id="10" w:name="_Toc511842138"/>
       <w:proofErr w:type="spellStart"/>
       <w:r>
         <w:t>Intercom_</w:t>
@@ -5617,7 +5648,7 @@
                     </pic:cNvPicPr>
                   </pic:nvPicPr>
                   <pic:blipFill>
-                    <a:blip r:embed="rId18">
+                    <a:blip r:embed="rId19">
                       <a:extLst>
                         <a:ext uri="{28A0092B-C50C-407E-A947-70E740481C1C}">
                           <a14:useLocalDpi xmlns:a14="http://schemas.microsoft.com/office/drawing/2010/main" val="0"/>
@@ -5676,7 +5707,7 @@
                     <pic:cNvPicPr/>
                   </pic:nvPicPr>
                   <pic:blipFill>
-                    <a:blip r:embed="rId19">
+                    <a:blip r:embed="rId20">
                       <a:extLst>
                         <a:ext uri="{28A0092B-C50C-407E-A947-70E740481C1C}">
                           <a14:useLocalDpi xmlns:a14="http://schemas.microsoft.com/office/drawing/2010/main" val="0"/>
@@ -5718,7 +5749,7 @@
       <w:pPr>
         <w:pStyle w:val="Heading2"/>
       </w:pPr>
-      <w:bookmarkStart w:id="11" w:name="_Toc508878011"/>
+      <w:bookmarkStart w:id="11" w:name="_Toc511842139"/>
       <w:r>
         <w:t>Intercom Outgoing</w:t>
       </w:r>
@@ -5757,7 +5788,7 @@
           <wp:inline distT="0" distB="0" distL="0" distR="0">
             <wp:extent cx="5943600" cy="1913930"/>
             <wp:effectExtent l="0" t="0" r="0" b="0"/>
-            <wp:docPr id="33" name="Picture 33" descr="https://yuml.me/f5dfbe3e.png"/>
+            <wp:docPr id="21" name="Picture 21" descr="https://yuml.me/d4baf0f7.png"/>
             <wp:cNvGraphicFramePr>
               <a:graphicFrameLocks xmlns:a="http://schemas.openxmlformats.org/drawingml/2006/main" noChangeAspect="1"/>
             </wp:cNvGraphicFramePr>
@@ -5765,13 +5796,13 @@
               <a:graphicData uri="http://schemas.openxmlformats.org/drawingml/2006/picture">
                 <pic:pic xmlns:pic="http://schemas.openxmlformats.org/drawingml/2006/picture">
                   <pic:nvPicPr>
-                    <pic:cNvPr id="0" name="usecaseImg" descr="https://yuml.me/f5dfbe3e.png"/>
+                    <pic:cNvPr id="0" name="usecaseImg" descr="https://yuml.me/d4baf0f7.png"/>
                     <pic:cNvPicPr>
                       <a:picLocks noChangeAspect="1" noChangeArrowheads="1"/>
                     </pic:cNvPicPr>
                   </pic:nvPicPr>
                   <pic:blipFill>
-                    <a:blip r:embed="rId20">
+                    <a:blip r:embed="rId21">
                       <a:extLst>
                         <a:ext uri="{28A0092B-C50C-407E-A947-70E740481C1C}">
                           <a14:useLocalDpi xmlns:a14="http://schemas.microsoft.com/office/drawing/2010/main" val="0"/>
@@ -5834,7 +5865,7 @@
                     <pic:cNvPicPr/>
                   </pic:nvPicPr>
                   <pic:blipFill>
-                    <a:blip r:embed="rId21">
+                    <a:blip r:embed="rId22">
                       <a:extLst>
                         <a:ext uri="{28A0092B-C50C-407E-A947-70E740481C1C}">
                           <a14:useLocalDpi xmlns:a14="http://schemas.microsoft.com/office/drawing/2010/main" val="0"/>
@@ -5871,7 +5902,7 @@
       <w:pPr>
         <w:pStyle w:val="Heading2"/>
       </w:pPr>
-      <w:bookmarkStart w:id="12" w:name="_Toc508878012"/>
+      <w:bookmarkStart w:id="12" w:name="_Toc511842140"/>
       <w:proofErr w:type="spellStart"/>
       <w:r>
         <w:t>Intercom_</w:t>
@@ -5902,9 +5933,9 @@
         </w:rPr>
         <w:drawing>
           <wp:inline distT="0" distB="0" distL="0" distR="0">
-            <wp:extent cx="5943600" cy="3247941"/>
+            <wp:extent cx="5943600" cy="2936838"/>
             <wp:effectExtent l="0" t="0" r="0" b="0"/>
-            <wp:docPr id="3" name="Picture 3" descr="https://yuml.me/1dd94aca.png"/>
+            <wp:docPr id="18" name="Picture 18" descr="https://yuml.me/d03b435b.png"/>
             <wp:cNvGraphicFramePr>
               <a:graphicFrameLocks xmlns:a="http://schemas.openxmlformats.org/drawingml/2006/main" noChangeAspect="1"/>
             </wp:cNvGraphicFramePr>
@@ -5912,13 +5943,13 @@
               <a:graphicData uri="http://schemas.openxmlformats.org/drawingml/2006/picture">
                 <pic:pic xmlns:pic="http://schemas.openxmlformats.org/drawingml/2006/picture">
                   <pic:nvPicPr>
-                    <pic:cNvPr id="0" name="usecaseImg" descr="https://yuml.me/1dd94aca.png"/>
+                    <pic:cNvPr id="0" name="usecaseImg" descr="https://yuml.me/d03b435b.png"/>
                     <pic:cNvPicPr>
                       <a:picLocks noChangeAspect="1" noChangeArrowheads="1"/>
                     </pic:cNvPicPr>
                   </pic:nvPicPr>
                   <pic:blipFill>
-                    <a:blip r:embed="rId22">
+                    <a:blip r:embed="rId23">
                       <a:extLst>
                         <a:ext uri="{28A0092B-C50C-407E-A947-70E740481C1C}">
                           <a14:useLocalDpi xmlns:a14="http://schemas.microsoft.com/office/drawing/2010/main" val="0"/>
@@ -5933,7 +5964,7 @@
                   <pic:spPr bwMode="auto">
                     <a:xfrm>
                       <a:off x="0" y="0"/>
-                      <a:ext cx="5943600" cy="3247941"/>
+                      <a:ext cx="5943600" cy="2936838"/>
                     </a:xfrm>
                     <a:prstGeom prst="rect">
                       <a:avLst/>
@@ -5951,6 +5982,33 @@
       </w:r>
     </w:p>
     <w:p/>
+    <w:p/>
+    <w:p>
+      <w:pPr>
+        <w:pStyle w:val="Heading2"/>
+      </w:pPr>
+      <w:bookmarkStart w:id="13" w:name="_Toc511842141"/>
+      <w:proofErr w:type="spellStart"/>
+      <w:r>
+        <w:t>Intercom_</w:t>
+      </w:r>
+      <w:r>
+        <w:t>Buddy</w:t>
+      </w:r>
+      <w:bookmarkEnd w:id="13"/>
+      <w:proofErr w:type="spellEnd"/>
+    </w:p>
+    <w:p/>
+    <w:p>
+      <w:proofErr w:type="spellStart"/>
+      <w:r>
+        <w:t>Intercom_Buddy</w:t>
+      </w:r>
+      <w:proofErr w:type="spellEnd"/>
+      <w:r>
+        <w:t xml:space="preserve"> handles all buddy related control plane logic and user I/O.</w:t>
+      </w:r>
+    </w:p>
     <w:p>
       <w:pPr>
         <w:jc w:val="center"/>
@@ -5960,11 +6018,12 @@
           <w:noProof/>
           <w:lang w:val="nl-BE" w:eastAsia="nl-BE"/>
         </w:rPr>
+        <w:lastRenderedPageBreak/>
         <w:drawing>
           <wp:inline distT="0" distB="0" distL="0" distR="0">
-            <wp:extent cx="2076450" cy="2800350"/>
+            <wp:extent cx="7582381" cy="3817620"/>
             <wp:effectExtent l="0" t="0" r="0" b="0"/>
-            <wp:docPr id="98" name="Picture 98"/>
+            <wp:docPr id="16" name="Picture 16" descr="https://yuml.me/5f71c353.png"/>
             <wp:cNvGraphicFramePr>
               <a:graphicFrameLocks xmlns:a="http://schemas.openxmlformats.org/drawingml/2006/main" noChangeAspect="1"/>
             </wp:cNvGraphicFramePr>
@@ -5972,87 +6031,7 @@
               <a:graphicData uri="http://schemas.openxmlformats.org/drawingml/2006/picture">
                 <pic:pic xmlns:pic="http://schemas.openxmlformats.org/drawingml/2006/picture">
                   <pic:nvPicPr>
-                    <pic:cNvPr id="98" name="intercom_controllerFSM.png"/>
-                    <pic:cNvPicPr/>
-                  </pic:nvPicPr>
-                  <pic:blipFill>
-                    <a:blip r:embed="rId23">
-                      <a:extLst>
-                        <a:ext uri="{28A0092B-C50C-407E-A947-70E740481C1C}">
-                          <a14:useLocalDpi xmlns:a14="http://schemas.microsoft.com/office/drawing/2010/main" val="0"/>
-                        </a:ext>
-                      </a:extLst>
-                    </a:blip>
-                    <a:stretch>
-                      <a:fillRect/>
-                    </a:stretch>
-                  </pic:blipFill>
-                  <pic:spPr>
-                    <a:xfrm>
-                      <a:off x="0" y="0"/>
-                      <a:ext cx="2076450" cy="2800350"/>
-                    </a:xfrm>
-                    <a:prstGeom prst="rect">
-                      <a:avLst/>
-                    </a:prstGeom>
-                  </pic:spPr>
-                </pic:pic>
-              </a:graphicData>
-            </a:graphic>
-          </wp:inline>
-        </w:drawing>
-      </w:r>
-    </w:p>
-    <w:p/>
-    <w:p>
-      <w:pPr>
-        <w:pStyle w:val="Heading2"/>
-      </w:pPr>
-      <w:bookmarkStart w:id="13" w:name="_Toc508878013"/>
-      <w:proofErr w:type="spellStart"/>
-      <w:r>
-        <w:lastRenderedPageBreak/>
-        <w:t>Intercom_</w:t>
-      </w:r>
-      <w:r>
-        <w:t>Buddy</w:t>
-      </w:r>
-      <w:bookmarkEnd w:id="13"/>
-      <w:proofErr w:type="spellEnd"/>
-    </w:p>
-    <w:p/>
-    <w:p>
-      <w:proofErr w:type="spellStart"/>
-      <w:r>
-        <w:t>Intercom_Buddy</w:t>
-      </w:r>
-      <w:proofErr w:type="spellEnd"/>
-      <w:r>
-        <w:t xml:space="preserve"> handles all buddy related control plane logic and user I/O.</w:t>
-      </w:r>
-    </w:p>
-    <w:p>
-      <w:pPr>
-        <w:jc w:val="center"/>
-      </w:pPr>
-      <w:r>
-        <w:rPr>
-          <w:noProof/>
-          <w:lang w:val="nl-BE" w:eastAsia="nl-BE"/>
-        </w:rPr>
-        <w:drawing>
-          <wp:inline distT="0" distB="0" distL="0" distR="0">
-            <wp:extent cx="7551349" cy="3870960"/>
-            <wp:effectExtent l="0" t="0" r="0" b="0"/>
-            <wp:docPr id="4" name="Picture 4" descr="https://yuml.me/86c7a1e4.png"/>
-            <wp:cNvGraphicFramePr>
-              <a:graphicFrameLocks xmlns:a="http://schemas.openxmlformats.org/drawingml/2006/main" noChangeAspect="1"/>
-            </wp:cNvGraphicFramePr>
-            <a:graphic xmlns:a="http://schemas.openxmlformats.org/drawingml/2006/main">
-              <a:graphicData uri="http://schemas.openxmlformats.org/drawingml/2006/picture">
-                <pic:pic xmlns:pic="http://schemas.openxmlformats.org/drawingml/2006/picture">
-                  <pic:nvPicPr>
-                    <pic:cNvPr id="0" name="usecaseImg" descr="https://yuml.me/86c7a1e4.png"/>
+                    <pic:cNvPr id="0" name="usecaseImg" descr="https://yuml.me/5f71c353.png"/>
                     <pic:cNvPicPr>
                       <a:picLocks noChangeAspect="1" noChangeArrowheads="1"/>
                     </pic:cNvPicPr>
@@ -6073,7 +6052,7 @@
                   <pic:spPr bwMode="auto">
                     <a:xfrm>
                       <a:off x="0" y="0"/>
-                      <a:ext cx="7555975" cy="3873332"/>
+                      <a:ext cx="7587345" cy="3820119"/>
                     </a:xfrm>
                     <a:prstGeom prst="rect">
                       <a:avLst/>
@@ -6398,7 +6377,7 @@
       <w:pPr>
         <w:pStyle w:val="Heading2"/>
       </w:pPr>
-      <w:bookmarkStart w:id="14" w:name="_Toc508878014"/>
+      <w:bookmarkStart w:id="14" w:name="_Toc511842142"/>
       <w:r>
         <w:t>Volume Control</w:t>
       </w:r>
@@ -6535,7 +6514,7 @@
       <w:pPr>
         <w:pStyle w:val="Heading2"/>
       </w:pPr>
-      <w:bookmarkStart w:id="15" w:name="_Toc508878015"/>
+      <w:bookmarkStart w:id="15" w:name="_Toc511842143"/>
       <w:r>
         <w:t>Level Checkers</w:t>
       </w:r>
@@ -6732,7 +6711,7 @@
       <w:pPr>
         <w:pStyle w:val="Heading2"/>
       </w:pPr>
-      <w:bookmarkStart w:id="16" w:name="_Toc508878016"/>
+      <w:bookmarkStart w:id="16" w:name="_Toc511842144"/>
       <w:r>
         <w:t>Power Management</w:t>
       </w:r>
@@ -6816,7 +6795,7 @@
       <w:pPr>
         <w:pStyle w:val="Heading2"/>
       </w:pPr>
-      <w:bookmarkStart w:id="17" w:name="_Toc508878017"/>
+      <w:bookmarkStart w:id="17" w:name="_Toc511842145"/>
       <w:r>
         <w:t>Codec</w:t>
       </w:r>
@@ -6895,7 +6874,7 @@
       <w:pPr>
         <w:pStyle w:val="Heading2"/>
       </w:pPr>
-      <w:bookmarkStart w:id="18" w:name="_Toc508878018"/>
+      <w:bookmarkStart w:id="18" w:name="_Toc511842146"/>
       <w:r>
         <w:t xml:space="preserve">Intercom </w:t>
       </w:r>
@@ -6922,9 +6901,9 @@
         </w:rPr>
         <w:drawing>
           <wp:inline distT="0" distB="0" distL="0" distR="0">
-            <wp:extent cx="5463540" cy="3314700"/>
+            <wp:extent cx="5463540" cy="3147060"/>
             <wp:effectExtent l="0" t="0" r="3810" b="0"/>
-            <wp:docPr id="11" name="Picture 11" descr="https://yuml.me/aaca8a65.png"/>
+            <wp:docPr id="19" name="Picture 19" descr="https://yuml.me/fc14f837.png"/>
             <wp:cNvGraphicFramePr>
               <a:graphicFrameLocks xmlns:a="http://schemas.openxmlformats.org/drawingml/2006/main" noChangeAspect="1"/>
             </wp:cNvGraphicFramePr>
@@ -6932,7 +6911,7 @@
               <a:graphicData uri="http://schemas.openxmlformats.org/drawingml/2006/picture">
                 <pic:pic xmlns:pic="http://schemas.openxmlformats.org/drawingml/2006/picture">
                   <pic:nvPicPr>
-                    <pic:cNvPr id="0" name="usecaseImg" descr="https://yuml.me/aaca8a65.png"/>
+                    <pic:cNvPr id="0" name="usecaseImg" descr="https://yuml.me/fc14f837.png"/>
                     <pic:cNvPicPr>
                       <a:picLocks noChangeAspect="1" noChangeArrowheads="1"/>
                     </pic:cNvPicPr>
@@ -6953,7 +6932,7 @@
                   <pic:spPr bwMode="auto">
                     <a:xfrm>
                       <a:off x="0" y="0"/>
-                      <a:ext cx="5463540" cy="3314700"/>
+                      <a:ext cx="5463540" cy="3147060"/>
                     </a:xfrm>
                     <a:prstGeom prst="rect">
                       <a:avLst/>
@@ -6998,7 +6977,7 @@
       <w:pPr>
         <w:pStyle w:val="Heading2"/>
       </w:pPr>
-      <w:bookmarkStart w:id="19" w:name="_Toc508878019"/>
+      <w:bookmarkStart w:id="19" w:name="_Toc511842147"/>
       <w:r>
         <w:t>Messages</w:t>
       </w:r>
@@ -7021,6 +7000,11 @@
     <w:p>
       <w:r>
         <w:t>Encryption modes CBC and ECB are supported (selected at compile time).</w:t>
+      </w:r>
+    </w:p>
+    <w:p>
+      <w:r>
+        <w:t>The retire message is only used between servers, not by firmware.</w:t>
       </w:r>
     </w:p>
     <w:p>
@@ -7035,9 +7019,9 @@
         <w:lastRenderedPageBreak/>
         <w:drawing>
           <wp:inline distT="0" distB="0" distL="0" distR="0">
-            <wp:extent cx="4191000" cy="8709660"/>
+            <wp:extent cx="4191000" cy="8503920"/>
             <wp:effectExtent l="0" t="0" r="0" b="0"/>
-            <wp:docPr id="96" name="Picture 96" descr="https://yuml.me/e5e1e977.png"/>
+            <wp:docPr id="22" name="Picture 22" descr="https://yuml.me/db137238.png"/>
             <wp:cNvGraphicFramePr>
               <a:graphicFrameLocks xmlns:a="http://schemas.openxmlformats.org/drawingml/2006/main" noChangeAspect="1"/>
             </wp:cNvGraphicFramePr>
@@ -7045,7 +7029,7 @@
               <a:graphicData uri="http://schemas.openxmlformats.org/drawingml/2006/picture">
                 <pic:pic xmlns:pic="http://schemas.openxmlformats.org/drawingml/2006/picture">
                   <pic:nvPicPr>
-                    <pic:cNvPr id="0" name="usecaseImg" descr="https://yuml.me/e5e1e977.png"/>
+                    <pic:cNvPr id="0" name="usecaseImg" descr="https://yuml.me/db137238.png"/>
                     <pic:cNvPicPr>
                       <a:picLocks noChangeAspect="1" noChangeArrowheads="1"/>
                     </pic:cNvPicPr>
@@ -7066,7 +7050,7 @@
                   <pic:spPr bwMode="auto">
                     <a:xfrm>
                       <a:off x="0" y="0"/>
-                      <a:ext cx="4191000" cy="8709660"/>
+                      <a:ext cx="4191000" cy="8503920"/>
                     </a:xfrm>
                     <a:prstGeom prst="rect">
                       <a:avLst/>
@@ -7087,7 +7071,7 @@
       <w:pPr>
         <w:pStyle w:val="Heading3"/>
       </w:pPr>
-      <w:bookmarkStart w:id="20" w:name="_Toc508878020"/>
+      <w:bookmarkStart w:id="20" w:name="_Toc511842148"/>
       <w:r>
         <w:lastRenderedPageBreak/>
         <w:t>Intercom IDs, Source and Destination IDs in Messages</w:t>
@@ -7130,7 +7114,7 @@
       <w:pPr>
         <w:pStyle w:val="Heading2"/>
       </w:pPr>
-      <w:bookmarkStart w:id="21" w:name="_Toc508878021"/>
+      <w:bookmarkStart w:id="21" w:name="_Toc511842149"/>
       <w:proofErr w:type="spellStart"/>
       <w:r>
         <w:t>Intercom_Cloud</w:t>
@@ -7174,9 +7158,9 @@
         </w:rPr>
         <w:drawing>
           <wp:inline distT="0" distB="0" distL="0" distR="0">
-            <wp:extent cx="7378476" cy="3970020"/>
+            <wp:extent cx="7231555" cy="4038600"/>
             <wp:effectExtent l="0" t="0" r="0" b="0"/>
-            <wp:docPr id="6" name="Picture 6" descr="https://yuml.me/18030819.png"/>
+            <wp:docPr id="17" name="Picture 17" descr="https://yuml.me/fbfeb887.png"/>
             <wp:cNvGraphicFramePr>
               <a:graphicFrameLocks xmlns:a="http://schemas.openxmlformats.org/drawingml/2006/main" noChangeAspect="1"/>
             </wp:cNvGraphicFramePr>
@@ -7184,7 +7168,7 @@
               <a:graphicData uri="http://schemas.openxmlformats.org/drawingml/2006/picture">
                 <pic:pic xmlns:pic="http://schemas.openxmlformats.org/drawingml/2006/picture">
                   <pic:nvPicPr>
-                    <pic:cNvPr id="0" name="usecaseImg" descr="https://yuml.me/18030819.png"/>
+                    <pic:cNvPr id="0" name="usecaseImg" descr="https://yuml.me/fbfeb887.png"/>
                     <pic:cNvPicPr>
                       <a:picLocks noChangeAspect="1" noChangeArrowheads="1"/>
                     </pic:cNvPicPr>
@@ -7205,7 +7189,7 @@
                   <pic:spPr bwMode="auto">
                     <a:xfrm>
                       <a:off x="0" y="0"/>
-                      <a:ext cx="7382002" cy="3971917"/>
+                      <a:ext cx="7240016" cy="4043325"/>
                     </a:xfrm>
                     <a:prstGeom prst="rect">
                       <a:avLst/>
@@ -7236,7 +7220,7 @@
       <w:pPr>
         <w:pStyle w:val="Heading2"/>
       </w:pPr>
-      <w:bookmarkStart w:id="22" w:name="_Toc508878022"/>
+      <w:bookmarkStart w:id="22" w:name="_Toc511842150"/>
       <w:proofErr w:type="spellStart"/>
       <w:r>
         <w:t>Intercom_ButtonsAnd</w:t>
@@ -7337,7 +7321,7 @@
       <w:pPr>
         <w:pStyle w:val="Heading2"/>
       </w:pPr>
-      <w:bookmarkStart w:id="23" w:name="_Toc508878023"/>
+      <w:bookmarkStart w:id="23" w:name="_Toc511842151"/>
       <w:r>
         <w:t>Trace &amp; Debug</w:t>
       </w:r>
@@ -7469,7 +7453,7 @@
       <w:pPr>
         <w:pStyle w:val="Heading2"/>
       </w:pPr>
-      <w:bookmarkStart w:id="24" w:name="_Toc508878024"/>
+      <w:bookmarkStart w:id="24" w:name="_Toc511842152"/>
       <w:r>
         <w:lastRenderedPageBreak/>
         <w:t>Registry</w:t>
@@ -7606,7 +7590,7 @@
       <w:pPr>
         <w:pStyle w:val="Heading2"/>
       </w:pPr>
-      <w:bookmarkStart w:id="25" w:name="_Toc508878025"/>
+      <w:bookmarkStart w:id="25" w:name="_Toc511842153"/>
       <w:r>
         <w:t>Data Dump</w:t>
       </w:r>
@@ -7706,7 +7690,7 @@
       <w:pPr>
         <w:pStyle w:val="Heading1"/>
       </w:pPr>
-      <w:bookmarkStart w:id="26" w:name="_Toc508878026"/>
+      <w:bookmarkStart w:id="26" w:name="_Toc511842154"/>
       <w:r>
         <w:t>Server Side</w:t>
       </w:r>
@@ -7757,9 +7741,9 @@
         </w:rPr>
         <w:drawing>
           <wp:inline distT="0" distB="0" distL="0" distR="0">
-            <wp:extent cx="6506268" cy="2970254"/>
-            <wp:effectExtent l="0" t="0" r="0" b="1905"/>
-            <wp:docPr id="62" name="Picture 62" descr="https://yuml.me/ae0c0140.png"/>
+            <wp:extent cx="6460490" cy="6865620"/>
+            <wp:effectExtent l="0" t="0" r="0" b="0"/>
+            <wp:docPr id="23" name="Picture 23" descr="https://yuml.me/c2259076.png"/>
             <wp:cNvGraphicFramePr>
               <a:graphicFrameLocks xmlns:a="http://schemas.openxmlformats.org/drawingml/2006/main" noChangeAspect="1"/>
             </wp:cNvGraphicFramePr>
@@ -7767,7 +7751,7 @@
               <a:graphicData uri="http://schemas.openxmlformats.org/drawingml/2006/picture">
                 <pic:pic xmlns:pic="http://schemas.openxmlformats.org/drawingml/2006/picture">
                   <pic:nvPicPr>
-                    <pic:cNvPr id="0" name="usecaseImg" descr="https://yuml.me/ae0c0140.png"/>
+                    <pic:cNvPr id="0" name="usecaseImg" descr="https://yuml.me/c2259076.png"/>
                     <pic:cNvPicPr>
                       <a:picLocks noChangeAspect="1" noChangeArrowheads="1"/>
                     </pic:cNvPicPr>
@@ -7788,7 +7772,7 @@
                   <pic:spPr bwMode="auto">
                     <a:xfrm>
                       <a:off x="0" y="0"/>
-                      <a:ext cx="6552166" cy="2991208"/>
+                      <a:ext cx="6465626" cy="6871078"/>
                     </a:xfrm>
                     <a:prstGeom prst="rect">
                       <a:avLst/>
@@ -7816,7 +7800,7 @@
       <w:pPr>
         <w:pStyle w:val="Heading1"/>
       </w:pPr>
-      <w:bookmarkStart w:id="27" w:name="_Toc508878027"/>
+      <w:bookmarkStart w:id="27" w:name="_Toc511842155"/>
       <w:r>
         <w:lastRenderedPageBreak/>
         <w:t>Manuf_config.py</w:t>
@@ -7837,9 +7821,9 @@
         </w:rPr>
         <w:drawing>
           <wp:inline distT="0" distB="0" distL="0" distR="0">
-            <wp:extent cx="3368040" cy="5410200"/>
-            <wp:effectExtent l="0" t="0" r="3810" b="0"/>
-            <wp:docPr id="65" name="Picture 65" descr="https://yuml.me/79768092.png"/>
+            <wp:extent cx="3200400" cy="4320540"/>
+            <wp:effectExtent l="0" t="0" r="0" b="3810"/>
+            <wp:docPr id="24" name="Picture 24" descr="https://yuml.me/669d4e5f.png"/>
             <wp:cNvGraphicFramePr>
               <a:graphicFrameLocks xmlns:a="http://schemas.openxmlformats.org/drawingml/2006/main" noChangeAspect="1"/>
             </wp:cNvGraphicFramePr>
@@ -7847,7 +7831,7 @@
               <a:graphicData uri="http://schemas.openxmlformats.org/drawingml/2006/picture">
                 <pic:pic xmlns:pic="http://schemas.openxmlformats.org/drawingml/2006/picture">
                   <pic:nvPicPr>
-                    <pic:cNvPr id="0" name="usecaseImg" descr="https://yuml.me/79768092.png"/>
+                    <pic:cNvPr id="0" name="usecaseImg" descr="https://yuml.me/669d4e5f.png"/>
                     <pic:cNvPicPr>
                       <a:picLocks noChangeAspect="1" noChangeArrowheads="1"/>
                     </pic:cNvPicPr>
@@ -7868,7 +7852,7 @@
                   <pic:spPr bwMode="auto">
                     <a:xfrm>
                       <a:off x="0" y="0"/>
-                      <a:ext cx="3368040" cy="5410200"/>
+                      <a:ext cx="3200400" cy="4320540"/>
                     </a:xfrm>
                     <a:prstGeom prst="rect">
                       <a:avLst/>
@@ -7956,7 +7940,7 @@
           <w:rPr>
             <w:noProof/>
           </w:rPr>
-          <w:t>21</w:t>
+          <w:t>4</w:t>
         </w:r>
         <w:r>
           <w:rPr>
@@ -8068,7 +8052,7 @@
           <w:docPart w:val="1D1D6F56500441888BED1EF3537D7690"/>
         </w:placeholder>
         <w:dataBinding w:prefixMappings="xmlns:ns0='http://schemas.microsoft.com/office/2006/coverPageProps'" w:xpath="/ns0:CoverPageProperties[1]/ns0:PublishDate[1]" w:storeItemID="{55AF091B-3C7A-41E3-B477-F2FDAA23CFDA}"/>
-        <w:date w:fullDate="2018-01-15T00:00:00Z">
+        <w:date w:fullDate="2018-04-15T00:00:00Z">
           <w:dateFormat w:val="MMMM d, yyyy"/>
           <w:lid w:val="en-US"/>
           <w:storeMappedDataAs w:val="dateTime"/>
@@ -8084,7 +8068,16 @@
             <w:sz w:val="24"/>
             <w:szCs w:val="24"/>
           </w:rPr>
-          <w:t>January 15, 2018</w:t>
+          <w:t>April</w:t>
+        </w:r>
+        <w:r>
+          <w:rPr>
+            <w:rFonts w:asciiTheme="majorHAnsi" w:eastAsiaTheme="majorEastAsia" w:hAnsiTheme="majorHAnsi" w:cstheme="majorBidi"/>
+            <w:color w:val="1CADE4" w:themeColor="accent1"/>
+            <w:sz w:val="24"/>
+            <w:szCs w:val="24"/>
+          </w:rPr>
+          <w:t xml:space="preserve"> 15, 2018</w:t>
         </w:r>
       </w:sdtContent>
     </w:sdt>
@@ -11330,9 +11323,8 @@
     <w:panose1 w:val="020B0502040204020203"/>
     <w:charset w:val="00"/>
     <w:family w:val="swiss"/>
-    <w:notTrueType/>
     <w:pitch w:val="variable"/>
-    <w:sig w:usb0="00000003" w:usb1="00000000" w:usb2="00000000" w:usb3="00000000" w:csb0="00000001" w:csb1="00000000"/>
+    <w:sig w:usb0="E4002EFF" w:usb1="C000E47F" w:usb2="00000009" w:usb3="00000000" w:csb0="000001FF" w:csb1="00000000"/>
   </w:font>
   <w:font w:name="Consolas">
     <w:panose1 w:val="020B0609020204030204"/>
@@ -11375,6 +11367,7 @@
   <w:rsids>
     <w:rsidRoot w:val="00570C17"/>
     <w:rsid w:val="000D5F1F"/>
+    <w:rsid w:val="001D6AE9"/>
     <w:rsid w:val="00347B79"/>
     <w:rsid w:val="003C5AA1"/>
     <w:rsid w:val="004B686B"/>
@@ -12115,7 +12108,7 @@
 
 <file path=customXml/item1.xml><?xml version="1.0" encoding="utf-8"?>
 <CoverPageProperties xmlns="http://schemas.microsoft.com/office/2006/coverPageProps">
-  <PublishDate>2018-01-15T00:00:00</PublishDate>
+  <PublishDate>2018-04-15T00:00:00</PublishDate>
   <Abstract/>
   <CompanyAddress/>
   <CompanyPhone/>
@@ -12137,7 +12130,7 @@
 </file>
 
 <file path=customXml/itemProps2.xml><?xml version="1.0" encoding="utf-8"?>
-<ds:datastoreItem xmlns:ds="http://schemas.openxmlformats.org/officeDocument/2006/customXml" ds:itemID="{74ADCB9C-6EDF-4D4C-A8F4-C3330326D985}">
+<ds:datastoreItem xmlns:ds="http://schemas.openxmlformats.org/officeDocument/2006/customXml" ds:itemID="{ED39D6D9-DA24-4586-9762-0A8840ACF314}">
   <ds:schemaRefs>
     <ds:schemaRef ds:uri="http://schemas.openxmlformats.org/officeDocument/2006/bibliography"/>
   </ds:schemaRefs>

</xml_diff>